<commit_message>
Added the first version of the summaries to every functional requirement.
</commit_message>
<xml_diff>
--- a/docs/Problem analysis.docx
+++ b/docs/Problem analysis.docx
@@ -1,6 +1,6 @@
 
 <file path=word/document.xml><?xml version="1.0" encoding="utf-8"?>
-<w:document xmlns:wpc="http://schemas.microsoft.com/office/word/2010/wordprocessingCanvas" xmlns:cx="http://schemas.microsoft.com/office/drawing/2014/chartex" xmlns:cx1="http://schemas.microsoft.com/office/drawing/2015/9/8/chartex" xmlns:cx2="http://schemas.microsoft.com/office/drawing/2015/10/21/chartex" xmlns:cx3="http://schemas.microsoft.com/office/drawing/2016/5/9/chartex" xmlns:cx4="http://schemas.microsoft.com/office/drawing/2016/5/10/chartex" xmlns:cx5="http://schemas.microsoft.com/office/drawing/2016/5/11/chartex" xmlns:cx6="http://schemas.microsoft.com/office/drawing/2016/5/12/chartex" xmlns:cx7="http://schemas.microsoft.com/office/drawing/2016/5/13/chartex" xmlns:cx8="http://schemas.microsoft.com/office/drawing/2016/5/14/chartex" xmlns:mc="http://schemas.openxmlformats.org/markup-compatibility/2006" xmlns:aink="http://schemas.microsoft.com/office/drawing/2016/ink" xmlns:am3d="http://schemas.microsoft.com/office/drawing/2017/model3d" xmlns:o="urn:schemas-microsoft-com:office:office" xmlns:r="http://schemas.openxmlformats.org/officeDocument/2006/relationships" xmlns:m="http://schemas.openxmlformats.org/officeDocument/2006/math" xmlns:v="urn:schemas-microsoft-com:vml" xmlns:wp14="http://schemas.microsoft.com/office/word/2010/wordprocessingDrawing" xmlns:wp="http://schemas.openxmlformats.org/drawingml/2006/wordprocessingDrawing" xmlns:w10="urn:schemas-microsoft-com:office:word" xmlns:w="http://schemas.openxmlformats.org/wordprocessingml/2006/main" xmlns:w14="http://schemas.microsoft.com/office/word/2010/wordml" xmlns:w15="http://schemas.microsoft.com/office/word/2012/wordml" xmlns:w16cex="http://schemas.microsoft.com/office/word/2018/wordml/cex" xmlns:w16cid="http://schemas.microsoft.com/office/word/2016/wordml/cid" xmlns:w16="http://schemas.microsoft.com/office/word/2018/wordml" xmlns:w16sdtdh="http://schemas.microsoft.com/office/word/2020/wordml/sdtdatahash" xmlns:w16se="http://schemas.microsoft.com/office/word/2015/wordml/symex" xmlns:wpg="http://schemas.microsoft.com/office/word/2010/wordprocessingGroup" xmlns:wpi="http://schemas.microsoft.com/office/word/2010/wordprocessingInk" xmlns:wne="http://schemas.microsoft.com/office/word/2006/wordml" xmlns:wps="http://schemas.microsoft.com/office/word/2010/wordprocessingShape" mc:Ignorable="w14 w15 w16se w16cid w16 w16cex w16sdtdh wp14">
+<w:document xmlns:wpc="http://schemas.microsoft.com/office/word/2010/wordprocessingCanvas" xmlns:cx="http://schemas.microsoft.com/office/drawing/2014/chartex" xmlns:cx1="http://schemas.microsoft.com/office/drawing/2015/9/8/chartex" xmlns:cx2="http://schemas.microsoft.com/office/drawing/2015/10/21/chartex" xmlns:cx3="http://schemas.microsoft.com/office/drawing/2016/5/9/chartex" xmlns:cx4="http://schemas.microsoft.com/office/drawing/2016/5/10/chartex" xmlns:cx5="http://schemas.microsoft.com/office/drawing/2016/5/11/chartex" xmlns:cx6="http://schemas.microsoft.com/office/drawing/2016/5/12/chartex" xmlns:cx7="http://schemas.microsoft.com/office/drawing/2016/5/13/chartex" xmlns:cx8="http://schemas.microsoft.com/office/drawing/2016/5/14/chartex" xmlns:mc="http://schemas.openxmlformats.org/markup-compatibility/2006" xmlns:aink="http://schemas.microsoft.com/office/drawing/2016/ink" xmlns:am3d="http://schemas.microsoft.com/office/drawing/2017/model3d" xmlns:o="urn:schemas-microsoft-com:office:office" xmlns:oel="http://schemas.microsoft.com/office/2019/extlst" xmlns:r="http://schemas.openxmlformats.org/officeDocument/2006/relationships" xmlns:m="http://schemas.openxmlformats.org/officeDocument/2006/math" xmlns:v="urn:schemas-microsoft-com:vml" xmlns:wp14="http://schemas.microsoft.com/office/word/2010/wordprocessingDrawing" xmlns:wp="http://schemas.openxmlformats.org/drawingml/2006/wordprocessingDrawing" xmlns:w10="urn:schemas-microsoft-com:office:word" xmlns:w="http://schemas.openxmlformats.org/wordprocessingml/2006/main" xmlns:w14="http://schemas.microsoft.com/office/word/2010/wordml" xmlns:w15="http://schemas.microsoft.com/office/word/2012/wordml" xmlns:w16cex="http://schemas.microsoft.com/office/word/2018/wordml/cex" xmlns:w16cid="http://schemas.microsoft.com/office/word/2016/wordml/cid" xmlns:w16="http://schemas.microsoft.com/office/word/2018/wordml" xmlns:w16sdtdh="http://schemas.microsoft.com/office/word/2020/wordml/sdtdatahash" xmlns:w16se="http://schemas.microsoft.com/office/word/2015/wordml/symex" xmlns:wpg="http://schemas.microsoft.com/office/word/2010/wordprocessingGroup" xmlns:wpi="http://schemas.microsoft.com/office/word/2010/wordprocessingInk" xmlns:wne="http://schemas.microsoft.com/office/word/2006/wordml" xmlns:wps="http://schemas.microsoft.com/office/word/2010/wordprocessingShape" mc:Ignorable="w14 w15 w16se w16cid w16 w16cex w16sdtdh wp14">
   <w:body>
     <w:p>
       <w:pPr>
@@ -106,7 +106,7 @@
           </w:tcPr>
           <w:p>
             <w:pPr>
-              <w:pStyle w:val="Prrafodelista"/>
+              <w:pStyle w:val="ListParagraph"/>
               <w:numPr>
                 <w:ilvl w:val="0"/>
                 <w:numId w:val="6"/>
@@ -221,7 +221,7 @@
           </w:tcPr>
           <w:p>
             <w:pPr>
-              <w:pStyle w:val="Prrafodelista"/>
+              <w:pStyle w:val="ListParagraph"/>
               <w:numPr>
                 <w:ilvl w:val="0"/>
                 <w:numId w:val="6"/>
@@ -312,7 +312,7 @@
           </w:tcPr>
           <w:p>
             <w:pPr>
-              <w:pStyle w:val="Prrafodelista"/>
+              <w:pStyle w:val="ListParagraph"/>
               <w:numPr>
                 <w:ilvl w:val="0"/>
                 <w:numId w:val="6"/>
@@ -340,7 +340,7 @@
           </w:p>
           <w:p>
             <w:pPr>
-              <w:pStyle w:val="Prrafodelista"/>
+              <w:pStyle w:val="ListParagraph"/>
               <w:numPr>
                 <w:ilvl w:val="0"/>
                 <w:numId w:val="6"/>
@@ -368,7 +368,7 @@
           </w:p>
           <w:p>
             <w:pPr>
-              <w:pStyle w:val="Prrafodelista"/>
+              <w:pStyle w:val="ListParagraph"/>
               <w:numPr>
                 <w:ilvl w:val="0"/>
                 <w:numId w:val="6"/>
@@ -396,7 +396,7 @@
           </w:p>
           <w:p>
             <w:pPr>
-              <w:pStyle w:val="Prrafodelista"/>
+              <w:pStyle w:val="ListParagraph"/>
               <w:numPr>
                 <w:ilvl w:val="0"/>
                 <w:numId w:val="6"/>
@@ -434,7 +434,7 @@
           </w:p>
           <w:p>
             <w:pPr>
-              <w:pStyle w:val="Prrafodelista"/>
+              <w:pStyle w:val="ListParagraph"/>
               <w:numPr>
                 <w:ilvl w:val="0"/>
                 <w:numId w:val="6"/>
@@ -482,7 +482,7 @@
           </w:p>
           <w:p>
             <w:pPr>
-              <w:pStyle w:val="Prrafodelista"/>
+              <w:pStyle w:val="ListParagraph"/>
               <w:numPr>
                 <w:ilvl w:val="0"/>
                 <w:numId w:val="6"/>
@@ -510,7 +510,7 @@
           </w:p>
           <w:p>
             <w:pPr>
-              <w:pStyle w:val="Prrafodelista"/>
+              <w:pStyle w:val="ListParagraph"/>
               <w:numPr>
                 <w:ilvl w:val="0"/>
                 <w:numId w:val="6"/>
@@ -558,7 +558,7 @@
           </w:p>
           <w:p>
             <w:pPr>
-              <w:pStyle w:val="Prrafodelista"/>
+              <w:pStyle w:val="ListParagraph"/>
               <w:numPr>
                 <w:ilvl w:val="0"/>
                 <w:numId w:val="6"/>
@@ -626,7 +626,7 @@
           </w:p>
           <w:p>
             <w:pPr>
-              <w:pStyle w:val="Prrafodelista"/>
+              <w:pStyle w:val="ListParagraph"/>
               <w:numPr>
                 <w:ilvl w:val="0"/>
                 <w:numId w:val="6"/>
@@ -694,7 +694,7 @@
           </w:p>
           <w:p>
             <w:pPr>
-              <w:pStyle w:val="Prrafodelista"/>
+              <w:pStyle w:val="ListParagraph"/>
               <w:numPr>
                 <w:ilvl w:val="0"/>
                 <w:numId w:val="6"/>
@@ -752,7 +752,7 @@
           </w:p>
           <w:p>
             <w:pPr>
-              <w:pStyle w:val="Prrafodelista"/>
+              <w:pStyle w:val="ListParagraph"/>
               <w:numPr>
                 <w:ilvl w:val="0"/>
                 <w:numId w:val="6"/>
@@ -897,7 +897,7 @@
           </w:tcPr>
           <w:p>
             <w:pPr>
-              <w:pStyle w:val="Prrafodelista"/>
+              <w:pStyle w:val="ListParagraph"/>
               <w:numPr>
                 <w:ilvl w:val="0"/>
                 <w:numId w:val="6"/>
@@ -966,7 +966,7 @@
           </w:p>
           <w:p>
             <w:pPr>
-              <w:pStyle w:val="Prrafodelista"/>
+              <w:pStyle w:val="ListParagraph"/>
               <w:numPr>
                 <w:ilvl w:val="0"/>
                 <w:numId w:val="6"/>
@@ -994,7 +994,7 @@
           </w:p>
           <w:p>
             <w:pPr>
-              <w:pStyle w:val="Prrafodelista"/>
+              <w:pStyle w:val="ListParagraph"/>
               <w:numPr>
                 <w:ilvl w:val="0"/>
                 <w:numId w:val="6"/>
@@ -1164,7 +1164,7 @@
           </w:tcPr>
           <w:p>
             <w:pPr>
-              <w:pStyle w:val="Prrafodelista"/>
+              <w:pStyle w:val="ListParagraph"/>
               <w:numPr>
                 <w:ilvl w:val="0"/>
                 <w:numId w:val="6"/>
@@ -1192,7 +1192,7 @@
           </w:p>
           <w:p>
             <w:pPr>
-              <w:pStyle w:val="Prrafodelista"/>
+              <w:pStyle w:val="ListParagraph"/>
               <w:numPr>
                 <w:ilvl w:val="0"/>
                 <w:numId w:val="6"/>
@@ -1250,7 +1250,7 @@
           </w:p>
           <w:p>
             <w:pPr>
-              <w:pStyle w:val="Prrafodelista"/>
+              <w:pStyle w:val="ListParagraph"/>
               <w:numPr>
                 <w:ilvl w:val="0"/>
                 <w:numId w:val="6"/>
@@ -1472,6 +1472,15 @@
                 <w14:ligatures w14:val="none"/>
               </w:rPr>
             </w:pPr>
+            <w:r>
+              <w:rPr>
+                <w:rFonts w:ascii="Arial" w:eastAsia="Times New Roman" w:hAnsi="Arial" w:cs="Arial"/>
+                <w:kern w:val="0"/>
+                <w:lang w:val="en-US" w:eastAsia="es-CO"/>
+                <w14:ligatures w14:val="none"/>
+              </w:rPr>
+              <w:t>The system allows the user to register a new community by adding a name, type, representant’s name, representant’s phone number, population, greatest challenges, and a product inventory. At the start, the product inventory is an empty array of 20 elements that will be filled as the program progresses. If the community is registered correctly, a message stating that the process was successful will print. On the other hand, if there is any error, an appropriate message for error, invalid information or incomplete information will be shown.</w:t>
+            </w:r>
           </w:p>
         </w:tc>
       </w:tr>
@@ -1763,7 +1772,7 @@
           </w:tcPr>
           <w:p>
             <w:pPr>
-              <w:pStyle w:val="Prrafodelista"/>
+              <w:pStyle w:val="ListParagraph"/>
               <w:numPr>
                 <w:ilvl w:val="0"/>
                 <w:numId w:val="11"/>
@@ -1806,7 +1815,7 @@
           </w:p>
           <w:p>
             <w:pPr>
-              <w:pStyle w:val="Prrafodelista"/>
+              <w:pStyle w:val="ListParagraph"/>
               <w:numPr>
                 <w:ilvl w:val="0"/>
                 <w:numId w:val="11"/>
@@ -1952,7 +1961,7 @@
           </w:tcPr>
           <w:p>
             <w:pPr>
-              <w:pStyle w:val="Prrafodelista"/>
+              <w:pStyle w:val="ListParagraph"/>
               <w:numPr>
                 <w:ilvl w:val="0"/>
                 <w:numId w:val="11"/>
@@ -1977,7 +1986,7 @@
           </w:p>
           <w:p>
             <w:pPr>
-              <w:pStyle w:val="Prrafodelista"/>
+              <w:pStyle w:val="ListParagraph"/>
               <w:numPr>
                 <w:ilvl w:val="1"/>
                 <w:numId w:val="11"/>
@@ -2002,7 +2011,7 @@
           </w:p>
           <w:p>
             <w:pPr>
-              <w:pStyle w:val="Prrafodelista"/>
+              <w:pStyle w:val="ListParagraph"/>
               <w:numPr>
                 <w:ilvl w:val="1"/>
                 <w:numId w:val="11"/>
@@ -2027,7 +2036,7 @@
           </w:p>
           <w:p>
             <w:pPr>
-              <w:pStyle w:val="Prrafodelista"/>
+              <w:pStyle w:val="ListParagraph"/>
               <w:numPr>
                 <w:ilvl w:val="1"/>
                 <w:numId w:val="11"/>
@@ -2054,7 +2063,7 @@
           </w:p>
           <w:p>
             <w:pPr>
-              <w:pStyle w:val="Prrafodelista"/>
+              <w:pStyle w:val="ListParagraph"/>
               <w:numPr>
                 <w:ilvl w:val="0"/>
                 <w:numId w:val="11"/>
@@ -2197,7 +2206,7 @@
           </w:tcPr>
           <w:p>
             <w:pPr>
-              <w:pStyle w:val="Prrafodelista"/>
+              <w:pStyle w:val="ListParagraph"/>
               <w:numPr>
                 <w:ilvl w:val="0"/>
                 <w:numId w:val="11"/>
@@ -2240,7 +2249,7 @@
           </w:p>
           <w:p>
             <w:pPr>
-              <w:pStyle w:val="Prrafodelista"/>
+              <w:pStyle w:val="ListParagraph"/>
               <w:numPr>
                 <w:ilvl w:val="0"/>
                 <w:numId w:val="11"/>
@@ -2383,7 +2392,7 @@
           </w:tcPr>
           <w:p>
             <w:pPr>
-              <w:pStyle w:val="Prrafodelista"/>
+              <w:pStyle w:val="ListParagraph"/>
               <w:numPr>
                 <w:ilvl w:val="0"/>
                 <w:numId w:val="11"/>
@@ -2435,7 +2444,7 @@
           </w:p>
           <w:p>
             <w:pPr>
-              <w:pStyle w:val="Prrafodelista"/>
+              <w:pStyle w:val="ListParagraph"/>
               <w:numPr>
                 <w:ilvl w:val="0"/>
                 <w:numId w:val="11"/>
@@ -2578,7 +2587,7 @@
           </w:tcPr>
           <w:p>
             <w:pPr>
-              <w:pStyle w:val="Prrafodelista"/>
+              <w:pStyle w:val="ListParagraph"/>
               <w:numPr>
                 <w:ilvl w:val="0"/>
                 <w:numId w:val="11"/>
@@ -2603,7 +2612,7 @@
           </w:p>
           <w:p>
             <w:pPr>
-              <w:pStyle w:val="Prrafodelista"/>
+              <w:pStyle w:val="ListParagraph"/>
               <w:numPr>
                 <w:ilvl w:val="0"/>
                 <w:numId w:val="11"/>
@@ -2746,7 +2755,7 @@
           </w:tcPr>
           <w:p>
             <w:pPr>
-              <w:pStyle w:val="Prrafodelista"/>
+              <w:pStyle w:val="ListParagraph"/>
               <w:numPr>
                 <w:ilvl w:val="0"/>
                 <w:numId w:val="11"/>
@@ -2771,7 +2780,7 @@
           </w:p>
           <w:p>
             <w:pPr>
-              <w:pStyle w:val="Prrafodelista"/>
+              <w:pStyle w:val="ListParagraph"/>
               <w:numPr>
                 <w:ilvl w:val="1"/>
                 <w:numId w:val="11"/>
@@ -2805,7 +2814,7 @@
           </w:p>
           <w:p>
             <w:pPr>
-              <w:pStyle w:val="Prrafodelista"/>
+              <w:pStyle w:val="ListParagraph"/>
               <w:numPr>
                 <w:ilvl w:val="1"/>
                 <w:numId w:val="11"/>
@@ -2839,7 +2848,7 @@
           </w:p>
           <w:p>
             <w:pPr>
-              <w:pStyle w:val="Prrafodelista"/>
+              <w:pStyle w:val="ListParagraph"/>
               <w:numPr>
                 <w:ilvl w:val="1"/>
                 <w:numId w:val="11"/>
@@ -2859,7 +2868,6 @@
                 <w:lang w:val="en-US" w:eastAsia="es-CO"/>
                 <w14:ligatures w14:val="none"/>
               </w:rPr>
-              <w:lastRenderedPageBreak/>
               <w:t xml:space="preserve">Inadequate access to </w:t>
             </w:r>
             <w:r>
@@ -2874,7 +2882,7 @@
           </w:p>
           <w:p>
             <w:pPr>
-              <w:pStyle w:val="Prrafodelista"/>
+              <w:pStyle w:val="ListParagraph"/>
               <w:numPr>
                 <w:ilvl w:val="1"/>
                 <w:numId w:val="11"/>
@@ -3066,7 +3074,7 @@
           </w:tcPr>
           <w:p>
             <w:pPr>
-              <w:pStyle w:val="Prrafodelista"/>
+              <w:pStyle w:val="ListParagraph"/>
               <w:numPr>
                 <w:ilvl w:val="0"/>
                 <w:numId w:val="11"/>
@@ -3118,7 +3126,7 @@
           </w:p>
           <w:p>
             <w:pPr>
-              <w:pStyle w:val="Prrafodelista"/>
+              <w:pStyle w:val="ListParagraph"/>
               <w:numPr>
                 <w:ilvl w:val="0"/>
                 <w:numId w:val="11"/>
@@ -4246,6 +4254,15 @@
                 <w14:ligatures w14:val="none"/>
               </w:rPr>
             </w:pPr>
+            <w:r>
+              <w:rPr>
+                <w:rFonts w:ascii="Arial" w:eastAsia="Times New Roman" w:hAnsi="Arial" w:cs="Arial"/>
+                <w:kern w:val="0"/>
+                <w:lang w:val="en-US" w:eastAsia="es-CO"/>
+                <w14:ligatures w14:val="none"/>
+              </w:rPr>
+              <w:t xml:space="preserve">A user can register a new biodiverse place after entering the name, department, area, type, inauguration date, photo, caregiving community, economic resources, and species. The species at the beginning is an empty array with 50 elements that will be filled as the program runs. If the place is registered correctly, a message stating that the process was successful will pop up. On the other hand, a message of error, incomplete information or invalid information will be printed depending on the cause of the error. </w:t>
+            </w:r>
           </w:p>
         </w:tc>
       </w:tr>
@@ -4290,7 +4307,6 @@
                 <w:lang w:val="en-US" w:eastAsia="es-CO"/>
                 <w14:ligatures w14:val="none"/>
               </w:rPr>
-              <w:lastRenderedPageBreak/>
               <w:t>Inputs</w:t>
             </w:r>
           </w:p>
@@ -4538,7 +4554,7 @@
           </w:tcPr>
           <w:p>
             <w:pPr>
-              <w:pStyle w:val="Prrafodelista"/>
+              <w:pStyle w:val="ListParagraph"/>
               <w:numPr>
                 <w:ilvl w:val="0"/>
                 <w:numId w:val="8"/>
@@ -4581,7 +4597,7 @@
           </w:p>
           <w:p>
             <w:pPr>
-              <w:pStyle w:val="Prrafodelista"/>
+              <w:pStyle w:val="ListParagraph"/>
               <w:numPr>
                 <w:ilvl w:val="0"/>
                 <w:numId w:val="8"/>
@@ -4725,7 +4741,7 @@
           </w:tcPr>
           <w:p>
             <w:pPr>
-              <w:pStyle w:val="Prrafodelista"/>
+              <w:pStyle w:val="ListParagraph"/>
               <w:numPr>
                 <w:ilvl w:val="0"/>
                 <w:numId w:val="8"/>
@@ -4750,7 +4766,7 @@
           </w:p>
           <w:p>
             <w:pPr>
-              <w:pStyle w:val="Prrafodelista"/>
+              <w:pStyle w:val="ListParagraph"/>
               <w:numPr>
                 <w:ilvl w:val="1"/>
                 <w:numId w:val="8"/>
@@ -4775,7 +4791,7 @@
           </w:p>
           <w:p>
             <w:pPr>
-              <w:pStyle w:val="Prrafodelista"/>
+              <w:pStyle w:val="ListParagraph"/>
               <w:numPr>
                 <w:ilvl w:val="1"/>
                 <w:numId w:val="8"/>
@@ -4800,7 +4816,7 @@
           </w:p>
           <w:p>
             <w:pPr>
-              <w:pStyle w:val="Prrafodelista"/>
+              <w:pStyle w:val="ListParagraph"/>
               <w:numPr>
                 <w:ilvl w:val="1"/>
                 <w:numId w:val="8"/>
@@ -4825,7 +4841,7 @@
           </w:p>
           <w:p>
             <w:pPr>
-              <w:pStyle w:val="Prrafodelista"/>
+              <w:pStyle w:val="ListParagraph"/>
               <w:numPr>
                 <w:ilvl w:val="1"/>
                 <w:numId w:val="8"/>
@@ -4850,7 +4866,7 @@
           </w:p>
           <w:p>
             <w:pPr>
-              <w:pStyle w:val="Prrafodelista"/>
+              <w:pStyle w:val="ListParagraph"/>
               <w:numPr>
                 <w:ilvl w:val="0"/>
                 <w:numId w:val="8"/>
@@ -4993,7 +5009,7 @@
           </w:tcPr>
           <w:p>
             <w:pPr>
-              <w:pStyle w:val="Prrafodelista"/>
+              <w:pStyle w:val="ListParagraph"/>
               <w:numPr>
                 <w:ilvl w:val="0"/>
                 <w:numId w:val="8"/>
@@ -5018,7 +5034,7 @@
           </w:p>
           <w:p>
             <w:pPr>
-              <w:pStyle w:val="Prrafodelista"/>
+              <w:pStyle w:val="ListParagraph"/>
               <w:numPr>
                 <w:ilvl w:val="0"/>
                 <w:numId w:val="8"/>
@@ -5163,7 +5179,7 @@
           </w:tcPr>
           <w:p>
             <w:pPr>
-              <w:pStyle w:val="Prrafodelista"/>
+              <w:pStyle w:val="ListParagraph"/>
               <w:numPr>
                 <w:ilvl w:val="0"/>
                 <w:numId w:val="8"/>
@@ -5188,7 +5204,7 @@
           </w:p>
           <w:p>
             <w:pPr>
-              <w:pStyle w:val="Prrafodelista"/>
+              <w:pStyle w:val="ListParagraph"/>
               <w:numPr>
                 <w:ilvl w:val="1"/>
                 <w:numId w:val="8"/>
@@ -5213,7 +5229,7 @@
           </w:p>
           <w:p>
             <w:pPr>
-              <w:pStyle w:val="Prrafodelista"/>
+              <w:pStyle w:val="ListParagraph"/>
               <w:numPr>
                 <w:ilvl w:val="1"/>
                 <w:numId w:val="8"/>
@@ -5238,7 +5254,7 @@
           </w:p>
           <w:p>
             <w:pPr>
-              <w:pStyle w:val="Prrafodelista"/>
+              <w:pStyle w:val="ListParagraph"/>
               <w:numPr>
                 <w:ilvl w:val="1"/>
                 <w:numId w:val="8"/>
@@ -5381,7 +5397,7 @@
           </w:tcPr>
           <w:p>
             <w:pPr>
-              <w:pStyle w:val="Prrafodelista"/>
+              <w:pStyle w:val="ListParagraph"/>
               <w:numPr>
                 <w:ilvl w:val="0"/>
                 <w:numId w:val="8"/>
@@ -5417,7 +5433,7 @@
           </w:p>
           <w:p>
             <w:pPr>
-              <w:pStyle w:val="Prrafodelista"/>
+              <w:pStyle w:val="ListParagraph"/>
               <w:numPr>
                 <w:ilvl w:val="0"/>
                 <w:numId w:val="8"/>
@@ -5569,7 +5585,7 @@
           </w:tcPr>
           <w:p>
             <w:pPr>
-              <w:pStyle w:val="Prrafodelista"/>
+              <w:pStyle w:val="ListParagraph"/>
               <w:numPr>
                 <w:ilvl w:val="0"/>
                 <w:numId w:val="8"/>
@@ -5594,7 +5610,7 @@
           </w:p>
           <w:p>
             <w:pPr>
-              <w:pStyle w:val="Prrafodelista"/>
+              <w:pStyle w:val="ListParagraph"/>
               <w:numPr>
                 <w:ilvl w:val="0"/>
                 <w:numId w:val="8"/>
@@ -5619,7 +5635,7 @@
           </w:p>
           <w:p>
             <w:pPr>
-              <w:pStyle w:val="Prrafodelista"/>
+              <w:pStyle w:val="ListParagraph"/>
               <w:numPr>
                 <w:ilvl w:val="0"/>
                 <w:numId w:val="8"/>
@@ -5781,7 +5797,7 @@
           </w:tcPr>
           <w:p>
             <w:pPr>
-              <w:pStyle w:val="Prrafodelista"/>
+              <w:pStyle w:val="ListParagraph"/>
               <w:numPr>
                 <w:ilvl w:val="0"/>
                 <w:numId w:val="10"/>
@@ -5824,7 +5840,7 @@
           </w:p>
           <w:p>
             <w:pPr>
-              <w:pStyle w:val="Prrafodelista"/>
+              <w:pStyle w:val="ListParagraph"/>
               <w:numPr>
                 <w:ilvl w:val="0"/>
                 <w:numId w:val="10"/>
@@ -5967,7 +5983,7 @@
           </w:tcPr>
           <w:p>
             <w:pPr>
-              <w:pStyle w:val="Prrafodelista"/>
+              <w:pStyle w:val="ListParagraph"/>
               <w:numPr>
                 <w:ilvl w:val="0"/>
                 <w:numId w:val="8"/>
@@ -5992,7 +6008,7 @@
           </w:p>
           <w:p>
             <w:pPr>
-              <w:pStyle w:val="Prrafodelista"/>
+              <w:pStyle w:val="ListParagraph"/>
               <w:numPr>
                 <w:ilvl w:val="0"/>
                 <w:numId w:val="8"/>
@@ -6147,7 +6163,7 @@
           </w:tcPr>
           <w:p>
             <w:pPr>
-              <w:pStyle w:val="Prrafodelista"/>
+              <w:pStyle w:val="ListParagraph"/>
               <w:numPr>
                 <w:ilvl w:val="0"/>
                 <w:numId w:val="8"/>
@@ -6199,7 +6215,7 @@
           </w:p>
           <w:p>
             <w:pPr>
-              <w:pStyle w:val="Prrafodelista"/>
+              <w:pStyle w:val="ListParagraph"/>
               <w:numPr>
                 <w:ilvl w:val="0"/>
                 <w:numId w:val="8"/>
@@ -7348,6 +7364,53 @@
                 <w14:ligatures w14:val="none"/>
               </w:rPr>
             </w:pPr>
+            <w:r>
+              <w:rPr>
+                <w:rFonts w:ascii="Arial" w:eastAsia="Times New Roman" w:hAnsi="Arial" w:cs="Arial"/>
+                <w:kern w:val="0"/>
+                <w:lang w:val="en-US" w:eastAsia="es-CO"/>
+                <w14:ligatures w14:val="none"/>
+              </w:rPr>
+              <w:t xml:space="preserve">A product can be registered by a user to a community if the </w:t>
+            </w:r>
+            <w:r>
+              <w:rPr>
+                <w:rFonts w:ascii="Arial" w:eastAsia="Times New Roman" w:hAnsi="Arial" w:cs="Arial"/>
+                <w:kern w:val="0"/>
+                <w:lang w:val="en-US" w:eastAsia="es-CO"/>
+                <w14:ligatures w14:val="none"/>
+              </w:rPr>
+              <w:t>community’s</w:t>
+            </w:r>
+            <w:r>
+              <w:rPr>
+                <w:rFonts w:ascii="Arial" w:eastAsia="Times New Roman" w:hAnsi="Arial" w:cs="Arial"/>
+                <w:kern w:val="0"/>
+                <w:lang w:val="en-US" w:eastAsia="es-CO"/>
+                <w14:ligatures w14:val="none"/>
+              </w:rPr>
+              <w:t xml:space="preserve"> name, product name, natural materials percentage, </w:t>
+            </w:r>
+            <w:proofErr w:type="gramStart"/>
+            <w:r>
+              <w:rPr>
+                <w:rFonts w:ascii="Arial" w:eastAsia="Times New Roman" w:hAnsi="Arial" w:cs="Arial"/>
+                <w:kern w:val="0"/>
+                <w:lang w:val="en-US" w:eastAsia="es-CO"/>
+                <w14:ligatures w14:val="none"/>
+              </w:rPr>
+              <w:t>type</w:t>
+            </w:r>
+            <w:proofErr w:type="gramEnd"/>
+            <w:r>
+              <w:rPr>
+                <w:rFonts w:ascii="Arial" w:eastAsia="Times New Roman" w:hAnsi="Arial" w:cs="Arial"/>
+                <w:kern w:val="0"/>
+                <w:lang w:val="en-US" w:eastAsia="es-CO"/>
+                <w14:ligatures w14:val="none"/>
+              </w:rPr>
+              <w:t xml:space="preserve"> and handcraft condition are entered completely and correctly. After a product is created and associated to a community, it will show a message stating that the product was registered successfully. If any error were to appear, the error message, incomplete information or invalid information will be printed depending on the root of the error. </w:t>
+            </w:r>
           </w:p>
         </w:tc>
       </w:tr>
@@ -7638,7 +7701,7 @@
           </w:tcPr>
           <w:p>
             <w:pPr>
-              <w:pStyle w:val="Prrafodelista"/>
+              <w:pStyle w:val="ListParagraph"/>
               <w:numPr>
                 <w:ilvl w:val="0"/>
                 <w:numId w:val="12"/>
@@ -7663,7 +7726,7 @@
           </w:p>
           <w:p>
             <w:pPr>
-              <w:pStyle w:val="Prrafodelista"/>
+              <w:pStyle w:val="ListParagraph"/>
               <w:numPr>
                 <w:ilvl w:val="0"/>
                 <w:numId w:val="12"/>
@@ -7683,6 +7746,7 @@
                 <w:lang w:val="en-US" w:eastAsia="es-CO"/>
                 <w14:ligatures w14:val="none"/>
               </w:rPr>
+              <w:lastRenderedPageBreak/>
               <w:t>Mandatory</w:t>
             </w:r>
           </w:p>
@@ -7816,7 +7880,7 @@
           </w:tcPr>
           <w:p>
             <w:pPr>
-              <w:pStyle w:val="Prrafodelista"/>
+              <w:pStyle w:val="ListParagraph"/>
               <w:numPr>
                 <w:ilvl w:val="0"/>
                 <w:numId w:val="12"/>
@@ -7850,7 +7914,7 @@
           </w:p>
           <w:p>
             <w:pPr>
-              <w:pStyle w:val="Prrafodelista"/>
+              <w:pStyle w:val="ListParagraph"/>
               <w:numPr>
                 <w:ilvl w:val="0"/>
                 <w:numId w:val="12"/>
@@ -8003,7 +8067,7 @@
           </w:tcPr>
           <w:p>
             <w:pPr>
-              <w:pStyle w:val="Prrafodelista"/>
+              <w:pStyle w:val="ListParagraph"/>
               <w:numPr>
                 <w:ilvl w:val="0"/>
                 <w:numId w:val="12"/>
@@ -8028,7 +8092,7 @@
           </w:p>
           <w:p>
             <w:pPr>
-              <w:pStyle w:val="Prrafodelista"/>
+              <w:pStyle w:val="ListParagraph"/>
               <w:numPr>
                 <w:ilvl w:val="0"/>
                 <w:numId w:val="12"/>
@@ -8173,7 +8237,7 @@
           </w:tcPr>
           <w:p>
             <w:pPr>
-              <w:pStyle w:val="Prrafodelista"/>
+              <w:pStyle w:val="ListParagraph"/>
               <w:numPr>
                 <w:ilvl w:val="0"/>
                 <w:numId w:val="12"/>
@@ -8198,7 +8262,7 @@
           </w:p>
           <w:p>
             <w:pPr>
-              <w:pStyle w:val="Prrafodelista"/>
+              <w:pStyle w:val="ListParagraph"/>
               <w:numPr>
                 <w:ilvl w:val="1"/>
                 <w:numId w:val="12"/>
@@ -8223,7 +8287,7 @@
           </w:p>
           <w:p>
             <w:pPr>
-              <w:pStyle w:val="Prrafodelista"/>
+              <w:pStyle w:val="ListParagraph"/>
               <w:numPr>
                 <w:ilvl w:val="1"/>
                 <w:numId w:val="12"/>
@@ -8248,7 +8312,7 @@
           </w:p>
           <w:p>
             <w:pPr>
-              <w:pStyle w:val="Prrafodelista"/>
+              <w:pStyle w:val="ListParagraph"/>
               <w:numPr>
                 <w:ilvl w:val="0"/>
                 <w:numId w:val="12"/>
@@ -8335,6 +8399,15 @@
               </w:rPr>
               <w:t>Handcraft</w:t>
             </w:r>
+            <w:r>
+              <w:rPr>
+                <w:rFonts w:ascii="Arial" w:eastAsia="Times New Roman" w:hAnsi="Arial" w:cs="Arial"/>
+                <w:kern w:val="0"/>
+                <w:lang w:val="en-US" w:eastAsia="es-CO"/>
+                <w14:ligatures w14:val="none"/>
+              </w:rPr>
+              <w:t xml:space="preserve"> condition</w:t>
+            </w:r>
           </w:p>
         </w:tc>
         <w:tc>
@@ -8392,7 +8465,7 @@
           </w:tcPr>
           <w:p>
             <w:pPr>
-              <w:pStyle w:val="Prrafodelista"/>
+              <w:pStyle w:val="ListParagraph"/>
               <w:numPr>
                 <w:ilvl w:val="0"/>
                 <w:numId w:val="12"/>
@@ -8417,7 +8490,7 @@
           </w:p>
           <w:p>
             <w:pPr>
-              <w:pStyle w:val="Prrafodelista"/>
+              <w:pStyle w:val="ListParagraph"/>
               <w:numPr>
                 <w:ilvl w:val="1"/>
                 <w:numId w:val="12"/>
@@ -8442,7 +8515,7 @@
           </w:p>
           <w:p>
             <w:pPr>
-              <w:pStyle w:val="Prrafodelista"/>
+              <w:pStyle w:val="ListParagraph"/>
               <w:numPr>
                 <w:ilvl w:val="1"/>
                 <w:numId w:val="12"/>
@@ -8467,7 +8540,7 @@
           </w:p>
           <w:p>
             <w:pPr>
-              <w:pStyle w:val="Prrafodelista"/>
+              <w:pStyle w:val="ListParagraph"/>
               <w:numPr>
                 <w:ilvl w:val="0"/>
                 <w:numId w:val="12"/>
@@ -9180,7 +9253,17 @@
                 <w:lang w:val="en-US" w:eastAsia="es-CO"/>
                 <w14:ligatures w14:val="none"/>
               </w:rPr>
-              <w:t xml:space="preserve"> to be registered will be printed.</w:t>
+              <w:t xml:space="preserve"> to be </w:t>
+            </w:r>
+            <w:r>
+              <w:rPr>
+                <w:rFonts w:ascii="Arial" w:eastAsia="Times New Roman" w:hAnsi="Arial" w:cs="Arial"/>
+                <w:kern w:val="0"/>
+                <w:lang w:val="en-US" w:eastAsia="es-CO"/>
+                <w14:ligatures w14:val="none"/>
+              </w:rPr>
+              <w:lastRenderedPageBreak/>
+              <w:t>registered will be printed.</w:t>
             </w:r>
           </w:p>
         </w:tc>
@@ -9509,10 +9592,10 @@
         <w:tblLook w:val="04A0" w:firstRow="1" w:lastRow="0" w:firstColumn="1" w:lastColumn="0" w:noHBand="0" w:noVBand="1"/>
       </w:tblPr>
       <w:tblGrid>
-        <w:gridCol w:w="1742"/>
-        <w:gridCol w:w="1558"/>
+        <w:gridCol w:w="1743"/>
+        <w:gridCol w:w="1550"/>
         <w:gridCol w:w="1577"/>
-        <w:gridCol w:w="3941"/>
+        <w:gridCol w:w="3948"/>
       </w:tblGrid>
       <w:tr>
         <w:trPr>
@@ -9555,7 +9638,6 @@
                 <w:lang w:val="en-US" w:eastAsia="es-CO"/>
                 <w14:ligatures w14:val="none"/>
               </w:rPr>
-              <w:lastRenderedPageBreak/>
               <w:t>Identifier and Name:</w:t>
             </w:r>
           </w:p>
@@ -9676,6 +9758,35 @@
                 <w14:ligatures w14:val="none"/>
               </w:rPr>
             </w:pPr>
+            <w:r>
+              <w:rPr>
+                <w:rFonts w:ascii="Arial" w:eastAsia="Times New Roman" w:hAnsi="Arial" w:cs="Arial"/>
+                <w:kern w:val="0"/>
+                <w:lang w:val="en-US" w:eastAsia="es-CO"/>
+                <w14:ligatures w14:val="none"/>
+              </w:rPr>
+              <w:t xml:space="preserve">A user </w:t>
+            </w:r>
+            <w:proofErr w:type="gramStart"/>
+            <w:r>
+              <w:rPr>
+                <w:rFonts w:ascii="Arial" w:eastAsia="Times New Roman" w:hAnsi="Arial" w:cs="Arial"/>
+                <w:kern w:val="0"/>
+                <w:lang w:val="en-US" w:eastAsia="es-CO"/>
+                <w14:ligatures w14:val="none"/>
+              </w:rPr>
+              <w:t>is able to</w:t>
+            </w:r>
+            <w:proofErr w:type="gramEnd"/>
+            <w:r>
+              <w:rPr>
+                <w:rFonts w:ascii="Arial" w:eastAsia="Times New Roman" w:hAnsi="Arial" w:cs="Arial"/>
+                <w:kern w:val="0"/>
+                <w:lang w:val="en-US" w:eastAsia="es-CO"/>
+                <w14:ligatures w14:val="none"/>
+              </w:rPr>
+              <w:t xml:space="preserve"> register a species as long as he enters the place’s name, species’ name, type, photo, and local population count and a message showing that the process was successful will appear. On the other hand, a message displaying that an error of unknown cause, incomplete information or invalid information didn’t allow the process to continue normally. </w:t>
+            </w:r>
           </w:p>
         </w:tc>
       </w:tr>
@@ -9919,7 +10030,25 @@
                 <w:lang w:val="en-US" w:eastAsia="es-CO"/>
                 <w14:ligatures w14:val="none"/>
               </w:rPr>
-              <w:t>Place name</w:t>
+              <w:t>Place</w:t>
+            </w:r>
+            <w:r>
+              <w:rPr>
+                <w:rFonts w:ascii="Arial" w:eastAsia="Times New Roman" w:hAnsi="Arial" w:cs="Arial"/>
+                <w:kern w:val="0"/>
+                <w:lang w:val="en-US" w:eastAsia="es-CO"/>
+                <w14:ligatures w14:val="none"/>
+              </w:rPr>
+              <w:t>’s</w:t>
+            </w:r>
+            <w:r>
+              <w:rPr>
+                <w:rFonts w:ascii="Arial" w:eastAsia="Times New Roman" w:hAnsi="Arial" w:cs="Arial"/>
+                <w:kern w:val="0"/>
+                <w:lang w:val="en-US" w:eastAsia="es-CO"/>
+                <w14:ligatures w14:val="none"/>
+              </w:rPr>
+              <w:t xml:space="preserve"> name</w:t>
             </w:r>
           </w:p>
         </w:tc>
@@ -9978,7 +10107,7 @@
           </w:tcPr>
           <w:p>
             <w:pPr>
-              <w:pStyle w:val="Prrafodelista"/>
+              <w:pStyle w:val="ListParagraph"/>
               <w:numPr>
                 <w:ilvl w:val="0"/>
                 <w:numId w:val="13"/>
@@ -10012,7 +10141,7 @@
           </w:p>
           <w:p>
             <w:pPr>
-              <w:pStyle w:val="Prrafodelista"/>
+              <w:pStyle w:val="ListParagraph"/>
               <w:numPr>
                 <w:ilvl w:val="0"/>
                 <w:numId w:val="13"/>
@@ -10097,7 +10226,25 @@
                 <w:lang w:val="en-US" w:eastAsia="es-CO"/>
                 <w14:ligatures w14:val="none"/>
               </w:rPr>
-              <w:t>Species name</w:t>
+              <w:t>Species</w:t>
+            </w:r>
+            <w:r>
+              <w:rPr>
+                <w:rFonts w:ascii="Arial" w:eastAsia="Times New Roman" w:hAnsi="Arial" w:cs="Arial"/>
+                <w:kern w:val="0"/>
+                <w:lang w:val="en-US" w:eastAsia="es-CO"/>
+                <w14:ligatures w14:val="none"/>
+              </w:rPr>
+              <w:t xml:space="preserve">’ </w:t>
+            </w:r>
+            <w:r>
+              <w:rPr>
+                <w:rFonts w:ascii="Arial" w:eastAsia="Times New Roman" w:hAnsi="Arial" w:cs="Arial"/>
+                <w:kern w:val="0"/>
+                <w:lang w:val="en-US" w:eastAsia="es-CO"/>
+                <w14:ligatures w14:val="none"/>
+              </w:rPr>
+              <w:t>name</w:t>
             </w:r>
           </w:p>
         </w:tc>
@@ -10156,7 +10303,7 @@
           </w:tcPr>
           <w:p>
             <w:pPr>
-              <w:pStyle w:val="Prrafodelista"/>
+              <w:pStyle w:val="ListParagraph"/>
               <w:numPr>
                 <w:ilvl w:val="0"/>
                 <w:numId w:val="13"/>
@@ -10181,7 +10328,7 @@
           </w:p>
           <w:p>
             <w:pPr>
-              <w:pStyle w:val="Prrafodelista"/>
+              <w:pStyle w:val="ListParagraph"/>
               <w:numPr>
                 <w:ilvl w:val="0"/>
                 <w:numId w:val="13"/>
@@ -10327,7 +10474,7 @@
           </w:tcPr>
           <w:p>
             <w:pPr>
-              <w:pStyle w:val="Prrafodelista"/>
+              <w:pStyle w:val="ListParagraph"/>
               <w:numPr>
                 <w:ilvl w:val="0"/>
                 <w:numId w:val="13"/>
@@ -10352,7 +10499,7 @@
           </w:p>
           <w:p>
             <w:pPr>
-              <w:pStyle w:val="Prrafodelista"/>
+              <w:pStyle w:val="ListParagraph"/>
               <w:numPr>
                 <w:ilvl w:val="1"/>
                 <w:numId w:val="13"/>
@@ -10377,7 +10524,7 @@
           </w:p>
           <w:p>
             <w:pPr>
-              <w:pStyle w:val="Prrafodelista"/>
+              <w:pStyle w:val="ListParagraph"/>
               <w:numPr>
                 <w:ilvl w:val="1"/>
                 <w:numId w:val="13"/>
@@ -10402,7 +10549,7 @@
           </w:p>
           <w:p>
             <w:pPr>
-              <w:pStyle w:val="Prrafodelista"/>
+              <w:pStyle w:val="ListParagraph"/>
               <w:numPr>
                 <w:ilvl w:val="0"/>
                 <w:numId w:val="13"/>
@@ -10545,7 +10692,7 @@
           </w:tcPr>
           <w:p>
             <w:pPr>
-              <w:pStyle w:val="Prrafodelista"/>
+              <w:pStyle w:val="ListParagraph"/>
               <w:numPr>
                 <w:ilvl w:val="0"/>
                 <w:numId w:val="8"/>
@@ -10570,7 +10717,7 @@
           </w:p>
           <w:p>
             <w:pPr>
-              <w:pStyle w:val="Prrafodelista"/>
+              <w:pStyle w:val="ListParagraph"/>
               <w:numPr>
                 <w:ilvl w:val="0"/>
                 <w:numId w:val="8"/>
@@ -10595,7 +10742,7 @@
           </w:p>
           <w:p>
             <w:pPr>
-              <w:pStyle w:val="Prrafodelista"/>
+              <w:pStyle w:val="ListParagraph"/>
               <w:numPr>
                 <w:ilvl w:val="0"/>
                 <w:numId w:val="8"/>
@@ -10739,7 +10886,7 @@
           </w:tcPr>
           <w:p>
             <w:pPr>
-              <w:pStyle w:val="Prrafodelista"/>
+              <w:pStyle w:val="ListParagraph"/>
               <w:numPr>
                 <w:ilvl w:val="0"/>
                 <w:numId w:val="13"/>
@@ -10764,7 +10911,7 @@
           </w:p>
           <w:p>
             <w:pPr>
-              <w:pStyle w:val="Prrafodelista"/>
+              <w:pStyle w:val="ListParagraph"/>
               <w:numPr>
                 <w:ilvl w:val="0"/>
                 <w:numId w:val="13"/>
@@ -11260,162 +11407,6 @@
                 <w14:ligatures w14:val="none"/>
               </w:rPr>
               <w:t xml:space="preserve"> will be printed.</w:t>
-            </w:r>
-          </w:p>
-        </w:tc>
-      </w:tr>
-      <w:tr>
-        <w:trPr>
-          <w:trHeight w:val="420"/>
-        </w:trPr>
-        <w:tc>
-          <w:tcPr>
-            <w:tcW w:w="0" w:type="auto"/>
-            <w:vMerge/>
-            <w:tcBorders>
-              <w:left w:val="single" w:sz="8" w:space="0" w:color="000000"/>
-              <w:right w:val="single" w:sz="8" w:space="0" w:color="000000"/>
-            </w:tcBorders>
-            <w:vAlign w:val="center"/>
-          </w:tcPr>
-          <w:p>
-            <w:pPr>
-              <w:spacing w:after="0" w:line="240" w:lineRule="auto"/>
-              <w:rPr>
-                <w:rFonts w:ascii="Arial" w:eastAsia="Times New Roman" w:hAnsi="Arial" w:cs="Arial"/>
-                <w:kern w:val="0"/>
-                <w:lang w:val="en-US" w:eastAsia="es-CO"/>
-                <w14:ligatures w14:val="none"/>
-              </w:rPr>
-            </w:pPr>
-          </w:p>
-        </w:tc>
-        <w:tc>
-          <w:tcPr>
-            <w:tcW w:w="0" w:type="auto"/>
-            <w:tcBorders>
-              <w:top w:val="single" w:sz="8" w:space="0" w:color="000000"/>
-              <w:left w:val="single" w:sz="8" w:space="0" w:color="000000"/>
-              <w:bottom w:val="single" w:sz="8" w:space="0" w:color="000000"/>
-              <w:right w:val="single" w:sz="8" w:space="0" w:color="000000"/>
-            </w:tcBorders>
-            <w:tcMar>
-              <w:top w:w="100" w:type="dxa"/>
-              <w:left w:w="100" w:type="dxa"/>
-              <w:bottom w:w="100" w:type="dxa"/>
-              <w:right w:w="100" w:type="dxa"/>
-            </w:tcMar>
-          </w:tcPr>
-          <w:p>
-            <w:pPr>
-              <w:spacing w:after="0" w:line="240" w:lineRule="auto"/>
-              <w:rPr>
-                <w:rFonts w:ascii="Arial" w:eastAsia="Times New Roman" w:hAnsi="Arial" w:cs="Arial"/>
-                <w:kern w:val="0"/>
-                <w:lang w:val="en-US" w:eastAsia="es-CO"/>
-                <w14:ligatures w14:val="none"/>
-              </w:rPr>
-            </w:pPr>
-            <w:r>
-              <w:rPr>
-                <w:rFonts w:ascii="Arial" w:eastAsia="Times New Roman" w:hAnsi="Arial" w:cs="Arial"/>
-                <w:kern w:val="0"/>
-                <w:lang w:val="en-US" w:eastAsia="es-CO"/>
-                <w14:ligatures w14:val="none"/>
-              </w:rPr>
-              <w:t>Added Existent species</w:t>
-            </w:r>
-          </w:p>
-        </w:tc>
-        <w:tc>
-          <w:tcPr>
-            <w:tcW w:w="0" w:type="auto"/>
-            <w:tcBorders>
-              <w:top w:val="single" w:sz="8" w:space="0" w:color="000000"/>
-              <w:left w:val="single" w:sz="8" w:space="0" w:color="000000"/>
-              <w:bottom w:val="single" w:sz="8" w:space="0" w:color="000000"/>
-              <w:right w:val="single" w:sz="8" w:space="0" w:color="000000"/>
-            </w:tcBorders>
-            <w:tcMar>
-              <w:top w:w="100" w:type="dxa"/>
-              <w:left w:w="100" w:type="dxa"/>
-              <w:bottom w:w="100" w:type="dxa"/>
-              <w:right w:w="100" w:type="dxa"/>
-            </w:tcMar>
-          </w:tcPr>
-          <w:p>
-            <w:pPr>
-              <w:spacing w:after="0" w:line="240" w:lineRule="auto"/>
-              <w:rPr>
-                <w:rFonts w:ascii="Arial" w:eastAsia="Times New Roman" w:hAnsi="Arial" w:cs="Arial"/>
-                <w:kern w:val="0"/>
-                <w:lang w:val="en-US" w:eastAsia="es-CO"/>
-                <w14:ligatures w14:val="none"/>
-              </w:rPr>
-            </w:pPr>
-            <w:r>
-              <w:rPr>
-                <w:rFonts w:ascii="Arial" w:eastAsia="Times New Roman" w:hAnsi="Arial" w:cs="Arial"/>
-                <w:kern w:val="0"/>
-                <w:lang w:val="en-US" w:eastAsia="es-CO"/>
-                <w14:ligatures w14:val="none"/>
-              </w:rPr>
-              <w:t>String</w:t>
-            </w:r>
-          </w:p>
-        </w:tc>
-        <w:tc>
-          <w:tcPr>
-            <w:tcW w:w="0" w:type="auto"/>
-            <w:tcBorders>
-              <w:top w:val="single" w:sz="8" w:space="0" w:color="000000"/>
-              <w:left w:val="single" w:sz="8" w:space="0" w:color="000000"/>
-              <w:bottom w:val="single" w:sz="8" w:space="0" w:color="000000"/>
-              <w:right w:val="single" w:sz="8" w:space="0" w:color="000000"/>
-            </w:tcBorders>
-            <w:tcMar>
-              <w:top w:w="100" w:type="dxa"/>
-              <w:left w:w="100" w:type="dxa"/>
-              <w:bottom w:w="100" w:type="dxa"/>
-              <w:right w:w="100" w:type="dxa"/>
-            </w:tcMar>
-          </w:tcPr>
-          <w:p>
-            <w:pPr>
-              <w:spacing w:after="0" w:line="240" w:lineRule="auto"/>
-              <w:rPr>
-                <w:rFonts w:ascii="Arial" w:eastAsia="Times New Roman" w:hAnsi="Arial" w:cs="Arial"/>
-                <w:kern w:val="0"/>
-                <w:lang w:val="en-US" w:eastAsia="es-CO"/>
-                <w14:ligatures w14:val="none"/>
-              </w:rPr>
-            </w:pPr>
-            <w:r>
-              <w:rPr>
-                <w:rFonts w:ascii="Arial" w:eastAsia="Times New Roman" w:hAnsi="Arial" w:cs="Arial"/>
-                <w:kern w:val="0"/>
-                <w:lang w:val="en-US" w:eastAsia="es-CO"/>
-                <w14:ligatures w14:val="none"/>
-              </w:rPr>
-              <w:t xml:space="preserve">A message printing that the existent species has been added to the </w:t>
-            </w:r>
-            <w:r>
-              <w:rPr>
-                <w:rFonts w:ascii="Arial" w:eastAsia="Times New Roman" w:hAnsi="Arial" w:cs="Arial"/>
-                <w:kern w:val="0"/>
-                <w:lang w:val="en-US" w:eastAsia="es-CO"/>
-                <w14:ligatures w14:val="none"/>
-              </w:rPr>
-              <w:t>place</w:t>
-            </w:r>
-            <w:r>
-              <w:rPr>
-                <w:rFonts w:ascii="Arial" w:eastAsia="Times New Roman" w:hAnsi="Arial" w:cs="Arial"/>
-                <w:kern w:val="0"/>
-                <w:lang w:val="en-US" w:eastAsia="es-CO"/>
-                <w14:ligatures w14:val="none"/>
-              </w:rPr>
-              <w:t>.</w:t>
             </w:r>
           </w:p>
         </w:tc>
@@ -11857,10 +11848,10 @@
         <w:tblLook w:val="04A0" w:firstRow="1" w:lastRow="0" w:firstColumn="1" w:lastColumn="0" w:noHBand="0" w:noVBand="1"/>
       </w:tblPr>
       <w:tblGrid>
-        <w:gridCol w:w="1792"/>
-        <w:gridCol w:w="1639"/>
-        <w:gridCol w:w="931"/>
-        <w:gridCol w:w="4456"/>
+        <w:gridCol w:w="1771"/>
+        <w:gridCol w:w="1654"/>
+        <w:gridCol w:w="941"/>
+        <w:gridCol w:w="4452"/>
       </w:tblGrid>
       <w:tr>
         <w:trPr>
@@ -12043,6 +12034,35 @@
                 <w14:ligatures w14:val="none"/>
               </w:rPr>
             </w:pPr>
+            <w:r>
+              <w:rPr>
+                <w:rFonts w:ascii="Arial" w:eastAsia="Times New Roman" w:hAnsi="Arial" w:cs="Arial"/>
+                <w:kern w:val="0"/>
+                <w:lang w:val="en-US" w:eastAsia="es-CO"/>
+                <w14:ligatures w14:val="none"/>
+              </w:rPr>
+              <w:t xml:space="preserve">In order for a user to eliminate a product from a community he will enter the </w:t>
+            </w:r>
+            <w:proofErr w:type="gramStart"/>
+            <w:r>
+              <w:rPr>
+                <w:rFonts w:ascii="Arial" w:eastAsia="Times New Roman" w:hAnsi="Arial" w:cs="Arial"/>
+                <w:kern w:val="0"/>
+                <w:lang w:val="en-US" w:eastAsia="es-CO"/>
+                <w14:ligatures w14:val="none"/>
+              </w:rPr>
+              <w:t>community</w:t>
+            </w:r>
+            <w:proofErr w:type="gramEnd"/>
+            <w:r>
+              <w:rPr>
+                <w:rFonts w:ascii="Arial" w:eastAsia="Times New Roman" w:hAnsi="Arial" w:cs="Arial"/>
+                <w:kern w:val="0"/>
+                <w:lang w:val="en-US" w:eastAsia="es-CO"/>
+                <w14:ligatures w14:val="none"/>
+              </w:rPr>
+              <w:t xml:space="preserve"> name and the product name so the system can find the product in the community and delete it. If the product is eliminated, a success message will be printed. Alternatively, an error, incomplete information or invalid information message will print in case the product couldn’t be eliminated.</w:t>
+            </w:r>
           </w:p>
         </w:tc>
       </w:tr>
@@ -12337,7 +12357,7 @@
           </w:tcPr>
           <w:p>
             <w:pPr>
-              <w:pStyle w:val="Prrafodelista"/>
+              <w:pStyle w:val="ListParagraph"/>
               <w:numPr>
                 <w:ilvl w:val="0"/>
                 <w:numId w:val="14"/>
@@ -12362,7 +12382,7 @@
           </w:p>
           <w:p>
             <w:pPr>
-              <w:pStyle w:val="Prrafodelista"/>
+              <w:pStyle w:val="ListParagraph"/>
               <w:numPr>
                 <w:ilvl w:val="0"/>
                 <w:numId w:val="14"/>
@@ -12382,6 +12402,7 @@
                 <w:lang w:val="en-US" w:eastAsia="es-CO"/>
                 <w14:ligatures w14:val="none"/>
               </w:rPr>
+              <w:lastRenderedPageBreak/>
               <w:t>Mandatory</w:t>
             </w:r>
           </w:p>
@@ -12508,7 +12529,7 @@
           </w:tcPr>
           <w:p>
             <w:pPr>
-              <w:pStyle w:val="Prrafodelista"/>
+              <w:pStyle w:val="ListParagraph"/>
               <w:numPr>
                 <w:ilvl w:val="0"/>
                 <w:numId w:val="14"/>
@@ -12533,7 +12554,7 @@
           </w:p>
           <w:p>
             <w:pPr>
-              <w:pStyle w:val="Prrafodelista"/>
+              <w:pStyle w:val="ListParagraph"/>
               <w:numPr>
                 <w:ilvl w:val="0"/>
                 <w:numId w:val="14"/>
@@ -13687,6 +13708,15 @@
                 <w14:ligatures w14:val="none"/>
               </w:rPr>
             </w:pPr>
+            <w:r>
+              <w:rPr>
+                <w:rFonts w:ascii="Arial" w:eastAsia="Times New Roman" w:hAnsi="Arial" w:cs="Arial"/>
+                <w:kern w:val="0"/>
+                <w:lang w:val="en-US" w:eastAsia="es-CO"/>
+                <w14:ligatures w14:val="none"/>
+              </w:rPr>
+              <w:t>The user will be able to modify the species’ information inside a community by first entering the place’s name and the species name to check if those even exist. Afterwards, the information that wants to be changed should be entered (Species name, type, photo, and/or local population count). If the information is modified, a success message will be printed showing the information that was changed. If the information couldn’t be modified, the system will show a message of error, incomplete information or invalid information depending on what caused the error.</w:t>
+            </w:r>
           </w:p>
         </w:tc>
       </w:tr>
@@ -13731,6 +13761,7 @@
                 <w:lang w:val="en-US" w:eastAsia="es-CO"/>
                 <w14:ligatures w14:val="none"/>
               </w:rPr>
+              <w:lastRenderedPageBreak/>
               <w:t>Inputs</w:t>
             </w:r>
           </w:p>
@@ -13978,7 +14009,7 @@
           </w:tcPr>
           <w:p>
             <w:pPr>
-              <w:pStyle w:val="Prrafodelista"/>
+              <w:pStyle w:val="ListParagraph"/>
               <w:numPr>
                 <w:ilvl w:val="0"/>
                 <w:numId w:val="14"/>
@@ -14003,7 +14034,7 @@
           </w:p>
           <w:p>
             <w:pPr>
-              <w:pStyle w:val="Prrafodelista"/>
+              <w:pStyle w:val="ListParagraph"/>
               <w:numPr>
                 <w:ilvl w:val="0"/>
                 <w:numId w:val="14"/>
@@ -14147,7 +14178,7 @@
           </w:tcPr>
           <w:p>
             <w:pPr>
-              <w:pStyle w:val="Prrafodelista"/>
+              <w:pStyle w:val="ListParagraph"/>
               <w:numPr>
                 <w:ilvl w:val="0"/>
                 <w:numId w:val="14"/>
@@ -14172,7 +14203,7 @@
           </w:p>
           <w:p>
             <w:pPr>
-              <w:pStyle w:val="Prrafodelista"/>
+              <w:pStyle w:val="ListParagraph"/>
               <w:numPr>
                 <w:ilvl w:val="0"/>
                 <w:numId w:val="14"/>
@@ -14317,7 +14348,7 @@
           </w:tcPr>
           <w:p>
             <w:pPr>
-              <w:pStyle w:val="Prrafodelista"/>
+              <w:pStyle w:val="ListParagraph"/>
               <w:numPr>
                 <w:ilvl w:val="0"/>
                 <w:numId w:val="13"/>
@@ -14342,7 +14373,7 @@
           </w:p>
           <w:p>
             <w:pPr>
-              <w:pStyle w:val="Prrafodelista"/>
+              <w:pStyle w:val="ListParagraph"/>
               <w:numPr>
                 <w:ilvl w:val="1"/>
                 <w:numId w:val="13"/>
@@ -14367,7 +14398,7 @@
           </w:p>
           <w:p>
             <w:pPr>
-              <w:pStyle w:val="Prrafodelista"/>
+              <w:pStyle w:val="ListParagraph"/>
               <w:numPr>
                 <w:ilvl w:val="1"/>
                 <w:numId w:val="13"/>
@@ -14392,7 +14423,7 @@
           </w:p>
           <w:p>
             <w:pPr>
-              <w:pStyle w:val="Prrafodelista"/>
+              <w:pStyle w:val="ListParagraph"/>
               <w:numPr>
                 <w:ilvl w:val="0"/>
                 <w:numId w:val="13"/>
@@ -14535,7 +14566,7 @@
           </w:tcPr>
           <w:p>
             <w:pPr>
-              <w:pStyle w:val="Prrafodelista"/>
+              <w:pStyle w:val="ListParagraph"/>
               <w:numPr>
                 <w:ilvl w:val="0"/>
                 <w:numId w:val="8"/>
@@ -14560,7 +14591,7 @@
           </w:p>
           <w:p>
             <w:pPr>
-              <w:pStyle w:val="Prrafodelista"/>
+              <w:pStyle w:val="ListParagraph"/>
               <w:numPr>
                 <w:ilvl w:val="0"/>
                 <w:numId w:val="8"/>
@@ -14585,7 +14616,7 @@
           </w:p>
           <w:p>
             <w:pPr>
-              <w:pStyle w:val="Prrafodelista"/>
+              <w:pStyle w:val="ListParagraph"/>
               <w:numPr>
                 <w:ilvl w:val="0"/>
                 <w:numId w:val="8"/>
@@ -14729,7 +14760,7 @@
           </w:tcPr>
           <w:p>
             <w:pPr>
-              <w:pStyle w:val="Prrafodelista"/>
+              <w:pStyle w:val="ListParagraph"/>
               <w:numPr>
                 <w:ilvl w:val="0"/>
                 <w:numId w:val="13"/>
@@ -14754,7 +14785,7 @@
           </w:p>
           <w:p>
             <w:pPr>
-              <w:pStyle w:val="Prrafodelista"/>
+              <w:pStyle w:val="ListParagraph"/>
               <w:numPr>
                 <w:ilvl w:val="0"/>
                 <w:numId w:val="13"/>
@@ -14901,7 +14932,6 @@
                 <w:lang w:val="en-US" w:eastAsia="es-CO"/>
                 <w14:ligatures w14:val="none"/>
               </w:rPr>
-              <w:lastRenderedPageBreak/>
               <w:t>message of error, incomplete information or invalid information will be printed.</w:t>
             </w:r>
           </w:p>
@@ -14948,7 +14978,6 @@
                 <w:lang w:val="en-US" w:eastAsia="es-CO"/>
                 <w14:ligatures w14:val="none"/>
               </w:rPr>
-              <w:lastRenderedPageBreak/>
               <w:t>Outputs</w:t>
             </w:r>
           </w:p>
@@ -15669,10 +15698,10 @@
         <w:tblLook w:val="04A0" w:firstRow="1" w:lastRow="0" w:firstColumn="1" w:lastColumn="0" w:noHBand="0" w:noVBand="1"/>
       </w:tblPr>
       <w:tblGrid>
-        <w:gridCol w:w="1809"/>
-        <w:gridCol w:w="1734"/>
-        <w:gridCol w:w="990"/>
-        <w:gridCol w:w="4285"/>
+        <w:gridCol w:w="1778"/>
+        <w:gridCol w:w="1755"/>
+        <w:gridCol w:w="1004"/>
+        <w:gridCol w:w="4281"/>
       </w:tblGrid>
       <w:tr>
         <w:trPr>
@@ -15855,6 +15884,15 @@
                 <w14:ligatures w14:val="none"/>
               </w:rPr>
             </w:pPr>
+            <w:r>
+              <w:rPr>
+                <w:rFonts w:ascii="Arial" w:eastAsia="Times New Roman" w:hAnsi="Arial" w:cs="Arial"/>
+                <w:kern w:val="0"/>
+                <w:lang w:val="en-US" w:eastAsia="es-CO"/>
+                <w14:ligatures w14:val="none"/>
+              </w:rPr>
+              <w:t>For the system to print all the information from a place, the user must enter the place’s name. Next, the existence will be checked and then the entire information of the place will be printed. If the information is not printed, an error message, incomplete information message or invalid information message will be printed depending on the source of the error.</w:t>
+            </w:r>
           </w:p>
         </w:tc>
       </w:tr>
@@ -16149,7 +16187,7 @@
           </w:tcPr>
           <w:p>
             <w:pPr>
-              <w:pStyle w:val="Prrafodelista"/>
+              <w:pStyle w:val="ListParagraph"/>
               <w:numPr>
                 <w:ilvl w:val="0"/>
                 <w:numId w:val="14"/>
@@ -16174,7 +16212,7 @@
           </w:p>
           <w:p>
             <w:pPr>
-              <w:pStyle w:val="Prrafodelista"/>
+              <w:pStyle w:val="ListParagraph"/>
               <w:numPr>
                 <w:ilvl w:val="0"/>
                 <w:numId w:val="14"/>
@@ -17091,10 +17129,10 @@
         <w:tblLook w:val="04A0" w:firstRow="1" w:lastRow="0" w:firstColumn="1" w:lastColumn="0" w:noHBand="0" w:noVBand="1"/>
       </w:tblPr>
       <w:tblGrid>
-        <w:gridCol w:w="1759"/>
-        <w:gridCol w:w="1632"/>
-        <w:gridCol w:w="1449"/>
-        <w:gridCol w:w="3978"/>
+        <w:gridCol w:w="1744"/>
+        <w:gridCol w:w="1642"/>
+        <w:gridCol w:w="1462"/>
+        <w:gridCol w:w="3970"/>
       </w:tblGrid>
       <w:tr>
         <w:trPr>
@@ -17287,6 +17325,15 @@
                 <w14:ligatures w14:val="none"/>
               </w:rPr>
             </w:pPr>
+            <w:r>
+              <w:rPr>
+                <w:rFonts w:ascii="Arial" w:eastAsia="Times New Roman" w:hAnsi="Arial" w:cs="Arial"/>
+                <w:kern w:val="0"/>
+                <w:lang w:val="en-US" w:eastAsia="es-CO"/>
+                <w14:ligatures w14:val="none"/>
+              </w:rPr>
+              <w:t>For the user to retrieve all the information of all the communities in one department, first, he will need to provide the name of the department. After the system finds the information, it will print the data of every community. If the department was empty, it would be an “empty” message. Alternatively, if the information was not printed, then an error, incomplete information or invalid information will be printed.</w:t>
+            </w:r>
           </w:p>
         </w:tc>
       </w:tr>
@@ -17593,7 +17640,7 @@
           </w:tcPr>
           <w:p>
             <w:pPr>
-              <w:pStyle w:val="Prrafodelista"/>
+              <w:pStyle w:val="ListParagraph"/>
               <w:numPr>
                 <w:ilvl w:val="0"/>
                 <w:numId w:val="14"/>
@@ -17618,7 +17665,7 @@
           </w:p>
           <w:p>
             <w:pPr>
-              <w:pStyle w:val="Prrafodelista"/>
+              <w:pStyle w:val="ListParagraph"/>
               <w:numPr>
                 <w:ilvl w:val="1"/>
                 <w:numId w:val="14"/>
@@ -17643,7 +17690,7 @@
           </w:p>
           <w:p>
             <w:pPr>
-              <w:pStyle w:val="Prrafodelista"/>
+              <w:pStyle w:val="ListParagraph"/>
               <w:numPr>
                 <w:ilvl w:val="1"/>
                 <w:numId w:val="14"/>
@@ -17668,7 +17715,7 @@
           </w:p>
           <w:p>
             <w:pPr>
-              <w:pStyle w:val="Prrafodelista"/>
+              <w:pStyle w:val="ListParagraph"/>
               <w:numPr>
                 <w:ilvl w:val="1"/>
                 <w:numId w:val="14"/>
@@ -17693,7 +17740,7 @@
           </w:p>
           <w:p>
             <w:pPr>
-              <w:pStyle w:val="Prrafodelista"/>
+              <w:pStyle w:val="ListParagraph"/>
               <w:numPr>
                 <w:ilvl w:val="1"/>
                 <w:numId w:val="14"/>
@@ -18683,6 +18730,7 @@
                 <w:lang w:val="en-US" w:eastAsia="es-CO"/>
                 <w14:ligatures w14:val="none"/>
               </w:rPr>
+              <w:lastRenderedPageBreak/>
               <w:t>Identifier and Name:</w:t>
             </w:r>
           </w:p>
@@ -19147,7 +19195,7 @@
           </w:tcPr>
           <w:p>
             <w:pPr>
-              <w:pStyle w:val="Prrafodelista"/>
+              <w:pStyle w:val="ListParagraph"/>
               <w:numPr>
                 <w:ilvl w:val="0"/>
                 <w:numId w:val="14"/>
@@ -19172,7 +19220,7 @@
           </w:p>
           <w:p>
             <w:pPr>
-              <w:pStyle w:val="Prrafodelista"/>
+              <w:pStyle w:val="ListParagraph"/>
               <w:numPr>
                 <w:ilvl w:val="1"/>
                 <w:numId w:val="14"/>
@@ -19197,7 +19245,7 @@
           </w:p>
           <w:p>
             <w:pPr>
-              <w:pStyle w:val="Prrafodelista"/>
+              <w:pStyle w:val="ListParagraph"/>
               <w:numPr>
                 <w:ilvl w:val="1"/>
                 <w:numId w:val="14"/>
@@ -20122,10 +20170,10 @@
         <w:tblLook w:val="04A0" w:firstRow="1" w:lastRow="0" w:firstColumn="1" w:lastColumn="0" w:noHBand="0" w:noVBand="1"/>
       </w:tblPr>
       <w:tblGrid>
-        <w:gridCol w:w="1866"/>
-        <w:gridCol w:w="1371"/>
-        <w:gridCol w:w="1013"/>
-        <w:gridCol w:w="4568"/>
+        <w:gridCol w:w="1840"/>
+        <w:gridCol w:w="1386"/>
+        <w:gridCol w:w="1027"/>
+        <w:gridCol w:w="4565"/>
       </w:tblGrid>
       <w:tr>
         <w:trPr>
@@ -20318,6 +20366,15 @@
                 <w14:ligatures w14:val="none"/>
               </w:rPr>
             </w:pPr>
+            <w:r>
+              <w:rPr>
+                <w:rFonts w:ascii="Arial" w:eastAsia="Times New Roman" w:hAnsi="Arial" w:cs="Arial"/>
+                <w:kern w:val="0"/>
+                <w:lang w:val="en-US" w:eastAsia="es-CO"/>
+                <w14:ligatures w14:val="none"/>
+              </w:rPr>
+              <w:t>When the user selects the option of consulting the name of the place with the most species, the system will extract and print the name of the place with the most diversity (highest number of species registered). If the name is not printed, an error message will be printed instead.</w:t>
+            </w:r>
           </w:p>
         </w:tc>
       </w:tr>
@@ -21262,10 +21319,10 @@
         <w:tblLook w:val="04A0" w:firstRow="1" w:lastRow="0" w:firstColumn="1" w:lastColumn="0" w:noHBand="0" w:noVBand="1"/>
       </w:tblPr>
       <w:tblGrid>
-        <w:gridCol w:w="1900"/>
-        <w:gridCol w:w="1304"/>
-        <w:gridCol w:w="1000"/>
-        <w:gridCol w:w="4614"/>
+        <w:gridCol w:w="1807"/>
+        <w:gridCol w:w="1370"/>
+        <w:gridCol w:w="1048"/>
+        <w:gridCol w:w="4593"/>
       </w:tblGrid>
       <w:tr>
         <w:trPr>
@@ -21456,6 +21513,34 @@
                 <w14:ligatures w14:val="none"/>
               </w:rPr>
             </w:pPr>
+            <w:r>
+              <w:rPr>
+                <w:rFonts w:ascii="Arial" w:eastAsia="Times New Roman" w:hAnsi="Arial" w:cs="Arial"/>
+                <w:kern w:val="0"/>
+                <w:lang w:val="en-US" w:eastAsia="es-CO"/>
+                <w14:ligatures w14:val="none"/>
+              </w:rPr>
+              <w:t>The system will allow the user to see which are the top three places with the biggest area (in km</w:t>
+            </w:r>
+            <w:r>
+              <w:rPr>
+                <w:rFonts w:ascii="Arial" w:eastAsia="Times New Roman" w:hAnsi="Arial" w:cs="Arial"/>
+                <w:kern w:val="0"/>
+                <w:vertAlign w:val="superscript"/>
+                <w:lang w:val="en-US" w:eastAsia="es-CO"/>
+                <w14:ligatures w14:val="none"/>
+              </w:rPr>
+              <w:t>2</w:t>
+            </w:r>
+            <w:r>
+              <w:rPr>
+                <w:rFonts w:ascii="Arial" w:eastAsia="Times New Roman" w:hAnsi="Arial" w:cs="Arial"/>
+                <w:kern w:val="0"/>
+                <w:lang w:val="en-US" w:eastAsia="es-CO"/>
+                <w14:ligatures w14:val="none"/>
+              </w:rPr>
+              <w:t xml:space="preserve">) by printing it. If any error occurred in this process, the error message would be printed in this case. </w:t>
+            </w:r>
           </w:p>
         </w:tc>
       </w:tr>
@@ -21868,6 +21953,15 @@
                 <w14:ligatures w14:val="none"/>
               </w:rPr>
               <w:t xml:space="preserve"> names of the top three places with the biggest area. </w:t>
+            </w:r>
+            <w:r>
+              <w:rPr>
+                <w:rFonts w:ascii="Arial" w:eastAsia="Times New Roman" w:hAnsi="Arial" w:cs="Arial"/>
+                <w:kern w:val="0"/>
+                <w:lang w:val="en-US" w:eastAsia="es-CO"/>
+                <w14:ligatures w14:val="none"/>
+              </w:rPr>
+              <w:t xml:space="preserve">If all the places had the same area (or any population count number is repeated), it would choose the first 3 that come in order. </w:t>
             </w:r>
             <w:r>
               <w:rPr>
@@ -22354,7 +22448,7 @@
 </file>
 
 <file path=word/numbering.xml><?xml version="1.0" encoding="utf-8"?>
-<w:numbering xmlns:wpc="http://schemas.microsoft.com/office/word/2010/wordprocessingCanvas" xmlns:cx="http://schemas.microsoft.com/office/drawing/2014/chartex" xmlns:cx1="http://schemas.microsoft.com/office/drawing/2015/9/8/chartex" xmlns:cx2="http://schemas.microsoft.com/office/drawing/2015/10/21/chartex" xmlns:cx3="http://schemas.microsoft.com/office/drawing/2016/5/9/chartex" xmlns:cx4="http://schemas.microsoft.com/office/drawing/2016/5/10/chartex" xmlns:cx5="http://schemas.microsoft.com/office/drawing/2016/5/11/chartex" xmlns:cx6="http://schemas.microsoft.com/office/drawing/2016/5/12/chartex" xmlns:cx7="http://schemas.microsoft.com/office/drawing/2016/5/13/chartex" xmlns:cx8="http://schemas.microsoft.com/office/drawing/2016/5/14/chartex" xmlns:mc="http://schemas.openxmlformats.org/markup-compatibility/2006" xmlns:aink="http://schemas.microsoft.com/office/drawing/2016/ink" xmlns:am3d="http://schemas.microsoft.com/office/drawing/2017/model3d" xmlns:o="urn:schemas-microsoft-com:office:office" xmlns:r="http://schemas.openxmlformats.org/officeDocument/2006/relationships" xmlns:m="http://schemas.openxmlformats.org/officeDocument/2006/math" xmlns:v="urn:schemas-microsoft-com:vml" xmlns:wp14="http://schemas.microsoft.com/office/word/2010/wordprocessingDrawing" xmlns:wp="http://schemas.openxmlformats.org/drawingml/2006/wordprocessingDrawing" xmlns:w10="urn:schemas-microsoft-com:office:word" xmlns:w="http://schemas.openxmlformats.org/wordprocessingml/2006/main" xmlns:w14="http://schemas.microsoft.com/office/word/2010/wordml" xmlns:w15="http://schemas.microsoft.com/office/word/2012/wordml" xmlns:w16cex="http://schemas.microsoft.com/office/word/2018/wordml/cex" xmlns:w16cid="http://schemas.microsoft.com/office/word/2016/wordml/cid" xmlns:w16="http://schemas.microsoft.com/office/word/2018/wordml" xmlns:w16sdtdh="http://schemas.microsoft.com/office/word/2020/wordml/sdtdatahash" xmlns:w16se="http://schemas.microsoft.com/office/word/2015/wordml/symex" xmlns:wpg="http://schemas.microsoft.com/office/word/2010/wordprocessingGroup" xmlns:wpi="http://schemas.microsoft.com/office/word/2010/wordprocessingInk" xmlns:wne="http://schemas.microsoft.com/office/word/2006/wordml" xmlns:wps="http://schemas.microsoft.com/office/word/2010/wordprocessingShape" mc:Ignorable="w14 w15 w16se w16cid w16 w16cex w16sdtdh wp14">
+<w:numbering xmlns:wpc="http://schemas.microsoft.com/office/word/2010/wordprocessingCanvas" xmlns:cx="http://schemas.microsoft.com/office/drawing/2014/chartex" xmlns:cx1="http://schemas.microsoft.com/office/drawing/2015/9/8/chartex" xmlns:cx2="http://schemas.microsoft.com/office/drawing/2015/10/21/chartex" xmlns:cx3="http://schemas.microsoft.com/office/drawing/2016/5/9/chartex" xmlns:cx4="http://schemas.microsoft.com/office/drawing/2016/5/10/chartex" xmlns:cx5="http://schemas.microsoft.com/office/drawing/2016/5/11/chartex" xmlns:cx6="http://schemas.microsoft.com/office/drawing/2016/5/12/chartex" xmlns:cx7="http://schemas.microsoft.com/office/drawing/2016/5/13/chartex" xmlns:cx8="http://schemas.microsoft.com/office/drawing/2016/5/14/chartex" xmlns:mc="http://schemas.openxmlformats.org/markup-compatibility/2006" xmlns:aink="http://schemas.microsoft.com/office/drawing/2016/ink" xmlns:am3d="http://schemas.microsoft.com/office/drawing/2017/model3d" xmlns:o="urn:schemas-microsoft-com:office:office" xmlns:oel="http://schemas.microsoft.com/office/2019/extlst" xmlns:r="http://schemas.openxmlformats.org/officeDocument/2006/relationships" xmlns:m="http://schemas.openxmlformats.org/officeDocument/2006/math" xmlns:v="urn:schemas-microsoft-com:vml" xmlns:wp14="http://schemas.microsoft.com/office/word/2010/wordprocessingDrawing" xmlns:wp="http://schemas.openxmlformats.org/drawingml/2006/wordprocessingDrawing" xmlns:w10="urn:schemas-microsoft-com:office:word" xmlns:w="http://schemas.openxmlformats.org/wordprocessingml/2006/main" xmlns:w14="http://schemas.microsoft.com/office/word/2010/wordml" xmlns:w15="http://schemas.microsoft.com/office/word/2012/wordml" xmlns:w16cex="http://schemas.microsoft.com/office/word/2018/wordml/cex" xmlns:w16cid="http://schemas.microsoft.com/office/word/2016/wordml/cid" xmlns:w16="http://schemas.microsoft.com/office/word/2018/wordml" xmlns:w16sdtdh="http://schemas.microsoft.com/office/word/2020/wordml/sdtdatahash" xmlns:w16se="http://schemas.microsoft.com/office/word/2015/wordml/symex" xmlns:wpg="http://schemas.microsoft.com/office/word/2010/wordprocessingGroup" xmlns:wpi="http://schemas.microsoft.com/office/word/2010/wordprocessingInk" xmlns:wne="http://schemas.microsoft.com/office/word/2006/wordml" xmlns:wps="http://schemas.microsoft.com/office/word/2010/wordprocessingShape" mc:Ignorable="w14 w15 w16se w16cid w16 w16cex w16sdtdh wp14">
   <w:abstractNum w:abstractNumId="0" w15:restartNumberingAfterBreak="0">
     <w:nsid w:val="093A28C1"/>
     <w:multiLevelType w:val="hybridMultilevel"/>
@@ -24117,46 +24211,46 @@
       </w:rPr>
     </w:lvl>
   </w:abstractNum>
-  <w:num w:numId="1">
+  <w:num w:numId="1" w16cid:durableId="1223054125">
     <w:abstractNumId w:val="2"/>
   </w:num>
-  <w:num w:numId="2">
+  <w:num w:numId="2" w16cid:durableId="2081053308">
     <w:abstractNumId w:val="11"/>
   </w:num>
-  <w:num w:numId="3">
+  <w:num w:numId="3" w16cid:durableId="1243948641">
     <w:abstractNumId w:val="10"/>
   </w:num>
-  <w:num w:numId="4">
+  <w:num w:numId="4" w16cid:durableId="493960888">
     <w:abstractNumId w:val="5"/>
   </w:num>
-  <w:num w:numId="5">
+  <w:num w:numId="5" w16cid:durableId="549001393">
     <w:abstractNumId w:val="6"/>
   </w:num>
-  <w:num w:numId="6">
+  <w:num w:numId="6" w16cid:durableId="850804120">
     <w:abstractNumId w:val="4"/>
   </w:num>
-  <w:num w:numId="7">
+  <w:num w:numId="7" w16cid:durableId="2060133125">
     <w:abstractNumId w:val="7"/>
   </w:num>
-  <w:num w:numId="8">
+  <w:num w:numId="8" w16cid:durableId="705834323">
     <w:abstractNumId w:val="3"/>
   </w:num>
-  <w:num w:numId="9">
+  <w:num w:numId="9" w16cid:durableId="1110051008">
     <w:abstractNumId w:val="9"/>
   </w:num>
-  <w:num w:numId="10">
+  <w:num w:numId="10" w16cid:durableId="1728139064">
     <w:abstractNumId w:val="0"/>
   </w:num>
-  <w:num w:numId="11">
+  <w:num w:numId="11" w16cid:durableId="1566791541">
     <w:abstractNumId w:val="1"/>
   </w:num>
-  <w:num w:numId="12">
+  <w:num w:numId="12" w16cid:durableId="1281109234">
     <w:abstractNumId w:val="12"/>
   </w:num>
-  <w:num w:numId="13">
+  <w:num w:numId="13" w16cid:durableId="765200135">
     <w:abstractNumId w:val="13"/>
   </w:num>
-  <w:num w:numId="14">
+  <w:num w:numId="14" w16cid:durableId="1049110374">
     <w:abstractNumId w:val="8"/>
   </w:num>
 </w:numbering>
@@ -24563,11 +24657,11 @@
     <w:name w:val="Normal"/>
     <w:qFormat/>
   </w:style>
-  <w:style w:type="paragraph" w:styleId="Ttulo1">
+  <w:style w:type="paragraph" w:styleId="Heading1">
     <w:name w:val="heading 1"/>
     <w:basedOn w:val="Normal"/>
     <w:next w:val="Normal"/>
-    <w:link w:val="Ttulo1Car"/>
+    <w:link w:val="Heading1Char"/>
     <w:uiPriority w:val="9"/>
     <w:qFormat/>
     <w:rsid w:val="004A095F"/>
@@ -24584,11 +24678,11 @@
       <w:szCs w:val="40"/>
     </w:rPr>
   </w:style>
-  <w:style w:type="paragraph" w:styleId="Ttulo2">
+  <w:style w:type="paragraph" w:styleId="Heading2">
     <w:name w:val="heading 2"/>
     <w:basedOn w:val="Normal"/>
     <w:next w:val="Normal"/>
-    <w:link w:val="Ttulo2Car"/>
+    <w:link w:val="Heading2Char"/>
     <w:uiPriority w:val="9"/>
     <w:semiHidden/>
     <w:unhideWhenUsed/>
@@ -24607,11 +24701,11 @@
       <w:szCs w:val="32"/>
     </w:rPr>
   </w:style>
-  <w:style w:type="paragraph" w:styleId="Ttulo3">
+  <w:style w:type="paragraph" w:styleId="Heading3">
     <w:name w:val="heading 3"/>
     <w:basedOn w:val="Normal"/>
     <w:next w:val="Normal"/>
-    <w:link w:val="Ttulo3Car"/>
+    <w:link w:val="Heading3Char"/>
     <w:uiPriority w:val="9"/>
     <w:semiHidden/>
     <w:unhideWhenUsed/>
@@ -24630,11 +24724,11 @@
       <w:szCs w:val="28"/>
     </w:rPr>
   </w:style>
-  <w:style w:type="paragraph" w:styleId="Ttulo4">
+  <w:style w:type="paragraph" w:styleId="Heading4">
     <w:name w:val="heading 4"/>
     <w:basedOn w:val="Normal"/>
     <w:next w:val="Normal"/>
-    <w:link w:val="Ttulo4Car"/>
+    <w:link w:val="Heading4Char"/>
     <w:uiPriority w:val="9"/>
     <w:semiHidden/>
     <w:unhideWhenUsed/>
@@ -24653,11 +24747,11 @@
       <w:color w:val="0F4761" w:themeColor="accent1" w:themeShade="BF"/>
     </w:rPr>
   </w:style>
-  <w:style w:type="paragraph" w:styleId="Ttulo5">
+  <w:style w:type="paragraph" w:styleId="Heading5">
     <w:name w:val="heading 5"/>
     <w:basedOn w:val="Normal"/>
     <w:next w:val="Normal"/>
-    <w:link w:val="Ttulo5Car"/>
+    <w:link w:val="Heading5Char"/>
     <w:uiPriority w:val="9"/>
     <w:semiHidden/>
     <w:unhideWhenUsed/>
@@ -24674,11 +24768,11 @@
       <w:color w:val="0F4761" w:themeColor="accent1" w:themeShade="BF"/>
     </w:rPr>
   </w:style>
-  <w:style w:type="paragraph" w:styleId="Ttulo6">
+  <w:style w:type="paragraph" w:styleId="Heading6">
     <w:name w:val="heading 6"/>
     <w:basedOn w:val="Normal"/>
     <w:next w:val="Normal"/>
-    <w:link w:val="Ttulo6Car"/>
+    <w:link w:val="Heading6Char"/>
     <w:uiPriority w:val="9"/>
     <w:semiHidden/>
     <w:unhideWhenUsed/>
@@ -24697,11 +24791,11 @@
       <w:color w:val="595959" w:themeColor="text1" w:themeTint="A6"/>
     </w:rPr>
   </w:style>
-  <w:style w:type="paragraph" w:styleId="Ttulo7">
+  <w:style w:type="paragraph" w:styleId="Heading7">
     <w:name w:val="heading 7"/>
     <w:basedOn w:val="Normal"/>
     <w:next w:val="Normal"/>
-    <w:link w:val="Ttulo7Car"/>
+    <w:link w:val="Heading7Char"/>
     <w:uiPriority w:val="9"/>
     <w:semiHidden/>
     <w:unhideWhenUsed/>
@@ -24718,11 +24812,11 @@
       <w:color w:val="595959" w:themeColor="text1" w:themeTint="A6"/>
     </w:rPr>
   </w:style>
-  <w:style w:type="paragraph" w:styleId="Ttulo8">
+  <w:style w:type="paragraph" w:styleId="Heading8">
     <w:name w:val="heading 8"/>
     <w:basedOn w:val="Normal"/>
     <w:next w:val="Normal"/>
-    <w:link w:val="Ttulo8Car"/>
+    <w:link w:val="Heading8Char"/>
     <w:uiPriority w:val="9"/>
     <w:semiHidden/>
     <w:unhideWhenUsed/>
@@ -24741,11 +24835,11 @@
       <w:color w:val="272727" w:themeColor="text1" w:themeTint="D8"/>
     </w:rPr>
   </w:style>
-  <w:style w:type="paragraph" w:styleId="Ttulo9">
+  <w:style w:type="paragraph" w:styleId="Heading9">
     <w:name w:val="heading 9"/>
     <w:basedOn w:val="Normal"/>
     <w:next w:val="Normal"/>
-    <w:link w:val="Ttulo9Car"/>
+    <w:link w:val="Heading9Char"/>
     <w:uiPriority w:val="9"/>
     <w:semiHidden/>
     <w:unhideWhenUsed/>
@@ -24762,13 +24856,13 @@
       <w:color w:val="272727" w:themeColor="text1" w:themeTint="D8"/>
     </w:rPr>
   </w:style>
-  <w:style w:type="character" w:default="1" w:styleId="Fuentedeprrafopredeter">
+  <w:style w:type="character" w:default="1" w:styleId="DefaultParagraphFont">
     <w:name w:val="Default Paragraph Font"/>
     <w:uiPriority w:val="1"/>
     <w:semiHidden/>
     <w:unhideWhenUsed/>
   </w:style>
-  <w:style w:type="table" w:default="1" w:styleId="Tablanormal">
+  <w:style w:type="table" w:default="1" w:styleId="TableNormal">
     <w:name w:val="Normal Table"/>
     <w:uiPriority w:val="99"/>
     <w:semiHidden/>
@@ -24783,16 +24877,16 @@
       </w:tblCellMar>
     </w:tblPr>
   </w:style>
-  <w:style w:type="numbering" w:default="1" w:styleId="Sinlista">
+  <w:style w:type="numbering" w:default="1" w:styleId="NoList">
     <w:name w:val="No List"/>
     <w:uiPriority w:val="99"/>
     <w:semiHidden/>
     <w:unhideWhenUsed/>
   </w:style>
-  <w:style w:type="character" w:customStyle="1" w:styleId="Ttulo1Car">
-    <w:name w:val="Título 1 Car"/>
-    <w:basedOn w:val="Fuentedeprrafopredeter"/>
-    <w:link w:val="Ttulo1"/>
+  <w:style w:type="character" w:customStyle="1" w:styleId="Heading1Char">
+    <w:name w:val="Heading 1 Char"/>
+    <w:basedOn w:val="DefaultParagraphFont"/>
+    <w:link w:val="Heading1"/>
     <w:uiPriority w:val="9"/>
     <w:rsid w:val="004A095F"/>
     <w:rPr>
@@ -24802,10 +24896,10 @@
       <w:szCs w:val="40"/>
     </w:rPr>
   </w:style>
-  <w:style w:type="character" w:customStyle="1" w:styleId="Ttulo2Car">
-    <w:name w:val="Título 2 Car"/>
-    <w:basedOn w:val="Fuentedeprrafopredeter"/>
-    <w:link w:val="Ttulo2"/>
+  <w:style w:type="character" w:customStyle="1" w:styleId="Heading2Char">
+    <w:name w:val="Heading 2 Char"/>
+    <w:basedOn w:val="DefaultParagraphFont"/>
+    <w:link w:val="Heading2"/>
     <w:uiPriority w:val="9"/>
     <w:semiHidden/>
     <w:rsid w:val="004A095F"/>
@@ -24816,10 +24910,10 @@
       <w:szCs w:val="32"/>
     </w:rPr>
   </w:style>
-  <w:style w:type="character" w:customStyle="1" w:styleId="Ttulo3Car">
-    <w:name w:val="Título 3 Car"/>
-    <w:basedOn w:val="Fuentedeprrafopredeter"/>
-    <w:link w:val="Ttulo3"/>
+  <w:style w:type="character" w:customStyle="1" w:styleId="Heading3Char">
+    <w:name w:val="Heading 3 Char"/>
+    <w:basedOn w:val="DefaultParagraphFont"/>
+    <w:link w:val="Heading3"/>
     <w:uiPriority w:val="9"/>
     <w:semiHidden/>
     <w:rsid w:val="004A095F"/>
@@ -24830,10 +24924,10 @@
       <w:szCs w:val="28"/>
     </w:rPr>
   </w:style>
-  <w:style w:type="character" w:customStyle="1" w:styleId="Ttulo4Car">
-    <w:name w:val="Título 4 Car"/>
-    <w:basedOn w:val="Fuentedeprrafopredeter"/>
-    <w:link w:val="Ttulo4"/>
+  <w:style w:type="character" w:customStyle="1" w:styleId="Heading4Char">
+    <w:name w:val="Heading 4 Char"/>
+    <w:basedOn w:val="DefaultParagraphFont"/>
+    <w:link w:val="Heading4"/>
     <w:uiPriority w:val="9"/>
     <w:semiHidden/>
     <w:rsid w:val="004A095F"/>
@@ -24844,10 +24938,10 @@
       <w:color w:val="0F4761" w:themeColor="accent1" w:themeShade="BF"/>
     </w:rPr>
   </w:style>
-  <w:style w:type="character" w:customStyle="1" w:styleId="Ttulo5Car">
-    <w:name w:val="Título 5 Car"/>
-    <w:basedOn w:val="Fuentedeprrafopredeter"/>
-    <w:link w:val="Ttulo5"/>
+  <w:style w:type="character" w:customStyle="1" w:styleId="Heading5Char">
+    <w:name w:val="Heading 5 Char"/>
+    <w:basedOn w:val="DefaultParagraphFont"/>
+    <w:link w:val="Heading5"/>
     <w:uiPriority w:val="9"/>
     <w:semiHidden/>
     <w:rsid w:val="004A095F"/>
@@ -24856,10 +24950,10 @@
       <w:color w:val="0F4761" w:themeColor="accent1" w:themeShade="BF"/>
     </w:rPr>
   </w:style>
-  <w:style w:type="character" w:customStyle="1" w:styleId="Ttulo6Car">
-    <w:name w:val="Título 6 Car"/>
-    <w:basedOn w:val="Fuentedeprrafopredeter"/>
-    <w:link w:val="Ttulo6"/>
+  <w:style w:type="character" w:customStyle="1" w:styleId="Heading6Char">
+    <w:name w:val="Heading 6 Char"/>
+    <w:basedOn w:val="DefaultParagraphFont"/>
+    <w:link w:val="Heading6"/>
     <w:uiPriority w:val="9"/>
     <w:semiHidden/>
     <w:rsid w:val="004A095F"/>
@@ -24870,10 +24964,10 @@
       <w:color w:val="595959" w:themeColor="text1" w:themeTint="A6"/>
     </w:rPr>
   </w:style>
-  <w:style w:type="character" w:customStyle="1" w:styleId="Ttulo7Car">
-    <w:name w:val="Título 7 Car"/>
-    <w:basedOn w:val="Fuentedeprrafopredeter"/>
-    <w:link w:val="Ttulo7"/>
+  <w:style w:type="character" w:customStyle="1" w:styleId="Heading7Char">
+    <w:name w:val="Heading 7 Char"/>
+    <w:basedOn w:val="DefaultParagraphFont"/>
+    <w:link w:val="Heading7"/>
     <w:uiPriority w:val="9"/>
     <w:semiHidden/>
     <w:rsid w:val="004A095F"/>
@@ -24882,10 +24976,10 @@
       <w:color w:val="595959" w:themeColor="text1" w:themeTint="A6"/>
     </w:rPr>
   </w:style>
-  <w:style w:type="character" w:customStyle="1" w:styleId="Ttulo8Car">
-    <w:name w:val="Título 8 Car"/>
-    <w:basedOn w:val="Fuentedeprrafopredeter"/>
-    <w:link w:val="Ttulo8"/>
+  <w:style w:type="character" w:customStyle="1" w:styleId="Heading8Char">
+    <w:name w:val="Heading 8 Char"/>
+    <w:basedOn w:val="DefaultParagraphFont"/>
+    <w:link w:val="Heading8"/>
     <w:uiPriority w:val="9"/>
     <w:semiHidden/>
     <w:rsid w:val="004A095F"/>
@@ -24896,10 +24990,10 @@
       <w:color w:val="272727" w:themeColor="text1" w:themeTint="D8"/>
     </w:rPr>
   </w:style>
-  <w:style w:type="character" w:customStyle="1" w:styleId="Ttulo9Car">
-    <w:name w:val="Título 9 Car"/>
-    <w:basedOn w:val="Fuentedeprrafopredeter"/>
-    <w:link w:val="Ttulo9"/>
+  <w:style w:type="character" w:customStyle="1" w:styleId="Heading9Char">
+    <w:name w:val="Heading 9 Char"/>
+    <w:basedOn w:val="DefaultParagraphFont"/>
+    <w:link w:val="Heading9"/>
     <w:uiPriority w:val="9"/>
     <w:semiHidden/>
     <w:rsid w:val="004A095F"/>
@@ -24908,11 +25002,11 @@
       <w:color w:val="272727" w:themeColor="text1" w:themeTint="D8"/>
     </w:rPr>
   </w:style>
-  <w:style w:type="paragraph" w:styleId="Ttulo">
+  <w:style w:type="paragraph" w:styleId="Title">
     <w:name w:val="Title"/>
     <w:basedOn w:val="Normal"/>
     <w:next w:val="Normal"/>
-    <w:link w:val="TtuloCar"/>
+    <w:link w:val="TitleChar"/>
     <w:uiPriority w:val="10"/>
     <w:qFormat/>
     <w:rsid w:val="004A095F"/>
@@ -24928,10 +25022,10 @@
       <w:szCs w:val="56"/>
     </w:rPr>
   </w:style>
-  <w:style w:type="character" w:customStyle="1" w:styleId="TtuloCar">
-    <w:name w:val="Título Car"/>
-    <w:basedOn w:val="Fuentedeprrafopredeter"/>
-    <w:link w:val="Ttulo"/>
+  <w:style w:type="character" w:customStyle="1" w:styleId="TitleChar">
+    <w:name w:val="Title Char"/>
+    <w:basedOn w:val="DefaultParagraphFont"/>
+    <w:link w:val="Title"/>
     <w:uiPriority w:val="10"/>
     <w:rsid w:val="004A095F"/>
     <w:rPr>
@@ -24942,11 +25036,11 @@
       <w:szCs w:val="56"/>
     </w:rPr>
   </w:style>
-  <w:style w:type="paragraph" w:styleId="Subttulo">
+  <w:style w:type="paragraph" w:styleId="Subtitle">
     <w:name w:val="Subtitle"/>
     <w:basedOn w:val="Normal"/>
     <w:next w:val="Normal"/>
-    <w:link w:val="SubttuloCar"/>
+    <w:link w:val="SubtitleChar"/>
     <w:uiPriority w:val="11"/>
     <w:qFormat/>
     <w:rsid w:val="004A095F"/>
@@ -24963,10 +25057,10 @@
       <w:szCs w:val="28"/>
     </w:rPr>
   </w:style>
-  <w:style w:type="character" w:customStyle="1" w:styleId="SubttuloCar">
-    <w:name w:val="Subtítulo Car"/>
-    <w:basedOn w:val="Fuentedeprrafopredeter"/>
-    <w:link w:val="Subttulo"/>
+  <w:style w:type="character" w:customStyle="1" w:styleId="SubtitleChar">
+    <w:name w:val="Subtitle Char"/>
+    <w:basedOn w:val="DefaultParagraphFont"/>
+    <w:link w:val="Subtitle"/>
     <w:uiPriority w:val="11"/>
     <w:rsid w:val="004A095F"/>
     <w:rPr>
@@ -24977,11 +25071,11 @@
       <w:szCs w:val="28"/>
     </w:rPr>
   </w:style>
-  <w:style w:type="paragraph" w:styleId="Cita">
+  <w:style w:type="paragraph" w:styleId="Quote">
     <w:name w:val="Quote"/>
     <w:basedOn w:val="Normal"/>
     <w:next w:val="Normal"/>
-    <w:link w:val="CitaCar"/>
+    <w:link w:val="QuoteChar"/>
     <w:uiPriority w:val="29"/>
     <w:qFormat/>
     <w:rsid w:val="004A095F"/>
@@ -24995,10 +25089,10 @@
       <w:color w:val="404040" w:themeColor="text1" w:themeTint="BF"/>
     </w:rPr>
   </w:style>
-  <w:style w:type="character" w:customStyle="1" w:styleId="CitaCar">
-    <w:name w:val="Cita Car"/>
-    <w:basedOn w:val="Fuentedeprrafopredeter"/>
-    <w:link w:val="Cita"/>
+  <w:style w:type="character" w:customStyle="1" w:styleId="QuoteChar">
+    <w:name w:val="Quote Char"/>
+    <w:basedOn w:val="DefaultParagraphFont"/>
+    <w:link w:val="Quote"/>
     <w:uiPriority w:val="29"/>
     <w:rsid w:val="004A095F"/>
     <w:rPr>
@@ -25007,7 +25101,7 @@
       <w:color w:val="404040" w:themeColor="text1" w:themeTint="BF"/>
     </w:rPr>
   </w:style>
-  <w:style w:type="paragraph" w:styleId="Prrafodelista">
+  <w:style w:type="paragraph" w:styleId="ListParagraph">
     <w:name w:val="List Paragraph"/>
     <w:basedOn w:val="Normal"/>
     <w:uiPriority w:val="34"/>
@@ -25018,9 +25112,9 @@
       <w:contextualSpacing/>
     </w:pPr>
   </w:style>
-  <w:style w:type="character" w:styleId="nfasisintenso">
+  <w:style w:type="character" w:styleId="IntenseEmphasis">
     <w:name w:val="Intense Emphasis"/>
-    <w:basedOn w:val="Fuentedeprrafopredeter"/>
+    <w:basedOn w:val="DefaultParagraphFont"/>
     <w:uiPriority w:val="21"/>
     <w:qFormat/>
     <w:rsid w:val="004A095F"/>
@@ -25030,11 +25124,11 @@
       <w:color w:val="0F4761" w:themeColor="accent1" w:themeShade="BF"/>
     </w:rPr>
   </w:style>
-  <w:style w:type="paragraph" w:styleId="Citadestacada">
+  <w:style w:type="paragraph" w:styleId="IntenseQuote">
     <w:name w:val="Intense Quote"/>
     <w:basedOn w:val="Normal"/>
     <w:next w:val="Normal"/>
-    <w:link w:val="CitadestacadaCar"/>
+    <w:link w:val="IntenseQuoteChar"/>
     <w:uiPriority w:val="30"/>
     <w:qFormat/>
     <w:rsid w:val="004A095F"/>
@@ -25053,10 +25147,10 @@
       <w:color w:val="0F4761" w:themeColor="accent1" w:themeShade="BF"/>
     </w:rPr>
   </w:style>
-  <w:style w:type="character" w:customStyle="1" w:styleId="CitadestacadaCar">
-    <w:name w:val="Cita destacada Car"/>
-    <w:basedOn w:val="Fuentedeprrafopredeter"/>
-    <w:link w:val="Citadestacada"/>
+  <w:style w:type="character" w:customStyle="1" w:styleId="IntenseQuoteChar">
+    <w:name w:val="Intense Quote Char"/>
+    <w:basedOn w:val="DefaultParagraphFont"/>
+    <w:link w:val="IntenseQuote"/>
     <w:uiPriority w:val="30"/>
     <w:rsid w:val="004A095F"/>
     <w:rPr>
@@ -25065,9 +25159,9 @@
       <w:color w:val="0F4761" w:themeColor="accent1" w:themeShade="BF"/>
     </w:rPr>
   </w:style>
-  <w:style w:type="character" w:styleId="Referenciaintensa">
+  <w:style w:type="character" w:styleId="IntenseReference">
     <w:name w:val="Intense Reference"/>
-    <w:basedOn w:val="Fuentedeprrafopredeter"/>
+    <w:basedOn w:val="DefaultParagraphFont"/>
     <w:uiPriority w:val="32"/>
     <w:qFormat/>
     <w:rsid w:val="004A095F"/>
@@ -25394,4 +25488,16 @@
     </a:ext>
   </a:extLst>
 </a:theme>
+</file>
+
+<file path=customXml/item1.xml><?xml version="1.0" encoding="utf-8"?>
+<b:Sources xmlns:b="http://schemas.openxmlformats.org/officeDocument/2006/bibliography" xmlns="http://schemas.openxmlformats.org/officeDocument/2006/bibliography" SelectedStyle="\APASixthEditionOfficeOnline.xsl" StyleName="APA" Version="6"/>
+</file>
+
+<file path=customXml/itemProps1.xml><?xml version="1.0" encoding="utf-8"?>
+<ds:datastoreItem xmlns:ds="http://schemas.openxmlformats.org/officeDocument/2006/customXml" ds:itemID="{B8495B6D-5C68-4EAC-8EF1-4C92635B4E83}">
+  <ds:schemaRefs>
+    <ds:schemaRef ds:uri="http://schemas.openxmlformats.org/officeDocument/2006/bibliography"/>
+  </ds:schemaRefs>
+</ds:datastoreItem>
 </file>
</xml_diff>

<commit_message>
Modified more summaries and requirements in the analysis part
</commit_message>
<xml_diff>
--- a/docs/Problem analysis.docx
+++ b/docs/Problem analysis.docx
@@ -1225,8 +1225,8 @@
       </w:tblPr>
       <w:tblGrid>
         <w:gridCol w:w="1655"/>
-        <w:gridCol w:w="2145"/>
-        <w:gridCol w:w="2276"/>
+        <w:gridCol w:w="2315"/>
+        <w:gridCol w:w="2106"/>
         <w:gridCol w:w="2742"/>
       </w:tblGrid>
       <w:tr>
@@ -1452,7 +1452,88 @@
                 <w:lang w:val="en-US" w:eastAsia="es-CO"/>
                 <w14:ligatures w14:val="none"/>
               </w:rPr>
-              <w:t>If the community is registered correctly, a message stating that the process was successful will print. On the other hand, if there is any error, an appropriate message for error, invalid information or incomplete information will be shown.</w:t>
+              <w:t xml:space="preserve">If the community is registered correctly, a message stating that the process was successful will print. On the other hand, if </w:t>
+            </w:r>
+            <w:r>
+              <w:rPr>
+                <w:rFonts w:ascii="Arial" w:eastAsia="Times New Roman" w:hAnsi="Arial" w:cs="Arial"/>
+                <w:kern w:val="0"/>
+                <w:lang w:val="en-US" w:eastAsia="es-CO"/>
+                <w14:ligatures w14:val="none"/>
+              </w:rPr>
+              <w:t xml:space="preserve">the community that is trying to be registered already exists, </w:t>
+            </w:r>
+            <w:r>
+              <w:rPr>
+                <w:rFonts w:ascii="Arial" w:eastAsia="Times New Roman" w:hAnsi="Arial" w:cs="Arial"/>
+                <w:kern w:val="0"/>
+                <w:lang w:val="en-US" w:eastAsia="es-CO"/>
+                <w14:ligatures w14:val="none"/>
+              </w:rPr>
+              <w:t>there is any error</w:t>
+            </w:r>
+            <w:r>
+              <w:rPr>
+                <w:rFonts w:ascii="Arial" w:eastAsia="Times New Roman" w:hAnsi="Arial" w:cs="Arial"/>
+                <w:kern w:val="0"/>
+                <w:lang w:val="en-US" w:eastAsia="es-CO"/>
+                <w14:ligatures w14:val="none"/>
+              </w:rPr>
+              <w:t xml:space="preserve"> from unknown cause</w:t>
+            </w:r>
+            <w:r>
+              <w:rPr>
+                <w:rFonts w:ascii="Arial" w:eastAsia="Times New Roman" w:hAnsi="Arial" w:cs="Arial"/>
+                <w:kern w:val="0"/>
+                <w:lang w:val="en-US" w:eastAsia="es-CO"/>
+                <w14:ligatures w14:val="none"/>
+              </w:rPr>
+              <w:t>,</w:t>
+            </w:r>
+            <w:r>
+              <w:rPr>
+                <w:rFonts w:ascii="Arial" w:eastAsia="Times New Roman" w:hAnsi="Arial" w:cs="Arial"/>
+                <w:kern w:val="0"/>
+                <w:lang w:val="en-US" w:eastAsia="es-CO"/>
+                <w14:ligatures w14:val="none"/>
+              </w:rPr>
+              <w:t xml:space="preserve"> there is </w:t>
+            </w:r>
+            <w:r>
+              <w:rPr>
+                <w:rFonts w:ascii="Arial" w:eastAsia="Times New Roman" w:hAnsi="Arial" w:cs="Arial"/>
+                <w:kern w:val="0"/>
+                <w:lang w:val="en-US" w:eastAsia="es-CO"/>
+                <w14:ligatures w14:val="none"/>
+              </w:rPr>
+              <w:t xml:space="preserve">invalid information or incomplete information </w:t>
+            </w:r>
+            <w:r>
+              <w:rPr>
+                <w:rFonts w:ascii="Arial" w:eastAsia="Times New Roman" w:hAnsi="Arial" w:cs="Arial"/>
+                <w:kern w:val="0"/>
+                <w:lang w:val="en-US" w:eastAsia="es-CO"/>
+                <w14:ligatures w14:val="none"/>
+              </w:rPr>
+              <w:t>the</w:t>
+            </w:r>
+            <w:r>
+              <w:rPr>
+                <w:rFonts w:ascii="Arial" w:eastAsia="Times New Roman" w:hAnsi="Arial" w:cs="Arial"/>
+                <w:kern w:val="0"/>
+                <w:lang w:val="en-US" w:eastAsia="es-CO"/>
+                <w14:ligatures w14:val="none"/>
+              </w:rPr>
+              <w:t xml:space="preserve"> </w:t>
+            </w:r>
+            <w:r>
+              <w:rPr>
+                <w:rFonts w:ascii="Arial" w:eastAsia="Times New Roman" w:hAnsi="Arial" w:cs="Arial"/>
+                <w:kern w:val="0"/>
+                <w:lang w:val="en-US" w:eastAsia="es-CO"/>
+                <w14:ligatures w14:val="none"/>
+              </w:rPr>
+              <w:t>appropriate message will be displayed.</w:t>
             </w:r>
           </w:p>
         </w:tc>
@@ -1504,7 +1585,7 @@
         </w:tc>
         <w:tc>
           <w:tcPr>
-            <w:tcW w:w="2166" w:type="dxa"/>
+            <w:tcW w:w="2145" w:type="dxa"/>
             <w:tcBorders>
               <w:top w:val="single" w:sz="8" w:space="0" w:color="000000"/>
               <w:left w:val="single" w:sz="8" w:space="0" w:color="000000"/>
@@ -1545,7 +1626,7 @@
         </w:tc>
         <w:tc>
           <w:tcPr>
-            <w:tcW w:w="2255" w:type="dxa"/>
+            <w:tcW w:w="2276" w:type="dxa"/>
             <w:tcBorders>
               <w:top w:val="single" w:sz="8" w:space="0" w:color="000000"/>
               <w:left w:val="single" w:sz="8" w:space="0" w:color="000000"/>
@@ -1655,7 +1736,7 @@
         </w:tc>
         <w:tc>
           <w:tcPr>
-            <w:tcW w:w="2166" w:type="dxa"/>
+            <w:tcW w:w="2145" w:type="dxa"/>
             <w:tcBorders>
               <w:top w:val="single" w:sz="8" w:space="0" w:color="000000"/>
               <w:left w:val="single" w:sz="8" w:space="0" w:color="000000"/>
@@ -1692,7 +1773,7 @@
         </w:tc>
         <w:tc>
           <w:tcPr>
-            <w:tcW w:w="2255" w:type="dxa"/>
+            <w:tcW w:w="2276" w:type="dxa"/>
             <w:tcBorders>
               <w:top w:val="single" w:sz="8" w:space="0" w:color="000000"/>
               <w:left w:val="single" w:sz="8" w:space="0" w:color="000000"/>
@@ -1808,6 +1889,42 @@
                 <w:lang w:val="en-US" w:eastAsia="es-CO"/>
                 <w14:ligatures w14:val="none"/>
               </w:rPr>
+              <w:t xml:space="preserve">Can’t be repeated from the other communities already </w:t>
+            </w:r>
+            <w:proofErr w:type="gramStart"/>
+            <w:r>
+              <w:rPr>
+                <w:rFonts w:ascii="Arial" w:eastAsia="Times New Roman" w:hAnsi="Arial" w:cs="Arial"/>
+                <w:kern w:val="0"/>
+                <w:lang w:val="en-US" w:eastAsia="es-CO"/>
+                <w14:ligatures w14:val="none"/>
+              </w:rPr>
+              <w:t>registered</w:t>
+            </w:r>
+            <w:proofErr w:type="gramEnd"/>
+          </w:p>
+          <w:p>
+            <w:pPr>
+              <w:pStyle w:val="ListParagraph"/>
+              <w:numPr>
+                <w:ilvl w:val="0"/>
+                <w:numId w:val="11"/>
+              </w:numPr>
+              <w:spacing w:after="0" w:line="240" w:lineRule="auto"/>
+              <w:rPr>
+                <w:rFonts w:ascii="Arial" w:eastAsia="Times New Roman" w:hAnsi="Arial" w:cs="Arial"/>
+                <w:kern w:val="0"/>
+                <w:lang w:val="en-US" w:eastAsia="es-CO"/>
+                <w14:ligatures w14:val="none"/>
+              </w:rPr>
+            </w:pPr>
+            <w:r>
+              <w:rPr>
+                <w:rFonts w:ascii="Arial" w:eastAsia="Times New Roman" w:hAnsi="Arial" w:cs="Arial"/>
+                <w:kern w:val="0"/>
+                <w:lang w:val="en-US" w:eastAsia="es-CO"/>
+                <w14:ligatures w14:val="none"/>
+              </w:rPr>
               <w:t>Mandatory</w:t>
             </w:r>
           </w:p>
@@ -1842,7 +1959,7 @@
         </w:tc>
         <w:tc>
           <w:tcPr>
-            <w:tcW w:w="2166" w:type="dxa"/>
+            <w:tcW w:w="2145" w:type="dxa"/>
             <w:tcBorders>
               <w:top w:val="single" w:sz="8" w:space="0" w:color="000000"/>
               <w:left w:val="single" w:sz="8" w:space="0" w:color="000000"/>
@@ -1879,41 +1996,39 @@
         </w:tc>
         <w:tc>
           <w:tcPr>
-            <w:tcW w:w="2255" w:type="dxa"/>
-            <w:tcBorders>
-              <w:top w:val="single" w:sz="8" w:space="0" w:color="000000"/>
-              <w:left w:val="single" w:sz="8" w:space="0" w:color="000000"/>
-              <w:bottom w:val="single" w:sz="8" w:space="0" w:color="000000"/>
-              <w:right w:val="single" w:sz="8" w:space="0" w:color="000000"/>
-            </w:tcBorders>
-            <w:tcMar>
-              <w:top w:w="100" w:type="dxa"/>
-              <w:left w:w="100" w:type="dxa"/>
-              <w:bottom w:w="100" w:type="dxa"/>
-              <w:right w:w="100" w:type="dxa"/>
-            </w:tcMar>
-          </w:tcPr>
-          <w:p>
-            <w:pPr>
-              <w:spacing w:after="0" w:line="240" w:lineRule="auto"/>
-              <w:rPr>
-                <w:rFonts w:ascii="Arial" w:eastAsia="Times New Roman" w:hAnsi="Arial" w:cs="Arial"/>
-                <w:kern w:val="0"/>
-                <w:lang w:val="en-US" w:eastAsia="es-CO"/>
-                <w14:ligatures w14:val="none"/>
-              </w:rPr>
-            </w:pPr>
-            <w:proofErr w:type="spellStart"/>
-            <w:r>
-              <w:rPr>
-                <w:rFonts w:ascii="Arial" w:eastAsia="Times New Roman" w:hAnsi="Arial" w:cs="Arial"/>
-                <w:kern w:val="0"/>
-                <w:lang w:val="en-US" w:eastAsia="es-CO"/>
-                <w14:ligatures w14:val="none"/>
-              </w:rPr>
-              <w:t>CommunityType</w:t>
-            </w:r>
-            <w:proofErr w:type="spellEnd"/>
+            <w:tcW w:w="2276" w:type="dxa"/>
+            <w:tcBorders>
+              <w:top w:val="single" w:sz="8" w:space="0" w:color="000000"/>
+              <w:left w:val="single" w:sz="8" w:space="0" w:color="000000"/>
+              <w:bottom w:val="single" w:sz="8" w:space="0" w:color="000000"/>
+              <w:right w:val="single" w:sz="8" w:space="0" w:color="000000"/>
+            </w:tcBorders>
+            <w:tcMar>
+              <w:top w:w="100" w:type="dxa"/>
+              <w:left w:w="100" w:type="dxa"/>
+              <w:bottom w:w="100" w:type="dxa"/>
+              <w:right w:w="100" w:type="dxa"/>
+            </w:tcMar>
+          </w:tcPr>
+          <w:p>
+            <w:pPr>
+              <w:spacing w:after="0" w:line="240" w:lineRule="auto"/>
+              <w:rPr>
+                <w:rFonts w:ascii="Arial" w:eastAsia="Times New Roman" w:hAnsi="Arial" w:cs="Arial"/>
+                <w:kern w:val="0"/>
+                <w:lang w:val="en-US" w:eastAsia="es-CO"/>
+                <w14:ligatures w14:val="none"/>
+              </w:rPr>
+            </w:pPr>
+            <w:r>
+              <w:rPr>
+                <w:rFonts w:ascii="Arial" w:eastAsia="Times New Roman" w:hAnsi="Arial" w:cs="Arial"/>
+                <w:kern w:val="0"/>
+                <w:lang w:val="en-US" w:eastAsia="es-CO"/>
+                <w14:ligatures w14:val="none"/>
+              </w:rPr>
+              <w:t>Community Type</w:t>
+            </w:r>
           </w:p>
         </w:tc>
         <w:tc>
@@ -2089,7 +2204,7 @@
         </w:tc>
         <w:tc>
           <w:tcPr>
-            <w:tcW w:w="2166" w:type="dxa"/>
+            <w:tcW w:w="2145" w:type="dxa"/>
             <w:tcBorders>
               <w:top w:val="single" w:sz="8" w:space="0" w:color="000000"/>
               <w:left w:val="single" w:sz="8" w:space="0" w:color="000000"/>
@@ -2126,7 +2241,7 @@
         </w:tc>
         <w:tc>
           <w:tcPr>
-            <w:tcW w:w="2255" w:type="dxa"/>
+            <w:tcW w:w="2276" w:type="dxa"/>
             <w:tcBorders>
               <w:top w:val="single" w:sz="8" w:space="0" w:color="000000"/>
               <w:left w:val="single" w:sz="8" w:space="0" w:color="000000"/>
@@ -2275,7 +2390,7 @@
         </w:tc>
         <w:tc>
           <w:tcPr>
-            <w:tcW w:w="2166" w:type="dxa"/>
+            <w:tcW w:w="2145" w:type="dxa"/>
             <w:tcBorders>
               <w:top w:val="single" w:sz="8" w:space="0" w:color="000000"/>
               <w:left w:val="single" w:sz="8" w:space="0" w:color="000000"/>
@@ -2312,7 +2427,7 @@
         </w:tc>
         <w:tc>
           <w:tcPr>
-            <w:tcW w:w="2255" w:type="dxa"/>
+            <w:tcW w:w="2276" w:type="dxa"/>
             <w:tcBorders>
               <w:top w:val="single" w:sz="8" w:space="0" w:color="000000"/>
               <w:left w:val="single" w:sz="8" w:space="0" w:color="000000"/>
@@ -2470,7 +2585,7 @@
         </w:tc>
         <w:tc>
           <w:tcPr>
-            <w:tcW w:w="2166" w:type="dxa"/>
+            <w:tcW w:w="2145" w:type="dxa"/>
             <w:tcBorders>
               <w:top w:val="single" w:sz="8" w:space="0" w:color="000000"/>
               <w:left w:val="single" w:sz="8" w:space="0" w:color="000000"/>
@@ -2507,7 +2622,7 @@
         </w:tc>
         <w:tc>
           <w:tcPr>
-            <w:tcW w:w="2255" w:type="dxa"/>
+            <w:tcW w:w="2276" w:type="dxa"/>
             <w:tcBorders>
               <w:top w:val="single" w:sz="8" w:space="0" w:color="000000"/>
               <w:left w:val="single" w:sz="8" w:space="0" w:color="000000"/>
@@ -2638,7 +2753,7 @@
         </w:tc>
         <w:tc>
           <w:tcPr>
-            <w:tcW w:w="2166" w:type="dxa"/>
+            <w:tcW w:w="2145" w:type="dxa"/>
             <w:tcBorders>
               <w:top w:val="single" w:sz="8" w:space="0" w:color="000000"/>
               <w:left w:val="single" w:sz="8" w:space="0" w:color="000000"/>
@@ -2675,7 +2790,7 @@
         </w:tc>
         <w:tc>
           <w:tcPr>
-            <w:tcW w:w="2255" w:type="dxa"/>
+            <w:tcW w:w="2276" w:type="dxa"/>
             <w:tcBorders>
               <w:top w:val="single" w:sz="8" w:space="0" w:color="000000"/>
               <w:left w:val="single" w:sz="8" w:space="0" w:color="000000"/>
@@ -3022,7 +3137,27 @@
                 <w:lang w:val="en-US" w:eastAsia="es-CO"/>
                 <w14:ligatures w14:val="none"/>
               </w:rPr>
-              <w:t xml:space="preserve"> (data type product[])</w:t>
+              <w:t xml:space="preserve"> (data type </w:t>
+            </w:r>
+            <w:proofErr w:type="gramStart"/>
+            <w:r>
+              <w:rPr>
+                <w:rFonts w:ascii="Arial" w:eastAsia="Times New Roman" w:hAnsi="Arial" w:cs="Arial"/>
+                <w:kern w:val="0"/>
+                <w:lang w:val="en-US" w:eastAsia="es-CO"/>
+                <w14:ligatures w14:val="none"/>
+              </w:rPr>
+              <w:t>product[</w:t>
+            </w:r>
+            <w:proofErr w:type="gramEnd"/>
+            <w:r>
+              <w:rPr>
+                <w:rFonts w:ascii="Arial" w:eastAsia="Times New Roman" w:hAnsi="Arial" w:cs="Arial"/>
+                <w:kern w:val="0"/>
+                <w:lang w:val="en-US" w:eastAsia="es-CO"/>
+                <w14:ligatures w14:val="none"/>
+              </w:rPr>
+              <w:t>])</w:t>
             </w:r>
             <w:r>
               <w:rPr>
@@ -3042,14 +3177,34 @@
               </w:rPr>
               <w:t xml:space="preserve"> </w:t>
             </w:r>
-            <w:r>
-              <w:rPr>
-                <w:rFonts w:ascii="Arial" w:eastAsia="Times New Roman" w:hAnsi="Arial" w:cs="Arial"/>
-                <w:kern w:val="0"/>
-                <w:lang w:val="en-US" w:eastAsia="es-CO"/>
-                <w14:ligatures w14:val="none"/>
-              </w:rPr>
-              <w:t xml:space="preserve">In order to register the enumeration like community type and greatest challenge the possible options will be printed for the user to choose from. </w:t>
+            <w:proofErr w:type="gramStart"/>
+            <w:r>
+              <w:rPr>
+                <w:rFonts w:ascii="Arial" w:eastAsia="Times New Roman" w:hAnsi="Arial" w:cs="Arial"/>
+                <w:kern w:val="0"/>
+                <w:lang w:val="en-US" w:eastAsia="es-CO"/>
+                <w14:ligatures w14:val="none"/>
+              </w:rPr>
+              <w:t>In order to</w:t>
+            </w:r>
+            <w:proofErr w:type="gramEnd"/>
+            <w:r>
+              <w:rPr>
+                <w:rFonts w:ascii="Arial" w:eastAsia="Times New Roman" w:hAnsi="Arial" w:cs="Arial"/>
+                <w:kern w:val="0"/>
+                <w:lang w:val="en-US" w:eastAsia="es-CO"/>
+                <w14:ligatures w14:val="none"/>
+              </w:rPr>
+              <w:t xml:space="preserve"> register the enumeration like community type and greatest challenge the possible options will be printed for the user to choose from. </w:t>
+            </w:r>
+            <w:r>
+              <w:rPr>
+                <w:rFonts w:ascii="Arial" w:eastAsia="Times New Roman" w:hAnsi="Arial" w:cs="Arial"/>
+                <w:kern w:val="0"/>
+                <w:lang w:val="en-US" w:eastAsia="es-CO"/>
+                <w14:ligatures w14:val="none"/>
+              </w:rPr>
+              <w:t xml:space="preserve">The system will also check if the name of the entered community already exists inside the product array. </w:t>
             </w:r>
             <w:r>
               <w:rPr>
@@ -3128,7 +3283,7 @@
         </w:tc>
         <w:tc>
           <w:tcPr>
-            <w:tcW w:w="2166" w:type="dxa"/>
+            <w:tcW w:w="2145" w:type="dxa"/>
             <w:tcBorders>
               <w:top w:val="single" w:sz="8" w:space="0" w:color="000000"/>
               <w:left w:val="single" w:sz="8" w:space="0" w:color="000000"/>
@@ -3169,7 +3324,7 @@
         </w:tc>
         <w:tc>
           <w:tcPr>
-            <w:tcW w:w="2255" w:type="dxa"/>
+            <w:tcW w:w="2276" w:type="dxa"/>
             <w:tcBorders>
               <w:top w:val="single" w:sz="8" w:space="0" w:color="000000"/>
               <w:left w:val="single" w:sz="8" w:space="0" w:color="000000"/>
@@ -3279,7 +3434,7 @@
         </w:tc>
         <w:tc>
           <w:tcPr>
-            <w:tcW w:w="2166" w:type="dxa"/>
+            <w:tcW w:w="2145" w:type="dxa"/>
             <w:tcBorders>
               <w:top w:val="single" w:sz="8" w:space="0" w:color="000000"/>
               <w:left w:val="single" w:sz="8" w:space="0" w:color="000000"/>
@@ -3316,7 +3471,7 @@
         </w:tc>
         <w:tc>
           <w:tcPr>
-            <w:tcW w:w="2255" w:type="dxa"/>
+            <w:tcW w:w="2276" w:type="dxa"/>
             <w:tcBorders>
               <w:top w:val="single" w:sz="8" w:space="0" w:color="000000"/>
               <w:left w:val="single" w:sz="8" w:space="0" w:color="000000"/>
@@ -3421,60 +3576,68 @@
               <w:right w:val="single" w:sz="8" w:space="0" w:color="000000"/>
             </w:tcBorders>
             <w:vAlign w:val="center"/>
-            <w:hideMark/>
-          </w:tcPr>
-          <w:p>
-            <w:pPr>
-              <w:spacing w:after="0" w:line="240" w:lineRule="auto"/>
-              <w:rPr>
-                <w:rFonts w:ascii="Arial" w:eastAsia="Times New Roman" w:hAnsi="Arial" w:cs="Arial"/>
-                <w:kern w:val="0"/>
-                <w:lang w:val="en-US" w:eastAsia="es-CO"/>
-                <w14:ligatures w14:val="none"/>
-              </w:rPr>
-            </w:pPr>
-          </w:p>
-        </w:tc>
-        <w:tc>
-          <w:tcPr>
-            <w:tcW w:w="2166" w:type="dxa"/>
-            <w:tcBorders>
-              <w:top w:val="single" w:sz="8" w:space="0" w:color="000000"/>
-              <w:left w:val="single" w:sz="8" w:space="0" w:color="000000"/>
-              <w:bottom w:val="single" w:sz="8" w:space="0" w:color="000000"/>
-              <w:right w:val="single" w:sz="8" w:space="0" w:color="000000"/>
-            </w:tcBorders>
-            <w:tcMar>
-              <w:top w:w="100" w:type="dxa"/>
-              <w:left w:w="100" w:type="dxa"/>
-              <w:bottom w:w="100" w:type="dxa"/>
-              <w:right w:w="100" w:type="dxa"/>
-            </w:tcMar>
-          </w:tcPr>
-          <w:p>
-            <w:pPr>
-              <w:spacing w:after="0" w:line="240" w:lineRule="auto"/>
-              <w:rPr>
-                <w:rFonts w:ascii="Arial" w:eastAsia="Times New Roman" w:hAnsi="Arial" w:cs="Arial"/>
-                <w:kern w:val="0"/>
-                <w:lang w:val="en-US" w:eastAsia="es-CO"/>
-                <w14:ligatures w14:val="none"/>
-              </w:rPr>
-            </w:pPr>
-            <w:r>
-              <w:rPr>
-                <w:rFonts w:ascii="Arial" w:eastAsia="Times New Roman" w:hAnsi="Arial" w:cs="Arial"/>
-                <w:kern w:val="0"/>
-                <w:lang w:val="en-US" w:eastAsia="es-CO"/>
-                <w14:ligatures w14:val="none"/>
-              </w:rPr>
-              <w:t>Error</w:t>
-            </w:r>
-          </w:p>
-        </w:tc>
-        <w:tc>
-          <w:tcPr>
-            <w:tcW w:w="2255" w:type="dxa"/>
+          </w:tcPr>
+          <w:p>
+            <w:pPr>
+              <w:spacing w:after="0" w:line="240" w:lineRule="auto"/>
+              <w:rPr>
+                <w:rFonts w:ascii="Arial" w:eastAsia="Times New Roman" w:hAnsi="Arial" w:cs="Arial"/>
+                <w:kern w:val="0"/>
+                <w:lang w:val="en-US" w:eastAsia="es-CO"/>
+                <w14:ligatures w14:val="none"/>
+              </w:rPr>
+            </w:pPr>
+          </w:p>
+        </w:tc>
+        <w:tc>
+          <w:tcPr>
+            <w:tcW w:w="2145" w:type="dxa"/>
+            <w:tcBorders>
+              <w:top w:val="single" w:sz="8" w:space="0" w:color="000000"/>
+              <w:left w:val="single" w:sz="8" w:space="0" w:color="000000"/>
+              <w:bottom w:val="single" w:sz="8" w:space="0" w:color="000000"/>
+              <w:right w:val="single" w:sz="8" w:space="0" w:color="000000"/>
+            </w:tcBorders>
+            <w:tcMar>
+              <w:top w:w="100" w:type="dxa"/>
+              <w:left w:w="100" w:type="dxa"/>
+              <w:bottom w:w="100" w:type="dxa"/>
+              <w:right w:w="100" w:type="dxa"/>
+            </w:tcMar>
+          </w:tcPr>
+          <w:p>
+            <w:pPr>
+              <w:spacing w:after="0" w:line="240" w:lineRule="auto"/>
+              <w:rPr>
+                <w:rFonts w:ascii="Arial" w:eastAsia="Times New Roman" w:hAnsi="Arial" w:cs="Arial"/>
+                <w:kern w:val="0"/>
+                <w:lang w:val="en-US" w:eastAsia="es-CO"/>
+                <w14:ligatures w14:val="none"/>
+              </w:rPr>
+            </w:pPr>
+            <w:r>
+              <w:rPr>
+                <w:rFonts w:ascii="Arial" w:eastAsia="Times New Roman" w:hAnsi="Arial" w:cs="Arial"/>
+                <w:kern w:val="0"/>
+                <w:lang w:val="en-US" w:eastAsia="es-CO"/>
+                <w14:ligatures w14:val="none"/>
+              </w:rPr>
+              <w:t xml:space="preserve">Duplicate </w:t>
+            </w:r>
+            <w:r>
+              <w:rPr>
+                <w:rFonts w:ascii="Arial" w:eastAsia="Times New Roman" w:hAnsi="Arial" w:cs="Arial"/>
+                <w:kern w:val="0"/>
+                <w:lang w:val="en-US" w:eastAsia="es-CO"/>
+                <w14:ligatures w14:val="none"/>
+              </w:rPr>
+              <w:t>Community</w:t>
+            </w:r>
+          </w:p>
+        </w:tc>
+        <w:tc>
+          <w:tcPr>
+            <w:tcW w:w="2276" w:type="dxa"/>
             <w:tcBorders>
               <w:top w:val="single" w:sz="8" w:space="0" w:color="000000"/>
               <w:left w:val="single" w:sz="8" w:space="0" w:color="000000"/>
@@ -3542,25 +3705,25 @@
                 <w:lang w:val="en-US" w:eastAsia="es-CO"/>
                 <w14:ligatures w14:val="none"/>
               </w:rPr>
-              <w:t xml:space="preserve">A message stating there was an error of unknown cause that didn't allow the </w:t>
-            </w:r>
-            <w:r>
-              <w:rPr>
-                <w:rFonts w:ascii="Arial" w:eastAsia="Times New Roman" w:hAnsi="Arial" w:cs="Arial"/>
-                <w:kern w:val="0"/>
-                <w:lang w:val="en-US" w:eastAsia="es-CO"/>
-                <w14:ligatures w14:val="none"/>
-              </w:rPr>
-              <w:t>community</w:t>
-            </w:r>
-            <w:r>
-              <w:rPr>
-                <w:rFonts w:ascii="Arial" w:eastAsia="Times New Roman" w:hAnsi="Arial" w:cs="Arial"/>
-                <w:kern w:val="0"/>
-                <w:lang w:val="en-US" w:eastAsia="es-CO"/>
-                <w14:ligatures w14:val="none"/>
-              </w:rPr>
-              <w:t xml:space="preserve"> to be registered will be printed.</w:t>
+              <w:t xml:space="preserve">A message saying that the </w:t>
+            </w:r>
+            <w:r>
+              <w:rPr>
+                <w:rFonts w:ascii="Arial" w:eastAsia="Times New Roman" w:hAnsi="Arial" w:cs="Arial"/>
+                <w:kern w:val="0"/>
+                <w:lang w:val="en-US" w:eastAsia="es-CO"/>
+                <w14:ligatures w14:val="none"/>
+              </w:rPr>
+              <w:t xml:space="preserve">community </w:t>
+            </w:r>
+            <w:r>
+              <w:rPr>
+                <w:rFonts w:ascii="Arial" w:eastAsia="Times New Roman" w:hAnsi="Arial" w:cs="Arial"/>
+                <w:kern w:val="0"/>
+                <w:lang w:val="en-US" w:eastAsia="es-CO"/>
+                <w14:ligatures w14:val="none"/>
+              </w:rPr>
+              <w:t>that is trying to be added already exists will pop up.</w:t>
             </w:r>
           </w:p>
         </w:tc>
@@ -3578,59 +3741,60 @@
               <w:right w:val="single" w:sz="8" w:space="0" w:color="000000"/>
             </w:tcBorders>
             <w:vAlign w:val="center"/>
-          </w:tcPr>
-          <w:p>
-            <w:pPr>
-              <w:spacing w:after="0" w:line="240" w:lineRule="auto"/>
-              <w:rPr>
-                <w:rFonts w:ascii="Arial" w:eastAsia="Times New Roman" w:hAnsi="Arial" w:cs="Arial"/>
-                <w:kern w:val="0"/>
-                <w:lang w:val="en-US" w:eastAsia="es-CO"/>
-                <w14:ligatures w14:val="none"/>
-              </w:rPr>
-            </w:pPr>
-          </w:p>
-        </w:tc>
-        <w:tc>
-          <w:tcPr>
-            <w:tcW w:w="2166" w:type="dxa"/>
-            <w:tcBorders>
-              <w:top w:val="single" w:sz="8" w:space="0" w:color="000000"/>
-              <w:left w:val="single" w:sz="8" w:space="0" w:color="000000"/>
-              <w:bottom w:val="single" w:sz="8" w:space="0" w:color="000000"/>
-              <w:right w:val="single" w:sz="8" w:space="0" w:color="000000"/>
-            </w:tcBorders>
-            <w:tcMar>
-              <w:top w:w="100" w:type="dxa"/>
-              <w:left w:w="100" w:type="dxa"/>
-              <w:bottom w:w="100" w:type="dxa"/>
-              <w:right w:w="100" w:type="dxa"/>
-            </w:tcMar>
-          </w:tcPr>
-          <w:p>
-            <w:pPr>
-              <w:spacing w:after="0" w:line="240" w:lineRule="auto"/>
-              <w:rPr>
-                <w:rFonts w:ascii="Arial" w:eastAsia="Times New Roman" w:hAnsi="Arial" w:cs="Arial"/>
-                <w:kern w:val="0"/>
-                <w:lang w:val="en-US" w:eastAsia="es-CO"/>
-                <w14:ligatures w14:val="none"/>
-              </w:rPr>
-            </w:pPr>
-            <w:r>
-              <w:rPr>
-                <w:rFonts w:ascii="Arial" w:eastAsia="Times New Roman" w:hAnsi="Arial" w:cs="Arial"/>
-                <w:kern w:val="0"/>
-                <w:lang w:val="en-US" w:eastAsia="es-CO"/>
-                <w14:ligatures w14:val="none"/>
-              </w:rPr>
-              <w:t>Incomplete information</w:t>
-            </w:r>
-          </w:p>
-        </w:tc>
-        <w:tc>
-          <w:tcPr>
-            <w:tcW w:w="2255" w:type="dxa"/>
+            <w:hideMark/>
+          </w:tcPr>
+          <w:p>
+            <w:pPr>
+              <w:spacing w:after="0" w:line="240" w:lineRule="auto"/>
+              <w:rPr>
+                <w:rFonts w:ascii="Arial" w:eastAsia="Times New Roman" w:hAnsi="Arial" w:cs="Arial"/>
+                <w:kern w:val="0"/>
+                <w:lang w:val="en-US" w:eastAsia="es-CO"/>
+                <w14:ligatures w14:val="none"/>
+              </w:rPr>
+            </w:pPr>
+          </w:p>
+        </w:tc>
+        <w:tc>
+          <w:tcPr>
+            <w:tcW w:w="2145" w:type="dxa"/>
+            <w:tcBorders>
+              <w:top w:val="single" w:sz="8" w:space="0" w:color="000000"/>
+              <w:left w:val="single" w:sz="8" w:space="0" w:color="000000"/>
+              <w:bottom w:val="single" w:sz="8" w:space="0" w:color="000000"/>
+              <w:right w:val="single" w:sz="8" w:space="0" w:color="000000"/>
+            </w:tcBorders>
+            <w:tcMar>
+              <w:top w:w="100" w:type="dxa"/>
+              <w:left w:w="100" w:type="dxa"/>
+              <w:bottom w:w="100" w:type="dxa"/>
+              <w:right w:w="100" w:type="dxa"/>
+            </w:tcMar>
+          </w:tcPr>
+          <w:p>
+            <w:pPr>
+              <w:spacing w:after="0" w:line="240" w:lineRule="auto"/>
+              <w:rPr>
+                <w:rFonts w:ascii="Arial" w:eastAsia="Times New Roman" w:hAnsi="Arial" w:cs="Arial"/>
+                <w:kern w:val="0"/>
+                <w:lang w:val="en-US" w:eastAsia="es-CO"/>
+                <w14:ligatures w14:val="none"/>
+              </w:rPr>
+            </w:pPr>
+            <w:r>
+              <w:rPr>
+                <w:rFonts w:ascii="Arial" w:eastAsia="Times New Roman" w:hAnsi="Arial" w:cs="Arial"/>
+                <w:kern w:val="0"/>
+                <w:lang w:val="en-US" w:eastAsia="es-CO"/>
+                <w14:ligatures w14:val="none"/>
+              </w:rPr>
+              <w:t>Error</w:t>
+            </w:r>
+          </w:p>
+        </w:tc>
+        <w:tc>
+          <w:tcPr>
+            <w:tcW w:w="2276" w:type="dxa"/>
             <w:tcBorders>
               <w:top w:val="single" w:sz="8" w:space="0" w:color="000000"/>
               <w:left w:val="single" w:sz="8" w:space="0" w:color="000000"/>
@@ -3698,7 +3862,7 @@
                 <w:lang w:val="en-US" w:eastAsia="es-CO"/>
                 <w14:ligatures w14:val="none"/>
               </w:rPr>
-              <w:t>A message stating that not all the mandatory fields where filled will be printed.</w:t>
+              <w:t>A message stating there was an error of unknown cause that didn't allow the community to be registered will be printed.</w:t>
             </w:r>
           </w:p>
         </w:tc>
@@ -3713,7 +3877,6 @@
             <w:vMerge/>
             <w:tcBorders>
               <w:left w:val="single" w:sz="8" w:space="0" w:color="000000"/>
-              <w:bottom w:val="single" w:sz="8" w:space="0" w:color="000000"/>
               <w:right w:val="single" w:sz="8" w:space="0" w:color="000000"/>
             </w:tcBorders>
             <w:vAlign w:val="center"/>
@@ -3732,7 +3895,146 @@
         </w:tc>
         <w:tc>
           <w:tcPr>
-            <w:tcW w:w="2166" w:type="dxa"/>
+            <w:tcW w:w="2145" w:type="dxa"/>
+            <w:tcBorders>
+              <w:top w:val="single" w:sz="8" w:space="0" w:color="000000"/>
+              <w:left w:val="single" w:sz="8" w:space="0" w:color="000000"/>
+              <w:bottom w:val="single" w:sz="8" w:space="0" w:color="000000"/>
+              <w:right w:val="single" w:sz="8" w:space="0" w:color="000000"/>
+            </w:tcBorders>
+            <w:tcMar>
+              <w:top w:w="100" w:type="dxa"/>
+              <w:left w:w="100" w:type="dxa"/>
+              <w:bottom w:w="100" w:type="dxa"/>
+              <w:right w:w="100" w:type="dxa"/>
+            </w:tcMar>
+          </w:tcPr>
+          <w:p>
+            <w:pPr>
+              <w:spacing w:after="0" w:line="240" w:lineRule="auto"/>
+              <w:rPr>
+                <w:rFonts w:ascii="Arial" w:eastAsia="Times New Roman" w:hAnsi="Arial" w:cs="Arial"/>
+                <w:kern w:val="0"/>
+                <w:lang w:val="en-US" w:eastAsia="es-CO"/>
+                <w14:ligatures w14:val="none"/>
+              </w:rPr>
+            </w:pPr>
+            <w:r>
+              <w:rPr>
+                <w:rFonts w:ascii="Arial" w:eastAsia="Times New Roman" w:hAnsi="Arial" w:cs="Arial"/>
+                <w:kern w:val="0"/>
+                <w:lang w:val="en-US" w:eastAsia="es-CO"/>
+                <w14:ligatures w14:val="none"/>
+              </w:rPr>
+              <w:t>Incomplete information</w:t>
+            </w:r>
+          </w:p>
+        </w:tc>
+        <w:tc>
+          <w:tcPr>
+            <w:tcW w:w="2276" w:type="dxa"/>
+            <w:tcBorders>
+              <w:top w:val="single" w:sz="8" w:space="0" w:color="000000"/>
+              <w:left w:val="single" w:sz="8" w:space="0" w:color="000000"/>
+              <w:bottom w:val="single" w:sz="8" w:space="0" w:color="000000"/>
+              <w:right w:val="single" w:sz="8" w:space="0" w:color="000000"/>
+            </w:tcBorders>
+            <w:tcMar>
+              <w:top w:w="100" w:type="dxa"/>
+              <w:left w:w="100" w:type="dxa"/>
+              <w:bottom w:w="100" w:type="dxa"/>
+              <w:right w:w="100" w:type="dxa"/>
+            </w:tcMar>
+          </w:tcPr>
+          <w:p>
+            <w:pPr>
+              <w:spacing w:after="0" w:line="240" w:lineRule="auto"/>
+              <w:rPr>
+                <w:rFonts w:ascii="Arial" w:eastAsia="Times New Roman" w:hAnsi="Arial" w:cs="Arial"/>
+                <w:kern w:val="0"/>
+                <w:lang w:val="en-US" w:eastAsia="es-CO"/>
+                <w14:ligatures w14:val="none"/>
+              </w:rPr>
+            </w:pPr>
+            <w:r>
+              <w:rPr>
+                <w:rFonts w:ascii="Arial" w:eastAsia="Times New Roman" w:hAnsi="Arial" w:cs="Arial"/>
+                <w:kern w:val="0"/>
+                <w:lang w:val="en-US" w:eastAsia="es-CO"/>
+                <w14:ligatures w14:val="none"/>
+              </w:rPr>
+              <w:t>String</w:t>
+            </w:r>
+          </w:p>
+        </w:tc>
+        <w:tc>
+          <w:tcPr>
+            <w:tcW w:w="0" w:type="auto"/>
+            <w:tcBorders>
+              <w:top w:val="single" w:sz="8" w:space="0" w:color="000000"/>
+              <w:left w:val="single" w:sz="8" w:space="0" w:color="000000"/>
+              <w:bottom w:val="single" w:sz="8" w:space="0" w:color="000000"/>
+              <w:right w:val="single" w:sz="8" w:space="0" w:color="000000"/>
+            </w:tcBorders>
+            <w:tcMar>
+              <w:top w:w="100" w:type="dxa"/>
+              <w:left w:w="100" w:type="dxa"/>
+              <w:bottom w:w="100" w:type="dxa"/>
+              <w:right w:w="100" w:type="dxa"/>
+            </w:tcMar>
+          </w:tcPr>
+          <w:p>
+            <w:pPr>
+              <w:spacing w:after="0" w:line="240" w:lineRule="auto"/>
+              <w:rPr>
+                <w:rFonts w:ascii="Arial" w:eastAsia="Times New Roman" w:hAnsi="Arial" w:cs="Arial"/>
+                <w:kern w:val="0"/>
+                <w:lang w:val="en-US" w:eastAsia="es-CO"/>
+                <w14:ligatures w14:val="none"/>
+              </w:rPr>
+            </w:pPr>
+            <w:r>
+              <w:rPr>
+                <w:rFonts w:ascii="Arial" w:eastAsia="Times New Roman" w:hAnsi="Arial" w:cs="Arial"/>
+                <w:kern w:val="0"/>
+                <w:lang w:val="en-US" w:eastAsia="es-CO"/>
+                <w14:ligatures w14:val="none"/>
+              </w:rPr>
+              <w:t>A message stating that not all the mandatory fields where filled will be printed.</w:t>
+            </w:r>
+          </w:p>
+        </w:tc>
+      </w:tr>
+      <w:tr>
+        <w:trPr>
+          <w:trHeight w:val="420"/>
+        </w:trPr>
+        <w:tc>
+          <w:tcPr>
+            <w:tcW w:w="0" w:type="auto"/>
+            <w:vMerge/>
+            <w:tcBorders>
+              <w:left w:val="single" w:sz="8" w:space="0" w:color="000000"/>
+              <w:bottom w:val="single" w:sz="8" w:space="0" w:color="000000"/>
+              <w:right w:val="single" w:sz="8" w:space="0" w:color="000000"/>
+            </w:tcBorders>
+            <w:vAlign w:val="center"/>
+          </w:tcPr>
+          <w:p>
+            <w:pPr>
+              <w:spacing w:after="0" w:line="240" w:lineRule="auto"/>
+              <w:rPr>
+                <w:rFonts w:ascii="Arial" w:eastAsia="Times New Roman" w:hAnsi="Arial" w:cs="Arial"/>
+                <w:kern w:val="0"/>
+                <w:lang w:val="en-US" w:eastAsia="es-CO"/>
+                <w14:ligatures w14:val="none"/>
+              </w:rPr>
+            </w:pPr>
+          </w:p>
+        </w:tc>
+        <w:tc>
+          <w:tcPr>
+            <w:tcW w:w="2145" w:type="dxa"/>
             <w:tcBorders>
               <w:top w:val="single" w:sz="8" w:space="0" w:color="000000"/>
               <w:left w:val="single" w:sz="8" w:space="0" w:color="000000"/>
@@ -3769,7 +4071,7 @@
         </w:tc>
         <w:tc>
           <w:tcPr>
-            <w:tcW w:w="2255" w:type="dxa"/>
+            <w:tcW w:w="2276" w:type="dxa"/>
             <w:tcBorders>
               <w:top w:val="single" w:sz="8" w:space="0" w:color="000000"/>
               <w:left w:val="single" w:sz="8" w:space="0" w:color="000000"/>
@@ -3837,25 +4139,7 @@
                 <w:lang w:val="en-US" w:eastAsia="es-CO"/>
                 <w14:ligatures w14:val="none"/>
               </w:rPr>
-              <w:t xml:space="preserve">A message stating that there are mistakes in the </w:t>
-            </w:r>
-            <w:r>
-              <w:rPr>
-                <w:rFonts w:ascii="Arial" w:eastAsia="Times New Roman" w:hAnsi="Arial" w:cs="Arial"/>
-                <w:kern w:val="0"/>
-                <w:lang w:val="en-US" w:eastAsia="es-CO"/>
-                <w14:ligatures w14:val="none"/>
-              </w:rPr>
-              <w:t>inputted</w:t>
-            </w:r>
-            <w:r>
-              <w:rPr>
-                <w:rFonts w:ascii="Arial" w:eastAsia="Times New Roman" w:hAnsi="Arial" w:cs="Arial"/>
-                <w:kern w:val="0"/>
-                <w:lang w:val="en-US" w:eastAsia="es-CO"/>
-                <w14:ligatures w14:val="none"/>
-              </w:rPr>
-              <w:t xml:space="preserve"> information (don’t follow the conditions)</w:t>
+              <w:t>A message stating that there are mistakes in the inputted information (don’t follow the conditions)</w:t>
             </w:r>
           </w:p>
         </w:tc>
@@ -3880,10 +4164,10 @@
         <w:tblLook w:val="04A0" w:firstRow="1" w:lastRow="0" w:firstColumn="1" w:lastColumn="0" w:noHBand="0" w:noVBand="1"/>
       </w:tblPr>
       <w:tblGrid>
-        <w:gridCol w:w="1730"/>
-        <w:gridCol w:w="1666"/>
-        <w:gridCol w:w="1448"/>
-        <w:gridCol w:w="3974"/>
+        <w:gridCol w:w="1728"/>
+        <w:gridCol w:w="1723"/>
+        <w:gridCol w:w="1444"/>
+        <w:gridCol w:w="3923"/>
       </w:tblGrid>
       <w:tr>
         <w:trPr>
@@ -3926,7 +4210,6 @@
                 <w:lang w:val="en-US" w:eastAsia="es-CO"/>
                 <w14:ligatures w14:val="none"/>
               </w:rPr>
-              <w:lastRenderedPageBreak/>
               <w:t>Identifier and Name:</w:t>
             </w:r>
           </w:p>
@@ -4155,6 +4438,26 @@
               </w:rPr>
               <w:t xml:space="preserve">. </w:t>
             </w:r>
+            <w:proofErr w:type="gramStart"/>
+            <w:r>
+              <w:rPr>
+                <w:rFonts w:ascii="Arial" w:eastAsia="Times New Roman" w:hAnsi="Arial" w:cs="Arial"/>
+                <w:kern w:val="0"/>
+                <w:lang w:val="en-US" w:eastAsia="es-CO"/>
+                <w14:ligatures w14:val="none"/>
+              </w:rPr>
+              <w:t>In order to</w:t>
+            </w:r>
+            <w:proofErr w:type="gramEnd"/>
+            <w:r>
+              <w:rPr>
+                <w:rFonts w:ascii="Arial" w:eastAsia="Times New Roman" w:hAnsi="Arial" w:cs="Arial"/>
+                <w:kern w:val="0"/>
+                <w:lang w:val="en-US" w:eastAsia="es-CO"/>
+                <w14:ligatures w14:val="none"/>
+              </w:rPr>
+              <w:t xml:space="preserve"> select the caregiving community, a small menu displaying all the registered communities will be shown so the user enters one option. </w:t>
+            </w:r>
             <w:r>
               <w:rPr>
                 <w:rFonts w:ascii="Arial" w:eastAsia="Times New Roman" w:hAnsi="Arial" w:cs="Arial"/>
@@ -4930,8 +5233,19 @@
                 <w:lang w:val="en-US" w:eastAsia="es-CO"/>
                 <w14:ligatures w14:val="none"/>
               </w:rPr>
-              <w:t>Double &gt; 0</w:t>
-            </w:r>
+              <w:t xml:space="preserve">Double &gt; </w:t>
+            </w:r>
+            <w:proofErr w:type="gramStart"/>
+            <w:r>
+              <w:rPr>
+                <w:rFonts w:ascii="Arial" w:eastAsia="Times New Roman" w:hAnsi="Arial" w:cs="Arial"/>
+                <w:kern w:val="0"/>
+                <w:lang w:val="en-US" w:eastAsia="es-CO"/>
+                <w14:ligatures w14:val="none"/>
+              </w:rPr>
+              <w:t>0</w:t>
+            </w:r>
+            <w:proofErr w:type="gramEnd"/>
           </w:p>
           <w:p>
             <w:pPr>
@@ -5609,7 +5923,6 @@
               <w:rPr>
                 <w:rFonts w:ascii="Arial" w:eastAsia="Times New Roman" w:hAnsi="Arial" w:cs="Arial"/>
                 <w:kern w:val="0"/>
-                <w:highlight w:val="yellow"/>
                 <w:lang w:val="en-US" w:eastAsia="es-CO"/>
                 <w14:ligatures w14:val="none"/>
               </w:rPr>
@@ -5641,42 +5954,71 @@
               </w:rPr>
               <w:t>Community</w:t>
             </w:r>
-          </w:p>
-        </w:tc>
-        <w:tc>
-          <w:tcPr>
-            <w:tcW w:w="0" w:type="auto"/>
-            <w:tcBorders>
-              <w:top w:val="single" w:sz="8" w:space="0" w:color="000000"/>
-              <w:left w:val="single" w:sz="8" w:space="0" w:color="000000"/>
-              <w:bottom w:val="single" w:sz="8" w:space="0" w:color="000000"/>
-              <w:right w:val="single" w:sz="8" w:space="0" w:color="000000"/>
-            </w:tcBorders>
-            <w:tcMar>
-              <w:top w:w="100" w:type="dxa"/>
-              <w:left w:w="100" w:type="dxa"/>
-              <w:bottom w:w="100" w:type="dxa"/>
-              <w:right w:w="100" w:type="dxa"/>
-            </w:tcMar>
-          </w:tcPr>
-          <w:p>
-            <w:pPr>
-              <w:spacing w:after="0" w:line="240" w:lineRule="auto"/>
-              <w:rPr>
-                <w:rFonts w:ascii="Arial" w:eastAsia="Times New Roman" w:hAnsi="Arial" w:cs="Arial"/>
-                <w:kern w:val="0"/>
-                <w:lang w:val="en-US" w:eastAsia="es-CO"/>
-                <w14:ligatures w14:val="none"/>
-              </w:rPr>
-            </w:pPr>
-            <w:r>
-              <w:rPr>
-                <w:rFonts w:ascii="Arial" w:eastAsia="Times New Roman" w:hAnsi="Arial" w:cs="Arial"/>
-                <w:kern w:val="0"/>
-                <w:lang w:val="en-US" w:eastAsia="es-CO"/>
-                <w14:ligatures w14:val="none"/>
-              </w:rPr>
-              <w:t>Community</w:t>
+            <w:r>
+              <w:rPr>
+                <w:rFonts w:ascii="Arial" w:eastAsia="Times New Roman" w:hAnsi="Arial" w:cs="Arial"/>
+                <w:kern w:val="0"/>
+                <w:lang w:val="en-US" w:eastAsia="es-CO"/>
+                <w14:ligatures w14:val="none"/>
+              </w:rPr>
+              <w:t>’s</w:t>
+            </w:r>
+          </w:p>
+          <w:p>
+            <w:pPr>
+              <w:spacing w:after="0" w:line="240" w:lineRule="auto"/>
+              <w:rPr>
+                <w:rFonts w:ascii="Arial" w:eastAsia="Times New Roman" w:hAnsi="Arial" w:cs="Arial"/>
+                <w:kern w:val="0"/>
+                <w:lang w:val="en-US" w:eastAsia="es-CO"/>
+                <w14:ligatures w14:val="none"/>
+              </w:rPr>
+            </w:pPr>
+            <w:r>
+              <w:rPr>
+                <w:rFonts w:ascii="Arial" w:eastAsia="Times New Roman" w:hAnsi="Arial" w:cs="Arial"/>
+                <w:kern w:val="0"/>
+                <w:lang w:val="en-US" w:eastAsia="es-CO"/>
+                <w14:ligatures w14:val="none"/>
+              </w:rPr>
+              <w:t>Name</w:t>
+            </w:r>
+          </w:p>
+        </w:tc>
+        <w:tc>
+          <w:tcPr>
+            <w:tcW w:w="0" w:type="auto"/>
+            <w:tcBorders>
+              <w:top w:val="single" w:sz="8" w:space="0" w:color="000000"/>
+              <w:left w:val="single" w:sz="8" w:space="0" w:color="000000"/>
+              <w:bottom w:val="single" w:sz="8" w:space="0" w:color="000000"/>
+              <w:right w:val="single" w:sz="8" w:space="0" w:color="000000"/>
+            </w:tcBorders>
+            <w:tcMar>
+              <w:top w:w="100" w:type="dxa"/>
+              <w:left w:w="100" w:type="dxa"/>
+              <w:bottom w:w="100" w:type="dxa"/>
+              <w:right w:w="100" w:type="dxa"/>
+            </w:tcMar>
+          </w:tcPr>
+          <w:p>
+            <w:pPr>
+              <w:spacing w:after="0" w:line="240" w:lineRule="auto"/>
+              <w:rPr>
+                <w:rFonts w:ascii="Arial" w:eastAsia="Times New Roman" w:hAnsi="Arial" w:cs="Arial"/>
+                <w:kern w:val="0"/>
+                <w:lang w:val="en-US" w:eastAsia="es-CO"/>
+                <w14:ligatures w14:val="none"/>
+              </w:rPr>
+            </w:pPr>
+            <w:r>
+              <w:rPr>
+                <w:rFonts w:ascii="Arial" w:eastAsia="Times New Roman" w:hAnsi="Arial" w:cs="Arial"/>
+                <w:kern w:val="0"/>
+                <w:lang w:val="en-US" w:eastAsia="es-CO"/>
+                <w14:ligatures w14:val="none"/>
+              </w:rPr>
+              <w:t>int</w:t>
             </w:r>
           </w:p>
         </w:tc>
@@ -5904,8 +6246,19 @@
                 <w:lang w:val="en-US" w:eastAsia="es-CO"/>
                 <w14:ligatures w14:val="none"/>
               </w:rPr>
-              <w:t>Double &gt; 0</w:t>
-            </w:r>
+              <w:t xml:space="preserve">Double &gt; </w:t>
+            </w:r>
+            <w:proofErr w:type="gramStart"/>
+            <w:r>
+              <w:rPr>
+                <w:rFonts w:ascii="Arial" w:eastAsia="Times New Roman" w:hAnsi="Arial" w:cs="Arial"/>
+                <w:kern w:val="0"/>
+                <w:lang w:val="en-US" w:eastAsia="es-CO"/>
+                <w14:ligatures w14:val="none"/>
+              </w:rPr>
+              <w:t>0</w:t>
+            </w:r>
+            <w:proofErr w:type="gramEnd"/>
           </w:p>
           <w:p>
             <w:pPr>
@@ -6022,17 +6375,16 @@
                 <w:lang w:val="en-US" w:eastAsia="es-CO"/>
                 <w14:ligatures w14:val="none"/>
               </w:rPr>
-              <w:t xml:space="preserve">: Name, department, area, type, inauguration date, photo, caregiving </w:t>
-            </w:r>
-            <w:r>
-              <w:rPr>
-                <w:rFonts w:ascii="Arial" w:eastAsia="Times New Roman" w:hAnsi="Arial" w:cs="Arial"/>
-                <w:kern w:val="0"/>
-                <w:lang w:val="en-US" w:eastAsia="es-CO"/>
-                <w14:ligatures w14:val="none"/>
-              </w:rPr>
-              <w:lastRenderedPageBreak/>
-              <w:t>community</w:t>
+              <w:t>: Name, department, area, type, inauguration date, photo, caregiving community</w:t>
+            </w:r>
+            <w:r>
+              <w:rPr>
+                <w:rFonts w:ascii="Arial" w:eastAsia="Times New Roman" w:hAnsi="Arial" w:cs="Arial"/>
+                <w:kern w:val="0"/>
+                <w:lang w:val="en-US" w:eastAsia="es-CO"/>
+                <w14:ligatures w14:val="none"/>
+              </w:rPr>
+              <w:t>’s name</w:t>
             </w:r>
             <w:r>
               <w:rPr>
@@ -6068,7 +6420,45 @@
                 <w:lang w:val="en-US" w:eastAsia="es-CO"/>
                 <w14:ligatures w14:val="none"/>
               </w:rPr>
-              <w:t xml:space="preserve">The system will create an empty array with 50 spaces to fill with the species that are present in the area (data type Species[]). The name of the possible registered caregiving communities will be displayed for the user to choose one from. </w:t>
+              <w:t xml:space="preserve">The system will create an empty array with 50 spaces to fill with the species that are present in the area (data type </w:t>
+            </w:r>
+            <w:proofErr w:type="gramStart"/>
+            <w:r>
+              <w:rPr>
+                <w:rFonts w:ascii="Arial" w:eastAsia="Times New Roman" w:hAnsi="Arial" w:cs="Arial"/>
+                <w:kern w:val="0"/>
+                <w:lang w:val="en-US" w:eastAsia="es-CO"/>
+                <w14:ligatures w14:val="none"/>
+              </w:rPr>
+              <w:t>Species[</w:t>
+            </w:r>
+            <w:proofErr w:type="gramEnd"/>
+            <w:r>
+              <w:rPr>
+                <w:rFonts w:ascii="Arial" w:eastAsia="Times New Roman" w:hAnsi="Arial" w:cs="Arial"/>
+                <w:kern w:val="0"/>
+                <w:lang w:val="en-US" w:eastAsia="es-CO"/>
+                <w14:ligatures w14:val="none"/>
+              </w:rPr>
+              <w:t>]). The name of the possible registered caregiving communities will be displayed for the user to choose one from</w:t>
+            </w:r>
+            <w:r>
+              <w:rPr>
+                <w:rFonts w:ascii="Arial" w:eastAsia="Times New Roman" w:hAnsi="Arial" w:cs="Arial"/>
+                <w:kern w:val="0"/>
+                <w:lang w:val="en-US" w:eastAsia="es-CO"/>
+                <w14:ligatures w14:val="none"/>
+              </w:rPr>
+              <w:t xml:space="preserve"> in the form of an int</w:t>
+            </w:r>
+            <w:r>
+              <w:rPr>
+                <w:rFonts w:ascii="Arial" w:eastAsia="Times New Roman" w:hAnsi="Arial" w:cs="Arial"/>
+                <w:kern w:val="0"/>
+                <w:lang w:val="en-US" w:eastAsia="es-CO"/>
+                <w14:ligatures w14:val="none"/>
+              </w:rPr>
+              <w:t xml:space="preserve">. </w:t>
             </w:r>
             <w:r>
               <w:rPr>
@@ -6132,7 +6522,6 @@
                 <w:lang w:val="en-US" w:eastAsia="es-CO"/>
                 <w14:ligatures w14:val="none"/>
               </w:rPr>
-              <w:lastRenderedPageBreak/>
               <w:t>Outputs</w:t>
             </w:r>
           </w:p>
@@ -6413,54 +6802,62 @@
               <w:right w:val="single" w:sz="8" w:space="0" w:color="000000"/>
             </w:tcBorders>
             <w:vAlign w:val="center"/>
-            <w:hideMark/>
-          </w:tcPr>
-          <w:p>
-            <w:pPr>
-              <w:spacing w:after="0" w:line="240" w:lineRule="auto"/>
-              <w:rPr>
-                <w:rFonts w:ascii="Arial" w:eastAsia="Times New Roman" w:hAnsi="Arial" w:cs="Arial"/>
-                <w:kern w:val="0"/>
-                <w:lang w:val="en-US" w:eastAsia="es-CO"/>
-                <w14:ligatures w14:val="none"/>
-              </w:rPr>
-            </w:pPr>
-          </w:p>
-        </w:tc>
-        <w:tc>
-          <w:tcPr>
-            <w:tcW w:w="0" w:type="auto"/>
-            <w:tcBorders>
-              <w:top w:val="single" w:sz="8" w:space="0" w:color="000000"/>
-              <w:left w:val="single" w:sz="8" w:space="0" w:color="000000"/>
-              <w:bottom w:val="single" w:sz="8" w:space="0" w:color="000000"/>
-              <w:right w:val="single" w:sz="8" w:space="0" w:color="000000"/>
-            </w:tcBorders>
-            <w:tcMar>
-              <w:top w:w="100" w:type="dxa"/>
-              <w:left w:w="100" w:type="dxa"/>
-              <w:bottom w:w="100" w:type="dxa"/>
-              <w:right w:w="100" w:type="dxa"/>
-            </w:tcMar>
-          </w:tcPr>
-          <w:p>
-            <w:pPr>
-              <w:spacing w:after="0" w:line="240" w:lineRule="auto"/>
-              <w:rPr>
-                <w:rFonts w:ascii="Arial" w:eastAsia="Times New Roman" w:hAnsi="Arial" w:cs="Arial"/>
-                <w:kern w:val="0"/>
-                <w:lang w:val="en-US" w:eastAsia="es-CO"/>
-                <w14:ligatures w14:val="none"/>
-              </w:rPr>
-            </w:pPr>
-            <w:r>
-              <w:rPr>
-                <w:rFonts w:ascii="Arial" w:eastAsia="Times New Roman" w:hAnsi="Arial" w:cs="Arial"/>
-                <w:kern w:val="0"/>
-                <w:lang w:val="en-US" w:eastAsia="es-CO"/>
-                <w14:ligatures w14:val="none"/>
-              </w:rPr>
-              <w:t>Error</w:t>
+          </w:tcPr>
+          <w:p>
+            <w:pPr>
+              <w:spacing w:after="0" w:line="240" w:lineRule="auto"/>
+              <w:rPr>
+                <w:rFonts w:ascii="Arial" w:eastAsia="Times New Roman" w:hAnsi="Arial" w:cs="Arial"/>
+                <w:kern w:val="0"/>
+                <w:lang w:val="en-US" w:eastAsia="es-CO"/>
+                <w14:ligatures w14:val="none"/>
+              </w:rPr>
+            </w:pPr>
+          </w:p>
+        </w:tc>
+        <w:tc>
+          <w:tcPr>
+            <w:tcW w:w="0" w:type="auto"/>
+            <w:tcBorders>
+              <w:top w:val="single" w:sz="8" w:space="0" w:color="000000"/>
+              <w:left w:val="single" w:sz="8" w:space="0" w:color="000000"/>
+              <w:bottom w:val="single" w:sz="8" w:space="0" w:color="000000"/>
+              <w:right w:val="single" w:sz="8" w:space="0" w:color="000000"/>
+            </w:tcBorders>
+            <w:tcMar>
+              <w:top w:w="100" w:type="dxa"/>
+              <w:left w:w="100" w:type="dxa"/>
+              <w:bottom w:w="100" w:type="dxa"/>
+              <w:right w:w="100" w:type="dxa"/>
+            </w:tcMar>
+          </w:tcPr>
+          <w:p>
+            <w:pPr>
+              <w:spacing w:after="0" w:line="240" w:lineRule="auto"/>
+              <w:rPr>
+                <w:rFonts w:ascii="Arial" w:eastAsia="Times New Roman" w:hAnsi="Arial" w:cs="Arial"/>
+                <w:kern w:val="0"/>
+                <w:lang w:val="en-US" w:eastAsia="es-CO"/>
+                <w14:ligatures w14:val="none"/>
+              </w:rPr>
+            </w:pPr>
+            <w:r>
+              <w:rPr>
+                <w:rFonts w:ascii="Arial" w:eastAsia="Times New Roman" w:hAnsi="Arial" w:cs="Arial"/>
+                <w:kern w:val="0"/>
+                <w:lang w:val="en-US" w:eastAsia="es-CO"/>
+                <w14:ligatures w14:val="none"/>
+              </w:rPr>
+              <w:t xml:space="preserve">Duplicate </w:t>
+            </w:r>
+            <w:r>
+              <w:rPr>
+                <w:rFonts w:ascii="Arial" w:eastAsia="Times New Roman" w:hAnsi="Arial" w:cs="Arial"/>
+                <w:kern w:val="0"/>
+                <w:lang w:val="en-US" w:eastAsia="es-CO"/>
+                <w14:ligatures w14:val="none"/>
+              </w:rPr>
+              <w:t>place</w:t>
             </w:r>
           </w:p>
         </w:tc>
@@ -6534,7 +6931,25 @@
                 <w:lang w:val="en-US" w:eastAsia="es-CO"/>
                 <w14:ligatures w14:val="none"/>
               </w:rPr>
-              <w:t>A message stating there was an error of unknown cause that didn't allow the place to be registered will be printed.</w:t>
+              <w:t xml:space="preserve">A message saying that the </w:t>
+            </w:r>
+            <w:r>
+              <w:rPr>
+                <w:rFonts w:ascii="Arial" w:eastAsia="Times New Roman" w:hAnsi="Arial" w:cs="Arial"/>
+                <w:kern w:val="0"/>
+                <w:lang w:val="en-US" w:eastAsia="es-CO"/>
+                <w14:ligatures w14:val="none"/>
+              </w:rPr>
+              <w:t>place</w:t>
+            </w:r>
+            <w:r>
+              <w:rPr>
+                <w:rFonts w:ascii="Arial" w:eastAsia="Times New Roman" w:hAnsi="Arial" w:cs="Arial"/>
+                <w:kern w:val="0"/>
+                <w:lang w:val="en-US" w:eastAsia="es-CO"/>
+                <w14:ligatures w14:val="none"/>
+              </w:rPr>
+              <w:t xml:space="preserve"> that is trying to be added already exists will pop up.</w:t>
             </w:r>
           </w:p>
         </w:tc>
@@ -6552,53 +6967,54 @@
               <w:right w:val="single" w:sz="8" w:space="0" w:color="000000"/>
             </w:tcBorders>
             <w:vAlign w:val="center"/>
-          </w:tcPr>
-          <w:p>
-            <w:pPr>
-              <w:spacing w:after="0" w:line="240" w:lineRule="auto"/>
-              <w:rPr>
-                <w:rFonts w:ascii="Arial" w:eastAsia="Times New Roman" w:hAnsi="Arial" w:cs="Arial"/>
-                <w:kern w:val="0"/>
-                <w:lang w:val="en-US" w:eastAsia="es-CO"/>
-                <w14:ligatures w14:val="none"/>
-              </w:rPr>
-            </w:pPr>
-          </w:p>
-        </w:tc>
-        <w:tc>
-          <w:tcPr>
-            <w:tcW w:w="0" w:type="auto"/>
-            <w:tcBorders>
-              <w:top w:val="single" w:sz="8" w:space="0" w:color="000000"/>
-              <w:left w:val="single" w:sz="8" w:space="0" w:color="000000"/>
-              <w:bottom w:val="single" w:sz="8" w:space="0" w:color="000000"/>
-              <w:right w:val="single" w:sz="8" w:space="0" w:color="000000"/>
-            </w:tcBorders>
-            <w:tcMar>
-              <w:top w:w="100" w:type="dxa"/>
-              <w:left w:w="100" w:type="dxa"/>
-              <w:bottom w:w="100" w:type="dxa"/>
-              <w:right w:w="100" w:type="dxa"/>
-            </w:tcMar>
-          </w:tcPr>
-          <w:p>
-            <w:pPr>
-              <w:spacing w:after="0" w:line="240" w:lineRule="auto"/>
-              <w:rPr>
-                <w:rFonts w:ascii="Arial" w:eastAsia="Times New Roman" w:hAnsi="Arial" w:cs="Arial"/>
-                <w:kern w:val="0"/>
-                <w:lang w:val="en-US" w:eastAsia="es-CO"/>
-                <w14:ligatures w14:val="none"/>
-              </w:rPr>
-            </w:pPr>
-            <w:r>
-              <w:rPr>
-                <w:rFonts w:ascii="Arial" w:eastAsia="Times New Roman" w:hAnsi="Arial" w:cs="Arial"/>
-                <w:kern w:val="0"/>
-                <w:lang w:val="en-US" w:eastAsia="es-CO"/>
-                <w14:ligatures w14:val="none"/>
-              </w:rPr>
-              <w:t>Incomplete information</w:t>
+            <w:hideMark/>
+          </w:tcPr>
+          <w:p>
+            <w:pPr>
+              <w:spacing w:after="0" w:line="240" w:lineRule="auto"/>
+              <w:rPr>
+                <w:rFonts w:ascii="Arial" w:eastAsia="Times New Roman" w:hAnsi="Arial" w:cs="Arial"/>
+                <w:kern w:val="0"/>
+                <w:lang w:val="en-US" w:eastAsia="es-CO"/>
+                <w14:ligatures w14:val="none"/>
+              </w:rPr>
+            </w:pPr>
+          </w:p>
+        </w:tc>
+        <w:tc>
+          <w:tcPr>
+            <w:tcW w:w="0" w:type="auto"/>
+            <w:tcBorders>
+              <w:top w:val="single" w:sz="8" w:space="0" w:color="000000"/>
+              <w:left w:val="single" w:sz="8" w:space="0" w:color="000000"/>
+              <w:bottom w:val="single" w:sz="8" w:space="0" w:color="000000"/>
+              <w:right w:val="single" w:sz="8" w:space="0" w:color="000000"/>
+            </w:tcBorders>
+            <w:tcMar>
+              <w:top w:w="100" w:type="dxa"/>
+              <w:left w:w="100" w:type="dxa"/>
+              <w:bottom w:w="100" w:type="dxa"/>
+              <w:right w:w="100" w:type="dxa"/>
+            </w:tcMar>
+          </w:tcPr>
+          <w:p>
+            <w:pPr>
+              <w:spacing w:after="0" w:line="240" w:lineRule="auto"/>
+              <w:rPr>
+                <w:rFonts w:ascii="Arial" w:eastAsia="Times New Roman" w:hAnsi="Arial" w:cs="Arial"/>
+                <w:kern w:val="0"/>
+                <w:lang w:val="en-US" w:eastAsia="es-CO"/>
+                <w14:ligatures w14:val="none"/>
+              </w:rPr>
+            </w:pPr>
+            <w:r>
+              <w:rPr>
+                <w:rFonts w:ascii="Arial" w:eastAsia="Times New Roman" w:hAnsi="Arial" w:cs="Arial"/>
+                <w:kern w:val="0"/>
+                <w:lang w:val="en-US" w:eastAsia="es-CO"/>
+                <w14:ligatures w14:val="none"/>
+              </w:rPr>
+              <w:t>Error</w:t>
             </w:r>
           </w:p>
         </w:tc>
@@ -6672,16 +7088,7 @@
                 <w:lang w:val="en-US" w:eastAsia="es-CO"/>
                 <w14:ligatures w14:val="none"/>
               </w:rPr>
-              <w:t xml:space="preserve">A message stating that not all the mandatory fields where </w:t>
-            </w:r>
-            <w:r>
-              <w:rPr>
-                <w:rFonts w:ascii="Arial" w:eastAsia="Times New Roman" w:hAnsi="Arial" w:cs="Arial"/>
-                <w:kern w:val="0"/>
-                <w:lang w:val="en-US" w:eastAsia="es-CO"/>
-                <w14:ligatures w14:val="none"/>
-              </w:rPr>
-              <w:t>filled will be printed.</w:t>
+              <w:t>A message stating there was an error of unknown cause that didn't allow the place to be registered will be printed.</w:t>
             </w:r>
           </w:p>
         </w:tc>
@@ -6696,7 +7103,6 @@
             <w:vMerge/>
             <w:tcBorders>
               <w:left w:val="single" w:sz="8" w:space="0" w:color="000000"/>
-              <w:bottom w:val="single" w:sz="8" w:space="0" w:color="000000"/>
               <w:right w:val="single" w:sz="8" w:space="0" w:color="000000"/>
             </w:tcBorders>
             <w:vAlign w:val="center"/>
@@ -6746,6 +7152,145 @@
                 <w:lang w:val="en-US" w:eastAsia="es-CO"/>
                 <w14:ligatures w14:val="none"/>
               </w:rPr>
+              <w:t>Incomplete information</w:t>
+            </w:r>
+          </w:p>
+        </w:tc>
+        <w:tc>
+          <w:tcPr>
+            <w:tcW w:w="0" w:type="auto"/>
+            <w:tcBorders>
+              <w:top w:val="single" w:sz="8" w:space="0" w:color="000000"/>
+              <w:left w:val="single" w:sz="8" w:space="0" w:color="000000"/>
+              <w:bottom w:val="single" w:sz="8" w:space="0" w:color="000000"/>
+              <w:right w:val="single" w:sz="8" w:space="0" w:color="000000"/>
+            </w:tcBorders>
+            <w:tcMar>
+              <w:top w:w="100" w:type="dxa"/>
+              <w:left w:w="100" w:type="dxa"/>
+              <w:bottom w:w="100" w:type="dxa"/>
+              <w:right w:w="100" w:type="dxa"/>
+            </w:tcMar>
+          </w:tcPr>
+          <w:p>
+            <w:pPr>
+              <w:spacing w:after="0" w:line="240" w:lineRule="auto"/>
+              <w:rPr>
+                <w:rFonts w:ascii="Arial" w:eastAsia="Times New Roman" w:hAnsi="Arial" w:cs="Arial"/>
+                <w:kern w:val="0"/>
+                <w:lang w:val="en-US" w:eastAsia="es-CO"/>
+                <w14:ligatures w14:val="none"/>
+              </w:rPr>
+            </w:pPr>
+            <w:r>
+              <w:rPr>
+                <w:rFonts w:ascii="Arial" w:eastAsia="Times New Roman" w:hAnsi="Arial" w:cs="Arial"/>
+                <w:kern w:val="0"/>
+                <w:lang w:val="en-US" w:eastAsia="es-CO"/>
+                <w14:ligatures w14:val="none"/>
+              </w:rPr>
+              <w:t>String</w:t>
+            </w:r>
+          </w:p>
+        </w:tc>
+        <w:tc>
+          <w:tcPr>
+            <w:tcW w:w="0" w:type="auto"/>
+            <w:tcBorders>
+              <w:top w:val="single" w:sz="8" w:space="0" w:color="000000"/>
+              <w:left w:val="single" w:sz="8" w:space="0" w:color="000000"/>
+              <w:bottom w:val="single" w:sz="8" w:space="0" w:color="000000"/>
+              <w:right w:val="single" w:sz="8" w:space="0" w:color="000000"/>
+            </w:tcBorders>
+            <w:tcMar>
+              <w:top w:w="100" w:type="dxa"/>
+              <w:left w:w="100" w:type="dxa"/>
+              <w:bottom w:w="100" w:type="dxa"/>
+              <w:right w:w="100" w:type="dxa"/>
+            </w:tcMar>
+          </w:tcPr>
+          <w:p>
+            <w:pPr>
+              <w:spacing w:after="0" w:line="240" w:lineRule="auto"/>
+              <w:rPr>
+                <w:rFonts w:ascii="Arial" w:eastAsia="Times New Roman" w:hAnsi="Arial" w:cs="Arial"/>
+                <w:kern w:val="0"/>
+                <w:lang w:val="en-US" w:eastAsia="es-CO"/>
+                <w14:ligatures w14:val="none"/>
+              </w:rPr>
+            </w:pPr>
+            <w:r>
+              <w:rPr>
+                <w:rFonts w:ascii="Arial" w:eastAsia="Times New Roman" w:hAnsi="Arial" w:cs="Arial"/>
+                <w:kern w:val="0"/>
+                <w:lang w:val="en-US" w:eastAsia="es-CO"/>
+                <w14:ligatures w14:val="none"/>
+              </w:rPr>
+              <w:t>A message stating that not all the mandatory fields where filled will be printed.</w:t>
+            </w:r>
+          </w:p>
+        </w:tc>
+      </w:tr>
+      <w:tr>
+        <w:trPr>
+          <w:trHeight w:val="420"/>
+        </w:trPr>
+        <w:tc>
+          <w:tcPr>
+            <w:tcW w:w="0" w:type="auto"/>
+            <w:vMerge/>
+            <w:tcBorders>
+              <w:left w:val="single" w:sz="8" w:space="0" w:color="000000"/>
+              <w:bottom w:val="single" w:sz="8" w:space="0" w:color="000000"/>
+              <w:right w:val="single" w:sz="8" w:space="0" w:color="000000"/>
+            </w:tcBorders>
+            <w:vAlign w:val="center"/>
+          </w:tcPr>
+          <w:p>
+            <w:pPr>
+              <w:spacing w:after="0" w:line="240" w:lineRule="auto"/>
+              <w:rPr>
+                <w:rFonts w:ascii="Arial" w:eastAsia="Times New Roman" w:hAnsi="Arial" w:cs="Arial"/>
+                <w:kern w:val="0"/>
+                <w:lang w:val="en-US" w:eastAsia="es-CO"/>
+                <w14:ligatures w14:val="none"/>
+              </w:rPr>
+            </w:pPr>
+          </w:p>
+        </w:tc>
+        <w:tc>
+          <w:tcPr>
+            <w:tcW w:w="0" w:type="auto"/>
+            <w:tcBorders>
+              <w:top w:val="single" w:sz="8" w:space="0" w:color="000000"/>
+              <w:left w:val="single" w:sz="8" w:space="0" w:color="000000"/>
+              <w:bottom w:val="single" w:sz="8" w:space="0" w:color="000000"/>
+              <w:right w:val="single" w:sz="8" w:space="0" w:color="000000"/>
+            </w:tcBorders>
+            <w:tcMar>
+              <w:top w:w="100" w:type="dxa"/>
+              <w:left w:w="100" w:type="dxa"/>
+              <w:bottom w:w="100" w:type="dxa"/>
+              <w:right w:w="100" w:type="dxa"/>
+            </w:tcMar>
+          </w:tcPr>
+          <w:p>
+            <w:pPr>
+              <w:spacing w:after="0" w:line="240" w:lineRule="auto"/>
+              <w:rPr>
+                <w:rFonts w:ascii="Arial" w:eastAsia="Times New Roman" w:hAnsi="Arial" w:cs="Arial"/>
+                <w:kern w:val="0"/>
+                <w:lang w:val="en-US" w:eastAsia="es-CO"/>
+                <w14:ligatures w14:val="none"/>
+              </w:rPr>
+            </w:pPr>
+            <w:r>
+              <w:rPr>
+                <w:rFonts w:ascii="Arial" w:eastAsia="Times New Roman" w:hAnsi="Arial" w:cs="Arial"/>
+                <w:kern w:val="0"/>
+                <w:lang w:val="en-US" w:eastAsia="es-CO"/>
+                <w14:ligatures w14:val="none"/>
+              </w:rPr>
               <w:t>Invalid information</w:t>
             </w:r>
           </w:p>
@@ -6820,52 +7365,7 @@
                 <w:lang w:val="en-US" w:eastAsia="es-CO"/>
                 <w14:ligatures w14:val="none"/>
               </w:rPr>
-              <w:t>A message stating that there are mistak</w:t>
-            </w:r>
-            <w:r>
-              <w:rPr>
-                <w:rFonts w:ascii="Arial" w:eastAsia="Times New Roman" w:hAnsi="Arial" w:cs="Arial"/>
-                <w:kern w:val="0"/>
-                <w:lang w:val="en-US" w:eastAsia="es-CO"/>
-                <w14:ligatures w14:val="none"/>
-              </w:rPr>
-              <w:t xml:space="preserve">es in the </w:t>
-            </w:r>
-            <w:r>
-              <w:rPr>
-                <w:rFonts w:ascii="Arial" w:eastAsia="Times New Roman" w:hAnsi="Arial" w:cs="Arial"/>
-                <w:kern w:val="0"/>
-                <w:lang w:val="en-US" w:eastAsia="es-CO"/>
-                <w14:ligatures w14:val="none"/>
-              </w:rPr>
-              <w:t>inputted</w:t>
-            </w:r>
-            <w:r>
-              <w:rPr>
-                <w:rFonts w:ascii="Arial" w:eastAsia="Times New Roman" w:hAnsi="Arial" w:cs="Arial"/>
-                <w:kern w:val="0"/>
-                <w:lang w:val="en-US" w:eastAsia="es-CO"/>
-                <w14:ligatures w14:val="none"/>
-              </w:rPr>
-              <w:t xml:space="preserve"> information (don’t follow th</w:t>
-            </w:r>
-            <w:r>
-              <w:rPr>
-                <w:rFonts w:ascii="Arial" w:eastAsia="Times New Roman" w:hAnsi="Arial" w:cs="Arial"/>
-                <w:kern w:val="0"/>
-                <w:lang w:val="en-US" w:eastAsia="es-CO"/>
-                <w14:ligatures w14:val="none"/>
-              </w:rPr>
-              <w:t xml:space="preserve">e </w:t>
-            </w:r>
-            <w:r>
-              <w:rPr>
-                <w:rFonts w:ascii="Arial" w:eastAsia="Times New Roman" w:hAnsi="Arial" w:cs="Arial"/>
-                <w:kern w:val="0"/>
-                <w:lang w:val="en-US" w:eastAsia="es-CO"/>
-                <w14:ligatures w14:val="none"/>
-              </w:rPr>
-              <w:t>conditions)</w:t>
+              <w:t>A message stating that there are mistakes in the inputted information (don’t follow the conditions)</w:t>
             </w:r>
           </w:p>
         </w:tc>
@@ -7066,6 +7566,7 @@
                 <w:lang w:val="en-US" w:eastAsia="es-CO"/>
                 <w14:ligatures w14:val="none"/>
               </w:rPr>
+              <w:lastRenderedPageBreak/>
               <w:t>Summary:</w:t>
             </w:r>
           </w:p>
@@ -7123,16 +7624,90 @@
                 <w:lang w:val="en-US" w:eastAsia="es-CO"/>
                 <w14:ligatures w14:val="none"/>
               </w:rPr>
-              <w:t xml:space="preserve"> name, product name, natural materials percentage, type and handcraft condition are entered completely and correctly.</w:t>
-            </w:r>
-            <w:r>
-              <w:rPr>
-                <w:rFonts w:ascii="Arial" w:eastAsia="Times New Roman" w:hAnsi="Arial" w:cs="Arial"/>
-                <w:kern w:val="0"/>
-                <w:lang w:val="en-US" w:eastAsia="es-CO"/>
-                <w14:ligatures w14:val="none"/>
-              </w:rPr>
-              <w:t xml:space="preserve"> To enter product type a small menu showing the options for both states will be printed for the user to choose from. </w:t>
+              <w:t xml:space="preserve"> name, product name, natural materials percentage, </w:t>
+            </w:r>
+            <w:proofErr w:type="gramStart"/>
+            <w:r>
+              <w:rPr>
+                <w:rFonts w:ascii="Arial" w:eastAsia="Times New Roman" w:hAnsi="Arial" w:cs="Arial"/>
+                <w:kern w:val="0"/>
+                <w:lang w:val="en-US" w:eastAsia="es-CO"/>
+                <w14:ligatures w14:val="none"/>
+              </w:rPr>
+              <w:t>type</w:t>
+            </w:r>
+            <w:proofErr w:type="gramEnd"/>
+            <w:r>
+              <w:rPr>
+                <w:rFonts w:ascii="Arial" w:eastAsia="Times New Roman" w:hAnsi="Arial" w:cs="Arial"/>
+                <w:kern w:val="0"/>
+                <w:lang w:val="en-US" w:eastAsia="es-CO"/>
+                <w14:ligatures w14:val="none"/>
+              </w:rPr>
+              <w:t xml:space="preserve"> and handcraft condition are entered completely and correctly.</w:t>
+            </w:r>
+            <w:r>
+              <w:rPr>
+                <w:rFonts w:ascii="Arial" w:eastAsia="Times New Roman" w:hAnsi="Arial" w:cs="Arial"/>
+                <w:kern w:val="0"/>
+                <w:lang w:val="en-US" w:eastAsia="es-CO"/>
+                <w14:ligatures w14:val="none"/>
+              </w:rPr>
+              <w:t xml:space="preserve"> </w:t>
+            </w:r>
+            <w:r>
+              <w:rPr>
+                <w:rFonts w:ascii="Arial" w:eastAsia="Times New Roman" w:hAnsi="Arial" w:cs="Arial"/>
+                <w:kern w:val="0"/>
+                <w:lang w:val="en-US" w:eastAsia="es-CO"/>
+                <w14:ligatures w14:val="none"/>
+              </w:rPr>
+              <w:t xml:space="preserve">The system will check if the community that the product is trying to be assigned to exists. The system will also check that there is space to add a new product and if the product name already exists. </w:t>
+            </w:r>
+            <w:r>
+              <w:rPr>
+                <w:rFonts w:ascii="Arial" w:eastAsia="Times New Roman" w:hAnsi="Arial" w:cs="Arial"/>
+                <w:kern w:val="0"/>
+                <w:lang w:val="en-US" w:eastAsia="es-CO"/>
+                <w14:ligatures w14:val="none"/>
+              </w:rPr>
+              <w:t xml:space="preserve">To enter </w:t>
+            </w:r>
+            <w:r>
+              <w:rPr>
+                <w:rFonts w:ascii="Arial" w:eastAsia="Times New Roman" w:hAnsi="Arial" w:cs="Arial"/>
+                <w:kern w:val="0"/>
+                <w:lang w:val="en-US" w:eastAsia="es-CO"/>
+                <w14:ligatures w14:val="none"/>
+              </w:rPr>
+              <w:t>a product</w:t>
+            </w:r>
+            <w:r>
+              <w:rPr>
+                <w:rFonts w:ascii="Arial" w:eastAsia="Times New Roman" w:hAnsi="Arial" w:cs="Arial"/>
+                <w:kern w:val="0"/>
+                <w:lang w:val="en-US" w:eastAsia="es-CO"/>
+                <w14:ligatures w14:val="none"/>
+              </w:rPr>
+              <w:t xml:space="preserve"> type</w:t>
+            </w:r>
+            <w:r>
+              <w:rPr>
+                <w:rFonts w:ascii="Arial" w:eastAsia="Times New Roman" w:hAnsi="Arial" w:cs="Arial"/>
+                <w:kern w:val="0"/>
+                <w:lang w:val="en-US" w:eastAsia="es-CO"/>
+                <w14:ligatures w14:val="none"/>
+              </w:rPr>
+              <w:t>,</w:t>
+            </w:r>
+            <w:r>
+              <w:rPr>
+                <w:rFonts w:ascii="Arial" w:eastAsia="Times New Roman" w:hAnsi="Arial" w:cs="Arial"/>
+                <w:kern w:val="0"/>
+                <w:lang w:val="en-US" w:eastAsia="es-CO"/>
+                <w14:ligatures w14:val="none"/>
+              </w:rPr>
+              <w:t xml:space="preserve"> a small menu showing the options for both states will be printed for the user to choose from. </w:t>
             </w:r>
             <w:r>
               <w:rPr>
@@ -8384,7 +8959,35 @@
                 <w:lang w:val="en-US" w:eastAsia="es-CO"/>
                 <w14:ligatures w14:val="none"/>
               </w:rPr>
-              <w:t xml:space="preserve">To register a new product, it needs to be associated to a community, so the name of the community should be extracted to check if it exists or not. To add a product, the user must </w:t>
+              <w:t xml:space="preserve">To register a new product, it needs to be associated to a community, so the name of the community should be extracted to check if it exists or not. </w:t>
+            </w:r>
+            <w:r>
+              <w:rPr>
+                <w:rFonts w:ascii="Arial" w:eastAsia="Times New Roman" w:hAnsi="Arial" w:cs="Arial"/>
+                <w:kern w:val="0"/>
+                <w:lang w:val="en-US" w:eastAsia="es-CO"/>
+                <w14:ligatures w14:val="none"/>
+              </w:rPr>
+              <w:t xml:space="preserve">Additionally, the system will also check if there is space to save a </w:t>
+            </w:r>
+            <w:r>
+              <w:rPr>
+                <w:rFonts w:ascii="Arial" w:eastAsia="Times New Roman" w:hAnsi="Arial" w:cs="Arial"/>
+                <w:kern w:val="0"/>
+                <w:lang w:val="en-US" w:eastAsia="es-CO"/>
+                <w14:ligatures w14:val="none"/>
+              </w:rPr>
+              <w:lastRenderedPageBreak/>
+              <w:t xml:space="preserve">new product and if the name of the entered new product already exists. </w:t>
+            </w:r>
+            <w:r>
+              <w:rPr>
+                <w:rFonts w:ascii="Arial" w:eastAsia="Times New Roman" w:hAnsi="Arial" w:cs="Arial"/>
+                <w:kern w:val="0"/>
+                <w:lang w:val="en-US" w:eastAsia="es-CO"/>
+                <w14:ligatures w14:val="none"/>
+              </w:rPr>
+              <w:t xml:space="preserve">To add a product, the user must </w:t>
             </w:r>
             <w:r>
               <w:rPr>
@@ -8438,16 +9041,61 @@
                 <w:lang w:val="en-US" w:eastAsia="es-CO"/>
                 <w14:ligatures w14:val="none"/>
               </w:rPr>
-              <w:t xml:space="preserve">After the user enters all the necessary information, a message that </w:t>
-            </w:r>
-            <w:r>
-              <w:rPr>
-                <w:rFonts w:ascii="Arial" w:eastAsia="Times New Roman" w:hAnsi="Arial" w:cs="Arial"/>
-                <w:kern w:val="0"/>
-                <w:lang w:val="en-US" w:eastAsia="es-CO"/>
-                <w14:ligatures w14:val="none"/>
-              </w:rPr>
-              <w:t>a new product been added to the community.</w:t>
+              <w:t xml:space="preserve">After the user enters all the necessary information, a </w:t>
+            </w:r>
+            <w:r>
+              <w:rPr>
+                <w:rFonts w:ascii="Arial" w:eastAsia="Times New Roman" w:hAnsi="Arial" w:cs="Arial"/>
+                <w:kern w:val="0"/>
+                <w:lang w:val="en-US" w:eastAsia="es-CO"/>
+                <w14:ligatures w14:val="none"/>
+              </w:rPr>
+              <w:t xml:space="preserve">printed </w:t>
+            </w:r>
+            <w:r>
+              <w:rPr>
+                <w:rFonts w:ascii="Arial" w:eastAsia="Times New Roman" w:hAnsi="Arial" w:cs="Arial"/>
+                <w:kern w:val="0"/>
+                <w:lang w:val="en-US" w:eastAsia="es-CO"/>
+                <w14:ligatures w14:val="none"/>
+              </w:rPr>
+              <w:t xml:space="preserve">message </w:t>
+            </w:r>
+            <w:r>
+              <w:rPr>
+                <w:rFonts w:ascii="Arial" w:eastAsia="Times New Roman" w:hAnsi="Arial" w:cs="Arial"/>
+                <w:kern w:val="0"/>
+                <w:lang w:val="en-US" w:eastAsia="es-CO"/>
+                <w14:ligatures w14:val="none"/>
+              </w:rPr>
+              <w:t xml:space="preserve">will say </w:t>
+            </w:r>
+            <w:r>
+              <w:rPr>
+                <w:rFonts w:ascii="Arial" w:eastAsia="Times New Roman" w:hAnsi="Arial" w:cs="Arial"/>
+                <w:kern w:val="0"/>
+                <w:lang w:val="en-US" w:eastAsia="es-CO"/>
+                <w14:ligatures w14:val="none"/>
+              </w:rPr>
+              <w:t xml:space="preserve">a new product </w:t>
+            </w:r>
+            <w:r>
+              <w:rPr>
+                <w:rFonts w:ascii="Arial" w:eastAsia="Times New Roman" w:hAnsi="Arial" w:cs="Arial"/>
+                <w:kern w:val="0"/>
+                <w:lang w:val="en-US" w:eastAsia="es-CO"/>
+                <w14:ligatures w14:val="none"/>
+              </w:rPr>
+              <w:t>has been</w:t>
+            </w:r>
+            <w:r>
+              <w:rPr>
+                <w:rFonts w:ascii="Arial" w:eastAsia="Times New Roman" w:hAnsi="Arial" w:cs="Arial"/>
+                <w:kern w:val="0"/>
+                <w:lang w:val="en-US" w:eastAsia="es-CO"/>
+                <w14:ligatures w14:val="none"/>
+              </w:rPr>
+              <w:t xml:space="preserve"> added to the community.</w:t>
             </w:r>
             <w:r>
               <w:rPr>
@@ -8511,6 +9159,7 @@
                 <w:lang w:val="en-US" w:eastAsia="es-CO"/>
                 <w14:ligatures w14:val="none"/>
               </w:rPr>
+              <w:lastRenderedPageBreak/>
               <w:t>Outputs</w:t>
             </w:r>
           </w:p>
@@ -8845,7 +9494,6 @@
               <w:right w:val="single" w:sz="8" w:space="0" w:color="000000"/>
             </w:tcBorders>
             <w:vAlign w:val="center"/>
-            <w:hideMark/>
           </w:tcPr>
           <w:p>
             <w:pPr>
@@ -8892,7 +9540,16 @@
                 <w:lang w:val="en-US" w:eastAsia="es-CO"/>
                 <w14:ligatures w14:val="none"/>
               </w:rPr>
-              <w:t>Error</w:t>
+              <w:t xml:space="preserve">No space for new </w:t>
+            </w:r>
+            <w:r>
+              <w:rPr>
+                <w:rFonts w:ascii="Arial" w:eastAsia="Times New Roman" w:hAnsi="Arial" w:cs="Arial"/>
+                <w:kern w:val="0"/>
+                <w:lang w:val="en-US" w:eastAsia="es-CO"/>
+                <w14:ligatures w14:val="none"/>
+              </w:rPr>
+              <w:t>product</w:t>
             </w:r>
           </w:p>
         </w:tc>
@@ -8966,25 +9623,25 @@
                 <w:lang w:val="en-US" w:eastAsia="es-CO"/>
                 <w14:ligatures w14:val="none"/>
               </w:rPr>
-              <w:t>A message stating there was an error of unknown cause that didn't allow the p</w:t>
-            </w:r>
-            <w:r>
-              <w:rPr>
-                <w:rFonts w:ascii="Arial" w:eastAsia="Times New Roman" w:hAnsi="Arial" w:cs="Arial"/>
-                <w:kern w:val="0"/>
-                <w:lang w:val="en-US" w:eastAsia="es-CO"/>
-                <w14:ligatures w14:val="none"/>
-              </w:rPr>
-              <w:t>roduct</w:t>
-            </w:r>
-            <w:r>
-              <w:rPr>
-                <w:rFonts w:ascii="Arial" w:eastAsia="Times New Roman" w:hAnsi="Arial" w:cs="Arial"/>
-                <w:kern w:val="0"/>
-                <w:lang w:val="en-US" w:eastAsia="es-CO"/>
-                <w14:ligatures w14:val="none"/>
-              </w:rPr>
-              <w:t xml:space="preserve"> to be registered will be printed.</w:t>
+              <w:t xml:space="preserve">A message stating that the entire array has been filled and there is no more space to register any other </w:t>
+            </w:r>
+            <w:r>
+              <w:rPr>
+                <w:rFonts w:ascii="Arial" w:eastAsia="Times New Roman" w:hAnsi="Arial" w:cs="Arial"/>
+                <w:kern w:val="0"/>
+                <w:lang w:val="en-US" w:eastAsia="es-CO"/>
+                <w14:ligatures w14:val="none"/>
+              </w:rPr>
+              <w:t>product</w:t>
+            </w:r>
+            <w:r>
+              <w:rPr>
+                <w:rFonts w:ascii="Arial" w:eastAsia="Times New Roman" w:hAnsi="Arial" w:cs="Arial"/>
+                <w:kern w:val="0"/>
+                <w:lang w:val="en-US" w:eastAsia="es-CO"/>
+                <w14:ligatures w14:val="none"/>
+              </w:rPr>
+              <w:t xml:space="preserve"> will be printed.</w:t>
             </w:r>
           </w:p>
         </w:tc>
@@ -9048,7 +9705,16 @@
                 <w:lang w:val="en-US" w:eastAsia="es-CO"/>
                 <w14:ligatures w14:val="none"/>
               </w:rPr>
-              <w:t>Incomplete information</w:t>
+              <w:t xml:space="preserve">Duplicate </w:t>
+            </w:r>
+            <w:r>
+              <w:rPr>
+                <w:rFonts w:ascii="Arial" w:eastAsia="Times New Roman" w:hAnsi="Arial" w:cs="Arial"/>
+                <w:kern w:val="0"/>
+                <w:lang w:val="en-US" w:eastAsia="es-CO"/>
+                <w14:ligatures w14:val="none"/>
+              </w:rPr>
+              <w:t>product</w:t>
             </w:r>
           </w:p>
         </w:tc>
@@ -9122,7 +9788,25 @@
                 <w:lang w:val="en-US" w:eastAsia="es-CO"/>
                 <w14:ligatures w14:val="none"/>
               </w:rPr>
-              <w:t>A message stating that not all the mandatory fields where filled will be printed.</w:t>
+              <w:t xml:space="preserve">A message saying that the </w:t>
+            </w:r>
+            <w:r>
+              <w:rPr>
+                <w:rFonts w:ascii="Arial" w:eastAsia="Times New Roman" w:hAnsi="Arial" w:cs="Arial"/>
+                <w:kern w:val="0"/>
+                <w:lang w:val="en-US" w:eastAsia="es-CO"/>
+                <w14:ligatures w14:val="none"/>
+              </w:rPr>
+              <w:t xml:space="preserve">product </w:t>
+            </w:r>
+            <w:r>
+              <w:rPr>
+                <w:rFonts w:ascii="Arial" w:eastAsia="Times New Roman" w:hAnsi="Arial" w:cs="Arial"/>
+                <w:kern w:val="0"/>
+                <w:lang w:val="en-US" w:eastAsia="es-CO"/>
+                <w14:ligatures w14:val="none"/>
+              </w:rPr>
+              <w:t>that is trying to be added already exists will pop up.</w:t>
             </w:r>
           </w:p>
         </w:tc>
@@ -9137,7 +9821,6 @@
             <w:vMerge/>
             <w:tcBorders>
               <w:left w:val="single" w:sz="8" w:space="0" w:color="000000"/>
-              <w:bottom w:val="single" w:sz="8" w:space="0" w:color="000000"/>
               <w:right w:val="single" w:sz="8" w:space="0" w:color="000000"/>
             </w:tcBorders>
             <w:vAlign w:val="center"/>
@@ -9187,6 +9870,432 @@
                 <w:lang w:val="en-US" w:eastAsia="es-CO"/>
                 <w14:ligatures w14:val="none"/>
               </w:rPr>
+              <w:t>Nonexistent community</w:t>
+            </w:r>
+          </w:p>
+        </w:tc>
+        <w:tc>
+          <w:tcPr>
+            <w:tcW w:w="2233" w:type="dxa"/>
+            <w:tcBorders>
+              <w:top w:val="single" w:sz="8" w:space="0" w:color="000000"/>
+              <w:left w:val="single" w:sz="8" w:space="0" w:color="000000"/>
+              <w:bottom w:val="single" w:sz="8" w:space="0" w:color="000000"/>
+              <w:right w:val="single" w:sz="8" w:space="0" w:color="000000"/>
+            </w:tcBorders>
+            <w:tcMar>
+              <w:top w:w="100" w:type="dxa"/>
+              <w:left w:w="100" w:type="dxa"/>
+              <w:bottom w:w="100" w:type="dxa"/>
+              <w:right w:w="100" w:type="dxa"/>
+            </w:tcMar>
+          </w:tcPr>
+          <w:p>
+            <w:pPr>
+              <w:spacing w:after="0" w:line="240" w:lineRule="auto"/>
+              <w:rPr>
+                <w:rFonts w:ascii="Arial" w:eastAsia="Times New Roman" w:hAnsi="Arial" w:cs="Arial"/>
+                <w:kern w:val="0"/>
+                <w:lang w:val="en-US" w:eastAsia="es-CO"/>
+                <w14:ligatures w14:val="none"/>
+              </w:rPr>
+            </w:pPr>
+            <w:r>
+              <w:rPr>
+                <w:rFonts w:ascii="Arial" w:eastAsia="Times New Roman" w:hAnsi="Arial" w:cs="Arial"/>
+                <w:kern w:val="0"/>
+                <w:lang w:val="en-US" w:eastAsia="es-CO"/>
+                <w14:ligatures w14:val="none"/>
+              </w:rPr>
+              <w:t>String</w:t>
+            </w:r>
+          </w:p>
+        </w:tc>
+        <w:tc>
+          <w:tcPr>
+            <w:tcW w:w="2423" w:type="dxa"/>
+            <w:tcBorders>
+              <w:top w:val="single" w:sz="8" w:space="0" w:color="000000"/>
+              <w:left w:val="single" w:sz="8" w:space="0" w:color="000000"/>
+              <w:bottom w:val="single" w:sz="8" w:space="0" w:color="000000"/>
+              <w:right w:val="single" w:sz="8" w:space="0" w:color="000000"/>
+            </w:tcBorders>
+            <w:tcMar>
+              <w:top w:w="100" w:type="dxa"/>
+              <w:left w:w="100" w:type="dxa"/>
+              <w:bottom w:w="100" w:type="dxa"/>
+              <w:right w:w="100" w:type="dxa"/>
+            </w:tcMar>
+          </w:tcPr>
+          <w:p>
+            <w:pPr>
+              <w:spacing w:after="0" w:line="240" w:lineRule="auto"/>
+              <w:rPr>
+                <w:rFonts w:ascii="Arial" w:eastAsia="Times New Roman" w:hAnsi="Arial" w:cs="Arial"/>
+                <w:kern w:val="0"/>
+                <w:lang w:val="en-US" w:eastAsia="es-CO"/>
+                <w14:ligatures w14:val="none"/>
+              </w:rPr>
+            </w:pPr>
+            <w:r>
+              <w:rPr>
+                <w:rFonts w:ascii="Arial" w:eastAsia="Times New Roman" w:hAnsi="Arial" w:cs="Arial"/>
+                <w:kern w:val="0"/>
+                <w:lang w:val="en-US" w:eastAsia="es-CO"/>
+                <w14:ligatures w14:val="none"/>
+              </w:rPr>
+              <w:t>A message showing that the entered community is not registered yet will be shown.</w:t>
+            </w:r>
+          </w:p>
+        </w:tc>
+      </w:tr>
+      <w:tr>
+        <w:trPr>
+          <w:trHeight w:val="420"/>
+        </w:trPr>
+        <w:tc>
+          <w:tcPr>
+            <w:tcW w:w="0" w:type="auto"/>
+            <w:vMerge/>
+            <w:tcBorders>
+              <w:left w:val="single" w:sz="8" w:space="0" w:color="000000"/>
+              <w:right w:val="single" w:sz="8" w:space="0" w:color="000000"/>
+            </w:tcBorders>
+            <w:vAlign w:val="center"/>
+            <w:hideMark/>
+          </w:tcPr>
+          <w:p>
+            <w:pPr>
+              <w:spacing w:after="0" w:line="240" w:lineRule="auto"/>
+              <w:rPr>
+                <w:rFonts w:ascii="Arial" w:eastAsia="Times New Roman" w:hAnsi="Arial" w:cs="Arial"/>
+                <w:kern w:val="0"/>
+                <w:lang w:val="en-US" w:eastAsia="es-CO"/>
+                <w14:ligatures w14:val="none"/>
+              </w:rPr>
+            </w:pPr>
+          </w:p>
+        </w:tc>
+        <w:tc>
+          <w:tcPr>
+            <w:tcW w:w="2507" w:type="dxa"/>
+            <w:tcBorders>
+              <w:top w:val="single" w:sz="8" w:space="0" w:color="000000"/>
+              <w:left w:val="single" w:sz="8" w:space="0" w:color="000000"/>
+              <w:bottom w:val="single" w:sz="8" w:space="0" w:color="000000"/>
+              <w:right w:val="single" w:sz="8" w:space="0" w:color="000000"/>
+            </w:tcBorders>
+            <w:tcMar>
+              <w:top w:w="100" w:type="dxa"/>
+              <w:left w:w="100" w:type="dxa"/>
+              <w:bottom w:w="100" w:type="dxa"/>
+              <w:right w:w="100" w:type="dxa"/>
+            </w:tcMar>
+          </w:tcPr>
+          <w:p>
+            <w:pPr>
+              <w:spacing w:after="0" w:line="240" w:lineRule="auto"/>
+              <w:rPr>
+                <w:rFonts w:ascii="Arial" w:eastAsia="Times New Roman" w:hAnsi="Arial" w:cs="Arial"/>
+                <w:kern w:val="0"/>
+                <w:lang w:val="en-US" w:eastAsia="es-CO"/>
+                <w14:ligatures w14:val="none"/>
+              </w:rPr>
+            </w:pPr>
+            <w:r>
+              <w:rPr>
+                <w:rFonts w:ascii="Arial" w:eastAsia="Times New Roman" w:hAnsi="Arial" w:cs="Arial"/>
+                <w:kern w:val="0"/>
+                <w:lang w:val="en-US" w:eastAsia="es-CO"/>
+                <w14:ligatures w14:val="none"/>
+              </w:rPr>
+              <w:t>Error</w:t>
+            </w:r>
+          </w:p>
+        </w:tc>
+        <w:tc>
+          <w:tcPr>
+            <w:tcW w:w="2233" w:type="dxa"/>
+            <w:tcBorders>
+              <w:top w:val="single" w:sz="8" w:space="0" w:color="000000"/>
+              <w:left w:val="single" w:sz="8" w:space="0" w:color="000000"/>
+              <w:bottom w:val="single" w:sz="8" w:space="0" w:color="000000"/>
+              <w:right w:val="single" w:sz="8" w:space="0" w:color="000000"/>
+            </w:tcBorders>
+            <w:tcMar>
+              <w:top w:w="100" w:type="dxa"/>
+              <w:left w:w="100" w:type="dxa"/>
+              <w:bottom w:w="100" w:type="dxa"/>
+              <w:right w:w="100" w:type="dxa"/>
+            </w:tcMar>
+          </w:tcPr>
+          <w:p>
+            <w:pPr>
+              <w:spacing w:after="0" w:line="240" w:lineRule="auto"/>
+              <w:rPr>
+                <w:rFonts w:ascii="Arial" w:eastAsia="Times New Roman" w:hAnsi="Arial" w:cs="Arial"/>
+                <w:kern w:val="0"/>
+                <w:lang w:val="en-US" w:eastAsia="es-CO"/>
+                <w14:ligatures w14:val="none"/>
+              </w:rPr>
+            </w:pPr>
+            <w:r>
+              <w:rPr>
+                <w:rFonts w:ascii="Arial" w:eastAsia="Times New Roman" w:hAnsi="Arial" w:cs="Arial"/>
+                <w:kern w:val="0"/>
+                <w:lang w:val="en-US" w:eastAsia="es-CO"/>
+                <w14:ligatures w14:val="none"/>
+              </w:rPr>
+              <w:t>String</w:t>
+            </w:r>
+          </w:p>
+        </w:tc>
+        <w:tc>
+          <w:tcPr>
+            <w:tcW w:w="2423" w:type="dxa"/>
+            <w:tcBorders>
+              <w:top w:val="single" w:sz="8" w:space="0" w:color="000000"/>
+              <w:left w:val="single" w:sz="8" w:space="0" w:color="000000"/>
+              <w:bottom w:val="single" w:sz="8" w:space="0" w:color="000000"/>
+              <w:right w:val="single" w:sz="8" w:space="0" w:color="000000"/>
+            </w:tcBorders>
+            <w:tcMar>
+              <w:top w:w="100" w:type="dxa"/>
+              <w:left w:w="100" w:type="dxa"/>
+              <w:bottom w:w="100" w:type="dxa"/>
+              <w:right w:w="100" w:type="dxa"/>
+            </w:tcMar>
+          </w:tcPr>
+          <w:p>
+            <w:pPr>
+              <w:spacing w:after="0" w:line="240" w:lineRule="auto"/>
+              <w:rPr>
+                <w:rFonts w:ascii="Arial" w:eastAsia="Times New Roman" w:hAnsi="Arial" w:cs="Arial"/>
+                <w:kern w:val="0"/>
+                <w:lang w:val="en-US" w:eastAsia="es-CO"/>
+                <w14:ligatures w14:val="none"/>
+              </w:rPr>
+            </w:pPr>
+            <w:r>
+              <w:rPr>
+                <w:rFonts w:ascii="Arial" w:eastAsia="Times New Roman" w:hAnsi="Arial" w:cs="Arial"/>
+                <w:kern w:val="0"/>
+                <w:lang w:val="en-US" w:eastAsia="es-CO"/>
+                <w14:ligatures w14:val="none"/>
+              </w:rPr>
+              <w:t>A message stating there was an error of unknown cause that didn't allow the product to be registered will be printed.</w:t>
+            </w:r>
+          </w:p>
+        </w:tc>
+      </w:tr>
+      <w:tr>
+        <w:trPr>
+          <w:trHeight w:val="420"/>
+        </w:trPr>
+        <w:tc>
+          <w:tcPr>
+            <w:tcW w:w="0" w:type="auto"/>
+            <w:vMerge/>
+            <w:tcBorders>
+              <w:left w:val="single" w:sz="8" w:space="0" w:color="000000"/>
+              <w:right w:val="single" w:sz="8" w:space="0" w:color="000000"/>
+            </w:tcBorders>
+            <w:vAlign w:val="center"/>
+          </w:tcPr>
+          <w:p>
+            <w:pPr>
+              <w:spacing w:after="0" w:line="240" w:lineRule="auto"/>
+              <w:rPr>
+                <w:rFonts w:ascii="Arial" w:eastAsia="Times New Roman" w:hAnsi="Arial" w:cs="Arial"/>
+                <w:kern w:val="0"/>
+                <w:lang w:val="en-US" w:eastAsia="es-CO"/>
+                <w14:ligatures w14:val="none"/>
+              </w:rPr>
+            </w:pPr>
+          </w:p>
+        </w:tc>
+        <w:tc>
+          <w:tcPr>
+            <w:tcW w:w="2507" w:type="dxa"/>
+            <w:tcBorders>
+              <w:top w:val="single" w:sz="8" w:space="0" w:color="000000"/>
+              <w:left w:val="single" w:sz="8" w:space="0" w:color="000000"/>
+              <w:bottom w:val="single" w:sz="8" w:space="0" w:color="000000"/>
+              <w:right w:val="single" w:sz="8" w:space="0" w:color="000000"/>
+            </w:tcBorders>
+            <w:tcMar>
+              <w:top w:w="100" w:type="dxa"/>
+              <w:left w:w="100" w:type="dxa"/>
+              <w:bottom w:w="100" w:type="dxa"/>
+              <w:right w:w="100" w:type="dxa"/>
+            </w:tcMar>
+          </w:tcPr>
+          <w:p>
+            <w:pPr>
+              <w:spacing w:after="0" w:line="240" w:lineRule="auto"/>
+              <w:rPr>
+                <w:rFonts w:ascii="Arial" w:eastAsia="Times New Roman" w:hAnsi="Arial" w:cs="Arial"/>
+                <w:kern w:val="0"/>
+                <w:lang w:val="en-US" w:eastAsia="es-CO"/>
+                <w14:ligatures w14:val="none"/>
+              </w:rPr>
+            </w:pPr>
+            <w:r>
+              <w:rPr>
+                <w:rFonts w:ascii="Arial" w:eastAsia="Times New Roman" w:hAnsi="Arial" w:cs="Arial"/>
+                <w:kern w:val="0"/>
+                <w:lang w:val="en-US" w:eastAsia="es-CO"/>
+                <w14:ligatures w14:val="none"/>
+              </w:rPr>
+              <w:t>Incomplete information</w:t>
+            </w:r>
+          </w:p>
+        </w:tc>
+        <w:tc>
+          <w:tcPr>
+            <w:tcW w:w="2233" w:type="dxa"/>
+            <w:tcBorders>
+              <w:top w:val="single" w:sz="8" w:space="0" w:color="000000"/>
+              <w:left w:val="single" w:sz="8" w:space="0" w:color="000000"/>
+              <w:bottom w:val="single" w:sz="8" w:space="0" w:color="000000"/>
+              <w:right w:val="single" w:sz="8" w:space="0" w:color="000000"/>
+            </w:tcBorders>
+            <w:tcMar>
+              <w:top w:w="100" w:type="dxa"/>
+              <w:left w:w="100" w:type="dxa"/>
+              <w:bottom w:w="100" w:type="dxa"/>
+              <w:right w:w="100" w:type="dxa"/>
+            </w:tcMar>
+          </w:tcPr>
+          <w:p>
+            <w:pPr>
+              <w:spacing w:after="0" w:line="240" w:lineRule="auto"/>
+              <w:rPr>
+                <w:rFonts w:ascii="Arial" w:eastAsia="Times New Roman" w:hAnsi="Arial" w:cs="Arial"/>
+                <w:kern w:val="0"/>
+                <w:lang w:val="en-US" w:eastAsia="es-CO"/>
+                <w14:ligatures w14:val="none"/>
+              </w:rPr>
+            </w:pPr>
+            <w:r>
+              <w:rPr>
+                <w:rFonts w:ascii="Arial" w:eastAsia="Times New Roman" w:hAnsi="Arial" w:cs="Arial"/>
+                <w:kern w:val="0"/>
+                <w:lang w:val="en-US" w:eastAsia="es-CO"/>
+                <w14:ligatures w14:val="none"/>
+              </w:rPr>
+              <w:t>String</w:t>
+            </w:r>
+          </w:p>
+        </w:tc>
+        <w:tc>
+          <w:tcPr>
+            <w:tcW w:w="2423" w:type="dxa"/>
+            <w:tcBorders>
+              <w:top w:val="single" w:sz="8" w:space="0" w:color="000000"/>
+              <w:left w:val="single" w:sz="8" w:space="0" w:color="000000"/>
+              <w:bottom w:val="single" w:sz="8" w:space="0" w:color="000000"/>
+              <w:right w:val="single" w:sz="8" w:space="0" w:color="000000"/>
+            </w:tcBorders>
+            <w:tcMar>
+              <w:top w:w="100" w:type="dxa"/>
+              <w:left w:w="100" w:type="dxa"/>
+              <w:bottom w:w="100" w:type="dxa"/>
+              <w:right w:w="100" w:type="dxa"/>
+            </w:tcMar>
+          </w:tcPr>
+          <w:p>
+            <w:pPr>
+              <w:spacing w:after="0" w:line="240" w:lineRule="auto"/>
+              <w:rPr>
+                <w:rFonts w:ascii="Arial" w:eastAsia="Times New Roman" w:hAnsi="Arial" w:cs="Arial"/>
+                <w:kern w:val="0"/>
+                <w:lang w:val="en-US" w:eastAsia="es-CO"/>
+                <w14:ligatures w14:val="none"/>
+              </w:rPr>
+            </w:pPr>
+            <w:r>
+              <w:rPr>
+                <w:rFonts w:ascii="Arial" w:eastAsia="Times New Roman" w:hAnsi="Arial" w:cs="Arial"/>
+                <w:kern w:val="0"/>
+                <w:lang w:val="en-US" w:eastAsia="es-CO"/>
+                <w14:ligatures w14:val="none"/>
+              </w:rPr>
+              <w:t xml:space="preserve">A message stating that not all the mandatory fields </w:t>
+            </w:r>
+            <w:r>
+              <w:rPr>
+                <w:rFonts w:ascii="Arial" w:eastAsia="Times New Roman" w:hAnsi="Arial" w:cs="Arial"/>
+                <w:kern w:val="0"/>
+                <w:lang w:val="en-US" w:eastAsia="es-CO"/>
+                <w14:ligatures w14:val="none"/>
+              </w:rPr>
+              <w:lastRenderedPageBreak/>
+              <w:t>where filled will be printed.</w:t>
+            </w:r>
+          </w:p>
+        </w:tc>
+      </w:tr>
+      <w:tr>
+        <w:trPr>
+          <w:trHeight w:val="420"/>
+        </w:trPr>
+        <w:tc>
+          <w:tcPr>
+            <w:tcW w:w="0" w:type="auto"/>
+            <w:vMerge/>
+            <w:tcBorders>
+              <w:left w:val="single" w:sz="8" w:space="0" w:color="000000"/>
+              <w:bottom w:val="single" w:sz="8" w:space="0" w:color="000000"/>
+              <w:right w:val="single" w:sz="8" w:space="0" w:color="000000"/>
+            </w:tcBorders>
+            <w:vAlign w:val="center"/>
+          </w:tcPr>
+          <w:p>
+            <w:pPr>
+              <w:spacing w:after="0" w:line="240" w:lineRule="auto"/>
+              <w:rPr>
+                <w:rFonts w:ascii="Arial" w:eastAsia="Times New Roman" w:hAnsi="Arial" w:cs="Arial"/>
+                <w:kern w:val="0"/>
+                <w:lang w:val="en-US" w:eastAsia="es-CO"/>
+                <w14:ligatures w14:val="none"/>
+              </w:rPr>
+            </w:pPr>
+          </w:p>
+        </w:tc>
+        <w:tc>
+          <w:tcPr>
+            <w:tcW w:w="2507" w:type="dxa"/>
+            <w:tcBorders>
+              <w:top w:val="single" w:sz="8" w:space="0" w:color="000000"/>
+              <w:left w:val="single" w:sz="8" w:space="0" w:color="000000"/>
+              <w:bottom w:val="single" w:sz="8" w:space="0" w:color="000000"/>
+              <w:right w:val="single" w:sz="8" w:space="0" w:color="000000"/>
+            </w:tcBorders>
+            <w:tcMar>
+              <w:top w:w="100" w:type="dxa"/>
+              <w:left w:w="100" w:type="dxa"/>
+              <w:bottom w:w="100" w:type="dxa"/>
+              <w:right w:w="100" w:type="dxa"/>
+            </w:tcMar>
+          </w:tcPr>
+          <w:p>
+            <w:pPr>
+              <w:spacing w:after="0" w:line="240" w:lineRule="auto"/>
+              <w:rPr>
+                <w:rFonts w:ascii="Arial" w:eastAsia="Times New Roman" w:hAnsi="Arial" w:cs="Arial"/>
+                <w:kern w:val="0"/>
+                <w:lang w:val="en-US" w:eastAsia="es-CO"/>
+                <w14:ligatures w14:val="none"/>
+              </w:rPr>
+            </w:pPr>
+            <w:r>
+              <w:rPr>
+                <w:rFonts w:ascii="Arial" w:eastAsia="Times New Roman" w:hAnsi="Arial" w:cs="Arial"/>
+                <w:kern w:val="0"/>
+                <w:lang w:val="en-US" w:eastAsia="es-CO"/>
+                <w14:ligatures w14:val="none"/>
+              </w:rPr>
               <w:t>Invalid information</w:t>
             </w:r>
           </w:p>
@@ -9261,25 +10370,7 @@
                 <w:lang w:val="en-US" w:eastAsia="es-CO"/>
                 <w14:ligatures w14:val="none"/>
               </w:rPr>
-              <w:t xml:space="preserve">A message stating that there are mistakes in the </w:t>
-            </w:r>
-            <w:r>
-              <w:rPr>
-                <w:rFonts w:ascii="Arial" w:eastAsia="Times New Roman" w:hAnsi="Arial" w:cs="Arial"/>
-                <w:kern w:val="0"/>
-                <w:lang w:val="en-US" w:eastAsia="es-CO"/>
-                <w14:ligatures w14:val="none"/>
-              </w:rPr>
-              <w:t>inputted</w:t>
-            </w:r>
-            <w:r>
-              <w:rPr>
-                <w:rFonts w:ascii="Arial" w:eastAsia="Times New Roman" w:hAnsi="Arial" w:cs="Arial"/>
-                <w:kern w:val="0"/>
-                <w:lang w:val="en-US" w:eastAsia="es-CO"/>
-                <w14:ligatures w14:val="none"/>
-              </w:rPr>
-              <w:t xml:space="preserve"> information (don’t follow the conditions)</w:t>
+              <w:t>A message stating that there are mistakes in the inputted information (don’t follow the conditions)</w:t>
             </w:r>
           </w:p>
         </w:tc>
@@ -9313,10 +10404,10 @@
         <w:tblLook w:val="04A0" w:firstRow="1" w:lastRow="0" w:firstColumn="1" w:lastColumn="0" w:noHBand="0" w:noVBand="1"/>
       </w:tblPr>
       <w:tblGrid>
-        <w:gridCol w:w="1771"/>
-        <w:gridCol w:w="1654"/>
-        <w:gridCol w:w="941"/>
-        <w:gridCol w:w="4452"/>
+        <w:gridCol w:w="1769"/>
+        <w:gridCol w:w="1703"/>
+        <w:gridCol w:w="938"/>
+        <w:gridCol w:w="4408"/>
       </w:tblGrid>
       <w:tr>
         <w:trPr>
@@ -9535,25 +10626,43 @@
                 <w:lang w:val="en-US" w:eastAsia="es-CO"/>
                 <w14:ligatures w14:val="none"/>
               </w:rPr>
-              <w:t xml:space="preserve"> a user to eliminate a product from a community he will enter the </w:t>
-            </w:r>
-            <w:r>
-              <w:rPr>
-                <w:rFonts w:ascii="Arial" w:eastAsia="Times New Roman" w:hAnsi="Arial" w:cs="Arial"/>
-                <w:kern w:val="0"/>
-                <w:lang w:val="en-US" w:eastAsia="es-CO"/>
-                <w14:ligatures w14:val="none"/>
-              </w:rPr>
-              <w:t>community’s</w:t>
-            </w:r>
-            <w:r>
-              <w:rPr>
-                <w:rFonts w:ascii="Arial" w:eastAsia="Times New Roman" w:hAnsi="Arial" w:cs="Arial"/>
-                <w:kern w:val="0"/>
-                <w:lang w:val="en-US" w:eastAsia="es-CO"/>
-                <w14:ligatures w14:val="none"/>
-              </w:rPr>
-              <w:t xml:space="preserve"> name and the product name so the system can find the product in the community and delete it. If the product is eliminated, a success message will be printed. Alternatively, an error, incomplete information or invalid information message will print in case the product couldn’t be eliminated.</w:t>
+              <w:t xml:space="preserve"> a user to eliminate a product from a community he will enter the community’s name and the product name so the system can find the product in the community and delete it. </w:t>
+            </w:r>
+            <w:r>
+              <w:rPr>
+                <w:rFonts w:ascii="Arial" w:eastAsia="Times New Roman" w:hAnsi="Arial" w:cs="Arial"/>
+                <w:kern w:val="0"/>
+                <w:lang w:val="en-US" w:eastAsia="es-CO"/>
+                <w14:ligatures w14:val="none"/>
+              </w:rPr>
+              <w:t xml:space="preserve">The system will check that the community’s name and the product’s name to proceed (if they don’t the appropriate message will be printed). </w:t>
+            </w:r>
+            <w:r>
+              <w:rPr>
+                <w:rFonts w:ascii="Arial" w:eastAsia="Times New Roman" w:hAnsi="Arial" w:cs="Arial"/>
+                <w:kern w:val="0"/>
+                <w:lang w:val="en-US" w:eastAsia="es-CO"/>
+                <w14:ligatures w14:val="none"/>
+              </w:rPr>
+              <w:t>If the product is eliminated, a success message will</w:t>
+            </w:r>
+            <w:r>
+              <w:rPr>
+                <w:rFonts w:ascii="Arial" w:eastAsia="Times New Roman" w:hAnsi="Arial" w:cs="Arial"/>
+                <w:kern w:val="0"/>
+                <w:lang w:val="en-US" w:eastAsia="es-CO"/>
+                <w14:ligatures w14:val="none"/>
+              </w:rPr>
+              <w:t xml:space="preserve"> pop up</w:t>
+            </w:r>
+            <w:r>
+              <w:rPr>
+                <w:rFonts w:ascii="Arial" w:eastAsia="Times New Roman" w:hAnsi="Arial" w:cs="Arial"/>
+                <w:kern w:val="0"/>
+                <w:lang w:val="en-US" w:eastAsia="es-CO"/>
+                <w14:ligatures w14:val="none"/>
+              </w:rPr>
+              <w:t>. Alternatively, an error, incomplete information or invalid information message will print in case the product couldn’t be eliminated.</w:t>
             </w:r>
           </w:p>
         </w:tc>
@@ -10149,7 +11258,25 @@
                 <w:lang w:val="en-US" w:eastAsia="es-CO"/>
                 <w14:ligatures w14:val="none"/>
               </w:rPr>
-              <w:t>After the user inputs the community’s name and the product, the system will erase the product from the inventory of the community and a success message will be printed. If there are any errors, an error message, an incomplete information, or an invalid information will be printed.</w:t>
+              <w:t xml:space="preserve">After the user inputs the community’s name and the product, the system will </w:t>
+            </w:r>
+            <w:r>
+              <w:rPr>
+                <w:rFonts w:ascii="Arial" w:eastAsia="Times New Roman" w:hAnsi="Arial" w:cs="Arial"/>
+                <w:kern w:val="0"/>
+                <w:lang w:val="en-US" w:eastAsia="es-CO"/>
+                <w14:ligatures w14:val="none"/>
+              </w:rPr>
+              <w:t xml:space="preserve">check if the community and the product within the community exist. If both exist, then it will </w:t>
+            </w:r>
+            <w:r>
+              <w:rPr>
+                <w:rFonts w:ascii="Arial" w:eastAsia="Times New Roman" w:hAnsi="Arial" w:cs="Arial"/>
+                <w:kern w:val="0"/>
+                <w:lang w:val="en-US" w:eastAsia="es-CO"/>
+                <w14:ligatures w14:val="none"/>
+              </w:rPr>
+              <w:t>erase the product from the inventory of the community and a success message will be printed. If there are any errors, an error message, an incomplete information, or an invalid information will be printed.</w:t>
             </w:r>
           </w:p>
         </w:tc>
@@ -10458,6 +11585,282 @@
                 <w14:ligatures w14:val="none"/>
               </w:rPr>
               <w:t>A message stating that the product was successfully eliminated form a community will be printed.</w:t>
+            </w:r>
+          </w:p>
+        </w:tc>
+      </w:tr>
+      <w:tr>
+        <w:trPr>
+          <w:trHeight w:val="420"/>
+        </w:trPr>
+        <w:tc>
+          <w:tcPr>
+            <w:tcW w:w="0" w:type="auto"/>
+            <w:vMerge/>
+            <w:tcBorders>
+              <w:left w:val="single" w:sz="8" w:space="0" w:color="000000"/>
+              <w:right w:val="single" w:sz="8" w:space="0" w:color="000000"/>
+            </w:tcBorders>
+            <w:vAlign w:val="center"/>
+          </w:tcPr>
+          <w:p>
+            <w:pPr>
+              <w:spacing w:after="0" w:line="240" w:lineRule="auto"/>
+              <w:rPr>
+                <w:rFonts w:ascii="Arial" w:eastAsia="Times New Roman" w:hAnsi="Arial" w:cs="Arial"/>
+                <w:kern w:val="0"/>
+                <w:lang w:val="en-US" w:eastAsia="es-CO"/>
+                <w14:ligatures w14:val="none"/>
+              </w:rPr>
+            </w:pPr>
+          </w:p>
+        </w:tc>
+        <w:tc>
+          <w:tcPr>
+            <w:tcW w:w="0" w:type="auto"/>
+            <w:tcBorders>
+              <w:top w:val="single" w:sz="8" w:space="0" w:color="000000"/>
+              <w:left w:val="single" w:sz="8" w:space="0" w:color="000000"/>
+              <w:bottom w:val="single" w:sz="8" w:space="0" w:color="000000"/>
+              <w:right w:val="single" w:sz="8" w:space="0" w:color="000000"/>
+            </w:tcBorders>
+            <w:tcMar>
+              <w:top w:w="100" w:type="dxa"/>
+              <w:left w:w="100" w:type="dxa"/>
+              <w:bottom w:w="100" w:type="dxa"/>
+              <w:right w:w="100" w:type="dxa"/>
+            </w:tcMar>
+          </w:tcPr>
+          <w:p>
+            <w:pPr>
+              <w:spacing w:after="0" w:line="240" w:lineRule="auto"/>
+              <w:rPr>
+                <w:rFonts w:ascii="Arial" w:eastAsia="Times New Roman" w:hAnsi="Arial" w:cs="Arial"/>
+                <w:kern w:val="0"/>
+                <w:lang w:val="en-US" w:eastAsia="es-CO"/>
+                <w14:ligatures w14:val="none"/>
+              </w:rPr>
+            </w:pPr>
+            <w:r>
+              <w:rPr>
+                <w:rFonts w:ascii="Arial" w:eastAsia="Times New Roman" w:hAnsi="Arial" w:cs="Arial"/>
+                <w:kern w:val="0"/>
+                <w:lang w:val="en-US" w:eastAsia="es-CO"/>
+                <w14:ligatures w14:val="none"/>
+              </w:rPr>
+              <w:t>Nonexistent community</w:t>
+            </w:r>
+          </w:p>
+        </w:tc>
+        <w:tc>
+          <w:tcPr>
+            <w:tcW w:w="0" w:type="auto"/>
+            <w:tcBorders>
+              <w:top w:val="single" w:sz="8" w:space="0" w:color="000000"/>
+              <w:left w:val="single" w:sz="8" w:space="0" w:color="000000"/>
+              <w:bottom w:val="single" w:sz="8" w:space="0" w:color="000000"/>
+              <w:right w:val="single" w:sz="8" w:space="0" w:color="000000"/>
+            </w:tcBorders>
+            <w:tcMar>
+              <w:top w:w="100" w:type="dxa"/>
+              <w:left w:w="100" w:type="dxa"/>
+              <w:bottom w:w="100" w:type="dxa"/>
+              <w:right w:w="100" w:type="dxa"/>
+            </w:tcMar>
+          </w:tcPr>
+          <w:p>
+            <w:pPr>
+              <w:spacing w:after="0" w:line="240" w:lineRule="auto"/>
+              <w:rPr>
+                <w:rFonts w:ascii="Arial" w:eastAsia="Times New Roman" w:hAnsi="Arial" w:cs="Arial"/>
+                <w:kern w:val="0"/>
+                <w:lang w:val="en-US" w:eastAsia="es-CO"/>
+                <w14:ligatures w14:val="none"/>
+              </w:rPr>
+            </w:pPr>
+            <w:r>
+              <w:rPr>
+                <w:rFonts w:ascii="Arial" w:eastAsia="Times New Roman" w:hAnsi="Arial" w:cs="Arial"/>
+                <w:kern w:val="0"/>
+                <w:lang w:val="en-US" w:eastAsia="es-CO"/>
+                <w14:ligatures w14:val="none"/>
+              </w:rPr>
+              <w:t>String</w:t>
+            </w:r>
+          </w:p>
+        </w:tc>
+        <w:tc>
+          <w:tcPr>
+            <w:tcW w:w="0" w:type="auto"/>
+            <w:tcBorders>
+              <w:top w:val="single" w:sz="8" w:space="0" w:color="000000"/>
+              <w:left w:val="single" w:sz="8" w:space="0" w:color="000000"/>
+              <w:bottom w:val="single" w:sz="8" w:space="0" w:color="000000"/>
+              <w:right w:val="single" w:sz="8" w:space="0" w:color="000000"/>
+            </w:tcBorders>
+            <w:tcMar>
+              <w:top w:w="100" w:type="dxa"/>
+              <w:left w:w="100" w:type="dxa"/>
+              <w:bottom w:w="100" w:type="dxa"/>
+              <w:right w:w="100" w:type="dxa"/>
+            </w:tcMar>
+          </w:tcPr>
+          <w:p>
+            <w:pPr>
+              <w:spacing w:after="0" w:line="240" w:lineRule="auto"/>
+              <w:rPr>
+                <w:rFonts w:ascii="Arial" w:eastAsia="Times New Roman" w:hAnsi="Arial" w:cs="Arial"/>
+                <w:kern w:val="0"/>
+                <w:lang w:val="en-US" w:eastAsia="es-CO"/>
+                <w14:ligatures w14:val="none"/>
+              </w:rPr>
+            </w:pPr>
+            <w:r>
+              <w:rPr>
+                <w:rFonts w:ascii="Arial" w:eastAsia="Times New Roman" w:hAnsi="Arial" w:cs="Arial"/>
+                <w:kern w:val="0"/>
+                <w:lang w:val="en-US" w:eastAsia="es-CO"/>
+                <w14:ligatures w14:val="none"/>
+              </w:rPr>
+              <w:t>A message saying that the entered community doesn’t exist will be printed.</w:t>
+            </w:r>
+          </w:p>
+        </w:tc>
+      </w:tr>
+      <w:tr>
+        <w:trPr>
+          <w:trHeight w:val="420"/>
+        </w:trPr>
+        <w:tc>
+          <w:tcPr>
+            <w:tcW w:w="0" w:type="auto"/>
+            <w:vMerge/>
+            <w:tcBorders>
+              <w:left w:val="single" w:sz="8" w:space="0" w:color="000000"/>
+              <w:right w:val="single" w:sz="8" w:space="0" w:color="000000"/>
+            </w:tcBorders>
+            <w:vAlign w:val="center"/>
+          </w:tcPr>
+          <w:p>
+            <w:pPr>
+              <w:spacing w:after="0" w:line="240" w:lineRule="auto"/>
+              <w:rPr>
+                <w:rFonts w:ascii="Arial" w:eastAsia="Times New Roman" w:hAnsi="Arial" w:cs="Arial"/>
+                <w:kern w:val="0"/>
+                <w:lang w:val="en-US" w:eastAsia="es-CO"/>
+                <w14:ligatures w14:val="none"/>
+              </w:rPr>
+            </w:pPr>
+          </w:p>
+        </w:tc>
+        <w:tc>
+          <w:tcPr>
+            <w:tcW w:w="0" w:type="auto"/>
+            <w:tcBorders>
+              <w:top w:val="single" w:sz="8" w:space="0" w:color="000000"/>
+              <w:left w:val="single" w:sz="8" w:space="0" w:color="000000"/>
+              <w:bottom w:val="single" w:sz="8" w:space="0" w:color="000000"/>
+              <w:right w:val="single" w:sz="8" w:space="0" w:color="000000"/>
+            </w:tcBorders>
+            <w:tcMar>
+              <w:top w:w="100" w:type="dxa"/>
+              <w:left w:w="100" w:type="dxa"/>
+              <w:bottom w:w="100" w:type="dxa"/>
+              <w:right w:w="100" w:type="dxa"/>
+            </w:tcMar>
+          </w:tcPr>
+          <w:p>
+            <w:pPr>
+              <w:spacing w:after="0" w:line="240" w:lineRule="auto"/>
+              <w:rPr>
+                <w:rFonts w:ascii="Arial" w:eastAsia="Times New Roman" w:hAnsi="Arial" w:cs="Arial"/>
+                <w:kern w:val="0"/>
+                <w:lang w:val="en-US" w:eastAsia="es-CO"/>
+                <w14:ligatures w14:val="none"/>
+              </w:rPr>
+            </w:pPr>
+            <w:r>
+              <w:rPr>
+                <w:rFonts w:ascii="Arial" w:eastAsia="Times New Roman" w:hAnsi="Arial" w:cs="Arial"/>
+                <w:kern w:val="0"/>
+                <w:lang w:val="en-US" w:eastAsia="es-CO"/>
+                <w14:ligatures w14:val="none"/>
+              </w:rPr>
+              <w:t>Nonexistent product</w:t>
+            </w:r>
+          </w:p>
+        </w:tc>
+        <w:tc>
+          <w:tcPr>
+            <w:tcW w:w="0" w:type="auto"/>
+            <w:tcBorders>
+              <w:top w:val="single" w:sz="8" w:space="0" w:color="000000"/>
+              <w:left w:val="single" w:sz="8" w:space="0" w:color="000000"/>
+              <w:bottom w:val="single" w:sz="8" w:space="0" w:color="000000"/>
+              <w:right w:val="single" w:sz="8" w:space="0" w:color="000000"/>
+            </w:tcBorders>
+            <w:tcMar>
+              <w:top w:w="100" w:type="dxa"/>
+              <w:left w:w="100" w:type="dxa"/>
+              <w:bottom w:w="100" w:type="dxa"/>
+              <w:right w:w="100" w:type="dxa"/>
+            </w:tcMar>
+          </w:tcPr>
+          <w:p>
+            <w:pPr>
+              <w:spacing w:after="0" w:line="240" w:lineRule="auto"/>
+              <w:rPr>
+                <w:rFonts w:ascii="Arial" w:eastAsia="Times New Roman" w:hAnsi="Arial" w:cs="Arial"/>
+                <w:kern w:val="0"/>
+                <w:lang w:val="en-US" w:eastAsia="es-CO"/>
+                <w14:ligatures w14:val="none"/>
+              </w:rPr>
+            </w:pPr>
+            <w:r>
+              <w:rPr>
+                <w:rFonts w:ascii="Arial" w:eastAsia="Times New Roman" w:hAnsi="Arial" w:cs="Arial"/>
+                <w:kern w:val="0"/>
+                <w:lang w:val="en-US" w:eastAsia="es-CO"/>
+                <w14:ligatures w14:val="none"/>
+              </w:rPr>
+              <w:t>String</w:t>
+            </w:r>
+          </w:p>
+        </w:tc>
+        <w:tc>
+          <w:tcPr>
+            <w:tcW w:w="0" w:type="auto"/>
+            <w:tcBorders>
+              <w:top w:val="single" w:sz="8" w:space="0" w:color="000000"/>
+              <w:left w:val="single" w:sz="8" w:space="0" w:color="000000"/>
+              <w:bottom w:val="single" w:sz="8" w:space="0" w:color="000000"/>
+              <w:right w:val="single" w:sz="8" w:space="0" w:color="000000"/>
+            </w:tcBorders>
+            <w:tcMar>
+              <w:top w:w="100" w:type="dxa"/>
+              <w:left w:w="100" w:type="dxa"/>
+              <w:bottom w:w="100" w:type="dxa"/>
+              <w:right w:w="100" w:type="dxa"/>
+            </w:tcMar>
+          </w:tcPr>
+          <w:p>
+            <w:pPr>
+              <w:spacing w:after="0" w:line="240" w:lineRule="auto"/>
+              <w:rPr>
+                <w:rFonts w:ascii="Arial" w:eastAsia="Times New Roman" w:hAnsi="Arial" w:cs="Arial"/>
+                <w:kern w:val="0"/>
+                <w:lang w:val="en-US" w:eastAsia="es-CO"/>
+                <w14:ligatures w14:val="none"/>
+              </w:rPr>
+            </w:pPr>
+            <w:r>
+              <w:rPr>
+                <w:rFonts w:ascii="Arial" w:eastAsia="Times New Roman" w:hAnsi="Arial" w:cs="Arial"/>
+                <w:kern w:val="0"/>
+                <w:lang w:val="en-US" w:eastAsia="es-CO"/>
+                <w14:ligatures w14:val="none"/>
+              </w:rPr>
+              <w:t>A message showing that the entered product is not registered within the community will be shown.</w:t>
             </w:r>
           </w:p>
         </w:tc>
@@ -10975,7 +12378,7 @@
               <w:bottom w:val="single" w:sz="8" w:space="0" w:color="000000"/>
               <w:right w:val="single" w:sz="8" w:space="0" w:color="000000"/>
             </w:tcBorders>
-            <w:shd w:val="clear" w:color="auto" w:fill="FFFF00"/>
+            <w:shd w:val="clear" w:color="auto" w:fill="auto"/>
             <w:tcMar>
               <w:top w:w="100" w:type="dxa"/>
               <w:left w:w="100" w:type="dxa"/>
@@ -11137,7 +12540,27 @@
                 <w:lang w:val="en-US" w:eastAsia="es-CO"/>
                 <w14:ligatures w14:val="none"/>
               </w:rPr>
-              <w:t xml:space="preserve"> register a species as long as he enters the place’s name, species’ name, type, photo, and local population count</w:t>
+              <w:t xml:space="preserve"> register a species </w:t>
+            </w:r>
+            <w:proofErr w:type="gramStart"/>
+            <w:r>
+              <w:rPr>
+                <w:rFonts w:ascii="Arial" w:eastAsia="Times New Roman" w:hAnsi="Arial" w:cs="Arial"/>
+                <w:kern w:val="0"/>
+                <w:lang w:val="en-US" w:eastAsia="es-CO"/>
+                <w14:ligatures w14:val="none"/>
+              </w:rPr>
+              <w:t>as long as</w:t>
+            </w:r>
+            <w:proofErr w:type="gramEnd"/>
+            <w:r>
+              <w:rPr>
+                <w:rFonts w:ascii="Arial" w:eastAsia="Times New Roman" w:hAnsi="Arial" w:cs="Arial"/>
+                <w:kern w:val="0"/>
+                <w:lang w:val="en-US" w:eastAsia="es-CO"/>
+                <w14:ligatures w14:val="none"/>
+              </w:rPr>
+              <w:t xml:space="preserve"> he enters the place’s name, species’ name, type, photo, and local population count</w:t>
             </w:r>
             <w:r>
               <w:rPr>
@@ -11549,6 +12972,7 @@
                 <w:lang w:val="en-US" w:eastAsia="es-CO"/>
                 <w14:ligatures w14:val="none"/>
               </w:rPr>
+              <w:lastRenderedPageBreak/>
               <w:t>Mandatory</w:t>
             </w:r>
           </w:p>
@@ -11907,7 +13331,6 @@
                 <w:lang w:val="en-US" w:eastAsia="es-CO"/>
                 <w14:ligatures w14:val="none"/>
               </w:rPr>
-              <w:lastRenderedPageBreak/>
               <w:t>Flora</w:t>
             </w:r>
           </w:p>
@@ -13187,7 +14610,16 @@
                 <w:lang w:val="en-US" w:eastAsia="es-CO"/>
                 <w14:ligatures w14:val="none"/>
               </w:rPr>
-              <w:t>Nonexistent community</w:t>
+              <w:t xml:space="preserve">Nonexistent </w:t>
+            </w:r>
+            <w:r>
+              <w:rPr>
+                <w:rFonts w:ascii="Arial" w:eastAsia="Times New Roman" w:hAnsi="Arial" w:cs="Arial"/>
+                <w:kern w:val="0"/>
+                <w:lang w:val="en-US" w:eastAsia="es-CO"/>
+                <w14:ligatures w14:val="none"/>
+              </w:rPr>
+              <w:t>place</w:t>
             </w:r>
           </w:p>
         </w:tc>
@@ -13261,7 +14693,25 @@
                 <w:lang w:val="en-US" w:eastAsia="es-CO"/>
                 <w14:ligatures w14:val="none"/>
               </w:rPr>
-              <w:t>A message showing that the entered community is not registered yet will be shown.</w:t>
+              <w:t xml:space="preserve">A message showing that the entered </w:t>
+            </w:r>
+            <w:r>
+              <w:rPr>
+                <w:rFonts w:ascii="Arial" w:eastAsia="Times New Roman" w:hAnsi="Arial" w:cs="Arial"/>
+                <w:kern w:val="0"/>
+                <w:lang w:val="en-US" w:eastAsia="es-CO"/>
+                <w14:ligatures w14:val="none"/>
+              </w:rPr>
+              <w:t xml:space="preserve">place </w:t>
+            </w:r>
+            <w:r>
+              <w:rPr>
+                <w:rFonts w:ascii="Arial" w:eastAsia="Times New Roman" w:hAnsi="Arial" w:cs="Arial"/>
+                <w:kern w:val="0"/>
+                <w:lang w:val="en-US" w:eastAsia="es-CO"/>
+                <w14:ligatures w14:val="none"/>
+              </w:rPr>
+              <w:t>is not registered yet will be shown.</w:t>
             </w:r>
           </w:p>
         </w:tc>
@@ -14623,6 +16073,7 @@
                 <w:lang w:val="en-US" w:eastAsia="es-CO"/>
                 <w14:ligatures w14:val="none"/>
               </w:rPr>
+              <w:lastRenderedPageBreak/>
               <w:t>Optional</w:t>
             </w:r>
           </w:p>
@@ -15031,7 +16482,6 @@
                 <w:lang w:val="en-US" w:eastAsia="es-CO"/>
                 <w14:ligatures w14:val="none"/>
               </w:rPr>
-              <w:lastRenderedPageBreak/>
               <w:t>Results or postcondition</w:t>
             </w:r>
           </w:p>
@@ -16092,7 +17542,17 @@
                 <w:lang w:val="en-US" w:eastAsia="es-CO"/>
                 <w14:ligatures w14:val="none"/>
               </w:rPr>
-              <w:t>For the system to print all the information from a place, the user must enter the place’s name. Next, the existence will be checked and then the entire information of the place will be printed. If the information is not printed, an error message, incomplete information message or invalid information message will be printed depending on the source of the error.</w:t>
+              <w:t xml:space="preserve">For the system to print all the information from a place, the user must enter the place’s name. Next, the existence will be checked and then the entire information of the place will be printed. If the information is </w:t>
+            </w:r>
+            <w:r>
+              <w:rPr>
+                <w:rFonts w:ascii="Arial" w:eastAsia="Times New Roman" w:hAnsi="Arial" w:cs="Arial"/>
+                <w:kern w:val="0"/>
+                <w:lang w:val="en-US" w:eastAsia="es-CO"/>
+                <w14:ligatures w14:val="none"/>
+              </w:rPr>
+              <w:lastRenderedPageBreak/>
+              <w:t>not printed, an error message, incomplete information message or invalid information message will be printed depending on the source of the error.</w:t>
             </w:r>
           </w:p>
         </w:tc>
@@ -16139,6 +17599,7 @@
                 <w:lang w:val="en-US" w:eastAsia="es-CO"/>
                 <w14:ligatures w14:val="none"/>
               </w:rPr>
+              <w:lastRenderedPageBreak/>
               <w:t>Inputs</w:t>
             </w:r>
           </w:p>
@@ -16479,7 +17940,6 @@
                 <w:lang w:val="en-US" w:eastAsia="es-CO"/>
                 <w14:ligatures w14:val="none"/>
               </w:rPr>
-              <w:lastRenderedPageBreak/>
               <w:t>Results or postcondition</w:t>
             </w:r>
           </w:p>
@@ -17907,6 +19367,7 @@
                 <w:lang w:val="en-US" w:eastAsia="es-CO"/>
                 <w14:ligatures w14:val="none"/>
               </w:rPr>
+              <w:lastRenderedPageBreak/>
               <w:t>Choco</w:t>
             </w:r>
           </w:p>
@@ -18028,6 +19489,7 @@
                 <w:lang w:val="en-US" w:eastAsia="es-CO"/>
                 <w14:ligatures w14:val="none"/>
               </w:rPr>
+              <w:lastRenderedPageBreak/>
               <w:t>Results or postcondition</w:t>
             </w:r>
           </w:p>
@@ -18139,7 +19601,6 @@
                 <w:lang w:val="en-US" w:eastAsia="es-CO"/>
                 <w14:ligatures w14:val="none"/>
               </w:rPr>
-              <w:lastRenderedPageBreak/>
               <w:t>Outputs</w:t>
             </w:r>
           </w:p>
@@ -19675,6 +21136,7 @@
                 <w:lang w:val="en-US" w:eastAsia="es-CO"/>
                 <w14:ligatures w14:val="none"/>
               </w:rPr>
+              <w:lastRenderedPageBreak/>
               <w:t>Outputs</w:t>
             </w:r>
           </w:p>
@@ -21050,7 +22512,27 @@
                 <w:lang w:val="en-US" w:eastAsia="es-CO"/>
                 <w14:ligatures w14:val="none"/>
               </w:rPr>
-              <w:t xml:space="preserve">The system will use the information stored of every place and then compare which has the most registered species. Afterwards it will order </w:t>
+              <w:t xml:space="preserve">The system will use the information stored </w:t>
+            </w:r>
+            <w:proofErr w:type="gramStart"/>
+            <w:r>
+              <w:rPr>
+                <w:rFonts w:ascii="Arial" w:eastAsia="Times New Roman" w:hAnsi="Arial" w:cs="Arial"/>
+                <w:kern w:val="0"/>
+                <w:lang w:val="en-US" w:eastAsia="es-CO"/>
+                <w14:ligatures w14:val="none"/>
+              </w:rPr>
+              <w:t>of</w:t>
+            </w:r>
+            <w:proofErr w:type="gramEnd"/>
+            <w:r>
+              <w:rPr>
+                <w:rFonts w:ascii="Arial" w:eastAsia="Times New Roman" w:hAnsi="Arial" w:cs="Arial"/>
+                <w:kern w:val="0"/>
+                <w:lang w:val="en-US" w:eastAsia="es-CO"/>
+                <w14:ligatures w14:val="none"/>
+              </w:rPr>
+              <w:t xml:space="preserve"> every place and then compare which has the most registered species. Afterwards it will order </w:t>
             </w:r>
             <w:r>
               <w:rPr>
@@ -21887,7 +23369,6 @@
                 <w:lang w:val="en-US" w:eastAsia="es-CO"/>
                 <w14:ligatures w14:val="none"/>
               </w:rPr>
-              <w:lastRenderedPageBreak/>
               <w:t>Inputs</w:t>
             </w:r>
           </w:p>

</xml_diff>

<commit_message>
Finished Class diagram and Traceability diagram. Checked up to the forth requirement in the problem analysis.
</commit_message>
<xml_diff>
--- a/docs/Problem analysis.docx
+++ b/docs/Problem analysis.docx
@@ -1891,17 +1891,15 @@
               </w:rPr>
               <w:t xml:space="preserve">Can’t be repeated from the other communities already </w:t>
             </w:r>
-            <w:proofErr w:type="gramStart"/>
-            <w:r>
-              <w:rPr>
-                <w:rFonts w:ascii="Arial" w:eastAsia="Times New Roman" w:hAnsi="Arial" w:cs="Arial"/>
-                <w:kern w:val="0"/>
-                <w:lang w:val="en-US" w:eastAsia="es-CO"/>
-                <w14:ligatures w14:val="none"/>
-              </w:rPr>
-              <w:t>registered</w:t>
-            </w:r>
-            <w:proofErr w:type="gramEnd"/>
+            <w:r>
+              <w:rPr>
+                <w:rFonts w:ascii="Arial" w:eastAsia="Times New Roman" w:hAnsi="Arial" w:cs="Arial"/>
+                <w:kern w:val="0"/>
+                <w:lang w:val="en-US" w:eastAsia="es-CO"/>
+                <w14:ligatures w14:val="none"/>
+              </w:rPr>
+              <w:t>registered.</w:t>
+            </w:r>
           </w:p>
           <w:p>
             <w:pPr>
@@ -3622,16 +3620,7 @@
                 <w:lang w:val="en-US" w:eastAsia="es-CO"/>
                 <w14:ligatures w14:val="none"/>
               </w:rPr>
-              <w:t xml:space="preserve">Duplicate </w:t>
-            </w:r>
-            <w:r>
-              <w:rPr>
-                <w:rFonts w:ascii="Arial" w:eastAsia="Times New Roman" w:hAnsi="Arial" w:cs="Arial"/>
-                <w:kern w:val="0"/>
-                <w:lang w:val="en-US" w:eastAsia="es-CO"/>
-                <w14:ligatures w14:val="none"/>
-              </w:rPr>
-              <w:t>Community</w:t>
+              <w:t>Duplicate Community</w:t>
             </w:r>
           </w:p>
         </w:tc>
@@ -3705,25 +3694,7 @@
                 <w:lang w:val="en-US" w:eastAsia="es-CO"/>
                 <w14:ligatures w14:val="none"/>
               </w:rPr>
-              <w:t xml:space="preserve">A message saying that the </w:t>
-            </w:r>
-            <w:r>
-              <w:rPr>
-                <w:rFonts w:ascii="Arial" w:eastAsia="Times New Roman" w:hAnsi="Arial" w:cs="Arial"/>
-                <w:kern w:val="0"/>
-                <w:lang w:val="en-US" w:eastAsia="es-CO"/>
-                <w14:ligatures w14:val="none"/>
-              </w:rPr>
-              <w:t xml:space="preserve">community </w:t>
-            </w:r>
-            <w:r>
-              <w:rPr>
-                <w:rFonts w:ascii="Arial" w:eastAsia="Times New Roman" w:hAnsi="Arial" w:cs="Arial"/>
-                <w:kern w:val="0"/>
-                <w:lang w:val="en-US" w:eastAsia="es-CO"/>
-                <w14:ligatures w14:val="none"/>
-              </w:rPr>
-              <w:t>that is trying to be added already exists will pop up.</w:t>
+              <w:t>A message saying that the community that is trying to be added already exists will pop up.</w:t>
             </w:r>
           </w:p>
         </w:tc>
@@ -4465,6 +4436,15 @@
                 <w:lang w:val="en-US" w:eastAsia="es-CO"/>
                 <w14:ligatures w14:val="none"/>
               </w:rPr>
+              <w:t xml:space="preserve">Before registering a place, the system will check if there are duplicates (displaying a “duplicates” message in case there are). </w:t>
+            </w:r>
+            <w:r>
+              <w:rPr>
+                <w:rFonts w:ascii="Arial" w:eastAsia="Times New Roman" w:hAnsi="Arial" w:cs="Arial"/>
+                <w:kern w:val="0"/>
+                <w:lang w:val="en-US" w:eastAsia="es-CO"/>
+                <w14:ligatures w14:val="none"/>
+              </w:rPr>
               <w:t xml:space="preserve">If the place is registered correctly, a message stating that the process was successful will pop up. On the other hand, a message of error, incomplete information or invalid information will be printed depending on the cause of the error. </w:t>
             </w:r>
           </w:p>
@@ -6420,7 +6400,16 @@
                 <w:lang w:val="en-US" w:eastAsia="es-CO"/>
                 <w14:ligatures w14:val="none"/>
               </w:rPr>
-              <w:t xml:space="preserve">The system will create an empty array with 50 spaces to fill with the species that are present in the area (data type </w:t>
+              <w:t xml:space="preserve">First, the system will search for duplicates, if there are any, a “duplicate message” will be thrown. Afterwards, it </w:t>
+            </w:r>
+            <w:r>
+              <w:rPr>
+                <w:rFonts w:ascii="Arial" w:eastAsia="Times New Roman" w:hAnsi="Arial" w:cs="Arial"/>
+                <w:kern w:val="0"/>
+                <w:lang w:val="en-US" w:eastAsia="es-CO"/>
+                <w14:ligatures w14:val="none"/>
+              </w:rPr>
+              <w:t xml:space="preserve">will create an empty array with 50 spaces to fill with the species that are present in the area (data type </w:t>
             </w:r>
             <w:proofErr w:type="gramStart"/>
             <w:r>
@@ -6848,16 +6837,7 @@
                 <w:lang w:val="en-US" w:eastAsia="es-CO"/>
                 <w14:ligatures w14:val="none"/>
               </w:rPr>
-              <w:t xml:space="preserve">Duplicate </w:t>
-            </w:r>
-            <w:r>
-              <w:rPr>
-                <w:rFonts w:ascii="Arial" w:eastAsia="Times New Roman" w:hAnsi="Arial" w:cs="Arial"/>
-                <w:kern w:val="0"/>
-                <w:lang w:val="en-US" w:eastAsia="es-CO"/>
-                <w14:ligatures w14:val="none"/>
-              </w:rPr>
-              <w:t>place</w:t>
+              <w:t>Duplicate place</w:t>
             </w:r>
           </w:p>
         </w:tc>
@@ -6931,25 +6911,7 @@
                 <w:lang w:val="en-US" w:eastAsia="es-CO"/>
                 <w14:ligatures w14:val="none"/>
               </w:rPr>
-              <w:t xml:space="preserve">A message saying that the </w:t>
-            </w:r>
-            <w:r>
-              <w:rPr>
-                <w:rFonts w:ascii="Arial" w:eastAsia="Times New Roman" w:hAnsi="Arial" w:cs="Arial"/>
-                <w:kern w:val="0"/>
-                <w:lang w:val="en-US" w:eastAsia="es-CO"/>
-                <w14:ligatures w14:val="none"/>
-              </w:rPr>
-              <w:t>place</w:t>
-            </w:r>
-            <w:r>
-              <w:rPr>
-                <w:rFonts w:ascii="Arial" w:eastAsia="Times New Roman" w:hAnsi="Arial" w:cs="Arial"/>
-                <w:kern w:val="0"/>
-                <w:lang w:val="en-US" w:eastAsia="es-CO"/>
-                <w14:ligatures w14:val="none"/>
-              </w:rPr>
-              <w:t xml:space="preserve"> that is trying to be added already exists will pop up.</w:t>
+              <w:t>A message saying that the place that is trying to be added already exists will pop up.</w:t>
             </w:r>
           </w:p>
         </w:tc>
@@ -7437,6 +7399,7 @@
                 <w:lang w:val="en-US" w:eastAsia="es-CO"/>
                 <w14:ligatures w14:val="none"/>
               </w:rPr>
+              <w:lastRenderedPageBreak/>
               <w:t>Identifier and Name:</w:t>
             </w:r>
           </w:p>
@@ -7566,7 +7529,6 @@
                 <w:lang w:val="en-US" w:eastAsia="es-CO"/>
                 <w14:ligatures w14:val="none"/>
               </w:rPr>
-              <w:lastRenderedPageBreak/>
               <w:t>Summary:</w:t>
             </w:r>
           </w:p>
@@ -8921,6 +8883,7 @@
                 <w:lang w:val="en-US" w:eastAsia="es-CO"/>
                 <w14:ligatures w14:val="none"/>
               </w:rPr>
+              <w:lastRenderedPageBreak/>
               <w:t>Results or postcondition</w:t>
             </w:r>
           </w:p>
@@ -8968,17 +8931,7 @@
                 <w:lang w:val="en-US" w:eastAsia="es-CO"/>
                 <w14:ligatures w14:val="none"/>
               </w:rPr>
-              <w:t xml:space="preserve">Additionally, the system will also check if there is space to save a </w:t>
-            </w:r>
-            <w:r>
-              <w:rPr>
-                <w:rFonts w:ascii="Arial" w:eastAsia="Times New Roman" w:hAnsi="Arial" w:cs="Arial"/>
-                <w:kern w:val="0"/>
-                <w:lang w:val="en-US" w:eastAsia="es-CO"/>
-                <w14:ligatures w14:val="none"/>
-              </w:rPr>
-              <w:lastRenderedPageBreak/>
-              <w:t xml:space="preserve">new product and if the name of the entered new product already exists. </w:t>
+              <w:t xml:space="preserve">Additionally, the system will also check if there is space to save a new product and if the name of the entered new product already exists. </w:t>
             </w:r>
             <w:r>
               <w:rPr>
@@ -9041,7 +8994,79 @@
                 <w:lang w:val="en-US" w:eastAsia="es-CO"/>
                 <w14:ligatures w14:val="none"/>
               </w:rPr>
-              <w:t xml:space="preserve">After the user enters all the necessary information, a </w:t>
+              <w:t>After</w:t>
+            </w:r>
+            <w:r>
+              <w:rPr>
+                <w:rFonts w:ascii="Arial" w:eastAsia="Times New Roman" w:hAnsi="Arial" w:cs="Arial"/>
+                <w:kern w:val="0"/>
+                <w:lang w:val="en-US" w:eastAsia="es-CO"/>
+                <w14:ligatures w14:val="none"/>
+              </w:rPr>
+              <w:t xml:space="preserve">, </w:t>
+            </w:r>
+            <w:r>
+              <w:rPr>
+                <w:rFonts w:ascii="Arial" w:eastAsia="Times New Roman" w:hAnsi="Arial" w:cs="Arial"/>
+                <w:kern w:val="0"/>
+                <w:lang w:val="en-US" w:eastAsia="es-CO"/>
+                <w14:ligatures w14:val="none"/>
+              </w:rPr>
+              <w:t>If</w:t>
+            </w:r>
+            <w:r>
+              <w:rPr>
+                <w:rFonts w:ascii="Arial" w:eastAsia="Times New Roman" w:hAnsi="Arial" w:cs="Arial"/>
+                <w:kern w:val="0"/>
+                <w:lang w:val="en-US" w:eastAsia="es-CO"/>
+                <w14:ligatures w14:val="none"/>
+              </w:rPr>
+              <w:t xml:space="preserve"> the community exists, </w:t>
+            </w:r>
+            <w:r>
+              <w:rPr>
+                <w:rFonts w:ascii="Arial" w:eastAsia="Times New Roman" w:hAnsi="Arial" w:cs="Arial"/>
+                <w:kern w:val="0"/>
+                <w:lang w:val="en-US" w:eastAsia="es-CO"/>
+                <w14:ligatures w14:val="none"/>
+              </w:rPr>
+              <w:t>there is</w:t>
+            </w:r>
+            <w:r>
+              <w:rPr>
+                <w:rFonts w:ascii="Arial" w:eastAsia="Times New Roman" w:hAnsi="Arial" w:cs="Arial"/>
+                <w:kern w:val="0"/>
+                <w:lang w:val="en-US" w:eastAsia="es-CO"/>
+                <w14:ligatures w14:val="none"/>
+              </w:rPr>
+              <w:t xml:space="preserve"> </w:t>
+            </w:r>
+            <w:r>
+              <w:rPr>
+                <w:rFonts w:ascii="Arial" w:eastAsia="Times New Roman" w:hAnsi="Arial" w:cs="Arial"/>
+                <w:kern w:val="0"/>
+                <w:lang w:val="en-US" w:eastAsia="es-CO"/>
+                <w14:ligatures w14:val="none"/>
+              </w:rPr>
+              <w:t>space in the arra</w:t>
+            </w:r>
+            <w:r>
+              <w:rPr>
+                <w:rFonts w:ascii="Arial" w:eastAsia="Times New Roman" w:hAnsi="Arial" w:cs="Arial"/>
+                <w:kern w:val="0"/>
+                <w:lang w:val="en-US" w:eastAsia="es-CO"/>
+                <w14:ligatures w14:val="none"/>
+              </w:rPr>
+              <w:t xml:space="preserve">y, and no product duplicates are present, </w:t>
+            </w:r>
+            <w:r>
+              <w:rPr>
+                <w:rFonts w:ascii="Arial" w:eastAsia="Times New Roman" w:hAnsi="Arial" w:cs="Arial"/>
+                <w:kern w:val="0"/>
+                <w:lang w:val="en-US" w:eastAsia="es-CO"/>
+                <w14:ligatures w14:val="none"/>
+              </w:rPr>
+              <w:t xml:space="preserve">the user enters all the necessary information, a </w:t>
             </w:r>
             <w:r>
               <w:rPr>
@@ -9113,7 +9138,43 @@
                 <w:lang w:val="en-US" w:eastAsia="es-CO"/>
                 <w14:ligatures w14:val="none"/>
               </w:rPr>
-              <w:t>Otherwise, a message of error, incomplete information or invalid information will be printed depending on the cause.</w:t>
+              <w:t xml:space="preserve">Otherwise, a message of error, </w:t>
+            </w:r>
+            <w:r>
+              <w:rPr>
+                <w:rFonts w:ascii="Arial" w:eastAsia="Times New Roman" w:hAnsi="Arial" w:cs="Arial"/>
+                <w:kern w:val="0"/>
+                <w:lang w:val="en-US" w:eastAsia="es-CO"/>
+                <w14:ligatures w14:val="none"/>
+              </w:rPr>
+              <w:t xml:space="preserve">no space, duplicate product, nonexistent community, </w:t>
+            </w:r>
+            <w:r>
+              <w:rPr>
+                <w:rFonts w:ascii="Arial" w:eastAsia="Times New Roman" w:hAnsi="Arial" w:cs="Arial"/>
+                <w:kern w:val="0"/>
+                <w:lang w:val="en-US" w:eastAsia="es-CO"/>
+                <w14:ligatures w14:val="none"/>
+              </w:rPr>
+              <w:t xml:space="preserve">incomplete </w:t>
+            </w:r>
+            <w:r>
+              <w:rPr>
+                <w:rFonts w:ascii="Arial" w:eastAsia="Times New Roman" w:hAnsi="Arial" w:cs="Arial"/>
+                <w:kern w:val="0"/>
+                <w:lang w:val="en-US" w:eastAsia="es-CO"/>
+                <w14:ligatures w14:val="none"/>
+              </w:rPr>
+              <w:t>information,</w:t>
+            </w:r>
+            <w:r>
+              <w:rPr>
+                <w:rFonts w:ascii="Arial" w:eastAsia="Times New Roman" w:hAnsi="Arial" w:cs="Arial"/>
+                <w:kern w:val="0"/>
+                <w:lang w:val="en-US" w:eastAsia="es-CO"/>
+                <w14:ligatures w14:val="none"/>
+              </w:rPr>
+              <w:t xml:space="preserve"> or invalid information will be printed depending on the cause.</w:t>
             </w:r>
           </w:p>
         </w:tc>
@@ -9159,7 +9220,6 @@
                 <w:lang w:val="en-US" w:eastAsia="es-CO"/>
                 <w14:ligatures w14:val="none"/>
               </w:rPr>
-              <w:lastRenderedPageBreak/>
               <w:t>Outputs</w:t>
             </w:r>
           </w:p>
@@ -9540,16 +9600,7 @@
                 <w:lang w:val="en-US" w:eastAsia="es-CO"/>
                 <w14:ligatures w14:val="none"/>
               </w:rPr>
-              <w:t xml:space="preserve">No space for new </w:t>
-            </w:r>
-            <w:r>
-              <w:rPr>
-                <w:rFonts w:ascii="Arial" w:eastAsia="Times New Roman" w:hAnsi="Arial" w:cs="Arial"/>
-                <w:kern w:val="0"/>
-                <w:lang w:val="en-US" w:eastAsia="es-CO"/>
-                <w14:ligatures w14:val="none"/>
-              </w:rPr>
-              <w:t>product</w:t>
+              <w:t>No space for new product</w:t>
             </w:r>
           </w:p>
         </w:tc>
@@ -9623,25 +9674,7 @@
                 <w:lang w:val="en-US" w:eastAsia="es-CO"/>
                 <w14:ligatures w14:val="none"/>
               </w:rPr>
-              <w:t xml:space="preserve">A message stating that the entire array has been filled and there is no more space to register any other </w:t>
-            </w:r>
-            <w:r>
-              <w:rPr>
-                <w:rFonts w:ascii="Arial" w:eastAsia="Times New Roman" w:hAnsi="Arial" w:cs="Arial"/>
-                <w:kern w:val="0"/>
-                <w:lang w:val="en-US" w:eastAsia="es-CO"/>
-                <w14:ligatures w14:val="none"/>
-              </w:rPr>
-              <w:t>product</w:t>
-            </w:r>
-            <w:r>
-              <w:rPr>
-                <w:rFonts w:ascii="Arial" w:eastAsia="Times New Roman" w:hAnsi="Arial" w:cs="Arial"/>
-                <w:kern w:val="0"/>
-                <w:lang w:val="en-US" w:eastAsia="es-CO"/>
-                <w14:ligatures w14:val="none"/>
-              </w:rPr>
-              <w:t xml:space="preserve"> will be printed.</w:t>
+              <w:t>A message stating that the entire array has been filled and there is no more space to register any other product will be printed.</w:t>
             </w:r>
           </w:p>
         </w:tc>
@@ -9705,16 +9738,7 @@
                 <w:lang w:val="en-US" w:eastAsia="es-CO"/>
                 <w14:ligatures w14:val="none"/>
               </w:rPr>
-              <w:t xml:space="preserve">Duplicate </w:t>
-            </w:r>
-            <w:r>
-              <w:rPr>
-                <w:rFonts w:ascii="Arial" w:eastAsia="Times New Roman" w:hAnsi="Arial" w:cs="Arial"/>
-                <w:kern w:val="0"/>
-                <w:lang w:val="en-US" w:eastAsia="es-CO"/>
-                <w14:ligatures w14:val="none"/>
-              </w:rPr>
-              <w:t>product</w:t>
+              <w:t>Duplicate product</w:t>
             </w:r>
           </w:p>
         </w:tc>
@@ -9788,25 +9812,7 @@
                 <w:lang w:val="en-US" w:eastAsia="es-CO"/>
                 <w14:ligatures w14:val="none"/>
               </w:rPr>
-              <w:t xml:space="preserve">A message saying that the </w:t>
-            </w:r>
-            <w:r>
-              <w:rPr>
-                <w:rFonts w:ascii="Arial" w:eastAsia="Times New Roman" w:hAnsi="Arial" w:cs="Arial"/>
-                <w:kern w:val="0"/>
-                <w:lang w:val="en-US" w:eastAsia="es-CO"/>
-                <w14:ligatures w14:val="none"/>
-              </w:rPr>
-              <w:t xml:space="preserve">product </w:t>
-            </w:r>
-            <w:r>
-              <w:rPr>
-                <w:rFonts w:ascii="Arial" w:eastAsia="Times New Roman" w:hAnsi="Arial" w:cs="Arial"/>
-                <w:kern w:val="0"/>
-                <w:lang w:val="en-US" w:eastAsia="es-CO"/>
-                <w14:ligatures w14:val="none"/>
-              </w:rPr>
-              <w:t>that is trying to be added already exists will pop up.</w:t>
+              <w:t>A message saying that the product that is trying to be added already exists will pop up.</w:t>
             </w:r>
           </w:p>
         </w:tc>
@@ -10221,17 +10227,7 @@
                 <w:lang w:val="en-US" w:eastAsia="es-CO"/>
                 <w14:ligatures w14:val="none"/>
               </w:rPr>
-              <w:t xml:space="preserve">A message stating that not all the mandatory fields </w:t>
-            </w:r>
-            <w:r>
-              <w:rPr>
-                <w:rFonts w:ascii="Arial" w:eastAsia="Times New Roman" w:hAnsi="Arial" w:cs="Arial"/>
-                <w:kern w:val="0"/>
-                <w:lang w:val="en-US" w:eastAsia="es-CO"/>
-                <w14:ligatures w14:val="none"/>
-              </w:rPr>
-              <w:lastRenderedPageBreak/>
-              <w:t>where filled will be printed.</w:t>
+              <w:t>A message stating that not all the mandatory fields where filled will be printed.</w:t>
             </w:r>
           </w:p>
         </w:tc>
@@ -10464,6 +10460,7 @@
               <w:bottom w:val="single" w:sz="8" w:space="0" w:color="000000"/>
               <w:right w:val="single" w:sz="8" w:space="0" w:color="000000"/>
             </w:tcBorders>
+            <w:shd w:val="clear" w:color="auto" w:fill="FFFF00"/>
             <w:tcMar>
               <w:top w:w="100" w:type="dxa"/>
               <w:left w:w="100" w:type="dxa"/>
@@ -22512,27 +22509,7 @@
                 <w:lang w:val="en-US" w:eastAsia="es-CO"/>
                 <w14:ligatures w14:val="none"/>
               </w:rPr>
-              <w:t xml:space="preserve">The system will use the information stored </w:t>
-            </w:r>
-            <w:proofErr w:type="gramStart"/>
-            <w:r>
-              <w:rPr>
-                <w:rFonts w:ascii="Arial" w:eastAsia="Times New Roman" w:hAnsi="Arial" w:cs="Arial"/>
-                <w:kern w:val="0"/>
-                <w:lang w:val="en-US" w:eastAsia="es-CO"/>
-                <w14:ligatures w14:val="none"/>
-              </w:rPr>
-              <w:t>of</w:t>
-            </w:r>
-            <w:proofErr w:type="gramEnd"/>
-            <w:r>
-              <w:rPr>
-                <w:rFonts w:ascii="Arial" w:eastAsia="Times New Roman" w:hAnsi="Arial" w:cs="Arial"/>
-                <w:kern w:val="0"/>
-                <w:lang w:val="en-US" w:eastAsia="es-CO"/>
-                <w14:ligatures w14:val="none"/>
-              </w:rPr>
-              <w:t xml:space="preserve"> every place and then compare which has the most registered species. Afterwards it will order </w:t>
+              <w:t xml:space="preserve">The system will use the information stored of every place and then compare which has the most registered species. Afterwards it will order </w:t>
             </w:r>
             <w:r>
               <w:rPr>

</xml_diff>

<commit_message>
Checked until requierement 10. Changed an input in the class diagram and traceability diagram.
</commit_message>
<xml_diff>
--- a/docs/Problem analysis.docx
+++ b/docs/Problem analysis.docx
@@ -9003,61 +9003,7 @@
                 <w:lang w:val="en-US" w:eastAsia="es-CO"/>
                 <w14:ligatures w14:val="none"/>
               </w:rPr>
-              <w:t xml:space="preserve">, </w:t>
-            </w:r>
-            <w:r>
-              <w:rPr>
-                <w:rFonts w:ascii="Arial" w:eastAsia="Times New Roman" w:hAnsi="Arial" w:cs="Arial"/>
-                <w:kern w:val="0"/>
-                <w:lang w:val="en-US" w:eastAsia="es-CO"/>
-                <w14:ligatures w14:val="none"/>
-              </w:rPr>
-              <w:t>If</w:t>
-            </w:r>
-            <w:r>
-              <w:rPr>
-                <w:rFonts w:ascii="Arial" w:eastAsia="Times New Roman" w:hAnsi="Arial" w:cs="Arial"/>
-                <w:kern w:val="0"/>
-                <w:lang w:val="en-US" w:eastAsia="es-CO"/>
-                <w14:ligatures w14:val="none"/>
-              </w:rPr>
-              <w:t xml:space="preserve"> the community exists, </w:t>
-            </w:r>
-            <w:r>
-              <w:rPr>
-                <w:rFonts w:ascii="Arial" w:eastAsia="Times New Roman" w:hAnsi="Arial" w:cs="Arial"/>
-                <w:kern w:val="0"/>
-                <w:lang w:val="en-US" w:eastAsia="es-CO"/>
-                <w14:ligatures w14:val="none"/>
-              </w:rPr>
-              <w:t>there is</w:t>
-            </w:r>
-            <w:r>
-              <w:rPr>
-                <w:rFonts w:ascii="Arial" w:eastAsia="Times New Roman" w:hAnsi="Arial" w:cs="Arial"/>
-                <w:kern w:val="0"/>
-                <w:lang w:val="en-US" w:eastAsia="es-CO"/>
-                <w14:ligatures w14:val="none"/>
-              </w:rPr>
-              <w:t xml:space="preserve"> </w:t>
-            </w:r>
-            <w:r>
-              <w:rPr>
-                <w:rFonts w:ascii="Arial" w:eastAsia="Times New Roman" w:hAnsi="Arial" w:cs="Arial"/>
-                <w:kern w:val="0"/>
-                <w:lang w:val="en-US" w:eastAsia="es-CO"/>
-                <w14:ligatures w14:val="none"/>
-              </w:rPr>
-              <w:t>space in the arra</w:t>
-            </w:r>
-            <w:r>
-              <w:rPr>
-                <w:rFonts w:ascii="Arial" w:eastAsia="Times New Roman" w:hAnsi="Arial" w:cs="Arial"/>
-                <w:kern w:val="0"/>
-                <w:lang w:val="en-US" w:eastAsia="es-CO"/>
-                <w14:ligatures w14:val="none"/>
-              </w:rPr>
-              <w:t xml:space="preserve">y, and no product duplicates are present, </w:t>
+              <w:t xml:space="preserve">, If the community exists, there is space in the array, and no product duplicates are present, </w:t>
             </w:r>
             <w:r>
               <w:rPr>
@@ -10460,7 +10406,7 @@
               <w:bottom w:val="single" w:sz="8" w:space="0" w:color="000000"/>
               <w:right w:val="single" w:sz="8" w:space="0" w:color="000000"/>
             </w:tcBorders>
-            <w:shd w:val="clear" w:color="auto" w:fill="FFFF00"/>
+            <w:shd w:val="clear" w:color="auto" w:fill="auto"/>
             <w:tcMar>
               <w:top w:w="100" w:type="dxa"/>
               <w:left w:w="100" w:type="dxa"/>
@@ -10632,7 +10578,25 @@
                 <w:lang w:val="en-US" w:eastAsia="es-CO"/>
                 <w14:ligatures w14:val="none"/>
               </w:rPr>
-              <w:t xml:space="preserve">The system will check that the community’s name and the product’s name to proceed (if they don’t the appropriate message will be printed). </w:t>
+              <w:t xml:space="preserve">The system will check that the community’s name and the product’s name </w:t>
+            </w:r>
+            <w:r>
+              <w:rPr>
+                <w:rFonts w:ascii="Arial" w:eastAsia="Times New Roman" w:hAnsi="Arial" w:cs="Arial"/>
+                <w:kern w:val="0"/>
+                <w:lang w:val="en-US" w:eastAsia="es-CO"/>
+                <w14:ligatures w14:val="none"/>
+              </w:rPr>
+              <w:t xml:space="preserve">exist </w:t>
+            </w:r>
+            <w:r>
+              <w:rPr>
+                <w:rFonts w:ascii="Arial" w:eastAsia="Times New Roman" w:hAnsi="Arial" w:cs="Arial"/>
+                <w:kern w:val="0"/>
+                <w:lang w:val="en-US" w:eastAsia="es-CO"/>
+                <w14:ligatures w14:val="none"/>
+              </w:rPr>
+              <w:t xml:space="preserve">to proceed (if they don’t the appropriate message will be printed). </w:t>
             </w:r>
             <w:r>
               <w:rPr>
@@ -11264,7 +11228,25 @@
                 <w:lang w:val="en-US" w:eastAsia="es-CO"/>
                 <w14:ligatures w14:val="none"/>
               </w:rPr>
-              <w:t xml:space="preserve">check if the community and the product within the community exist. If both exist, then it will </w:t>
+              <w:t xml:space="preserve">check if the community and the product within the community exist. </w:t>
+            </w:r>
+            <w:r>
+              <w:rPr>
+                <w:rFonts w:ascii="Arial" w:eastAsia="Times New Roman" w:hAnsi="Arial" w:cs="Arial"/>
+                <w:kern w:val="0"/>
+                <w:lang w:val="en-US" w:eastAsia="es-CO"/>
+                <w14:ligatures w14:val="none"/>
+              </w:rPr>
+              <w:t xml:space="preserve">In the case the community or the product within the community are not registered, then a nonexistent community or product message will pop up. </w:t>
+            </w:r>
+            <w:r>
+              <w:rPr>
+                <w:rFonts w:ascii="Arial" w:eastAsia="Times New Roman" w:hAnsi="Arial" w:cs="Arial"/>
+                <w:kern w:val="0"/>
+                <w:lang w:val="en-US" w:eastAsia="es-CO"/>
+                <w14:ligatures w14:val="none"/>
+              </w:rPr>
+              <w:t xml:space="preserve">If both exist, then it will </w:t>
             </w:r>
             <w:r>
               <w:rPr>
@@ -11319,6 +11301,7 @@
                 <w:lang w:val="en-US" w:eastAsia="es-CO"/>
                 <w14:ligatures w14:val="none"/>
               </w:rPr>
+              <w:lastRenderedPageBreak/>
               <w:t>Outputs</w:t>
             </w:r>
           </w:p>
@@ -12557,16 +12540,52 @@
                 <w:lang w:val="en-US" w:eastAsia="es-CO"/>
                 <w14:ligatures w14:val="none"/>
               </w:rPr>
-              <w:t xml:space="preserve"> he enters the place’s name, species’ name, type, photo, and local population count</w:t>
-            </w:r>
-            <w:r>
-              <w:rPr>
-                <w:rFonts w:ascii="Arial" w:eastAsia="Times New Roman" w:hAnsi="Arial" w:cs="Arial"/>
-                <w:kern w:val="0"/>
-                <w:lang w:val="en-US" w:eastAsia="es-CO"/>
-                <w14:ligatures w14:val="none"/>
-              </w:rPr>
-              <w:t xml:space="preserve">. The system will validate if the place exists, that there is space for a new product and that there are not any duplicates of the product saved. After the validations a message stating that a new species was added will be printed. </w:t>
+              <w:t xml:space="preserve"> he enters the place’s name, species’ name, type</w:t>
+            </w:r>
+            <w:r>
+              <w:rPr>
+                <w:rFonts w:ascii="Arial" w:eastAsia="Times New Roman" w:hAnsi="Arial" w:cs="Arial"/>
+                <w:kern w:val="0"/>
+                <w:lang w:val="en-US" w:eastAsia="es-CO"/>
+                <w14:ligatures w14:val="none"/>
+              </w:rPr>
+              <w:t xml:space="preserve"> (which will be entered using a small menu)</w:t>
+            </w:r>
+            <w:r>
+              <w:rPr>
+                <w:rFonts w:ascii="Arial" w:eastAsia="Times New Roman" w:hAnsi="Arial" w:cs="Arial"/>
+                <w:kern w:val="0"/>
+                <w:lang w:val="en-US" w:eastAsia="es-CO"/>
+                <w14:ligatures w14:val="none"/>
+              </w:rPr>
+              <w:t>, photo, and local population count</w:t>
+            </w:r>
+            <w:r>
+              <w:rPr>
+                <w:rFonts w:ascii="Arial" w:eastAsia="Times New Roman" w:hAnsi="Arial" w:cs="Arial"/>
+                <w:kern w:val="0"/>
+                <w:lang w:val="en-US" w:eastAsia="es-CO"/>
+                <w14:ligatures w14:val="none"/>
+              </w:rPr>
+              <w:t xml:space="preserve">. The system will validate if the place exists, that there is space for a new product and that there are not any duplicates of the </w:t>
+            </w:r>
+            <w:r>
+              <w:rPr>
+                <w:rFonts w:ascii="Arial" w:eastAsia="Times New Roman" w:hAnsi="Arial" w:cs="Arial"/>
+                <w:kern w:val="0"/>
+                <w:lang w:val="en-US" w:eastAsia="es-CO"/>
+                <w14:ligatures w14:val="none"/>
+              </w:rPr>
+              <w:t>species</w:t>
+            </w:r>
+            <w:r>
+              <w:rPr>
+                <w:rFonts w:ascii="Arial" w:eastAsia="Times New Roman" w:hAnsi="Arial" w:cs="Arial"/>
+                <w:kern w:val="0"/>
+                <w:lang w:val="en-US" w:eastAsia="es-CO"/>
+                <w14:ligatures w14:val="none"/>
+              </w:rPr>
+              <w:t xml:space="preserve"> saved. After the validations a message stating that a new species was added will be printed. </w:t>
             </w:r>
             <w:r>
               <w:rPr>
@@ -12969,7 +12988,6 @@
                 <w:lang w:val="en-US" w:eastAsia="es-CO"/>
                 <w14:ligatures w14:val="none"/>
               </w:rPr>
-              <w:lastRenderedPageBreak/>
               <w:t>Mandatory</w:t>
             </w:r>
           </w:p>
@@ -15150,10 +15168,10 @@
         <w:tblLook w:val="04A0" w:firstRow="1" w:lastRow="0" w:firstColumn="1" w:lastColumn="0" w:noHBand="0" w:noVBand="1"/>
       </w:tblPr>
       <w:tblGrid>
-        <w:gridCol w:w="1742"/>
-        <w:gridCol w:w="1519"/>
-        <w:gridCol w:w="1558"/>
-        <w:gridCol w:w="3999"/>
+        <w:gridCol w:w="1739"/>
+        <w:gridCol w:w="1579"/>
+        <w:gridCol w:w="1556"/>
+        <w:gridCol w:w="3944"/>
       </w:tblGrid>
       <w:tr>
         <w:trPr>
@@ -15343,7 +15361,61 @@
                 <w:lang w:val="en-US" w:eastAsia="es-CO"/>
                 <w14:ligatures w14:val="none"/>
               </w:rPr>
-              <w:t>The user will be able to modify the species’ information inside a community by first entering the place’s name and the species name to check if those even exist. Afterwards, the information that wants to be changed should be entered (Species name, type, photo, and/or local population count). If the information is modified, a success message will be printed showing the information that was changed. If the information couldn’t be modified, the system will show a message of error, incomplete information or invalid information depending on what caused the error.</w:t>
+              <w:t>The user will be able to modify the species’ information inside a community by first entering the place’s name and the species name to check if those even exist.</w:t>
+            </w:r>
+            <w:r>
+              <w:rPr>
+                <w:rFonts w:ascii="Arial" w:eastAsia="Times New Roman" w:hAnsi="Arial" w:cs="Arial"/>
+                <w:kern w:val="0"/>
+                <w:lang w:val="en-US" w:eastAsia="es-CO"/>
+                <w14:ligatures w14:val="none"/>
+              </w:rPr>
+              <w:t xml:space="preserve"> If neither of those two exist, a nonexistent community or species message will be printed. </w:t>
+            </w:r>
+            <w:r>
+              <w:rPr>
+                <w:rFonts w:ascii="Arial" w:eastAsia="Times New Roman" w:hAnsi="Arial" w:cs="Arial"/>
+                <w:kern w:val="0"/>
+                <w:lang w:val="en-US" w:eastAsia="es-CO"/>
+                <w14:ligatures w14:val="none"/>
+              </w:rPr>
+              <w:t xml:space="preserve">The system will need to check if the new species name is not duplicated with any other registered species’ name. </w:t>
+            </w:r>
+            <w:r>
+              <w:rPr>
+                <w:rFonts w:ascii="Arial" w:eastAsia="Times New Roman" w:hAnsi="Arial" w:cs="Arial"/>
+                <w:kern w:val="0"/>
+                <w:lang w:val="en-US" w:eastAsia="es-CO"/>
+                <w14:ligatures w14:val="none"/>
+              </w:rPr>
+              <w:t xml:space="preserve"> If the validation step passes</w:t>
+            </w:r>
+            <w:r>
+              <w:rPr>
+                <w:rFonts w:ascii="Arial" w:eastAsia="Times New Roman" w:hAnsi="Arial" w:cs="Arial"/>
+                <w:kern w:val="0"/>
+                <w:lang w:val="en-US" w:eastAsia="es-CO"/>
+                <w14:ligatures w14:val="none"/>
+              </w:rPr>
+              <w:t xml:space="preserve">, the information that wants to be changed should be entered (Species name, type, photo, and/or local population count). </w:t>
+            </w:r>
+            <w:r>
+              <w:rPr>
+                <w:rFonts w:ascii="Arial" w:eastAsia="Times New Roman" w:hAnsi="Arial" w:cs="Arial"/>
+                <w:kern w:val="0"/>
+                <w:lang w:val="en-US" w:eastAsia="es-CO"/>
+                <w14:ligatures w14:val="none"/>
+              </w:rPr>
+              <w:t xml:space="preserve">To change the species, type a small menu with the two options that will be used to enter the information. </w:t>
+            </w:r>
+            <w:r>
+              <w:rPr>
+                <w:rFonts w:ascii="Arial" w:eastAsia="Times New Roman" w:hAnsi="Arial" w:cs="Arial"/>
+                <w:kern w:val="0"/>
+                <w:lang w:val="en-US" w:eastAsia="es-CO"/>
+                <w14:ligatures w14:val="none"/>
+              </w:rPr>
+              <w:t>If the information is modified, a success message will be printed showing the information that was changed. If the information couldn’t be modified, the system will show a message of error, incomplete information or invalid information depending on what caused the error.</w:t>
             </w:r>
           </w:p>
         </w:tc>
@@ -15746,7 +15818,16 @@
                 <w:lang w:val="en-US" w:eastAsia="es-CO"/>
                 <w14:ligatures w14:val="none"/>
               </w:rPr>
-              <w:t>Species name</w:t>
+              <w:t>Old s</w:t>
+            </w:r>
+            <w:r>
+              <w:rPr>
+                <w:rFonts w:ascii="Arial" w:eastAsia="Times New Roman" w:hAnsi="Arial" w:cs="Arial"/>
+                <w:kern w:val="0"/>
+                <w:lang w:val="en-US" w:eastAsia="es-CO"/>
+                <w14:ligatures w14:val="none"/>
+              </w:rPr>
+              <w:t>pecies name</w:t>
             </w:r>
           </w:p>
         </w:tc>
@@ -15825,7 +15906,17 @@
                 <w:lang w:val="en-US" w:eastAsia="es-CO"/>
                 <w14:ligatures w14:val="none"/>
               </w:rPr>
-              <w:t>The name should already make part of one of the preexisting species inside a place in the system.</w:t>
+              <w:t xml:space="preserve">The name should already make part of one of the </w:t>
+            </w:r>
+            <w:r>
+              <w:rPr>
+                <w:rFonts w:ascii="Arial" w:eastAsia="Times New Roman" w:hAnsi="Arial" w:cs="Arial"/>
+                <w:kern w:val="0"/>
+                <w:lang w:val="en-US" w:eastAsia="es-CO"/>
+                <w14:ligatures w14:val="none"/>
+              </w:rPr>
+              <w:lastRenderedPageBreak/>
+              <w:t>preexisting species inside a place in the system.</w:t>
             </w:r>
           </w:p>
           <w:p>
@@ -15914,6 +16005,174 @@
                 <w:lang w:val="en-US" w:eastAsia="es-CO"/>
                 <w14:ligatures w14:val="none"/>
               </w:rPr>
+              <w:t>New species name</w:t>
+            </w:r>
+          </w:p>
+        </w:tc>
+        <w:tc>
+          <w:tcPr>
+            <w:tcW w:w="0" w:type="auto"/>
+            <w:tcBorders>
+              <w:top w:val="single" w:sz="8" w:space="0" w:color="000000"/>
+              <w:left w:val="single" w:sz="8" w:space="0" w:color="000000"/>
+              <w:bottom w:val="single" w:sz="8" w:space="0" w:color="000000"/>
+              <w:right w:val="single" w:sz="8" w:space="0" w:color="000000"/>
+            </w:tcBorders>
+            <w:tcMar>
+              <w:top w:w="100" w:type="dxa"/>
+              <w:left w:w="100" w:type="dxa"/>
+              <w:bottom w:w="100" w:type="dxa"/>
+              <w:right w:w="100" w:type="dxa"/>
+            </w:tcMar>
+          </w:tcPr>
+          <w:p>
+            <w:pPr>
+              <w:spacing w:after="0" w:line="240" w:lineRule="auto"/>
+              <w:rPr>
+                <w:rFonts w:ascii="Arial" w:eastAsia="Times New Roman" w:hAnsi="Arial" w:cs="Arial"/>
+                <w:kern w:val="0"/>
+                <w:lang w:val="en-US" w:eastAsia="es-CO"/>
+                <w14:ligatures w14:val="none"/>
+              </w:rPr>
+            </w:pPr>
+            <w:r>
+              <w:rPr>
+                <w:rFonts w:ascii="Arial" w:eastAsia="Times New Roman" w:hAnsi="Arial" w:cs="Arial"/>
+                <w:kern w:val="0"/>
+                <w:lang w:val="en-US" w:eastAsia="es-CO"/>
+                <w14:ligatures w14:val="none"/>
+              </w:rPr>
+              <w:t>String</w:t>
+            </w:r>
+          </w:p>
+        </w:tc>
+        <w:tc>
+          <w:tcPr>
+            <w:tcW w:w="0" w:type="auto"/>
+            <w:tcBorders>
+              <w:top w:val="single" w:sz="8" w:space="0" w:color="000000"/>
+              <w:left w:val="single" w:sz="8" w:space="0" w:color="000000"/>
+              <w:bottom w:val="single" w:sz="8" w:space="0" w:color="000000"/>
+              <w:right w:val="single" w:sz="8" w:space="0" w:color="000000"/>
+            </w:tcBorders>
+            <w:tcMar>
+              <w:top w:w="100" w:type="dxa"/>
+              <w:left w:w="100" w:type="dxa"/>
+              <w:bottom w:w="100" w:type="dxa"/>
+              <w:right w:w="100" w:type="dxa"/>
+            </w:tcMar>
+          </w:tcPr>
+          <w:p>
+            <w:pPr>
+              <w:pStyle w:val="ListParagraph"/>
+              <w:numPr>
+                <w:ilvl w:val="0"/>
+                <w:numId w:val="14"/>
+              </w:numPr>
+              <w:spacing w:after="0" w:line="240" w:lineRule="auto"/>
+              <w:rPr>
+                <w:rFonts w:ascii="Arial" w:eastAsia="Times New Roman" w:hAnsi="Arial" w:cs="Arial"/>
+                <w:kern w:val="0"/>
+                <w:lang w:val="en-US" w:eastAsia="es-CO"/>
+                <w14:ligatures w14:val="none"/>
+              </w:rPr>
+            </w:pPr>
+            <w:r>
+              <w:rPr>
+                <w:rFonts w:ascii="Arial" w:eastAsia="Times New Roman" w:hAnsi="Arial" w:cs="Arial"/>
+                <w:kern w:val="0"/>
+                <w:lang w:val="en-US" w:eastAsia="es-CO"/>
+                <w14:ligatures w14:val="none"/>
+              </w:rPr>
+              <w:t>Characters &gt; 2</w:t>
+            </w:r>
+          </w:p>
+          <w:p>
+            <w:pPr>
+              <w:pStyle w:val="ListParagraph"/>
+              <w:numPr>
+                <w:ilvl w:val="0"/>
+                <w:numId w:val="14"/>
+              </w:numPr>
+              <w:spacing w:after="0" w:line="240" w:lineRule="auto"/>
+              <w:rPr>
+                <w:rFonts w:ascii="Arial" w:eastAsia="Times New Roman" w:hAnsi="Arial" w:cs="Arial"/>
+                <w:kern w:val="0"/>
+                <w:lang w:val="en-US" w:eastAsia="es-CO"/>
+                <w14:ligatures w14:val="none"/>
+              </w:rPr>
+            </w:pPr>
+            <w:r>
+              <w:rPr>
+                <w:rFonts w:ascii="Arial" w:eastAsia="Times New Roman" w:hAnsi="Arial" w:cs="Arial"/>
+                <w:kern w:val="0"/>
+                <w:lang w:val="en-US" w:eastAsia="es-CO"/>
+                <w14:ligatures w14:val="none"/>
+              </w:rPr>
+              <w:t>Optional</w:t>
+            </w:r>
+          </w:p>
+        </w:tc>
+      </w:tr>
+      <w:tr>
+        <w:trPr>
+          <w:trHeight w:val="420"/>
+        </w:trPr>
+        <w:tc>
+          <w:tcPr>
+            <w:tcW w:w="0" w:type="auto"/>
+            <w:vMerge/>
+            <w:tcBorders>
+              <w:left w:val="single" w:sz="8" w:space="0" w:color="000000"/>
+              <w:right w:val="single" w:sz="8" w:space="0" w:color="000000"/>
+            </w:tcBorders>
+            <w:vAlign w:val="center"/>
+          </w:tcPr>
+          <w:p>
+            <w:pPr>
+              <w:spacing w:after="0" w:line="240" w:lineRule="auto"/>
+              <w:rPr>
+                <w:rFonts w:ascii="Arial" w:eastAsia="Times New Roman" w:hAnsi="Arial" w:cs="Arial"/>
+                <w:kern w:val="0"/>
+                <w:lang w:val="en-US" w:eastAsia="es-CO"/>
+                <w14:ligatures w14:val="none"/>
+              </w:rPr>
+            </w:pPr>
+          </w:p>
+        </w:tc>
+        <w:tc>
+          <w:tcPr>
+            <w:tcW w:w="0" w:type="auto"/>
+            <w:tcBorders>
+              <w:top w:val="single" w:sz="8" w:space="0" w:color="000000"/>
+              <w:left w:val="single" w:sz="8" w:space="0" w:color="000000"/>
+              <w:bottom w:val="single" w:sz="8" w:space="0" w:color="000000"/>
+              <w:right w:val="single" w:sz="8" w:space="0" w:color="000000"/>
+            </w:tcBorders>
+            <w:tcMar>
+              <w:top w:w="100" w:type="dxa"/>
+              <w:left w:w="100" w:type="dxa"/>
+              <w:bottom w:w="100" w:type="dxa"/>
+              <w:right w:w="100" w:type="dxa"/>
+            </w:tcMar>
+          </w:tcPr>
+          <w:p>
+            <w:pPr>
+              <w:spacing w:after="0" w:line="240" w:lineRule="auto"/>
+              <w:rPr>
+                <w:rFonts w:ascii="Arial" w:eastAsia="Times New Roman" w:hAnsi="Arial" w:cs="Arial"/>
+                <w:kern w:val="0"/>
+                <w:lang w:val="en-US" w:eastAsia="es-CO"/>
+                <w14:ligatures w14:val="none"/>
+              </w:rPr>
+            </w:pPr>
+            <w:r>
+              <w:rPr>
+                <w:rFonts w:ascii="Arial" w:eastAsia="Times New Roman" w:hAnsi="Arial" w:cs="Arial"/>
+                <w:kern w:val="0"/>
+                <w:lang w:val="en-US" w:eastAsia="es-CO"/>
+                <w14:ligatures w14:val="none"/>
+              </w:rPr>
               <w:t>Type</w:t>
             </w:r>
           </w:p>
@@ -16070,7 +16329,6 @@
                 <w:lang w:val="en-US" w:eastAsia="es-CO"/>
                 <w14:ligatures w14:val="none"/>
               </w:rPr>
-              <w:lastRenderedPageBreak/>
               <w:t>Optional</w:t>
             </w:r>
           </w:p>
@@ -16530,6 +16788,16 @@
                 <w:lang w:val="en-US" w:eastAsia="es-CO"/>
                 <w14:ligatures w14:val="none"/>
               </w:rPr>
+              <w:t xml:space="preserve">If neither of those exist, a nonexistent community or species will be printed. Additionally, if the user wants to change a new species name, it will be checked if that name isn’t already registered (it will throw another duplicate message). </w:t>
+            </w:r>
+            <w:r>
+              <w:rPr>
+                <w:rFonts w:ascii="Arial" w:eastAsia="Times New Roman" w:hAnsi="Arial" w:cs="Arial"/>
+                <w:color w:val="000000"/>
+                <w:kern w:val="0"/>
+                <w:lang w:val="en-US" w:eastAsia="es-CO"/>
+                <w14:ligatures w14:val="none"/>
+              </w:rPr>
               <w:t>Afterwards, the user must enter the values of t</w:t>
             </w:r>
             <w:r>
@@ -16550,7 +16818,27 @@
                 <w:lang w:val="en-US" w:eastAsia="es-CO"/>
                 <w14:ligatures w14:val="none"/>
               </w:rPr>
-              <w:t xml:space="preserve">Type, Photo, and/or local population count). Next, the program shows a message of success showing that the information of the species inside the place was modified. In other cases, the </w:t>
+              <w:t xml:space="preserve">Type, Photo, and/or local population count). </w:t>
+            </w:r>
+            <w:r>
+              <w:rPr>
+                <w:rFonts w:ascii="Arial" w:eastAsia="Times New Roman" w:hAnsi="Arial" w:cs="Arial"/>
+                <w:color w:val="000000"/>
+                <w:kern w:val="0"/>
+                <w:lang w:val="en-US" w:eastAsia="es-CO"/>
+                <w14:ligatures w14:val="none"/>
+              </w:rPr>
+              <w:t xml:space="preserve">The type of species will be selected via a small menu that will show the two available options. </w:t>
+            </w:r>
+            <w:r>
+              <w:rPr>
+                <w:rFonts w:ascii="Arial" w:eastAsia="Times New Roman" w:hAnsi="Arial" w:cs="Arial"/>
+                <w:color w:val="000000"/>
+                <w:kern w:val="0"/>
+                <w:lang w:val="en-US" w:eastAsia="es-CO"/>
+                <w14:ligatures w14:val="none"/>
+              </w:rPr>
+              <w:t xml:space="preserve">Next, the program shows a message of success showing that the information of the species inside the place was modified. In other cases, the </w:t>
             </w:r>
             <w:r>
               <w:rPr>
@@ -16869,6 +17157,537 @@
                 <w14:ligatures w14:val="none"/>
               </w:rPr>
               <w:t>A message stating that the information of a species inside a place was modified correctly will be printed.</w:t>
+            </w:r>
+          </w:p>
+        </w:tc>
+      </w:tr>
+      <w:tr>
+        <w:trPr>
+          <w:trHeight w:val="420"/>
+        </w:trPr>
+        <w:tc>
+          <w:tcPr>
+            <w:tcW w:w="0" w:type="auto"/>
+            <w:vMerge/>
+            <w:tcBorders>
+              <w:left w:val="single" w:sz="8" w:space="0" w:color="000000"/>
+              <w:right w:val="single" w:sz="8" w:space="0" w:color="000000"/>
+            </w:tcBorders>
+            <w:vAlign w:val="center"/>
+          </w:tcPr>
+          <w:p>
+            <w:pPr>
+              <w:spacing w:after="0" w:line="240" w:lineRule="auto"/>
+              <w:rPr>
+                <w:rFonts w:ascii="Arial" w:eastAsia="Times New Roman" w:hAnsi="Arial" w:cs="Arial"/>
+                <w:kern w:val="0"/>
+                <w:lang w:val="en-US" w:eastAsia="es-CO"/>
+                <w14:ligatures w14:val="none"/>
+              </w:rPr>
+            </w:pPr>
+          </w:p>
+        </w:tc>
+        <w:tc>
+          <w:tcPr>
+            <w:tcW w:w="0" w:type="auto"/>
+            <w:tcBorders>
+              <w:top w:val="single" w:sz="8" w:space="0" w:color="000000"/>
+              <w:left w:val="single" w:sz="8" w:space="0" w:color="000000"/>
+              <w:bottom w:val="single" w:sz="8" w:space="0" w:color="000000"/>
+              <w:right w:val="single" w:sz="8" w:space="0" w:color="000000"/>
+            </w:tcBorders>
+            <w:tcMar>
+              <w:top w:w="100" w:type="dxa"/>
+              <w:left w:w="100" w:type="dxa"/>
+              <w:bottom w:w="100" w:type="dxa"/>
+              <w:right w:w="100" w:type="dxa"/>
+            </w:tcMar>
+          </w:tcPr>
+          <w:p>
+            <w:pPr>
+              <w:spacing w:after="0" w:line="240" w:lineRule="auto"/>
+              <w:rPr>
+                <w:rFonts w:ascii="Arial" w:eastAsia="Times New Roman" w:hAnsi="Arial" w:cs="Arial"/>
+                <w:kern w:val="0"/>
+                <w:lang w:val="en-US" w:eastAsia="es-CO"/>
+                <w14:ligatures w14:val="none"/>
+              </w:rPr>
+            </w:pPr>
+            <w:r>
+              <w:rPr>
+                <w:rFonts w:ascii="Arial" w:eastAsia="Times New Roman" w:hAnsi="Arial" w:cs="Arial"/>
+                <w:kern w:val="0"/>
+                <w:lang w:val="en-US" w:eastAsia="es-CO"/>
+                <w14:ligatures w14:val="none"/>
+              </w:rPr>
+              <w:t>d</w:t>
+            </w:r>
+            <w:r>
+              <w:rPr>
+                <w:rFonts w:ascii="Arial" w:eastAsia="Times New Roman" w:hAnsi="Arial" w:cs="Arial"/>
+                <w:kern w:val="0"/>
+                <w:lang w:val="en-US" w:eastAsia="es-CO"/>
+                <w14:ligatures w14:val="none"/>
+              </w:rPr>
+              <w:t>uplicate species</w:t>
+            </w:r>
+          </w:p>
+        </w:tc>
+        <w:tc>
+          <w:tcPr>
+            <w:tcW w:w="0" w:type="auto"/>
+            <w:tcBorders>
+              <w:top w:val="single" w:sz="8" w:space="0" w:color="000000"/>
+              <w:left w:val="single" w:sz="8" w:space="0" w:color="000000"/>
+              <w:bottom w:val="single" w:sz="8" w:space="0" w:color="000000"/>
+              <w:right w:val="single" w:sz="8" w:space="0" w:color="000000"/>
+            </w:tcBorders>
+            <w:tcMar>
+              <w:top w:w="100" w:type="dxa"/>
+              <w:left w:w="100" w:type="dxa"/>
+              <w:bottom w:w="100" w:type="dxa"/>
+              <w:right w:w="100" w:type="dxa"/>
+            </w:tcMar>
+          </w:tcPr>
+          <w:p>
+            <w:pPr>
+              <w:spacing w:after="0" w:line="240" w:lineRule="auto"/>
+              <w:rPr>
+                <w:rFonts w:ascii="Arial" w:eastAsia="Times New Roman" w:hAnsi="Arial" w:cs="Arial"/>
+                <w:kern w:val="0"/>
+                <w:lang w:val="en-US" w:eastAsia="es-CO"/>
+                <w14:ligatures w14:val="none"/>
+              </w:rPr>
+            </w:pPr>
+            <w:r>
+              <w:rPr>
+                <w:rFonts w:ascii="Arial" w:eastAsia="Times New Roman" w:hAnsi="Arial" w:cs="Arial"/>
+                <w:kern w:val="0"/>
+                <w:lang w:val="en-US" w:eastAsia="es-CO"/>
+                <w14:ligatures w14:val="none"/>
+              </w:rPr>
+              <w:t>String</w:t>
+            </w:r>
+          </w:p>
+        </w:tc>
+        <w:tc>
+          <w:tcPr>
+            <w:tcW w:w="0" w:type="auto"/>
+            <w:tcBorders>
+              <w:top w:val="single" w:sz="8" w:space="0" w:color="000000"/>
+              <w:left w:val="single" w:sz="8" w:space="0" w:color="000000"/>
+              <w:bottom w:val="single" w:sz="8" w:space="0" w:color="000000"/>
+              <w:right w:val="single" w:sz="8" w:space="0" w:color="000000"/>
+            </w:tcBorders>
+            <w:tcMar>
+              <w:top w:w="100" w:type="dxa"/>
+              <w:left w:w="100" w:type="dxa"/>
+              <w:bottom w:w="100" w:type="dxa"/>
+              <w:right w:w="100" w:type="dxa"/>
+            </w:tcMar>
+          </w:tcPr>
+          <w:p>
+            <w:pPr>
+              <w:spacing w:after="0" w:line="240" w:lineRule="auto"/>
+              <w:rPr>
+                <w:rFonts w:ascii="Arial" w:eastAsia="Times New Roman" w:hAnsi="Arial" w:cs="Arial"/>
+                <w:kern w:val="0"/>
+                <w:lang w:val="en-US" w:eastAsia="es-CO"/>
+                <w14:ligatures w14:val="none"/>
+              </w:rPr>
+            </w:pPr>
+            <w:r>
+              <w:rPr>
+                <w:rFonts w:ascii="Arial" w:eastAsia="Times New Roman" w:hAnsi="Arial" w:cs="Arial"/>
+                <w:kern w:val="0"/>
+                <w:lang w:val="en-US" w:eastAsia="es-CO"/>
+                <w14:ligatures w14:val="none"/>
+              </w:rPr>
+              <w:t xml:space="preserve">A message saying that the </w:t>
+            </w:r>
+            <w:r>
+              <w:rPr>
+                <w:rFonts w:ascii="Arial" w:eastAsia="Times New Roman" w:hAnsi="Arial" w:cs="Arial"/>
+                <w:kern w:val="0"/>
+                <w:lang w:val="en-US" w:eastAsia="es-CO"/>
+                <w14:ligatures w14:val="none"/>
+              </w:rPr>
+              <w:t xml:space="preserve">new </w:t>
+            </w:r>
+            <w:r>
+              <w:rPr>
+                <w:rFonts w:ascii="Arial" w:eastAsia="Times New Roman" w:hAnsi="Arial" w:cs="Arial"/>
+                <w:kern w:val="0"/>
+                <w:lang w:val="en-US" w:eastAsia="es-CO"/>
+                <w14:ligatures w14:val="none"/>
+              </w:rPr>
+              <w:t xml:space="preserve">species </w:t>
+            </w:r>
+            <w:r>
+              <w:rPr>
+                <w:rFonts w:ascii="Arial" w:eastAsia="Times New Roman" w:hAnsi="Arial" w:cs="Arial"/>
+                <w:kern w:val="0"/>
+                <w:lang w:val="en-US" w:eastAsia="es-CO"/>
+                <w14:ligatures w14:val="none"/>
+              </w:rPr>
+              <w:t xml:space="preserve">name </w:t>
+            </w:r>
+            <w:r>
+              <w:rPr>
+                <w:rFonts w:ascii="Arial" w:eastAsia="Times New Roman" w:hAnsi="Arial" w:cs="Arial"/>
+                <w:kern w:val="0"/>
+                <w:lang w:val="en-US" w:eastAsia="es-CO"/>
+                <w14:ligatures w14:val="none"/>
+              </w:rPr>
+              <w:t>that is t</w:t>
+            </w:r>
+            <w:r>
+              <w:rPr>
+                <w:rFonts w:ascii="Arial" w:eastAsia="Times New Roman" w:hAnsi="Arial" w:cs="Arial"/>
+                <w:kern w:val="0"/>
+                <w:lang w:val="en-US" w:eastAsia="es-CO"/>
+                <w14:ligatures w14:val="none"/>
+              </w:rPr>
+              <w:t>rying</w:t>
+            </w:r>
+            <w:r>
+              <w:rPr>
+                <w:rFonts w:ascii="Arial" w:eastAsia="Times New Roman" w:hAnsi="Arial" w:cs="Arial"/>
+                <w:kern w:val="0"/>
+                <w:lang w:val="en-US" w:eastAsia="es-CO"/>
+                <w14:ligatures w14:val="none"/>
+              </w:rPr>
+              <w:t xml:space="preserve"> to be </w:t>
+            </w:r>
+            <w:r>
+              <w:rPr>
+                <w:rFonts w:ascii="Arial" w:eastAsia="Times New Roman" w:hAnsi="Arial" w:cs="Arial"/>
+                <w:kern w:val="0"/>
+                <w:lang w:val="en-US" w:eastAsia="es-CO"/>
+                <w14:ligatures w14:val="none"/>
+              </w:rPr>
+              <w:t>modified</w:t>
+            </w:r>
+            <w:r>
+              <w:rPr>
+                <w:rFonts w:ascii="Arial" w:eastAsia="Times New Roman" w:hAnsi="Arial" w:cs="Arial"/>
+                <w:kern w:val="0"/>
+                <w:lang w:val="en-US" w:eastAsia="es-CO"/>
+                <w14:ligatures w14:val="none"/>
+              </w:rPr>
+              <w:t xml:space="preserve"> already exists will pop up.</w:t>
+            </w:r>
+          </w:p>
+        </w:tc>
+      </w:tr>
+      <w:tr>
+        <w:trPr>
+          <w:trHeight w:val="420"/>
+        </w:trPr>
+        <w:tc>
+          <w:tcPr>
+            <w:tcW w:w="0" w:type="auto"/>
+            <w:vMerge/>
+            <w:tcBorders>
+              <w:left w:val="single" w:sz="8" w:space="0" w:color="000000"/>
+              <w:right w:val="single" w:sz="8" w:space="0" w:color="000000"/>
+            </w:tcBorders>
+            <w:vAlign w:val="center"/>
+          </w:tcPr>
+          <w:p>
+            <w:pPr>
+              <w:spacing w:after="0" w:line="240" w:lineRule="auto"/>
+              <w:rPr>
+                <w:rFonts w:ascii="Arial" w:eastAsia="Times New Roman" w:hAnsi="Arial" w:cs="Arial"/>
+                <w:kern w:val="0"/>
+                <w:lang w:val="en-US" w:eastAsia="es-CO"/>
+                <w14:ligatures w14:val="none"/>
+              </w:rPr>
+            </w:pPr>
+          </w:p>
+        </w:tc>
+        <w:tc>
+          <w:tcPr>
+            <w:tcW w:w="0" w:type="auto"/>
+            <w:tcBorders>
+              <w:top w:val="single" w:sz="8" w:space="0" w:color="000000"/>
+              <w:left w:val="single" w:sz="8" w:space="0" w:color="000000"/>
+              <w:bottom w:val="single" w:sz="8" w:space="0" w:color="000000"/>
+              <w:right w:val="single" w:sz="8" w:space="0" w:color="000000"/>
+            </w:tcBorders>
+            <w:tcMar>
+              <w:top w:w="100" w:type="dxa"/>
+              <w:left w:w="100" w:type="dxa"/>
+              <w:bottom w:w="100" w:type="dxa"/>
+              <w:right w:w="100" w:type="dxa"/>
+            </w:tcMar>
+          </w:tcPr>
+          <w:p>
+            <w:pPr>
+              <w:spacing w:after="0" w:line="240" w:lineRule="auto"/>
+              <w:rPr>
+                <w:rFonts w:ascii="Arial" w:eastAsia="Times New Roman" w:hAnsi="Arial" w:cs="Arial"/>
+                <w:kern w:val="0"/>
+                <w:lang w:val="en-US" w:eastAsia="es-CO"/>
+                <w14:ligatures w14:val="none"/>
+              </w:rPr>
+            </w:pPr>
+            <w:r>
+              <w:rPr>
+                <w:rFonts w:ascii="Arial" w:eastAsia="Times New Roman" w:hAnsi="Arial" w:cs="Arial"/>
+                <w:kern w:val="0"/>
+                <w:lang w:val="en-US" w:eastAsia="es-CO"/>
+                <w14:ligatures w14:val="none"/>
+              </w:rPr>
+              <w:t>Nonexistent pl</w:t>
+            </w:r>
+            <w:r>
+              <w:rPr>
+                <w:rFonts w:ascii="Arial" w:eastAsia="Times New Roman" w:hAnsi="Arial" w:cs="Arial"/>
+                <w:kern w:val="0"/>
+                <w:lang w:val="en-US" w:eastAsia="es-CO"/>
+                <w14:ligatures w14:val="none"/>
+              </w:rPr>
+              <w:t>ace</w:t>
+            </w:r>
+          </w:p>
+        </w:tc>
+        <w:tc>
+          <w:tcPr>
+            <w:tcW w:w="0" w:type="auto"/>
+            <w:tcBorders>
+              <w:top w:val="single" w:sz="8" w:space="0" w:color="000000"/>
+              <w:left w:val="single" w:sz="8" w:space="0" w:color="000000"/>
+              <w:bottom w:val="single" w:sz="8" w:space="0" w:color="000000"/>
+              <w:right w:val="single" w:sz="8" w:space="0" w:color="000000"/>
+            </w:tcBorders>
+            <w:tcMar>
+              <w:top w:w="100" w:type="dxa"/>
+              <w:left w:w="100" w:type="dxa"/>
+              <w:bottom w:w="100" w:type="dxa"/>
+              <w:right w:w="100" w:type="dxa"/>
+            </w:tcMar>
+          </w:tcPr>
+          <w:p>
+            <w:pPr>
+              <w:spacing w:after="0" w:line="240" w:lineRule="auto"/>
+              <w:rPr>
+                <w:rFonts w:ascii="Arial" w:eastAsia="Times New Roman" w:hAnsi="Arial" w:cs="Arial"/>
+                <w:kern w:val="0"/>
+                <w:lang w:val="en-US" w:eastAsia="es-CO"/>
+                <w14:ligatures w14:val="none"/>
+              </w:rPr>
+            </w:pPr>
+            <w:r>
+              <w:rPr>
+                <w:rFonts w:ascii="Arial" w:eastAsia="Times New Roman" w:hAnsi="Arial" w:cs="Arial"/>
+                <w:kern w:val="0"/>
+                <w:lang w:val="en-US" w:eastAsia="es-CO"/>
+                <w14:ligatures w14:val="none"/>
+              </w:rPr>
+              <w:t>String</w:t>
+            </w:r>
+          </w:p>
+        </w:tc>
+        <w:tc>
+          <w:tcPr>
+            <w:tcW w:w="0" w:type="auto"/>
+            <w:tcBorders>
+              <w:top w:val="single" w:sz="8" w:space="0" w:color="000000"/>
+              <w:left w:val="single" w:sz="8" w:space="0" w:color="000000"/>
+              <w:bottom w:val="single" w:sz="8" w:space="0" w:color="000000"/>
+              <w:right w:val="single" w:sz="8" w:space="0" w:color="000000"/>
+            </w:tcBorders>
+            <w:tcMar>
+              <w:top w:w="100" w:type="dxa"/>
+              <w:left w:w="100" w:type="dxa"/>
+              <w:bottom w:w="100" w:type="dxa"/>
+              <w:right w:w="100" w:type="dxa"/>
+            </w:tcMar>
+          </w:tcPr>
+          <w:p>
+            <w:pPr>
+              <w:spacing w:after="0" w:line="240" w:lineRule="auto"/>
+              <w:rPr>
+                <w:rFonts w:ascii="Arial" w:eastAsia="Times New Roman" w:hAnsi="Arial" w:cs="Arial"/>
+                <w:kern w:val="0"/>
+                <w:lang w:val="en-US" w:eastAsia="es-CO"/>
+                <w14:ligatures w14:val="none"/>
+              </w:rPr>
+            </w:pPr>
+            <w:r>
+              <w:rPr>
+                <w:rFonts w:ascii="Arial" w:eastAsia="Times New Roman" w:hAnsi="Arial" w:cs="Arial"/>
+                <w:kern w:val="0"/>
+                <w:lang w:val="en-US" w:eastAsia="es-CO"/>
+                <w14:ligatures w14:val="none"/>
+              </w:rPr>
+              <w:t>A message showing that the entered place is not registered yet will be shown.</w:t>
+            </w:r>
+          </w:p>
+        </w:tc>
+      </w:tr>
+      <w:tr>
+        <w:trPr>
+          <w:trHeight w:val="420"/>
+        </w:trPr>
+        <w:tc>
+          <w:tcPr>
+            <w:tcW w:w="0" w:type="auto"/>
+            <w:vMerge/>
+            <w:tcBorders>
+              <w:left w:val="single" w:sz="8" w:space="0" w:color="000000"/>
+              <w:right w:val="single" w:sz="8" w:space="0" w:color="000000"/>
+            </w:tcBorders>
+            <w:vAlign w:val="center"/>
+          </w:tcPr>
+          <w:p>
+            <w:pPr>
+              <w:spacing w:after="0" w:line="240" w:lineRule="auto"/>
+              <w:rPr>
+                <w:rFonts w:ascii="Arial" w:eastAsia="Times New Roman" w:hAnsi="Arial" w:cs="Arial"/>
+                <w:kern w:val="0"/>
+                <w:lang w:val="en-US" w:eastAsia="es-CO"/>
+                <w14:ligatures w14:val="none"/>
+              </w:rPr>
+            </w:pPr>
+          </w:p>
+        </w:tc>
+        <w:tc>
+          <w:tcPr>
+            <w:tcW w:w="0" w:type="auto"/>
+            <w:tcBorders>
+              <w:top w:val="single" w:sz="8" w:space="0" w:color="000000"/>
+              <w:left w:val="single" w:sz="8" w:space="0" w:color="000000"/>
+              <w:bottom w:val="single" w:sz="8" w:space="0" w:color="000000"/>
+              <w:right w:val="single" w:sz="8" w:space="0" w:color="000000"/>
+            </w:tcBorders>
+            <w:tcMar>
+              <w:top w:w="100" w:type="dxa"/>
+              <w:left w:w="100" w:type="dxa"/>
+              <w:bottom w:w="100" w:type="dxa"/>
+              <w:right w:w="100" w:type="dxa"/>
+            </w:tcMar>
+          </w:tcPr>
+          <w:p>
+            <w:pPr>
+              <w:spacing w:after="0" w:line="240" w:lineRule="auto"/>
+              <w:rPr>
+                <w:rFonts w:ascii="Arial" w:eastAsia="Times New Roman" w:hAnsi="Arial" w:cs="Arial"/>
+                <w:kern w:val="0"/>
+                <w:lang w:val="en-US" w:eastAsia="es-CO"/>
+                <w14:ligatures w14:val="none"/>
+              </w:rPr>
+            </w:pPr>
+            <w:r>
+              <w:rPr>
+                <w:rFonts w:ascii="Arial" w:eastAsia="Times New Roman" w:hAnsi="Arial" w:cs="Arial"/>
+                <w:kern w:val="0"/>
+                <w:lang w:val="en-US" w:eastAsia="es-CO"/>
+                <w14:ligatures w14:val="none"/>
+              </w:rPr>
+              <w:t xml:space="preserve">Nonexistent </w:t>
+            </w:r>
+            <w:r>
+              <w:rPr>
+                <w:rFonts w:ascii="Arial" w:eastAsia="Times New Roman" w:hAnsi="Arial" w:cs="Arial"/>
+                <w:kern w:val="0"/>
+                <w:lang w:val="en-US" w:eastAsia="es-CO"/>
+                <w14:ligatures w14:val="none"/>
+              </w:rPr>
+              <w:t>species</w:t>
+            </w:r>
+          </w:p>
+        </w:tc>
+        <w:tc>
+          <w:tcPr>
+            <w:tcW w:w="0" w:type="auto"/>
+            <w:tcBorders>
+              <w:top w:val="single" w:sz="8" w:space="0" w:color="000000"/>
+              <w:left w:val="single" w:sz="8" w:space="0" w:color="000000"/>
+              <w:bottom w:val="single" w:sz="8" w:space="0" w:color="000000"/>
+              <w:right w:val="single" w:sz="8" w:space="0" w:color="000000"/>
+            </w:tcBorders>
+            <w:tcMar>
+              <w:top w:w="100" w:type="dxa"/>
+              <w:left w:w="100" w:type="dxa"/>
+              <w:bottom w:w="100" w:type="dxa"/>
+              <w:right w:w="100" w:type="dxa"/>
+            </w:tcMar>
+          </w:tcPr>
+          <w:p>
+            <w:pPr>
+              <w:spacing w:after="0" w:line="240" w:lineRule="auto"/>
+              <w:rPr>
+                <w:rFonts w:ascii="Arial" w:eastAsia="Times New Roman" w:hAnsi="Arial" w:cs="Arial"/>
+                <w:kern w:val="0"/>
+                <w:lang w:val="en-US" w:eastAsia="es-CO"/>
+                <w14:ligatures w14:val="none"/>
+              </w:rPr>
+            </w:pPr>
+            <w:r>
+              <w:rPr>
+                <w:rFonts w:ascii="Arial" w:eastAsia="Times New Roman" w:hAnsi="Arial" w:cs="Arial"/>
+                <w:kern w:val="0"/>
+                <w:lang w:val="en-US" w:eastAsia="es-CO"/>
+                <w14:ligatures w14:val="none"/>
+              </w:rPr>
+              <w:t>String</w:t>
+            </w:r>
+          </w:p>
+        </w:tc>
+        <w:tc>
+          <w:tcPr>
+            <w:tcW w:w="0" w:type="auto"/>
+            <w:tcBorders>
+              <w:top w:val="single" w:sz="8" w:space="0" w:color="000000"/>
+              <w:left w:val="single" w:sz="8" w:space="0" w:color="000000"/>
+              <w:bottom w:val="single" w:sz="8" w:space="0" w:color="000000"/>
+              <w:right w:val="single" w:sz="8" w:space="0" w:color="000000"/>
+            </w:tcBorders>
+            <w:tcMar>
+              <w:top w:w="100" w:type="dxa"/>
+              <w:left w:w="100" w:type="dxa"/>
+              <w:bottom w:w="100" w:type="dxa"/>
+              <w:right w:w="100" w:type="dxa"/>
+            </w:tcMar>
+          </w:tcPr>
+          <w:p>
+            <w:pPr>
+              <w:spacing w:after="0" w:line="240" w:lineRule="auto"/>
+              <w:rPr>
+                <w:rFonts w:ascii="Arial" w:eastAsia="Times New Roman" w:hAnsi="Arial" w:cs="Arial"/>
+                <w:kern w:val="0"/>
+                <w:lang w:val="en-US" w:eastAsia="es-CO"/>
+                <w14:ligatures w14:val="none"/>
+              </w:rPr>
+            </w:pPr>
+            <w:r>
+              <w:rPr>
+                <w:rFonts w:ascii="Arial" w:eastAsia="Times New Roman" w:hAnsi="Arial" w:cs="Arial"/>
+                <w:kern w:val="0"/>
+                <w:lang w:val="en-US" w:eastAsia="es-CO"/>
+                <w14:ligatures w14:val="none"/>
+              </w:rPr>
+              <w:t>A message showing that the enter</w:t>
+            </w:r>
+            <w:r>
+              <w:rPr>
+                <w:rFonts w:ascii="Arial" w:eastAsia="Times New Roman" w:hAnsi="Arial" w:cs="Arial"/>
+                <w:kern w:val="0"/>
+                <w:lang w:val="en-US" w:eastAsia="es-CO"/>
+                <w14:ligatures w14:val="none"/>
+              </w:rPr>
+              <w:t>ed name of the species</w:t>
+            </w:r>
+            <w:r>
+              <w:rPr>
+                <w:rFonts w:ascii="Arial" w:eastAsia="Times New Roman" w:hAnsi="Arial" w:cs="Arial"/>
+                <w:kern w:val="0"/>
+                <w:lang w:val="en-US" w:eastAsia="es-CO"/>
+                <w14:ligatures w14:val="none"/>
+              </w:rPr>
+              <w:t xml:space="preserve"> is not registered yet will be shown.</w:t>
             </w:r>
           </w:p>
         </w:tc>
@@ -17326,10 +18145,10 @@
         <w:tblLook w:val="04A0" w:firstRow="1" w:lastRow="0" w:firstColumn="1" w:lastColumn="0" w:noHBand="0" w:noVBand="1"/>
       </w:tblPr>
       <w:tblGrid>
-        <w:gridCol w:w="1778"/>
-        <w:gridCol w:w="1755"/>
-        <w:gridCol w:w="1004"/>
-        <w:gridCol w:w="4281"/>
+        <w:gridCol w:w="1775"/>
+        <w:gridCol w:w="1811"/>
+        <w:gridCol w:w="999"/>
+        <w:gridCol w:w="4233"/>
       </w:tblGrid>
       <w:tr>
         <w:trPr>
@@ -17539,17 +18358,25 @@
                 <w:lang w:val="en-US" w:eastAsia="es-CO"/>
                 <w14:ligatures w14:val="none"/>
               </w:rPr>
-              <w:t xml:space="preserve">For the system to print all the information from a place, the user must enter the place’s name. Next, the existence will be checked and then the entire information of the place will be printed. If the information is </w:t>
-            </w:r>
-            <w:r>
-              <w:rPr>
-                <w:rFonts w:ascii="Arial" w:eastAsia="Times New Roman" w:hAnsi="Arial" w:cs="Arial"/>
-                <w:kern w:val="0"/>
-                <w:lang w:val="en-US" w:eastAsia="es-CO"/>
-                <w14:ligatures w14:val="none"/>
-              </w:rPr>
-              <w:lastRenderedPageBreak/>
-              <w:t>not printed, an error message, incomplete information message or invalid information message will be printed depending on the source of the error.</w:t>
+              <w:t xml:space="preserve">For the system to print all the information from a place, the user must enter the place’s name. Next, the existence will be checked </w:t>
+            </w:r>
+            <w:r>
+              <w:rPr>
+                <w:rFonts w:ascii="Arial" w:eastAsia="Times New Roman" w:hAnsi="Arial" w:cs="Arial"/>
+                <w:kern w:val="0"/>
+                <w:lang w:val="en-US" w:eastAsia="es-CO"/>
+                <w14:ligatures w14:val="none"/>
+              </w:rPr>
+              <w:t>and in case it doesn’t exist a nonexistent place message will be shown. If the name does match with one of the registered place’s names,</w:t>
+            </w:r>
+            <w:r>
+              <w:rPr>
+                <w:rFonts w:ascii="Arial" w:eastAsia="Times New Roman" w:hAnsi="Arial" w:cs="Arial"/>
+                <w:kern w:val="0"/>
+                <w:lang w:val="en-US" w:eastAsia="es-CO"/>
+                <w14:ligatures w14:val="none"/>
+              </w:rPr>
+              <w:t xml:space="preserve"> then the entire information of the place will be printed. If the information is not printed, an error message, incomplete information message or invalid information message will be printed depending on the source of the error.</w:t>
             </w:r>
           </w:p>
         </w:tc>
@@ -17596,7 +18423,6 @@
                 <w:lang w:val="en-US" w:eastAsia="es-CO"/>
                 <w14:ligatures w14:val="none"/>
               </w:rPr>
-              <w:lastRenderedPageBreak/>
               <w:t>Inputs</w:t>
             </w:r>
           </w:p>
@@ -17984,7 +18810,25 @@
                 <w:lang w:val="en-US" w:eastAsia="es-CO"/>
                 <w14:ligatures w14:val="none"/>
               </w:rPr>
-              <w:t xml:space="preserve">enters the name of the place, the system will display all the </w:t>
+              <w:t xml:space="preserve">enters the name of the place, the system will </w:t>
+            </w:r>
+            <w:r>
+              <w:rPr>
+                <w:rFonts w:ascii="Arial" w:eastAsia="Times New Roman" w:hAnsi="Arial" w:cs="Arial"/>
+                <w:kern w:val="0"/>
+                <w:lang w:val="en-US" w:eastAsia="es-CO"/>
+                <w14:ligatures w14:val="none"/>
+              </w:rPr>
+              <w:t xml:space="preserve">check first that the name is already registered (if it’s not, a nonexistent place message will be printed). If the place’s name does exist, the system will </w:t>
+            </w:r>
+            <w:r>
+              <w:rPr>
+                <w:rFonts w:ascii="Arial" w:eastAsia="Times New Roman" w:hAnsi="Arial" w:cs="Arial"/>
+                <w:kern w:val="0"/>
+                <w:lang w:val="en-US" w:eastAsia="es-CO"/>
+                <w14:ligatures w14:val="none"/>
+              </w:rPr>
+              <w:t xml:space="preserve">display all the </w:t>
             </w:r>
             <w:r>
               <w:rPr>
@@ -18048,6 +18892,7 @@
                 <w:lang w:val="en-US" w:eastAsia="es-CO"/>
                 <w14:ligatures w14:val="none"/>
               </w:rPr>
+              <w:lastRenderedPageBreak/>
               <w:t>Outputs</w:t>
             </w:r>
           </w:p>
@@ -18337,54 +19182,53 @@
               <w:right w:val="single" w:sz="8" w:space="0" w:color="000000"/>
             </w:tcBorders>
             <w:vAlign w:val="center"/>
-            <w:hideMark/>
-          </w:tcPr>
-          <w:p>
-            <w:pPr>
-              <w:spacing w:after="0" w:line="240" w:lineRule="auto"/>
-              <w:rPr>
-                <w:rFonts w:ascii="Arial" w:eastAsia="Times New Roman" w:hAnsi="Arial" w:cs="Arial"/>
-                <w:kern w:val="0"/>
-                <w:lang w:val="en-US" w:eastAsia="es-CO"/>
-                <w14:ligatures w14:val="none"/>
-              </w:rPr>
-            </w:pPr>
-          </w:p>
-        </w:tc>
-        <w:tc>
-          <w:tcPr>
-            <w:tcW w:w="0" w:type="auto"/>
-            <w:tcBorders>
-              <w:top w:val="single" w:sz="8" w:space="0" w:color="000000"/>
-              <w:left w:val="single" w:sz="8" w:space="0" w:color="000000"/>
-              <w:bottom w:val="single" w:sz="8" w:space="0" w:color="000000"/>
-              <w:right w:val="single" w:sz="8" w:space="0" w:color="000000"/>
-            </w:tcBorders>
-            <w:tcMar>
-              <w:top w:w="100" w:type="dxa"/>
-              <w:left w:w="100" w:type="dxa"/>
-              <w:bottom w:w="100" w:type="dxa"/>
-              <w:right w:w="100" w:type="dxa"/>
-            </w:tcMar>
-          </w:tcPr>
-          <w:p>
-            <w:pPr>
-              <w:spacing w:after="0" w:line="240" w:lineRule="auto"/>
-              <w:rPr>
-                <w:rFonts w:ascii="Arial" w:eastAsia="Times New Roman" w:hAnsi="Arial" w:cs="Arial"/>
-                <w:kern w:val="0"/>
-                <w:lang w:val="en-US" w:eastAsia="es-CO"/>
-                <w14:ligatures w14:val="none"/>
-              </w:rPr>
-            </w:pPr>
-            <w:r>
-              <w:rPr>
-                <w:rFonts w:ascii="Arial" w:eastAsia="Times New Roman" w:hAnsi="Arial" w:cs="Arial"/>
-                <w:kern w:val="0"/>
-                <w:lang w:val="en-US" w:eastAsia="es-CO"/>
-                <w14:ligatures w14:val="none"/>
-              </w:rPr>
-              <w:t>Error</w:t>
+          </w:tcPr>
+          <w:p>
+            <w:pPr>
+              <w:spacing w:after="0" w:line="240" w:lineRule="auto"/>
+              <w:rPr>
+                <w:rFonts w:ascii="Arial" w:eastAsia="Times New Roman" w:hAnsi="Arial" w:cs="Arial"/>
+                <w:kern w:val="0"/>
+                <w:lang w:val="en-US" w:eastAsia="es-CO"/>
+                <w14:ligatures w14:val="none"/>
+              </w:rPr>
+            </w:pPr>
+          </w:p>
+        </w:tc>
+        <w:tc>
+          <w:tcPr>
+            <w:tcW w:w="0" w:type="auto"/>
+            <w:tcBorders>
+              <w:top w:val="single" w:sz="8" w:space="0" w:color="000000"/>
+              <w:left w:val="single" w:sz="8" w:space="0" w:color="000000"/>
+              <w:bottom w:val="single" w:sz="8" w:space="0" w:color="000000"/>
+              <w:right w:val="single" w:sz="8" w:space="0" w:color="000000"/>
+            </w:tcBorders>
+            <w:tcMar>
+              <w:top w:w="100" w:type="dxa"/>
+              <w:left w:w="100" w:type="dxa"/>
+              <w:bottom w:w="100" w:type="dxa"/>
+              <w:right w:w="100" w:type="dxa"/>
+            </w:tcMar>
+          </w:tcPr>
+          <w:p>
+            <w:pPr>
+              <w:spacing w:after="0" w:line="240" w:lineRule="auto"/>
+              <w:rPr>
+                <w:rFonts w:ascii="Arial" w:eastAsia="Times New Roman" w:hAnsi="Arial" w:cs="Arial"/>
+                <w:kern w:val="0"/>
+                <w:lang w:val="en-US" w:eastAsia="es-CO"/>
+                <w14:ligatures w14:val="none"/>
+              </w:rPr>
+            </w:pPr>
+            <w:r>
+              <w:rPr>
+                <w:rFonts w:ascii="Arial" w:eastAsia="Times New Roman" w:hAnsi="Arial" w:cs="Arial"/>
+                <w:kern w:val="0"/>
+                <w:lang w:val="en-US" w:eastAsia="es-CO"/>
+                <w14:ligatures w14:val="none"/>
+              </w:rPr>
+              <w:t>Nonexistent place</w:t>
             </w:r>
           </w:p>
         </w:tc>
@@ -18458,16 +19302,7 @@
                 <w:lang w:val="en-US" w:eastAsia="es-CO"/>
                 <w14:ligatures w14:val="none"/>
               </w:rPr>
-              <w:t>A message stating there was an error of unknown cause that didn't allow</w:t>
-            </w:r>
-            <w:r>
-              <w:rPr>
-                <w:rFonts w:ascii="Arial" w:eastAsia="Times New Roman" w:hAnsi="Arial" w:cs="Arial"/>
-                <w:kern w:val="0"/>
-                <w:lang w:val="en-US" w:eastAsia="es-CO"/>
-                <w14:ligatures w14:val="none"/>
-              </w:rPr>
-              <w:t xml:space="preserve"> the information to be printed</w:t>
+              <w:t>A message showing that the entered place is not registered yet will be shown.</w:t>
             </w:r>
           </w:p>
         </w:tc>
@@ -18485,53 +19320,54 @@
               <w:right w:val="single" w:sz="8" w:space="0" w:color="000000"/>
             </w:tcBorders>
             <w:vAlign w:val="center"/>
-          </w:tcPr>
-          <w:p>
-            <w:pPr>
-              <w:spacing w:after="0" w:line="240" w:lineRule="auto"/>
-              <w:rPr>
-                <w:rFonts w:ascii="Arial" w:eastAsia="Times New Roman" w:hAnsi="Arial" w:cs="Arial"/>
-                <w:kern w:val="0"/>
-                <w:lang w:val="en-US" w:eastAsia="es-CO"/>
-                <w14:ligatures w14:val="none"/>
-              </w:rPr>
-            </w:pPr>
-          </w:p>
-        </w:tc>
-        <w:tc>
-          <w:tcPr>
-            <w:tcW w:w="0" w:type="auto"/>
-            <w:tcBorders>
-              <w:top w:val="single" w:sz="8" w:space="0" w:color="000000"/>
-              <w:left w:val="single" w:sz="8" w:space="0" w:color="000000"/>
-              <w:bottom w:val="single" w:sz="8" w:space="0" w:color="000000"/>
-              <w:right w:val="single" w:sz="8" w:space="0" w:color="000000"/>
-            </w:tcBorders>
-            <w:tcMar>
-              <w:top w:w="100" w:type="dxa"/>
-              <w:left w:w="100" w:type="dxa"/>
-              <w:bottom w:w="100" w:type="dxa"/>
-              <w:right w:w="100" w:type="dxa"/>
-            </w:tcMar>
-          </w:tcPr>
-          <w:p>
-            <w:pPr>
-              <w:spacing w:after="0" w:line="240" w:lineRule="auto"/>
-              <w:rPr>
-                <w:rFonts w:ascii="Arial" w:eastAsia="Times New Roman" w:hAnsi="Arial" w:cs="Arial"/>
-                <w:kern w:val="0"/>
-                <w:lang w:val="en-US" w:eastAsia="es-CO"/>
-                <w14:ligatures w14:val="none"/>
-              </w:rPr>
-            </w:pPr>
-            <w:r>
-              <w:rPr>
-                <w:rFonts w:ascii="Arial" w:eastAsia="Times New Roman" w:hAnsi="Arial" w:cs="Arial"/>
-                <w:kern w:val="0"/>
-                <w:lang w:val="en-US" w:eastAsia="es-CO"/>
-                <w14:ligatures w14:val="none"/>
-              </w:rPr>
-              <w:t>Incomplete information</w:t>
+            <w:hideMark/>
+          </w:tcPr>
+          <w:p>
+            <w:pPr>
+              <w:spacing w:after="0" w:line="240" w:lineRule="auto"/>
+              <w:rPr>
+                <w:rFonts w:ascii="Arial" w:eastAsia="Times New Roman" w:hAnsi="Arial" w:cs="Arial"/>
+                <w:kern w:val="0"/>
+                <w:lang w:val="en-US" w:eastAsia="es-CO"/>
+                <w14:ligatures w14:val="none"/>
+              </w:rPr>
+            </w:pPr>
+          </w:p>
+        </w:tc>
+        <w:tc>
+          <w:tcPr>
+            <w:tcW w:w="0" w:type="auto"/>
+            <w:tcBorders>
+              <w:top w:val="single" w:sz="8" w:space="0" w:color="000000"/>
+              <w:left w:val="single" w:sz="8" w:space="0" w:color="000000"/>
+              <w:bottom w:val="single" w:sz="8" w:space="0" w:color="000000"/>
+              <w:right w:val="single" w:sz="8" w:space="0" w:color="000000"/>
+            </w:tcBorders>
+            <w:tcMar>
+              <w:top w:w="100" w:type="dxa"/>
+              <w:left w:w="100" w:type="dxa"/>
+              <w:bottom w:w="100" w:type="dxa"/>
+              <w:right w:w="100" w:type="dxa"/>
+            </w:tcMar>
+          </w:tcPr>
+          <w:p>
+            <w:pPr>
+              <w:spacing w:after="0" w:line="240" w:lineRule="auto"/>
+              <w:rPr>
+                <w:rFonts w:ascii="Arial" w:eastAsia="Times New Roman" w:hAnsi="Arial" w:cs="Arial"/>
+                <w:kern w:val="0"/>
+                <w:lang w:val="en-US" w:eastAsia="es-CO"/>
+                <w14:ligatures w14:val="none"/>
+              </w:rPr>
+            </w:pPr>
+            <w:r>
+              <w:rPr>
+                <w:rFonts w:ascii="Arial" w:eastAsia="Times New Roman" w:hAnsi="Arial" w:cs="Arial"/>
+                <w:kern w:val="0"/>
+                <w:lang w:val="en-US" w:eastAsia="es-CO"/>
+                <w14:ligatures w14:val="none"/>
+              </w:rPr>
+              <w:t>Error</w:t>
             </w:r>
           </w:p>
         </w:tc>
@@ -18605,7 +19441,7 @@
                 <w:lang w:val="en-US" w:eastAsia="es-CO"/>
                 <w14:ligatures w14:val="none"/>
               </w:rPr>
-              <w:t>A message stating that not all the mandatory fields where filled will be printed.</w:t>
+              <w:t>A message stating there was an error of unknown cause that didn't allow the information to be printed</w:t>
             </w:r>
           </w:p>
         </w:tc>
@@ -18620,7 +19456,6 @@
             <w:vMerge/>
             <w:tcBorders>
               <w:left w:val="single" w:sz="8" w:space="0" w:color="000000"/>
-              <w:bottom w:val="single" w:sz="8" w:space="0" w:color="000000"/>
               <w:right w:val="single" w:sz="8" w:space="0" w:color="000000"/>
             </w:tcBorders>
             <w:vAlign w:val="center"/>
@@ -18670,6 +19505,145 @@
                 <w:lang w:val="en-US" w:eastAsia="es-CO"/>
                 <w14:ligatures w14:val="none"/>
               </w:rPr>
+              <w:t>Incomplete information</w:t>
+            </w:r>
+          </w:p>
+        </w:tc>
+        <w:tc>
+          <w:tcPr>
+            <w:tcW w:w="0" w:type="auto"/>
+            <w:tcBorders>
+              <w:top w:val="single" w:sz="8" w:space="0" w:color="000000"/>
+              <w:left w:val="single" w:sz="8" w:space="0" w:color="000000"/>
+              <w:bottom w:val="single" w:sz="8" w:space="0" w:color="000000"/>
+              <w:right w:val="single" w:sz="8" w:space="0" w:color="000000"/>
+            </w:tcBorders>
+            <w:tcMar>
+              <w:top w:w="100" w:type="dxa"/>
+              <w:left w:w="100" w:type="dxa"/>
+              <w:bottom w:w="100" w:type="dxa"/>
+              <w:right w:w="100" w:type="dxa"/>
+            </w:tcMar>
+          </w:tcPr>
+          <w:p>
+            <w:pPr>
+              <w:spacing w:after="0" w:line="240" w:lineRule="auto"/>
+              <w:rPr>
+                <w:rFonts w:ascii="Arial" w:eastAsia="Times New Roman" w:hAnsi="Arial" w:cs="Arial"/>
+                <w:kern w:val="0"/>
+                <w:lang w:val="en-US" w:eastAsia="es-CO"/>
+                <w14:ligatures w14:val="none"/>
+              </w:rPr>
+            </w:pPr>
+            <w:r>
+              <w:rPr>
+                <w:rFonts w:ascii="Arial" w:eastAsia="Times New Roman" w:hAnsi="Arial" w:cs="Arial"/>
+                <w:kern w:val="0"/>
+                <w:lang w:val="en-US" w:eastAsia="es-CO"/>
+                <w14:ligatures w14:val="none"/>
+              </w:rPr>
+              <w:t>String</w:t>
+            </w:r>
+          </w:p>
+        </w:tc>
+        <w:tc>
+          <w:tcPr>
+            <w:tcW w:w="0" w:type="auto"/>
+            <w:tcBorders>
+              <w:top w:val="single" w:sz="8" w:space="0" w:color="000000"/>
+              <w:left w:val="single" w:sz="8" w:space="0" w:color="000000"/>
+              <w:bottom w:val="single" w:sz="8" w:space="0" w:color="000000"/>
+              <w:right w:val="single" w:sz="8" w:space="0" w:color="000000"/>
+            </w:tcBorders>
+            <w:tcMar>
+              <w:top w:w="100" w:type="dxa"/>
+              <w:left w:w="100" w:type="dxa"/>
+              <w:bottom w:w="100" w:type="dxa"/>
+              <w:right w:w="100" w:type="dxa"/>
+            </w:tcMar>
+          </w:tcPr>
+          <w:p>
+            <w:pPr>
+              <w:spacing w:after="0" w:line="240" w:lineRule="auto"/>
+              <w:rPr>
+                <w:rFonts w:ascii="Arial" w:eastAsia="Times New Roman" w:hAnsi="Arial" w:cs="Arial"/>
+                <w:kern w:val="0"/>
+                <w:lang w:val="en-US" w:eastAsia="es-CO"/>
+                <w14:ligatures w14:val="none"/>
+              </w:rPr>
+            </w:pPr>
+            <w:r>
+              <w:rPr>
+                <w:rFonts w:ascii="Arial" w:eastAsia="Times New Roman" w:hAnsi="Arial" w:cs="Arial"/>
+                <w:kern w:val="0"/>
+                <w:lang w:val="en-US" w:eastAsia="es-CO"/>
+                <w14:ligatures w14:val="none"/>
+              </w:rPr>
+              <w:t>A message stating that not all the mandatory fields where filled will be printed.</w:t>
+            </w:r>
+          </w:p>
+        </w:tc>
+      </w:tr>
+      <w:tr>
+        <w:trPr>
+          <w:trHeight w:val="420"/>
+        </w:trPr>
+        <w:tc>
+          <w:tcPr>
+            <w:tcW w:w="0" w:type="auto"/>
+            <w:vMerge/>
+            <w:tcBorders>
+              <w:left w:val="single" w:sz="8" w:space="0" w:color="000000"/>
+              <w:bottom w:val="single" w:sz="8" w:space="0" w:color="000000"/>
+              <w:right w:val="single" w:sz="8" w:space="0" w:color="000000"/>
+            </w:tcBorders>
+            <w:vAlign w:val="center"/>
+          </w:tcPr>
+          <w:p>
+            <w:pPr>
+              <w:spacing w:after="0" w:line="240" w:lineRule="auto"/>
+              <w:rPr>
+                <w:rFonts w:ascii="Arial" w:eastAsia="Times New Roman" w:hAnsi="Arial" w:cs="Arial"/>
+                <w:kern w:val="0"/>
+                <w:lang w:val="en-US" w:eastAsia="es-CO"/>
+                <w14:ligatures w14:val="none"/>
+              </w:rPr>
+            </w:pPr>
+          </w:p>
+        </w:tc>
+        <w:tc>
+          <w:tcPr>
+            <w:tcW w:w="0" w:type="auto"/>
+            <w:tcBorders>
+              <w:top w:val="single" w:sz="8" w:space="0" w:color="000000"/>
+              <w:left w:val="single" w:sz="8" w:space="0" w:color="000000"/>
+              <w:bottom w:val="single" w:sz="8" w:space="0" w:color="000000"/>
+              <w:right w:val="single" w:sz="8" w:space="0" w:color="000000"/>
+            </w:tcBorders>
+            <w:tcMar>
+              <w:top w:w="100" w:type="dxa"/>
+              <w:left w:w="100" w:type="dxa"/>
+              <w:bottom w:w="100" w:type="dxa"/>
+              <w:right w:w="100" w:type="dxa"/>
+            </w:tcMar>
+          </w:tcPr>
+          <w:p>
+            <w:pPr>
+              <w:spacing w:after="0" w:line="240" w:lineRule="auto"/>
+              <w:rPr>
+                <w:rFonts w:ascii="Arial" w:eastAsia="Times New Roman" w:hAnsi="Arial" w:cs="Arial"/>
+                <w:kern w:val="0"/>
+                <w:lang w:val="en-US" w:eastAsia="es-CO"/>
+                <w14:ligatures w14:val="none"/>
+              </w:rPr>
+            </w:pPr>
+            <w:r>
+              <w:rPr>
+                <w:rFonts w:ascii="Arial" w:eastAsia="Times New Roman" w:hAnsi="Arial" w:cs="Arial"/>
+                <w:kern w:val="0"/>
+                <w:lang w:val="en-US" w:eastAsia="es-CO"/>
+                <w14:ligatures w14:val="none"/>
+              </w:rPr>
               <w:t>Invalid information</w:t>
             </w:r>
           </w:p>
@@ -18744,25 +19718,7 @@
                 <w:lang w:val="en-US" w:eastAsia="es-CO"/>
                 <w14:ligatures w14:val="none"/>
               </w:rPr>
-              <w:t xml:space="preserve">A message stating that there are mistakes in the </w:t>
-            </w:r>
-            <w:r>
-              <w:rPr>
-                <w:rFonts w:ascii="Arial" w:eastAsia="Times New Roman" w:hAnsi="Arial" w:cs="Arial"/>
-                <w:kern w:val="0"/>
-                <w:lang w:val="en-US" w:eastAsia="es-CO"/>
-                <w14:ligatures w14:val="none"/>
-              </w:rPr>
-              <w:t>inputted</w:t>
-            </w:r>
-            <w:r>
-              <w:rPr>
-                <w:rFonts w:ascii="Arial" w:eastAsia="Times New Roman" w:hAnsi="Arial" w:cs="Arial"/>
-                <w:kern w:val="0"/>
-                <w:lang w:val="en-US" w:eastAsia="es-CO"/>
-                <w14:ligatures w14:val="none"/>
-              </w:rPr>
-              <w:t xml:space="preserve"> information (don’t follow the conditions)</w:t>
+              <w:t>A message stating that there are mistakes in the inputted information (don’t follow the conditions)</w:t>
             </w:r>
           </w:p>
         </w:tc>
@@ -18789,9 +19745,9 @@
       </w:tblPr>
       <w:tblGrid>
         <w:gridCol w:w="1744"/>
-        <w:gridCol w:w="1642"/>
-        <w:gridCol w:w="1462"/>
-        <w:gridCol w:w="3970"/>
+        <w:gridCol w:w="1666"/>
+        <w:gridCol w:w="1460"/>
+        <w:gridCol w:w="3948"/>
       </w:tblGrid>
       <w:tr>
         <w:trPr>
@@ -19011,7 +19967,43 @@
                 <w:lang w:val="en-US" w:eastAsia="es-CO"/>
                 <w14:ligatures w14:val="none"/>
               </w:rPr>
-              <w:t>For the user to retrieve all the information of all the communities in one department, first, he will need to provide the name of the department. After the system finds the information, it will print the data of every community. If the department was empty, it would be an “empty” message. Alternatively, if the information was not printed, then an error, incomplete information or invalid information will be printed.</w:t>
+              <w:t>For the user to retrieve all the information of all the communities in one department, first, he will need to provide the name of the department.</w:t>
+            </w:r>
+            <w:r>
+              <w:rPr>
+                <w:rFonts w:ascii="Arial" w:eastAsia="Times New Roman" w:hAnsi="Arial" w:cs="Arial"/>
+                <w:kern w:val="0"/>
+                <w:lang w:val="en-US" w:eastAsia="es-CO"/>
+                <w14:ligatures w14:val="none"/>
+              </w:rPr>
+              <w:t xml:space="preserve"> Second, the system will check that the department’s name provided does exist, showing a nonexistent department message in case the name doesn’t match any of the registered departments. </w:t>
+            </w:r>
+            <w:r>
+              <w:rPr>
+                <w:rFonts w:ascii="Arial" w:eastAsia="Times New Roman" w:hAnsi="Arial" w:cs="Arial"/>
+                <w:kern w:val="0"/>
+                <w:lang w:val="en-US" w:eastAsia="es-CO"/>
+                <w14:ligatures w14:val="none"/>
+              </w:rPr>
+              <w:t>After the system finds the information, it will print the data of every community</w:t>
+            </w:r>
+            <w:r>
+              <w:rPr>
+                <w:rFonts w:ascii="Arial" w:eastAsia="Times New Roman" w:hAnsi="Arial" w:cs="Arial"/>
+                <w:kern w:val="0"/>
+                <w:lang w:val="en-US" w:eastAsia="es-CO"/>
+                <w14:ligatures w14:val="none"/>
+              </w:rPr>
+              <w:t xml:space="preserve"> without duplicating the information of a community in case it takes care of more than one place</w:t>
+            </w:r>
+            <w:r>
+              <w:rPr>
+                <w:rFonts w:ascii="Arial" w:eastAsia="Times New Roman" w:hAnsi="Arial" w:cs="Arial"/>
+                <w:kern w:val="0"/>
+                <w:lang w:val="en-US" w:eastAsia="es-CO"/>
+                <w14:ligatures w14:val="none"/>
+              </w:rPr>
+              <w:t>. If the department was empty, it would be an “empty” message. Alternatively, if the information was not printed, then an error, incomplete information or invalid information will be printed.</w:t>
             </w:r>
           </w:p>
         </w:tc>
@@ -19364,7 +20356,6 @@
                 <w:lang w:val="en-US" w:eastAsia="es-CO"/>
                 <w14:ligatures w14:val="none"/>
               </w:rPr>
-              <w:lastRenderedPageBreak/>
               <w:t>Choco</w:t>
             </w:r>
           </w:p>
@@ -19443,6 +20434,31 @@
               <w:t>Nariño</w:t>
             </w:r>
           </w:p>
+          <w:p>
+            <w:pPr>
+              <w:pStyle w:val="ListParagraph"/>
+              <w:numPr>
+                <w:ilvl w:val="0"/>
+                <w:numId w:val="14"/>
+              </w:numPr>
+              <w:spacing w:after="0" w:line="240" w:lineRule="auto"/>
+              <w:rPr>
+                <w:rFonts w:ascii="Arial" w:eastAsia="Times New Roman" w:hAnsi="Arial" w:cs="Arial"/>
+                <w:kern w:val="0"/>
+                <w:lang w:val="en-US" w:eastAsia="es-CO"/>
+                <w14:ligatures w14:val="none"/>
+              </w:rPr>
+            </w:pPr>
+            <w:r>
+              <w:rPr>
+                <w:rFonts w:ascii="Arial" w:eastAsia="Times New Roman" w:hAnsi="Arial" w:cs="Arial"/>
+                <w:kern w:val="0"/>
+                <w:lang w:val="en-US" w:eastAsia="es-CO"/>
+                <w14:ligatures w14:val="none"/>
+              </w:rPr>
+              <w:t>Mandatory</w:t>
+            </w:r>
+          </w:p>
         </w:tc>
       </w:tr>
       <w:tr>
@@ -19486,73 +20502,118 @@
                 <w:lang w:val="en-US" w:eastAsia="es-CO"/>
                 <w14:ligatures w14:val="none"/>
               </w:rPr>
+              <w:t>Results or postcondition</w:t>
+            </w:r>
+          </w:p>
+        </w:tc>
+        <w:tc>
+          <w:tcPr>
+            <w:tcW w:w="0" w:type="auto"/>
+            <w:gridSpan w:val="3"/>
+            <w:tcBorders>
+              <w:top w:val="single" w:sz="8" w:space="0" w:color="000000"/>
+              <w:left w:val="single" w:sz="8" w:space="0" w:color="000000"/>
+              <w:bottom w:val="single" w:sz="8" w:space="0" w:color="000000"/>
+              <w:right w:val="single" w:sz="8" w:space="0" w:color="000000"/>
+            </w:tcBorders>
+            <w:tcMar>
+              <w:top w:w="100" w:type="dxa"/>
+              <w:left w:w="100" w:type="dxa"/>
+              <w:bottom w:w="100" w:type="dxa"/>
+              <w:right w:w="100" w:type="dxa"/>
+            </w:tcMar>
+          </w:tcPr>
+          <w:p>
+            <w:pPr>
+              <w:spacing w:after="0" w:line="240" w:lineRule="auto"/>
+              <w:rPr>
+                <w:rFonts w:ascii="Arial" w:eastAsia="Times New Roman" w:hAnsi="Arial" w:cs="Arial"/>
+                <w:kern w:val="0"/>
+                <w:lang w:val="en-US" w:eastAsia="es-CO"/>
+                <w14:ligatures w14:val="none"/>
+              </w:rPr>
+            </w:pPr>
+            <w:r>
+              <w:rPr>
+                <w:rFonts w:ascii="Arial" w:eastAsia="Times New Roman" w:hAnsi="Arial" w:cs="Arial"/>
+                <w:kern w:val="0"/>
+                <w:lang w:val="en-US" w:eastAsia="es-CO"/>
+                <w14:ligatures w14:val="none"/>
+              </w:rPr>
+              <w:t xml:space="preserve">The system will print out all the information (grouped by community) </w:t>
+            </w:r>
+            <w:r>
+              <w:rPr>
+                <w:rFonts w:ascii="Arial" w:eastAsia="Times New Roman" w:hAnsi="Arial" w:cs="Arial"/>
+                <w:kern w:val="0"/>
+                <w:lang w:val="en-US" w:eastAsia="es-CO"/>
+                <w14:ligatures w14:val="none"/>
+              </w:rPr>
+              <w:t xml:space="preserve">about all the communities that are inside the selected </w:t>
+            </w:r>
+            <w:r>
+              <w:rPr>
+                <w:rFonts w:ascii="Arial" w:eastAsia="Times New Roman" w:hAnsi="Arial" w:cs="Arial"/>
+                <w:kern w:val="0"/>
+                <w:lang w:val="en-US" w:eastAsia="es-CO"/>
+                <w14:ligatures w14:val="none"/>
+              </w:rPr>
+              <w:t>department</w:t>
+            </w:r>
+            <w:r>
+              <w:rPr>
+                <w:rFonts w:ascii="Arial" w:eastAsia="Times New Roman" w:hAnsi="Arial" w:cs="Arial"/>
+                <w:kern w:val="0"/>
+                <w:lang w:val="en-US" w:eastAsia="es-CO"/>
+                <w14:ligatures w14:val="none"/>
+              </w:rPr>
+              <w:t xml:space="preserve">. </w:t>
+            </w:r>
+            <w:r>
+              <w:rPr>
+                <w:rFonts w:ascii="Arial" w:eastAsia="Times New Roman" w:hAnsi="Arial" w:cs="Arial"/>
+                <w:kern w:val="0"/>
+                <w:lang w:val="en-US" w:eastAsia="es-CO"/>
+                <w14:ligatures w14:val="none"/>
+              </w:rPr>
+              <w:t xml:space="preserve">If there entered name of the department doesn’t exist </w:t>
+            </w:r>
+            <w:r>
+              <w:rPr>
+                <w:rFonts w:ascii="Arial" w:eastAsia="Times New Roman" w:hAnsi="Arial" w:cs="Arial"/>
+                <w:kern w:val="0"/>
+                <w:lang w:val="en-US" w:eastAsia="es-CO"/>
+                <w14:ligatures w14:val="none"/>
+              </w:rPr>
+              <w:t xml:space="preserve">a nonexistent </w:t>
+            </w:r>
+            <w:r>
+              <w:rPr>
+                <w:rFonts w:ascii="Arial" w:eastAsia="Times New Roman" w:hAnsi="Arial" w:cs="Arial"/>
+                <w:kern w:val="0"/>
+                <w:lang w:val="en-US" w:eastAsia="es-CO"/>
+                <w14:ligatures w14:val="none"/>
+              </w:rPr>
               <w:lastRenderedPageBreak/>
-              <w:t>Results or postcondition</w:t>
-            </w:r>
-          </w:p>
-        </w:tc>
-        <w:tc>
-          <w:tcPr>
-            <w:tcW w:w="0" w:type="auto"/>
-            <w:gridSpan w:val="3"/>
-            <w:tcBorders>
-              <w:top w:val="single" w:sz="8" w:space="0" w:color="000000"/>
-              <w:left w:val="single" w:sz="8" w:space="0" w:color="000000"/>
-              <w:bottom w:val="single" w:sz="8" w:space="0" w:color="000000"/>
-              <w:right w:val="single" w:sz="8" w:space="0" w:color="000000"/>
-            </w:tcBorders>
-            <w:tcMar>
-              <w:top w:w="100" w:type="dxa"/>
-              <w:left w:w="100" w:type="dxa"/>
-              <w:bottom w:w="100" w:type="dxa"/>
-              <w:right w:w="100" w:type="dxa"/>
-            </w:tcMar>
-          </w:tcPr>
-          <w:p>
-            <w:pPr>
-              <w:spacing w:after="0" w:line="240" w:lineRule="auto"/>
-              <w:rPr>
-                <w:rFonts w:ascii="Arial" w:eastAsia="Times New Roman" w:hAnsi="Arial" w:cs="Arial"/>
-                <w:kern w:val="0"/>
-                <w:lang w:val="en-US" w:eastAsia="es-CO"/>
-                <w14:ligatures w14:val="none"/>
-              </w:rPr>
-            </w:pPr>
-            <w:r>
-              <w:rPr>
-                <w:rFonts w:ascii="Arial" w:eastAsia="Times New Roman" w:hAnsi="Arial" w:cs="Arial"/>
-                <w:kern w:val="0"/>
-                <w:lang w:val="en-US" w:eastAsia="es-CO"/>
-                <w14:ligatures w14:val="none"/>
-              </w:rPr>
-              <w:t xml:space="preserve">The system will print out all the information (grouped by community) </w:t>
-            </w:r>
-            <w:r>
-              <w:rPr>
-                <w:rFonts w:ascii="Arial" w:eastAsia="Times New Roman" w:hAnsi="Arial" w:cs="Arial"/>
-                <w:kern w:val="0"/>
-                <w:lang w:val="en-US" w:eastAsia="es-CO"/>
-                <w14:ligatures w14:val="none"/>
-              </w:rPr>
-              <w:t xml:space="preserve">about all the communities that are inside the selected </w:t>
-            </w:r>
-            <w:r>
-              <w:rPr>
-                <w:rFonts w:ascii="Arial" w:eastAsia="Times New Roman" w:hAnsi="Arial" w:cs="Arial"/>
-                <w:kern w:val="0"/>
-                <w:lang w:val="en-US" w:eastAsia="es-CO"/>
-                <w14:ligatures w14:val="none"/>
-              </w:rPr>
-              <w:t>department</w:t>
-            </w:r>
-            <w:r>
-              <w:rPr>
-                <w:rFonts w:ascii="Arial" w:eastAsia="Times New Roman" w:hAnsi="Arial" w:cs="Arial"/>
-                <w:kern w:val="0"/>
-                <w:lang w:val="en-US" w:eastAsia="es-CO"/>
-                <w14:ligatures w14:val="none"/>
-              </w:rPr>
-              <w:t>. If the information can’t be printed, it will show a message of error, incomplete information, or invalid information depending on the cause of the error.</w:t>
+              <w:t xml:space="preserve">department message will </w:t>
+            </w:r>
+            <w:r>
+              <w:rPr>
+                <w:rFonts w:ascii="Arial" w:eastAsia="Times New Roman" w:hAnsi="Arial" w:cs="Arial"/>
+                <w:kern w:val="0"/>
+                <w:lang w:val="en-US" w:eastAsia="es-CO"/>
+                <w14:ligatures w14:val="none"/>
+              </w:rPr>
+              <w:t xml:space="preserve">appear. If the community does exist, it will gather all the information of every community and display it (without showing any duplicates). On the other hand, if the selected department doesn’t have any community inside, then an empty error message will pop up. </w:t>
+            </w:r>
+            <w:r>
+              <w:rPr>
+                <w:rFonts w:ascii="Arial" w:eastAsia="Times New Roman" w:hAnsi="Arial" w:cs="Arial"/>
+                <w:kern w:val="0"/>
+                <w:lang w:val="en-US" w:eastAsia="es-CO"/>
+                <w14:ligatures w14:val="none"/>
+              </w:rPr>
+              <w:t>If the information can’t be printed, it will show a message of error, incomplete information, or invalid information depending on the cause of the error.</w:t>
             </w:r>
           </w:p>
         </w:tc>
@@ -19598,6 +20659,7 @@
                 <w:lang w:val="en-US" w:eastAsia="es-CO"/>
                 <w14:ligatures w14:val="none"/>
               </w:rPr>
+              <w:lastRenderedPageBreak/>
               <w:t>Outputs</w:t>
             </w:r>
           </w:p>
@@ -19870,6 +20932,291 @@
                 <w14:ligatures w14:val="none"/>
               </w:rPr>
               <w:t>printed.</w:t>
+            </w:r>
+          </w:p>
+        </w:tc>
+      </w:tr>
+      <w:tr>
+        <w:trPr>
+          <w:trHeight w:val="420"/>
+        </w:trPr>
+        <w:tc>
+          <w:tcPr>
+            <w:tcW w:w="0" w:type="auto"/>
+            <w:vMerge/>
+            <w:tcBorders>
+              <w:left w:val="single" w:sz="8" w:space="0" w:color="000000"/>
+              <w:right w:val="single" w:sz="8" w:space="0" w:color="000000"/>
+            </w:tcBorders>
+            <w:vAlign w:val="center"/>
+          </w:tcPr>
+          <w:p>
+            <w:pPr>
+              <w:spacing w:after="0" w:line="240" w:lineRule="auto"/>
+              <w:rPr>
+                <w:rFonts w:ascii="Arial" w:eastAsia="Times New Roman" w:hAnsi="Arial" w:cs="Arial"/>
+                <w:kern w:val="0"/>
+                <w:lang w:val="en-US" w:eastAsia="es-CO"/>
+                <w14:ligatures w14:val="none"/>
+              </w:rPr>
+            </w:pPr>
+          </w:p>
+        </w:tc>
+        <w:tc>
+          <w:tcPr>
+            <w:tcW w:w="0" w:type="auto"/>
+            <w:tcBorders>
+              <w:top w:val="single" w:sz="8" w:space="0" w:color="000000"/>
+              <w:left w:val="single" w:sz="8" w:space="0" w:color="000000"/>
+              <w:bottom w:val="single" w:sz="8" w:space="0" w:color="000000"/>
+              <w:right w:val="single" w:sz="8" w:space="0" w:color="000000"/>
+            </w:tcBorders>
+            <w:tcMar>
+              <w:top w:w="100" w:type="dxa"/>
+              <w:left w:w="100" w:type="dxa"/>
+              <w:bottom w:w="100" w:type="dxa"/>
+              <w:right w:w="100" w:type="dxa"/>
+            </w:tcMar>
+          </w:tcPr>
+          <w:p>
+            <w:pPr>
+              <w:spacing w:after="0" w:line="240" w:lineRule="auto"/>
+              <w:rPr>
+                <w:rFonts w:ascii="Arial" w:eastAsia="Times New Roman" w:hAnsi="Arial" w:cs="Arial"/>
+                <w:kern w:val="0"/>
+                <w:lang w:val="en-US" w:eastAsia="es-CO"/>
+                <w14:ligatures w14:val="none"/>
+              </w:rPr>
+            </w:pPr>
+            <w:r>
+              <w:rPr>
+                <w:rFonts w:ascii="Arial" w:eastAsia="Times New Roman" w:hAnsi="Arial" w:cs="Arial"/>
+                <w:kern w:val="0"/>
+                <w:lang w:val="en-US" w:eastAsia="es-CO"/>
+                <w14:ligatures w14:val="none"/>
+              </w:rPr>
+              <w:t>Nonexistent Department</w:t>
+            </w:r>
+          </w:p>
+        </w:tc>
+        <w:tc>
+          <w:tcPr>
+            <w:tcW w:w="0" w:type="auto"/>
+            <w:tcBorders>
+              <w:top w:val="single" w:sz="8" w:space="0" w:color="000000"/>
+              <w:left w:val="single" w:sz="8" w:space="0" w:color="000000"/>
+              <w:bottom w:val="single" w:sz="8" w:space="0" w:color="000000"/>
+              <w:right w:val="single" w:sz="8" w:space="0" w:color="000000"/>
+            </w:tcBorders>
+            <w:tcMar>
+              <w:top w:w="100" w:type="dxa"/>
+              <w:left w:w="100" w:type="dxa"/>
+              <w:bottom w:w="100" w:type="dxa"/>
+              <w:right w:w="100" w:type="dxa"/>
+            </w:tcMar>
+          </w:tcPr>
+          <w:p>
+            <w:pPr>
+              <w:spacing w:after="0" w:line="240" w:lineRule="auto"/>
+              <w:rPr>
+                <w:rFonts w:ascii="Arial" w:eastAsia="Times New Roman" w:hAnsi="Arial" w:cs="Arial"/>
+                <w:kern w:val="0"/>
+                <w:lang w:val="en-US" w:eastAsia="es-CO"/>
+                <w14:ligatures w14:val="none"/>
+              </w:rPr>
+            </w:pPr>
+            <w:r>
+              <w:rPr>
+                <w:rFonts w:ascii="Arial" w:eastAsia="Times New Roman" w:hAnsi="Arial" w:cs="Arial"/>
+                <w:kern w:val="0"/>
+                <w:lang w:val="en-US" w:eastAsia="es-CO"/>
+                <w14:ligatures w14:val="none"/>
+              </w:rPr>
+              <w:t>String</w:t>
+            </w:r>
+          </w:p>
+        </w:tc>
+        <w:tc>
+          <w:tcPr>
+            <w:tcW w:w="0" w:type="auto"/>
+            <w:tcBorders>
+              <w:top w:val="single" w:sz="8" w:space="0" w:color="000000"/>
+              <w:left w:val="single" w:sz="8" w:space="0" w:color="000000"/>
+              <w:bottom w:val="single" w:sz="8" w:space="0" w:color="000000"/>
+              <w:right w:val="single" w:sz="8" w:space="0" w:color="000000"/>
+            </w:tcBorders>
+            <w:tcMar>
+              <w:top w:w="100" w:type="dxa"/>
+              <w:left w:w="100" w:type="dxa"/>
+              <w:bottom w:w="100" w:type="dxa"/>
+              <w:right w:w="100" w:type="dxa"/>
+            </w:tcMar>
+          </w:tcPr>
+          <w:p>
+            <w:pPr>
+              <w:spacing w:after="0" w:line="240" w:lineRule="auto"/>
+              <w:rPr>
+                <w:rFonts w:ascii="Arial" w:eastAsia="Times New Roman" w:hAnsi="Arial" w:cs="Arial"/>
+                <w:kern w:val="0"/>
+                <w:lang w:val="en-US" w:eastAsia="es-CO"/>
+                <w14:ligatures w14:val="none"/>
+              </w:rPr>
+            </w:pPr>
+            <w:r>
+              <w:rPr>
+                <w:rFonts w:ascii="Arial" w:eastAsia="Times New Roman" w:hAnsi="Arial" w:cs="Arial"/>
+                <w:kern w:val="0"/>
+                <w:lang w:val="en-US" w:eastAsia="es-CO"/>
+                <w14:ligatures w14:val="none"/>
+              </w:rPr>
+              <w:t>A message showing that the entere</w:t>
+            </w:r>
+            <w:r>
+              <w:rPr>
+                <w:rFonts w:ascii="Arial" w:eastAsia="Times New Roman" w:hAnsi="Arial" w:cs="Arial"/>
+                <w:kern w:val="0"/>
+                <w:lang w:val="en-US" w:eastAsia="es-CO"/>
+                <w14:ligatures w14:val="none"/>
+              </w:rPr>
+              <w:t>d department doesn’t make part of the considered group by the system.</w:t>
+            </w:r>
+          </w:p>
+        </w:tc>
+      </w:tr>
+      <w:tr>
+        <w:trPr>
+          <w:trHeight w:val="420"/>
+        </w:trPr>
+        <w:tc>
+          <w:tcPr>
+            <w:tcW w:w="0" w:type="auto"/>
+            <w:vMerge/>
+            <w:tcBorders>
+              <w:left w:val="single" w:sz="8" w:space="0" w:color="000000"/>
+              <w:right w:val="single" w:sz="8" w:space="0" w:color="000000"/>
+            </w:tcBorders>
+            <w:vAlign w:val="center"/>
+          </w:tcPr>
+          <w:p>
+            <w:pPr>
+              <w:spacing w:after="0" w:line="240" w:lineRule="auto"/>
+              <w:rPr>
+                <w:rFonts w:ascii="Arial" w:eastAsia="Times New Roman" w:hAnsi="Arial" w:cs="Arial"/>
+                <w:kern w:val="0"/>
+                <w:lang w:val="en-US" w:eastAsia="es-CO"/>
+                <w14:ligatures w14:val="none"/>
+              </w:rPr>
+            </w:pPr>
+          </w:p>
+        </w:tc>
+        <w:tc>
+          <w:tcPr>
+            <w:tcW w:w="0" w:type="auto"/>
+            <w:tcBorders>
+              <w:top w:val="single" w:sz="8" w:space="0" w:color="000000"/>
+              <w:left w:val="single" w:sz="8" w:space="0" w:color="000000"/>
+              <w:bottom w:val="single" w:sz="8" w:space="0" w:color="000000"/>
+              <w:right w:val="single" w:sz="8" w:space="0" w:color="000000"/>
+            </w:tcBorders>
+            <w:tcMar>
+              <w:top w:w="100" w:type="dxa"/>
+              <w:left w:w="100" w:type="dxa"/>
+              <w:bottom w:w="100" w:type="dxa"/>
+              <w:right w:w="100" w:type="dxa"/>
+            </w:tcMar>
+          </w:tcPr>
+          <w:p>
+            <w:pPr>
+              <w:spacing w:after="0" w:line="240" w:lineRule="auto"/>
+              <w:rPr>
+                <w:rFonts w:ascii="Arial" w:eastAsia="Times New Roman" w:hAnsi="Arial" w:cs="Arial"/>
+                <w:kern w:val="0"/>
+                <w:lang w:val="en-US" w:eastAsia="es-CO"/>
+                <w14:ligatures w14:val="none"/>
+              </w:rPr>
+            </w:pPr>
+            <w:r>
+              <w:rPr>
+                <w:rFonts w:ascii="Arial" w:eastAsia="Times New Roman" w:hAnsi="Arial" w:cs="Arial"/>
+                <w:kern w:val="0"/>
+                <w:lang w:val="en-US" w:eastAsia="es-CO"/>
+                <w14:ligatures w14:val="none"/>
+              </w:rPr>
+              <w:t>Empty department</w:t>
+            </w:r>
+          </w:p>
+        </w:tc>
+        <w:tc>
+          <w:tcPr>
+            <w:tcW w:w="0" w:type="auto"/>
+            <w:tcBorders>
+              <w:top w:val="single" w:sz="8" w:space="0" w:color="000000"/>
+              <w:left w:val="single" w:sz="8" w:space="0" w:color="000000"/>
+              <w:bottom w:val="single" w:sz="8" w:space="0" w:color="000000"/>
+              <w:right w:val="single" w:sz="8" w:space="0" w:color="000000"/>
+            </w:tcBorders>
+            <w:tcMar>
+              <w:top w:w="100" w:type="dxa"/>
+              <w:left w:w="100" w:type="dxa"/>
+              <w:bottom w:w="100" w:type="dxa"/>
+              <w:right w:w="100" w:type="dxa"/>
+            </w:tcMar>
+          </w:tcPr>
+          <w:p>
+            <w:pPr>
+              <w:spacing w:after="0" w:line="240" w:lineRule="auto"/>
+              <w:rPr>
+                <w:rFonts w:ascii="Arial" w:eastAsia="Times New Roman" w:hAnsi="Arial" w:cs="Arial"/>
+                <w:kern w:val="0"/>
+                <w:lang w:val="en-US" w:eastAsia="es-CO"/>
+                <w14:ligatures w14:val="none"/>
+              </w:rPr>
+            </w:pPr>
+            <w:r>
+              <w:rPr>
+                <w:rFonts w:ascii="Arial" w:eastAsia="Times New Roman" w:hAnsi="Arial" w:cs="Arial"/>
+                <w:kern w:val="0"/>
+                <w:lang w:val="en-US" w:eastAsia="es-CO"/>
+                <w14:ligatures w14:val="none"/>
+              </w:rPr>
+              <w:t>String</w:t>
+            </w:r>
+          </w:p>
+        </w:tc>
+        <w:tc>
+          <w:tcPr>
+            <w:tcW w:w="0" w:type="auto"/>
+            <w:tcBorders>
+              <w:top w:val="single" w:sz="8" w:space="0" w:color="000000"/>
+              <w:left w:val="single" w:sz="8" w:space="0" w:color="000000"/>
+              <w:bottom w:val="single" w:sz="8" w:space="0" w:color="000000"/>
+              <w:right w:val="single" w:sz="8" w:space="0" w:color="000000"/>
+            </w:tcBorders>
+            <w:tcMar>
+              <w:top w:w="100" w:type="dxa"/>
+              <w:left w:w="100" w:type="dxa"/>
+              <w:bottom w:w="100" w:type="dxa"/>
+              <w:right w:w="100" w:type="dxa"/>
+            </w:tcMar>
+          </w:tcPr>
+          <w:p>
+            <w:pPr>
+              <w:spacing w:after="0" w:line="240" w:lineRule="auto"/>
+              <w:rPr>
+                <w:rFonts w:ascii="Arial" w:eastAsia="Times New Roman" w:hAnsi="Arial" w:cs="Arial"/>
+                <w:kern w:val="0"/>
+                <w:lang w:val="en-US" w:eastAsia="es-CO"/>
+                <w14:ligatures w14:val="none"/>
+              </w:rPr>
+            </w:pPr>
+            <w:r>
+              <w:rPr>
+                <w:rFonts w:ascii="Arial" w:eastAsia="Times New Roman" w:hAnsi="Arial" w:cs="Arial"/>
+                <w:kern w:val="0"/>
+                <w:lang w:val="en-US" w:eastAsia="es-CO"/>
+                <w14:ligatures w14:val="none"/>
+              </w:rPr>
+              <w:t>A message stating that the entered department doesn’t contain any communities will be printed.</w:t>
             </w:r>
           </w:p>
         </w:tc>
@@ -20365,10 +21712,10 @@
         <w:tblLook w:val="04A0" w:firstRow="1" w:lastRow="0" w:firstColumn="1" w:lastColumn="0" w:noHBand="0" w:noVBand="1"/>
       </w:tblPr>
       <w:tblGrid>
-        <w:gridCol w:w="1742"/>
-        <w:gridCol w:w="1627"/>
-        <w:gridCol w:w="1299"/>
-        <w:gridCol w:w="4150"/>
+        <w:gridCol w:w="1741"/>
+        <w:gridCol w:w="1558"/>
+        <w:gridCol w:w="1264"/>
+        <w:gridCol w:w="4255"/>
       </w:tblGrid>
       <w:tr>
         <w:trPr>
@@ -20621,6 +21968,170 @@
                 <w14:ligatures w14:val="none"/>
               </w:rPr>
             </w:pPr>
+            <w:r>
+              <w:rPr>
+                <w:rFonts w:ascii="Arial" w:eastAsia="Times New Roman" w:hAnsi="Arial" w:cs="Arial"/>
+                <w:kern w:val="0"/>
+                <w:lang w:val="en-US" w:eastAsia="es-CO"/>
+                <w14:ligatures w14:val="none"/>
+              </w:rPr>
+              <w:t xml:space="preserve">Firstly, it's designed to print out all information grouped by community, particularly highlighting areas facing challenges </w:t>
+            </w:r>
+            <w:r>
+              <w:rPr>
+                <w:rFonts w:ascii="Arial" w:eastAsia="Times New Roman" w:hAnsi="Arial" w:cs="Arial"/>
+                <w:kern w:val="0"/>
+                <w:lang w:val="en-US" w:eastAsia="es-CO"/>
+                <w14:ligatures w14:val="none"/>
+              </w:rPr>
+              <w:t>“</w:t>
+            </w:r>
+            <w:r>
+              <w:rPr>
+                <w:rFonts w:ascii="Arial" w:eastAsia="Times New Roman" w:hAnsi="Arial" w:cs="Arial"/>
+                <w:kern w:val="0"/>
+                <w:lang w:val="en-US" w:eastAsia="es-CO"/>
+                <w14:ligatures w14:val="none"/>
+              </w:rPr>
+              <w:t>absence of hospitals</w:t>
+            </w:r>
+            <w:r>
+              <w:rPr>
+                <w:rFonts w:ascii="Arial" w:eastAsia="Times New Roman" w:hAnsi="Arial" w:cs="Arial"/>
+                <w:kern w:val="0"/>
+                <w:lang w:val="en-US" w:eastAsia="es-CO"/>
+                <w14:ligatures w14:val="none"/>
+              </w:rPr>
+              <w:t>”</w:t>
+            </w:r>
+            <w:r>
+              <w:rPr>
+                <w:rFonts w:ascii="Arial" w:eastAsia="Times New Roman" w:hAnsi="Arial" w:cs="Arial"/>
+                <w:kern w:val="0"/>
+                <w:lang w:val="en-US" w:eastAsia="es-CO"/>
+                <w14:ligatures w14:val="none"/>
+              </w:rPr>
+              <w:t xml:space="preserve"> </w:t>
+            </w:r>
+            <w:r>
+              <w:rPr>
+                <w:rFonts w:ascii="Arial" w:eastAsia="Times New Roman" w:hAnsi="Arial" w:cs="Arial"/>
+                <w:kern w:val="0"/>
+                <w:lang w:val="en-US" w:eastAsia="es-CO"/>
+                <w14:ligatures w14:val="none"/>
+              </w:rPr>
+              <w:t>and “lack of schools</w:t>
+            </w:r>
+            <w:r>
+              <w:rPr>
+                <w:rFonts w:ascii="Arial" w:eastAsia="Times New Roman" w:hAnsi="Arial" w:cs="Arial"/>
+                <w:kern w:val="0"/>
+                <w:lang w:val="en-US" w:eastAsia="es-CO"/>
+                <w14:ligatures w14:val="none"/>
+              </w:rPr>
+              <w:t xml:space="preserve"> </w:t>
+            </w:r>
+            <w:proofErr w:type="spellStart"/>
+            <w:r>
+              <w:rPr>
+                <w:rFonts w:ascii="Arial" w:eastAsia="Times New Roman" w:hAnsi="Arial" w:cs="Arial"/>
+                <w:kern w:val="0"/>
+                <w:lang w:val="en-US" w:eastAsia="es-CO"/>
+                <w14:ligatures w14:val="none"/>
+              </w:rPr>
+              <w:t>schools</w:t>
+            </w:r>
+            <w:proofErr w:type="spellEnd"/>
+            <w:r>
+              <w:rPr>
+                <w:rFonts w:ascii="Arial" w:eastAsia="Times New Roman" w:hAnsi="Arial" w:cs="Arial"/>
+                <w:kern w:val="0"/>
+                <w:lang w:val="en-US" w:eastAsia="es-CO"/>
+                <w14:ligatures w14:val="none"/>
+              </w:rPr>
+              <w:t>”</w:t>
+            </w:r>
+            <w:r>
+              <w:rPr>
+                <w:rFonts w:ascii="Arial" w:eastAsia="Times New Roman" w:hAnsi="Arial" w:cs="Arial"/>
+                <w:kern w:val="0"/>
+                <w:lang w:val="en-US" w:eastAsia="es-CO"/>
+                <w14:ligatures w14:val="none"/>
+              </w:rPr>
+              <w:t>.</w:t>
+            </w:r>
+            <w:r>
+              <w:rPr>
+                <w:rFonts w:ascii="Arial" w:eastAsia="Times New Roman" w:hAnsi="Arial" w:cs="Arial"/>
+                <w:kern w:val="0"/>
+                <w:lang w:val="en-US" w:eastAsia="es-CO"/>
+                <w14:ligatures w14:val="none"/>
+              </w:rPr>
+              <w:t xml:space="preserve"> </w:t>
+            </w:r>
+            <w:r>
+              <w:rPr>
+                <w:rFonts w:ascii="Arial" w:eastAsia="Times New Roman" w:hAnsi="Arial" w:cs="Arial"/>
+                <w:kern w:val="0"/>
+                <w:lang w:val="en-US" w:eastAsia="es-CO"/>
+                <w14:ligatures w14:val="none"/>
+              </w:rPr>
+              <w:t>Before proceeding with the printing process</w:t>
+            </w:r>
+            <w:r>
+              <w:rPr>
+                <w:rFonts w:ascii="Arial" w:eastAsia="Times New Roman" w:hAnsi="Arial" w:cs="Arial"/>
+                <w:kern w:val="0"/>
+                <w:lang w:val="en-US" w:eastAsia="es-CO"/>
+                <w14:ligatures w14:val="none"/>
+              </w:rPr>
+              <w:t>, i</w:t>
+            </w:r>
+            <w:r>
+              <w:rPr>
+                <w:rFonts w:ascii="Arial" w:eastAsia="Times New Roman" w:hAnsi="Arial" w:cs="Arial"/>
+                <w:kern w:val="0"/>
+                <w:lang w:val="en-US" w:eastAsia="es-CO"/>
+                <w14:ligatures w14:val="none"/>
+              </w:rPr>
+              <w:t xml:space="preserve">t verifies if </w:t>
+            </w:r>
+            <w:r>
+              <w:rPr>
+                <w:rFonts w:ascii="Arial" w:eastAsia="Times New Roman" w:hAnsi="Arial" w:cs="Arial"/>
+                <w:kern w:val="0"/>
+                <w:lang w:val="en-US" w:eastAsia="es-CO"/>
+                <w14:ligatures w14:val="none"/>
+              </w:rPr>
+              <w:t>both</w:t>
+            </w:r>
+            <w:r>
+              <w:rPr>
+                <w:rFonts w:ascii="Arial" w:eastAsia="Times New Roman" w:hAnsi="Arial" w:cs="Arial"/>
+                <w:kern w:val="0"/>
+                <w:lang w:val="en-US" w:eastAsia="es-CO"/>
+                <w14:ligatures w14:val="none"/>
+              </w:rPr>
+              <w:t xml:space="preserve"> challenges do have any community</w:t>
+            </w:r>
+            <w:r>
+              <w:rPr>
+                <w:rFonts w:ascii="Arial" w:eastAsia="Times New Roman" w:hAnsi="Arial" w:cs="Arial"/>
+                <w:kern w:val="0"/>
+                <w:lang w:val="en-US" w:eastAsia="es-CO"/>
+                <w14:ligatures w14:val="none"/>
+              </w:rPr>
+              <w:t xml:space="preserve"> confronting this challenge (if not, an empty message will be printed under the empty challenge)</w:t>
+            </w:r>
+            <w:r>
+              <w:rPr>
+                <w:rFonts w:ascii="Arial" w:eastAsia="Times New Roman" w:hAnsi="Arial" w:cs="Arial"/>
+                <w:kern w:val="0"/>
+                <w:lang w:val="en-US" w:eastAsia="es-CO"/>
+                <w14:ligatures w14:val="none"/>
+              </w:rPr>
+              <w:t>. Should any errors arise during the printing process, the system provides appropriate feedback. This includes messages indicating an error, incomplete information, or invalid data, depending on the specific issue encountered.</w:t>
+            </w:r>
           </w:p>
         </w:tc>
       </w:tr>
@@ -20666,6 +22177,7 @@
                 <w:lang w:val="en-US" w:eastAsia="es-CO"/>
                 <w14:ligatures w14:val="none"/>
               </w:rPr>
+              <w:lastRenderedPageBreak/>
               <w:t>Inputs</w:t>
             </w:r>
           </w:p>
@@ -21078,16 +22590,54 @@
                 <w:lang w:val="en-US" w:eastAsia="es-CO"/>
                 <w14:ligatures w14:val="none"/>
               </w:rPr>
-              <w:t>absence of hospitals or lack of schools)</w:t>
-            </w:r>
-            <w:r>
-              <w:rPr>
-                <w:rFonts w:ascii="Arial" w:eastAsia="Times New Roman" w:hAnsi="Arial" w:cs="Arial"/>
-                <w:kern w:val="0"/>
-                <w:lang w:val="en-US" w:eastAsia="es-CO"/>
-                <w14:ligatures w14:val="none"/>
-              </w:rPr>
-              <w:t>. If the information can’t be printed, it will show a message of error, incomplete information, or invalid information depending on the cause of the error.</w:t>
+              <w:t>absence of hospitals or lack of schools</w:t>
+            </w:r>
+            <w:r>
+              <w:rPr>
+                <w:rFonts w:ascii="Arial" w:eastAsia="Times New Roman" w:hAnsi="Arial" w:cs="Arial"/>
+                <w:kern w:val="0"/>
+                <w:lang w:val="en-US" w:eastAsia="es-CO"/>
+                <w14:ligatures w14:val="none"/>
+              </w:rPr>
+              <w:t xml:space="preserve">). If </w:t>
+            </w:r>
+            <w:proofErr w:type="gramStart"/>
+            <w:r>
+              <w:rPr>
+                <w:rFonts w:ascii="Arial" w:eastAsia="Times New Roman" w:hAnsi="Arial" w:cs="Arial"/>
+                <w:kern w:val="0"/>
+                <w:lang w:val="en-US" w:eastAsia="es-CO"/>
+                <w14:ligatures w14:val="none"/>
+              </w:rPr>
+              <w:t>both of the mentioned</w:t>
+            </w:r>
+            <w:proofErr w:type="gramEnd"/>
+            <w:r>
+              <w:rPr>
+                <w:rFonts w:ascii="Arial" w:eastAsia="Times New Roman" w:hAnsi="Arial" w:cs="Arial"/>
+                <w:kern w:val="0"/>
+                <w:lang w:val="en-US" w:eastAsia="es-CO"/>
+                <w14:ligatures w14:val="none"/>
+              </w:rPr>
+              <w:t xml:space="preserve"> challenges don’t make part of the communities registered in the program, an empty challenge message will be printed. </w:t>
+            </w:r>
+            <w:r>
+              <w:rPr>
+                <w:rFonts w:ascii="Arial" w:eastAsia="Times New Roman" w:hAnsi="Arial" w:cs="Arial"/>
+                <w:kern w:val="0"/>
+                <w:lang w:val="en-US" w:eastAsia="es-CO"/>
+                <w14:ligatures w14:val="none"/>
+              </w:rPr>
+              <w:t xml:space="preserve"> </w:t>
+            </w:r>
+            <w:r>
+              <w:rPr>
+                <w:rFonts w:ascii="Arial" w:eastAsia="Times New Roman" w:hAnsi="Arial" w:cs="Arial"/>
+                <w:kern w:val="0"/>
+                <w:lang w:val="en-US" w:eastAsia="es-CO"/>
+                <w14:ligatures w14:val="none"/>
+              </w:rPr>
+              <w:t>If the information can’t be printed, it will show a message of error, incomplete information, or invalid information depending on the cause of the error.</w:t>
             </w:r>
           </w:p>
         </w:tc>
@@ -21133,7 +22683,6 @@
                 <w:lang w:val="en-US" w:eastAsia="es-CO"/>
                 <w14:ligatures w14:val="none"/>
               </w:rPr>
-              <w:lastRenderedPageBreak/>
               <w:t>Outputs</w:t>
             </w:r>
           </w:p>
@@ -21397,6 +22946,191 @@
                 <w14:ligatures w14:val="none"/>
               </w:rPr>
               <w:t>All the information stored about the communities that had the selected problematic registered, will be printed.</w:t>
+            </w:r>
+          </w:p>
+        </w:tc>
+      </w:tr>
+      <w:tr>
+        <w:trPr>
+          <w:trHeight w:val="420"/>
+        </w:trPr>
+        <w:tc>
+          <w:tcPr>
+            <w:tcW w:w="0" w:type="auto"/>
+            <w:vMerge/>
+            <w:tcBorders>
+              <w:left w:val="single" w:sz="8" w:space="0" w:color="000000"/>
+              <w:right w:val="single" w:sz="8" w:space="0" w:color="000000"/>
+            </w:tcBorders>
+            <w:vAlign w:val="center"/>
+          </w:tcPr>
+          <w:p>
+            <w:pPr>
+              <w:spacing w:after="0" w:line="240" w:lineRule="auto"/>
+              <w:rPr>
+                <w:rFonts w:ascii="Arial" w:eastAsia="Times New Roman" w:hAnsi="Arial" w:cs="Arial"/>
+                <w:kern w:val="0"/>
+                <w:lang w:val="en-US" w:eastAsia="es-CO"/>
+                <w14:ligatures w14:val="none"/>
+              </w:rPr>
+            </w:pPr>
+          </w:p>
+        </w:tc>
+        <w:tc>
+          <w:tcPr>
+            <w:tcW w:w="0" w:type="auto"/>
+            <w:tcBorders>
+              <w:top w:val="single" w:sz="8" w:space="0" w:color="000000"/>
+              <w:left w:val="single" w:sz="8" w:space="0" w:color="000000"/>
+              <w:bottom w:val="single" w:sz="8" w:space="0" w:color="000000"/>
+              <w:right w:val="single" w:sz="8" w:space="0" w:color="000000"/>
+            </w:tcBorders>
+            <w:tcMar>
+              <w:top w:w="100" w:type="dxa"/>
+              <w:left w:w="100" w:type="dxa"/>
+              <w:bottom w:w="100" w:type="dxa"/>
+              <w:right w:w="100" w:type="dxa"/>
+            </w:tcMar>
+          </w:tcPr>
+          <w:p>
+            <w:pPr>
+              <w:spacing w:after="0" w:line="240" w:lineRule="auto"/>
+              <w:rPr>
+                <w:rFonts w:ascii="Arial" w:eastAsia="Times New Roman" w:hAnsi="Arial" w:cs="Arial"/>
+                <w:kern w:val="0"/>
+                <w:lang w:val="en-US" w:eastAsia="es-CO"/>
+                <w14:ligatures w14:val="none"/>
+              </w:rPr>
+            </w:pPr>
+            <w:r>
+              <w:rPr>
+                <w:rFonts w:ascii="Arial" w:eastAsia="Times New Roman" w:hAnsi="Arial" w:cs="Arial"/>
+                <w:kern w:val="0"/>
+                <w:lang w:val="en-US" w:eastAsia="es-CO"/>
+                <w14:ligatures w14:val="none"/>
+              </w:rPr>
+              <w:t>Empty challenge</w:t>
+            </w:r>
+          </w:p>
+        </w:tc>
+        <w:tc>
+          <w:tcPr>
+            <w:tcW w:w="0" w:type="auto"/>
+            <w:tcBorders>
+              <w:top w:val="single" w:sz="8" w:space="0" w:color="000000"/>
+              <w:left w:val="single" w:sz="8" w:space="0" w:color="000000"/>
+              <w:bottom w:val="single" w:sz="8" w:space="0" w:color="000000"/>
+              <w:right w:val="single" w:sz="8" w:space="0" w:color="000000"/>
+            </w:tcBorders>
+            <w:tcMar>
+              <w:top w:w="100" w:type="dxa"/>
+              <w:left w:w="100" w:type="dxa"/>
+              <w:bottom w:w="100" w:type="dxa"/>
+              <w:right w:w="100" w:type="dxa"/>
+            </w:tcMar>
+          </w:tcPr>
+          <w:p>
+            <w:pPr>
+              <w:spacing w:after="0" w:line="240" w:lineRule="auto"/>
+              <w:rPr>
+                <w:rFonts w:ascii="Arial" w:eastAsia="Times New Roman" w:hAnsi="Arial" w:cs="Arial"/>
+                <w:kern w:val="0"/>
+                <w:lang w:val="en-US" w:eastAsia="es-CO"/>
+                <w14:ligatures w14:val="none"/>
+              </w:rPr>
+            </w:pPr>
+            <w:r>
+              <w:rPr>
+                <w:rFonts w:ascii="Arial" w:eastAsia="Times New Roman" w:hAnsi="Arial" w:cs="Arial"/>
+                <w:kern w:val="0"/>
+                <w:lang w:val="en-US" w:eastAsia="es-CO"/>
+                <w14:ligatures w14:val="none"/>
+              </w:rPr>
+              <w:t>String</w:t>
+            </w:r>
+          </w:p>
+        </w:tc>
+        <w:tc>
+          <w:tcPr>
+            <w:tcW w:w="0" w:type="auto"/>
+            <w:tcBorders>
+              <w:top w:val="single" w:sz="8" w:space="0" w:color="000000"/>
+              <w:left w:val="single" w:sz="8" w:space="0" w:color="000000"/>
+              <w:bottom w:val="single" w:sz="8" w:space="0" w:color="000000"/>
+              <w:right w:val="single" w:sz="8" w:space="0" w:color="000000"/>
+            </w:tcBorders>
+            <w:tcMar>
+              <w:top w:w="100" w:type="dxa"/>
+              <w:left w:w="100" w:type="dxa"/>
+              <w:bottom w:w="100" w:type="dxa"/>
+              <w:right w:w="100" w:type="dxa"/>
+            </w:tcMar>
+          </w:tcPr>
+          <w:p>
+            <w:pPr>
+              <w:spacing w:after="0" w:line="240" w:lineRule="auto"/>
+              <w:rPr>
+                <w:rFonts w:ascii="Arial" w:eastAsia="Times New Roman" w:hAnsi="Arial" w:cs="Arial"/>
+                <w:kern w:val="0"/>
+                <w:lang w:val="en-US" w:eastAsia="es-CO"/>
+                <w14:ligatures w14:val="none"/>
+              </w:rPr>
+            </w:pPr>
+            <w:r>
+              <w:rPr>
+                <w:rFonts w:ascii="Arial" w:eastAsia="Times New Roman" w:hAnsi="Arial" w:cs="Arial"/>
+                <w:kern w:val="0"/>
+                <w:lang w:val="en-US" w:eastAsia="es-CO"/>
+                <w14:ligatures w14:val="none"/>
+              </w:rPr>
+              <w:t xml:space="preserve">A message showing that </w:t>
+            </w:r>
+            <w:r>
+              <w:rPr>
+                <w:rFonts w:ascii="Arial" w:eastAsia="Times New Roman" w:hAnsi="Arial" w:cs="Arial"/>
+                <w:kern w:val="0"/>
+                <w:lang w:val="en-US" w:eastAsia="es-CO"/>
+                <w14:ligatures w14:val="none"/>
+              </w:rPr>
+              <w:t>there is no community that is going through “lack of schools” and/</w:t>
+            </w:r>
+            <w:proofErr w:type="gramStart"/>
+            <w:r>
+              <w:rPr>
+                <w:rFonts w:ascii="Arial" w:eastAsia="Times New Roman" w:hAnsi="Arial" w:cs="Arial"/>
+                <w:kern w:val="0"/>
+                <w:lang w:val="en-US" w:eastAsia="es-CO"/>
+                <w14:ligatures w14:val="none"/>
+              </w:rPr>
+              <w:t>or  “</w:t>
+            </w:r>
+            <w:proofErr w:type="gramEnd"/>
+            <w:r>
+              <w:rPr>
+                <w:rFonts w:ascii="Arial" w:eastAsia="Times New Roman" w:hAnsi="Arial" w:cs="Arial"/>
+                <w:kern w:val="0"/>
+                <w:lang w:val="en-US" w:eastAsia="es-CO"/>
+                <w14:ligatures w14:val="none"/>
+              </w:rPr>
+              <w:t xml:space="preserve">absence of hospitals” </w:t>
+            </w:r>
+            <w:r>
+              <w:rPr>
+                <w:rFonts w:ascii="Arial" w:eastAsia="Times New Roman" w:hAnsi="Arial" w:cs="Arial"/>
+                <w:kern w:val="0"/>
+                <w:lang w:val="en-US" w:eastAsia="es-CO"/>
+                <w14:ligatures w14:val="none"/>
+              </w:rPr>
+              <w:t>within the program will be printed</w:t>
+            </w:r>
+            <w:r>
+              <w:rPr>
+                <w:rFonts w:ascii="Arial" w:eastAsia="Times New Roman" w:hAnsi="Arial" w:cs="Arial"/>
+                <w:kern w:val="0"/>
+                <w:lang w:val="en-US" w:eastAsia="es-CO"/>
+                <w14:ligatures w14:val="none"/>
+              </w:rPr>
+              <w:t>.</w:t>
             </w:r>
           </w:p>
         </w:tc>
@@ -21951,6 +23685,7 @@
               <w:bottom w:val="single" w:sz="8" w:space="0" w:color="000000"/>
               <w:right w:val="single" w:sz="8" w:space="0" w:color="000000"/>
             </w:tcBorders>
+            <w:shd w:val="clear" w:color="auto" w:fill="FFFF00"/>
             <w:tcMar>
               <w:top w:w="100" w:type="dxa"/>
               <w:left w:w="100" w:type="dxa"/>
@@ -22114,7 +23849,17 @@
                 <w:lang w:val="en-US" w:eastAsia="es-CO"/>
                 <w14:ligatures w14:val="none"/>
               </w:rPr>
-              <w:t>When the user selects the option of consulting the name of the place with the most species, the system will extract and print the name of the place with the most diversity (highest number of species registered). If the name is not printed, an error message will be printed instead.</w:t>
+              <w:t xml:space="preserve">When the user selects the option of consulting the name of the place with the most species, the system will extract and print the name of the place with the most diversity (highest number of species </w:t>
+            </w:r>
+            <w:r>
+              <w:rPr>
+                <w:rFonts w:ascii="Arial" w:eastAsia="Times New Roman" w:hAnsi="Arial" w:cs="Arial"/>
+                <w:kern w:val="0"/>
+                <w:lang w:val="en-US" w:eastAsia="es-CO"/>
+                <w14:ligatures w14:val="none"/>
+              </w:rPr>
+              <w:lastRenderedPageBreak/>
+              <w:t>registered). If the name is not printed, an error message will be printed instead.</w:t>
             </w:r>
           </w:p>
         </w:tc>
@@ -22161,6 +23906,7 @@
                 <w:lang w:val="en-US" w:eastAsia="es-CO"/>
                 <w14:ligatures w14:val="none"/>
               </w:rPr>
+              <w:lastRenderedPageBreak/>
               <w:t>Inputs</w:t>
             </w:r>
           </w:p>

</xml_diff>

<commit_message>
Modified Class diagram, Traceability diagram, and problem analysis to have the info to register a new place.
</commit_message>
<xml_diff>
--- a/docs/Problem analysis.docx
+++ b/docs/Problem analysis.docx
@@ -4033,9 +4033,9 @@
       </w:tblPr>
       <w:tblGrid>
         <w:gridCol w:w="1728"/>
-        <w:gridCol w:w="1723"/>
-        <w:gridCol w:w="1444"/>
-        <w:gridCol w:w="3923"/>
+        <w:gridCol w:w="1801"/>
+        <w:gridCol w:w="1436"/>
+        <w:gridCol w:w="3853"/>
       </w:tblGrid>
       <w:tr>
         <w:trPr>
@@ -4333,7 +4333,34 @@
                 <w:lang w:val="en-US" w:eastAsia="es-CO"/>
                 <w14:ligatures w14:val="none"/>
               </w:rPr>
-              <w:t xml:space="preserve">Before registering a place, the system will check if there are duplicates (displaying a “duplicates” message in case there are). </w:t>
+              <w:t xml:space="preserve">To enter the department and place type two small menus showing the available options will be printed for the user to choose from. </w:t>
+            </w:r>
+            <w:r>
+              <w:rPr>
+                <w:rFonts w:ascii="Arial" w:eastAsia="Times New Roman" w:hAnsi="Arial" w:cs="Arial"/>
+                <w:kern w:val="0"/>
+                <w:lang w:val="en-US" w:eastAsia="es-CO"/>
+                <w14:ligatures w14:val="none"/>
+              </w:rPr>
+              <w:t>Before registering a place, the system will check if there are duplicates (displaying a “duplicates” message in case there are)</w:t>
+            </w:r>
+            <w:r>
+              <w:rPr>
+                <w:rFonts w:ascii="Arial" w:eastAsia="Times New Roman" w:hAnsi="Arial" w:cs="Arial"/>
+                <w:kern w:val="0"/>
+                <w:lang w:val="en-US" w:eastAsia="es-CO"/>
+                <w14:ligatures w14:val="none"/>
+              </w:rPr>
+              <w:t xml:space="preserve"> and if there is space to register a new place (displaying a “no space” in case there isn’t)</w:t>
+            </w:r>
+            <w:r>
+              <w:rPr>
+                <w:rFonts w:ascii="Arial" w:eastAsia="Times New Roman" w:hAnsi="Arial" w:cs="Arial"/>
+                <w:kern w:val="0"/>
+                <w:lang w:val="en-US" w:eastAsia="es-CO"/>
+                <w14:ligatures w14:val="none"/>
+              </w:rPr>
+              <w:t xml:space="preserve">. </w:t>
             </w:r>
             <w:r>
               <w:rPr>
@@ -6157,7 +6184,25 @@
                 <w:lang w:val="en-US" w:eastAsia="es-CO"/>
                 <w14:ligatures w14:val="none"/>
               </w:rPr>
-              <w:t xml:space="preserve">First, the system will search for duplicates, if there are any, a “duplicate message” will be thrown. Afterwards, it </w:t>
+              <w:t>First, the system will search for duplicates, if there are any, a “duplicate message” will be thrown.</w:t>
+            </w:r>
+            <w:r>
+              <w:rPr>
+                <w:rFonts w:ascii="Arial" w:eastAsia="Times New Roman" w:hAnsi="Arial" w:cs="Arial"/>
+                <w:kern w:val="0"/>
+                <w:lang w:val="en-US" w:eastAsia="es-CO"/>
+                <w14:ligatures w14:val="none"/>
+              </w:rPr>
+              <w:t xml:space="preserve"> Then it will look for an available space to save a new place, if there is no space, a no space message will be shown.</w:t>
+            </w:r>
+            <w:r>
+              <w:rPr>
+                <w:rFonts w:ascii="Arial" w:eastAsia="Times New Roman" w:hAnsi="Arial" w:cs="Arial"/>
+                <w:kern w:val="0"/>
+                <w:lang w:val="en-US" w:eastAsia="es-CO"/>
+                <w14:ligatures w14:val="none"/>
+              </w:rPr>
+              <w:t xml:space="preserve"> Afterwards, it </w:t>
             </w:r>
             <w:r>
               <w:rPr>
@@ -6204,7 +6249,7 @@
                 <w:lang w:val="en-US" w:eastAsia="es-CO"/>
                 <w14:ligatures w14:val="none"/>
               </w:rPr>
-              <w:t xml:space="preserve">. </w:t>
+              <w:t xml:space="preserve"> (if there are no preregistered communities a message will be printed). Next, two other small menus will be printed showing the available options for the department and place type for the user to enter their choice as an int. </w:t>
             </w:r>
             <w:r>
               <w:rPr>
@@ -6594,6 +6639,144 @@
                 <w:lang w:val="en-US" w:eastAsia="es-CO"/>
                 <w14:ligatures w14:val="none"/>
               </w:rPr>
+              <w:t>No preregistered communities</w:t>
+            </w:r>
+          </w:p>
+        </w:tc>
+        <w:tc>
+          <w:tcPr>
+            <w:tcW w:w="0" w:type="auto"/>
+            <w:tcBorders>
+              <w:top w:val="single" w:sz="8" w:space="0" w:color="000000"/>
+              <w:left w:val="single" w:sz="8" w:space="0" w:color="000000"/>
+              <w:bottom w:val="single" w:sz="8" w:space="0" w:color="000000"/>
+              <w:right w:val="single" w:sz="8" w:space="0" w:color="000000"/>
+            </w:tcBorders>
+            <w:tcMar>
+              <w:top w:w="100" w:type="dxa"/>
+              <w:left w:w="100" w:type="dxa"/>
+              <w:bottom w:w="100" w:type="dxa"/>
+              <w:right w:w="100" w:type="dxa"/>
+            </w:tcMar>
+          </w:tcPr>
+          <w:p>
+            <w:pPr>
+              <w:spacing w:after="0" w:line="240" w:lineRule="auto"/>
+              <w:rPr>
+                <w:rFonts w:ascii="Arial" w:eastAsia="Times New Roman" w:hAnsi="Arial" w:cs="Arial"/>
+                <w:kern w:val="0"/>
+                <w:lang w:val="en-US" w:eastAsia="es-CO"/>
+                <w14:ligatures w14:val="none"/>
+              </w:rPr>
+            </w:pPr>
+            <w:r>
+              <w:rPr>
+                <w:rFonts w:ascii="Arial" w:eastAsia="Times New Roman" w:hAnsi="Arial" w:cs="Arial"/>
+                <w:kern w:val="0"/>
+                <w:lang w:val="en-US" w:eastAsia="es-CO"/>
+                <w14:ligatures w14:val="none"/>
+              </w:rPr>
+              <w:t>String</w:t>
+            </w:r>
+          </w:p>
+        </w:tc>
+        <w:tc>
+          <w:tcPr>
+            <w:tcW w:w="0" w:type="auto"/>
+            <w:tcBorders>
+              <w:top w:val="single" w:sz="8" w:space="0" w:color="000000"/>
+              <w:left w:val="single" w:sz="8" w:space="0" w:color="000000"/>
+              <w:bottom w:val="single" w:sz="8" w:space="0" w:color="000000"/>
+              <w:right w:val="single" w:sz="8" w:space="0" w:color="000000"/>
+            </w:tcBorders>
+            <w:tcMar>
+              <w:top w:w="100" w:type="dxa"/>
+              <w:left w:w="100" w:type="dxa"/>
+              <w:bottom w:w="100" w:type="dxa"/>
+              <w:right w:w="100" w:type="dxa"/>
+            </w:tcMar>
+          </w:tcPr>
+          <w:p>
+            <w:pPr>
+              <w:spacing w:after="0" w:line="240" w:lineRule="auto"/>
+              <w:rPr>
+                <w:rFonts w:ascii="Arial" w:eastAsia="Times New Roman" w:hAnsi="Arial" w:cs="Arial"/>
+                <w:kern w:val="0"/>
+                <w:lang w:val="en-US" w:eastAsia="es-CO"/>
+                <w14:ligatures w14:val="none"/>
+              </w:rPr>
+            </w:pPr>
+            <w:r>
+              <w:rPr>
+                <w:rFonts w:ascii="Arial" w:eastAsia="Times New Roman" w:hAnsi="Arial" w:cs="Arial"/>
+                <w:kern w:val="0"/>
+                <w:lang w:val="en-US" w:eastAsia="es-CO"/>
+                <w14:ligatures w14:val="none"/>
+              </w:rPr>
+              <w:t>A message stating that there are no preregistered communities will be printed</w:t>
+            </w:r>
+          </w:p>
+        </w:tc>
+      </w:tr>
+      <w:tr>
+        <w:trPr>
+          <w:trHeight w:val="420"/>
+        </w:trPr>
+        <w:tc>
+          <w:tcPr>
+            <w:tcW w:w="0" w:type="auto"/>
+            <w:vMerge/>
+            <w:tcBorders>
+              <w:left w:val="single" w:sz="8" w:space="0" w:color="000000"/>
+              <w:right w:val="single" w:sz="8" w:space="0" w:color="000000"/>
+            </w:tcBorders>
+            <w:vAlign w:val="center"/>
+          </w:tcPr>
+          <w:p>
+            <w:pPr>
+              <w:spacing w:after="0" w:line="240" w:lineRule="auto"/>
+              <w:rPr>
+                <w:rFonts w:ascii="Arial" w:eastAsia="Times New Roman" w:hAnsi="Arial" w:cs="Arial"/>
+                <w:kern w:val="0"/>
+                <w:lang w:val="en-US" w:eastAsia="es-CO"/>
+                <w14:ligatures w14:val="none"/>
+              </w:rPr>
+            </w:pPr>
+          </w:p>
+        </w:tc>
+        <w:tc>
+          <w:tcPr>
+            <w:tcW w:w="0" w:type="auto"/>
+            <w:tcBorders>
+              <w:top w:val="single" w:sz="8" w:space="0" w:color="000000"/>
+              <w:left w:val="single" w:sz="8" w:space="0" w:color="000000"/>
+              <w:bottom w:val="single" w:sz="8" w:space="0" w:color="000000"/>
+              <w:right w:val="single" w:sz="8" w:space="0" w:color="000000"/>
+            </w:tcBorders>
+            <w:tcMar>
+              <w:top w:w="100" w:type="dxa"/>
+              <w:left w:w="100" w:type="dxa"/>
+              <w:bottom w:w="100" w:type="dxa"/>
+              <w:right w:w="100" w:type="dxa"/>
+            </w:tcMar>
+          </w:tcPr>
+          <w:p>
+            <w:pPr>
+              <w:spacing w:after="0" w:line="240" w:lineRule="auto"/>
+              <w:rPr>
+                <w:rFonts w:ascii="Arial" w:eastAsia="Times New Roman" w:hAnsi="Arial" w:cs="Arial"/>
+                <w:kern w:val="0"/>
+                <w:lang w:val="en-US" w:eastAsia="es-CO"/>
+                <w14:ligatures w14:val="none"/>
+              </w:rPr>
+            </w:pPr>
+            <w:r>
+              <w:rPr>
+                <w:rFonts w:ascii="Arial" w:eastAsia="Times New Roman" w:hAnsi="Arial" w:cs="Arial"/>
+                <w:kern w:val="0"/>
+                <w:lang w:val="en-US" w:eastAsia="es-CO"/>
+                <w14:ligatures w14:val="none"/>
+              </w:rPr>
               <w:t>Duplicate place</w:t>
             </w:r>
           </w:p>
@@ -6669,6 +6852,144 @@
                 <w14:ligatures w14:val="none"/>
               </w:rPr>
               <w:t>A message saying that the place that is trying to be added already exists will pop up.</w:t>
+            </w:r>
+          </w:p>
+        </w:tc>
+      </w:tr>
+      <w:tr>
+        <w:trPr>
+          <w:trHeight w:val="420"/>
+        </w:trPr>
+        <w:tc>
+          <w:tcPr>
+            <w:tcW w:w="0" w:type="auto"/>
+            <w:vMerge/>
+            <w:tcBorders>
+              <w:left w:val="single" w:sz="8" w:space="0" w:color="000000"/>
+              <w:right w:val="single" w:sz="8" w:space="0" w:color="000000"/>
+            </w:tcBorders>
+            <w:vAlign w:val="center"/>
+          </w:tcPr>
+          <w:p>
+            <w:pPr>
+              <w:spacing w:after="0" w:line="240" w:lineRule="auto"/>
+              <w:rPr>
+                <w:rFonts w:ascii="Arial" w:eastAsia="Times New Roman" w:hAnsi="Arial" w:cs="Arial"/>
+                <w:kern w:val="0"/>
+                <w:lang w:val="en-US" w:eastAsia="es-CO"/>
+                <w14:ligatures w14:val="none"/>
+              </w:rPr>
+            </w:pPr>
+          </w:p>
+        </w:tc>
+        <w:tc>
+          <w:tcPr>
+            <w:tcW w:w="0" w:type="auto"/>
+            <w:tcBorders>
+              <w:top w:val="single" w:sz="8" w:space="0" w:color="000000"/>
+              <w:left w:val="single" w:sz="8" w:space="0" w:color="000000"/>
+              <w:bottom w:val="single" w:sz="8" w:space="0" w:color="000000"/>
+              <w:right w:val="single" w:sz="8" w:space="0" w:color="000000"/>
+            </w:tcBorders>
+            <w:tcMar>
+              <w:top w:w="100" w:type="dxa"/>
+              <w:left w:w="100" w:type="dxa"/>
+              <w:bottom w:w="100" w:type="dxa"/>
+              <w:right w:w="100" w:type="dxa"/>
+            </w:tcMar>
+          </w:tcPr>
+          <w:p>
+            <w:pPr>
+              <w:spacing w:after="0" w:line="240" w:lineRule="auto"/>
+              <w:rPr>
+                <w:rFonts w:ascii="Arial" w:eastAsia="Times New Roman" w:hAnsi="Arial" w:cs="Arial"/>
+                <w:kern w:val="0"/>
+                <w:lang w:val="en-US" w:eastAsia="es-CO"/>
+                <w14:ligatures w14:val="none"/>
+              </w:rPr>
+            </w:pPr>
+            <w:r>
+              <w:rPr>
+                <w:rFonts w:ascii="Arial" w:eastAsia="Times New Roman" w:hAnsi="Arial" w:cs="Arial"/>
+                <w:kern w:val="0"/>
+                <w:lang w:val="en-US" w:eastAsia="es-CO"/>
+                <w14:ligatures w14:val="none"/>
+              </w:rPr>
+              <w:t>No space for new place</w:t>
+            </w:r>
+          </w:p>
+        </w:tc>
+        <w:tc>
+          <w:tcPr>
+            <w:tcW w:w="0" w:type="auto"/>
+            <w:tcBorders>
+              <w:top w:val="single" w:sz="8" w:space="0" w:color="000000"/>
+              <w:left w:val="single" w:sz="8" w:space="0" w:color="000000"/>
+              <w:bottom w:val="single" w:sz="8" w:space="0" w:color="000000"/>
+              <w:right w:val="single" w:sz="8" w:space="0" w:color="000000"/>
+            </w:tcBorders>
+            <w:tcMar>
+              <w:top w:w="100" w:type="dxa"/>
+              <w:left w:w="100" w:type="dxa"/>
+              <w:bottom w:w="100" w:type="dxa"/>
+              <w:right w:w="100" w:type="dxa"/>
+            </w:tcMar>
+          </w:tcPr>
+          <w:p>
+            <w:pPr>
+              <w:spacing w:after="0" w:line="240" w:lineRule="auto"/>
+              <w:rPr>
+                <w:rFonts w:ascii="Arial" w:eastAsia="Times New Roman" w:hAnsi="Arial" w:cs="Arial"/>
+                <w:kern w:val="0"/>
+                <w:lang w:val="en-US" w:eastAsia="es-CO"/>
+                <w14:ligatures w14:val="none"/>
+              </w:rPr>
+            </w:pPr>
+            <w:r>
+              <w:rPr>
+                <w:rFonts w:ascii="Arial" w:eastAsia="Times New Roman" w:hAnsi="Arial" w:cs="Arial"/>
+                <w:kern w:val="0"/>
+                <w:lang w:val="en-US" w:eastAsia="es-CO"/>
+                <w14:ligatures w14:val="none"/>
+              </w:rPr>
+              <w:t>String</w:t>
+            </w:r>
+          </w:p>
+        </w:tc>
+        <w:tc>
+          <w:tcPr>
+            <w:tcW w:w="0" w:type="auto"/>
+            <w:tcBorders>
+              <w:top w:val="single" w:sz="8" w:space="0" w:color="000000"/>
+              <w:left w:val="single" w:sz="8" w:space="0" w:color="000000"/>
+              <w:bottom w:val="single" w:sz="8" w:space="0" w:color="000000"/>
+              <w:right w:val="single" w:sz="8" w:space="0" w:color="000000"/>
+            </w:tcBorders>
+            <w:tcMar>
+              <w:top w:w="100" w:type="dxa"/>
+              <w:left w:w="100" w:type="dxa"/>
+              <w:bottom w:w="100" w:type="dxa"/>
+              <w:right w:w="100" w:type="dxa"/>
+            </w:tcMar>
+          </w:tcPr>
+          <w:p>
+            <w:pPr>
+              <w:spacing w:after="0" w:line="240" w:lineRule="auto"/>
+              <w:rPr>
+                <w:rFonts w:ascii="Arial" w:eastAsia="Times New Roman" w:hAnsi="Arial" w:cs="Arial"/>
+                <w:kern w:val="0"/>
+                <w:lang w:val="en-US" w:eastAsia="es-CO"/>
+                <w14:ligatures w14:val="none"/>
+              </w:rPr>
+            </w:pPr>
+            <w:r>
+              <w:rPr>
+                <w:rFonts w:ascii="Arial" w:eastAsia="Times New Roman" w:hAnsi="Arial" w:cs="Arial"/>
+                <w:kern w:val="0"/>
+                <w:lang w:val="en-US" w:eastAsia="es-CO"/>
+                <w14:ligatures w14:val="none"/>
+              </w:rPr>
+              <w:t>A message stating there is no more space to store a new place will pop up.</w:t>
             </w:r>
           </w:p>
         </w:tc>
@@ -8483,7 +8804,6 @@
                 <w:lang w:val="en-US" w:eastAsia="es-CO"/>
                 <w14:ligatures w14:val="none"/>
               </w:rPr>
-              <w:lastRenderedPageBreak/>
               <w:t>Yes</w:t>
             </w:r>
           </w:p>
@@ -8589,7 +8909,6 @@
                 <w:lang w:val="en-US" w:eastAsia="es-CO"/>
                 <w14:ligatures w14:val="none"/>
               </w:rPr>
-              <w:lastRenderedPageBreak/>
               <w:t>Results or postcondition</w:t>
             </w:r>
           </w:p>
@@ -9464,7 +9783,17 @@
                 <w:lang w:val="en-US" w:eastAsia="es-CO"/>
                 <w14:ligatures w14:val="none"/>
               </w:rPr>
-              <w:t>A message saying that the product that is trying to be added already exists will pop up.</w:t>
+              <w:t xml:space="preserve">A message saying that the product that is </w:t>
+            </w:r>
+            <w:r>
+              <w:rPr>
+                <w:rFonts w:ascii="Arial" w:eastAsia="Times New Roman" w:hAnsi="Arial" w:cs="Arial"/>
+                <w:kern w:val="0"/>
+                <w:lang w:val="en-US" w:eastAsia="es-CO"/>
+                <w14:ligatures w14:val="none"/>
+              </w:rPr>
+              <w:lastRenderedPageBreak/>
+              <w:t>trying to be added already exists will pop up.</w:t>
             </w:r>
           </w:p>
         </w:tc>
@@ -9741,17 +10070,7 @@
                 <w:lang w:val="en-US" w:eastAsia="es-CO"/>
                 <w14:ligatures w14:val="none"/>
               </w:rPr>
-              <w:t xml:space="preserve">A message stating there was an error of unknown cause that </w:t>
-            </w:r>
-            <w:r>
-              <w:rPr>
-                <w:rFonts w:ascii="Arial" w:eastAsia="Times New Roman" w:hAnsi="Arial" w:cs="Arial"/>
-                <w:kern w:val="0"/>
-                <w:lang w:val="en-US" w:eastAsia="es-CO"/>
-                <w14:ligatures w14:val="none"/>
-              </w:rPr>
-              <w:lastRenderedPageBreak/>
-              <w:t>didn't allow the product to be registered will be printed.</w:t>
+              <w:t>A message stating there was an error of unknown cause that didn't allow the product to be registered will be printed.</w:t>
             </w:r>
           </w:p>
         </w:tc>
@@ -10953,17 +11272,7 @@
                 <w:lang w:val="en-US" w:eastAsia="es-CO"/>
                 <w14:ligatures w14:val="none"/>
               </w:rPr>
-              <w:t xml:space="preserve">In the case the community or the product within the community are not registered, then a nonexistent community or </w:t>
-            </w:r>
-            <w:r>
-              <w:rPr>
-                <w:rFonts w:ascii="Arial" w:eastAsia="Times New Roman" w:hAnsi="Arial" w:cs="Arial"/>
-                <w:kern w:val="0"/>
-                <w:lang w:val="en-US" w:eastAsia="es-CO"/>
-                <w14:ligatures w14:val="none"/>
-              </w:rPr>
-              <w:lastRenderedPageBreak/>
-              <w:t xml:space="preserve">product message will pop up. </w:t>
+              <w:t xml:space="preserve">In the case the community or the product within the community are not registered, then a nonexistent community or product message will pop up. </w:t>
             </w:r>
             <w:r>
               <w:rPr>
@@ -11027,7 +11336,6 @@
                 <w:lang w:val="en-US" w:eastAsia="es-CO"/>
                 <w14:ligatures w14:val="none"/>
               </w:rPr>
-              <w:lastRenderedPageBreak/>
               <w:t>Outputs</w:t>
             </w:r>
           </w:p>
@@ -12181,6 +12489,7 @@
                 <w:lang w:val="en-US" w:eastAsia="es-CO"/>
                 <w14:ligatures w14:val="none"/>
               </w:rPr>
+              <w:lastRenderedPageBreak/>
               <w:t>Summary:</w:t>
             </w:r>
           </w:p>
@@ -12376,7 +12685,6 @@
                 <w:lang w:val="en-US" w:eastAsia="es-CO"/>
                 <w14:ligatures w14:val="none"/>
               </w:rPr>
-              <w:lastRenderedPageBreak/>
               <w:t>Inputs</w:t>
             </w:r>
           </w:p>
@@ -13660,7 +13968,17 @@
                 <w:lang w:val="en-US" w:eastAsia="es-CO"/>
                 <w14:ligatures w14:val="none"/>
               </w:rPr>
-              <w:t>, the appropriate message of error, incomplete information or invalid information will be printed depending on the situation.</w:t>
+              <w:t xml:space="preserve">, the appropriate </w:t>
+            </w:r>
+            <w:r>
+              <w:rPr>
+                <w:rFonts w:ascii="Arial" w:eastAsia="Times New Roman" w:hAnsi="Arial" w:cs="Arial"/>
+                <w:kern w:val="0"/>
+                <w:lang w:val="en-US" w:eastAsia="es-CO"/>
+                <w14:ligatures w14:val="none"/>
+              </w:rPr>
+              <w:lastRenderedPageBreak/>
+              <w:t>message of error, incomplete information or invalid information will be printed depending on the situation.</w:t>
             </w:r>
           </w:p>
         </w:tc>
@@ -13706,6 +14024,7 @@
                 <w:lang w:val="en-US" w:eastAsia="es-CO"/>
                 <w14:ligatures w14:val="none"/>
               </w:rPr>
+              <w:lastRenderedPageBreak/>
               <w:t>Outputs</w:t>
             </w:r>
           </w:p>
@@ -14142,17 +14461,7 @@
                 <w:lang w:val="en-US" w:eastAsia="es-CO"/>
                 <w14:ligatures w14:val="none"/>
               </w:rPr>
-              <w:t xml:space="preserve">A message stating that the entire array has been filled and there is no </w:t>
-            </w:r>
-            <w:r>
-              <w:rPr>
-                <w:rFonts w:ascii="Arial" w:eastAsia="Times New Roman" w:hAnsi="Arial" w:cs="Arial"/>
-                <w:kern w:val="0"/>
-                <w:lang w:val="en-US" w:eastAsia="es-CO"/>
-                <w14:ligatures w14:val="none"/>
-              </w:rPr>
-              <w:lastRenderedPageBreak/>
-              <w:t>more space to register any other species will be printed.</w:t>
+              <w:t>A message stating that the entire array has been filled and there is no more space to register any other species will be printed.</w:t>
             </w:r>
           </w:p>
         </w:tc>
@@ -15125,7 +15434,17 @@
                 <w:lang w:val="en-US" w:eastAsia="es-CO"/>
                 <w14:ligatures w14:val="none"/>
               </w:rPr>
-              <w:t xml:space="preserve">To change the species, type a small menu with the two options that will be used to enter the information. </w:t>
+              <w:t xml:space="preserve">To change the </w:t>
+            </w:r>
+            <w:r>
+              <w:rPr>
+                <w:rFonts w:ascii="Arial" w:eastAsia="Times New Roman" w:hAnsi="Arial" w:cs="Arial"/>
+                <w:kern w:val="0"/>
+                <w:lang w:val="en-US" w:eastAsia="es-CO"/>
+                <w14:ligatures w14:val="none"/>
+              </w:rPr>
+              <w:lastRenderedPageBreak/>
+              <w:t xml:space="preserve">species, type a small menu with the two options that will be used to enter the information. </w:t>
             </w:r>
             <w:r>
               <w:rPr>
@@ -15180,6 +15499,7 @@
                 <w:lang w:val="en-US" w:eastAsia="es-CO"/>
                 <w14:ligatures w14:val="none"/>
               </w:rPr>
+              <w:lastRenderedPageBreak/>
               <w:t>Inputs</w:t>
             </w:r>
           </w:p>
@@ -15447,17 +15767,7 @@
                 <w:lang w:val="en-US" w:eastAsia="es-CO"/>
                 <w14:ligatures w14:val="none"/>
               </w:rPr>
-              <w:t xml:space="preserve">The name should already make part of one of the </w:t>
-            </w:r>
-            <w:r>
-              <w:rPr>
-                <w:rFonts w:ascii="Arial" w:eastAsia="Times New Roman" w:hAnsi="Arial" w:cs="Arial"/>
-                <w:kern w:val="0"/>
-                <w:lang w:val="en-US" w:eastAsia="es-CO"/>
-                <w14:ligatures w14:val="none"/>
-              </w:rPr>
-              <w:lastRenderedPageBreak/>
-              <w:t>preexisting places in the system.</w:t>
+              <w:t>The name should already make part of one of the preexisting places in the system.</w:t>
             </w:r>
           </w:p>
           <w:p>
@@ -16613,6 +16923,7 @@
                 <w:lang w:val="en-US" w:eastAsia="es-CO"/>
                 <w14:ligatures w14:val="none"/>
               </w:rPr>
+              <w:lastRenderedPageBreak/>
               <w:t>Outputs</w:t>
             </w:r>
           </w:p>
@@ -18486,7 +18797,6 @@
                 <w:lang w:val="en-US" w:eastAsia="es-CO"/>
                 <w14:ligatures w14:val="none"/>
               </w:rPr>
-              <w:lastRenderedPageBreak/>
               <w:t>Outputs</w:t>
             </w:r>
           </w:p>
@@ -19652,6 +19962,7 @@
                 <w:lang w:val="en-US" w:eastAsia="es-CO"/>
                 <w14:ligatures w14:val="none"/>
               </w:rPr>
+              <w:lastRenderedPageBreak/>
               <w:t>Inputs</w:t>
             </w:r>
           </w:p>
@@ -20104,7 +20415,6 @@
                 <w:lang w:val="en-US" w:eastAsia="es-CO"/>
                 <w14:ligatures w14:val="none"/>
               </w:rPr>
-              <w:lastRenderedPageBreak/>
               <w:t>Results or postcondition</w:t>
             </w:r>
           </w:p>
@@ -21331,6 +21641,7 @@
                 <w:lang w:val="en-US" w:eastAsia="es-CO"/>
                 <w14:ligatures w14:val="none"/>
               </w:rPr>
+              <w:lastRenderedPageBreak/>
               <w:t>Identifier and Name:</w:t>
             </w:r>
           </w:p>
@@ -21692,17 +22003,7 @@
                 <w:lang w:val="en-US" w:eastAsia="es-CO"/>
                 <w14:ligatures w14:val="none"/>
               </w:rPr>
-              <w:t xml:space="preserve">. Should any errors arise during the printing process, the </w:t>
-            </w:r>
-            <w:r>
-              <w:rPr>
-                <w:rFonts w:ascii="Arial" w:eastAsia="Times New Roman" w:hAnsi="Arial" w:cs="Arial"/>
-                <w:kern w:val="0"/>
-                <w:lang w:val="en-US" w:eastAsia="es-CO"/>
-                <w14:ligatures w14:val="none"/>
-              </w:rPr>
-              <w:lastRenderedPageBreak/>
-              <w:t>system provides appropriate feedback. This includes messages indicating an error, incomplete information, or invalid data, depending on the specific issue encountered.</w:t>
+              <w:t>. Should any errors arise during the printing process, the system provides appropriate feedback. This includes messages indicating an error, incomplete information, or invalid data, depending on the specific issue encountered.</w:t>
             </w:r>
           </w:p>
         </w:tc>
@@ -21749,7 +22050,6 @@
                 <w:lang w:val="en-US" w:eastAsia="es-CO"/>
                 <w14:ligatures w14:val="none"/>
               </w:rPr>
-              <w:lastRenderedPageBreak/>
               <w:t>Inputs</w:t>
             </w:r>
           </w:p>
@@ -23389,7 +23689,6 @@
                 <w:lang w:val="en-US" w:eastAsia="es-CO"/>
                 <w14:ligatures w14:val="none"/>
               </w:rPr>
-              <w:lastRenderedPageBreak/>
               <w:t>Summary:</w:t>
             </w:r>
           </w:p>
@@ -24686,7 +24985,17 @@
                 <w:lang w:val="en-US" w:eastAsia="es-CO"/>
                 <w14:ligatures w14:val="none"/>
               </w:rPr>
-              <w:t xml:space="preserve"> In the case that there is not enough information (at least 3 registered places) then a “not enough data” message will be printed.</w:t>
+              <w:t xml:space="preserve"> In the case that there is </w:t>
+            </w:r>
+            <w:r>
+              <w:rPr>
+                <w:rFonts w:ascii="Arial" w:eastAsia="Times New Roman" w:hAnsi="Arial" w:cs="Arial"/>
+                <w:kern w:val="0"/>
+                <w:lang w:val="en-US" w:eastAsia="es-CO"/>
+                <w14:ligatures w14:val="none"/>
+              </w:rPr>
+              <w:lastRenderedPageBreak/>
+              <w:t>not enough information (at least 3 registered places) then a “not enough data” message will be printed.</w:t>
             </w:r>
             <w:r>
               <w:rPr>
@@ -24787,6 +25096,7 @@
                 <w:lang w:val="en-US" w:eastAsia="es-CO"/>
                 <w14:ligatures w14:val="none"/>
               </w:rPr>
+              <w:lastRenderedPageBreak/>
               <w:t>Inputs</w:t>
             </w:r>
           </w:p>
@@ -25097,7 +25407,6 @@
                 <w:lang w:val="en-US" w:eastAsia="es-CO"/>
                 <w14:ligatures w14:val="none"/>
               </w:rPr>
-              <w:lastRenderedPageBreak/>
               <w:t>Results or postcondition</w:t>
             </w:r>
           </w:p>

</xml_diff>

<commit_message>
Updated the analysis documents, traceability diagram and the class diagram with the information for the function to register a new product to a community.
</commit_message>
<xml_diff>
--- a/docs/Problem analysis.docx
+++ b/docs/Problem analysis.docx
@@ -1268,8 +1268,8 @@
       </w:tblPr>
       <w:tblGrid>
         <w:gridCol w:w="1655"/>
-        <w:gridCol w:w="2315"/>
-        <w:gridCol w:w="2106"/>
+        <w:gridCol w:w="2478"/>
+        <w:gridCol w:w="1943"/>
         <w:gridCol w:w="2742"/>
       </w:tblGrid>
       <w:tr>
@@ -1981,15 +1981,17 @@
                 <w14:ligatures w14:val="none"/>
               </w:rPr>
             </w:pPr>
-            <w:r>
-              <w:rPr>
-                <w:rFonts w:ascii="Arial" w:eastAsia="Times New Roman" w:hAnsi="Arial" w:cs="Arial"/>
-                <w:kern w:val="0"/>
-                <w:lang w:val="en-US" w:eastAsia="es-CO"/>
-                <w14:ligatures w14:val="none"/>
-              </w:rPr>
-              <w:t>Type</w:t>
-            </w:r>
+            <w:proofErr w:type="spellStart"/>
+            <w:r>
+              <w:rPr>
+                <w:rFonts w:ascii="Arial" w:eastAsia="Times New Roman" w:hAnsi="Arial" w:cs="Arial"/>
+                <w:kern w:val="0"/>
+                <w:lang w:val="en-US" w:eastAsia="es-CO"/>
+                <w14:ligatures w14:val="none"/>
+              </w:rPr>
+              <w:t>intType</w:t>
+            </w:r>
+            <w:proofErr w:type="spellEnd"/>
           </w:p>
         </w:tc>
         <w:tc>
@@ -2025,7 +2027,7 @@
                 <w:lang w:val="en-US" w:eastAsia="es-CO"/>
                 <w14:ligatures w14:val="none"/>
               </w:rPr>
-              <w:t>Community Type</w:t>
+              <w:t>int</w:t>
             </w:r>
           </w:p>
         </w:tc>
@@ -2075,7 +2077,7 @@
               <w:pStyle w:val="ListParagraph"/>
               <w:numPr>
                 <w:ilvl w:val="1"/>
-                <w:numId w:val="11"/>
+                <w:numId w:val="16"/>
               </w:numPr>
               <w:spacing w:after="0" w:line="240" w:lineRule="auto"/>
               <w:rPr>
@@ -2100,7 +2102,7 @@
               <w:pStyle w:val="ListParagraph"/>
               <w:numPr>
                 <w:ilvl w:val="1"/>
-                <w:numId w:val="11"/>
+                <w:numId w:val="16"/>
               </w:numPr>
               <w:spacing w:after="0" w:line="240" w:lineRule="auto"/>
               <w:rPr>
@@ -2125,7 +2127,7 @@
               <w:pStyle w:val="ListParagraph"/>
               <w:numPr>
                 <w:ilvl w:val="1"/>
-                <w:numId w:val="11"/>
+                <w:numId w:val="16"/>
               </w:numPr>
               <w:spacing w:after="0" w:line="240" w:lineRule="auto"/>
               <w:rPr>
@@ -2655,15 +2657,17 @@
                 <w14:ligatures w14:val="none"/>
               </w:rPr>
             </w:pPr>
-            <w:r>
-              <w:rPr>
-                <w:rFonts w:ascii="Arial" w:eastAsia="Times New Roman" w:hAnsi="Arial" w:cs="Arial"/>
-                <w:kern w:val="0"/>
-                <w:lang w:val="en-US" w:eastAsia="es-CO"/>
-                <w14:ligatures w14:val="none"/>
-              </w:rPr>
-              <w:t>Greatest Challenges</w:t>
-            </w:r>
+            <w:proofErr w:type="spellStart"/>
+            <w:r>
+              <w:rPr>
+                <w:rFonts w:ascii="Arial" w:eastAsia="Times New Roman" w:hAnsi="Arial" w:cs="Arial"/>
+                <w:kern w:val="0"/>
+                <w:lang w:val="en-US" w:eastAsia="es-CO"/>
+                <w14:ligatures w14:val="none"/>
+              </w:rPr>
+              <w:t>intChallenge</w:t>
+            </w:r>
+            <w:proofErr w:type="spellEnd"/>
           </w:p>
         </w:tc>
         <w:tc>
@@ -2699,7 +2703,7 @@
                 <w:lang w:val="en-US" w:eastAsia="es-CO"/>
                 <w14:ligatures w14:val="none"/>
               </w:rPr>
-              <w:t>Challenge</w:t>
+              <w:t>int</w:t>
             </w:r>
           </w:p>
         </w:tc>
@@ -2749,7 +2753,7 @@
               <w:pStyle w:val="ListParagraph"/>
               <w:numPr>
                 <w:ilvl w:val="1"/>
-                <w:numId w:val="11"/>
+                <w:numId w:val="17"/>
               </w:numPr>
               <w:spacing w:after="0" w:line="240" w:lineRule="auto"/>
               <w:rPr>
@@ -2783,7 +2787,7 @@
               <w:pStyle w:val="ListParagraph"/>
               <w:numPr>
                 <w:ilvl w:val="1"/>
-                <w:numId w:val="11"/>
+                <w:numId w:val="17"/>
               </w:numPr>
               <w:spacing w:after="0" w:line="240" w:lineRule="auto"/>
               <w:rPr>
@@ -2817,7 +2821,7 @@
               <w:pStyle w:val="ListParagraph"/>
               <w:numPr>
                 <w:ilvl w:val="1"/>
-                <w:numId w:val="11"/>
+                <w:numId w:val="17"/>
               </w:numPr>
               <w:spacing w:after="0" w:line="240" w:lineRule="auto"/>
               <w:rPr>
@@ -2851,7 +2855,7 @@
               <w:pStyle w:val="ListParagraph"/>
               <w:numPr>
                 <w:ilvl w:val="1"/>
-                <w:numId w:val="11"/>
+                <w:numId w:val="17"/>
               </w:numPr>
               <w:spacing w:after="0" w:line="240" w:lineRule="auto"/>
               <w:rPr>
@@ -4032,10 +4036,10 @@
         <w:tblLook w:val="04A0" w:firstRow="1" w:lastRow="0" w:firstColumn="1" w:lastColumn="0" w:noHBand="0" w:noVBand="1"/>
       </w:tblPr>
       <w:tblGrid>
-        <w:gridCol w:w="1728"/>
-        <w:gridCol w:w="1801"/>
-        <w:gridCol w:w="1436"/>
-        <w:gridCol w:w="3853"/>
+        <w:gridCol w:w="1741"/>
+        <w:gridCol w:w="1942"/>
+        <w:gridCol w:w="1022"/>
+        <w:gridCol w:w="4113"/>
       </w:tblGrid>
       <w:tr>
         <w:trPr>
@@ -4740,6 +4744,16 @@
                 <w14:ligatures w14:val="none"/>
               </w:rPr>
             </w:pPr>
+            <w:proofErr w:type="spellStart"/>
+            <w:r>
+              <w:rPr>
+                <w:rFonts w:ascii="Arial" w:eastAsia="Times New Roman" w:hAnsi="Arial" w:cs="Arial"/>
+                <w:kern w:val="0"/>
+                <w:lang w:val="en-US" w:eastAsia="es-CO"/>
+                <w14:ligatures w14:val="none"/>
+              </w:rPr>
+              <w:t>int</w:t>
+            </w:r>
             <w:r>
               <w:rPr>
                 <w:rFonts w:ascii="Arial" w:eastAsia="Times New Roman" w:hAnsi="Arial" w:cs="Arial"/>
@@ -4749,42 +4763,43 @@
               </w:rPr>
               <w:t>Department</w:t>
             </w:r>
-          </w:p>
-        </w:tc>
-        <w:tc>
-          <w:tcPr>
-            <w:tcW w:w="0" w:type="auto"/>
-            <w:tcBorders>
-              <w:top w:val="single" w:sz="8" w:space="0" w:color="000000"/>
-              <w:left w:val="single" w:sz="8" w:space="0" w:color="000000"/>
-              <w:bottom w:val="single" w:sz="8" w:space="0" w:color="000000"/>
-              <w:right w:val="single" w:sz="8" w:space="0" w:color="000000"/>
-            </w:tcBorders>
-            <w:tcMar>
-              <w:top w:w="100" w:type="dxa"/>
-              <w:left w:w="100" w:type="dxa"/>
-              <w:bottom w:w="100" w:type="dxa"/>
-              <w:right w:w="100" w:type="dxa"/>
-            </w:tcMar>
-          </w:tcPr>
-          <w:p>
-            <w:pPr>
-              <w:spacing w:after="0" w:line="240" w:lineRule="auto"/>
-              <w:rPr>
-                <w:rFonts w:ascii="Arial" w:eastAsia="Times New Roman" w:hAnsi="Arial" w:cs="Arial"/>
-                <w:kern w:val="0"/>
-                <w:lang w:val="en-US" w:eastAsia="es-CO"/>
-                <w14:ligatures w14:val="none"/>
-              </w:rPr>
-            </w:pPr>
-            <w:r>
-              <w:rPr>
-                <w:rFonts w:ascii="Arial" w:eastAsia="Times New Roman" w:hAnsi="Arial" w:cs="Arial"/>
-                <w:kern w:val="0"/>
-                <w:lang w:val="en-US" w:eastAsia="es-CO"/>
-                <w14:ligatures w14:val="none"/>
-              </w:rPr>
-              <w:t>Department</w:t>
+            <w:proofErr w:type="spellEnd"/>
+          </w:p>
+        </w:tc>
+        <w:tc>
+          <w:tcPr>
+            <w:tcW w:w="0" w:type="auto"/>
+            <w:tcBorders>
+              <w:top w:val="single" w:sz="8" w:space="0" w:color="000000"/>
+              <w:left w:val="single" w:sz="8" w:space="0" w:color="000000"/>
+              <w:bottom w:val="single" w:sz="8" w:space="0" w:color="000000"/>
+              <w:right w:val="single" w:sz="8" w:space="0" w:color="000000"/>
+            </w:tcBorders>
+            <w:tcMar>
+              <w:top w:w="100" w:type="dxa"/>
+              <w:left w:w="100" w:type="dxa"/>
+              <w:bottom w:w="100" w:type="dxa"/>
+              <w:right w:w="100" w:type="dxa"/>
+            </w:tcMar>
+          </w:tcPr>
+          <w:p>
+            <w:pPr>
+              <w:spacing w:after="0" w:line="240" w:lineRule="auto"/>
+              <w:rPr>
+                <w:rFonts w:ascii="Arial" w:eastAsia="Times New Roman" w:hAnsi="Arial" w:cs="Arial"/>
+                <w:kern w:val="0"/>
+                <w:lang w:val="en-US" w:eastAsia="es-CO"/>
+                <w14:ligatures w14:val="none"/>
+              </w:rPr>
+            </w:pPr>
+            <w:r>
+              <w:rPr>
+                <w:rFonts w:ascii="Arial" w:eastAsia="Times New Roman" w:hAnsi="Arial" w:cs="Arial"/>
+                <w:kern w:val="0"/>
+                <w:lang w:val="en-US" w:eastAsia="es-CO"/>
+                <w14:ligatures w14:val="none"/>
+              </w:rPr>
+              <w:t>int</w:t>
             </w:r>
           </w:p>
         </w:tc>
@@ -4834,7 +4849,7 @@
               <w:pStyle w:val="ListParagraph"/>
               <w:numPr>
                 <w:ilvl w:val="1"/>
-                <w:numId w:val="8"/>
+                <w:numId w:val="18"/>
               </w:numPr>
               <w:spacing w:after="0" w:line="240" w:lineRule="auto"/>
               <w:rPr>
@@ -4859,7 +4874,7 @@
               <w:pStyle w:val="ListParagraph"/>
               <w:numPr>
                 <w:ilvl w:val="1"/>
-                <w:numId w:val="8"/>
+                <w:numId w:val="18"/>
               </w:numPr>
               <w:spacing w:after="0" w:line="240" w:lineRule="auto"/>
               <w:rPr>
@@ -4884,7 +4899,7 @@
               <w:pStyle w:val="ListParagraph"/>
               <w:numPr>
                 <w:ilvl w:val="1"/>
-                <w:numId w:val="8"/>
+                <w:numId w:val="18"/>
               </w:numPr>
               <w:spacing w:after="0" w:line="240" w:lineRule="auto"/>
               <w:rPr>
@@ -4909,7 +4924,7 @@
               <w:pStyle w:val="ListParagraph"/>
               <w:numPr>
                 <w:ilvl w:val="1"/>
-                <w:numId w:val="8"/>
+                <w:numId w:val="18"/>
               </w:numPr>
               <w:spacing w:after="0" w:line="240" w:lineRule="auto"/>
               <w:rPr>
@@ -5151,6 +5166,16 @@
                 <w14:ligatures w14:val="none"/>
               </w:rPr>
             </w:pPr>
+            <w:proofErr w:type="spellStart"/>
+            <w:r>
+              <w:rPr>
+                <w:rFonts w:ascii="Arial" w:eastAsia="Times New Roman" w:hAnsi="Arial" w:cs="Arial"/>
+                <w:kern w:val="0"/>
+                <w:lang w:val="en-US" w:eastAsia="es-CO"/>
+                <w14:ligatures w14:val="none"/>
+              </w:rPr>
+              <w:t>int</w:t>
+            </w:r>
             <w:r>
               <w:rPr>
                 <w:rFonts w:ascii="Arial" w:eastAsia="Times New Roman" w:hAnsi="Arial" w:cs="Arial"/>
@@ -5160,45 +5185,44 @@
               </w:rPr>
               <w:t>Type</w:t>
             </w:r>
-          </w:p>
-        </w:tc>
-        <w:tc>
-          <w:tcPr>
-            <w:tcW w:w="0" w:type="auto"/>
-            <w:tcBorders>
-              <w:top w:val="single" w:sz="8" w:space="0" w:color="000000"/>
-              <w:left w:val="single" w:sz="8" w:space="0" w:color="000000"/>
-              <w:bottom w:val="single" w:sz="8" w:space="0" w:color="000000"/>
-              <w:right w:val="single" w:sz="8" w:space="0" w:color="000000"/>
-            </w:tcBorders>
-            <w:tcMar>
-              <w:top w:w="100" w:type="dxa"/>
-              <w:left w:w="100" w:type="dxa"/>
-              <w:bottom w:w="100" w:type="dxa"/>
-              <w:right w:w="100" w:type="dxa"/>
-            </w:tcMar>
-          </w:tcPr>
-          <w:p>
-            <w:pPr>
-              <w:spacing w:after="0" w:line="240" w:lineRule="auto"/>
-              <w:rPr>
-                <w:rFonts w:ascii="Arial" w:eastAsia="Times New Roman" w:hAnsi="Arial" w:cs="Arial"/>
-                <w:kern w:val="0"/>
-                <w:lang w:val="en-US" w:eastAsia="es-CO"/>
-                <w14:ligatures w14:val="none"/>
-              </w:rPr>
-            </w:pPr>
-            <w:proofErr w:type="spellStart"/>
-            <w:r>
-              <w:rPr>
-                <w:rFonts w:ascii="Arial" w:eastAsia="Times New Roman" w:hAnsi="Arial" w:cs="Arial"/>
-                <w:kern w:val="0"/>
-                <w:lang w:val="en-US" w:eastAsia="es-CO"/>
-                <w14:ligatures w14:val="none"/>
-              </w:rPr>
-              <w:t>PlaceType</w:t>
-            </w:r>
             <w:proofErr w:type="spellEnd"/>
+          </w:p>
+        </w:tc>
+        <w:tc>
+          <w:tcPr>
+            <w:tcW w:w="0" w:type="auto"/>
+            <w:tcBorders>
+              <w:top w:val="single" w:sz="8" w:space="0" w:color="000000"/>
+              <w:left w:val="single" w:sz="8" w:space="0" w:color="000000"/>
+              <w:bottom w:val="single" w:sz="8" w:space="0" w:color="000000"/>
+              <w:right w:val="single" w:sz="8" w:space="0" w:color="000000"/>
+            </w:tcBorders>
+            <w:tcMar>
+              <w:top w:w="100" w:type="dxa"/>
+              <w:left w:w="100" w:type="dxa"/>
+              <w:bottom w:w="100" w:type="dxa"/>
+              <w:right w:w="100" w:type="dxa"/>
+            </w:tcMar>
+          </w:tcPr>
+          <w:p>
+            <w:pPr>
+              <w:spacing w:after="0" w:line="240" w:lineRule="auto"/>
+              <w:rPr>
+                <w:rFonts w:ascii="Arial" w:eastAsia="Times New Roman" w:hAnsi="Arial" w:cs="Arial"/>
+                <w:kern w:val="0"/>
+                <w:lang w:val="en-US" w:eastAsia="es-CO"/>
+                <w14:ligatures w14:val="none"/>
+              </w:rPr>
+            </w:pPr>
+            <w:r>
+              <w:rPr>
+                <w:rFonts w:ascii="Arial" w:eastAsia="Times New Roman" w:hAnsi="Arial" w:cs="Arial"/>
+                <w:kern w:val="0"/>
+                <w:lang w:val="en-US" w:eastAsia="es-CO"/>
+                <w14:ligatures w14:val="none"/>
+              </w:rPr>
+              <w:t>int</w:t>
+            </w:r>
           </w:p>
         </w:tc>
         <w:tc>
@@ -5247,7 +5271,7 @@
               <w:pStyle w:val="ListParagraph"/>
               <w:numPr>
                 <w:ilvl w:val="1"/>
-                <w:numId w:val="8"/>
+                <w:numId w:val="19"/>
               </w:numPr>
               <w:spacing w:after="0" w:line="240" w:lineRule="auto"/>
               <w:rPr>
@@ -5272,7 +5296,7 @@
               <w:pStyle w:val="ListParagraph"/>
               <w:numPr>
                 <w:ilvl w:val="1"/>
-                <w:numId w:val="8"/>
+                <w:numId w:val="19"/>
               </w:numPr>
               <w:spacing w:after="0" w:line="240" w:lineRule="auto"/>
               <w:rPr>
@@ -5297,7 +5321,7 @@
               <w:pStyle w:val="ListParagraph"/>
               <w:numPr>
                 <w:ilvl w:val="1"/>
-                <w:numId w:val="8"/>
+                <w:numId w:val="19"/>
               </w:numPr>
               <w:spacing w:after="0" w:line="240" w:lineRule="auto"/>
               <w:rPr>
@@ -5727,62 +5751,17 @@
                 <w14:ligatures w14:val="none"/>
               </w:rPr>
             </w:pPr>
-            <w:r>
-              <w:rPr>
-                <w:rFonts w:ascii="Arial" w:eastAsia="Times New Roman" w:hAnsi="Arial" w:cs="Arial"/>
-                <w:kern w:val="0"/>
-                <w:lang w:val="en-US" w:eastAsia="es-CO"/>
-                <w14:ligatures w14:val="none"/>
-              </w:rPr>
-              <w:t>Care</w:t>
-            </w:r>
-            <w:r>
-              <w:rPr>
-                <w:rFonts w:ascii="Arial" w:eastAsia="Times New Roman" w:hAnsi="Arial" w:cs="Arial"/>
-                <w:kern w:val="0"/>
-                <w:lang w:val="en-US" w:eastAsia="es-CO"/>
-                <w14:ligatures w14:val="none"/>
-              </w:rPr>
-              <w:t xml:space="preserve">giving </w:t>
-            </w:r>
-            <w:r>
-              <w:rPr>
-                <w:rFonts w:ascii="Arial" w:eastAsia="Times New Roman" w:hAnsi="Arial" w:cs="Arial"/>
-                <w:kern w:val="0"/>
-                <w:lang w:val="en-US" w:eastAsia="es-CO"/>
-                <w14:ligatures w14:val="none"/>
-              </w:rPr>
-              <w:t>Community</w:t>
-            </w:r>
-            <w:r>
-              <w:rPr>
-                <w:rFonts w:ascii="Arial" w:eastAsia="Times New Roman" w:hAnsi="Arial" w:cs="Arial"/>
-                <w:kern w:val="0"/>
-                <w:lang w:val="en-US" w:eastAsia="es-CO"/>
-                <w14:ligatures w14:val="none"/>
-              </w:rPr>
-              <w:t>’s</w:t>
-            </w:r>
-          </w:p>
-          <w:p>
-            <w:pPr>
-              <w:spacing w:after="0" w:line="240" w:lineRule="auto"/>
-              <w:rPr>
-                <w:rFonts w:ascii="Arial" w:eastAsia="Times New Roman" w:hAnsi="Arial" w:cs="Arial"/>
-                <w:kern w:val="0"/>
-                <w:lang w:val="en-US" w:eastAsia="es-CO"/>
-                <w14:ligatures w14:val="none"/>
-              </w:rPr>
-            </w:pPr>
-            <w:r>
-              <w:rPr>
-                <w:rFonts w:ascii="Arial" w:eastAsia="Times New Roman" w:hAnsi="Arial" w:cs="Arial"/>
-                <w:kern w:val="0"/>
-                <w:lang w:val="en-US" w:eastAsia="es-CO"/>
-                <w14:ligatures w14:val="none"/>
-              </w:rPr>
-              <w:t>Name</w:t>
-            </w:r>
+            <w:proofErr w:type="spellStart"/>
+            <w:r>
+              <w:rPr>
+                <w:rFonts w:ascii="Arial" w:eastAsia="Times New Roman" w:hAnsi="Arial" w:cs="Arial"/>
+                <w:kern w:val="0"/>
+                <w:lang w:val="en-US" w:eastAsia="es-CO"/>
+                <w14:ligatures w14:val="none"/>
+              </w:rPr>
+              <w:t>intCommunty</w:t>
+            </w:r>
+            <w:proofErr w:type="spellEnd"/>
           </w:p>
         </w:tc>
         <w:tc>
@@ -5878,7 +5857,16 @@
                 <w:lang w:val="en-US" w:eastAsia="es-CO"/>
                 <w14:ligatures w14:val="none"/>
               </w:rPr>
-              <w:t xml:space="preserve"> of the preregistered communities.</w:t>
+              <w:t xml:space="preserve"> of the preregistered communities</w:t>
+            </w:r>
+            <w:r>
+              <w:rPr>
+                <w:rFonts w:ascii="Arial" w:eastAsia="Times New Roman" w:hAnsi="Arial" w:cs="Arial"/>
+                <w:kern w:val="0"/>
+                <w:lang w:val="en-US" w:eastAsia="es-CO"/>
+                <w14:ligatures w14:val="none"/>
+              </w:rPr>
+              <w:t xml:space="preserve"> (They will be displayed with numbers by its side).</w:t>
             </w:r>
           </w:p>
           <w:p>
@@ -7653,25 +7641,16 @@
                 <w:lang w:val="en-US" w:eastAsia="es-CO"/>
                 <w14:ligatures w14:val="none"/>
               </w:rPr>
-              <w:t xml:space="preserve">A product can be registered by a user to a community if the </w:t>
-            </w:r>
-            <w:r>
-              <w:rPr>
-                <w:rFonts w:ascii="Arial" w:eastAsia="Times New Roman" w:hAnsi="Arial" w:cs="Arial"/>
-                <w:kern w:val="0"/>
-                <w:lang w:val="en-US" w:eastAsia="es-CO"/>
-                <w14:ligatures w14:val="none"/>
-              </w:rPr>
-              <w:t>community’s</w:t>
-            </w:r>
-            <w:r>
-              <w:rPr>
-                <w:rFonts w:ascii="Arial" w:eastAsia="Times New Roman" w:hAnsi="Arial" w:cs="Arial"/>
-                <w:kern w:val="0"/>
-                <w:lang w:val="en-US" w:eastAsia="es-CO"/>
-                <w14:ligatures w14:val="none"/>
-              </w:rPr>
-              <w:t xml:space="preserve"> name, product name, natural materials percentage, </w:t>
+              <w:t>A product can be registered by a user to a community if the</w:t>
+            </w:r>
+            <w:r>
+              <w:rPr>
+                <w:rFonts w:ascii="Arial" w:eastAsia="Times New Roman" w:hAnsi="Arial" w:cs="Arial"/>
+                <w:kern w:val="0"/>
+                <w:lang w:val="en-US" w:eastAsia="es-CO"/>
+                <w14:ligatures w14:val="none"/>
+              </w:rPr>
+              <w:t xml:space="preserve">re are registered communities beforehand (throwing an empty </w:t>
             </w:r>
             <w:proofErr w:type="gramStart"/>
             <w:r>
@@ -7681,7 +7660,7 @@
                 <w:lang w:val="en-US" w:eastAsia="es-CO"/>
                 <w14:ligatures w14:val="none"/>
               </w:rPr>
-              <w:t>type</w:t>
+              <w:t>communities</w:t>
             </w:r>
             <w:proofErr w:type="gramEnd"/>
             <w:r>
@@ -7691,6 +7670,33 @@
                 <w:lang w:val="en-US" w:eastAsia="es-CO"/>
                 <w14:ligatures w14:val="none"/>
               </w:rPr>
+              <w:t xml:space="preserve"> message if there are none), an int representing a community</w:t>
+            </w:r>
+            <w:r>
+              <w:rPr>
+                <w:rFonts w:ascii="Arial" w:eastAsia="Times New Roman" w:hAnsi="Arial" w:cs="Arial"/>
+                <w:kern w:val="0"/>
+                <w:lang w:val="en-US" w:eastAsia="es-CO"/>
+                <w14:ligatures w14:val="none"/>
+              </w:rPr>
+              <w:t>, product name, natural materials percentage, type</w:t>
+            </w:r>
+            <w:r>
+              <w:rPr>
+                <w:rFonts w:ascii="Arial" w:eastAsia="Times New Roman" w:hAnsi="Arial" w:cs="Arial"/>
+                <w:kern w:val="0"/>
+                <w:lang w:val="en-US" w:eastAsia="es-CO"/>
+                <w14:ligatures w14:val="none"/>
+              </w:rPr>
+              <w:t xml:space="preserve"> (selected from a menu)</w:t>
+            </w:r>
+            <w:r>
+              <w:rPr>
+                <w:rFonts w:ascii="Arial" w:eastAsia="Times New Roman" w:hAnsi="Arial" w:cs="Arial"/>
+                <w:kern w:val="0"/>
+                <w:lang w:val="en-US" w:eastAsia="es-CO"/>
+                <w14:ligatures w14:val="none"/>
+              </w:rPr>
               <w:t xml:space="preserve"> and handcraft condition are entered completely and correctly.</w:t>
             </w:r>
             <w:r>
@@ -7709,7 +7715,7 @@
                 <w:lang w:val="en-US" w:eastAsia="es-CO"/>
                 <w14:ligatures w14:val="none"/>
               </w:rPr>
-              <w:t xml:space="preserve">The system will check if the community that the product is trying to be assigned to exists. The system will also check that there is space to add a new product and if the product name already exists. </w:t>
+              <w:t xml:space="preserve">The system will also check that there is space to add a new product and if the product name already exists. </w:t>
             </w:r>
             <w:r>
               <w:rPr>
@@ -7754,7 +7760,25 @@
                 <w:lang w:val="en-US" w:eastAsia="es-CO"/>
                 <w14:ligatures w14:val="none"/>
               </w:rPr>
-              <w:t xml:space="preserve"> a small menu showing the options for both states will be printed for the user to choose from. </w:t>
+              <w:t xml:space="preserve"> a small menu showing the options for both states will be printed for the user to choose from</w:t>
+            </w:r>
+            <w:r>
+              <w:rPr>
+                <w:rFonts w:ascii="Arial" w:eastAsia="Times New Roman" w:hAnsi="Arial" w:cs="Arial"/>
+                <w:kern w:val="0"/>
+                <w:lang w:val="en-US" w:eastAsia="es-CO"/>
+                <w14:ligatures w14:val="none"/>
+              </w:rPr>
+              <w:t xml:space="preserve"> (Food or craft).</w:t>
+            </w:r>
+            <w:r>
+              <w:rPr>
+                <w:rFonts w:ascii="Arial" w:eastAsia="Times New Roman" w:hAnsi="Arial" w:cs="Arial"/>
+                <w:kern w:val="0"/>
+                <w:lang w:val="en-US" w:eastAsia="es-CO"/>
+                <w14:ligatures w14:val="none"/>
+              </w:rPr>
+              <w:t xml:space="preserve"> </w:t>
             </w:r>
             <w:r>
               <w:rPr>
@@ -7989,15 +8013,17 @@
                 <w14:ligatures w14:val="none"/>
               </w:rPr>
             </w:pPr>
-            <w:r>
-              <w:rPr>
-                <w:rFonts w:ascii="Arial" w:eastAsia="Times New Roman" w:hAnsi="Arial" w:cs="Arial"/>
-                <w:kern w:val="0"/>
-                <w:lang w:val="en-US" w:eastAsia="es-CO"/>
-                <w14:ligatures w14:val="none"/>
-              </w:rPr>
-              <w:t>Community name</w:t>
-            </w:r>
+            <w:proofErr w:type="spellStart"/>
+            <w:r>
+              <w:rPr>
+                <w:rFonts w:ascii="Arial" w:eastAsia="Times New Roman" w:hAnsi="Arial" w:cs="Arial"/>
+                <w:kern w:val="0"/>
+                <w:lang w:val="en-US" w:eastAsia="es-CO"/>
+                <w14:ligatures w14:val="none"/>
+              </w:rPr>
+              <w:t>intCommunity</w:t>
+            </w:r>
+            <w:proofErr w:type="spellEnd"/>
           </w:p>
         </w:tc>
         <w:tc>
@@ -8033,7 +8059,7 @@
                 <w:lang w:val="en-US" w:eastAsia="es-CO"/>
                 <w14:ligatures w14:val="none"/>
               </w:rPr>
-              <w:t>String</w:t>
+              <w:t>int</w:t>
             </w:r>
           </w:p>
         </w:tc>
@@ -8075,7 +8101,26 @@
                 <w:lang w:val="en-US" w:eastAsia="es-CO"/>
                 <w14:ligatures w14:val="none"/>
               </w:rPr>
-              <w:t>The name is extracted from one of the preexisting communities already created.</w:t>
+              <w:t>The name is extracted from one of the preexisting communities already created</w:t>
+            </w:r>
+            <w:r>
+              <w:rPr>
+                <w:rFonts w:ascii="Arial" w:eastAsia="Times New Roman" w:hAnsi="Arial" w:cs="Arial"/>
+                <w:kern w:val="0"/>
+                <w:lang w:val="en-US" w:eastAsia="es-CO"/>
+                <w14:ligatures w14:val="none"/>
+              </w:rPr>
+              <w:t xml:space="preserve"> (they will be printed </w:t>
+            </w:r>
+            <w:r>
+              <w:rPr>
+                <w:rFonts w:ascii="Arial" w:eastAsia="Times New Roman" w:hAnsi="Arial" w:cs="Arial"/>
+                <w:kern w:val="0"/>
+                <w:lang w:val="en-US" w:eastAsia="es-CO"/>
+                <w14:ligatures w14:val="none"/>
+              </w:rPr>
+              <w:lastRenderedPageBreak/>
+              <w:t>with numbers by their side).</w:t>
             </w:r>
           </w:p>
           <w:p>
@@ -8463,6 +8508,16 @@
                 <w14:ligatures w14:val="none"/>
               </w:rPr>
             </w:pPr>
+            <w:proofErr w:type="spellStart"/>
+            <w:r>
+              <w:rPr>
+                <w:rFonts w:ascii="Arial" w:eastAsia="Times New Roman" w:hAnsi="Arial" w:cs="Arial"/>
+                <w:kern w:val="0"/>
+                <w:lang w:val="en-US" w:eastAsia="es-CO"/>
+                <w14:ligatures w14:val="none"/>
+              </w:rPr>
+              <w:t>int</w:t>
+            </w:r>
             <w:r>
               <w:rPr>
                 <w:rFonts w:ascii="Arial" w:eastAsia="Times New Roman" w:hAnsi="Arial" w:cs="Arial"/>
@@ -8472,6 +8527,7 @@
               </w:rPr>
               <w:t>Type</w:t>
             </w:r>
+            <w:proofErr w:type="spellEnd"/>
           </w:p>
         </w:tc>
         <w:tc>
@@ -8500,17 +8556,15 @@
                 <w14:ligatures w14:val="none"/>
               </w:rPr>
             </w:pPr>
-            <w:proofErr w:type="spellStart"/>
-            <w:r>
-              <w:rPr>
-                <w:rFonts w:ascii="Arial" w:eastAsia="Times New Roman" w:hAnsi="Arial" w:cs="Arial"/>
-                <w:kern w:val="0"/>
-                <w:lang w:val="en-US" w:eastAsia="es-CO"/>
-                <w14:ligatures w14:val="none"/>
-              </w:rPr>
-              <w:t>ProductType</w:t>
-            </w:r>
-            <w:proofErr w:type="spellEnd"/>
+            <w:r>
+              <w:rPr>
+                <w:rFonts w:ascii="Arial" w:eastAsia="Times New Roman" w:hAnsi="Arial" w:cs="Arial"/>
+                <w:kern w:val="0"/>
+                <w:lang w:val="en-US" w:eastAsia="es-CO"/>
+                <w14:ligatures w14:val="none"/>
+              </w:rPr>
+              <w:t>int</w:t>
+            </w:r>
           </w:p>
         </w:tc>
         <w:tc>
@@ -8559,6 +8613,56 @@
               <w:pStyle w:val="ListParagraph"/>
               <w:numPr>
                 <w:ilvl w:val="1"/>
+                <w:numId w:val="20"/>
+              </w:numPr>
+              <w:spacing w:after="0" w:line="240" w:lineRule="auto"/>
+              <w:rPr>
+                <w:rFonts w:ascii="Arial" w:eastAsia="Times New Roman" w:hAnsi="Arial" w:cs="Arial"/>
+                <w:kern w:val="0"/>
+                <w:lang w:val="en-US" w:eastAsia="es-CO"/>
+                <w14:ligatures w14:val="none"/>
+              </w:rPr>
+            </w:pPr>
+            <w:r>
+              <w:rPr>
+                <w:rFonts w:ascii="Arial" w:eastAsia="Times New Roman" w:hAnsi="Arial" w:cs="Arial"/>
+                <w:kern w:val="0"/>
+                <w:lang w:val="en-US" w:eastAsia="es-CO"/>
+                <w14:ligatures w14:val="none"/>
+              </w:rPr>
+              <w:t>Food</w:t>
+            </w:r>
+          </w:p>
+          <w:p>
+            <w:pPr>
+              <w:pStyle w:val="ListParagraph"/>
+              <w:numPr>
+                <w:ilvl w:val="1"/>
+                <w:numId w:val="20"/>
+              </w:numPr>
+              <w:spacing w:after="0" w:line="240" w:lineRule="auto"/>
+              <w:rPr>
+                <w:rFonts w:ascii="Arial" w:eastAsia="Times New Roman" w:hAnsi="Arial" w:cs="Arial"/>
+                <w:kern w:val="0"/>
+                <w:lang w:val="en-US" w:eastAsia="es-CO"/>
+                <w14:ligatures w14:val="none"/>
+              </w:rPr>
+            </w:pPr>
+            <w:r>
+              <w:rPr>
+                <w:rFonts w:ascii="Arial" w:eastAsia="Times New Roman" w:hAnsi="Arial" w:cs="Arial"/>
+                <w:kern w:val="0"/>
+                <w:lang w:val="en-US" w:eastAsia="es-CO"/>
+                <w14:ligatures w14:val="none"/>
+              </w:rPr>
+              <w:t>Craft</w:t>
+            </w:r>
+          </w:p>
+          <w:p>
+            <w:pPr>
+              <w:pStyle w:val="ListParagraph"/>
+              <w:numPr>
+                <w:ilvl w:val="0"/>
                 <w:numId w:val="12"/>
               </w:numPr>
               <w:spacing w:after="0" w:line="240" w:lineRule="auto"/>
@@ -8576,7 +8680,160 @@
                 <w:lang w:val="en-US" w:eastAsia="es-CO"/>
                 <w14:ligatures w14:val="none"/>
               </w:rPr>
-              <w:t>Food</w:t>
+              <w:t>Mandatory</w:t>
+            </w:r>
+          </w:p>
+        </w:tc>
+      </w:tr>
+      <w:tr>
+        <w:trPr>
+          <w:trHeight w:val="420"/>
+        </w:trPr>
+        <w:tc>
+          <w:tcPr>
+            <w:tcW w:w="0" w:type="auto"/>
+            <w:vMerge/>
+            <w:tcBorders>
+              <w:left w:val="single" w:sz="8" w:space="0" w:color="000000"/>
+              <w:bottom w:val="single" w:sz="8" w:space="0" w:color="000000"/>
+              <w:right w:val="single" w:sz="8" w:space="0" w:color="000000"/>
+            </w:tcBorders>
+            <w:vAlign w:val="center"/>
+          </w:tcPr>
+          <w:p>
+            <w:pPr>
+              <w:spacing w:after="0" w:line="240" w:lineRule="auto"/>
+              <w:rPr>
+                <w:rFonts w:ascii="Arial" w:eastAsia="Times New Roman" w:hAnsi="Arial" w:cs="Arial"/>
+                <w:kern w:val="0"/>
+                <w:lang w:val="en-US" w:eastAsia="es-CO"/>
+                <w14:ligatures w14:val="none"/>
+              </w:rPr>
+            </w:pPr>
+          </w:p>
+        </w:tc>
+        <w:tc>
+          <w:tcPr>
+            <w:tcW w:w="2507" w:type="dxa"/>
+            <w:tcBorders>
+              <w:top w:val="single" w:sz="8" w:space="0" w:color="000000"/>
+              <w:left w:val="single" w:sz="8" w:space="0" w:color="000000"/>
+              <w:bottom w:val="single" w:sz="8" w:space="0" w:color="000000"/>
+              <w:right w:val="single" w:sz="8" w:space="0" w:color="000000"/>
+            </w:tcBorders>
+            <w:tcMar>
+              <w:top w:w="100" w:type="dxa"/>
+              <w:left w:w="100" w:type="dxa"/>
+              <w:bottom w:w="100" w:type="dxa"/>
+              <w:right w:w="100" w:type="dxa"/>
+            </w:tcMar>
+          </w:tcPr>
+          <w:p>
+            <w:pPr>
+              <w:spacing w:after="0" w:line="240" w:lineRule="auto"/>
+              <w:rPr>
+                <w:rFonts w:ascii="Arial" w:eastAsia="Times New Roman" w:hAnsi="Arial" w:cs="Arial"/>
+                <w:kern w:val="0"/>
+                <w:lang w:val="en-US" w:eastAsia="es-CO"/>
+                <w14:ligatures w14:val="none"/>
+              </w:rPr>
+            </w:pPr>
+            <w:r>
+              <w:rPr>
+                <w:rFonts w:ascii="Arial" w:eastAsia="Times New Roman" w:hAnsi="Arial" w:cs="Arial"/>
+                <w:kern w:val="0"/>
+                <w:lang w:val="en-US" w:eastAsia="es-CO"/>
+                <w14:ligatures w14:val="none"/>
+              </w:rPr>
+              <w:t>Handcraft</w:t>
+            </w:r>
+            <w:r>
+              <w:rPr>
+                <w:rFonts w:ascii="Arial" w:eastAsia="Times New Roman" w:hAnsi="Arial" w:cs="Arial"/>
+                <w:kern w:val="0"/>
+                <w:lang w:val="en-US" w:eastAsia="es-CO"/>
+                <w14:ligatures w14:val="none"/>
+              </w:rPr>
+              <w:t xml:space="preserve"> condition</w:t>
+            </w:r>
+          </w:p>
+        </w:tc>
+        <w:tc>
+          <w:tcPr>
+            <w:tcW w:w="2233" w:type="dxa"/>
+            <w:tcBorders>
+              <w:top w:val="single" w:sz="8" w:space="0" w:color="000000"/>
+              <w:left w:val="single" w:sz="8" w:space="0" w:color="000000"/>
+              <w:bottom w:val="single" w:sz="8" w:space="0" w:color="000000"/>
+              <w:right w:val="single" w:sz="8" w:space="0" w:color="000000"/>
+            </w:tcBorders>
+            <w:tcMar>
+              <w:top w:w="100" w:type="dxa"/>
+              <w:left w:w="100" w:type="dxa"/>
+              <w:bottom w:w="100" w:type="dxa"/>
+              <w:right w:w="100" w:type="dxa"/>
+            </w:tcMar>
+          </w:tcPr>
+          <w:p>
+            <w:pPr>
+              <w:spacing w:after="0" w:line="240" w:lineRule="auto"/>
+              <w:rPr>
+                <w:rFonts w:ascii="Arial" w:eastAsia="Times New Roman" w:hAnsi="Arial" w:cs="Arial"/>
+                <w:kern w:val="0"/>
+                <w:lang w:val="en-US" w:eastAsia="es-CO"/>
+                <w14:ligatures w14:val="none"/>
+              </w:rPr>
+            </w:pPr>
+            <w:r>
+              <w:rPr>
+                <w:rFonts w:ascii="Arial" w:eastAsia="Times New Roman" w:hAnsi="Arial" w:cs="Arial"/>
+                <w:kern w:val="0"/>
+                <w:lang w:val="en-US" w:eastAsia="es-CO"/>
+                <w14:ligatures w14:val="none"/>
+              </w:rPr>
+              <w:t>String</w:t>
+            </w:r>
+          </w:p>
+        </w:tc>
+        <w:tc>
+          <w:tcPr>
+            <w:tcW w:w="2423" w:type="dxa"/>
+            <w:tcBorders>
+              <w:top w:val="single" w:sz="8" w:space="0" w:color="000000"/>
+              <w:left w:val="single" w:sz="8" w:space="0" w:color="000000"/>
+              <w:bottom w:val="single" w:sz="8" w:space="0" w:color="000000"/>
+              <w:right w:val="single" w:sz="8" w:space="0" w:color="000000"/>
+            </w:tcBorders>
+            <w:tcMar>
+              <w:top w:w="100" w:type="dxa"/>
+              <w:left w:w="100" w:type="dxa"/>
+              <w:bottom w:w="100" w:type="dxa"/>
+              <w:right w:w="100" w:type="dxa"/>
+            </w:tcMar>
+          </w:tcPr>
+          <w:p>
+            <w:pPr>
+              <w:pStyle w:val="ListParagraph"/>
+              <w:numPr>
+                <w:ilvl w:val="0"/>
+                <w:numId w:val="12"/>
+              </w:numPr>
+              <w:spacing w:after="0" w:line="240" w:lineRule="auto"/>
+              <w:rPr>
+                <w:rFonts w:ascii="Arial" w:eastAsia="Times New Roman" w:hAnsi="Arial" w:cs="Arial"/>
+                <w:kern w:val="0"/>
+                <w:lang w:val="en-US" w:eastAsia="es-CO"/>
+                <w14:ligatures w14:val="none"/>
+              </w:rPr>
+            </w:pPr>
+            <w:r>
+              <w:rPr>
+                <w:rFonts w:ascii="Arial" w:eastAsia="Times New Roman" w:hAnsi="Arial" w:cs="Arial"/>
+                <w:kern w:val="0"/>
+                <w:lang w:val="en-US" w:eastAsia="es-CO"/>
+                <w14:ligatures w14:val="none"/>
+              </w:rPr>
+              <w:t xml:space="preserve">Only options are: </w:t>
             </w:r>
           </w:p>
           <w:p>
@@ -8601,7 +8858,32 @@
                 <w:lang w:val="en-US" w:eastAsia="es-CO"/>
                 <w14:ligatures w14:val="none"/>
               </w:rPr>
-              <w:t>Craft</w:t>
+              <w:t>Yes</w:t>
+            </w:r>
+          </w:p>
+          <w:p>
+            <w:pPr>
+              <w:pStyle w:val="ListParagraph"/>
+              <w:numPr>
+                <w:ilvl w:val="1"/>
+                <w:numId w:val="12"/>
+              </w:numPr>
+              <w:spacing w:after="0" w:line="240" w:lineRule="auto"/>
+              <w:rPr>
+                <w:rFonts w:ascii="Arial" w:eastAsia="Times New Roman" w:hAnsi="Arial" w:cs="Arial"/>
+                <w:kern w:val="0"/>
+                <w:lang w:val="en-US" w:eastAsia="es-CO"/>
+                <w14:ligatures w14:val="none"/>
+              </w:rPr>
+            </w:pPr>
+            <w:r>
+              <w:rPr>
+                <w:rFonts w:ascii="Arial" w:eastAsia="Times New Roman" w:hAnsi="Arial" w:cs="Arial"/>
+                <w:kern w:val="0"/>
+                <w:lang w:val="en-US" w:eastAsia="es-CO"/>
+                <w14:ligatures w14:val="none"/>
+              </w:rPr>
+              <w:t>No</w:t>
             </w:r>
           </w:p>
           <w:p>
@@ -8628,6 +8910,15 @@
               </w:rPr>
               <w:t>Mandatory</w:t>
             </w:r>
+            <w:r>
+              <w:rPr>
+                <w:rFonts w:ascii="Arial" w:eastAsia="Times New Roman" w:hAnsi="Arial" w:cs="Arial"/>
+                <w:kern w:val="0"/>
+                <w:lang w:val="en-US" w:eastAsia="es-CO"/>
+                <w14:ligatures w14:val="none"/>
+              </w:rPr>
+              <w:t xml:space="preserve"> </w:t>
+            </w:r>
           </w:p>
         </w:tc>
       </w:tr>
@@ -8638,223 +8929,124 @@
         <w:tc>
           <w:tcPr>
             <w:tcW w:w="0" w:type="auto"/>
-            <w:vMerge/>
-            <w:tcBorders>
-              <w:left w:val="single" w:sz="8" w:space="0" w:color="000000"/>
-              <w:bottom w:val="single" w:sz="8" w:space="0" w:color="000000"/>
-              <w:right w:val="single" w:sz="8" w:space="0" w:color="000000"/>
-            </w:tcBorders>
-            <w:vAlign w:val="center"/>
-          </w:tcPr>
-          <w:p>
-            <w:pPr>
-              <w:spacing w:after="0" w:line="240" w:lineRule="auto"/>
-              <w:rPr>
-                <w:rFonts w:ascii="Arial" w:eastAsia="Times New Roman" w:hAnsi="Arial" w:cs="Arial"/>
-                <w:kern w:val="0"/>
-                <w:lang w:val="en-US" w:eastAsia="es-CO"/>
-                <w14:ligatures w14:val="none"/>
-              </w:rPr>
-            </w:pPr>
-          </w:p>
-        </w:tc>
-        <w:tc>
-          <w:tcPr>
-            <w:tcW w:w="2507" w:type="dxa"/>
-            <w:tcBorders>
-              <w:top w:val="single" w:sz="8" w:space="0" w:color="000000"/>
-              <w:left w:val="single" w:sz="8" w:space="0" w:color="000000"/>
-              <w:bottom w:val="single" w:sz="8" w:space="0" w:color="000000"/>
-              <w:right w:val="single" w:sz="8" w:space="0" w:color="000000"/>
-            </w:tcBorders>
-            <w:tcMar>
-              <w:top w:w="100" w:type="dxa"/>
-              <w:left w:w="100" w:type="dxa"/>
-              <w:bottom w:w="100" w:type="dxa"/>
-              <w:right w:w="100" w:type="dxa"/>
-            </w:tcMar>
-          </w:tcPr>
-          <w:p>
-            <w:pPr>
-              <w:spacing w:after="0" w:line="240" w:lineRule="auto"/>
-              <w:rPr>
-                <w:rFonts w:ascii="Arial" w:eastAsia="Times New Roman" w:hAnsi="Arial" w:cs="Arial"/>
-                <w:kern w:val="0"/>
-                <w:lang w:val="en-US" w:eastAsia="es-CO"/>
-                <w14:ligatures w14:val="none"/>
-              </w:rPr>
-            </w:pPr>
-            <w:r>
-              <w:rPr>
-                <w:rFonts w:ascii="Arial" w:eastAsia="Times New Roman" w:hAnsi="Arial" w:cs="Arial"/>
-                <w:kern w:val="0"/>
-                <w:lang w:val="en-US" w:eastAsia="es-CO"/>
-                <w14:ligatures w14:val="none"/>
-              </w:rPr>
-              <w:t>Handcraft</w:t>
-            </w:r>
-            <w:r>
-              <w:rPr>
-                <w:rFonts w:ascii="Arial" w:eastAsia="Times New Roman" w:hAnsi="Arial" w:cs="Arial"/>
-                <w:kern w:val="0"/>
-                <w:lang w:val="en-US" w:eastAsia="es-CO"/>
-                <w14:ligatures w14:val="none"/>
-              </w:rPr>
-              <w:t xml:space="preserve"> condition</w:t>
-            </w:r>
-          </w:p>
-        </w:tc>
-        <w:tc>
-          <w:tcPr>
-            <w:tcW w:w="2233" w:type="dxa"/>
-            <w:tcBorders>
-              <w:top w:val="single" w:sz="8" w:space="0" w:color="000000"/>
-              <w:left w:val="single" w:sz="8" w:space="0" w:color="000000"/>
-              <w:bottom w:val="single" w:sz="8" w:space="0" w:color="000000"/>
-              <w:right w:val="single" w:sz="8" w:space="0" w:color="000000"/>
-            </w:tcBorders>
-            <w:tcMar>
-              <w:top w:w="100" w:type="dxa"/>
-              <w:left w:w="100" w:type="dxa"/>
-              <w:bottom w:w="100" w:type="dxa"/>
-              <w:right w:w="100" w:type="dxa"/>
-            </w:tcMar>
-          </w:tcPr>
-          <w:p>
-            <w:pPr>
-              <w:spacing w:after="0" w:line="240" w:lineRule="auto"/>
-              <w:rPr>
-                <w:rFonts w:ascii="Arial" w:eastAsia="Times New Roman" w:hAnsi="Arial" w:cs="Arial"/>
-                <w:kern w:val="0"/>
-                <w:lang w:val="en-US" w:eastAsia="es-CO"/>
-                <w14:ligatures w14:val="none"/>
-              </w:rPr>
-            </w:pPr>
-            <w:r>
-              <w:rPr>
-                <w:rFonts w:ascii="Arial" w:eastAsia="Times New Roman" w:hAnsi="Arial" w:cs="Arial"/>
-                <w:kern w:val="0"/>
-                <w:lang w:val="en-US" w:eastAsia="es-CO"/>
-                <w14:ligatures w14:val="none"/>
-              </w:rPr>
-              <w:t>String</w:t>
-            </w:r>
-          </w:p>
-        </w:tc>
-        <w:tc>
-          <w:tcPr>
-            <w:tcW w:w="2423" w:type="dxa"/>
-            <w:tcBorders>
-              <w:top w:val="single" w:sz="8" w:space="0" w:color="000000"/>
-              <w:left w:val="single" w:sz="8" w:space="0" w:color="000000"/>
-              <w:bottom w:val="single" w:sz="8" w:space="0" w:color="000000"/>
-              <w:right w:val="single" w:sz="8" w:space="0" w:color="000000"/>
-            </w:tcBorders>
-            <w:tcMar>
-              <w:top w:w="100" w:type="dxa"/>
-              <w:left w:w="100" w:type="dxa"/>
-              <w:bottom w:w="100" w:type="dxa"/>
-              <w:right w:w="100" w:type="dxa"/>
-            </w:tcMar>
-          </w:tcPr>
-          <w:p>
-            <w:pPr>
-              <w:pStyle w:val="ListParagraph"/>
-              <w:numPr>
-                <w:ilvl w:val="0"/>
-                <w:numId w:val="12"/>
-              </w:numPr>
-              <w:spacing w:after="0" w:line="240" w:lineRule="auto"/>
-              <w:rPr>
-                <w:rFonts w:ascii="Arial" w:eastAsia="Times New Roman" w:hAnsi="Arial" w:cs="Arial"/>
-                <w:kern w:val="0"/>
-                <w:lang w:val="en-US" w:eastAsia="es-CO"/>
-                <w14:ligatures w14:val="none"/>
-              </w:rPr>
-            </w:pPr>
-            <w:r>
-              <w:rPr>
-                <w:rFonts w:ascii="Arial" w:eastAsia="Times New Roman" w:hAnsi="Arial" w:cs="Arial"/>
-                <w:kern w:val="0"/>
-                <w:lang w:val="en-US" w:eastAsia="es-CO"/>
-                <w14:ligatures w14:val="none"/>
-              </w:rPr>
-              <w:t xml:space="preserve">Only options are: </w:t>
-            </w:r>
-          </w:p>
-          <w:p>
-            <w:pPr>
-              <w:pStyle w:val="ListParagraph"/>
-              <w:numPr>
-                <w:ilvl w:val="1"/>
-                <w:numId w:val="12"/>
-              </w:numPr>
-              <w:spacing w:after="0" w:line="240" w:lineRule="auto"/>
-              <w:rPr>
-                <w:rFonts w:ascii="Arial" w:eastAsia="Times New Roman" w:hAnsi="Arial" w:cs="Arial"/>
-                <w:kern w:val="0"/>
-                <w:lang w:val="en-US" w:eastAsia="es-CO"/>
-                <w14:ligatures w14:val="none"/>
-              </w:rPr>
-            </w:pPr>
-            <w:r>
-              <w:rPr>
-                <w:rFonts w:ascii="Arial" w:eastAsia="Times New Roman" w:hAnsi="Arial" w:cs="Arial"/>
-                <w:kern w:val="0"/>
-                <w:lang w:val="en-US" w:eastAsia="es-CO"/>
-                <w14:ligatures w14:val="none"/>
-              </w:rPr>
-              <w:t>Yes</w:t>
-            </w:r>
-          </w:p>
-          <w:p>
-            <w:pPr>
-              <w:pStyle w:val="ListParagraph"/>
-              <w:numPr>
-                <w:ilvl w:val="1"/>
-                <w:numId w:val="12"/>
-              </w:numPr>
-              <w:spacing w:after="0" w:line="240" w:lineRule="auto"/>
-              <w:rPr>
-                <w:rFonts w:ascii="Arial" w:eastAsia="Times New Roman" w:hAnsi="Arial" w:cs="Arial"/>
-                <w:kern w:val="0"/>
-                <w:lang w:val="en-US" w:eastAsia="es-CO"/>
-                <w14:ligatures w14:val="none"/>
-              </w:rPr>
-            </w:pPr>
-            <w:r>
-              <w:rPr>
-                <w:rFonts w:ascii="Arial" w:eastAsia="Times New Roman" w:hAnsi="Arial" w:cs="Arial"/>
-                <w:kern w:val="0"/>
-                <w:lang w:val="en-US" w:eastAsia="es-CO"/>
-                <w14:ligatures w14:val="none"/>
-              </w:rPr>
-              <w:t>No</w:t>
-            </w:r>
-          </w:p>
-          <w:p>
-            <w:pPr>
-              <w:pStyle w:val="ListParagraph"/>
-              <w:numPr>
-                <w:ilvl w:val="0"/>
-                <w:numId w:val="12"/>
-              </w:numPr>
-              <w:spacing w:after="0" w:line="240" w:lineRule="auto"/>
-              <w:rPr>
-                <w:rFonts w:ascii="Arial" w:eastAsia="Times New Roman" w:hAnsi="Arial" w:cs="Arial"/>
-                <w:kern w:val="0"/>
-                <w:lang w:val="en-US" w:eastAsia="es-CO"/>
-                <w14:ligatures w14:val="none"/>
-              </w:rPr>
-            </w:pPr>
-            <w:r>
-              <w:rPr>
-                <w:rFonts w:ascii="Arial" w:eastAsia="Times New Roman" w:hAnsi="Arial" w:cs="Arial"/>
-                <w:kern w:val="0"/>
-                <w:lang w:val="en-US" w:eastAsia="es-CO"/>
-                <w14:ligatures w14:val="none"/>
-              </w:rPr>
-              <w:t>Mandatory</w:t>
+            <w:tcBorders>
+              <w:top w:val="single" w:sz="8" w:space="0" w:color="000000"/>
+              <w:left w:val="single" w:sz="8" w:space="0" w:color="000000"/>
+              <w:bottom w:val="single" w:sz="8" w:space="0" w:color="000000"/>
+              <w:right w:val="single" w:sz="8" w:space="0" w:color="000000"/>
+            </w:tcBorders>
+            <w:tcMar>
+              <w:top w:w="100" w:type="dxa"/>
+              <w:left w:w="100" w:type="dxa"/>
+              <w:bottom w:w="100" w:type="dxa"/>
+              <w:right w:w="100" w:type="dxa"/>
+            </w:tcMar>
+            <w:hideMark/>
+          </w:tcPr>
+          <w:p>
+            <w:pPr>
+              <w:spacing w:after="0" w:line="240" w:lineRule="auto"/>
+              <w:rPr>
+                <w:rFonts w:ascii="Arial" w:eastAsia="Times New Roman" w:hAnsi="Arial" w:cs="Arial"/>
+                <w:kern w:val="0"/>
+                <w:lang w:val="en-US" w:eastAsia="es-CO"/>
+                <w14:ligatures w14:val="none"/>
+              </w:rPr>
+            </w:pPr>
+            <w:r>
+              <w:rPr>
+                <w:rFonts w:ascii="Arial" w:eastAsia="Times New Roman" w:hAnsi="Arial" w:cs="Arial"/>
+                <w:b/>
+                <w:bCs/>
+                <w:color w:val="000000"/>
+                <w:kern w:val="0"/>
+                <w:lang w:val="en-US" w:eastAsia="es-CO"/>
+                <w14:ligatures w14:val="none"/>
+              </w:rPr>
+              <w:t>Results or postcondition</w:t>
+            </w:r>
+          </w:p>
+        </w:tc>
+        <w:tc>
+          <w:tcPr>
+            <w:tcW w:w="7163" w:type="dxa"/>
+            <w:gridSpan w:val="3"/>
+            <w:tcBorders>
+              <w:top w:val="single" w:sz="8" w:space="0" w:color="000000"/>
+              <w:left w:val="single" w:sz="8" w:space="0" w:color="000000"/>
+              <w:bottom w:val="single" w:sz="8" w:space="0" w:color="000000"/>
+              <w:right w:val="single" w:sz="8" w:space="0" w:color="000000"/>
+            </w:tcBorders>
+            <w:tcMar>
+              <w:top w:w="100" w:type="dxa"/>
+              <w:left w:w="100" w:type="dxa"/>
+              <w:bottom w:w="100" w:type="dxa"/>
+              <w:right w:w="100" w:type="dxa"/>
+            </w:tcMar>
+          </w:tcPr>
+          <w:p>
+            <w:pPr>
+              <w:spacing w:after="0" w:line="240" w:lineRule="auto"/>
+              <w:rPr>
+                <w:rFonts w:ascii="Arial" w:eastAsia="Times New Roman" w:hAnsi="Arial" w:cs="Arial"/>
+                <w:kern w:val="0"/>
+                <w:lang w:val="en-US" w:eastAsia="es-CO"/>
+                <w14:ligatures w14:val="none"/>
+              </w:rPr>
+            </w:pPr>
+            <w:r>
+              <w:rPr>
+                <w:rFonts w:ascii="Arial" w:eastAsia="Times New Roman" w:hAnsi="Arial" w:cs="Arial"/>
+                <w:kern w:val="0"/>
+                <w:lang w:val="en-US" w:eastAsia="es-CO"/>
+                <w14:ligatures w14:val="none"/>
+              </w:rPr>
+              <w:t xml:space="preserve">To register a new product, it needs to be associated to a community, </w:t>
+            </w:r>
+            <w:r>
+              <w:rPr>
+                <w:rFonts w:ascii="Arial" w:eastAsia="Times New Roman" w:hAnsi="Arial" w:cs="Arial"/>
+                <w:kern w:val="0"/>
+                <w:lang w:val="en-US" w:eastAsia="es-CO"/>
+                <w14:ligatures w14:val="none"/>
+              </w:rPr>
+              <w:t>so if there are no registered communities a “empty communities” message will be printed. The int entered will be changed to a community which then will be associated with the new product. T</w:t>
+            </w:r>
+            <w:r>
+              <w:rPr>
+                <w:rFonts w:ascii="Arial" w:eastAsia="Times New Roman" w:hAnsi="Arial" w:cs="Arial"/>
+                <w:kern w:val="0"/>
+                <w:lang w:val="en-US" w:eastAsia="es-CO"/>
+                <w14:ligatures w14:val="none"/>
+              </w:rPr>
+              <w:t xml:space="preserve">he system will also check if there is </w:t>
+            </w:r>
+            <w:r>
+              <w:rPr>
+                <w:rFonts w:ascii="Arial" w:eastAsia="Times New Roman" w:hAnsi="Arial" w:cs="Arial"/>
+                <w:kern w:val="0"/>
+                <w:lang w:val="en-US" w:eastAsia="es-CO"/>
+                <w14:ligatures w14:val="none"/>
+              </w:rPr>
+              <w:t xml:space="preserve">no </w:t>
+            </w:r>
+            <w:r>
+              <w:rPr>
+                <w:rFonts w:ascii="Arial" w:eastAsia="Times New Roman" w:hAnsi="Arial" w:cs="Arial"/>
+                <w:kern w:val="0"/>
+                <w:lang w:val="en-US" w:eastAsia="es-CO"/>
+                <w14:ligatures w14:val="none"/>
+              </w:rPr>
+              <w:t>space to save a new product and if the name of the entered new product already exists</w:t>
+            </w:r>
+            <w:r>
+              <w:rPr>
+                <w:rFonts w:ascii="Arial" w:eastAsia="Times New Roman" w:hAnsi="Arial" w:cs="Arial"/>
+                <w:kern w:val="0"/>
+                <w:lang w:val="en-US" w:eastAsia="es-CO"/>
+                <w14:ligatures w14:val="none"/>
+              </w:rPr>
+              <w:t>, printing either a “no space” or “duplicate” message are printed if any is true.</w:t>
             </w:r>
             <w:r>
               <w:rPr>
@@ -8864,6 +9056,177 @@
                 <w14:ligatures w14:val="none"/>
               </w:rPr>
               <w:t xml:space="preserve"> </w:t>
+            </w:r>
+            <w:r>
+              <w:rPr>
+                <w:rFonts w:ascii="Arial" w:eastAsia="Times New Roman" w:hAnsi="Arial" w:cs="Arial"/>
+                <w:kern w:val="0"/>
+                <w:lang w:val="en-US" w:eastAsia="es-CO"/>
+                <w14:ligatures w14:val="none"/>
+              </w:rPr>
+              <w:t xml:space="preserve">To add a product, the user must </w:t>
+            </w:r>
+            <w:r>
+              <w:rPr>
+                <w:rFonts w:ascii="Arial" w:eastAsia="Times New Roman" w:hAnsi="Arial" w:cs="Arial"/>
+                <w:kern w:val="0"/>
+                <w:lang w:val="en-US" w:eastAsia="es-CO"/>
+                <w14:ligatures w14:val="none"/>
+              </w:rPr>
+              <w:t>the name of the product</w:t>
+            </w:r>
+            <w:r>
+              <w:rPr>
+                <w:rFonts w:ascii="Arial" w:eastAsia="Times New Roman" w:hAnsi="Arial" w:cs="Arial"/>
+                <w:kern w:val="0"/>
+                <w:lang w:val="en-US" w:eastAsia="es-CO"/>
+                <w14:ligatures w14:val="none"/>
+              </w:rPr>
+              <w:t>,</w:t>
+            </w:r>
+            <w:r>
+              <w:rPr>
+                <w:rFonts w:ascii="Arial" w:eastAsia="Times New Roman" w:hAnsi="Arial" w:cs="Arial"/>
+                <w:kern w:val="0"/>
+                <w:lang w:val="en-US" w:eastAsia="es-CO"/>
+                <w14:ligatures w14:val="none"/>
+              </w:rPr>
+              <w:t xml:space="preserve"> </w:t>
+            </w:r>
+            <w:r>
+              <w:rPr>
+                <w:rFonts w:ascii="Arial" w:eastAsia="Times New Roman" w:hAnsi="Arial" w:cs="Arial"/>
+                <w:kern w:val="0"/>
+                <w:lang w:val="en-US" w:eastAsia="es-CO"/>
+                <w14:ligatures w14:val="none"/>
+              </w:rPr>
+              <w:t>n</w:t>
+            </w:r>
+            <w:r>
+              <w:rPr>
+                <w:rFonts w:ascii="Arial" w:eastAsia="Times New Roman" w:hAnsi="Arial" w:cs="Arial"/>
+                <w:kern w:val="0"/>
+                <w:lang w:val="en-US" w:eastAsia="es-CO"/>
+                <w14:ligatures w14:val="none"/>
+              </w:rPr>
+              <w:t xml:space="preserve">atural materials percentage, the type, and the handcraft condition. </w:t>
+            </w:r>
+            <w:r>
+              <w:rPr>
+                <w:rFonts w:ascii="Arial" w:eastAsia="Times New Roman" w:hAnsi="Arial" w:cs="Arial"/>
+                <w:kern w:val="0"/>
+                <w:lang w:val="en-US" w:eastAsia="es-CO"/>
+                <w14:ligatures w14:val="none"/>
+              </w:rPr>
+              <w:t>After</w:t>
+            </w:r>
+            <w:r>
+              <w:rPr>
+                <w:rFonts w:ascii="Arial" w:eastAsia="Times New Roman" w:hAnsi="Arial" w:cs="Arial"/>
+                <w:kern w:val="0"/>
+                <w:lang w:val="en-US" w:eastAsia="es-CO"/>
+                <w14:ligatures w14:val="none"/>
+              </w:rPr>
+              <w:t xml:space="preserve">, If the community exists, there is space in the array, and no product duplicates are present, </w:t>
+            </w:r>
+            <w:r>
+              <w:rPr>
+                <w:rFonts w:ascii="Arial" w:eastAsia="Times New Roman" w:hAnsi="Arial" w:cs="Arial"/>
+                <w:kern w:val="0"/>
+                <w:lang w:val="en-US" w:eastAsia="es-CO"/>
+                <w14:ligatures w14:val="none"/>
+              </w:rPr>
+              <w:t xml:space="preserve">the user enters all the necessary information, a </w:t>
+            </w:r>
+            <w:r>
+              <w:rPr>
+                <w:rFonts w:ascii="Arial" w:eastAsia="Times New Roman" w:hAnsi="Arial" w:cs="Arial"/>
+                <w:kern w:val="0"/>
+                <w:lang w:val="en-US" w:eastAsia="es-CO"/>
+                <w14:ligatures w14:val="none"/>
+              </w:rPr>
+              <w:t xml:space="preserve">printed </w:t>
+            </w:r>
+            <w:r>
+              <w:rPr>
+                <w:rFonts w:ascii="Arial" w:eastAsia="Times New Roman" w:hAnsi="Arial" w:cs="Arial"/>
+                <w:kern w:val="0"/>
+                <w:lang w:val="en-US" w:eastAsia="es-CO"/>
+                <w14:ligatures w14:val="none"/>
+              </w:rPr>
+              <w:t xml:space="preserve">message </w:t>
+            </w:r>
+            <w:r>
+              <w:rPr>
+                <w:rFonts w:ascii="Arial" w:eastAsia="Times New Roman" w:hAnsi="Arial" w:cs="Arial"/>
+                <w:kern w:val="0"/>
+                <w:lang w:val="en-US" w:eastAsia="es-CO"/>
+                <w14:ligatures w14:val="none"/>
+              </w:rPr>
+              <w:t xml:space="preserve">will say </w:t>
+            </w:r>
+            <w:r>
+              <w:rPr>
+                <w:rFonts w:ascii="Arial" w:eastAsia="Times New Roman" w:hAnsi="Arial" w:cs="Arial"/>
+                <w:kern w:val="0"/>
+                <w:lang w:val="en-US" w:eastAsia="es-CO"/>
+                <w14:ligatures w14:val="none"/>
+              </w:rPr>
+              <w:t xml:space="preserve">a new product </w:t>
+            </w:r>
+            <w:r>
+              <w:rPr>
+                <w:rFonts w:ascii="Arial" w:eastAsia="Times New Roman" w:hAnsi="Arial" w:cs="Arial"/>
+                <w:kern w:val="0"/>
+                <w:lang w:val="en-US" w:eastAsia="es-CO"/>
+                <w14:ligatures w14:val="none"/>
+              </w:rPr>
+              <w:t>has been</w:t>
+            </w:r>
+            <w:r>
+              <w:rPr>
+                <w:rFonts w:ascii="Arial" w:eastAsia="Times New Roman" w:hAnsi="Arial" w:cs="Arial"/>
+                <w:kern w:val="0"/>
+                <w:lang w:val="en-US" w:eastAsia="es-CO"/>
+                <w14:ligatures w14:val="none"/>
+              </w:rPr>
+              <w:t xml:space="preserve"> added to the community.</w:t>
+            </w:r>
+            <w:r>
+              <w:rPr>
+                <w:rFonts w:ascii="Arial" w:eastAsia="Times New Roman" w:hAnsi="Arial" w:cs="Arial"/>
+                <w:kern w:val="0"/>
+                <w:lang w:val="en-US" w:eastAsia="es-CO"/>
+                <w14:ligatures w14:val="none"/>
+              </w:rPr>
+              <w:t xml:space="preserve"> </w:t>
+            </w:r>
+            <w:r>
+              <w:rPr>
+                <w:rFonts w:ascii="Arial" w:eastAsia="Times New Roman" w:hAnsi="Arial" w:cs="Arial"/>
+                <w:kern w:val="0"/>
+                <w:lang w:val="en-US" w:eastAsia="es-CO"/>
+                <w14:ligatures w14:val="none"/>
+              </w:rPr>
+              <w:t xml:space="preserve">Otherwise, a message of error, incomplete </w:t>
+            </w:r>
+            <w:r>
+              <w:rPr>
+                <w:rFonts w:ascii="Arial" w:eastAsia="Times New Roman" w:hAnsi="Arial" w:cs="Arial"/>
+                <w:kern w:val="0"/>
+                <w:lang w:val="en-US" w:eastAsia="es-CO"/>
+                <w14:ligatures w14:val="none"/>
+              </w:rPr>
+              <w:t>information,</w:t>
+            </w:r>
+            <w:r>
+              <w:rPr>
+                <w:rFonts w:ascii="Arial" w:eastAsia="Times New Roman" w:hAnsi="Arial" w:cs="Arial"/>
+                <w:kern w:val="0"/>
+                <w:lang w:val="en-US" w:eastAsia="es-CO"/>
+                <w14:ligatures w14:val="none"/>
+              </w:rPr>
+              <w:t xml:space="preserve"> or invalid information will be printed depending on the cause.</w:t>
             </w:r>
           </w:p>
         </w:tc>
@@ -8875,10 +9238,10 @@
         <w:tc>
           <w:tcPr>
             <w:tcW w:w="0" w:type="auto"/>
-            <w:tcBorders>
-              <w:top w:val="single" w:sz="8" w:space="0" w:color="000000"/>
-              <w:left w:val="single" w:sz="8" w:space="0" w:color="000000"/>
-              <w:bottom w:val="single" w:sz="8" w:space="0" w:color="000000"/>
+            <w:vMerge w:val="restart"/>
+            <w:tcBorders>
+              <w:top w:val="single" w:sz="8" w:space="0" w:color="000000"/>
+              <w:left w:val="single" w:sz="8" w:space="0" w:color="000000"/>
               <w:right w:val="single" w:sz="8" w:space="0" w:color="000000"/>
             </w:tcBorders>
             <w:tcMar>
@@ -8909,243 +9272,130 @@
                 <w:lang w:val="en-US" w:eastAsia="es-CO"/>
                 <w14:ligatures w14:val="none"/>
               </w:rPr>
-              <w:t>Results or postcondition</w:t>
-            </w:r>
-          </w:p>
-        </w:tc>
-        <w:tc>
-          <w:tcPr>
-            <w:tcW w:w="7163" w:type="dxa"/>
-            <w:gridSpan w:val="3"/>
-            <w:tcBorders>
-              <w:top w:val="single" w:sz="8" w:space="0" w:color="000000"/>
-              <w:left w:val="single" w:sz="8" w:space="0" w:color="000000"/>
-              <w:bottom w:val="single" w:sz="8" w:space="0" w:color="000000"/>
-              <w:right w:val="single" w:sz="8" w:space="0" w:color="000000"/>
-            </w:tcBorders>
-            <w:tcMar>
-              <w:top w:w="100" w:type="dxa"/>
-              <w:left w:w="100" w:type="dxa"/>
-              <w:bottom w:w="100" w:type="dxa"/>
-              <w:right w:w="100" w:type="dxa"/>
-            </w:tcMar>
-          </w:tcPr>
-          <w:p>
-            <w:pPr>
-              <w:spacing w:after="0" w:line="240" w:lineRule="auto"/>
-              <w:rPr>
-                <w:rFonts w:ascii="Arial" w:eastAsia="Times New Roman" w:hAnsi="Arial" w:cs="Arial"/>
-                <w:kern w:val="0"/>
-                <w:lang w:val="en-US" w:eastAsia="es-CO"/>
-                <w14:ligatures w14:val="none"/>
-              </w:rPr>
-            </w:pPr>
-            <w:r>
-              <w:rPr>
-                <w:rFonts w:ascii="Arial" w:eastAsia="Times New Roman" w:hAnsi="Arial" w:cs="Arial"/>
-                <w:kern w:val="0"/>
-                <w:lang w:val="en-US" w:eastAsia="es-CO"/>
-                <w14:ligatures w14:val="none"/>
-              </w:rPr>
-              <w:t xml:space="preserve">To register a new product, it needs to be associated to a community, so the name of the community should be extracted to check if it exists or not. </w:t>
-            </w:r>
-            <w:r>
-              <w:rPr>
-                <w:rFonts w:ascii="Arial" w:eastAsia="Times New Roman" w:hAnsi="Arial" w:cs="Arial"/>
-                <w:kern w:val="0"/>
-                <w:lang w:val="en-US" w:eastAsia="es-CO"/>
-                <w14:ligatures w14:val="none"/>
-              </w:rPr>
-              <w:t xml:space="preserve">Additionally, the system will also check if there is space to save a new product and if the name of the entered new product already exists. </w:t>
-            </w:r>
-            <w:r>
-              <w:rPr>
-                <w:rFonts w:ascii="Arial" w:eastAsia="Times New Roman" w:hAnsi="Arial" w:cs="Arial"/>
-                <w:kern w:val="0"/>
-                <w:lang w:val="en-US" w:eastAsia="es-CO"/>
-                <w14:ligatures w14:val="none"/>
-              </w:rPr>
-              <w:t xml:space="preserve">To add a product, the user must </w:t>
-            </w:r>
-            <w:r>
-              <w:rPr>
-                <w:rFonts w:ascii="Arial" w:eastAsia="Times New Roman" w:hAnsi="Arial" w:cs="Arial"/>
-                <w:kern w:val="0"/>
-                <w:lang w:val="en-US" w:eastAsia="es-CO"/>
-                <w14:ligatures w14:val="none"/>
-              </w:rPr>
-              <w:t>the name of the product</w:t>
-            </w:r>
-            <w:r>
-              <w:rPr>
-                <w:rFonts w:ascii="Arial" w:eastAsia="Times New Roman" w:hAnsi="Arial" w:cs="Arial"/>
-                <w:kern w:val="0"/>
-                <w:lang w:val="en-US" w:eastAsia="es-CO"/>
-                <w14:ligatures w14:val="none"/>
-              </w:rPr>
-              <w:t>,</w:t>
-            </w:r>
-            <w:r>
-              <w:rPr>
-                <w:rFonts w:ascii="Arial" w:eastAsia="Times New Roman" w:hAnsi="Arial" w:cs="Arial"/>
-                <w:kern w:val="0"/>
-                <w:lang w:val="en-US" w:eastAsia="es-CO"/>
-                <w14:ligatures w14:val="none"/>
-              </w:rPr>
-              <w:t xml:space="preserve"> </w:t>
-            </w:r>
-            <w:r>
-              <w:rPr>
-                <w:rFonts w:ascii="Arial" w:eastAsia="Times New Roman" w:hAnsi="Arial" w:cs="Arial"/>
-                <w:kern w:val="0"/>
-                <w:lang w:val="en-US" w:eastAsia="es-CO"/>
-                <w14:ligatures w14:val="none"/>
-              </w:rPr>
-              <w:t>n</w:t>
-            </w:r>
-            <w:r>
-              <w:rPr>
-                <w:rFonts w:ascii="Arial" w:eastAsia="Times New Roman" w:hAnsi="Arial" w:cs="Arial"/>
-                <w:kern w:val="0"/>
-                <w:lang w:val="en-US" w:eastAsia="es-CO"/>
-                <w14:ligatures w14:val="none"/>
-              </w:rPr>
-              <w:t xml:space="preserve">atural materials percentage, the type, and the handcraft condition. </w:t>
-            </w:r>
-            <w:r>
-              <w:rPr>
-                <w:rFonts w:ascii="Arial" w:eastAsia="Times New Roman" w:hAnsi="Arial" w:cs="Arial"/>
-                <w:kern w:val="0"/>
-                <w:lang w:val="en-US" w:eastAsia="es-CO"/>
-                <w14:ligatures w14:val="none"/>
-              </w:rPr>
-              <w:t>After</w:t>
-            </w:r>
-            <w:r>
-              <w:rPr>
-                <w:rFonts w:ascii="Arial" w:eastAsia="Times New Roman" w:hAnsi="Arial" w:cs="Arial"/>
-                <w:kern w:val="0"/>
-                <w:lang w:val="en-US" w:eastAsia="es-CO"/>
-                <w14:ligatures w14:val="none"/>
-              </w:rPr>
-              <w:t xml:space="preserve">, If the community exists, there is space in the array, and no product duplicates are present, </w:t>
-            </w:r>
-            <w:r>
-              <w:rPr>
-                <w:rFonts w:ascii="Arial" w:eastAsia="Times New Roman" w:hAnsi="Arial" w:cs="Arial"/>
-                <w:kern w:val="0"/>
-                <w:lang w:val="en-US" w:eastAsia="es-CO"/>
-                <w14:ligatures w14:val="none"/>
-              </w:rPr>
-              <w:t xml:space="preserve">the user enters all the necessary information, a </w:t>
-            </w:r>
-            <w:r>
-              <w:rPr>
-                <w:rFonts w:ascii="Arial" w:eastAsia="Times New Roman" w:hAnsi="Arial" w:cs="Arial"/>
-                <w:kern w:val="0"/>
-                <w:lang w:val="en-US" w:eastAsia="es-CO"/>
-                <w14:ligatures w14:val="none"/>
-              </w:rPr>
-              <w:t xml:space="preserve">printed </w:t>
-            </w:r>
-            <w:r>
-              <w:rPr>
-                <w:rFonts w:ascii="Arial" w:eastAsia="Times New Roman" w:hAnsi="Arial" w:cs="Arial"/>
-                <w:kern w:val="0"/>
-                <w:lang w:val="en-US" w:eastAsia="es-CO"/>
-                <w14:ligatures w14:val="none"/>
-              </w:rPr>
-              <w:t xml:space="preserve">message </w:t>
-            </w:r>
-            <w:r>
-              <w:rPr>
-                <w:rFonts w:ascii="Arial" w:eastAsia="Times New Roman" w:hAnsi="Arial" w:cs="Arial"/>
-                <w:kern w:val="0"/>
-                <w:lang w:val="en-US" w:eastAsia="es-CO"/>
-                <w14:ligatures w14:val="none"/>
-              </w:rPr>
-              <w:t xml:space="preserve">will say </w:t>
-            </w:r>
-            <w:r>
-              <w:rPr>
-                <w:rFonts w:ascii="Arial" w:eastAsia="Times New Roman" w:hAnsi="Arial" w:cs="Arial"/>
-                <w:kern w:val="0"/>
-                <w:lang w:val="en-US" w:eastAsia="es-CO"/>
-                <w14:ligatures w14:val="none"/>
-              </w:rPr>
-              <w:t xml:space="preserve">a new product </w:t>
-            </w:r>
-            <w:r>
-              <w:rPr>
-                <w:rFonts w:ascii="Arial" w:eastAsia="Times New Roman" w:hAnsi="Arial" w:cs="Arial"/>
-                <w:kern w:val="0"/>
-                <w:lang w:val="en-US" w:eastAsia="es-CO"/>
-                <w14:ligatures w14:val="none"/>
-              </w:rPr>
-              <w:t>has been</w:t>
-            </w:r>
-            <w:r>
-              <w:rPr>
-                <w:rFonts w:ascii="Arial" w:eastAsia="Times New Roman" w:hAnsi="Arial" w:cs="Arial"/>
-                <w:kern w:val="0"/>
-                <w:lang w:val="en-US" w:eastAsia="es-CO"/>
-                <w14:ligatures w14:val="none"/>
-              </w:rPr>
-              <w:t xml:space="preserve"> added to the community.</w:t>
-            </w:r>
-            <w:r>
-              <w:rPr>
-                <w:rFonts w:ascii="Arial" w:eastAsia="Times New Roman" w:hAnsi="Arial" w:cs="Arial"/>
-                <w:kern w:val="0"/>
-                <w:lang w:val="en-US" w:eastAsia="es-CO"/>
-                <w14:ligatures w14:val="none"/>
-              </w:rPr>
-              <w:t xml:space="preserve"> </w:t>
-            </w:r>
-            <w:r>
-              <w:rPr>
-                <w:rFonts w:ascii="Arial" w:eastAsia="Times New Roman" w:hAnsi="Arial" w:cs="Arial"/>
-                <w:kern w:val="0"/>
-                <w:lang w:val="en-US" w:eastAsia="es-CO"/>
-                <w14:ligatures w14:val="none"/>
-              </w:rPr>
-              <w:t xml:space="preserve">Otherwise, a message of error, </w:t>
-            </w:r>
-            <w:r>
-              <w:rPr>
-                <w:rFonts w:ascii="Arial" w:eastAsia="Times New Roman" w:hAnsi="Arial" w:cs="Arial"/>
-                <w:kern w:val="0"/>
-                <w:lang w:val="en-US" w:eastAsia="es-CO"/>
-                <w14:ligatures w14:val="none"/>
-              </w:rPr>
-              <w:t xml:space="preserve">no space, duplicate product, nonexistent community, </w:t>
-            </w:r>
-            <w:r>
-              <w:rPr>
-                <w:rFonts w:ascii="Arial" w:eastAsia="Times New Roman" w:hAnsi="Arial" w:cs="Arial"/>
-                <w:kern w:val="0"/>
-                <w:lang w:val="en-US" w:eastAsia="es-CO"/>
-                <w14:ligatures w14:val="none"/>
-              </w:rPr>
-              <w:t xml:space="preserve">incomplete </w:t>
-            </w:r>
-            <w:r>
-              <w:rPr>
-                <w:rFonts w:ascii="Arial" w:eastAsia="Times New Roman" w:hAnsi="Arial" w:cs="Arial"/>
-                <w:kern w:val="0"/>
-                <w:lang w:val="en-US" w:eastAsia="es-CO"/>
-                <w14:ligatures w14:val="none"/>
-              </w:rPr>
-              <w:t>information,</w:t>
-            </w:r>
-            <w:r>
-              <w:rPr>
-                <w:rFonts w:ascii="Arial" w:eastAsia="Times New Roman" w:hAnsi="Arial" w:cs="Arial"/>
-                <w:kern w:val="0"/>
-                <w:lang w:val="en-US" w:eastAsia="es-CO"/>
-                <w14:ligatures w14:val="none"/>
-              </w:rPr>
-              <w:t xml:space="preserve"> or invalid information will be printed depending on the cause.</w:t>
+              <w:t>Outputs</w:t>
+            </w:r>
+          </w:p>
+        </w:tc>
+        <w:tc>
+          <w:tcPr>
+            <w:tcW w:w="2507" w:type="dxa"/>
+            <w:tcBorders>
+              <w:top w:val="single" w:sz="8" w:space="0" w:color="000000"/>
+              <w:left w:val="single" w:sz="8" w:space="0" w:color="000000"/>
+              <w:bottom w:val="single" w:sz="8" w:space="0" w:color="000000"/>
+              <w:right w:val="single" w:sz="8" w:space="0" w:color="000000"/>
+            </w:tcBorders>
+            <w:tcMar>
+              <w:top w:w="100" w:type="dxa"/>
+              <w:left w:w="100" w:type="dxa"/>
+              <w:bottom w:w="100" w:type="dxa"/>
+              <w:right w:w="100" w:type="dxa"/>
+            </w:tcMar>
+            <w:hideMark/>
+          </w:tcPr>
+          <w:p>
+            <w:pPr>
+              <w:spacing w:after="0" w:line="240" w:lineRule="auto"/>
+              <w:rPr>
+                <w:rFonts w:ascii="Arial" w:eastAsia="Times New Roman" w:hAnsi="Arial" w:cs="Arial"/>
+                <w:kern w:val="0"/>
+                <w:lang w:val="en-US" w:eastAsia="es-CO"/>
+                <w14:ligatures w14:val="none"/>
+              </w:rPr>
+            </w:pPr>
+            <w:r>
+              <w:rPr>
+                <w:rFonts w:ascii="Arial" w:eastAsia="Times New Roman" w:hAnsi="Arial" w:cs="Arial"/>
+                <w:b/>
+                <w:bCs/>
+                <w:color w:val="000000"/>
+                <w:kern w:val="0"/>
+                <w:lang w:val="en-US" w:eastAsia="es-CO"/>
+                <w14:ligatures w14:val="none"/>
+              </w:rPr>
+              <w:t>Output Name</w:t>
+            </w:r>
+          </w:p>
+        </w:tc>
+        <w:tc>
+          <w:tcPr>
+            <w:tcW w:w="2233" w:type="dxa"/>
+            <w:tcBorders>
+              <w:top w:val="single" w:sz="8" w:space="0" w:color="000000"/>
+              <w:left w:val="single" w:sz="8" w:space="0" w:color="000000"/>
+              <w:bottom w:val="single" w:sz="8" w:space="0" w:color="000000"/>
+              <w:right w:val="single" w:sz="8" w:space="0" w:color="000000"/>
+            </w:tcBorders>
+            <w:tcMar>
+              <w:top w:w="100" w:type="dxa"/>
+              <w:left w:w="100" w:type="dxa"/>
+              <w:bottom w:w="100" w:type="dxa"/>
+              <w:right w:w="100" w:type="dxa"/>
+            </w:tcMar>
+            <w:hideMark/>
+          </w:tcPr>
+          <w:p>
+            <w:pPr>
+              <w:spacing w:after="0" w:line="240" w:lineRule="auto"/>
+              <w:rPr>
+                <w:rFonts w:ascii="Arial" w:eastAsia="Times New Roman" w:hAnsi="Arial" w:cs="Arial"/>
+                <w:kern w:val="0"/>
+                <w:lang w:val="en-US" w:eastAsia="es-CO"/>
+                <w14:ligatures w14:val="none"/>
+              </w:rPr>
+            </w:pPr>
+            <w:r>
+              <w:rPr>
+                <w:rFonts w:ascii="Arial" w:eastAsia="Times New Roman" w:hAnsi="Arial" w:cs="Arial"/>
+                <w:b/>
+                <w:bCs/>
+                <w:color w:val="000000"/>
+                <w:kern w:val="0"/>
+                <w:lang w:val="en-US" w:eastAsia="es-CO"/>
+                <w14:ligatures w14:val="none"/>
+              </w:rPr>
+              <w:t>Data type</w:t>
+            </w:r>
+          </w:p>
+        </w:tc>
+        <w:tc>
+          <w:tcPr>
+            <w:tcW w:w="2423" w:type="dxa"/>
+            <w:tcBorders>
+              <w:top w:val="single" w:sz="8" w:space="0" w:color="000000"/>
+              <w:left w:val="single" w:sz="8" w:space="0" w:color="000000"/>
+              <w:bottom w:val="single" w:sz="8" w:space="0" w:color="000000"/>
+              <w:right w:val="single" w:sz="8" w:space="0" w:color="000000"/>
+            </w:tcBorders>
+            <w:tcMar>
+              <w:top w:w="100" w:type="dxa"/>
+              <w:left w:w="100" w:type="dxa"/>
+              <w:bottom w:w="100" w:type="dxa"/>
+              <w:right w:w="100" w:type="dxa"/>
+            </w:tcMar>
+            <w:hideMark/>
+          </w:tcPr>
+          <w:p>
+            <w:pPr>
+              <w:spacing w:after="0" w:line="240" w:lineRule="auto"/>
+              <w:rPr>
+                <w:rFonts w:ascii="Arial" w:eastAsia="Times New Roman" w:hAnsi="Arial" w:cs="Arial"/>
+                <w:kern w:val="0"/>
+                <w:lang w:val="en-US" w:eastAsia="es-CO"/>
+                <w14:ligatures w14:val="none"/>
+              </w:rPr>
+            </w:pPr>
+            <w:r>
+              <w:rPr>
+                <w:rFonts w:ascii="Arial" w:eastAsia="Times New Roman" w:hAnsi="Arial" w:cs="Arial"/>
+                <w:b/>
+                <w:bCs/>
+                <w:color w:val="000000"/>
+                <w:kern w:val="0"/>
+                <w:lang w:val="en-US" w:eastAsia="es-CO"/>
+                <w14:ligatures w14:val="none"/>
+              </w:rPr>
+              <w:t>Format</w:t>
             </w:r>
           </w:p>
         </w:tc>
@@ -9157,18 +9407,12 @@
         <w:tc>
           <w:tcPr>
             <w:tcW w:w="0" w:type="auto"/>
-            <w:vMerge w:val="restart"/>
-            <w:tcBorders>
-              <w:top w:val="single" w:sz="8" w:space="0" w:color="000000"/>
-              <w:left w:val="single" w:sz="8" w:space="0" w:color="000000"/>
-              <w:right w:val="single" w:sz="8" w:space="0" w:color="000000"/>
-            </w:tcBorders>
-            <w:tcMar>
-              <w:top w:w="100" w:type="dxa"/>
-              <w:left w:w="100" w:type="dxa"/>
-              <w:bottom w:w="100" w:type="dxa"/>
-              <w:right w:w="100" w:type="dxa"/>
-            </w:tcMar>
+            <w:vMerge/>
+            <w:tcBorders>
+              <w:left w:val="single" w:sz="8" w:space="0" w:color="000000"/>
+              <w:right w:val="single" w:sz="8" w:space="0" w:color="000000"/>
+            </w:tcBorders>
+            <w:vAlign w:val="center"/>
             <w:hideMark/>
           </w:tcPr>
           <w:p>
@@ -9181,18 +9425,6 @@
                 <w14:ligatures w14:val="none"/>
               </w:rPr>
             </w:pPr>
-            <w:r>
-              <w:rPr>
-                <w:rFonts w:ascii="Arial" w:eastAsia="Times New Roman" w:hAnsi="Arial" w:cs="Arial"/>
-                <w:b/>
-                <w:bCs/>
-                <w:color w:val="000000"/>
-                <w:kern w:val="0"/>
-                <w:lang w:val="en-US" w:eastAsia="es-CO"/>
-                <w14:ligatures w14:val="none"/>
-              </w:rPr>
-              <w:t>Outputs</w:t>
-            </w:r>
           </w:p>
         </w:tc>
         <w:tc>
@@ -9210,29 +9442,25 @@
               <w:bottom w:w="100" w:type="dxa"/>
               <w:right w:w="100" w:type="dxa"/>
             </w:tcMar>
-            <w:hideMark/>
-          </w:tcPr>
-          <w:p>
-            <w:pPr>
-              <w:spacing w:after="0" w:line="240" w:lineRule="auto"/>
-              <w:rPr>
-                <w:rFonts w:ascii="Arial" w:eastAsia="Times New Roman" w:hAnsi="Arial" w:cs="Arial"/>
-                <w:kern w:val="0"/>
-                <w:lang w:val="en-US" w:eastAsia="es-CO"/>
-                <w14:ligatures w14:val="none"/>
-              </w:rPr>
-            </w:pPr>
-            <w:r>
-              <w:rPr>
-                <w:rFonts w:ascii="Arial" w:eastAsia="Times New Roman" w:hAnsi="Arial" w:cs="Arial"/>
-                <w:b/>
-                <w:bCs/>
-                <w:color w:val="000000"/>
-                <w:kern w:val="0"/>
-                <w:lang w:val="en-US" w:eastAsia="es-CO"/>
-                <w14:ligatures w14:val="none"/>
-              </w:rPr>
-              <w:t>Output Name</w:t>
+          </w:tcPr>
+          <w:p>
+            <w:pPr>
+              <w:spacing w:after="0" w:line="240" w:lineRule="auto"/>
+              <w:rPr>
+                <w:rFonts w:ascii="Arial" w:eastAsia="Times New Roman" w:hAnsi="Arial" w:cs="Arial"/>
+                <w:kern w:val="0"/>
+                <w:lang w:val="en-US" w:eastAsia="es-CO"/>
+                <w14:ligatures w14:val="none"/>
+              </w:rPr>
+            </w:pPr>
+            <w:r>
+              <w:rPr>
+                <w:rFonts w:ascii="Arial" w:eastAsia="Times New Roman" w:hAnsi="Arial" w:cs="Arial"/>
+                <w:kern w:val="0"/>
+                <w:lang w:val="en-US" w:eastAsia="es-CO"/>
+                <w14:ligatures w14:val="none"/>
+              </w:rPr>
+              <w:t>Added New Product</w:t>
             </w:r>
           </w:p>
         </w:tc>
@@ -9251,29 +9479,25 @@
               <w:bottom w:w="100" w:type="dxa"/>
               <w:right w:w="100" w:type="dxa"/>
             </w:tcMar>
-            <w:hideMark/>
-          </w:tcPr>
-          <w:p>
-            <w:pPr>
-              <w:spacing w:after="0" w:line="240" w:lineRule="auto"/>
-              <w:rPr>
-                <w:rFonts w:ascii="Arial" w:eastAsia="Times New Roman" w:hAnsi="Arial" w:cs="Arial"/>
-                <w:kern w:val="0"/>
-                <w:lang w:val="en-US" w:eastAsia="es-CO"/>
-                <w14:ligatures w14:val="none"/>
-              </w:rPr>
-            </w:pPr>
-            <w:r>
-              <w:rPr>
-                <w:rFonts w:ascii="Arial" w:eastAsia="Times New Roman" w:hAnsi="Arial" w:cs="Arial"/>
-                <w:b/>
-                <w:bCs/>
-                <w:color w:val="000000"/>
-                <w:kern w:val="0"/>
-                <w:lang w:val="en-US" w:eastAsia="es-CO"/>
-                <w14:ligatures w14:val="none"/>
-              </w:rPr>
-              <w:t>Data type</w:t>
+          </w:tcPr>
+          <w:p>
+            <w:pPr>
+              <w:spacing w:after="0" w:line="240" w:lineRule="auto"/>
+              <w:rPr>
+                <w:rFonts w:ascii="Arial" w:eastAsia="Times New Roman" w:hAnsi="Arial" w:cs="Arial"/>
+                <w:kern w:val="0"/>
+                <w:lang w:val="en-US" w:eastAsia="es-CO"/>
+                <w14:ligatures w14:val="none"/>
+              </w:rPr>
+            </w:pPr>
+            <w:r>
+              <w:rPr>
+                <w:rFonts w:ascii="Arial" w:eastAsia="Times New Roman" w:hAnsi="Arial" w:cs="Arial"/>
+                <w:kern w:val="0"/>
+                <w:lang w:val="en-US" w:eastAsia="es-CO"/>
+                <w14:ligatures w14:val="none"/>
+              </w:rPr>
+              <w:t>String</w:t>
             </w:r>
           </w:p>
         </w:tc>
@@ -9292,29 +9516,79 @@
               <w:bottom w:w="100" w:type="dxa"/>
               <w:right w:w="100" w:type="dxa"/>
             </w:tcMar>
-            <w:hideMark/>
-          </w:tcPr>
-          <w:p>
-            <w:pPr>
-              <w:spacing w:after="0" w:line="240" w:lineRule="auto"/>
-              <w:rPr>
-                <w:rFonts w:ascii="Arial" w:eastAsia="Times New Roman" w:hAnsi="Arial" w:cs="Arial"/>
-                <w:kern w:val="0"/>
-                <w:lang w:val="en-US" w:eastAsia="es-CO"/>
-                <w14:ligatures w14:val="none"/>
-              </w:rPr>
-            </w:pPr>
-            <w:r>
-              <w:rPr>
-                <w:rFonts w:ascii="Arial" w:eastAsia="Times New Roman" w:hAnsi="Arial" w:cs="Arial"/>
-                <w:b/>
-                <w:bCs/>
-                <w:color w:val="000000"/>
-                <w:kern w:val="0"/>
-                <w:lang w:val="en-US" w:eastAsia="es-CO"/>
-                <w14:ligatures w14:val="none"/>
-              </w:rPr>
-              <w:t>Format</w:t>
+          </w:tcPr>
+          <w:p>
+            <w:pPr>
+              <w:spacing w:after="0" w:line="240" w:lineRule="auto"/>
+              <w:rPr>
+                <w:rFonts w:ascii="Arial" w:eastAsia="Times New Roman" w:hAnsi="Arial" w:cs="Arial"/>
+                <w:kern w:val="0"/>
+                <w:lang w:val="en-US" w:eastAsia="es-CO"/>
+                <w14:ligatures w14:val="none"/>
+              </w:rPr>
+            </w:pPr>
+            <w:r>
+              <w:rPr>
+                <w:rFonts w:ascii="Arial" w:eastAsia="Times New Roman" w:hAnsi="Arial" w:cs="Arial"/>
+                <w:kern w:val="0"/>
+                <w:lang w:val="en-US" w:eastAsia="es-CO"/>
+                <w14:ligatures w14:val="none"/>
+              </w:rPr>
+              <w:t>A message stating that the p</w:t>
+            </w:r>
+            <w:r>
+              <w:rPr>
+                <w:rFonts w:ascii="Arial" w:eastAsia="Times New Roman" w:hAnsi="Arial" w:cs="Arial"/>
+                <w:kern w:val="0"/>
+                <w:lang w:val="en-US" w:eastAsia="es-CO"/>
+                <w14:ligatures w14:val="none"/>
+              </w:rPr>
+              <w:t>roduct</w:t>
+            </w:r>
+            <w:r>
+              <w:rPr>
+                <w:rFonts w:ascii="Arial" w:eastAsia="Times New Roman" w:hAnsi="Arial" w:cs="Arial"/>
+                <w:kern w:val="0"/>
+                <w:lang w:val="en-US" w:eastAsia="es-CO"/>
+                <w14:ligatures w14:val="none"/>
+              </w:rPr>
+              <w:t xml:space="preserve"> was</w:t>
+            </w:r>
+            <w:r>
+              <w:rPr>
+                <w:rFonts w:ascii="Arial" w:eastAsia="Times New Roman" w:hAnsi="Arial" w:cs="Arial"/>
+                <w:kern w:val="0"/>
+                <w:lang w:val="en-US" w:eastAsia="es-CO"/>
+                <w14:ligatures w14:val="none"/>
+              </w:rPr>
+              <w:t xml:space="preserve"> created and then</w:t>
+            </w:r>
+            <w:r>
+              <w:rPr>
+                <w:rFonts w:ascii="Arial" w:eastAsia="Times New Roman" w:hAnsi="Arial" w:cs="Arial"/>
+                <w:kern w:val="0"/>
+                <w:lang w:val="en-US" w:eastAsia="es-CO"/>
+                <w14:ligatures w14:val="none"/>
+              </w:rPr>
+              <w:t xml:space="preserve"> registered successfully</w:t>
+            </w:r>
+            <w:r>
+              <w:rPr>
+                <w:rFonts w:ascii="Arial" w:eastAsia="Times New Roman" w:hAnsi="Arial" w:cs="Arial"/>
+                <w:kern w:val="0"/>
+                <w:lang w:val="en-US" w:eastAsia="es-CO"/>
+                <w14:ligatures w14:val="none"/>
+              </w:rPr>
+              <w:t xml:space="preserve"> to a community</w:t>
+            </w:r>
+            <w:r>
+              <w:rPr>
+                <w:rFonts w:ascii="Arial" w:eastAsia="Times New Roman" w:hAnsi="Arial" w:cs="Arial"/>
+                <w:kern w:val="0"/>
+                <w:lang w:val="en-US" w:eastAsia="es-CO"/>
+                <w14:ligatures w14:val="none"/>
+              </w:rPr>
+              <w:t xml:space="preserve"> will be printed.</w:t>
             </w:r>
           </w:p>
         </w:tc>
@@ -9332,7 +9606,6 @@
               <w:right w:val="single" w:sz="8" w:space="0" w:color="000000"/>
             </w:tcBorders>
             <w:vAlign w:val="center"/>
-            <w:hideMark/>
           </w:tcPr>
           <w:p>
             <w:pPr>
@@ -9379,7 +9652,7 @@
                 <w:lang w:val="en-US" w:eastAsia="es-CO"/>
                 <w14:ligatures w14:val="none"/>
               </w:rPr>
-              <w:t>Added New Product</w:t>
+              <w:t>Empty Communities</w:t>
             </w:r>
           </w:p>
         </w:tc>
@@ -9453,61 +9726,7 @@
                 <w:lang w:val="en-US" w:eastAsia="es-CO"/>
                 <w14:ligatures w14:val="none"/>
               </w:rPr>
-              <w:t>A message stating that the p</w:t>
-            </w:r>
-            <w:r>
-              <w:rPr>
-                <w:rFonts w:ascii="Arial" w:eastAsia="Times New Roman" w:hAnsi="Arial" w:cs="Arial"/>
-                <w:kern w:val="0"/>
-                <w:lang w:val="en-US" w:eastAsia="es-CO"/>
-                <w14:ligatures w14:val="none"/>
-              </w:rPr>
-              <w:t>roduct</w:t>
-            </w:r>
-            <w:r>
-              <w:rPr>
-                <w:rFonts w:ascii="Arial" w:eastAsia="Times New Roman" w:hAnsi="Arial" w:cs="Arial"/>
-                <w:kern w:val="0"/>
-                <w:lang w:val="en-US" w:eastAsia="es-CO"/>
-                <w14:ligatures w14:val="none"/>
-              </w:rPr>
-              <w:t xml:space="preserve"> was</w:t>
-            </w:r>
-            <w:r>
-              <w:rPr>
-                <w:rFonts w:ascii="Arial" w:eastAsia="Times New Roman" w:hAnsi="Arial" w:cs="Arial"/>
-                <w:kern w:val="0"/>
-                <w:lang w:val="en-US" w:eastAsia="es-CO"/>
-                <w14:ligatures w14:val="none"/>
-              </w:rPr>
-              <w:t xml:space="preserve"> created and then</w:t>
-            </w:r>
-            <w:r>
-              <w:rPr>
-                <w:rFonts w:ascii="Arial" w:eastAsia="Times New Roman" w:hAnsi="Arial" w:cs="Arial"/>
-                <w:kern w:val="0"/>
-                <w:lang w:val="en-US" w:eastAsia="es-CO"/>
-                <w14:ligatures w14:val="none"/>
-              </w:rPr>
-              <w:t xml:space="preserve"> registered successfully</w:t>
-            </w:r>
-            <w:r>
-              <w:rPr>
-                <w:rFonts w:ascii="Arial" w:eastAsia="Times New Roman" w:hAnsi="Arial" w:cs="Arial"/>
-                <w:kern w:val="0"/>
-                <w:lang w:val="en-US" w:eastAsia="es-CO"/>
-                <w14:ligatures w14:val="none"/>
-              </w:rPr>
-              <w:t xml:space="preserve"> to a community</w:t>
-            </w:r>
-            <w:r>
-              <w:rPr>
-                <w:rFonts w:ascii="Arial" w:eastAsia="Times New Roman" w:hAnsi="Arial" w:cs="Arial"/>
-                <w:kern w:val="0"/>
-                <w:lang w:val="en-US" w:eastAsia="es-CO"/>
-                <w14:ligatures w14:val="none"/>
-              </w:rPr>
-              <w:t xml:space="preserve"> will be printed.</w:t>
+              <w:t>A message will show that there are no registered communities.</w:t>
             </w:r>
           </w:p>
         </w:tc>
@@ -9783,155 +10002,7 @@
                 <w:lang w:val="en-US" w:eastAsia="es-CO"/>
                 <w14:ligatures w14:val="none"/>
               </w:rPr>
-              <w:t xml:space="preserve">A message saying that the product that is </w:t>
-            </w:r>
-            <w:r>
-              <w:rPr>
-                <w:rFonts w:ascii="Arial" w:eastAsia="Times New Roman" w:hAnsi="Arial" w:cs="Arial"/>
-                <w:kern w:val="0"/>
-                <w:lang w:val="en-US" w:eastAsia="es-CO"/>
-                <w14:ligatures w14:val="none"/>
-              </w:rPr>
-              <w:lastRenderedPageBreak/>
-              <w:t>trying to be added already exists will pop up.</w:t>
-            </w:r>
-          </w:p>
-        </w:tc>
-      </w:tr>
-      <w:tr>
-        <w:trPr>
-          <w:trHeight w:val="420"/>
-        </w:trPr>
-        <w:tc>
-          <w:tcPr>
-            <w:tcW w:w="0" w:type="auto"/>
-            <w:vMerge/>
-            <w:tcBorders>
-              <w:left w:val="single" w:sz="8" w:space="0" w:color="000000"/>
-              <w:right w:val="single" w:sz="8" w:space="0" w:color="000000"/>
-            </w:tcBorders>
-            <w:vAlign w:val="center"/>
-          </w:tcPr>
-          <w:p>
-            <w:pPr>
-              <w:spacing w:after="0" w:line="240" w:lineRule="auto"/>
-              <w:rPr>
-                <w:rFonts w:ascii="Arial" w:eastAsia="Times New Roman" w:hAnsi="Arial" w:cs="Arial"/>
-                <w:kern w:val="0"/>
-                <w:lang w:val="en-US" w:eastAsia="es-CO"/>
-                <w14:ligatures w14:val="none"/>
-              </w:rPr>
-            </w:pPr>
-          </w:p>
-        </w:tc>
-        <w:tc>
-          <w:tcPr>
-            <w:tcW w:w="2507" w:type="dxa"/>
-            <w:tcBorders>
-              <w:top w:val="single" w:sz="8" w:space="0" w:color="000000"/>
-              <w:left w:val="single" w:sz="8" w:space="0" w:color="000000"/>
-              <w:bottom w:val="single" w:sz="8" w:space="0" w:color="000000"/>
-              <w:right w:val="single" w:sz="8" w:space="0" w:color="000000"/>
-            </w:tcBorders>
-            <w:tcMar>
-              <w:top w:w="100" w:type="dxa"/>
-              <w:left w:w="100" w:type="dxa"/>
-              <w:bottom w:w="100" w:type="dxa"/>
-              <w:right w:w="100" w:type="dxa"/>
-            </w:tcMar>
-          </w:tcPr>
-          <w:p>
-            <w:pPr>
-              <w:spacing w:after="0" w:line="240" w:lineRule="auto"/>
-              <w:rPr>
-                <w:rFonts w:ascii="Arial" w:eastAsia="Times New Roman" w:hAnsi="Arial" w:cs="Arial"/>
-                <w:kern w:val="0"/>
-                <w:lang w:val="en-US" w:eastAsia="es-CO"/>
-                <w14:ligatures w14:val="none"/>
-              </w:rPr>
-            </w:pPr>
-            <w:r>
-              <w:rPr>
-                <w:rFonts w:ascii="Arial" w:eastAsia="Times New Roman" w:hAnsi="Arial" w:cs="Arial"/>
-                <w:kern w:val="0"/>
-                <w:lang w:val="en-US" w:eastAsia="es-CO"/>
-                <w14:ligatures w14:val="none"/>
-              </w:rPr>
-              <w:t>Nonexistent community</w:t>
-            </w:r>
-          </w:p>
-        </w:tc>
-        <w:tc>
-          <w:tcPr>
-            <w:tcW w:w="2233" w:type="dxa"/>
-            <w:tcBorders>
-              <w:top w:val="single" w:sz="8" w:space="0" w:color="000000"/>
-              <w:left w:val="single" w:sz="8" w:space="0" w:color="000000"/>
-              <w:bottom w:val="single" w:sz="8" w:space="0" w:color="000000"/>
-              <w:right w:val="single" w:sz="8" w:space="0" w:color="000000"/>
-            </w:tcBorders>
-            <w:tcMar>
-              <w:top w:w="100" w:type="dxa"/>
-              <w:left w:w="100" w:type="dxa"/>
-              <w:bottom w:w="100" w:type="dxa"/>
-              <w:right w:w="100" w:type="dxa"/>
-            </w:tcMar>
-          </w:tcPr>
-          <w:p>
-            <w:pPr>
-              <w:spacing w:after="0" w:line="240" w:lineRule="auto"/>
-              <w:rPr>
-                <w:rFonts w:ascii="Arial" w:eastAsia="Times New Roman" w:hAnsi="Arial" w:cs="Arial"/>
-                <w:kern w:val="0"/>
-                <w:lang w:val="en-US" w:eastAsia="es-CO"/>
-                <w14:ligatures w14:val="none"/>
-              </w:rPr>
-            </w:pPr>
-            <w:r>
-              <w:rPr>
-                <w:rFonts w:ascii="Arial" w:eastAsia="Times New Roman" w:hAnsi="Arial" w:cs="Arial"/>
-                <w:kern w:val="0"/>
-                <w:lang w:val="en-US" w:eastAsia="es-CO"/>
-                <w14:ligatures w14:val="none"/>
-              </w:rPr>
-              <w:t>String</w:t>
-            </w:r>
-          </w:p>
-        </w:tc>
-        <w:tc>
-          <w:tcPr>
-            <w:tcW w:w="2423" w:type="dxa"/>
-            <w:tcBorders>
-              <w:top w:val="single" w:sz="8" w:space="0" w:color="000000"/>
-              <w:left w:val="single" w:sz="8" w:space="0" w:color="000000"/>
-              <w:bottom w:val="single" w:sz="8" w:space="0" w:color="000000"/>
-              <w:right w:val="single" w:sz="8" w:space="0" w:color="000000"/>
-            </w:tcBorders>
-            <w:tcMar>
-              <w:top w:w="100" w:type="dxa"/>
-              <w:left w:w="100" w:type="dxa"/>
-              <w:bottom w:w="100" w:type="dxa"/>
-              <w:right w:w="100" w:type="dxa"/>
-            </w:tcMar>
-          </w:tcPr>
-          <w:p>
-            <w:pPr>
-              <w:spacing w:after="0" w:line="240" w:lineRule="auto"/>
-              <w:rPr>
-                <w:rFonts w:ascii="Arial" w:eastAsia="Times New Roman" w:hAnsi="Arial" w:cs="Arial"/>
-                <w:kern w:val="0"/>
-                <w:lang w:val="en-US" w:eastAsia="es-CO"/>
-                <w14:ligatures w14:val="none"/>
-              </w:rPr>
-            </w:pPr>
-            <w:r>
-              <w:rPr>
-                <w:rFonts w:ascii="Arial" w:eastAsia="Times New Roman" w:hAnsi="Arial" w:cs="Arial"/>
-                <w:kern w:val="0"/>
-                <w:lang w:val="en-US" w:eastAsia="es-CO"/>
-                <w14:ligatures w14:val="none"/>
-              </w:rPr>
-              <w:t>A message showing that the entered community is not registered yet will be shown.</w:t>
+              <w:t>A message saying that the product that is trying to be added already exists will pop up.</w:t>
             </w:r>
           </w:p>
         </w:tc>
@@ -10631,7 +10702,17 @@
                 <w:lang w:val="en-US" w:eastAsia="es-CO"/>
                 <w14:ligatures w14:val="none"/>
               </w:rPr>
-              <w:t xml:space="preserve">to proceed (if they don’t the appropriate message will be printed). </w:t>
+              <w:t xml:space="preserve">to proceed (if they </w:t>
+            </w:r>
+            <w:r>
+              <w:rPr>
+                <w:rFonts w:ascii="Arial" w:eastAsia="Times New Roman" w:hAnsi="Arial" w:cs="Arial"/>
+                <w:kern w:val="0"/>
+                <w:lang w:val="en-US" w:eastAsia="es-CO"/>
+                <w14:ligatures w14:val="none"/>
+              </w:rPr>
+              <w:lastRenderedPageBreak/>
+              <w:t xml:space="preserve">don’t the appropriate message will be printed). </w:t>
             </w:r>
             <w:r>
               <w:rPr>
@@ -10705,6 +10786,7 @@
                 <w:lang w:val="en-US" w:eastAsia="es-CO"/>
                 <w14:ligatures w14:val="none"/>
               </w:rPr>
+              <w:lastRenderedPageBreak/>
               <w:t>Inputs</w:t>
             </w:r>
           </w:p>
@@ -12489,7 +12571,6 @@
                 <w:lang w:val="en-US" w:eastAsia="es-CO"/>
                 <w14:ligatures w14:val="none"/>
               </w:rPr>
-              <w:lastRenderedPageBreak/>
               <w:t>Summary:</w:t>
             </w:r>
           </w:p>
@@ -13831,6 +13912,7 @@
                 <w:lang w:val="en-US" w:eastAsia="es-CO"/>
                 <w14:ligatures w14:val="none"/>
               </w:rPr>
+              <w:lastRenderedPageBreak/>
               <w:t>Results or postcondition</w:t>
             </w:r>
           </w:p>
@@ -13968,17 +14050,7 @@
                 <w:lang w:val="en-US" w:eastAsia="es-CO"/>
                 <w14:ligatures w14:val="none"/>
               </w:rPr>
-              <w:t xml:space="preserve">, the appropriate </w:t>
-            </w:r>
-            <w:r>
-              <w:rPr>
-                <w:rFonts w:ascii="Arial" w:eastAsia="Times New Roman" w:hAnsi="Arial" w:cs="Arial"/>
-                <w:kern w:val="0"/>
-                <w:lang w:val="en-US" w:eastAsia="es-CO"/>
-                <w14:ligatures w14:val="none"/>
-              </w:rPr>
-              <w:lastRenderedPageBreak/>
-              <w:t>message of error, incomplete information or invalid information will be printed depending on the situation.</w:t>
+              <w:t>, the appropriate message of error, incomplete information or invalid information will be printed depending on the situation.</w:t>
             </w:r>
           </w:p>
         </w:tc>
@@ -14024,7 +14096,6 @@
                 <w:lang w:val="en-US" w:eastAsia="es-CO"/>
                 <w14:ligatures w14:val="none"/>
               </w:rPr>
-              <w:lastRenderedPageBreak/>
               <w:t>Outputs</w:t>
             </w:r>
           </w:p>
@@ -15260,6 +15331,7 @@
                 <w:lang w:val="en-US" w:eastAsia="es-CO"/>
                 <w14:ligatures w14:val="none"/>
               </w:rPr>
+              <w:lastRenderedPageBreak/>
               <w:t>Identifier and Name:</w:t>
             </w:r>
           </w:p>
@@ -15434,17 +15506,7 @@
                 <w:lang w:val="en-US" w:eastAsia="es-CO"/>
                 <w14:ligatures w14:val="none"/>
               </w:rPr>
-              <w:t xml:space="preserve">To change the </w:t>
-            </w:r>
-            <w:r>
-              <w:rPr>
-                <w:rFonts w:ascii="Arial" w:eastAsia="Times New Roman" w:hAnsi="Arial" w:cs="Arial"/>
-                <w:kern w:val="0"/>
-                <w:lang w:val="en-US" w:eastAsia="es-CO"/>
-                <w14:ligatures w14:val="none"/>
-              </w:rPr>
-              <w:lastRenderedPageBreak/>
-              <w:t xml:space="preserve">species, type a small menu with the two options that will be used to enter the information. </w:t>
+              <w:t xml:space="preserve">To change the species, type a small menu with the two options that will be used to enter the information. </w:t>
             </w:r>
             <w:r>
               <w:rPr>
@@ -15499,7 +15561,6 @@
                 <w:lang w:val="en-US" w:eastAsia="es-CO"/>
                 <w14:ligatures w14:val="none"/>
               </w:rPr>
-              <w:lastRenderedPageBreak/>
               <w:t>Inputs</w:t>
             </w:r>
           </w:p>
@@ -16766,6 +16827,7 @@
                 <w:lang w:val="en-US" w:eastAsia="es-CO"/>
                 <w14:ligatures w14:val="none"/>
               </w:rPr>
+              <w:lastRenderedPageBreak/>
               <w:t>Results or postcondition</w:t>
             </w:r>
           </w:p>
@@ -16923,7 +16985,6 @@
                 <w:lang w:val="en-US" w:eastAsia="es-CO"/>
                 <w14:ligatures w14:val="none"/>
               </w:rPr>
-              <w:lastRenderedPageBreak/>
               <w:t>Outputs</w:t>
             </w:r>
           </w:p>
@@ -18224,6 +18285,7 @@
                 <w:lang w:val="en-US" w:eastAsia="es-CO"/>
                 <w14:ligatures w14:val="none"/>
               </w:rPr>
+              <w:lastRenderedPageBreak/>
               <w:t>Summary:</w:t>
             </w:r>
           </w:p>
@@ -19840,6 +19902,7 @@
                 <w:lang w:val="en-US" w:eastAsia="es-CO"/>
                 <w14:ligatures w14:val="none"/>
               </w:rPr>
+              <w:lastRenderedPageBreak/>
               <w:t>Summary:</w:t>
             </w:r>
           </w:p>
@@ -19962,7 +20025,6 @@
                 <w:lang w:val="en-US" w:eastAsia="es-CO"/>
                 <w14:ligatures w14:val="none"/>
               </w:rPr>
-              <w:lastRenderedPageBreak/>
               <w:t>Inputs</w:t>
             </w:r>
           </w:p>
@@ -21239,6 +21301,7 @@
                 <w:lang w:val="en-US" w:eastAsia="es-CO"/>
                 <w14:ligatures w14:val="none"/>
               </w:rPr>
+              <w:lastRenderedPageBreak/>
               <w:t xml:space="preserve">information </w:t>
             </w:r>
             <w:r>
@@ -21641,7 +21704,6 @@
                 <w:lang w:val="en-US" w:eastAsia="es-CO"/>
                 <w14:ligatures w14:val="none"/>
               </w:rPr>
-              <w:lastRenderedPageBreak/>
               <w:t>Identifier and Name:</w:t>
             </w:r>
           </w:p>
@@ -24985,17 +25047,7 @@
                 <w:lang w:val="en-US" w:eastAsia="es-CO"/>
                 <w14:ligatures w14:val="none"/>
               </w:rPr>
-              <w:t xml:space="preserve"> In the case that there is </w:t>
-            </w:r>
-            <w:r>
-              <w:rPr>
-                <w:rFonts w:ascii="Arial" w:eastAsia="Times New Roman" w:hAnsi="Arial" w:cs="Arial"/>
-                <w:kern w:val="0"/>
-                <w:lang w:val="en-US" w:eastAsia="es-CO"/>
-                <w14:ligatures w14:val="none"/>
-              </w:rPr>
-              <w:lastRenderedPageBreak/>
-              <w:t>not enough information (at least 3 registered places) then a “not enough data” message will be printed.</w:t>
+              <w:t xml:space="preserve"> In the case that there is not enough information (at least 3 registered places) then a “not enough data” message will be printed.</w:t>
             </w:r>
             <w:r>
               <w:rPr>
@@ -25096,7 +25148,6 @@
                 <w:lang w:val="en-US" w:eastAsia="es-CO"/>
                 <w14:ligatures w14:val="none"/>
               </w:rPr>
-              <w:lastRenderedPageBreak/>
               <w:t>Inputs</w:t>
             </w:r>
           </w:p>
@@ -26137,6 +26188,116 @@
 <file path=word/numbering.xml><?xml version="1.0" encoding="utf-8"?>
 <w:numbering xmlns:wpc="http://schemas.microsoft.com/office/word/2010/wordprocessingCanvas" xmlns:cx="http://schemas.microsoft.com/office/drawing/2014/chartex" xmlns:cx1="http://schemas.microsoft.com/office/drawing/2015/9/8/chartex" xmlns:cx2="http://schemas.microsoft.com/office/drawing/2015/10/21/chartex" xmlns:cx3="http://schemas.microsoft.com/office/drawing/2016/5/9/chartex" xmlns:cx4="http://schemas.microsoft.com/office/drawing/2016/5/10/chartex" xmlns:cx5="http://schemas.microsoft.com/office/drawing/2016/5/11/chartex" xmlns:cx6="http://schemas.microsoft.com/office/drawing/2016/5/12/chartex" xmlns:cx7="http://schemas.microsoft.com/office/drawing/2016/5/13/chartex" xmlns:cx8="http://schemas.microsoft.com/office/drawing/2016/5/14/chartex" xmlns:mc="http://schemas.openxmlformats.org/markup-compatibility/2006" xmlns:aink="http://schemas.microsoft.com/office/drawing/2016/ink" xmlns:am3d="http://schemas.microsoft.com/office/drawing/2017/model3d" xmlns:o="urn:schemas-microsoft-com:office:office" xmlns:oel="http://schemas.microsoft.com/office/2019/extlst" xmlns:r="http://schemas.openxmlformats.org/officeDocument/2006/relationships" xmlns:m="http://schemas.openxmlformats.org/officeDocument/2006/math" xmlns:v="urn:schemas-microsoft-com:vml" xmlns:wp14="http://schemas.microsoft.com/office/word/2010/wordprocessingDrawing" xmlns:wp="http://schemas.openxmlformats.org/drawingml/2006/wordprocessingDrawing" xmlns:w10="urn:schemas-microsoft-com:office:word" xmlns:w="http://schemas.openxmlformats.org/wordprocessingml/2006/main" xmlns:w14="http://schemas.microsoft.com/office/word/2010/wordml" xmlns:w15="http://schemas.microsoft.com/office/word/2012/wordml" xmlns:w16cex="http://schemas.microsoft.com/office/word/2018/wordml/cex" xmlns:w16cid="http://schemas.microsoft.com/office/word/2016/wordml/cid" xmlns:w16="http://schemas.microsoft.com/office/word/2018/wordml" xmlns:w16du="http://schemas.microsoft.com/office/word/2023/wordml/word16du" xmlns:w16sdtdh="http://schemas.microsoft.com/office/word/2020/wordml/sdtdatahash" xmlns:w16se="http://schemas.microsoft.com/office/word/2015/wordml/symex" xmlns:wpg="http://schemas.microsoft.com/office/word/2010/wordprocessingGroup" xmlns:wpi="http://schemas.microsoft.com/office/word/2010/wordprocessingInk" xmlns:wne="http://schemas.microsoft.com/office/word/2006/wordml" xmlns:wps="http://schemas.microsoft.com/office/word/2010/wordprocessingShape" mc:Ignorable="w14 w15 w16se w16cid w16 w16cex w16sdtdh w16du wp14">
   <w:abstractNum w:abstractNumId="0" w15:restartNumberingAfterBreak="0">
+    <w:nsid w:val="042C2FE5"/>
+    <w:multiLevelType w:val="hybridMultilevel"/>
+    <w:tmpl w:val="44E473A6"/>
+    <w:lvl w:ilvl="0" w:tplc="FFFFFFFF">
+      <w:start w:val="1"/>
+      <w:numFmt w:val="bullet"/>
+      <w:lvlText w:val=""/>
+      <w:lvlJc w:val="left"/>
+      <w:pPr>
+        <w:ind w:left="720" w:hanging="360"/>
+      </w:pPr>
+      <w:rPr>
+        <w:rFonts w:ascii="Symbol" w:hAnsi="Symbol" w:hint="default"/>
+      </w:rPr>
+    </w:lvl>
+    <w:lvl w:ilvl="1" w:tplc="240A000F">
+      <w:start w:val="1"/>
+      <w:numFmt w:val="decimal"/>
+      <w:lvlText w:val="%2."/>
+      <w:lvlJc w:val="left"/>
+      <w:pPr>
+        <w:ind w:left="1440" w:hanging="360"/>
+      </w:pPr>
+    </w:lvl>
+    <w:lvl w:ilvl="2" w:tplc="FFFFFFFF" w:tentative="1">
+      <w:start w:val="1"/>
+      <w:numFmt w:val="bullet"/>
+      <w:lvlText w:val=""/>
+      <w:lvlJc w:val="left"/>
+      <w:pPr>
+        <w:ind w:left="2160" w:hanging="360"/>
+      </w:pPr>
+      <w:rPr>
+        <w:rFonts w:ascii="Wingdings" w:hAnsi="Wingdings" w:hint="default"/>
+      </w:rPr>
+    </w:lvl>
+    <w:lvl w:ilvl="3" w:tplc="FFFFFFFF" w:tentative="1">
+      <w:start w:val="1"/>
+      <w:numFmt w:val="bullet"/>
+      <w:lvlText w:val=""/>
+      <w:lvlJc w:val="left"/>
+      <w:pPr>
+        <w:ind w:left="2880" w:hanging="360"/>
+      </w:pPr>
+      <w:rPr>
+        <w:rFonts w:ascii="Symbol" w:hAnsi="Symbol" w:hint="default"/>
+      </w:rPr>
+    </w:lvl>
+    <w:lvl w:ilvl="4" w:tplc="FFFFFFFF" w:tentative="1">
+      <w:start w:val="1"/>
+      <w:numFmt w:val="bullet"/>
+      <w:lvlText w:val="o"/>
+      <w:lvlJc w:val="left"/>
+      <w:pPr>
+        <w:ind w:left="3600" w:hanging="360"/>
+      </w:pPr>
+      <w:rPr>
+        <w:rFonts w:ascii="Courier New" w:hAnsi="Courier New" w:cs="Courier New" w:hint="default"/>
+      </w:rPr>
+    </w:lvl>
+    <w:lvl w:ilvl="5" w:tplc="FFFFFFFF" w:tentative="1">
+      <w:start w:val="1"/>
+      <w:numFmt w:val="bullet"/>
+      <w:lvlText w:val=""/>
+      <w:lvlJc w:val="left"/>
+      <w:pPr>
+        <w:ind w:left="4320" w:hanging="360"/>
+      </w:pPr>
+      <w:rPr>
+        <w:rFonts w:ascii="Wingdings" w:hAnsi="Wingdings" w:hint="default"/>
+      </w:rPr>
+    </w:lvl>
+    <w:lvl w:ilvl="6" w:tplc="FFFFFFFF" w:tentative="1">
+      <w:start w:val="1"/>
+      <w:numFmt w:val="bullet"/>
+      <w:lvlText w:val=""/>
+      <w:lvlJc w:val="left"/>
+      <w:pPr>
+        <w:ind w:left="5040" w:hanging="360"/>
+      </w:pPr>
+      <w:rPr>
+        <w:rFonts w:ascii="Symbol" w:hAnsi="Symbol" w:hint="default"/>
+      </w:rPr>
+    </w:lvl>
+    <w:lvl w:ilvl="7" w:tplc="FFFFFFFF" w:tentative="1">
+      <w:start w:val="1"/>
+      <w:numFmt w:val="bullet"/>
+      <w:lvlText w:val="o"/>
+      <w:lvlJc w:val="left"/>
+      <w:pPr>
+        <w:ind w:left="5760" w:hanging="360"/>
+      </w:pPr>
+      <w:rPr>
+        <w:rFonts w:ascii="Courier New" w:hAnsi="Courier New" w:cs="Courier New" w:hint="default"/>
+      </w:rPr>
+    </w:lvl>
+    <w:lvl w:ilvl="8" w:tplc="FFFFFFFF" w:tentative="1">
+      <w:start w:val="1"/>
+      <w:numFmt w:val="bullet"/>
+      <w:lvlText w:val=""/>
+      <w:lvlJc w:val="left"/>
+      <w:pPr>
+        <w:ind w:left="6480" w:hanging="360"/>
+      </w:pPr>
+      <w:rPr>
+        <w:rFonts w:ascii="Wingdings" w:hAnsi="Wingdings" w:hint="default"/>
+      </w:rPr>
+    </w:lvl>
+  </w:abstractNum>
+  <w:abstractNum w:abstractNumId="1" w15:restartNumberingAfterBreak="0">
     <w:nsid w:val="093A28C1"/>
     <w:multiLevelType w:val="hybridMultilevel"/>
     <w:tmpl w:val="506A5F6A"/>
@@ -26249,7 +26410,7 @@
       </w:rPr>
     </w:lvl>
   </w:abstractNum>
-  <w:abstractNum w:abstractNumId="1" w15:restartNumberingAfterBreak="0">
+  <w:abstractNum w:abstractNumId="2" w15:restartNumberingAfterBreak="0">
     <w:nsid w:val="0B74141D"/>
     <w:multiLevelType w:val="hybridMultilevel"/>
     <w:tmpl w:val="B9DCAAEE"/>
@@ -26362,7 +26523,7 @@
       </w:rPr>
     </w:lvl>
   </w:abstractNum>
-  <w:abstractNum w:abstractNumId="2" w15:restartNumberingAfterBreak="0">
+  <w:abstractNum w:abstractNumId="3" w15:restartNumberingAfterBreak="0">
     <w:nsid w:val="1509268F"/>
     <w:multiLevelType w:val="multilevel"/>
     <w:tmpl w:val="10DC2048"/>
@@ -26511,7 +26672,7 @@
       </w:rPr>
     </w:lvl>
   </w:abstractNum>
-  <w:abstractNum w:abstractNumId="3" w15:restartNumberingAfterBreak="0">
+  <w:abstractNum w:abstractNumId="4" w15:restartNumberingAfterBreak="0">
     <w:nsid w:val="1A8F0F98"/>
     <w:multiLevelType w:val="hybridMultilevel"/>
     <w:tmpl w:val="8416CA7A"/>
@@ -26624,7 +26785,7 @@
       </w:rPr>
     </w:lvl>
   </w:abstractNum>
-  <w:abstractNum w:abstractNumId="4" w15:restartNumberingAfterBreak="0">
+  <w:abstractNum w:abstractNumId="5" w15:restartNumberingAfterBreak="0">
     <w:nsid w:val="1AD91C4E"/>
     <w:multiLevelType w:val="hybridMultilevel"/>
     <w:tmpl w:val="7346D2E0"/>
@@ -26737,7 +26898,117 @@
       </w:rPr>
     </w:lvl>
   </w:abstractNum>
-  <w:abstractNum w:abstractNumId="5" w15:restartNumberingAfterBreak="0">
+  <w:abstractNum w:abstractNumId="6" w15:restartNumberingAfterBreak="0">
+    <w:nsid w:val="1D3F23C4"/>
+    <w:multiLevelType w:val="hybridMultilevel"/>
+    <w:tmpl w:val="78B6631A"/>
+    <w:lvl w:ilvl="0" w:tplc="FFFFFFFF">
+      <w:start w:val="1"/>
+      <w:numFmt w:val="bullet"/>
+      <w:lvlText w:val=""/>
+      <w:lvlJc w:val="left"/>
+      <w:pPr>
+        <w:ind w:left="720" w:hanging="360"/>
+      </w:pPr>
+      <w:rPr>
+        <w:rFonts w:ascii="Symbol" w:hAnsi="Symbol" w:hint="default"/>
+      </w:rPr>
+    </w:lvl>
+    <w:lvl w:ilvl="1" w:tplc="240A000F">
+      <w:start w:val="1"/>
+      <w:numFmt w:val="decimal"/>
+      <w:lvlText w:val="%2."/>
+      <w:lvlJc w:val="left"/>
+      <w:pPr>
+        <w:ind w:left="1440" w:hanging="360"/>
+      </w:pPr>
+    </w:lvl>
+    <w:lvl w:ilvl="2" w:tplc="FFFFFFFF" w:tentative="1">
+      <w:start w:val="1"/>
+      <w:numFmt w:val="bullet"/>
+      <w:lvlText w:val=""/>
+      <w:lvlJc w:val="left"/>
+      <w:pPr>
+        <w:ind w:left="2160" w:hanging="360"/>
+      </w:pPr>
+      <w:rPr>
+        <w:rFonts w:ascii="Wingdings" w:hAnsi="Wingdings" w:hint="default"/>
+      </w:rPr>
+    </w:lvl>
+    <w:lvl w:ilvl="3" w:tplc="FFFFFFFF" w:tentative="1">
+      <w:start w:val="1"/>
+      <w:numFmt w:val="bullet"/>
+      <w:lvlText w:val=""/>
+      <w:lvlJc w:val="left"/>
+      <w:pPr>
+        <w:ind w:left="2880" w:hanging="360"/>
+      </w:pPr>
+      <w:rPr>
+        <w:rFonts w:ascii="Symbol" w:hAnsi="Symbol" w:hint="default"/>
+      </w:rPr>
+    </w:lvl>
+    <w:lvl w:ilvl="4" w:tplc="FFFFFFFF" w:tentative="1">
+      <w:start w:val="1"/>
+      <w:numFmt w:val="bullet"/>
+      <w:lvlText w:val="o"/>
+      <w:lvlJc w:val="left"/>
+      <w:pPr>
+        <w:ind w:left="3600" w:hanging="360"/>
+      </w:pPr>
+      <w:rPr>
+        <w:rFonts w:ascii="Courier New" w:hAnsi="Courier New" w:cs="Courier New" w:hint="default"/>
+      </w:rPr>
+    </w:lvl>
+    <w:lvl w:ilvl="5" w:tplc="FFFFFFFF" w:tentative="1">
+      <w:start w:val="1"/>
+      <w:numFmt w:val="bullet"/>
+      <w:lvlText w:val=""/>
+      <w:lvlJc w:val="left"/>
+      <w:pPr>
+        <w:ind w:left="4320" w:hanging="360"/>
+      </w:pPr>
+      <w:rPr>
+        <w:rFonts w:ascii="Wingdings" w:hAnsi="Wingdings" w:hint="default"/>
+      </w:rPr>
+    </w:lvl>
+    <w:lvl w:ilvl="6" w:tplc="FFFFFFFF" w:tentative="1">
+      <w:start w:val="1"/>
+      <w:numFmt w:val="bullet"/>
+      <w:lvlText w:val=""/>
+      <w:lvlJc w:val="left"/>
+      <w:pPr>
+        <w:ind w:left="5040" w:hanging="360"/>
+      </w:pPr>
+      <w:rPr>
+        <w:rFonts w:ascii="Symbol" w:hAnsi="Symbol" w:hint="default"/>
+      </w:rPr>
+    </w:lvl>
+    <w:lvl w:ilvl="7" w:tplc="FFFFFFFF" w:tentative="1">
+      <w:start w:val="1"/>
+      <w:numFmt w:val="bullet"/>
+      <w:lvlText w:val="o"/>
+      <w:lvlJc w:val="left"/>
+      <w:pPr>
+        <w:ind w:left="5760" w:hanging="360"/>
+      </w:pPr>
+      <w:rPr>
+        <w:rFonts w:ascii="Courier New" w:hAnsi="Courier New" w:cs="Courier New" w:hint="default"/>
+      </w:rPr>
+    </w:lvl>
+    <w:lvl w:ilvl="8" w:tplc="FFFFFFFF" w:tentative="1">
+      <w:start w:val="1"/>
+      <w:numFmt w:val="bullet"/>
+      <w:lvlText w:val=""/>
+      <w:lvlJc w:val="left"/>
+      <w:pPr>
+        <w:ind w:left="6480" w:hanging="360"/>
+      </w:pPr>
+      <w:rPr>
+        <w:rFonts w:ascii="Wingdings" w:hAnsi="Wingdings" w:hint="default"/>
+      </w:rPr>
+    </w:lvl>
+  </w:abstractNum>
+  <w:abstractNum w:abstractNumId="7" w15:restartNumberingAfterBreak="0">
     <w:nsid w:val="22611FE9"/>
     <w:multiLevelType w:val="multilevel"/>
     <w:tmpl w:val="ACD60EEE"/>
@@ -26886,7 +27157,7 @@
       </w:rPr>
     </w:lvl>
   </w:abstractNum>
-  <w:abstractNum w:abstractNumId="6" w15:restartNumberingAfterBreak="0">
+  <w:abstractNum w:abstractNumId="8" w15:restartNumberingAfterBreak="0">
     <w:nsid w:val="2CB90173"/>
     <w:multiLevelType w:val="multilevel"/>
     <w:tmpl w:val="8182D6FE"/>
@@ -27035,7 +27306,7 @@
       </w:rPr>
     </w:lvl>
   </w:abstractNum>
-  <w:abstractNum w:abstractNumId="7" w15:restartNumberingAfterBreak="0">
+  <w:abstractNum w:abstractNumId="9" w15:restartNumberingAfterBreak="0">
     <w:nsid w:val="423F1A2D"/>
     <w:multiLevelType w:val="multilevel"/>
     <w:tmpl w:val="CCD251DA"/>
@@ -27184,7 +27455,7 @@
       </w:rPr>
     </w:lvl>
   </w:abstractNum>
-  <w:abstractNum w:abstractNumId="8" w15:restartNumberingAfterBreak="0">
+  <w:abstractNum w:abstractNumId="10" w15:restartNumberingAfterBreak="0">
     <w:nsid w:val="465E3C1D"/>
     <w:multiLevelType w:val="hybridMultilevel"/>
     <w:tmpl w:val="E7DA4468"/>
@@ -27297,7 +27568,7 @@
       </w:rPr>
     </w:lvl>
   </w:abstractNum>
-  <w:abstractNum w:abstractNumId="9" w15:restartNumberingAfterBreak="0">
+  <w:abstractNum w:abstractNumId="11" w15:restartNumberingAfterBreak="0">
     <w:nsid w:val="4B693405"/>
     <w:multiLevelType w:val="hybridMultilevel"/>
     <w:tmpl w:val="EBE2F28E"/>
@@ -27410,7 +27681,117 @@
       </w:rPr>
     </w:lvl>
   </w:abstractNum>
-  <w:abstractNum w:abstractNumId="10" w15:restartNumberingAfterBreak="0">
+  <w:abstractNum w:abstractNumId="12" w15:restartNumberingAfterBreak="0">
+    <w:nsid w:val="4CAB00AD"/>
+    <w:multiLevelType w:val="hybridMultilevel"/>
+    <w:tmpl w:val="E65CD4B8"/>
+    <w:lvl w:ilvl="0" w:tplc="FFFFFFFF">
+      <w:start w:val="1"/>
+      <w:numFmt w:val="bullet"/>
+      <w:lvlText w:val=""/>
+      <w:lvlJc w:val="left"/>
+      <w:pPr>
+        <w:ind w:left="720" w:hanging="360"/>
+      </w:pPr>
+      <w:rPr>
+        <w:rFonts w:ascii="Symbol" w:hAnsi="Symbol" w:hint="default"/>
+      </w:rPr>
+    </w:lvl>
+    <w:lvl w:ilvl="1" w:tplc="240A000F">
+      <w:start w:val="1"/>
+      <w:numFmt w:val="decimal"/>
+      <w:lvlText w:val="%2."/>
+      <w:lvlJc w:val="left"/>
+      <w:pPr>
+        <w:ind w:left="1440" w:hanging="360"/>
+      </w:pPr>
+    </w:lvl>
+    <w:lvl w:ilvl="2" w:tplc="FFFFFFFF" w:tentative="1">
+      <w:start w:val="1"/>
+      <w:numFmt w:val="bullet"/>
+      <w:lvlText w:val=""/>
+      <w:lvlJc w:val="left"/>
+      <w:pPr>
+        <w:ind w:left="2160" w:hanging="360"/>
+      </w:pPr>
+      <w:rPr>
+        <w:rFonts w:ascii="Wingdings" w:hAnsi="Wingdings" w:hint="default"/>
+      </w:rPr>
+    </w:lvl>
+    <w:lvl w:ilvl="3" w:tplc="FFFFFFFF" w:tentative="1">
+      <w:start w:val="1"/>
+      <w:numFmt w:val="bullet"/>
+      <w:lvlText w:val=""/>
+      <w:lvlJc w:val="left"/>
+      <w:pPr>
+        <w:ind w:left="2880" w:hanging="360"/>
+      </w:pPr>
+      <w:rPr>
+        <w:rFonts w:ascii="Symbol" w:hAnsi="Symbol" w:hint="default"/>
+      </w:rPr>
+    </w:lvl>
+    <w:lvl w:ilvl="4" w:tplc="FFFFFFFF" w:tentative="1">
+      <w:start w:val="1"/>
+      <w:numFmt w:val="bullet"/>
+      <w:lvlText w:val="o"/>
+      <w:lvlJc w:val="left"/>
+      <w:pPr>
+        <w:ind w:left="3600" w:hanging="360"/>
+      </w:pPr>
+      <w:rPr>
+        <w:rFonts w:ascii="Courier New" w:hAnsi="Courier New" w:cs="Courier New" w:hint="default"/>
+      </w:rPr>
+    </w:lvl>
+    <w:lvl w:ilvl="5" w:tplc="FFFFFFFF" w:tentative="1">
+      <w:start w:val="1"/>
+      <w:numFmt w:val="bullet"/>
+      <w:lvlText w:val=""/>
+      <w:lvlJc w:val="left"/>
+      <w:pPr>
+        <w:ind w:left="4320" w:hanging="360"/>
+      </w:pPr>
+      <w:rPr>
+        <w:rFonts w:ascii="Wingdings" w:hAnsi="Wingdings" w:hint="default"/>
+      </w:rPr>
+    </w:lvl>
+    <w:lvl w:ilvl="6" w:tplc="FFFFFFFF" w:tentative="1">
+      <w:start w:val="1"/>
+      <w:numFmt w:val="bullet"/>
+      <w:lvlText w:val=""/>
+      <w:lvlJc w:val="left"/>
+      <w:pPr>
+        <w:ind w:left="5040" w:hanging="360"/>
+      </w:pPr>
+      <w:rPr>
+        <w:rFonts w:ascii="Symbol" w:hAnsi="Symbol" w:hint="default"/>
+      </w:rPr>
+    </w:lvl>
+    <w:lvl w:ilvl="7" w:tplc="FFFFFFFF" w:tentative="1">
+      <w:start w:val="1"/>
+      <w:numFmt w:val="bullet"/>
+      <w:lvlText w:val="o"/>
+      <w:lvlJc w:val="left"/>
+      <w:pPr>
+        <w:ind w:left="5760" w:hanging="360"/>
+      </w:pPr>
+      <w:rPr>
+        <w:rFonts w:ascii="Courier New" w:hAnsi="Courier New" w:cs="Courier New" w:hint="default"/>
+      </w:rPr>
+    </w:lvl>
+    <w:lvl w:ilvl="8" w:tplc="FFFFFFFF" w:tentative="1">
+      <w:start w:val="1"/>
+      <w:numFmt w:val="bullet"/>
+      <w:lvlText w:val=""/>
+      <w:lvlJc w:val="left"/>
+      <w:pPr>
+        <w:ind w:left="6480" w:hanging="360"/>
+      </w:pPr>
+      <w:rPr>
+        <w:rFonts w:ascii="Wingdings" w:hAnsi="Wingdings" w:hint="default"/>
+      </w:rPr>
+    </w:lvl>
+  </w:abstractNum>
+  <w:abstractNum w:abstractNumId="13" w15:restartNumberingAfterBreak="0">
     <w:nsid w:val="51AC7D8B"/>
     <w:multiLevelType w:val="hybridMultilevel"/>
     <w:tmpl w:val="3F32E6EE"/>
@@ -27523,7 +27904,7 @@
       </w:rPr>
     </w:lvl>
   </w:abstractNum>
-  <w:abstractNum w:abstractNumId="11" w15:restartNumberingAfterBreak="0">
+  <w:abstractNum w:abstractNumId="14" w15:restartNumberingAfterBreak="0">
     <w:nsid w:val="5E181754"/>
     <w:multiLevelType w:val="multilevel"/>
     <w:tmpl w:val="6AFA76C4"/>
@@ -27672,7 +28053,117 @@
       </w:rPr>
     </w:lvl>
   </w:abstractNum>
-  <w:abstractNum w:abstractNumId="12" w15:restartNumberingAfterBreak="0">
+  <w:abstractNum w:abstractNumId="15" w15:restartNumberingAfterBreak="0">
+    <w:nsid w:val="6B4D243E"/>
+    <w:multiLevelType w:val="hybridMultilevel"/>
+    <w:tmpl w:val="92EAB8AE"/>
+    <w:lvl w:ilvl="0" w:tplc="FFFFFFFF">
+      <w:start w:val="1"/>
+      <w:numFmt w:val="bullet"/>
+      <w:lvlText w:val=""/>
+      <w:lvlJc w:val="left"/>
+      <w:pPr>
+        <w:ind w:left="720" w:hanging="360"/>
+      </w:pPr>
+      <w:rPr>
+        <w:rFonts w:ascii="Symbol" w:hAnsi="Symbol" w:hint="default"/>
+      </w:rPr>
+    </w:lvl>
+    <w:lvl w:ilvl="1" w:tplc="240A000F">
+      <w:start w:val="1"/>
+      <w:numFmt w:val="decimal"/>
+      <w:lvlText w:val="%2."/>
+      <w:lvlJc w:val="left"/>
+      <w:pPr>
+        <w:ind w:left="1440" w:hanging="360"/>
+      </w:pPr>
+    </w:lvl>
+    <w:lvl w:ilvl="2" w:tplc="FFFFFFFF" w:tentative="1">
+      <w:start w:val="1"/>
+      <w:numFmt w:val="bullet"/>
+      <w:lvlText w:val=""/>
+      <w:lvlJc w:val="left"/>
+      <w:pPr>
+        <w:ind w:left="2160" w:hanging="360"/>
+      </w:pPr>
+      <w:rPr>
+        <w:rFonts w:ascii="Wingdings" w:hAnsi="Wingdings" w:hint="default"/>
+      </w:rPr>
+    </w:lvl>
+    <w:lvl w:ilvl="3" w:tplc="FFFFFFFF" w:tentative="1">
+      <w:start w:val="1"/>
+      <w:numFmt w:val="bullet"/>
+      <w:lvlText w:val=""/>
+      <w:lvlJc w:val="left"/>
+      <w:pPr>
+        <w:ind w:left="2880" w:hanging="360"/>
+      </w:pPr>
+      <w:rPr>
+        <w:rFonts w:ascii="Symbol" w:hAnsi="Symbol" w:hint="default"/>
+      </w:rPr>
+    </w:lvl>
+    <w:lvl w:ilvl="4" w:tplc="FFFFFFFF" w:tentative="1">
+      <w:start w:val="1"/>
+      <w:numFmt w:val="bullet"/>
+      <w:lvlText w:val="o"/>
+      <w:lvlJc w:val="left"/>
+      <w:pPr>
+        <w:ind w:left="3600" w:hanging="360"/>
+      </w:pPr>
+      <w:rPr>
+        <w:rFonts w:ascii="Courier New" w:hAnsi="Courier New" w:cs="Courier New" w:hint="default"/>
+      </w:rPr>
+    </w:lvl>
+    <w:lvl w:ilvl="5" w:tplc="FFFFFFFF" w:tentative="1">
+      <w:start w:val="1"/>
+      <w:numFmt w:val="bullet"/>
+      <w:lvlText w:val=""/>
+      <w:lvlJc w:val="left"/>
+      <w:pPr>
+        <w:ind w:left="4320" w:hanging="360"/>
+      </w:pPr>
+      <w:rPr>
+        <w:rFonts w:ascii="Wingdings" w:hAnsi="Wingdings" w:hint="default"/>
+      </w:rPr>
+    </w:lvl>
+    <w:lvl w:ilvl="6" w:tplc="FFFFFFFF" w:tentative="1">
+      <w:start w:val="1"/>
+      <w:numFmt w:val="bullet"/>
+      <w:lvlText w:val=""/>
+      <w:lvlJc w:val="left"/>
+      <w:pPr>
+        <w:ind w:left="5040" w:hanging="360"/>
+      </w:pPr>
+      <w:rPr>
+        <w:rFonts w:ascii="Symbol" w:hAnsi="Symbol" w:hint="default"/>
+      </w:rPr>
+    </w:lvl>
+    <w:lvl w:ilvl="7" w:tplc="FFFFFFFF" w:tentative="1">
+      <w:start w:val="1"/>
+      <w:numFmt w:val="bullet"/>
+      <w:lvlText w:val="o"/>
+      <w:lvlJc w:val="left"/>
+      <w:pPr>
+        <w:ind w:left="5760" w:hanging="360"/>
+      </w:pPr>
+      <w:rPr>
+        <w:rFonts w:ascii="Courier New" w:hAnsi="Courier New" w:cs="Courier New" w:hint="default"/>
+      </w:rPr>
+    </w:lvl>
+    <w:lvl w:ilvl="8" w:tplc="FFFFFFFF" w:tentative="1">
+      <w:start w:val="1"/>
+      <w:numFmt w:val="bullet"/>
+      <w:lvlText w:val=""/>
+      <w:lvlJc w:val="left"/>
+      <w:pPr>
+        <w:ind w:left="6480" w:hanging="360"/>
+      </w:pPr>
+      <w:rPr>
+        <w:rFonts w:ascii="Wingdings" w:hAnsi="Wingdings" w:hint="default"/>
+      </w:rPr>
+    </w:lvl>
+  </w:abstractNum>
+  <w:abstractNum w:abstractNumId="16" w15:restartNumberingAfterBreak="0">
     <w:nsid w:val="706641C3"/>
     <w:multiLevelType w:val="multilevel"/>
     <w:tmpl w:val="147635A2"/>
@@ -27821,7 +28312,7 @@
       </w:rPr>
     </w:lvl>
   </w:abstractNum>
-  <w:abstractNum w:abstractNumId="13" w15:restartNumberingAfterBreak="0">
+  <w:abstractNum w:abstractNumId="17" w15:restartNumberingAfterBreak="0">
     <w:nsid w:val="72207331"/>
     <w:multiLevelType w:val="hybridMultilevel"/>
     <w:tmpl w:val="E9142376"/>
@@ -27934,7 +28425,117 @@
       </w:rPr>
     </w:lvl>
   </w:abstractNum>
-  <w:abstractNum w:abstractNumId="14" w15:restartNumberingAfterBreak="0">
+  <w:abstractNum w:abstractNumId="18" w15:restartNumberingAfterBreak="0">
+    <w:nsid w:val="78912FBC"/>
+    <w:multiLevelType w:val="hybridMultilevel"/>
+    <w:tmpl w:val="F36C3234"/>
+    <w:lvl w:ilvl="0" w:tplc="FFFFFFFF">
+      <w:start w:val="1"/>
+      <w:numFmt w:val="bullet"/>
+      <w:lvlText w:val=""/>
+      <w:lvlJc w:val="left"/>
+      <w:pPr>
+        <w:ind w:left="720" w:hanging="360"/>
+      </w:pPr>
+      <w:rPr>
+        <w:rFonts w:ascii="Symbol" w:hAnsi="Symbol" w:hint="default"/>
+      </w:rPr>
+    </w:lvl>
+    <w:lvl w:ilvl="1" w:tplc="240A000F">
+      <w:start w:val="1"/>
+      <w:numFmt w:val="decimal"/>
+      <w:lvlText w:val="%2."/>
+      <w:lvlJc w:val="left"/>
+      <w:pPr>
+        <w:ind w:left="1440" w:hanging="360"/>
+      </w:pPr>
+    </w:lvl>
+    <w:lvl w:ilvl="2" w:tplc="FFFFFFFF" w:tentative="1">
+      <w:start w:val="1"/>
+      <w:numFmt w:val="bullet"/>
+      <w:lvlText w:val=""/>
+      <w:lvlJc w:val="left"/>
+      <w:pPr>
+        <w:ind w:left="2160" w:hanging="360"/>
+      </w:pPr>
+      <w:rPr>
+        <w:rFonts w:ascii="Wingdings" w:hAnsi="Wingdings" w:hint="default"/>
+      </w:rPr>
+    </w:lvl>
+    <w:lvl w:ilvl="3" w:tplc="FFFFFFFF" w:tentative="1">
+      <w:start w:val="1"/>
+      <w:numFmt w:val="bullet"/>
+      <w:lvlText w:val=""/>
+      <w:lvlJc w:val="left"/>
+      <w:pPr>
+        <w:ind w:left="2880" w:hanging="360"/>
+      </w:pPr>
+      <w:rPr>
+        <w:rFonts w:ascii="Symbol" w:hAnsi="Symbol" w:hint="default"/>
+      </w:rPr>
+    </w:lvl>
+    <w:lvl w:ilvl="4" w:tplc="FFFFFFFF" w:tentative="1">
+      <w:start w:val="1"/>
+      <w:numFmt w:val="bullet"/>
+      <w:lvlText w:val="o"/>
+      <w:lvlJc w:val="left"/>
+      <w:pPr>
+        <w:ind w:left="3600" w:hanging="360"/>
+      </w:pPr>
+      <w:rPr>
+        <w:rFonts w:ascii="Courier New" w:hAnsi="Courier New" w:cs="Courier New" w:hint="default"/>
+      </w:rPr>
+    </w:lvl>
+    <w:lvl w:ilvl="5" w:tplc="FFFFFFFF" w:tentative="1">
+      <w:start w:val="1"/>
+      <w:numFmt w:val="bullet"/>
+      <w:lvlText w:val=""/>
+      <w:lvlJc w:val="left"/>
+      <w:pPr>
+        <w:ind w:left="4320" w:hanging="360"/>
+      </w:pPr>
+      <w:rPr>
+        <w:rFonts w:ascii="Wingdings" w:hAnsi="Wingdings" w:hint="default"/>
+      </w:rPr>
+    </w:lvl>
+    <w:lvl w:ilvl="6" w:tplc="FFFFFFFF" w:tentative="1">
+      <w:start w:val="1"/>
+      <w:numFmt w:val="bullet"/>
+      <w:lvlText w:val=""/>
+      <w:lvlJc w:val="left"/>
+      <w:pPr>
+        <w:ind w:left="5040" w:hanging="360"/>
+      </w:pPr>
+      <w:rPr>
+        <w:rFonts w:ascii="Symbol" w:hAnsi="Symbol" w:hint="default"/>
+      </w:rPr>
+    </w:lvl>
+    <w:lvl w:ilvl="7" w:tplc="FFFFFFFF" w:tentative="1">
+      <w:start w:val="1"/>
+      <w:numFmt w:val="bullet"/>
+      <w:lvlText w:val="o"/>
+      <w:lvlJc w:val="left"/>
+      <w:pPr>
+        <w:ind w:left="5760" w:hanging="360"/>
+      </w:pPr>
+      <w:rPr>
+        <w:rFonts w:ascii="Courier New" w:hAnsi="Courier New" w:cs="Courier New" w:hint="default"/>
+      </w:rPr>
+    </w:lvl>
+    <w:lvl w:ilvl="8" w:tplc="FFFFFFFF" w:tentative="1">
+      <w:start w:val="1"/>
+      <w:numFmt w:val="bullet"/>
+      <w:lvlText w:val=""/>
+      <w:lvlJc w:val="left"/>
+      <w:pPr>
+        <w:ind w:left="6480" w:hanging="360"/>
+      </w:pPr>
+      <w:rPr>
+        <w:rFonts w:ascii="Wingdings" w:hAnsi="Wingdings" w:hint="default"/>
+      </w:rPr>
+    </w:lvl>
+  </w:abstractNum>
+  <w:abstractNum w:abstractNumId="19" w15:restartNumberingAfterBreak="0">
     <w:nsid w:val="78D55F5F"/>
     <w:multiLevelType w:val="hybridMultilevel"/>
     <w:tmpl w:val="A76EC2D2"/>
@@ -28048,49 +28649,64 @@
     </w:lvl>
   </w:abstractNum>
   <w:num w:numId="1" w16cid:durableId="1223054125">
+    <w:abstractNumId w:val="3"/>
+  </w:num>
+  <w:num w:numId="2" w16cid:durableId="2081053308">
+    <w:abstractNumId w:val="16"/>
+  </w:num>
+  <w:num w:numId="3" w16cid:durableId="1243948641">
+    <w:abstractNumId w:val="14"/>
+  </w:num>
+  <w:num w:numId="4" w16cid:durableId="493960888">
+    <w:abstractNumId w:val="8"/>
+  </w:num>
+  <w:num w:numId="5" w16cid:durableId="549001393">
+    <w:abstractNumId w:val="9"/>
+  </w:num>
+  <w:num w:numId="6" w16cid:durableId="850804120">
+    <w:abstractNumId w:val="5"/>
+  </w:num>
+  <w:num w:numId="7" w16cid:durableId="2060133125">
+    <w:abstractNumId w:val="10"/>
+  </w:num>
+  <w:num w:numId="8" w16cid:durableId="705834323">
+    <w:abstractNumId w:val="4"/>
+  </w:num>
+  <w:num w:numId="9" w16cid:durableId="1110051008">
+    <w:abstractNumId w:val="13"/>
+  </w:num>
+  <w:num w:numId="10" w16cid:durableId="1728139064">
+    <w:abstractNumId w:val="1"/>
+  </w:num>
+  <w:num w:numId="11" w16cid:durableId="1566791541">
     <w:abstractNumId w:val="2"/>
   </w:num>
-  <w:num w:numId="2" w16cid:durableId="2081053308">
+  <w:num w:numId="12" w16cid:durableId="1281109234">
+    <w:abstractNumId w:val="17"/>
+  </w:num>
+  <w:num w:numId="13" w16cid:durableId="765200135">
+    <w:abstractNumId w:val="19"/>
+  </w:num>
+  <w:num w:numId="14" w16cid:durableId="1049110374">
+    <w:abstractNumId w:val="11"/>
+  </w:num>
+  <w:num w:numId="15" w16cid:durableId="83117695">
+    <w:abstractNumId w:val="7"/>
+  </w:num>
+  <w:num w:numId="16" w16cid:durableId="1533610786">
+    <w:abstractNumId w:val="6"/>
+  </w:num>
+  <w:num w:numId="17" w16cid:durableId="587232826">
     <w:abstractNumId w:val="12"/>
   </w:num>
-  <w:num w:numId="3" w16cid:durableId="1243948641">
-    <w:abstractNumId w:val="11"/>
+  <w:num w:numId="18" w16cid:durableId="566380813">
+    <w:abstractNumId w:val="15"/>
   </w:num>
-  <w:num w:numId="4" w16cid:durableId="493960888">
-    <w:abstractNumId w:val="6"/>
-  </w:num>
-  <w:num w:numId="5" w16cid:durableId="549001393">
-    <w:abstractNumId w:val="7"/>
-  </w:num>
-  <w:num w:numId="6" w16cid:durableId="850804120">
-    <w:abstractNumId w:val="4"/>
-  </w:num>
-  <w:num w:numId="7" w16cid:durableId="2060133125">
-    <w:abstractNumId w:val="8"/>
-  </w:num>
-  <w:num w:numId="8" w16cid:durableId="705834323">
-    <w:abstractNumId w:val="3"/>
-  </w:num>
-  <w:num w:numId="9" w16cid:durableId="1110051008">
-    <w:abstractNumId w:val="10"/>
-  </w:num>
-  <w:num w:numId="10" w16cid:durableId="1728139064">
+  <w:num w:numId="19" w16cid:durableId="769014007">
     <w:abstractNumId w:val="0"/>
   </w:num>
-  <w:num w:numId="11" w16cid:durableId="1566791541">
-    <w:abstractNumId w:val="1"/>
-  </w:num>
-  <w:num w:numId="12" w16cid:durableId="1281109234">
-    <w:abstractNumId w:val="13"/>
-  </w:num>
-  <w:num w:numId="13" w16cid:durableId="765200135">
-    <w:abstractNumId w:val="14"/>
-  </w:num>
-  <w:num w:numId="14" w16cid:durableId="1049110374">
-    <w:abstractNumId w:val="9"/>
-  </w:num>
-  <w:num w:numId="15" w16cid:durableId="83117695">
-    <w:abstractNumId w:val="5"/>
+  <w:num w:numId="20" w16cid:durableId="169679165">
+    <w:abstractNumId w:val="18"/>
   </w:num>
 </w:numbering>
 </file>

</xml_diff>

<commit_message>
Modified the analysis document and class diagram the information concerning the function to delete a product. Changed two functions in the traceability diagram.
</commit_message>
<xml_diff>
--- a/docs/Problem analysis.docx
+++ b/docs/Problem analysis.docx
@@ -3019,27 +3019,7 @@
                 <w:lang w:val="en-US" w:eastAsia="es-CO"/>
                 <w14:ligatures w14:val="none"/>
               </w:rPr>
-              <w:t xml:space="preserve"> (data type </w:t>
-            </w:r>
-            <w:proofErr w:type="gramStart"/>
-            <w:r>
-              <w:rPr>
-                <w:rFonts w:ascii="Arial" w:eastAsia="Times New Roman" w:hAnsi="Arial" w:cs="Arial"/>
-                <w:kern w:val="0"/>
-                <w:lang w:val="en-US" w:eastAsia="es-CO"/>
-                <w14:ligatures w14:val="none"/>
-              </w:rPr>
-              <w:t>product[</w:t>
-            </w:r>
-            <w:proofErr w:type="gramEnd"/>
-            <w:r>
-              <w:rPr>
-                <w:rFonts w:ascii="Arial" w:eastAsia="Times New Roman" w:hAnsi="Arial" w:cs="Arial"/>
-                <w:kern w:val="0"/>
-                <w:lang w:val="en-US" w:eastAsia="es-CO"/>
-                <w14:ligatures w14:val="none"/>
-              </w:rPr>
-              <w:t>])</w:t>
+              <w:t xml:space="preserve"> (data type product[])</w:t>
             </w:r>
             <w:r>
               <w:rPr>
@@ -3059,25 +3039,14 @@
               </w:rPr>
               <w:t xml:space="preserve"> </w:t>
             </w:r>
-            <w:proofErr w:type="gramStart"/>
-            <w:r>
-              <w:rPr>
-                <w:rFonts w:ascii="Arial" w:eastAsia="Times New Roman" w:hAnsi="Arial" w:cs="Arial"/>
-                <w:kern w:val="0"/>
-                <w:lang w:val="en-US" w:eastAsia="es-CO"/>
-                <w14:ligatures w14:val="none"/>
-              </w:rPr>
-              <w:t>In order to</w:t>
-            </w:r>
-            <w:proofErr w:type="gramEnd"/>
-            <w:r>
-              <w:rPr>
-                <w:rFonts w:ascii="Arial" w:eastAsia="Times New Roman" w:hAnsi="Arial" w:cs="Arial"/>
-                <w:kern w:val="0"/>
-                <w:lang w:val="en-US" w:eastAsia="es-CO"/>
-                <w14:ligatures w14:val="none"/>
-              </w:rPr>
-              <w:t xml:space="preserve"> register the enumeration like community type and greatest challenge the possible options will be printed for the user to choose from. </w:t>
+            <w:r>
+              <w:rPr>
+                <w:rFonts w:ascii="Arial" w:eastAsia="Times New Roman" w:hAnsi="Arial" w:cs="Arial"/>
+                <w:kern w:val="0"/>
+                <w:lang w:val="en-US" w:eastAsia="es-CO"/>
+                <w14:ligatures w14:val="none"/>
+              </w:rPr>
+              <w:t xml:space="preserve">In order to register the enumeration like community type and greatest challenge the possible options will be printed for the user to choose from. </w:t>
             </w:r>
             <w:r>
               <w:rPr>
@@ -4310,25 +4279,14 @@
               </w:rPr>
               <w:t xml:space="preserve">. </w:t>
             </w:r>
-            <w:proofErr w:type="gramStart"/>
-            <w:r>
-              <w:rPr>
-                <w:rFonts w:ascii="Arial" w:eastAsia="Times New Roman" w:hAnsi="Arial" w:cs="Arial"/>
-                <w:kern w:val="0"/>
-                <w:lang w:val="en-US" w:eastAsia="es-CO"/>
-                <w14:ligatures w14:val="none"/>
-              </w:rPr>
-              <w:t>In order to</w:t>
-            </w:r>
-            <w:proofErr w:type="gramEnd"/>
-            <w:r>
-              <w:rPr>
-                <w:rFonts w:ascii="Arial" w:eastAsia="Times New Roman" w:hAnsi="Arial" w:cs="Arial"/>
-                <w:kern w:val="0"/>
-                <w:lang w:val="en-US" w:eastAsia="es-CO"/>
-                <w14:ligatures w14:val="none"/>
-              </w:rPr>
-              <w:t xml:space="preserve"> select the caregiving community, a small menu displaying all the registered communities will be shown so the user enters one option. </w:t>
+            <w:r>
+              <w:rPr>
+                <w:rFonts w:ascii="Arial" w:eastAsia="Times New Roman" w:hAnsi="Arial" w:cs="Arial"/>
+                <w:kern w:val="0"/>
+                <w:lang w:val="en-US" w:eastAsia="es-CO"/>
+                <w14:ligatures w14:val="none"/>
+              </w:rPr>
+              <w:t xml:space="preserve">In order to select the caregiving community, a small menu displaying all the registered communities will be shown so the user enters one option. </w:t>
             </w:r>
             <w:r>
               <w:rPr>
@@ -6199,27 +6157,7 @@
                 <w:lang w:val="en-US" w:eastAsia="es-CO"/>
                 <w14:ligatures w14:val="none"/>
               </w:rPr>
-              <w:t xml:space="preserve">will create an empty array with 50 spaces to fill with the species that are present in the area (data type </w:t>
-            </w:r>
-            <w:proofErr w:type="gramStart"/>
-            <w:r>
-              <w:rPr>
-                <w:rFonts w:ascii="Arial" w:eastAsia="Times New Roman" w:hAnsi="Arial" w:cs="Arial"/>
-                <w:kern w:val="0"/>
-                <w:lang w:val="en-US" w:eastAsia="es-CO"/>
-                <w14:ligatures w14:val="none"/>
-              </w:rPr>
-              <w:t>Species[</w:t>
-            </w:r>
-            <w:proofErr w:type="gramEnd"/>
-            <w:r>
-              <w:rPr>
-                <w:rFonts w:ascii="Arial" w:eastAsia="Times New Roman" w:hAnsi="Arial" w:cs="Arial"/>
-                <w:kern w:val="0"/>
-                <w:lang w:val="en-US" w:eastAsia="es-CO"/>
-                <w14:ligatures w14:val="none"/>
-              </w:rPr>
-              <w:t>]). The name of the possible registered caregiving communities will be displayed for the user to choose one from</w:t>
+              <w:t>will create an empty array with 50 spaces to fill with the species that are present in the area (data type Species[]). The name of the possible registered caregiving communities will be displayed for the user to choose one from</w:t>
             </w:r>
             <w:r>
               <w:rPr>
@@ -7650,27 +7588,7 @@
                 <w:lang w:val="en-US" w:eastAsia="es-CO"/>
                 <w14:ligatures w14:val="none"/>
               </w:rPr>
-              <w:t xml:space="preserve">re are registered communities beforehand (throwing an empty </w:t>
-            </w:r>
-            <w:proofErr w:type="gramStart"/>
-            <w:r>
-              <w:rPr>
-                <w:rFonts w:ascii="Arial" w:eastAsia="Times New Roman" w:hAnsi="Arial" w:cs="Arial"/>
-                <w:kern w:val="0"/>
-                <w:lang w:val="en-US" w:eastAsia="es-CO"/>
-                <w14:ligatures w14:val="none"/>
-              </w:rPr>
-              <w:t>communities</w:t>
-            </w:r>
-            <w:proofErr w:type="gramEnd"/>
-            <w:r>
-              <w:rPr>
-                <w:rFonts w:ascii="Arial" w:eastAsia="Times New Roman" w:hAnsi="Arial" w:cs="Arial"/>
-                <w:kern w:val="0"/>
-                <w:lang w:val="en-US" w:eastAsia="es-CO"/>
-                <w14:ligatures w14:val="none"/>
-              </w:rPr>
-              <w:t xml:space="preserve"> message if there are none), an int representing a community</w:t>
+              <w:t>re are registered communities beforehand (throwing an empty communities message if there are none), an int representing a community</w:t>
             </w:r>
             <w:r>
               <w:rPr>
@@ -10452,10 +10370,10 @@
         <w:tblLook w:val="04A0" w:firstRow="1" w:lastRow="0" w:firstColumn="1" w:lastColumn="0" w:noHBand="0" w:noVBand="1"/>
       </w:tblPr>
       <w:tblGrid>
-        <w:gridCol w:w="1769"/>
-        <w:gridCol w:w="1703"/>
-        <w:gridCol w:w="938"/>
-        <w:gridCol w:w="4408"/>
+        <w:gridCol w:w="1760"/>
+        <w:gridCol w:w="1923"/>
+        <w:gridCol w:w="918"/>
+        <w:gridCol w:w="4217"/>
       </w:tblGrid>
       <w:tr>
         <w:trPr>
@@ -10675,34 +10593,16 @@
                 <w:lang w:val="en-US" w:eastAsia="es-CO"/>
                 <w14:ligatures w14:val="none"/>
               </w:rPr>
-              <w:t xml:space="preserve"> a user to eliminate a product from a community he will enter the community’s name and the product name so the system can find the product in the community and delete it. </w:t>
-            </w:r>
-            <w:r>
-              <w:rPr>
-                <w:rFonts w:ascii="Arial" w:eastAsia="Times New Roman" w:hAnsi="Arial" w:cs="Arial"/>
-                <w:kern w:val="0"/>
-                <w:lang w:val="en-US" w:eastAsia="es-CO"/>
-                <w14:ligatures w14:val="none"/>
-              </w:rPr>
-              <w:t xml:space="preserve">The system will check that the community’s name and the product’s name </w:t>
-            </w:r>
-            <w:r>
-              <w:rPr>
-                <w:rFonts w:ascii="Arial" w:eastAsia="Times New Roman" w:hAnsi="Arial" w:cs="Arial"/>
-                <w:kern w:val="0"/>
-                <w:lang w:val="en-US" w:eastAsia="es-CO"/>
-                <w14:ligatures w14:val="none"/>
-              </w:rPr>
-              <w:t xml:space="preserve">exist </w:t>
-            </w:r>
-            <w:r>
-              <w:rPr>
-                <w:rFonts w:ascii="Arial" w:eastAsia="Times New Roman" w:hAnsi="Arial" w:cs="Arial"/>
-                <w:kern w:val="0"/>
-                <w:lang w:val="en-US" w:eastAsia="es-CO"/>
-                <w14:ligatures w14:val="none"/>
-              </w:rPr>
-              <w:t xml:space="preserve">to proceed (if they </w:t>
+              <w:t xml:space="preserve"> a user to eliminate a product from a community he </w:t>
+            </w:r>
+            <w:r>
+              <w:rPr>
+                <w:rFonts w:ascii="Arial" w:eastAsia="Times New Roman" w:hAnsi="Arial" w:cs="Arial"/>
+                <w:kern w:val="0"/>
+                <w:lang w:val="en-US" w:eastAsia="es-CO"/>
+                <w14:ligatures w14:val="none"/>
+              </w:rPr>
+              <w:t xml:space="preserve">will enter an int from a menu displaying the existing communities, and then select from the next menu a product that was preregistered to the community. If there is no preregistered community or product a “no </w:t>
             </w:r>
             <w:r>
               <w:rPr>
@@ -10712,16 +10612,16 @@
                 <w14:ligatures w14:val="none"/>
               </w:rPr>
               <w:lastRenderedPageBreak/>
-              <w:t xml:space="preserve">don’t the appropriate message will be printed). </w:t>
-            </w:r>
-            <w:r>
-              <w:rPr>
-                <w:rFonts w:ascii="Arial" w:eastAsia="Times New Roman" w:hAnsi="Arial" w:cs="Arial"/>
-                <w:kern w:val="0"/>
-                <w:lang w:val="en-US" w:eastAsia="es-CO"/>
-                <w14:ligatures w14:val="none"/>
-              </w:rPr>
-              <w:t>If the product is eliminated, a success message will</w:t>
+              <w:t xml:space="preserve">preregistered community” or “no preregistered product” message will be printed. After </w:t>
+            </w:r>
+            <w:r>
+              <w:rPr>
+                <w:rFonts w:ascii="Arial" w:eastAsia="Times New Roman" w:hAnsi="Arial" w:cs="Arial"/>
+                <w:kern w:val="0"/>
+                <w:lang w:val="en-US" w:eastAsia="es-CO"/>
+                <w14:ligatures w14:val="none"/>
+              </w:rPr>
+              <w:t>the product is eliminated, a success message will</w:t>
             </w:r>
             <w:r>
               <w:rPr>
@@ -10970,51 +10870,53 @@
                 <w14:ligatures w14:val="none"/>
               </w:rPr>
             </w:pPr>
-            <w:r>
-              <w:rPr>
-                <w:rFonts w:ascii="Arial" w:eastAsia="Times New Roman" w:hAnsi="Arial" w:cs="Arial"/>
-                <w:kern w:val="0"/>
-                <w:lang w:val="en-US" w:eastAsia="es-CO"/>
-                <w14:ligatures w14:val="none"/>
-              </w:rPr>
-              <w:t>Community Name</w:t>
-            </w:r>
-          </w:p>
-        </w:tc>
-        <w:tc>
-          <w:tcPr>
-            <w:tcW w:w="0" w:type="auto"/>
-            <w:tcBorders>
-              <w:top w:val="single" w:sz="8" w:space="0" w:color="000000"/>
-              <w:left w:val="single" w:sz="8" w:space="0" w:color="000000"/>
-              <w:bottom w:val="single" w:sz="8" w:space="0" w:color="000000"/>
-              <w:right w:val="single" w:sz="8" w:space="0" w:color="000000"/>
-            </w:tcBorders>
-            <w:tcMar>
-              <w:top w:w="100" w:type="dxa"/>
-              <w:left w:w="100" w:type="dxa"/>
-              <w:bottom w:w="100" w:type="dxa"/>
-              <w:right w:w="100" w:type="dxa"/>
-            </w:tcMar>
-          </w:tcPr>
-          <w:p>
-            <w:pPr>
-              <w:spacing w:after="0" w:line="240" w:lineRule="auto"/>
-              <w:rPr>
-                <w:rFonts w:ascii="Arial" w:eastAsia="Times New Roman" w:hAnsi="Arial" w:cs="Arial"/>
-                <w:kern w:val="0"/>
-                <w:lang w:val="en-US" w:eastAsia="es-CO"/>
-                <w14:ligatures w14:val="none"/>
-              </w:rPr>
-            </w:pPr>
-            <w:r>
-              <w:rPr>
-                <w:rFonts w:ascii="Arial" w:eastAsia="Times New Roman" w:hAnsi="Arial" w:cs="Arial"/>
-                <w:kern w:val="0"/>
-                <w:lang w:val="en-US" w:eastAsia="es-CO"/>
-                <w14:ligatures w14:val="none"/>
-              </w:rPr>
-              <w:t>String</w:t>
+            <w:proofErr w:type="spellStart"/>
+            <w:r>
+              <w:rPr>
+                <w:rFonts w:ascii="Arial" w:eastAsia="Times New Roman" w:hAnsi="Arial" w:cs="Arial"/>
+                <w:kern w:val="0"/>
+                <w:lang w:val="en-US" w:eastAsia="es-CO"/>
+                <w14:ligatures w14:val="none"/>
+              </w:rPr>
+              <w:t>IntCommunity</w:t>
+            </w:r>
+            <w:proofErr w:type="spellEnd"/>
+          </w:p>
+        </w:tc>
+        <w:tc>
+          <w:tcPr>
+            <w:tcW w:w="0" w:type="auto"/>
+            <w:tcBorders>
+              <w:top w:val="single" w:sz="8" w:space="0" w:color="000000"/>
+              <w:left w:val="single" w:sz="8" w:space="0" w:color="000000"/>
+              <w:bottom w:val="single" w:sz="8" w:space="0" w:color="000000"/>
+              <w:right w:val="single" w:sz="8" w:space="0" w:color="000000"/>
+            </w:tcBorders>
+            <w:tcMar>
+              <w:top w:w="100" w:type="dxa"/>
+              <w:left w:w="100" w:type="dxa"/>
+              <w:bottom w:w="100" w:type="dxa"/>
+              <w:right w:w="100" w:type="dxa"/>
+            </w:tcMar>
+          </w:tcPr>
+          <w:p>
+            <w:pPr>
+              <w:spacing w:after="0" w:line="240" w:lineRule="auto"/>
+              <w:rPr>
+                <w:rFonts w:ascii="Arial" w:eastAsia="Times New Roman" w:hAnsi="Arial" w:cs="Arial"/>
+                <w:kern w:val="0"/>
+                <w:lang w:val="en-US" w:eastAsia="es-CO"/>
+                <w14:ligatures w14:val="none"/>
+              </w:rPr>
+            </w:pPr>
+            <w:r>
+              <w:rPr>
+                <w:rFonts w:ascii="Arial" w:eastAsia="Times New Roman" w:hAnsi="Arial" w:cs="Arial"/>
+                <w:kern w:val="0"/>
+                <w:lang w:val="en-US" w:eastAsia="es-CO"/>
+                <w14:ligatures w14:val="none"/>
+              </w:rPr>
+              <w:t>int</w:t>
             </w:r>
           </w:p>
         </w:tc>
@@ -11056,7 +10958,7 @@
                 <w:lang w:val="en-US" w:eastAsia="es-CO"/>
                 <w14:ligatures w14:val="none"/>
               </w:rPr>
-              <w:t>The name should already make part of one of the preexisting communities in the system.</w:t>
+              <w:t>The int represents a preregistered community in the system and it is selected from a menu.</w:t>
             </w:r>
           </w:p>
           <w:p>
@@ -11141,51 +11043,53 @@
                 <w14:ligatures w14:val="none"/>
               </w:rPr>
             </w:pPr>
-            <w:r>
-              <w:rPr>
-                <w:rFonts w:ascii="Arial" w:eastAsia="Times New Roman" w:hAnsi="Arial" w:cs="Arial"/>
-                <w:kern w:val="0"/>
-                <w:lang w:val="en-US" w:eastAsia="es-CO"/>
-                <w14:ligatures w14:val="none"/>
-              </w:rPr>
-              <w:t>Product Name</w:t>
-            </w:r>
-          </w:p>
-        </w:tc>
-        <w:tc>
-          <w:tcPr>
-            <w:tcW w:w="0" w:type="auto"/>
-            <w:tcBorders>
-              <w:top w:val="single" w:sz="8" w:space="0" w:color="000000"/>
-              <w:left w:val="single" w:sz="8" w:space="0" w:color="000000"/>
-              <w:bottom w:val="single" w:sz="8" w:space="0" w:color="000000"/>
-              <w:right w:val="single" w:sz="8" w:space="0" w:color="000000"/>
-            </w:tcBorders>
-            <w:tcMar>
-              <w:top w:w="100" w:type="dxa"/>
-              <w:left w:w="100" w:type="dxa"/>
-              <w:bottom w:w="100" w:type="dxa"/>
-              <w:right w:w="100" w:type="dxa"/>
-            </w:tcMar>
-          </w:tcPr>
-          <w:p>
-            <w:pPr>
-              <w:spacing w:after="0" w:line="240" w:lineRule="auto"/>
-              <w:rPr>
-                <w:rFonts w:ascii="Arial" w:eastAsia="Times New Roman" w:hAnsi="Arial" w:cs="Arial"/>
-                <w:kern w:val="0"/>
-                <w:lang w:val="en-US" w:eastAsia="es-CO"/>
-                <w14:ligatures w14:val="none"/>
-              </w:rPr>
-            </w:pPr>
-            <w:r>
-              <w:rPr>
-                <w:rFonts w:ascii="Arial" w:eastAsia="Times New Roman" w:hAnsi="Arial" w:cs="Arial"/>
-                <w:kern w:val="0"/>
-                <w:lang w:val="en-US" w:eastAsia="es-CO"/>
-                <w14:ligatures w14:val="none"/>
-              </w:rPr>
-              <w:t>String</w:t>
+            <w:proofErr w:type="spellStart"/>
+            <w:r>
+              <w:rPr>
+                <w:rFonts w:ascii="Arial" w:eastAsia="Times New Roman" w:hAnsi="Arial" w:cs="Arial"/>
+                <w:kern w:val="0"/>
+                <w:lang w:val="en-US" w:eastAsia="es-CO"/>
+                <w14:ligatures w14:val="none"/>
+              </w:rPr>
+              <w:t>intProduct</w:t>
+            </w:r>
+            <w:proofErr w:type="spellEnd"/>
+          </w:p>
+        </w:tc>
+        <w:tc>
+          <w:tcPr>
+            <w:tcW w:w="0" w:type="auto"/>
+            <w:tcBorders>
+              <w:top w:val="single" w:sz="8" w:space="0" w:color="000000"/>
+              <w:left w:val="single" w:sz="8" w:space="0" w:color="000000"/>
+              <w:bottom w:val="single" w:sz="8" w:space="0" w:color="000000"/>
+              <w:right w:val="single" w:sz="8" w:space="0" w:color="000000"/>
+            </w:tcBorders>
+            <w:tcMar>
+              <w:top w:w="100" w:type="dxa"/>
+              <w:left w:w="100" w:type="dxa"/>
+              <w:bottom w:w="100" w:type="dxa"/>
+              <w:right w:w="100" w:type="dxa"/>
+            </w:tcMar>
+          </w:tcPr>
+          <w:p>
+            <w:pPr>
+              <w:spacing w:after="0" w:line="240" w:lineRule="auto"/>
+              <w:rPr>
+                <w:rFonts w:ascii="Arial" w:eastAsia="Times New Roman" w:hAnsi="Arial" w:cs="Arial"/>
+                <w:kern w:val="0"/>
+                <w:lang w:val="en-US" w:eastAsia="es-CO"/>
+                <w14:ligatures w14:val="none"/>
+              </w:rPr>
+            </w:pPr>
+            <w:r>
+              <w:rPr>
+                <w:rFonts w:ascii="Arial" w:eastAsia="Times New Roman" w:hAnsi="Arial" w:cs="Arial"/>
+                <w:kern w:val="0"/>
+                <w:lang w:val="en-US" w:eastAsia="es-CO"/>
+                <w14:ligatures w14:val="none"/>
+              </w:rPr>
+              <w:t>int</w:t>
             </w:r>
           </w:p>
         </w:tc>
@@ -11227,7 +11131,43 @@
                 <w:lang w:val="en-US" w:eastAsia="es-CO"/>
                 <w14:ligatures w14:val="none"/>
               </w:rPr>
-              <w:t>The name should already make part of one of the preexisting products in the system.</w:t>
+              <w:t xml:space="preserve">The int represents a preregistered </w:t>
+            </w:r>
+            <w:r>
+              <w:rPr>
+                <w:rFonts w:ascii="Arial" w:eastAsia="Times New Roman" w:hAnsi="Arial" w:cs="Arial"/>
+                <w:kern w:val="0"/>
+                <w:lang w:val="en-US" w:eastAsia="es-CO"/>
+                <w14:ligatures w14:val="none"/>
+              </w:rPr>
+              <w:t xml:space="preserve">product </w:t>
+            </w:r>
+            <w:r>
+              <w:rPr>
+                <w:rFonts w:ascii="Arial" w:eastAsia="Times New Roman" w:hAnsi="Arial" w:cs="Arial"/>
+                <w:kern w:val="0"/>
+                <w:lang w:val="en-US" w:eastAsia="es-CO"/>
+                <w14:ligatures w14:val="none"/>
+              </w:rPr>
+              <w:t>in</w:t>
+            </w:r>
+            <w:r>
+              <w:rPr>
+                <w:rFonts w:ascii="Arial" w:eastAsia="Times New Roman" w:hAnsi="Arial" w:cs="Arial"/>
+                <w:kern w:val="0"/>
+                <w:lang w:val="en-US" w:eastAsia="es-CO"/>
+                <w14:ligatures w14:val="none"/>
+              </w:rPr>
+              <w:t xml:space="preserve"> a community</w:t>
+            </w:r>
+            <w:r>
+              <w:rPr>
+                <w:rFonts w:ascii="Arial" w:eastAsia="Times New Roman" w:hAnsi="Arial" w:cs="Arial"/>
+                <w:kern w:val="0"/>
+                <w:lang w:val="en-US" w:eastAsia="es-CO"/>
+                <w14:ligatures w14:val="none"/>
+              </w:rPr>
+              <w:t xml:space="preserve"> and it is selected from a menu.</w:t>
             </w:r>
           </w:p>
           <w:p>
@@ -11336,34 +11276,81 @@
                 <w:lang w:val="en-US" w:eastAsia="es-CO"/>
                 <w14:ligatures w14:val="none"/>
               </w:rPr>
-              <w:t xml:space="preserve">After the user inputs the community’s name and the product, the system will </w:t>
-            </w:r>
-            <w:r>
-              <w:rPr>
-                <w:rFonts w:ascii="Arial" w:eastAsia="Times New Roman" w:hAnsi="Arial" w:cs="Arial"/>
-                <w:kern w:val="0"/>
-                <w:lang w:val="en-US" w:eastAsia="es-CO"/>
-                <w14:ligatures w14:val="none"/>
-              </w:rPr>
-              <w:t xml:space="preserve">check if the community and the product within the community exist. </w:t>
-            </w:r>
-            <w:r>
-              <w:rPr>
-                <w:rFonts w:ascii="Arial" w:eastAsia="Times New Roman" w:hAnsi="Arial" w:cs="Arial"/>
-                <w:kern w:val="0"/>
-                <w:lang w:val="en-US" w:eastAsia="es-CO"/>
-                <w14:ligatures w14:val="none"/>
-              </w:rPr>
-              <w:t xml:space="preserve">In the case the community or the product within the community are not registered, then a nonexistent community or product message will pop up. </w:t>
-            </w:r>
-            <w:r>
-              <w:rPr>
-                <w:rFonts w:ascii="Arial" w:eastAsia="Times New Roman" w:hAnsi="Arial" w:cs="Arial"/>
-                <w:kern w:val="0"/>
-                <w:lang w:val="en-US" w:eastAsia="es-CO"/>
-                <w14:ligatures w14:val="none"/>
-              </w:rPr>
-              <w:t xml:space="preserve">If both exist, then it will </w:t>
+              <w:t>After the user inputs the community’s name and the product</w:t>
+            </w:r>
+            <w:r>
+              <w:rPr>
+                <w:rFonts w:ascii="Arial" w:eastAsia="Times New Roman" w:hAnsi="Arial" w:cs="Arial"/>
+                <w:kern w:val="0"/>
+                <w:lang w:val="en-US" w:eastAsia="es-CO"/>
+                <w14:ligatures w14:val="none"/>
+              </w:rPr>
+              <w:t xml:space="preserve"> from two separate menus represented by </w:t>
+            </w:r>
+            <w:proofErr w:type="spellStart"/>
+            <w:r>
+              <w:rPr>
+                <w:rFonts w:ascii="Arial" w:eastAsia="Times New Roman" w:hAnsi="Arial" w:cs="Arial"/>
+                <w:kern w:val="0"/>
+                <w:lang w:val="en-US" w:eastAsia="es-CO"/>
+                <w14:ligatures w14:val="none"/>
+              </w:rPr>
+              <w:t>ints</w:t>
+            </w:r>
+            <w:proofErr w:type="spellEnd"/>
+            <w:r>
+              <w:rPr>
+                <w:rFonts w:ascii="Arial" w:eastAsia="Times New Roman" w:hAnsi="Arial" w:cs="Arial"/>
+                <w:kern w:val="0"/>
+                <w:lang w:val="en-US" w:eastAsia="es-CO"/>
+                <w14:ligatures w14:val="none"/>
+              </w:rPr>
+              <w:t xml:space="preserve">, the system will allow the product to be deleted. If there are no preregistered communities or products within a community two different no preregistered messages will appear. </w:t>
+            </w:r>
+            <w:r>
+              <w:rPr>
+                <w:rFonts w:ascii="Arial" w:eastAsia="Times New Roman" w:hAnsi="Arial" w:cs="Arial"/>
+                <w:kern w:val="0"/>
+                <w:lang w:val="en-US" w:eastAsia="es-CO"/>
+                <w14:ligatures w14:val="none"/>
+              </w:rPr>
+              <w:t>If</w:t>
+            </w:r>
+            <w:r>
+              <w:rPr>
+                <w:rFonts w:ascii="Arial" w:eastAsia="Times New Roman" w:hAnsi="Arial" w:cs="Arial"/>
+                <w:kern w:val="0"/>
+                <w:lang w:val="en-US" w:eastAsia="es-CO"/>
+                <w14:ligatures w14:val="none"/>
+              </w:rPr>
+              <w:t xml:space="preserve"> there is at least one community and one product</w:t>
+            </w:r>
+            <w:r>
+              <w:rPr>
+                <w:rFonts w:ascii="Arial" w:eastAsia="Times New Roman" w:hAnsi="Arial" w:cs="Arial"/>
+                <w:kern w:val="0"/>
+                <w:lang w:val="en-US" w:eastAsia="es-CO"/>
+                <w14:ligatures w14:val="none"/>
+              </w:rPr>
+              <w:t>, then it will</w:t>
+            </w:r>
+            <w:r>
+              <w:rPr>
+                <w:rFonts w:ascii="Arial" w:eastAsia="Times New Roman" w:hAnsi="Arial" w:cs="Arial"/>
+                <w:kern w:val="0"/>
+                <w:lang w:val="en-US" w:eastAsia="es-CO"/>
+                <w14:ligatures w14:val="none"/>
+              </w:rPr>
+              <w:t xml:space="preserve"> allow the user to</w:t>
+            </w:r>
+            <w:r>
+              <w:rPr>
+                <w:rFonts w:ascii="Arial" w:eastAsia="Times New Roman" w:hAnsi="Arial" w:cs="Arial"/>
+                <w:kern w:val="0"/>
+                <w:lang w:val="en-US" w:eastAsia="es-CO"/>
+                <w14:ligatures w14:val="none"/>
+              </w:rPr>
+              <w:t xml:space="preserve"> </w:t>
             </w:r>
             <w:r>
               <w:rPr>
@@ -11744,7 +11731,7 @@
                 <w:lang w:val="en-US" w:eastAsia="es-CO"/>
                 <w14:ligatures w14:val="none"/>
               </w:rPr>
-              <w:t>Nonexistent community</w:t>
+              <w:t>No preregistered community</w:t>
             </w:r>
           </w:p>
         </w:tc>
@@ -11818,7 +11805,16 @@
                 <w:lang w:val="en-US" w:eastAsia="es-CO"/>
                 <w14:ligatures w14:val="none"/>
               </w:rPr>
-              <w:t>A message saying that the entered community doesn’t exist will be printed.</w:t>
+              <w:t>A message saying that the</w:t>
+            </w:r>
+            <w:r>
+              <w:rPr>
+                <w:rFonts w:ascii="Arial" w:eastAsia="Times New Roman" w:hAnsi="Arial" w:cs="Arial"/>
+                <w:kern w:val="0"/>
+                <w:lang w:val="en-US" w:eastAsia="es-CO"/>
+                <w14:ligatures w14:val="none"/>
+              </w:rPr>
+              <w:t>re are no communities registered will be printed.</w:t>
             </w:r>
           </w:p>
         </w:tc>
@@ -11882,7 +11878,7 @@
                 <w:lang w:val="en-US" w:eastAsia="es-CO"/>
                 <w14:ligatures w14:val="none"/>
               </w:rPr>
-              <w:t>Nonexistent product</w:t>
+              <w:t>No preregistered product</w:t>
             </w:r>
           </w:p>
         </w:tc>
@@ -11956,7 +11952,16 @@
                 <w:lang w:val="en-US" w:eastAsia="es-CO"/>
                 <w14:ligatures w14:val="none"/>
               </w:rPr>
-              <w:t>A message showing that the entered product is not registered within the community will be shown.</w:t>
+              <w:t>A message showing that the</w:t>
+            </w:r>
+            <w:r>
+              <w:rPr>
+                <w:rFonts w:ascii="Arial" w:eastAsia="Times New Roman" w:hAnsi="Arial" w:cs="Arial"/>
+                <w:kern w:val="0"/>
+                <w:lang w:val="en-US" w:eastAsia="es-CO"/>
+                <w14:ligatures w14:val="none"/>
+              </w:rPr>
+              <w:t>re are no preregistered products in that community will be printed.</w:t>
             </w:r>
           </w:p>
         </w:tc>
@@ -12628,27 +12633,7 @@
                 <w:lang w:val="en-US" w:eastAsia="es-CO"/>
                 <w14:ligatures w14:val="none"/>
               </w:rPr>
-              <w:t xml:space="preserve"> register a species </w:t>
-            </w:r>
-            <w:proofErr w:type="gramStart"/>
-            <w:r>
-              <w:rPr>
-                <w:rFonts w:ascii="Arial" w:eastAsia="Times New Roman" w:hAnsi="Arial" w:cs="Arial"/>
-                <w:kern w:val="0"/>
-                <w:lang w:val="en-US" w:eastAsia="es-CO"/>
-                <w14:ligatures w14:val="none"/>
-              </w:rPr>
-              <w:t>as long as</w:t>
-            </w:r>
-            <w:proofErr w:type="gramEnd"/>
-            <w:r>
-              <w:rPr>
-                <w:rFonts w:ascii="Arial" w:eastAsia="Times New Roman" w:hAnsi="Arial" w:cs="Arial"/>
-                <w:kern w:val="0"/>
-                <w:lang w:val="en-US" w:eastAsia="es-CO"/>
-                <w14:ligatures w14:val="none"/>
-              </w:rPr>
-              <w:t xml:space="preserve"> he enters the place’s name, species’ name, type</w:t>
+              <w:t xml:space="preserve"> register a species as long as he enters the place’s name, species’ name, type</w:t>
             </w:r>
             <w:r>
               <w:rPr>
@@ -13912,7 +13897,6 @@
                 <w:lang w:val="en-US" w:eastAsia="es-CO"/>
                 <w14:ligatures w14:val="none"/>
               </w:rPr>
-              <w:lastRenderedPageBreak/>
               <w:t>Results or postcondition</w:t>
             </w:r>
           </w:p>
@@ -15331,7 +15315,6 @@
                 <w:lang w:val="en-US" w:eastAsia="es-CO"/>
                 <w14:ligatures w14:val="none"/>
               </w:rPr>
-              <w:lastRenderedPageBreak/>
               <w:t>Identifier and Name:</w:t>
             </w:r>
           </w:p>
@@ -16827,7 +16810,6 @@
                 <w:lang w:val="en-US" w:eastAsia="es-CO"/>
                 <w14:ligatures w14:val="none"/>
               </w:rPr>
-              <w:lastRenderedPageBreak/>
               <w:t>Results or postcondition</w:t>
             </w:r>
           </w:p>
@@ -18157,6 +18139,7 @@
                 <w:lang w:val="en-US" w:eastAsia="es-CO"/>
                 <w14:ligatures w14:val="none"/>
               </w:rPr>
+              <w:lastRenderedPageBreak/>
               <w:t>Identifier and Name:</w:t>
             </w:r>
           </w:p>
@@ -18285,7 +18268,6 @@
                 <w:lang w:val="en-US" w:eastAsia="es-CO"/>
                 <w14:ligatures w14:val="none"/>
               </w:rPr>
-              <w:lastRenderedPageBreak/>
               <w:t>Summary:</w:t>
             </w:r>
           </w:p>
@@ -19764,6 +19746,7 @@
                 <w:lang w:val="en-US" w:eastAsia="es-CO"/>
                 <w14:ligatures w14:val="none"/>
               </w:rPr>
+              <w:lastRenderedPageBreak/>
               <w:t>Identifier and Name:</w:t>
             </w:r>
           </w:p>
@@ -19902,7 +19885,6 @@
                 <w:lang w:val="en-US" w:eastAsia="es-CO"/>
                 <w14:ligatures w14:val="none"/>
               </w:rPr>
-              <w:lastRenderedPageBreak/>
               <w:t>Summary:</w:t>
             </w:r>
           </w:p>
@@ -21301,7 +21283,6 @@
                 <w:lang w:val="en-US" w:eastAsia="es-CO"/>
                 <w14:ligatures w14:val="none"/>
               </w:rPr>
-              <w:lastRenderedPageBreak/>
               <w:t xml:space="preserve">information </w:t>
             </w:r>
             <w:r>
@@ -22533,27 +22514,7 @@
                 <w:lang w:val="en-US" w:eastAsia="es-CO"/>
                 <w14:ligatures w14:val="none"/>
               </w:rPr>
-              <w:t xml:space="preserve">). If </w:t>
-            </w:r>
-            <w:proofErr w:type="gramStart"/>
-            <w:r>
-              <w:rPr>
-                <w:rFonts w:ascii="Arial" w:eastAsia="Times New Roman" w:hAnsi="Arial" w:cs="Arial"/>
-                <w:kern w:val="0"/>
-                <w:lang w:val="en-US" w:eastAsia="es-CO"/>
-                <w14:ligatures w14:val="none"/>
-              </w:rPr>
-              <w:t>both of the mentioned</w:t>
-            </w:r>
-            <w:proofErr w:type="gramEnd"/>
-            <w:r>
-              <w:rPr>
-                <w:rFonts w:ascii="Arial" w:eastAsia="Times New Roman" w:hAnsi="Arial" w:cs="Arial"/>
-                <w:kern w:val="0"/>
-                <w:lang w:val="en-US" w:eastAsia="es-CO"/>
-                <w14:ligatures w14:val="none"/>
-              </w:rPr>
-              <w:t xml:space="preserve"> challenges don’t make part of the communities registered in the program, an empty challenge message will be printed. </w:t>
+              <w:t xml:space="preserve">). If both of the mentioned challenges don’t make part of the communities registered in the program, an empty challenge message will be printed. </w:t>
             </w:r>
             <w:r>
               <w:rPr>
@@ -22888,7 +22849,17 @@
                 <w:lang w:val="en-US" w:eastAsia="es-CO"/>
                 <w14:ligatures w14:val="none"/>
               </w:rPr>
-              <w:t>shown either of the two challenges (absence of hospitals or lack of schools) will be printed.</w:t>
+              <w:t xml:space="preserve">shown either of the </w:t>
+            </w:r>
+            <w:r>
+              <w:rPr>
+                <w:rFonts w:ascii="Arial" w:eastAsia="Times New Roman" w:hAnsi="Arial" w:cs="Arial"/>
+                <w:kern w:val="0"/>
+                <w:lang w:val="en-US" w:eastAsia="es-CO"/>
+                <w14:ligatures w14:val="none"/>
+              </w:rPr>
+              <w:lastRenderedPageBreak/>
+              <w:t>two challenges (absence of hospitals or lack of schools) will be printed.</w:t>
             </w:r>
           </w:p>
         </w:tc>

</xml_diff>

<commit_message>
Changed challenges in a community to work as an array to add multiple challenges. Updated the javadoc, analysis, class diagram and traceability diagram.
</commit_message>
<xml_diff>
--- a/docs/Problem analysis.docx
+++ b/docs/Problem analysis.docx
@@ -1268,8 +1268,8 @@
       </w:tblPr>
       <w:tblGrid>
         <w:gridCol w:w="1655"/>
-        <w:gridCol w:w="2478"/>
-        <w:gridCol w:w="1943"/>
+        <w:gridCol w:w="2301"/>
+        <w:gridCol w:w="2120"/>
         <w:gridCol w:w="2742"/>
       </w:tblGrid>
       <w:tr>
@@ -1459,7 +1459,25 @@
                 <w:lang w:val="en-US" w:eastAsia="es-CO"/>
                 <w14:ligatures w14:val="none"/>
               </w:rPr>
-              <w:t>greatest challenges. At the start, the product inventory is an empty array of 20 elements that will be filled as the program progresses</w:t>
+              <w:t xml:space="preserve">greatest challenges. </w:t>
+            </w:r>
+            <w:r>
+              <w:rPr>
+                <w:rFonts w:ascii="Arial" w:eastAsia="Times New Roman" w:hAnsi="Arial" w:cs="Arial"/>
+                <w:kern w:val="0"/>
+                <w:lang w:val="en-US" w:eastAsia="es-CO"/>
+                <w14:ligatures w14:val="none"/>
+              </w:rPr>
+              <w:t xml:space="preserve">The greatest challenges will be asked one by one, and the user must answer each one with yes or no. </w:t>
+            </w:r>
+            <w:r>
+              <w:rPr>
+                <w:rFonts w:ascii="Arial" w:eastAsia="Times New Roman" w:hAnsi="Arial" w:cs="Arial"/>
+                <w:kern w:val="0"/>
+                <w:lang w:val="en-US" w:eastAsia="es-CO"/>
+                <w14:ligatures w14:val="none"/>
+              </w:rPr>
+              <w:t>At the start, the product inventory is an empty array of 20 elements that will be filled as the program progresses</w:t>
             </w:r>
             <w:r>
               <w:rPr>
@@ -1486,7 +1504,7 @@
                 <w:lang w:val="en-US" w:eastAsia="es-CO"/>
                 <w14:ligatures w14:val="none"/>
               </w:rPr>
-              <w:t xml:space="preserve">The community type and the greatest challenges options will be displayed so the user can pick one of each. </w:t>
+              <w:t xml:space="preserve">The community type options will be displayed so the user can pick one of each. </w:t>
             </w:r>
             <w:r>
               <w:rPr>
@@ -2657,17 +2675,15 @@
                 <w14:ligatures w14:val="none"/>
               </w:rPr>
             </w:pPr>
-            <w:proofErr w:type="spellStart"/>
-            <w:r>
-              <w:rPr>
-                <w:rFonts w:ascii="Arial" w:eastAsia="Times New Roman" w:hAnsi="Arial" w:cs="Arial"/>
-                <w:kern w:val="0"/>
-                <w:lang w:val="en-US" w:eastAsia="es-CO"/>
-                <w14:ligatures w14:val="none"/>
-              </w:rPr>
-              <w:t>intChallenge</w:t>
-            </w:r>
-            <w:proofErr w:type="spellEnd"/>
+            <w:r>
+              <w:rPr>
+                <w:rFonts w:ascii="Arial" w:eastAsia="Times New Roman" w:hAnsi="Arial" w:cs="Arial"/>
+                <w:kern w:val="0"/>
+                <w:lang w:val="en-US" w:eastAsia="es-CO"/>
+                <w14:ligatures w14:val="none"/>
+              </w:rPr>
+              <w:t>Greatest challenges</w:t>
+            </w:r>
           </w:p>
         </w:tc>
         <w:tc>
@@ -2703,7 +2719,7 @@
                 <w:lang w:val="en-US" w:eastAsia="es-CO"/>
                 <w14:ligatures w14:val="none"/>
               </w:rPr>
-              <w:t>int</w:t>
+              <w:t>String</w:t>
             </w:r>
           </w:p>
         </w:tc>
@@ -2745,7 +2761,7 @@
                 <w:lang w:val="en-US" w:eastAsia="es-CO"/>
                 <w14:ligatures w14:val="none"/>
               </w:rPr>
-              <w:t>Must be one of the following options:</w:t>
+              <w:t>A yes or no question will be printed for every possible challenge and the user must answer each one that applies in order to register 0 or more challenges to the community. This are the possible option of challenges:</w:t>
             </w:r>
           </w:p>
           <w:p>
@@ -3010,16 +3026,54 @@
                 <w:lang w:val="en-US" w:eastAsia="es-CO"/>
                 <w14:ligatures w14:val="none"/>
               </w:rPr>
-              <w:t>. The system will create an array of 20 empty spaces to later fill with the community’s product inventory</w:t>
-            </w:r>
-            <w:r>
-              <w:rPr>
-                <w:rFonts w:ascii="Arial" w:eastAsia="Times New Roman" w:hAnsi="Arial" w:cs="Arial"/>
-                <w:kern w:val="0"/>
-                <w:lang w:val="en-US" w:eastAsia="es-CO"/>
-                <w14:ligatures w14:val="none"/>
-              </w:rPr>
-              <w:t xml:space="preserve"> (data type product[])</w:t>
+              <w:t xml:space="preserve">. </w:t>
+            </w:r>
+            <w:r>
+              <w:rPr>
+                <w:rFonts w:ascii="Arial" w:eastAsia="Times New Roman" w:hAnsi="Arial" w:cs="Arial"/>
+                <w:kern w:val="0"/>
+                <w:lang w:val="en-US" w:eastAsia="es-CO"/>
+                <w14:ligatures w14:val="none"/>
+              </w:rPr>
+              <w:t xml:space="preserve">The greatest challenges are selected by answering “yes” or “no” to the 4 possible options. </w:t>
+            </w:r>
+            <w:r>
+              <w:rPr>
+                <w:rFonts w:ascii="Arial" w:eastAsia="Times New Roman" w:hAnsi="Arial" w:cs="Arial"/>
+                <w:kern w:val="0"/>
+                <w:lang w:val="en-US" w:eastAsia="es-CO"/>
+                <w14:ligatures w14:val="none"/>
+              </w:rPr>
+              <w:t>The system will create an array of 20 empty spaces to later fill with the community’s product inventory</w:t>
+            </w:r>
+            <w:r>
+              <w:rPr>
+                <w:rFonts w:ascii="Arial" w:eastAsia="Times New Roman" w:hAnsi="Arial" w:cs="Arial"/>
+                <w:kern w:val="0"/>
+                <w:lang w:val="en-US" w:eastAsia="es-CO"/>
+                <w14:ligatures w14:val="none"/>
+              </w:rPr>
+              <w:t xml:space="preserve"> (data type </w:t>
+            </w:r>
+            <w:proofErr w:type="gramStart"/>
+            <w:r>
+              <w:rPr>
+                <w:rFonts w:ascii="Arial" w:eastAsia="Times New Roman" w:hAnsi="Arial" w:cs="Arial"/>
+                <w:kern w:val="0"/>
+                <w:lang w:val="en-US" w:eastAsia="es-CO"/>
+                <w14:ligatures w14:val="none"/>
+              </w:rPr>
+              <w:t>product[</w:t>
+            </w:r>
+            <w:proofErr w:type="gramEnd"/>
+            <w:r>
+              <w:rPr>
+                <w:rFonts w:ascii="Arial" w:eastAsia="Times New Roman" w:hAnsi="Arial" w:cs="Arial"/>
+                <w:kern w:val="0"/>
+                <w:lang w:val="en-US" w:eastAsia="es-CO"/>
+                <w14:ligatures w14:val="none"/>
+              </w:rPr>
+              <w:t>])</w:t>
             </w:r>
             <w:r>
               <w:rPr>
@@ -3039,14 +3093,52 @@
               </w:rPr>
               <w:t xml:space="preserve"> </w:t>
             </w:r>
-            <w:r>
-              <w:rPr>
-                <w:rFonts w:ascii="Arial" w:eastAsia="Times New Roman" w:hAnsi="Arial" w:cs="Arial"/>
-                <w:kern w:val="0"/>
-                <w:lang w:val="en-US" w:eastAsia="es-CO"/>
-                <w14:ligatures w14:val="none"/>
-              </w:rPr>
-              <w:t xml:space="preserve">In order to register the enumeration like community type and greatest challenge the possible options will be printed for the user to choose from. </w:t>
+            <w:proofErr w:type="gramStart"/>
+            <w:r>
+              <w:rPr>
+                <w:rFonts w:ascii="Arial" w:eastAsia="Times New Roman" w:hAnsi="Arial" w:cs="Arial"/>
+                <w:kern w:val="0"/>
+                <w:lang w:val="en-US" w:eastAsia="es-CO"/>
+                <w14:ligatures w14:val="none"/>
+              </w:rPr>
+              <w:t>In order to</w:t>
+            </w:r>
+            <w:proofErr w:type="gramEnd"/>
+            <w:r>
+              <w:rPr>
+                <w:rFonts w:ascii="Arial" w:eastAsia="Times New Roman" w:hAnsi="Arial" w:cs="Arial"/>
+                <w:kern w:val="0"/>
+                <w:lang w:val="en-US" w:eastAsia="es-CO"/>
+                <w14:ligatures w14:val="none"/>
+              </w:rPr>
+              <w:t xml:space="preserve"> register the enumeration like community type </w:t>
+            </w:r>
+            <w:r>
+              <w:rPr>
+                <w:rFonts w:ascii="Arial" w:eastAsia="Times New Roman" w:hAnsi="Arial" w:cs="Arial"/>
+                <w:kern w:val="0"/>
+                <w:lang w:val="en-US" w:eastAsia="es-CO"/>
+                <w14:ligatures w14:val="none"/>
+              </w:rPr>
+              <w:t xml:space="preserve">the </w:t>
+            </w:r>
+            <w:r>
+              <w:rPr>
+                <w:rFonts w:ascii="Arial" w:eastAsia="Times New Roman" w:hAnsi="Arial" w:cs="Arial"/>
+                <w:kern w:val="0"/>
+                <w:lang w:val="en-US" w:eastAsia="es-CO"/>
+                <w14:ligatures w14:val="none"/>
+              </w:rPr>
+              <w:t xml:space="preserve">possible options will be printed for the user to choose from. </w:t>
+            </w:r>
+            <w:r>
+              <w:rPr>
+                <w:rFonts w:ascii="Arial" w:eastAsia="Times New Roman" w:hAnsi="Arial" w:cs="Arial"/>
+                <w:kern w:val="0"/>
+                <w:lang w:val="en-US" w:eastAsia="es-CO"/>
+                <w14:ligatures w14:val="none"/>
+              </w:rPr>
+              <w:t xml:space="preserve">The greatest challenges questions will then be turned into their respective literal position and then into the literals themselves. </w:t>
             </w:r>
             <w:r>
               <w:rPr>
@@ -3128,6 +3220,7 @@
                 <w:lang w:val="en-US" w:eastAsia="es-CO"/>
                 <w14:ligatures w14:val="none"/>
               </w:rPr>
+              <w:lastRenderedPageBreak/>
               <w:t>Outputs</w:t>
             </w:r>
           </w:p>
@@ -3686,17 +3779,7 @@
                 <w:lang w:val="en-US" w:eastAsia="es-CO"/>
                 <w14:ligatures w14:val="none"/>
               </w:rPr>
-              <w:t xml:space="preserve">A message stating there was an error of unknown cause that didn't allow the </w:t>
-            </w:r>
-            <w:r>
-              <w:rPr>
-                <w:rFonts w:ascii="Arial" w:eastAsia="Times New Roman" w:hAnsi="Arial" w:cs="Arial"/>
-                <w:kern w:val="0"/>
-                <w:lang w:val="en-US" w:eastAsia="es-CO"/>
-                <w14:ligatures w14:val="none"/>
-              </w:rPr>
-              <w:lastRenderedPageBreak/>
-              <w:t>community to be registered will be printed.</w:t>
+              <w:t>A message stating there was an error of unknown cause that didn't allow the community to be registered will be printed.</w:t>
             </w:r>
           </w:p>
         </w:tc>
@@ -4279,14 +4362,25 @@
               </w:rPr>
               <w:t xml:space="preserve">. </w:t>
             </w:r>
-            <w:r>
-              <w:rPr>
-                <w:rFonts w:ascii="Arial" w:eastAsia="Times New Roman" w:hAnsi="Arial" w:cs="Arial"/>
-                <w:kern w:val="0"/>
-                <w:lang w:val="en-US" w:eastAsia="es-CO"/>
-                <w14:ligatures w14:val="none"/>
-              </w:rPr>
-              <w:t xml:space="preserve">In order to select the caregiving community, a small menu displaying all the registered communities will be shown so the user enters one option. </w:t>
+            <w:proofErr w:type="gramStart"/>
+            <w:r>
+              <w:rPr>
+                <w:rFonts w:ascii="Arial" w:eastAsia="Times New Roman" w:hAnsi="Arial" w:cs="Arial"/>
+                <w:kern w:val="0"/>
+                <w:lang w:val="en-US" w:eastAsia="es-CO"/>
+                <w14:ligatures w14:val="none"/>
+              </w:rPr>
+              <w:t>In order to</w:t>
+            </w:r>
+            <w:proofErr w:type="gramEnd"/>
+            <w:r>
+              <w:rPr>
+                <w:rFonts w:ascii="Arial" w:eastAsia="Times New Roman" w:hAnsi="Arial" w:cs="Arial"/>
+                <w:kern w:val="0"/>
+                <w:lang w:val="en-US" w:eastAsia="es-CO"/>
+                <w14:ligatures w14:val="none"/>
+              </w:rPr>
+              <w:t xml:space="preserve"> select the caregiving community, a small menu displaying all the registered communities will be shown so the user enters one option. </w:t>
             </w:r>
             <w:r>
               <w:rPr>
@@ -4331,7 +4425,17 @@
                 <w:lang w:val="en-US" w:eastAsia="es-CO"/>
                 <w14:ligatures w14:val="none"/>
               </w:rPr>
-              <w:t xml:space="preserve">If the place is registered correctly, a message stating that the process was successful will pop up. On the other hand, a message of error, incomplete information or invalid information will be printed depending on the cause of the error. </w:t>
+              <w:t xml:space="preserve">If the place is registered correctly, a message stating that the process was successful will pop up. On the other hand, a message of error, </w:t>
+            </w:r>
+            <w:r>
+              <w:rPr>
+                <w:rFonts w:ascii="Arial" w:eastAsia="Times New Roman" w:hAnsi="Arial" w:cs="Arial"/>
+                <w:kern w:val="0"/>
+                <w:lang w:val="en-US" w:eastAsia="es-CO"/>
+                <w14:ligatures w14:val="none"/>
+              </w:rPr>
+              <w:lastRenderedPageBreak/>
+              <w:t xml:space="preserve">incomplete information or invalid information will be printed depending on the cause of the error. </w:t>
             </w:r>
           </w:p>
         </w:tc>
@@ -4377,6 +4481,7 @@
                 <w:lang w:val="en-US" w:eastAsia="es-CO"/>
                 <w14:ligatures w14:val="none"/>
               </w:rPr>
+              <w:lastRenderedPageBreak/>
               <w:t>Inputs</w:t>
             </w:r>
           </w:p>
@@ -6157,7 +6262,27 @@
                 <w:lang w:val="en-US" w:eastAsia="es-CO"/>
                 <w14:ligatures w14:val="none"/>
               </w:rPr>
-              <w:t>will create an empty array with 50 spaces to fill with the species that are present in the area (data type Species[]). The name of the possible registered caregiving communities will be displayed for the user to choose one from</w:t>
+              <w:t xml:space="preserve">will create an empty array with 50 spaces to fill with the species that are present in the area (data type </w:t>
+            </w:r>
+            <w:proofErr w:type="gramStart"/>
+            <w:r>
+              <w:rPr>
+                <w:rFonts w:ascii="Arial" w:eastAsia="Times New Roman" w:hAnsi="Arial" w:cs="Arial"/>
+                <w:kern w:val="0"/>
+                <w:lang w:val="en-US" w:eastAsia="es-CO"/>
+                <w14:ligatures w14:val="none"/>
+              </w:rPr>
+              <w:t>Species[</w:t>
+            </w:r>
+            <w:proofErr w:type="gramEnd"/>
+            <w:r>
+              <w:rPr>
+                <w:rFonts w:ascii="Arial" w:eastAsia="Times New Roman" w:hAnsi="Arial" w:cs="Arial"/>
+                <w:kern w:val="0"/>
+                <w:lang w:val="en-US" w:eastAsia="es-CO"/>
+                <w14:ligatures w14:val="none"/>
+              </w:rPr>
+              <w:t>]). The name of the possible registered caregiving communities will be displayed for the user to choose one from</w:t>
             </w:r>
             <w:r>
               <w:rPr>
@@ -6175,7 +6300,17 @@
                 <w:lang w:val="en-US" w:eastAsia="es-CO"/>
                 <w14:ligatures w14:val="none"/>
               </w:rPr>
-              <w:t xml:space="preserve"> (if there are no preregistered communities a message will be printed). Next, two other small menus will be printed showing the available options for the department and place type for the user to enter their choice as an int. </w:t>
+              <w:t xml:space="preserve"> (if there are no preregistered communities a </w:t>
+            </w:r>
+            <w:r>
+              <w:rPr>
+                <w:rFonts w:ascii="Arial" w:eastAsia="Times New Roman" w:hAnsi="Arial" w:cs="Arial"/>
+                <w:kern w:val="0"/>
+                <w:lang w:val="en-US" w:eastAsia="es-CO"/>
+                <w14:ligatures w14:val="none"/>
+              </w:rPr>
+              <w:lastRenderedPageBreak/>
+              <w:t xml:space="preserve">message will be printed). Next, two other small menus will be printed showing the available options for the department and place type for the user to enter their choice as an int. </w:t>
             </w:r>
             <w:r>
               <w:rPr>
@@ -6239,6 +6374,7 @@
                 <w:lang w:val="en-US" w:eastAsia="es-CO"/>
                 <w14:ligatures w14:val="none"/>
               </w:rPr>
+              <w:lastRenderedPageBreak/>
               <w:t>Outputs</w:t>
             </w:r>
           </w:p>
@@ -7588,7 +7724,27 @@
                 <w:lang w:val="en-US" w:eastAsia="es-CO"/>
                 <w14:ligatures w14:val="none"/>
               </w:rPr>
-              <w:t>re are registered communities beforehand (throwing an empty communities message if there are none), an int representing a community</w:t>
+              <w:t xml:space="preserve">re are registered communities beforehand (throwing an empty </w:t>
+            </w:r>
+            <w:proofErr w:type="gramStart"/>
+            <w:r>
+              <w:rPr>
+                <w:rFonts w:ascii="Arial" w:eastAsia="Times New Roman" w:hAnsi="Arial" w:cs="Arial"/>
+                <w:kern w:val="0"/>
+                <w:lang w:val="en-US" w:eastAsia="es-CO"/>
+                <w14:ligatures w14:val="none"/>
+              </w:rPr>
+              <w:t>communities</w:t>
+            </w:r>
+            <w:proofErr w:type="gramEnd"/>
+            <w:r>
+              <w:rPr>
+                <w:rFonts w:ascii="Arial" w:eastAsia="Times New Roman" w:hAnsi="Arial" w:cs="Arial"/>
+                <w:kern w:val="0"/>
+                <w:lang w:val="en-US" w:eastAsia="es-CO"/>
+                <w14:ligatures w14:val="none"/>
+              </w:rPr>
+              <w:t xml:space="preserve"> message if there are none), an int representing a community</w:t>
             </w:r>
             <w:r>
               <w:rPr>
@@ -7705,7 +7861,17 @@
                 <w:lang w:val="en-US" w:eastAsia="es-CO"/>
                 <w14:ligatures w14:val="none"/>
               </w:rPr>
-              <w:t xml:space="preserve">After a product is created and associated to a community, it will show a message stating that the product was registered successfully. If any error were to appear, the error message, incomplete information or invalid information will be printed depending on the root of the error. </w:t>
+              <w:t xml:space="preserve">After a product is created and associated to a community, it will show a message stating that the product was </w:t>
+            </w:r>
+            <w:r>
+              <w:rPr>
+                <w:rFonts w:ascii="Arial" w:eastAsia="Times New Roman" w:hAnsi="Arial" w:cs="Arial"/>
+                <w:kern w:val="0"/>
+                <w:lang w:val="en-US" w:eastAsia="es-CO"/>
+                <w14:ligatures w14:val="none"/>
+              </w:rPr>
+              <w:lastRenderedPageBreak/>
+              <w:t xml:space="preserve">registered successfully. If any error were to appear, the error message, incomplete information or invalid information will be printed depending on the root of the error. </w:t>
             </w:r>
           </w:p>
         </w:tc>
@@ -7751,6 +7917,7 @@
                 <w:lang w:val="en-US" w:eastAsia="es-CO"/>
                 <w14:ligatures w14:val="none"/>
               </w:rPr>
+              <w:lastRenderedPageBreak/>
               <w:t>Inputs</w:t>
             </w:r>
           </w:p>
@@ -8028,17 +8195,7 @@
                 <w:lang w:val="en-US" w:eastAsia="es-CO"/>
                 <w14:ligatures w14:val="none"/>
               </w:rPr>
-              <w:t xml:space="preserve"> (they will be printed </w:t>
-            </w:r>
-            <w:r>
-              <w:rPr>
-                <w:rFonts w:ascii="Arial" w:eastAsia="Times New Roman" w:hAnsi="Arial" w:cs="Arial"/>
-                <w:kern w:val="0"/>
-                <w:lang w:val="en-US" w:eastAsia="es-CO"/>
-                <w14:ligatures w14:val="none"/>
-              </w:rPr>
-              <w:lastRenderedPageBreak/>
-              <w:t>with numbers by their side).</w:t>
+              <w:t xml:space="preserve"> (they will be printed with numbers by their side).</w:t>
             </w:r>
           </w:p>
           <w:p>
@@ -9126,7 +9283,17 @@
                 <w:lang w:val="en-US" w:eastAsia="es-CO"/>
                 <w14:ligatures w14:val="none"/>
               </w:rPr>
-              <w:t xml:space="preserve">Otherwise, a message of error, incomplete </w:t>
+              <w:t xml:space="preserve">Otherwise, a message of </w:t>
+            </w:r>
+            <w:r>
+              <w:rPr>
+                <w:rFonts w:ascii="Arial" w:eastAsia="Times New Roman" w:hAnsi="Arial" w:cs="Arial"/>
+                <w:kern w:val="0"/>
+                <w:lang w:val="en-US" w:eastAsia="es-CO"/>
+                <w14:ligatures w14:val="none"/>
+              </w:rPr>
+              <w:lastRenderedPageBreak/>
+              <w:t xml:space="preserve">error, incomplete </w:t>
             </w:r>
             <w:r>
               <w:rPr>
@@ -9190,6 +9357,7 @@
                 <w:lang w:val="en-US" w:eastAsia="es-CO"/>
                 <w14:ligatures w14:val="none"/>
               </w:rPr>
+              <w:lastRenderedPageBreak/>
               <w:t>Outputs</w:t>
             </w:r>
           </w:p>
@@ -10336,7 +10504,17 @@
                 <w:lang w:val="en-US" w:eastAsia="es-CO"/>
                 <w14:ligatures w14:val="none"/>
               </w:rPr>
-              <w:t>A message stating that there are mistakes in the inputted information (don’t follow the conditions)</w:t>
+              <w:t xml:space="preserve">A message stating that there are mistakes in the inputted information </w:t>
+            </w:r>
+            <w:r>
+              <w:rPr>
+                <w:rFonts w:ascii="Arial" w:eastAsia="Times New Roman" w:hAnsi="Arial" w:cs="Arial"/>
+                <w:kern w:val="0"/>
+                <w:lang w:val="en-US" w:eastAsia="es-CO"/>
+                <w14:ligatures w14:val="none"/>
+              </w:rPr>
+              <w:lastRenderedPageBreak/>
+              <w:t>(don’t follow the conditions)</w:t>
             </w:r>
           </w:p>
         </w:tc>
@@ -10602,17 +10780,7 @@
                 <w:lang w:val="en-US" w:eastAsia="es-CO"/>
                 <w14:ligatures w14:val="none"/>
               </w:rPr>
-              <w:t xml:space="preserve">will enter an int from a menu displaying the existing communities, and then select from the next menu a product that was preregistered to the community. If there is no preregistered community or product a “no </w:t>
-            </w:r>
-            <w:r>
-              <w:rPr>
-                <w:rFonts w:ascii="Arial" w:eastAsia="Times New Roman" w:hAnsi="Arial" w:cs="Arial"/>
-                <w:kern w:val="0"/>
-                <w:lang w:val="en-US" w:eastAsia="es-CO"/>
-                <w14:ligatures w14:val="none"/>
-              </w:rPr>
-              <w:lastRenderedPageBreak/>
-              <w:t xml:space="preserve">preregistered community” or “no preregistered product” message will be printed. After </w:t>
+              <w:t xml:space="preserve">will enter an int from a menu displaying the existing communities, and then select from the next menu a product that was preregistered to the community. If there is no preregistered community or product a “no preregistered community” or “no preregistered product” message will be printed. After </w:t>
             </w:r>
             <w:r>
               <w:rPr>
@@ -10686,7 +10854,6 @@
                 <w:lang w:val="en-US" w:eastAsia="es-CO"/>
                 <w14:ligatures w14:val="none"/>
               </w:rPr>
-              <w:lastRenderedPageBreak/>
               <w:t>Inputs</w:t>
             </w:r>
           </w:p>
@@ -11131,43 +11298,7 @@
                 <w:lang w:val="en-US" w:eastAsia="es-CO"/>
                 <w14:ligatures w14:val="none"/>
               </w:rPr>
-              <w:t xml:space="preserve">The int represents a preregistered </w:t>
-            </w:r>
-            <w:r>
-              <w:rPr>
-                <w:rFonts w:ascii="Arial" w:eastAsia="Times New Roman" w:hAnsi="Arial" w:cs="Arial"/>
-                <w:kern w:val="0"/>
-                <w:lang w:val="en-US" w:eastAsia="es-CO"/>
-                <w14:ligatures w14:val="none"/>
-              </w:rPr>
-              <w:t xml:space="preserve">product </w:t>
-            </w:r>
-            <w:r>
-              <w:rPr>
-                <w:rFonts w:ascii="Arial" w:eastAsia="Times New Roman" w:hAnsi="Arial" w:cs="Arial"/>
-                <w:kern w:val="0"/>
-                <w:lang w:val="en-US" w:eastAsia="es-CO"/>
-                <w14:ligatures w14:val="none"/>
-              </w:rPr>
-              <w:t>in</w:t>
-            </w:r>
-            <w:r>
-              <w:rPr>
-                <w:rFonts w:ascii="Arial" w:eastAsia="Times New Roman" w:hAnsi="Arial" w:cs="Arial"/>
-                <w:kern w:val="0"/>
-                <w:lang w:val="en-US" w:eastAsia="es-CO"/>
-                <w14:ligatures w14:val="none"/>
-              </w:rPr>
-              <w:t xml:space="preserve"> a community</w:t>
-            </w:r>
-            <w:r>
-              <w:rPr>
-                <w:rFonts w:ascii="Arial" w:eastAsia="Times New Roman" w:hAnsi="Arial" w:cs="Arial"/>
-                <w:kern w:val="0"/>
-                <w:lang w:val="en-US" w:eastAsia="es-CO"/>
-                <w14:ligatures w14:val="none"/>
-              </w:rPr>
-              <w:t xml:space="preserve"> and it is selected from a menu.</w:t>
+              <w:t>The int represents a preregistered product in a community and it is selected from a menu.</w:t>
             </w:r>
           </w:p>
           <w:p>
@@ -12633,7 +12764,27 @@
                 <w:lang w:val="en-US" w:eastAsia="es-CO"/>
                 <w14:ligatures w14:val="none"/>
               </w:rPr>
-              <w:t xml:space="preserve"> register a species as long as he enters the place’s name, species’ name, type</w:t>
+              <w:t xml:space="preserve"> register a species </w:t>
+            </w:r>
+            <w:proofErr w:type="gramStart"/>
+            <w:r>
+              <w:rPr>
+                <w:rFonts w:ascii="Arial" w:eastAsia="Times New Roman" w:hAnsi="Arial" w:cs="Arial"/>
+                <w:kern w:val="0"/>
+                <w:lang w:val="en-US" w:eastAsia="es-CO"/>
+                <w14:ligatures w14:val="none"/>
+              </w:rPr>
+              <w:t>as long as</w:t>
+            </w:r>
+            <w:proofErr w:type="gramEnd"/>
+            <w:r>
+              <w:rPr>
+                <w:rFonts w:ascii="Arial" w:eastAsia="Times New Roman" w:hAnsi="Arial" w:cs="Arial"/>
+                <w:kern w:val="0"/>
+                <w:lang w:val="en-US" w:eastAsia="es-CO"/>
+                <w14:ligatures w14:val="none"/>
+              </w:rPr>
+              <w:t xml:space="preserve"> he enters the place’s name, species’ name, type</w:t>
             </w:r>
             <w:r>
               <w:rPr>
@@ -14958,7 +15109,17 @@
                 <w:lang w:val="en-US" w:eastAsia="es-CO"/>
                 <w14:ligatures w14:val="none"/>
               </w:rPr>
-              <w:t>A message stating there was an error of unknown cause that didn't allow the species to be registered to a place will be printed.</w:t>
+              <w:t xml:space="preserve">A message stating there was an error of unknown cause that didn't allow </w:t>
+            </w:r>
+            <w:r>
+              <w:rPr>
+                <w:rFonts w:ascii="Arial" w:eastAsia="Times New Roman" w:hAnsi="Arial" w:cs="Arial"/>
+                <w:kern w:val="0"/>
+                <w:lang w:val="en-US" w:eastAsia="es-CO"/>
+                <w14:ligatures w14:val="none"/>
+              </w:rPr>
+              <w:lastRenderedPageBreak/>
+              <w:t>the species to be registered to a place will be printed.</w:t>
             </w:r>
           </w:p>
         </w:tc>
@@ -18139,7 +18300,6 @@
                 <w:lang w:val="en-US" w:eastAsia="es-CO"/>
                 <w14:ligatures w14:val="none"/>
               </w:rPr>
-              <w:lastRenderedPageBreak/>
               <w:t>Identifier and Name:</w:t>
             </w:r>
           </w:p>
@@ -19746,7 +19906,6 @@
                 <w:lang w:val="en-US" w:eastAsia="es-CO"/>
                 <w14:ligatures w14:val="none"/>
               </w:rPr>
-              <w:lastRenderedPageBreak/>
               <w:t>Identifier and Name:</w:t>
             </w:r>
           </w:p>
@@ -22496,7 +22655,17 @@
                 <w:lang w:val="en-US" w:eastAsia="es-CO"/>
                 <w14:ligatures w14:val="none"/>
               </w:rPr>
-              <w:t>The system will print out all the information (grouped by community) about all the communities that show either of those main problematics (</w:t>
+              <w:t xml:space="preserve">The system will print out all the information (grouped by community) about all the communities that show either of those main problematics </w:t>
+            </w:r>
+            <w:r>
+              <w:rPr>
+                <w:rFonts w:ascii="Arial" w:eastAsia="Times New Roman" w:hAnsi="Arial" w:cs="Arial"/>
+                <w:kern w:val="0"/>
+                <w:lang w:val="en-US" w:eastAsia="es-CO"/>
+                <w14:ligatures w14:val="none"/>
+              </w:rPr>
+              <w:lastRenderedPageBreak/>
+              <w:t>(</w:t>
             </w:r>
             <w:r>
               <w:rPr>
@@ -22514,7 +22683,27 @@
                 <w:lang w:val="en-US" w:eastAsia="es-CO"/>
                 <w14:ligatures w14:val="none"/>
               </w:rPr>
-              <w:t xml:space="preserve">). If both of the mentioned challenges don’t make part of the communities registered in the program, an empty challenge message will be printed. </w:t>
+              <w:t xml:space="preserve">). If </w:t>
+            </w:r>
+            <w:proofErr w:type="gramStart"/>
+            <w:r>
+              <w:rPr>
+                <w:rFonts w:ascii="Arial" w:eastAsia="Times New Roman" w:hAnsi="Arial" w:cs="Arial"/>
+                <w:kern w:val="0"/>
+                <w:lang w:val="en-US" w:eastAsia="es-CO"/>
+                <w14:ligatures w14:val="none"/>
+              </w:rPr>
+              <w:t>both of the mentioned</w:t>
+            </w:r>
+            <w:proofErr w:type="gramEnd"/>
+            <w:r>
+              <w:rPr>
+                <w:rFonts w:ascii="Arial" w:eastAsia="Times New Roman" w:hAnsi="Arial" w:cs="Arial"/>
+                <w:kern w:val="0"/>
+                <w:lang w:val="en-US" w:eastAsia="es-CO"/>
+                <w14:ligatures w14:val="none"/>
+              </w:rPr>
+              <w:t xml:space="preserve"> challenges don’t make part of the communities registered in the program, an empty challenge message will be printed. </w:t>
             </w:r>
             <w:r>
               <w:rPr>
@@ -22578,6 +22767,7 @@
                 <w:lang w:val="en-US" w:eastAsia="es-CO"/>
                 <w14:ligatures w14:val="none"/>
               </w:rPr>
+              <w:lastRenderedPageBreak/>
               <w:t>Outputs</w:t>
             </w:r>
           </w:p>
@@ -22849,17 +23039,7 @@
                 <w:lang w:val="en-US" w:eastAsia="es-CO"/>
                 <w14:ligatures w14:val="none"/>
               </w:rPr>
-              <w:t xml:space="preserve">shown either of the </w:t>
-            </w:r>
-            <w:r>
-              <w:rPr>
-                <w:rFonts w:ascii="Arial" w:eastAsia="Times New Roman" w:hAnsi="Arial" w:cs="Arial"/>
-                <w:kern w:val="0"/>
-                <w:lang w:val="en-US" w:eastAsia="es-CO"/>
-                <w14:ligatures w14:val="none"/>
-              </w:rPr>
-              <w:lastRenderedPageBreak/>
-              <w:t>two challenges (absence of hospitals or lack of schools) will be printed.</w:t>
+              <w:t>shown either of the two challenges (absence of hospitals or lack of schools) will be printed.</w:t>
             </w:r>
           </w:p>
         </w:tc>
@@ -24154,6 +24334,7 @@
                 <w:lang w:val="en-US" w:eastAsia="es-CO"/>
                 <w14:ligatures w14:val="none"/>
               </w:rPr>
+              <w:lastRenderedPageBreak/>
               <w:t>Results or postcondition</w:t>
             </w:r>
           </w:p>
@@ -24192,16 +24373,56 @@
                 <w:lang w:val="en-US" w:eastAsia="es-CO"/>
                 <w14:ligatures w14:val="none"/>
               </w:rPr>
-              <w:t xml:space="preserve">The system will use the information stored of every place and then compare which has the most registered species. </w:t>
-            </w:r>
-            <w:r>
-              <w:rPr>
-                <w:rFonts w:ascii="Arial" w:eastAsia="Times New Roman" w:hAnsi="Arial" w:cs="Arial"/>
-                <w:kern w:val="0"/>
-                <w:lang w:val="en-US" w:eastAsia="es-CO"/>
-                <w14:ligatures w14:val="none"/>
-              </w:rPr>
-              <w:t>If two or more places had the same number of registered species the system will choose one depending on the order the places are extracted and compared. In general,</w:t>
+              <w:t xml:space="preserve">The system will use the information stored </w:t>
+            </w:r>
+            <w:proofErr w:type="gramStart"/>
+            <w:r>
+              <w:rPr>
+                <w:rFonts w:ascii="Arial" w:eastAsia="Times New Roman" w:hAnsi="Arial" w:cs="Arial"/>
+                <w:kern w:val="0"/>
+                <w:lang w:val="en-US" w:eastAsia="es-CO"/>
+                <w14:ligatures w14:val="none"/>
+              </w:rPr>
+              <w:t>of</w:t>
+            </w:r>
+            <w:proofErr w:type="gramEnd"/>
+            <w:r>
+              <w:rPr>
+                <w:rFonts w:ascii="Arial" w:eastAsia="Times New Roman" w:hAnsi="Arial" w:cs="Arial"/>
+                <w:kern w:val="0"/>
+                <w:lang w:val="en-US" w:eastAsia="es-CO"/>
+                <w14:ligatures w14:val="none"/>
+              </w:rPr>
+              <w:t xml:space="preserve"> every place and then compare which has the most registered species. </w:t>
+            </w:r>
+            <w:r>
+              <w:rPr>
+                <w:rFonts w:ascii="Arial" w:eastAsia="Times New Roman" w:hAnsi="Arial" w:cs="Arial"/>
+                <w:kern w:val="0"/>
+                <w:lang w:val="en-US" w:eastAsia="es-CO"/>
+                <w14:ligatures w14:val="none"/>
+              </w:rPr>
+              <w:t xml:space="preserve">If two or more places had the same number of registered species the system will choose one </w:t>
+            </w:r>
+            <w:proofErr w:type="gramStart"/>
+            <w:r>
+              <w:rPr>
+                <w:rFonts w:ascii="Arial" w:eastAsia="Times New Roman" w:hAnsi="Arial" w:cs="Arial"/>
+                <w:kern w:val="0"/>
+                <w:lang w:val="en-US" w:eastAsia="es-CO"/>
+                <w14:ligatures w14:val="none"/>
+              </w:rPr>
+              <w:t>depending</w:t>
+            </w:r>
+            <w:proofErr w:type="gramEnd"/>
+            <w:r>
+              <w:rPr>
+                <w:rFonts w:ascii="Arial" w:eastAsia="Times New Roman" w:hAnsi="Arial" w:cs="Arial"/>
+                <w:kern w:val="0"/>
+                <w:lang w:val="en-US" w:eastAsia="es-CO"/>
+                <w14:ligatures w14:val="none"/>
+              </w:rPr>
+              <w:t xml:space="preserve"> on the order the places are extracted and compared. In general,</w:t>
             </w:r>
             <w:r>
               <w:rPr>

</xml_diff>

<commit_message>
Modified the information of the class diagram and the traceability diagram about the functionality to add a species to a place. Started javadoc.
</commit_message>
<xml_diff>
--- a/docs/Problem analysis.docx
+++ b/docs/Problem analysis.docx
@@ -12542,10 +12542,10 @@
         <w:tblLook w:val="04A0" w:firstRow="1" w:lastRow="0" w:firstColumn="1" w:lastColumn="0" w:noHBand="0" w:noVBand="1"/>
       </w:tblPr>
       <w:tblGrid>
-        <w:gridCol w:w="1740"/>
-        <w:gridCol w:w="1649"/>
-        <w:gridCol w:w="1570"/>
-        <w:gridCol w:w="3859"/>
+        <w:gridCol w:w="1761"/>
+        <w:gridCol w:w="1751"/>
+        <w:gridCol w:w="881"/>
+        <w:gridCol w:w="4425"/>
       </w:tblGrid>
       <w:tr>
         <w:trPr>
@@ -12784,7 +12784,25 @@
                 <w:lang w:val="en-US" w:eastAsia="es-CO"/>
                 <w14:ligatures w14:val="none"/>
               </w:rPr>
-              <w:t xml:space="preserve"> he enters the place’s name, species’ name, type</w:t>
+              <w:t xml:space="preserve"> he enters </w:t>
+            </w:r>
+            <w:r>
+              <w:rPr>
+                <w:rFonts w:ascii="Arial" w:eastAsia="Times New Roman" w:hAnsi="Arial" w:cs="Arial"/>
+                <w:kern w:val="0"/>
+                <w:lang w:val="en-US" w:eastAsia="es-CO"/>
+                <w14:ligatures w14:val="none"/>
+              </w:rPr>
+              <w:t xml:space="preserve">a valid </w:t>
+            </w:r>
+            <w:r>
+              <w:rPr>
+                <w:rFonts w:ascii="Arial" w:eastAsia="Times New Roman" w:hAnsi="Arial" w:cs="Arial"/>
+                <w:kern w:val="0"/>
+                <w:lang w:val="en-US" w:eastAsia="es-CO"/>
+                <w14:ligatures w14:val="none"/>
+              </w:rPr>
+              <w:t>species’ name, type</w:t>
             </w:r>
             <w:r>
               <w:rPr>
@@ -12811,7 +12829,43 @@
                 <w:lang w:val="en-US" w:eastAsia="es-CO"/>
                 <w14:ligatures w14:val="none"/>
               </w:rPr>
-              <w:t xml:space="preserve">. The system will validate if the place exists, that there is space for a new product and that there are not any duplicates of the </w:t>
+              <w:t xml:space="preserve">. </w:t>
+            </w:r>
+            <w:r>
+              <w:rPr>
+                <w:rFonts w:ascii="Arial" w:eastAsia="Times New Roman" w:hAnsi="Arial" w:cs="Arial"/>
+                <w:kern w:val="0"/>
+                <w:lang w:val="en-US" w:eastAsia="es-CO"/>
+                <w14:ligatures w14:val="none"/>
+              </w:rPr>
+              <w:t xml:space="preserve">If there is not at least one preregistered place, the system will skip the process. The system will also provide a small menu showing the names of the places that have already been registered so the user must choose a number that represents the place where the new species is going to be added to. Additionally, it will check if </w:t>
+            </w:r>
+            <w:r>
+              <w:rPr>
+                <w:rFonts w:ascii="Arial" w:eastAsia="Times New Roman" w:hAnsi="Arial" w:cs="Arial"/>
+                <w:kern w:val="0"/>
+                <w:lang w:val="en-US" w:eastAsia="es-CO"/>
+                <w14:ligatures w14:val="none"/>
+              </w:rPr>
+              <w:t xml:space="preserve">there is space for a new </w:t>
+            </w:r>
+            <w:r>
+              <w:rPr>
+                <w:rFonts w:ascii="Arial" w:eastAsia="Times New Roman" w:hAnsi="Arial" w:cs="Arial"/>
+                <w:kern w:val="0"/>
+                <w:lang w:val="en-US" w:eastAsia="es-CO"/>
+                <w14:ligatures w14:val="none"/>
+              </w:rPr>
+              <w:t xml:space="preserve">species </w:t>
+            </w:r>
+            <w:r>
+              <w:rPr>
+                <w:rFonts w:ascii="Arial" w:eastAsia="Times New Roman" w:hAnsi="Arial" w:cs="Arial"/>
+                <w:kern w:val="0"/>
+                <w:lang w:val="en-US" w:eastAsia="es-CO"/>
+                <w14:ligatures w14:val="none"/>
+              </w:rPr>
+              <w:t xml:space="preserve">and that there are not any duplicates of the </w:t>
             </w:r>
             <w:r>
               <w:rPr>
@@ -12829,6 +12883,15 @@
                 <w:lang w:val="en-US" w:eastAsia="es-CO"/>
                 <w14:ligatures w14:val="none"/>
               </w:rPr>
+              <w:t xml:space="preserve"> name</w:t>
+            </w:r>
+            <w:r>
+              <w:rPr>
+                <w:rFonts w:ascii="Arial" w:eastAsia="Times New Roman" w:hAnsi="Arial" w:cs="Arial"/>
+                <w:kern w:val="0"/>
+                <w:lang w:val="en-US" w:eastAsia="es-CO"/>
+                <w14:ligatures w14:val="none"/>
+              </w:rPr>
               <w:t xml:space="preserve"> saved. After the validations a message stating that a new species was added will be printed. </w:t>
             </w:r>
             <w:r>
@@ -12847,7 +12910,25 @@
                 <w:lang w:val="en-US" w:eastAsia="es-CO"/>
                 <w14:ligatures w14:val="none"/>
               </w:rPr>
-              <w:t xml:space="preserve">if any of the validations go wrong, a message showing that the community doesn’t exist, that there is no more space for a new species or that the species already exists will be printed. If there are any other type of errors </w:t>
+              <w:t>if any of the validations go wrong, a message showing that the</w:t>
+            </w:r>
+            <w:r>
+              <w:rPr>
+                <w:rFonts w:ascii="Arial" w:eastAsia="Times New Roman" w:hAnsi="Arial" w:cs="Arial"/>
+                <w:kern w:val="0"/>
+                <w:lang w:val="en-US" w:eastAsia="es-CO"/>
+                <w14:ligatures w14:val="none"/>
+              </w:rPr>
+              <w:t xml:space="preserve"> place</w:t>
+            </w:r>
+            <w:r>
+              <w:rPr>
+                <w:rFonts w:ascii="Arial" w:eastAsia="Times New Roman" w:hAnsi="Arial" w:cs="Arial"/>
+                <w:kern w:val="0"/>
+                <w:lang w:val="en-US" w:eastAsia="es-CO"/>
+                <w14:ligatures w14:val="none"/>
+              </w:rPr>
+              <w:t xml:space="preserve"> doesn’t exist, that there is no more space for a new species or that the species already exists will be printed. If there are any other type of errors </w:t>
             </w:r>
             <w:r>
               <w:rPr>
@@ -13156,7 +13237,7 @@
                 <w:lang w:val="en-US" w:eastAsia="es-CO"/>
                 <w14:ligatures w14:val="none"/>
               </w:rPr>
-              <w:t>String</w:t>
+              <w:t>int</w:t>
             </w:r>
           </w:p>
         </w:tc>
@@ -13198,16 +13279,37 @@
                 <w:lang w:val="en-US" w:eastAsia="es-CO"/>
                 <w14:ligatures w14:val="none"/>
               </w:rPr>
-              <w:t>The name should already make part of one of the preexisting places</w:t>
-            </w:r>
-            <w:r>
-              <w:rPr>
-                <w:rFonts w:ascii="Arial" w:eastAsia="Times New Roman" w:hAnsi="Arial" w:cs="Arial"/>
-                <w:kern w:val="0"/>
-                <w:lang w:val="en-US" w:eastAsia="es-CO"/>
-                <w14:ligatures w14:val="none"/>
-              </w:rPr>
-              <w:t xml:space="preserve"> in the system.</w:t>
+              <w:t xml:space="preserve">The number is chosen from a provided list of pre-registered places so the </w:t>
+            </w:r>
+            <w:proofErr w:type="gramStart"/>
+            <w:r>
+              <w:rPr>
+                <w:rFonts w:ascii="Arial" w:eastAsia="Times New Roman" w:hAnsi="Arial" w:cs="Arial"/>
+                <w:kern w:val="0"/>
+                <w:lang w:val="en-US" w:eastAsia="es-CO"/>
+                <w14:ligatures w14:val="none"/>
+              </w:rPr>
+              <w:t>use</w:t>
+            </w:r>
+            <w:proofErr w:type="gramEnd"/>
+            <w:r>
+              <w:rPr>
+                <w:rFonts w:ascii="Arial" w:eastAsia="Times New Roman" w:hAnsi="Arial" w:cs="Arial"/>
+                <w:kern w:val="0"/>
+                <w:lang w:val="en-US" w:eastAsia="es-CO"/>
+                <w14:ligatures w14:val="none"/>
+              </w:rPr>
+              <w:t xml:space="preserve"> must select a </w:t>
+            </w:r>
+            <w:r>
+              <w:rPr>
+                <w:rFonts w:ascii="Arial" w:eastAsia="Times New Roman" w:hAnsi="Arial" w:cs="Arial"/>
+                <w:kern w:val="0"/>
+                <w:lang w:val="en-US" w:eastAsia="es-CO"/>
+                <w14:ligatures w14:val="none"/>
+              </w:rPr>
+              <w:lastRenderedPageBreak/>
+              <w:t>number that represents the place name he wants to add a species to.</w:t>
             </w:r>
           </w:p>
           <w:p>
@@ -13394,9 +13496,139 @@
                 <w:lang w:val="en-US" w:eastAsia="es-CO"/>
                 <w14:ligatures w14:val="none"/>
               </w:rPr>
-              <w:t>Character &gt; 2</w:t>
-            </w:r>
-          </w:p>
+              <w:t>Mandatory</w:t>
+            </w:r>
+          </w:p>
+        </w:tc>
+      </w:tr>
+      <w:tr>
+        <w:trPr>
+          <w:trHeight w:val="420"/>
+        </w:trPr>
+        <w:tc>
+          <w:tcPr>
+            <w:tcW w:w="0" w:type="auto"/>
+            <w:vMerge/>
+            <w:tcBorders>
+              <w:left w:val="single" w:sz="8" w:space="0" w:color="000000"/>
+              <w:right w:val="single" w:sz="8" w:space="0" w:color="000000"/>
+            </w:tcBorders>
+            <w:vAlign w:val="center"/>
+            <w:hideMark/>
+          </w:tcPr>
+          <w:p>
+            <w:pPr>
+              <w:spacing w:after="0" w:line="240" w:lineRule="auto"/>
+              <w:rPr>
+                <w:rFonts w:ascii="Arial" w:eastAsia="Times New Roman" w:hAnsi="Arial" w:cs="Arial"/>
+                <w:kern w:val="0"/>
+                <w:lang w:val="en-US" w:eastAsia="es-CO"/>
+                <w14:ligatures w14:val="none"/>
+              </w:rPr>
+            </w:pPr>
+          </w:p>
+        </w:tc>
+        <w:tc>
+          <w:tcPr>
+            <w:tcW w:w="0" w:type="auto"/>
+            <w:tcBorders>
+              <w:top w:val="single" w:sz="8" w:space="0" w:color="000000"/>
+              <w:left w:val="single" w:sz="8" w:space="0" w:color="000000"/>
+              <w:bottom w:val="single" w:sz="8" w:space="0" w:color="000000"/>
+              <w:right w:val="single" w:sz="8" w:space="0" w:color="000000"/>
+            </w:tcBorders>
+            <w:tcMar>
+              <w:top w:w="100" w:type="dxa"/>
+              <w:left w:w="100" w:type="dxa"/>
+              <w:bottom w:w="100" w:type="dxa"/>
+              <w:right w:w="100" w:type="dxa"/>
+            </w:tcMar>
+          </w:tcPr>
+          <w:p>
+            <w:pPr>
+              <w:spacing w:after="0" w:line="240" w:lineRule="auto"/>
+              <w:rPr>
+                <w:rFonts w:ascii="Arial" w:eastAsia="Times New Roman" w:hAnsi="Arial" w:cs="Arial"/>
+                <w:kern w:val="0"/>
+                <w:lang w:val="en-US" w:eastAsia="es-CO"/>
+                <w14:ligatures w14:val="none"/>
+              </w:rPr>
+            </w:pPr>
+            <w:proofErr w:type="spellStart"/>
+            <w:r>
+              <w:rPr>
+                <w:rFonts w:ascii="Arial" w:eastAsia="Times New Roman" w:hAnsi="Arial" w:cs="Arial"/>
+                <w:kern w:val="0"/>
+                <w:lang w:val="en-US" w:eastAsia="es-CO"/>
+                <w14:ligatures w14:val="none"/>
+              </w:rPr>
+              <w:t>int</w:t>
+            </w:r>
+            <w:r>
+              <w:rPr>
+                <w:rFonts w:ascii="Arial" w:eastAsia="Times New Roman" w:hAnsi="Arial" w:cs="Arial"/>
+                <w:kern w:val="0"/>
+                <w:lang w:val="en-US" w:eastAsia="es-CO"/>
+                <w14:ligatures w14:val="none"/>
+              </w:rPr>
+              <w:t>Type</w:t>
+            </w:r>
+            <w:proofErr w:type="spellEnd"/>
+          </w:p>
+        </w:tc>
+        <w:tc>
+          <w:tcPr>
+            <w:tcW w:w="0" w:type="auto"/>
+            <w:tcBorders>
+              <w:top w:val="single" w:sz="8" w:space="0" w:color="000000"/>
+              <w:left w:val="single" w:sz="8" w:space="0" w:color="000000"/>
+              <w:bottom w:val="single" w:sz="8" w:space="0" w:color="000000"/>
+              <w:right w:val="single" w:sz="8" w:space="0" w:color="000000"/>
+            </w:tcBorders>
+            <w:tcMar>
+              <w:top w:w="100" w:type="dxa"/>
+              <w:left w:w="100" w:type="dxa"/>
+              <w:bottom w:w="100" w:type="dxa"/>
+              <w:right w:w="100" w:type="dxa"/>
+            </w:tcMar>
+          </w:tcPr>
+          <w:p>
+            <w:pPr>
+              <w:spacing w:after="0" w:line="240" w:lineRule="auto"/>
+              <w:rPr>
+                <w:rFonts w:ascii="Arial" w:eastAsia="Times New Roman" w:hAnsi="Arial" w:cs="Arial"/>
+                <w:kern w:val="0"/>
+                <w:lang w:val="en-US" w:eastAsia="es-CO"/>
+                <w14:ligatures w14:val="none"/>
+              </w:rPr>
+            </w:pPr>
+            <w:r>
+              <w:rPr>
+                <w:rFonts w:ascii="Arial" w:eastAsia="Times New Roman" w:hAnsi="Arial" w:cs="Arial"/>
+                <w:kern w:val="0"/>
+                <w:lang w:val="en-US" w:eastAsia="es-CO"/>
+                <w14:ligatures w14:val="none"/>
+              </w:rPr>
+              <w:t>int</w:t>
+            </w:r>
+          </w:p>
+        </w:tc>
+        <w:tc>
+          <w:tcPr>
+            <w:tcW w:w="0" w:type="auto"/>
+            <w:tcBorders>
+              <w:top w:val="single" w:sz="8" w:space="0" w:color="000000"/>
+              <w:left w:val="single" w:sz="8" w:space="0" w:color="000000"/>
+              <w:bottom w:val="single" w:sz="8" w:space="0" w:color="000000"/>
+              <w:right w:val="single" w:sz="8" w:space="0" w:color="000000"/>
+            </w:tcBorders>
+            <w:tcMar>
+              <w:top w:w="100" w:type="dxa"/>
+              <w:left w:w="100" w:type="dxa"/>
+              <w:bottom w:w="100" w:type="dxa"/>
+              <w:right w:w="100" w:type="dxa"/>
+            </w:tcMar>
+          </w:tcPr>
           <w:p>
             <w:pPr>
               <w:pStyle w:val="ListParagraph"/>
@@ -13419,6 +13651,99 @@
                 <w:lang w:val="en-US" w:eastAsia="es-CO"/>
                 <w14:ligatures w14:val="none"/>
               </w:rPr>
+              <w:t>Must select one of the following options</w:t>
+            </w:r>
+            <w:r>
+              <w:rPr>
+                <w:rFonts w:ascii="Arial" w:eastAsia="Times New Roman" w:hAnsi="Arial" w:cs="Arial"/>
+                <w:kern w:val="0"/>
+                <w:lang w:val="en-US" w:eastAsia="es-CO"/>
+                <w14:ligatures w14:val="none"/>
+              </w:rPr>
+              <w:t xml:space="preserve"> from the menu that is represented using a numbered list</w:t>
+            </w:r>
+            <w:r>
+              <w:rPr>
+                <w:rFonts w:ascii="Arial" w:eastAsia="Times New Roman" w:hAnsi="Arial" w:cs="Arial"/>
+                <w:kern w:val="0"/>
+                <w:lang w:val="en-US" w:eastAsia="es-CO"/>
+                <w14:ligatures w14:val="none"/>
+              </w:rPr>
+              <w:t>:</w:t>
+            </w:r>
+          </w:p>
+          <w:p>
+            <w:pPr>
+              <w:pStyle w:val="ListParagraph"/>
+              <w:numPr>
+                <w:ilvl w:val="1"/>
+                <w:numId w:val="21"/>
+              </w:numPr>
+              <w:spacing w:after="0" w:line="240" w:lineRule="auto"/>
+              <w:rPr>
+                <w:rFonts w:ascii="Arial" w:eastAsia="Times New Roman" w:hAnsi="Arial" w:cs="Arial"/>
+                <w:kern w:val="0"/>
+                <w:lang w:val="en-US" w:eastAsia="es-CO"/>
+                <w14:ligatures w14:val="none"/>
+              </w:rPr>
+            </w:pPr>
+            <w:r>
+              <w:rPr>
+                <w:rFonts w:ascii="Arial" w:eastAsia="Times New Roman" w:hAnsi="Arial" w:cs="Arial"/>
+                <w:kern w:val="0"/>
+                <w:lang w:val="en-US" w:eastAsia="es-CO"/>
+                <w14:ligatures w14:val="none"/>
+              </w:rPr>
+              <w:t>Flora</w:t>
+            </w:r>
+          </w:p>
+          <w:p>
+            <w:pPr>
+              <w:pStyle w:val="ListParagraph"/>
+              <w:numPr>
+                <w:ilvl w:val="1"/>
+                <w:numId w:val="21"/>
+              </w:numPr>
+              <w:spacing w:after="0" w:line="240" w:lineRule="auto"/>
+              <w:rPr>
+                <w:rFonts w:ascii="Arial" w:eastAsia="Times New Roman" w:hAnsi="Arial" w:cs="Arial"/>
+                <w:kern w:val="0"/>
+                <w:lang w:val="en-US" w:eastAsia="es-CO"/>
+                <w14:ligatures w14:val="none"/>
+              </w:rPr>
+            </w:pPr>
+            <w:r>
+              <w:rPr>
+                <w:rFonts w:ascii="Arial" w:eastAsia="Times New Roman" w:hAnsi="Arial" w:cs="Arial"/>
+                <w:kern w:val="0"/>
+                <w:lang w:val="en-US" w:eastAsia="es-CO"/>
+                <w14:ligatures w14:val="none"/>
+              </w:rPr>
+              <w:t>Fauna</w:t>
+            </w:r>
+          </w:p>
+          <w:p>
+            <w:pPr>
+              <w:pStyle w:val="ListParagraph"/>
+              <w:numPr>
+                <w:ilvl w:val="0"/>
+                <w:numId w:val="13"/>
+              </w:numPr>
+              <w:spacing w:after="0" w:line="240" w:lineRule="auto"/>
+              <w:rPr>
+                <w:rFonts w:ascii="Arial" w:eastAsia="Times New Roman" w:hAnsi="Arial" w:cs="Arial"/>
+                <w:kern w:val="0"/>
+                <w:lang w:val="en-US" w:eastAsia="es-CO"/>
+                <w14:ligatures w14:val="none"/>
+              </w:rPr>
+            </w:pPr>
+            <w:r>
+              <w:rPr>
+                <w:rFonts w:ascii="Arial" w:eastAsia="Times New Roman" w:hAnsi="Arial" w:cs="Arial"/>
+                <w:kern w:val="0"/>
+                <w:lang w:val="en-US" w:eastAsia="es-CO"/>
+                <w14:ligatures w14:val="none"/>
+              </w:rPr>
               <w:t>Mandatory</w:t>
             </w:r>
           </w:p>
@@ -13437,94 +13762,260 @@
               <w:right w:val="single" w:sz="8" w:space="0" w:color="000000"/>
             </w:tcBorders>
             <w:vAlign w:val="center"/>
-            <w:hideMark/>
-          </w:tcPr>
-          <w:p>
-            <w:pPr>
-              <w:spacing w:after="0" w:line="240" w:lineRule="auto"/>
-              <w:rPr>
-                <w:rFonts w:ascii="Arial" w:eastAsia="Times New Roman" w:hAnsi="Arial" w:cs="Arial"/>
-                <w:kern w:val="0"/>
-                <w:lang w:val="en-US" w:eastAsia="es-CO"/>
-                <w14:ligatures w14:val="none"/>
-              </w:rPr>
-            </w:pPr>
-          </w:p>
-        </w:tc>
-        <w:tc>
-          <w:tcPr>
-            <w:tcW w:w="0" w:type="auto"/>
-            <w:tcBorders>
-              <w:top w:val="single" w:sz="8" w:space="0" w:color="000000"/>
-              <w:left w:val="single" w:sz="8" w:space="0" w:color="000000"/>
-              <w:bottom w:val="single" w:sz="8" w:space="0" w:color="000000"/>
-              <w:right w:val="single" w:sz="8" w:space="0" w:color="000000"/>
-            </w:tcBorders>
-            <w:tcMar>
-              <w:top w:w="100" w:type="dxa"/>
-              <w:left w:w="100" w:type="dxa"/>
-              <w:bottom w:w="100" w:type="dxa"/>
-              <w:right w:w="100" w:type="dxa"/>
-            </w:tcMar>
-          </w:tcPr>
-          <w:p>
-            <w:pPr>
-              <w:spacing w:after="0" w:line="240" w:lineRule="auto"/>
-              <w:rPr>
-                <w:rFonts w:ascii="Arial" w:eastAsia="Times New Roman" w:hAnsi="Arial" w:cs="Arial"/>
-                <w:kern w:val="0"/>
-                <w:lang w:val="en-US" w:eastAsia="es-CO"/>
-                <w14:ligatures w14:val="none"/>
-              </w:rPr>
-            </w:pPr>
-            <w:r>
-              <w:rPr>
-                <w:rFonts w:ascii="Arial" w:eastAsia="Times New Roman" w:hAnsi="Arial" w:cs="Arial"/>
-                <w:kern w:val="0"/>
-                <w:lang w:val="en-US" w:eastAsia="es-CO"/>
-                <w14:ligatures w14:val="none"/>
-              </w:rPr>
-              <w:t>Type</w:t>
-            </w:r>
-          </w:p>
-        </w:tc>
-        <w:tc>
-          <w:tcPr>
-            <w:tcW w:w="0" w:type="auto"/>
-            <w:tcBorders>
-              <w:top w:val="single" w:sz="8" w:space="0" w:color="000000"/>
-              <w:left w:val="single" w:sz="8" w:space="0" w:color="000000"/>
-              <w:bottom w:val="single" w:sz="8" w:space="0" w:color="000000"/>
-              <w:right w:val="single" w:sz="8" w:space="0" w:color="000000"/>
-            </w:tcBorders>
-            <w:tcMar>
-              <w:top w:w="100" w:type="dxa"/>
-              <w:left w:w="100" w:type="dxa"/>
-              <w:bottom w:w="100" w:type="dxa"/>
-              <w:right w:w="100" w:type="dxa"/>
-            </w:tcMar>
-          </w:tcPr>
-          <w:p>
-            <w:pPr>
-              <w:spacing w:after="0" w:line="240" w:lineRule="auto"/>
-              <w:rPr>
-                <w:rFonts w:ascii="Arial" w:eastAsia="Times New Roman" w:hAnsi="Arial" w:cs="Arial"/>
-                <w:kern w:val="0"/>
-                <w:lang w:val="en-US" w:eastAsia="es-CO"/>
-                <w14:ligatures w14:val="none"/>
-              </w:rPr>
-            </w:pPr>
-            <w:proofErr w:type="spellStart"/>
-            <w:r>
-              <w:rPr>
-                <w:rFonts w:ascii="Arial" w:eastAsia="Times New Roman" w:hAnsi="Arial" w:cs="Arial"/>
-                <w:kern w:val="0"/>
-                <w:lang w:val="en-US" w:eastAsia="es-CO"/>
-                <w14:ligatures w14:val="none"/>
-              </w:rPr>
-              <w:t>SpeciesType</w:t>
-            </w:r>
-            <w:proofErr w:type="spellEnd"/>
+          </w:tcPr>
+          <w:p>
+            <w:pPr>
+              <w:spacing w:after="0" w:line="240" w:lineRule="auto"/>
+              <w:rPr>
+                <w:rFonts w:ascii="Arial" w:eastAsia="Times New Roman" w:hAnsi="Arial" w:cs="Arial"/>
+                <w:kern w:val="0"/>
+                <w:lang w:val="en-US" w:eastAsia="es-CO"/>
+                <w14:ligatures w14:val="none"/>
+              </w:rPr>
+            </w:pPr>
+          </w:p>
+        </w:tc>
+        <w:tc>
+          <w:tcPr>
+            <w:tcW w:w="0" w:type="auto"/>
+            <w:tcBorders>
+              <w:top w:val="single" w:sz="8" w:space="0" w:color="000000"/>
+              <w:left w:val="single" w:sz="8" w:space="0" w:color="000000"/>
+              <w:bottom w:val="single" w:sz="8" w:space="0" w:color="000000"/>
+              <w:right w:val="single" w:sz="8" w:space="0" w:color="000000"/>
+            </w:tcBorders>
+            <w:tcMar>
+              <w:top w:w="100" w:type="dxa"/>
+              <w:left w:w="100" w:type="dxa"/>
+              <w:bottom w:w="100" w:type="dxa"/>
+              <w:right w:w="100" w:type="dxa"/>
+            </w:tcMar>
+          </w:tcPr>
+          <w:p>
+            <w:pPr>
+              <w:spacing w:after="0" w:line="240" w:lineRule="auto"/>
+              <w:rPr>
+                <w:rFonts w:ascii="Arial" w:eastAsia="Times New Roman" w:hAnsi="Arial" w:cs="Arial"/>
+                <w:kern w:val="0"/>
+                <w:lang w:val="en-US" w:eastAsia="es-CO"/>
+                <w14:ligatures w14:val="none"/>
+              </w:rPr>
+            </w:pPr>
+            <w:r>
+              <w:rPr>
+                <w:rFonts w:ascii="Arial" w:eastAsia="Times New Roman" w:hAnsi="Arial" w:cs="Arial"/>
+                <w:kern w:val="0"/>
+                <w:lang w:val="en-US" w:eastAsia="es-CO"/>
+                <w14:ligatures w14:val="none"/>
+              </w:rPr>
+              <w:t>Photo</w:t>
+            </w:r>
+          </w:p>
+        </w:tc>
+        <w:tc>
+          <w:tcPr>
+            <w:tcW w:w="0" w:type="auto"/>
+            <w:tcBorders>
+              <w:top w:val="single" w:sz="8" w:space="0" w:color="000000"/>
+              <w:left w:val="single" w:sz="8" w:space="0" w:color="000000"/>
+              <w:bottom w:val="single" w:sz="8" w:space="0" w:color="000000"/>
+              <w:right w:val="single" w:sz="8" w:space="0" w:color="000000"/>
+            </w:tcBorders>
+            <w:tcMar>
+              <w:top w:w="100" w:type="dxa"/>
+              <w:left w:w="100" w:type="dxa"/>
+              <w:bottom w:w="100" w:type="dxa"/>
+              <w:right w:w="100" w:type="dxa"/>
+            </w:tcMar>
+          </w:tcPr>
+          <w:p>
+            <w:pPr>
+              <w:spacing w:after="0" w:line="240" w:lineRule="auto"/>
+              <w:rPr>
+                <w:rFonts w:ascii="Arial" w:eastAsia="Times New Roman" w:hAnsi="Arial" w:cs="Arial"/>
+                <w:kern w:val="0"/>
+                <w:lang w:val="en-US" w:eastAsia="es-CO"/>
+                <w14:ligatures w14:val="none"/>
+              </w:rPr>
+            </w:pPr>
+            <w:r>
+              <w:rPr>
+                <w:rFonts w:ascii="Arial" w:eastAsia="Times New Roman" w:hAnsi="Arial" w:cs="Arial"/>
+                <w:kern w:val="0"/>
+                <w:lang w:val="en-US" w:eastAsia="es-CO"/>
+                <w14:ligatures w14:val="none"/>
+              </w:rPr>
+              <w:t>String</w:t>
+            </w:r>
+          </w:p>
+        </w:tc>
+        <w:tc>
+          <w:tcPr>
+            <w:tcW w:w="0" w:type="auto"/>
+            <w:tcBorders>
+              <w:top w:val="single" w:sz="8" w:space="0" w:color="000000"/>
+              <w:left w:val="single" w:sz="8" w:space="0" w:color="000000"/>
+              <w:bottom w:val="single" w:sz="8" w:space="0" w:color="000000"/>
+              <w:right w:val="single" w:sz="8" w:space="0" w:color="000000"/>
+            </w:tcBorders>
+            <w:tcMar>
+              <w:top w:w="100" w:type="dxa"/>
+              <w:left w:w="100" w:type="dxa"/>
+              <w:bottom w:w="100" w:type="dxa"/>
+              <w:right w:w="100" w:type="dxa"/>
+            </w:tcMar>
+          </w:tcPr>
+          <w:p>
+            <w:pPr>
+              <w:pStyle w:val="ListParagraph"/>
+              <w:numPr>
+                <w:ilvl w:val="0"/>
+                <w:numId w:val="8"/>
+              </w:numPr>
+              <w:spacing w:after="0" w:line="240" w:lineRule="auto"/>
+              <w:rPr>
+                <w:rFonts w:ascii="Arial" w:eastAsia="Times New Roman" w:hAnsi="Arial" w:cs="Arial"/>
+                <w:kern w:val="0"/>
+                <w:lang w:val="en-US" w:eastAsia="es-CO"/>
+                <w14:ligatures w14:val="none"/>
+              </w:rPr>
+            </w:pPr>
+            <w:r>
+              <w:rPr>
+                <w:rFonts w:ascii="Arial" w:eastAsia="Times New Roman" w:hAnsi="Arial" w:cs="Arial"/>
+                <w:kern w:val="0"/>
+                <w:lang w:val="en-US" w:eastAsia="es-CO"/>
+                <w14:ligatures w14:val="none"/>
+              </w:rPr>
+              <w:t>URL of the selected image</w:t>
+            </w:r>
+          </w:p>
+          <w:p>
+            <w:pPr>
+              <w:pStyle w:val="ListParagraph"/>
+              <w:numPr>
+                <w:ilvl w:val="0"/>
+                <w:numId w:val="8"/>
+              </w:numPr>
+              <w:spacing w:after="0" w:line="240" w:lineRule="auto"/>
+              <w:rPr>
+                <w:rFonts w:ascii="Arial" w:eastAsia="Times New Roman" w:hAnsi="Arial" w:cs="Arial"/>
+                <w:kern w:val="0"/>
+                <w:lang w:val="en-US" w:eastAsia="es-CO"/>
+                <w14:ligatures w14:val="none"/>
+              </w:rPr>
+            </w:pPr>
+            <w:r>
+              <w:rPr>
+                <w:rFonts w:ascii="Arial" w:eastAsia="Times New Roman" w:hAnsi="Arial" w:cs="Arial"/>
+                <w:kern w:val="0"/>
+                <w:lang w:val="en-US" w:eastAsia="es-CO"/>
+                <w14:ligatures w14:val="none"/>
+              </w:rPr>
+              <w:t>Mandatory</w:t>
+            </w:r>
+          </w:p>
+        </w:tc>
+      </w:tr>
+      <w:tr>
+        <w:trPr>
+          <w:trHeight w:val="420"/>
+        </w:trPr>
+        <w:tc>
+          <w:tcPr>
+            <w:tcW w:w="0" w:type="auto"/>
+            <w:vMerge/>
+            <w:tcBorders>
+              <w:left w:val="single" w:sz="8" w:space="0" w:color="000000"/>
+              <w:bottom w:val="single" w:sz="8" w:space="0" w:color="000000"/>
+              <w:right w:val="single" w:sz="8" w:space="0" w:color="000000"/>
+            </w:tcBorders>
+            <w:vAlign w:val="center"/>
+          </w:tcPr>
+          <w:p>
+            <w:pPr>
+              <w:spacing w:after="0" w:line="240" w:lineRule="auto"/>
+              <w:rPr>
+                <w:rFonts w:ascii="Arial" w:eastAsia="Times New Roman" w:hAnsi="Arial" w:cs="Arial"/>
+                <w:kern w:val="0"/>
+                <w:lang w:val="en-US" w:eastAsia="es-CO"/>
+                <w14:ligatures w14:val="none"/>
+              </w:rPr>
+            </w:pPr>
+          </w:p>
+        </w:tc>
+        <w:tc>
+          <w:tcPr>
+            <w:tcW w:w="0" w:type="auto"/>
+            <w:tcBorders>
+              <w:top w:val="single" w:sz="8" w:space="0" w:color="000000"/>
+              <w:left w:val="single" w:sz="8" w:space="0" w:color="000000"/>
+              <w:bottom w:val="single" w:sz="8" w:space="0" w:color="000000"/>
+              <w:right w:val="single" w:sz="8" w:space="0" w:color="000000"/>
+            </w:tcBorders>
+            <w:tcMar>
+              <w:top w:w="100" w:type="dxa"/>
+              <w:left w:w="100" w:type="dxa"/>
+              <w:bottom w:w="100" w:type="dxa"/>
+              <w:right w:w="100" w:type="dxa"/>
+            </w:tcMar>
+          </w:tcPr>
+          <w:p>
+            <w:pPr>
+              <w:spacing w:after="0" w:line="240" w:lineRule="auto"/>
+              <w:rPr>
+                <w:rFonts w:ascii="Arial" w:eastAsia="Times New Roman" w:hAnsi="Arial" w:cs="Arial"/>
+                <w:kern w:val="0"/>
+                <w:lang w:val="en-US" w:eastAsia="es-CO"/>
+                <w14:ligatures w14:val="none"/>
+              </w:rPr>
+            </w:pPr>
+            <w:r>
+              <w:rPr>
+                <w:rFonts w:ascii="Arial" w:eastAsia="Times New Roman" w:hAnsi="Arial" w:cs="Arial"/>
+                <w:kern w:val="0"/>
+                <w:lang w:val="en-US" w:eastAsia="es-CO"/>
+                <w14:ligatures w14:val="none"/>
+              </w:rPr>
+              <w:t>Local population count</w:t>
+            </w:r>
+          </w:p>
+        </w:tc>
+        <w:tc>
+          <w:tcPr>
+            <w:tcW w:w="0" w:type="auto"/>
+            <w:tcBorders>
+              <w:top w:val="single" w:sz="8" w:space="0" w:color="000000"/>
+              <w:left w:val="single" w:sz="8" w:space="0" w:color="000000"/>
+              <w:bottom w:val="single" w:sz="8" w:space="0" w:color="000000"/>
+              <w:right w:val="single" w:sz="8" w:space="0" w:color="000000"/>
+            </w:tcBorders>
+            <w:tcMar>
+              <w:top w:w="100" w:type="dxa"/>
+              <w:left w:w="100" w:type="dxa"/>
+              <w:bottom w:w="100" w:type="dxa"/>
+              <w:right w:w="100" w:type="dxa"/>
+            </w:tcMar>
+          </w:tcPr>
+          <w:p>
+            <w:pPr>
+              <w:spacing w:after="0" w:line="240" w:lineRule="auto"/>
+              <w:rPr>
+                <w:rFonts w:ascii="Arial" w:eastAsia="Times New Roman" w:hAnsi="Arial" w:cs="Arial"/>
+                <w:kern w:val="0"/>
+                <w:lang w:val="en-US" w:eastAsia="es-CO"/>
+                <w14:ligatures w14:val="none"/>
+              </w:rPr>
+            </w:pPr>
+            <w:r>
+              <w:rPr>
+                <w:rFonts w:ascii="Arial" w:eastAsia="Times New Roman" w:hAnsi="Arial" w:cs="Arial"/>
+                <w:kern w:val="0"/>
+                <w:lang w:val="en-US" w:eastAsia="es-CO"/>
+                <w14:ligatures w14:val="none"/>
+              </w:rPr>
+              <w:t>Int</w:t>
+            </w:r>
           </w:p>
         </w:tc>
         <w:tc>
@@ -13565,81 +14056,6 @@
                 <w:lang w:val="en-US" w:eastAsia="es-CO"/>
                 <w14:ligatures w14:val="none"/>
               </w:rPr>
-              <w:t>Must select one of the following options:</w:t>
-            </w:r>
-          </w:p>
-          <w:p>
-            <w:pPr>
-              <w:pStyle w:val="ListParagraph"/>
-              <w:numPr>
-                <w:ilvl w:val="1"/>
-                <w:numId w:val="13"/>
-              </w:numPr>
-              <w:spacing w:after="0" w:line="240" w:lineRule="auto"/>
-              <w:rPr>
-                <w:rFonts w:ascii="Arial" w:eastAsia="Times New Roman" w:hAnsi="Arial" w:cs="Arial"/>
-                <w:kern w:val="0"/>
-                <w:lang w:val="en-US" w:eastAsia="es-CO"/>
-                <w14:ligatures w14:val="none"/>
-              </w:rPr>
-            </w:pPr>
-            <w:r>
-              <w:rPr>
-                <w:rFonts w:ascii="Arial" w:eastAsia="Times New Roman" w:hAnsi="Arial" w:cs="Arial"/>
-                <w:kern w:val="0"/>
-                <w:lang w:val="en-US" w:eastAsia="es-CO"/>
-                <w14:ligatures w14:val="none"/>
-              </w:rPr>
-              <w:t>Flora</w:t>
-            </w:r>
-          </w:p>
-          <w:p>
-            <w:pPr>
-              <w:pStyle w:val="ListParagraph"/>
-              <w:numPr>
-                <w:ilvl w:val="1"/>
-                <w:numId w:val="13"/>
-              </w:numPr>
-              <w:spacing w:after="0" w:line="240" w:lineRule="auto"/>
-              <w:rPr>
-                <w:rFonts w:ascii="Arial" w:eastAsia="Times New Roman" w:hAnsi="Arial" w:cs="Arial"/>
-                <w:kern w:val="0"/>
-                <w:lang w:val="en-US" w:eastAsia="es-CO"/>
-                <w14:ligatures w14:val="none"/>
-              </w:rPr>
-            </w:pPr>
-            <w:r>
-              <w:rPr>
-                <w:rFonts w:ascii="Arial" w:eastAsia="Times New Roman" w:hAnsi="Arial" w:cs="Arial"/>
-                <w:kern w:val="0"/>
-                <w:lang w:val="en-US" w:eastAsia="es-CO"/>
-                <w14:ligatures w14:val="none"/>
-              </w:rPr>
-              <w:t>Fauna</w:t>
-            </w:r>
-          </w:p>
-          <w:p>
-            <w:pPr>
-              <w:pStyle w:val="ListParagraph"/>
-              <w:numPr>
-                <w:ilvl w:val="0"/>
-                <w:numId w:val="13"/>
-              </w:numPr>
-              <w:spacing w:after="0" w:line="240" w:lineRule="auto"/>
-              <w:rPr>
-                <w:rFonts w:ascii="Arial" w:eastAsia="Times New Roman" w:hAnsi="Arial" w:cs="Arial"/>
-                <w:kern w:val="0"/>
-                <w:lang w:val="en-US" w:eastAsia="es-CO"/>
-                <w14:ligatures w14:val="none"/>
-              </w:rPr>
-            </w:pPr>
-            <w:r>
-              <w:rPr>
-                <w:rFonts w:ascii="Arial" w:eastAsia="Times New Roman" w:hAnsi="Arial" w:cs="Arial"/>
-                <w:kern w:val="0"/>
-                <w:lang w:val="en-US" w:eastAsia="es-CO"/>
-                <w14:ligatures w14:val="none"/>
-              </w:rPr>
               <w:t>Mandatory</w:t>
             </w:r>
           </w:p>
@@ -13652,188 +14068,270 @@
         <w:tc>
           <w:tcPr>
             <w:tcW w:w="0" w:type="auto"/>
-            <w:vMerge/>
-            <w:tcBorders>
-              <w:left w:val="single" w:sz="8" w:space="0" w:color="000000"/>
-              <w:right w:val="single" w:sz="8" w:space="0" w:color="000000"/>
-            </w:tcBorders>
-            <w:vAlign w:val="center"/>
-          </w:tcPr>
-          <w:p>
-            <w:pPr>
-              <w:spacing w:after="0" w:line="240" w:lineRule="auto"/>
-              <w:rPr>
-                <w:rFonts w:ascii="Arial" w:eastAsia="Times New Roman" w:hAnsi="Arial" w:cs="Arial"/>
-                <w:kern w:val="0"/>
-                <w:lang w:val="en-US" w:eastAsia="es-CO"/>
-                <w14:ligatures w14:val="none"/>
-              </w:rPr>
-            </w:pPr>
-          </w:p>
-        </w:tc>
-        <w:tc>
-          <w:tcPr>
-            <w:tcW w:w="0" w:type="auto"/>
-            <w:tcBorders>
-              <w:top w:val="single" w:sz="8" w:space="0" w:color="000000"/>
-              <w:left w:val="single" w:sz="8" w:space="0" w:color="000000"/>
-              <w:bottom w:val="single" w:sz="8" w:space="0" w:color="000000"/>
-              <w:right w:val="single" w:sz="8" w:space="0" w:color="000000"/>
-            </w:tcBorders>
-            <w:tcMar>
-              <w:top w:w="100" w:type="dxa"/>
-              <w:left w:w="100" w:type="dxa"/>
-              <w:bottom w:w="100" w:type="dxa"/>
-              <w:right w:w="100" w:type="dxa"/>
-            </w:tcMar>
-          </w:tcPr>
-          <w:p>
-            <w:pPr>
-              <w:spacing w:after="0" w:line="240" w:lineRule="auto"/>
-              <w:rPr>
-                <w:rFonts w:ascii="Arial" w:eastAsia="Times New Roman" w:hAnsi="Arial" w:cs="Arial"/>
-                <w:kern w:val="0"/>
-                <w:lang w:val="en-US" w:eastAsia="es-CO"/>
-                <w14:ligatures w14:val="none"/>
-              </w:rPr>
-            </w:pPr>
-            <w:r>
-              <w:rPr>
-                <w:rFonts w:ascii="Arial" w:eastAsia="Times New Roman" w:hAnsi="Arial" w:cs="Arial"/>
-                <w:kern w:val="0"/>
-                <w:lang w:val="en-US" w:eastAsia="es-CO"/>
-                <w14:ligatures w14:val="none"/>
-              </w:rPr>
-              <w:t>Photo</w:t>
-            </w:r>
-          </w:p>
-        </w:tc>
-        <w:tc>
-          <w:tcPr>
-            <w:tcW w:w="0" w:type="auto"/>
-            <w:tcBorders>
-              <w:top w:val="single" w:sz="8" w:space="0" w:color="000000"/>
-              <w:left w:val="single" w:sz="8" w:space="0" w:color="000000"/>
-              <w:bottom w:val="single" w:sz="8" w:space="0" w:color="000000"/>
-              <w:right w:val="single" w:sz="8" w:space="0" w:color="000000"/>
-            </w:tcBorders>
-            <w:tcMar>
-              <w:top w:w="100" w:type="dxa"/>
-              <w:left w:w="100" w:type="dxa"/>
-              <w:bottom w:w="100" w:type="dxa"/>
-              <w:right w:w="100" w:type="dxa"/>
-            </w:tcMar>
-          </w:tcPr>
-          <w:p>
-            <w:pPr>
-              <w:spacing w:after="0" w:line="240" w:lineRule="auto"/>
-              <w:rPr>
-                <w:rFonts w:ascii="Arial" w:eastAsia="Times New Roman" w:hAnsi="Arial" w:cs="Arial"/>
-                <w:kern w:val="0"/>
-                <w:lang w:val="en-US" w:eastAsia="es-CO"/>
-                <w14:ligatures w14:val="none"/>
-              </w:rPr>
-            </w:pPr>
-            <w:r>
-              <w:rPr>
-                <w:rFonts w:ascii="Arial" w:eastAsia="Times New Roman" w:hAnsi="Arial" w:cs="Arial"/>
-                <w:kern w:val="0"/>
-                <w:lang w:val="en-US" w:eastAsia="es-CO"/>
-                <w14:ligatures w14:val="none"/>
-              </w:rPr>
-              <w:t>String</w:t>
-            </w:r>
-          </w:p>
-        </w:tc>
-        <w:tc>
-          <w:tcPr>
-            <w:tcW w:w="0" w:type="auto"/>
-            <w:tcBorders>
-              <w:top w:val="single" w:sz="8" w:space="0" w:color="000000"/>
-              <w:left w:val="single" w:sz="8" w:space="0" w:color="000000"/>
-              <w:bottom w:val="single" w:sz="8" w:space="0" w:color="000000"/>
-              <w:right w:val="single" w:sz="8" w:space="0" w:color="000000"/>
-            </w:tcBorders>
-            <w:tcMar>
-              <w:top w:w="100" w:type="dxa"/>
-              <w:left w:w="100" w:type="dxa"/>
-              <w:bottom w:w="100" w:type="dxa"/>
-              <w:right w:w="100" w:type="dxa"/>
-            </w:tcMar>
-          </w:tcPr>
-          <w:p>
-            <w:pPr>
-              <w:pStyle w:val="ListParagraph"/>
-              <w:numPr>
-                <w:ilvl w:val="0"/>
-                <w:numId w:val="8"/>
-              </w:numPr>
-              <w:spacing w:after="0" w:line="240" w:lineRule="auto"/>
-              <w:rPr>
-                <w:rFonts w:ascii="Arial" w:eastAsia="Times New Roman" w:hAnsi="Arial" w:cs="Arial"/>
-                <w:kern w:val="0"/>
-                <w:lang w:val="en-US" w:eastAsia="es-CO"/>
-                <w14:ligatures w14:val="none"/>
-              </w:rPr>
-            </w:pPr>
-            <w:r>
-              <w:rPr>
-                <w:rFonts w:ascii="Arial" w:eastAsia="Times New Roman" w:hAnsi="Arial" w:cs="Arial"/>
-                <w:kern w:val="0"/>
-                <w:lang w:val="en-US" w:eastAsia="es-CO"/>
-                <w14:ligatures w14:val="none"/>
-              </w:rPr>
-              <w:t>URL of the selected image</w:t>
-            </w:r>
-          </w:p>
-          <w:p>
-            <w:pPr>
-              <w:pStyle w:val="ListParagraph"/>
-              <w:numPr>
-                <w:ilvl w:val="0"/>
-                <w:numId w:val="8"/>
-              </w:numPr>
-              <w:spacing w:after="0" w:line="240" w:lineRule="auto"/>
-              <w:rPr>
-                <w:rFonts w:ascii="Arial" w:eastAsia="Times New Roman" w:hAnsi="Arial" w:cs="Arial"/>
-                <w:kern w:val="0"/>
-                <w:lang w:val="en-US" w:eastAsia="es-CO"/>
-                <w14:ligatures w14:val="none"/>
-              </w:rPr>
-            </w:pPr>
-            <w:r>
-              <w:rPr>
-                <w:rFonts w:ascii="Arial" w:eastAsia="Times New Roman" w:hAnsi="Arial" w:cs="Arial"/>
-                <w:kern w:val="0"/>
-                <w:lang w:val="en-US" w:eastAsia="es-CO"/>
-                <w14:ligatures w14:val="none"/>
-              </w:rPr>
-              <w:t>Only one image</w:t>
-            </w:r>
-          </w:p>
-          <w:p>
-            <w:pPr>
-              <w:pStyle w:val="ListParagraph"/>
-              <w:numPr>
-                <w:ilvl w:val="0"/>
-                <w:numId w:val="8"/>
-              </w:numPr>
-              <w:spacing w:after="0" w:line="240" w:lineRule="auto"/>
-              <w:rPr>
-                <w:rFonts w:ascii="Arial" w:eastAsia="Times New Roman" w:hAnsi="Arial" w:cs="Arial"/>
-                <w:kern w:val="0"/>
-                <w:lang w:val="en-US" w:eastAsia="es-CO"/>
-                <w14:ligatures w14:val="none"/>
-              </w:rPr>
-            </w:pPr>
-            <w:r>
-              <w:rPr>
-                <w:rFonts w:ascii="Arial" w:eastAsia="Times New Roman" w:hAnsi="Arial" w:cs="Arial"/>
-                <w:kern w:val="0"/>
-                <w:lang w:val="en-US" w:eastAsia="es-CO"/>
-                <w14:ligatures w14:val="none"/>
-              </w:rPr>
-              <w:t>Mandatory</w:t>
+            <w:tcBorders>
+              <w:top w:val="single" w:sz="8" w:space="0" w:color="000000"/>
+              <w:left w:val="single" w:sz="8" w:space="0" w:color="000000"/>
+              <w:bottom w:val="single" w:sz="8" w:space="0" w:color="000000"/>
+              <w:right w:val="single" w:sz="8" w:space="0" w:color="000000"/>
+            </w:tcBorders>
+            <w:tcMar>
+              <w:top w:w="100" w:type="dxa"/>
+              <w:left w:w="100" w:type="dxa"/>
+              <w:bottom w:w="100" w:type="dxa"/>
+              <w:right w:w="100" w:type="dxa"/>
+            </w:tcMar>
+            <w:hideMark/>
+          </w:tcPr>
+          <w:p>
+            <w:pPr>
+              <w:spacing w:after="0" w:line="240" w:lineRule="auto"/>
+              <w:rPr>
+                <w:rFonts w:ascii="Arial" w:eastAsia="Times New Roman" w:hAnsi="Arial" w:cs="Arial"/>
+                <w:kern w:val="0"/>
+                <w:lang w:val="en-US" w:eastAsia="es-CO"/>
+                <w14:ligatures w14:val="none"/>
+              </w:rPr>
+            </w:pPr>
+            <w:r>
+              <w:rPr>
+                <w:rFonts w:ascii="Arial" w:eastAsia="Times New Roman" w:hAnsi="Arial" w:cs="Arial"/>
+                <w:b/>
+                <w:bCs/>
+                <w:color w:val="000000"/>
+                <w:kern w:val="0"/>
+                <w:lang w:val="en-US" w:eastAsia="es-CO"/>
+                <w14:ligatures w14:val="none"/>
+              </w:rPr>
+              <w:t>Results or postcondition</w:t>
+            </w:r>
+          </w:p>
+        </w:tc>
+        <w:tc>
+          <w:tcPr>
+            <w:tcW w:w="0" w:type="auto"/>
+            <w:gridSpan w:val="3"/>
+            <w:tcBorders>
+              <w:top w:val="single" w:sz="8" w:space="0" w:color="000000"/>
+              <w:left w:val="single" w:sz="8" w:space="0" w:color="000000"/>
+              <w:bottom w:val="single" w:sz="8" w:space="0" w:color="000000"/>
+              <w:right w:val="single" w:sz="8" w:space="0" w:color="000000"/>
+            </w:tcBorders>
+            <w:tcMar>
+              <w:top w:w="100" w:type="dxa"/>
+              <w:left w:w="100" w:type="dxa"/>
+              <w:bottom w:w="100" w:type="dxa"/>
+              <w:right w:w="100" w:type="dxa"/>
+            </w:tcMar>
+          </w:tcPr>
+          <w:p>
+            <w:pPr>
+              <w:spacing w:after="0" w:line="240" w:lineRule="auto"/>
+              <w:rPr>
+                <w:rFonts w:ascii="Arial" w:eastAsia="Times New Roman" w:hAnsi="Arial" w:cs="Arial"/>
+                <w:kern w:val="0"/>
+                <w:lang w:val="en-US" w:eastAsia="es-CO"/>
+                <w14:ligatures w14:val="none"/>
+              </w:rPr>
+            </w:pPr>
+            <w:r>
+              <w:rPr>
+                <w:rFonts w:ascii="Arial" w:eastAsia="Times New Roman" w:hAnsi="Arial" w:cs="Arial"/>
+                <w:kern w:val="0"/>
+                <w:lang w:val="en-US" w:eastAsia="es-CO"/>
+                <w14:ligatures w14:val="none"/>
+              </w:rPr>
+              <w:t>The system will allow the user to add a species to a place if the place exists</w:t>
+            </w:r>
+            <w:r>
+              <w:rPr>
+                <w:rFonts w:ascii="Arial" w:eastAsia="Times New Roman" w:hAnsi="Arial" w:cs="Arial"/>
+                <w:kern w:val="0"/>
+                <w:lang w:val="en-US" w:eastAsia="es-CO"/>
+                <w14:ligatures w14:val="none"/>
+              </w:rPr>
+              <w:t xml:space="preserve"> (selected from a list of preregistered places) and if at least </w:t>
+            </w:r>
+            <w:proofErr w:type="gramStart"/>
+            <w:r>
+              <w:rPr>
+                <w:rFonts w:ascii="Arial" w:eastAsia="Times New Roman" w:hAnsi="Arial" w:cs="Arial"/>
+                <w:kern w:val="0"/>
+                <w:lang w:val="en-US" w:eastAsia="es-CO"/>
+                <w14:ligatures w14:val="none"/>
+              </w:rPr>
+              <w:t>on</w:t>
+            </w:r>
+            <w:proofErr w:type="gramEnd"/>
+            <w:r>
+              <w:rPr>
+                <w:rFonts w:ascii="Arial" w:eastAsia="Times New Roman" w:hAnsi="Arial" w:cs="Arial"/>
+                <w:kern w:val="0"/>
+                <w:lang w:val="en-US" w:eastAsia="es-CO"/>
+                <w14:ligatures w14:val="none"/>
+              </w:rPr>
+              <w:t xml:space="preserve"> place has been registered before selecting this option. Otherwise, a “no preregistered place” message will be printed). </w:t>
+            </w:r>
+            <w:r>
+              <w:rPr>
+                <w:rFonts w:ascii="Arial" w:eastAsia="Times New Roman" w:hAnsi="Arial" w:cs="Arial"/>
+                <w:kern w:val="0"/>
+                <w:lang w:val="en-US" w:eastAsia="es-CO"/>
+                <w14:ligatures w14:val="none"/>
+              </w:rPr>
+              <w:t>The system will also check that</w:t>
+            </w:r>
+            <w:r>
+              <w:rPr>
+                <w:rFonts w:ascii="Arial" w:eastAsia="Times New Roman" w:hAnsi="Arial" w:cs="Arial"/>
+                <w:kern w:val="0"/>
+                <w:lang w:val="en-US" w:eastAsia="es-CO"/>
+                <w14:ligatures w14:val="none"/>
+              </w:rPr>
+              <w:t xml:space="preserve"> the species </w:t>
+            </w:r>
+            <w:r>
+              <w:rPr>
+                <w:rFonts w:ascii="Arial" w:eastAsia="Times New Roman" w:hAnsi="Arial" w:cs="Arial"/>
+                <w:kern w:val="0"/>
+                <w:lang w:val="en-US" w:eastAsia="es-CO"/>
+                <w14:ligatures w14:val="none"/>
+              </w:rPr>
+              <w:t xml:space="preserve">name </w:t>
+            </w:r>
+            <w:r>
+              <w:rPr>
+                <w:rFonts w:ascii="Arial" w:eastAsia="Times New Roman" w:hAnsi="Arial" w:cs="Arial"/>
+                <w:kern w:val="0"/>
+                <w:lang w:val="en-US" w:eastAsia="es-CO"/>
+                <w14:ligatures w14:val="none"/>
+              </w:rPr>
+              <w:t>is not duplicated and there is space to enter a new species</w:t>
+            </w:r>
+            <w:r>
+              <w:rPr>
+                <w:rFonts w:ascii="Arial" w:eastAsia="Times New Roman" w:hAnsi="Arial" w:cs="Arial"/>
+                <w:kern w:val="0"/>
+                <w:lang w:val="en-US" w:eastAsia="es-CO"/>
+                <w14:ligatures w14:val="none"/>
+              </w:rPr>
+              <w:t xml:space="preserve"> (throwing an error message if any of the las prerequisites are not met).</w:t>
+            </w:r>
+            <w:r>
+              <w:rPr>
+                <w:rFonts w:ascii="Arial" w:eastAsia="Times New Roman" w:hAnsi="Arial" w:cs="Arial"/>
+                <w:kern w:val="0"/>
+                <w:lang w:val="en-US" w:eastAsia="es-CO"/>
+                <w14:ligatures w14:val="none"/>
+              </w:rPr>
+              <w:t xml:space="preserve"> The other information to associate a new species is </w:t>
+            </w:r>
+            <w:r>
+              <w:rPr>
+                <w:rFonts w:ascii="Arial" w:eastAsia="Times New Roman" w:hAnsi="Arial" w:cs="Arial"/>
+                <w:kern w:val="0"/>
+                <w:lang w:val="en-US" w:eastAsia="es-CO"/>
+                <w14:ligatures w14:val="none"/>
+              </w:rPr>
+              <w:t xml:space="preserve">a photo, and the local population count must be </w:t>
+            </w:r>
+            <w:r>
+              <w:rPr>
+                <w:rFonts w:ascii="Arial" w:eastAsia="Times New Roman" w:hAnsi="Arial" w:cs="Arial"/>
+                <w:kern w:val="0"/>
+                <w:lang w:val="en-US" w:eastAsia="es-CO"/>
+                <w14:ligatures w14:val="none"/>
+              </w:rPr>
+              <w:t xml:space="preserve">added. In </w:t>
+            </w:r>
+            <w:r>
+              <w:rPr>
+                <w:rFonts w:ascii="Arial" w:eastAsia="Times New Roman" w:hAnsi="Arial" w:cs="Arial"/>
+                <w:kern w:val="0"/>
+                <w:lang w:val="en-US" w:eastAsia="es-CO"/>
+                <w14:ligatures w14:val="none"/>
+              </w:rPr>
+              <w:t>the case</w:t>
+            </w:r>
+            <w:r>
+              <w:rPr>
+                <w:rFonts w:ascii="Arial" w:eastAsia="Times New Roman" w:hAnsi="Arial" w:cs="Arial"/>
+                <w:kern w:val="0"/>
+                <w:lang w:val="en-US" w:eastAsia="es-CO"/>
+                <w14:ligatures w14:val="none"/>
+              </w:rPr>
+              <w:t xml:space="preserve"> of the species type, a small menu showing the two possible options will be printed for the use</w:t>
+            </w:r>
+            <w:r>
+              <w:rPr>
+                <w:rFonts w:ascii="Arial" w:eastAsia="Times New Roman" w:hAnsi="Arial" w:cs="Arial"/>
+                <w:kern w:val="0"/>
+                <w:lang w:val="en-US" w:eastAsia="es-CO"/>
+                <w14:ligatures w14:val="none"/>
+              </w:rPr>
+              <w:t>r</w:t>
+            </w:r>
+            <w:r>
+              <w:rPr>
+                <w:rFonts w:ascii="Arial" w:eastAsia="Times New Roman" w:hAnsi="Arial" w:cs="Arial"/>
+                <w:kern w:val="0"/>
+                <w:lang w:val="en-US" w:eastAsia="es-CO"/>
+                <w14:ligatures w14:val="none"/>
+              </w:rPr>
+              <w:t xml:space="preserve"> to </w:t>
+            </w:r>
+            <w:r>
+              <w:rPr>
+                <w:rFonts w:ascii="Arial" w:eastAsia="Times New Roman" w:hAnsi="Arial" w:cs="Arial"/>
+                <w:kern w:val="0"/>
+                <w:lang w:val="en-US" w:eastAsia="es-CO"/>
+                <w14:ligatures w14:val="none"/>
+              </w:rPr>
+              <w:t xml:space="preserve">select </w:t>
+            </w:r>
+            <w:r>
+              <w:rPr>
+                <w:rFonts w:ascii="Arial" w:eastAsia="Times New Roman" w:hAnsi="Arial" w:cs="Arial"/>
+                <w:kern w:val="0"/>
+                <w:lang w:val="en-US" w:eastAsia="es-CO"/>
+                <w14:ligatures w14:val="none"/>
+              </w:rPr>
+              <w:t>from.</w:t>
+            </w:r>
+            <w:r>
+              <w:rPr>
+                <w:rFonts w:ascii="Arial" w:eastAsia="Times New Roman" w:hAnsi="Arial" w:cs="Arial"/>
+                <w:kern w:val="0"/>
+                <w:lang w:val="en-US" w:eastAsia="es-CO"/>
+                <w14:ligatures w14:val="none"/>
+              </w:rPr>
+              <w:t xml:space="preserve"> After the user enters all the necessary information, a message that a new species has been added to a Place. </w:t>
+            </w:r>
+            <w:r>
+              <w:rPr>
+                <w:rFonts w:ascii="Arial" w:eastAsia="Times New Roman" w:hAnsi="Arial" w:cs="Arial"/>
+                <w:kern w:val="0"/>
+                <w:lang w:val="en-US" w:eastAsia="es-CO"/>
+                <w14:ligatures w14:val="none"/>
+              </w:rPr>
+              <w:t xml:space="preserve">If </w:t>
+            </w:r>
+            <w:r>
+              <w:rPr>
+                <w:rFonts w:ascii="Arial" w:eastAsia="Times New Roman" w:hAnsi="Arial" w:cs="Arial"/>
+                <w:kern w:val="0"/>
+                <w:lang w:val="en-US" w:eastAsia="es-CO"/>
+                <w14:ligatures w14:val="none"/>
+              </w:rPr>
+              <w:t>there was any other source of error</w:t>
+            </w:r>
+            <w:r>
+              <w:rPr>
+                <w:rFonts w:ascii="Arial" w:eastAsia="Times New Roman" w:hAnsi="Arial" w:cs="Arial"/>
+                <w:kern w:val="0"/>
+                <w:lang w:val="en-US" w:eastAsia="es-CO"/>
+                <w14:ligatures w14:val="none"/>
+              </w:rPr>
+              <w:t>, the appropriate message of error, incomplete information or invalid information will be printed depending on the situation.</w:t>
             </w:r>
           </w:p>
         </w:tc>
@@ -13845,164 +14343,164 @@
         <w:tc>
           <w:tcPr>
             <w:tcW w:w="0" w:type="auto"/>
-            <w:vMerge/>
-            <w:tcBorders>
-              <w:left w:val="single" w:sz="8" w:space="0" w:color="000000"/>
-              <w:bottom w:val="single" w:sz="8" w:space="0" w:color="000000"/>
-              <w:right w:val="single" w:sz="8" w:space="0" w:color="000000"/>
-            </w:tcBorders>
-            <w:vAlign w:val="center"/>
-          </w:tcPr>
-          <w:p>
-            <w:pPr>
-              <w:spacing w:after="0" w:line="240" w:lineRule="auto"/>
-              <w:rPr>
-                <w:rFonts w:ascii="Arial" w:eastAsia="Times New Roman" w:hAnsi="Arial" w:cs="Arial"/>
-                <w:kern w:val="0"/>
-                <w:lang w:val="en-US" w:eastAsia="es-CO"/>
-                <w14:ligatures w14:val="none"/>
-              </w:rPr>
-            </w:pPr>
-          </w:p>
-        </w:tc>
-        <w:tc>
-          <w:tcPr>
-            <w:tcW w:w="0" w:type="auto"/>
-            <w:tcBorders>
-              <w:top w:val="single" w:sz="8" w:space="0" w:color="000000"/>
-              <w:left w:val="single" w:sz="8" w:space="0" w:color="000000"/>
-              <w:bottom w:val="single" w:sz="8" w:space="0" w:color="000000"/>
-              <w:right w:val="single" w:sz="8" w:space="0" w:color="000000"/>
-            </w:tcBorders>
-            <w:tcMar>
-              <w:top w:w="100" w:type="dxa"/>
-              <w:left w:w="100" w:type="dxa"/>
-              <w:bottom w:w="100" w:type="dxa"/>
-              <w:right w:w="100" w:type="dxa"/>
-            </w:tcMar>
-          </w:tcPr>
-          <w:p>
-            <w:pPr>
-              <w:spacing w:after="0" w:line="240" w:lineRule="auto"/>
-              <w:rPr>
-                <w:rFonts w:ascii="Arial" w:eastAsia="Times New Roman" w:hAnsi="Arial" w:cs="Arial"/>
-                <w:kern w:val="0"/>
-                <w:lang w:val="en-US" w:eastAsia="es-CO"/>
-                <w14:ligatures w14:val="none"/>
-              </w:rPr>
-            </w:pPr>
-            <w:r>
-              <w:rPr>
-                <w:rFonts w:ascii="Arial" w:eastAsia="Times New Roman" w:hAnsi="Arial" w:cs="Arial"/>
-                <w:kern w:val="0"/>
-                <w:lang w:val="en-US" w:eastAsia="es-CO"/>
-                <w14:ligatures w14:val="none"/>
-              </w:rPr>
-              <w:t>Local population count</w:t>
-            </w:r>
-          </w:p>
-        </w:tc>
-        <w:tc>
-          <w:tcPr>
-            <w:tcW w:w="0" w:type="auto"/>
-            <w:tcBorders>
-              <w:top w:val="single" w:sz="8" w:space="0" w:color="000000"/>
-              <w:left w:val="single" w:sz="8" w:space="0" w:color="000000"/>
-              <w:bottom w:val="single" w:sz="8" w:space="0" w:color="000000"/>
-              <w:right w:val="single" w:sz="8" w:space="0" w:color="000000"/>
-            </w:tcBorders>
-            <w:tcMar>
-              <w:top w:w="100" w:type="dxa"/>
-              <w:left w:w="100" w:type="dxa"/>
-              <w:bottom w:w="100" w:type="dxa"/>
-              <w:right w:w="100" w:type="dxa"/>
-            </w:tcMar>
-          </w:tcPr>
-          <w:p>
-            <w:pPr>
-              <w:spacing w:after="0" w:line="240" w:lineRule="auto"/>
-              <w:rPr>
-                <w:rFonts w:ascii="Arial" w:eastAsia="Times New Roman" w:hAnsi="Arial" w:cs="Arial"/>
-                <w:kern w:val="0"/>
-                <w:lang w:val="en-US" w:eastAsia="es-CO"/>
-                <w14:ligatures w14:val="none"/>
-              </w:rPr>
-            </w:pPr>
-            <w:r>
-              <w:rPr>
-                <w:rFonts w:ascii="Arial" w:eastAsia="Times New Roman" w:hAnsi="Arial" w:cs="Arial"/>
-                <w:kern w:val="0"/>
-                <w:lang w:val="en-US" w:eastAsia="es-CO"/>
-                <w14:ligatures w14:val="none"/>
-              </w:rPr>
-              <w:t>Int</w:t>
-            </w:r>
-          </w:p>
-        </w:tc>
-        <w:tc>
-          <w:tcPr>
-            <w:tcW w:w="0" w:type="auto"/>
-            <w:tcBorders>
-              <w:top w:val="single" w:sz="8" w:space="0" w:color="000000"/>
-              <w:left w:val="single" w:sz="8" w:space="0" w:color="000000"/>
-              <w:bottom w:val="single" w:sz="8" w:space="0" w:color="000000"/>
-              <w:right w:val="single" w:sz="8" w:space="0" w:color="000000"/>
-            </w:tcBorders>
-            <w:tcMar>
-              <w:top w:w="100" w:type="dxa"/>
-              <w:left w:w="100" w:type="dxa"/>
-              <w:bottom w:w="100" w:type="dxa"/>
-              <w:right w:w="100" w:type="dxa"/>
-            </w:tcMar>
-          </w:tcPr>
-          <w:p>
-            <w:pPr>
-              <w:pStyle w:val="ListParagraph"/>
-              <w:numPr>
-                <w:ilvl w:val="0"/>
-                <w:numId w:val="13"/>
-              </w:numPr>
-              <w:spacing w:after="0" w:line="240" w:lineRule="auto"/>
-              <w:rPr>
-                <w:rFonts w:ascii="Arial" w:eastAsia="Times New Roman" w:hAnsi="Arial" w:cs="Arial"/>
-                <w:kern w:val="0"/>
-                <w:lang w:val="en-US" w:eastAsia="es-CO"/>
-                <w14:ligatures w14:val="none"/>
-              </w:rPr>
-            </w:pPr>
-            <w:r>
-              <w:rPr>
-                <w:rFonts w:ascii="Arial" w:eastAsia="Times New Roman" w:hAnsi="Arial" w:cs="Arial"/>
-                <w:kern w:val="0"/>
-                <w:lang w:val="en-US" w:eastAsia="es-CO"/>
-                <w14:ligatures w14:val="none"/>
-              </w:rPr>
-              <w:t>Int &gt; 0</w:t>
-            </w:r>
-          </w:p>
-          <w:p>
-            <w:pPr>
-              <w:pStyle w:val="ListParagraph"/>
-              <w:numPr>
-                <w:ilvl w:val="0"/>
-                <w:numId w:val="13"/>
-              </w:numPr>
-              <w:spacing w:after="0" w:line="240" w:lineRule="auto"/>
-              <w:rPr>
-                <w:rFonts w:ascii="Arial" w:eastAsia="Times New Roman" w:hAnsi="Arial" w:cs="Arial"/>
-                <w:kern w:val="0"/>
-                <w:lang w:val="en-US" w:eastAsia="es-CO"/>
-                <w14:ligatures w14:val="none"/>
-              </w:rPr>
-            </w:pPr>
-            <w:r>
-              <w:rPr>
-                <w:rFonts w:ascii="Arial" w:eastAsia="Times New Roman" w:hAnsi="Arial" w:cs="Arial"/>
-                <w:kern w:val="0"/>
-                <w:lang w:val="en-US" w:eastAsia="es-CO"/>
-                <w14:ligatures w14:val="none"/>
-              </w:rPr>
-              <w:t>Mandatory</w:t>
+            <w:vMerge w:val="restart"/>
+            <w:tcBorders>
+              <w:top w:val="single" w:sz="8" w:space="0" w:color="000000"/>
+              <w:left w:val="single" w:sz="8" w:space="0" w:color="000000"/>
+              <w:right w:val="single" w:sz="8" w:space="0" w:color="000000"/>
+            </w:tcBorders>
+            <w:tcMar>
+              <w:top w:w="100" w:type="dxa"/>
+              <w:left w:w="100" w:type="dxa"/>
+              <w:bottom w:w="100" w:type="dxa"/>
+              <w:right w:w="100" w:type="dxa"/>
+            </w:tcMar>
+            <w:hideMark/>
+          </w:tcPr>
+          <w:p>
+            <w:pPr>
+              <w:spacing w:after="0" w:line="240" w:lineRule="auto"/>
+              <w:rPr>
+                <w:rFonts w:ascii="Arial" w:eastAsia="Times New Roman" w:hAnsi="Arial" w:cs="Arial"/>
+                <w:kern w:val="0"/>
+                <w:lang w:val="en-US" w:eastAsia="es-CO"/>
+                <w14:ligatures w14:val="none"/>
+              </w:rPr>
+            </w:pPr>
+            <w:r>
+              <w:rPr>
+                <w:rFonts w:ascii="Arial" w:eastAsia="Times New Roman" w:hAnsi="Arial" w:cs="Arial"/>
+                <w:b/>
+                <w:bCs/>
+                <w:color w:val="000000"/>
+                <w:kern w:val="0"/>
+                <w:lang w:val="en-US" w:eastAsia="es-CO"/>
+                <w14:ligatures w14:val="none"/>
+              </w:rPr>
+              <w:t>Outputs</w:t>
+            </w:r>
+          </w:p>
+        </w:tc>
+        <w:tc>
+          <w:tcPr>
+            <w:tcW w:w="0" w:type="auto"/>
+            <w:tcBorders>
+              <w:top w:val="single" w:sz="8" w:space="0" w:color="000000"/>
+              <w:left w:val="single" w:sz="8" w:space="0" w:color="000000"/>
+              <w:bottom w:val="single" w:sz="8" w:space="0" w:color="000000"/>
+              <w:right w:val="single" w:sz="8" w:space="0" w:color="000000"/>
+            </w:tcBorders>
+            <w:tcMar>
+              <w:top w:w="100" w:type="dxa"/>
+              <w:left w:w="100" w:type="dxa"/>
+              <w:bottom w:w="100" w:type="dxa"/>
+              <w:right w:w="100" w:type="dxa"/>
+            </w:tcMar>
+            <w:hideMark/>
+          </w:tcPr>
+          <w:p>
+            <w:pPr>
+              <w:spacing w:after="0" w:line="240" w:lineRule="auto"/>
+              <w:rPr>
+                <w:rFonts w:ascii="Arial" w:eastAsia="Times New Roman" w:hAnsi="Arial" w:cs="Arial"/>
+                <w:kern w:val="0"/>
+                <w:lang w:val="en-US" w:eastAsia="es-CO"/>
+                <w14:ligatures w14:val="none"/>
+              </w:rPr>
+            </w:pPr>
+            <w:r>
+              <w:rPr>
+                <w:rFonts w:ascii="Arial" w:eastAsia="Times New Roman" w:hAnsi="Arial" w:cs="Arial"/>
+                <w:b/>
+                <w:bCs/>
+                <w:color w:val="000000"/>
+                <w:kern w:val="0"/>
+                <w:lang w:val="en-US" w:eastAsia="es-CO"/>
+                <w14:ligatures w14:val="none"/>
+              </w:rPr>
+              <w:t>Output Name</w:t>
+            </w:r>
+          </w:p>
+        </w:tc>
+        <w:tc>
+          <w:tcPr>
+            <w:tcW w:w="0" w:type="auto"/>
+            <w:tcBorders>
+              <w:top w:val="single" w:sz="8" w:space="0" w:color="000000"/>
+              <w:left w:val="single" w:sz="8" w:space="0" w:color="000000"/>
+              <w:bottom w:val="single" w:sz="8" w:space="0" w:color="000000"/>
+              <w:right w:val="single" w:sz="8" w:space="0" w:color="000000"/>
+            </w:tcBorders>
+            <w:tcMar>
+              <w:top w:w="100" w:type="dxa"/>
+              <w:left w:w="100" w:type="dxa"/>
+              <w:bottom w:w="100" w:type="dxa"/>
+              <w:right w:w="100" w:type="dxa"/>
+            </w:tcMar>
+            <w:hideMark/>
+          </w:tcPr>
+          <w:p>
+            <w:pPr>
+              <w:spacing w:after="0" w:line="240" w:lineRule="auto"/>
+              <w:rPr>
+                <w:rFonts w:ascii="Arial" w:eastAsia="Times New Roman" w:hAnsi="Arial" w:cs="Arial"/>
+                <w:kern w:val="0"/>
+                <w:lang w:val="en-US" w:eastAsia="es-CO"/>
+                <w14:ligatures w14:val="none"/>
+              </w:rPr>
+            </w:pPr>
+            <w:r>
+              <w:rPr>
+                <w:rFonts w:ascii="Arial" w:eastAsia="Times New Roman" w:hAnsi="Arial" w:cs="Arial"/>
+                <w:b/>
+                <w:bCs/>
+                <w:color w:val="000000"/>
+                <w:kern w:val="0"/>
+                <w:lang w:val="en-US" w:eastAsia="es-CO"/>
+                <w14:ligatures w14:val="none"/>
+              </w:rPr>
+              <w:t>Data type</w:t>
+            </w:r>
+          </w:p>
+        </w:tc>
+        <w:tc>
+          <w:tcPr>
+            <w:tcW w:w="0" w:type="auto"/>
+            <w:tcBorders>
+              <w:top w:val="single" w:sz="8" w:space="0" w:color="000000"/>
+              <w:left w:val="single" w:sz="8" w:space="0" w:color="000000"/>
+              <w:bottom w:val="single" w:sz="8" w:space="0" w:color="000000"/>
+              <w:right w:val="single" w:sz="8" w:space="0" w:color="000000"/>
+            </w:tcBorders>
+            <w:tcMar>
+              <w:top w:w="100" w:type="dxa"/>
+              <w:left w:w="100" w:type="dxa"/>
+              <w:bottom w:w="100" w:type="dxa"/>
+              <w:right w:w="100" w:type="dxa"/>
+            </w:tcMar>
+            <w:hideMark/>
+          </w:tcPr>
+          <w:p>
+            <w:pPr>
+              <w:spacing w:after="0" w:line="240" w:lineRule="auto"/>
+              <w:rPr>
+                <w:rFonts w:ascii="Arial" w:eastAsia="Times New Roman" w:hAnsi="Arial" w:cs="Arial"/>
+                <w:kern w:val="0"/>
+                <w:lang w:val="en-US" w:eastAsia="es-CO"/>
+                <w14:ligatures w14:val="none"/>
+              </w:rPr>
+            </w:pPr>
+            <w:r>
+              <w:rPr>
+                <w:rFonts w:ascii="Arial" w:eastAsia="Times New Roman" w:hAnsi="Arial" w:cs="Arial"/>
+                <w:b/>
+                <w:bCs/>
+                <w:color w:val="000000"/>
+                <w:kern w:val="0"/>
+                <w:lang w:val="en-US" w:eastAsia="es-CO"/>
+                <w14:ligatures w14:val="none"/>
+              </w:rPr>
+              <w:t>Format</w:t>
             </w:r>
           </w:p>
         </w:tc>
@@ -14014,18 +14512,12 @@
         <w:tc>
           <w:tcPr>
             <w:tcW w:w="0" w:type="auto"/>
-            <w:tcBorders>
-              <w:top w:val="single" w:sz="8" w:space="0" w:color="000000"/>
-              <w:left w:val="single" w:sz="8" w:space="0" w:color="000000"/>
-              <w:bottom w:val="single" w:sz="8" w:space="0" w:color="000000"/>
-              <w:right w:val="single" w:sz="8" w:space="0" w:color="000000"/>
-            </w:tcBorders>
-            <w:tcMar>
-              <w:top w:w="100" w:type="dxa"/>
-              <w:left w:w="100" w:type="dxa"/>
-              <w:bottom w:w="100" w:type="dxa"/>
-              <w:right w:w="100" w:type="dxa"/>
-            </w:tcMar>
+            <w:vMerge/>
+            <w:tcBorders>
+              <w:left w:val="single" w:sz="8" w:space="0" w:color="000000"/>
+              <w:right w:val="single" w:sz="8" w:space="0" w:color="000000"/>
+            </w:tcBorders>
+            <w:vAlign w:val="center"/>
             <w:hideMark/>
           </w:tcPr>
           <w:p>
@@ -14038,154 +14530,152 @@
                 <w14:ligatures w14:val="none"/>
               </w:rPr>
             </w:pPr>
-            <w:r>
-              <w:rPr>
-                <w:rFonts w:ascii="Arial" w:eastAsia="Times New Roman" w:hAnsi="Arial" w:cs="Arial"/>
-                <w:b/>
-                <w:bCs/>
-                <w:color w:val="000000"/>
-                <w:kern w:val="0"/>
-                <w:lang w:val="en-US" w:eastAsia="es-CO"/>
-                <w14:ligatures w14:val="none"/>
-              </w:rPr>
-              <w:t>Results or postcondition</w:t>
-            </w:r>
-          </w:p>
-        </w:tc>
-        <w:tc>
-          <w:tcPr>
-            <w:tcW w:w="0" w:type="auto"/>
-            <w:gridSpan w:val="3"/>
-            <w:tcBorders>
-              <w:top w:val="single" w:sz="8" w:space="0" w:color="000000"/>
-              <w:left w:val="single" w:sz="8" w:space="0" w:color="000000"/>
-              <w:bottom w:val="single" w:sz="8" w:space="0" w:color="000000"/>
-              <w:right w:val="single" w:sz="8" w:space="0" w:color="000000"/>
-            </w:tcBorders>
-            <w:tcMar>
-              <w:top w:w="100" w:type="dxa"/>
-              <w:left w:w="100" w:type="dxa"/>
-              <w:bottom w:w="100" w:type="dxa"/>
-              <w:right w:w="100" w:type="dxa"/>
-            </w:tcMar>
-          </w:tcPr>
-          <w:p>
-            <w:pPr>
-              <w:spacing w:after="0" w:line="240" w:lineRule="auto"/>
-              <w:rPr>
-                <w:rFonts w:ascii="Arial" w:eastAsia="Times New Roman" w:hAnsi="Arial" w:cs="Arial"/>
-                <w:kern w:val="0"/>
-                <w:lang w:val="en-US" w:eastAsia="es-CO"/>
-                <w14:ligatures w14:val="none"/>
-              </w:rPr>
-            </w:pPr>
-            <w:r>
-              <w:rPr>
-                <w:rFonts w:ascii="Arial" w:eastAsia="Times New Roman" w:hAnsi="Arial" w:cs="Arial"/>
-                <w:kern w:val="0"/>
-                <w:lang w:val="en-US" w:eastAsia="es-CO"/>
-                <w14:ligatures w14:val="none"/>
-              </w:rPr>
-              <w:t xml:space="preserve">The system will allow the user to add a species to a place if the place exists, the species is not duplicated and there is space to enter a new species. Then, the </w:t>
-            </w:r>
-            <w:r>
-              <w:rPr>
-                <w:rFonts w:ascii="Arial" w:eastAsia="Times New Roman" w:hAnsi="Arial" w:cs="Arial"/>
-                <w:kern w:val="0"/>
-                <w:lang w:val="en-US" w:eastAsia="es-CO"/>
-                <w14:ligatures w14:val="none"/>
-              </w:rPr>
-              <w:t xml:space="preserve">user must input the </w:t>
-            </w:r>
-            <w:r>
-              <w:rPr>
-                <w:rFonts w:ascii="Arial" w:eastAsia="Times New Roman" w:hAnsi="Arial" w:cs="Arial"/>
-                <w:kern w:val="0"/>
-                <w:lang w:val="en-US" w:eastAsia="es-CO"/>
-                <w14:ligatures w14:val="none"/>
-              </w:rPr>
-              <w:t>p</w:t>
-            </w:r>
-            <w:r>
-              <w:rPr>
-                <w:rFonts w:ascii="Arial" w:eastAsia="Times New Roman" w:hAnsi="Arial" w:cs="Arial"/>
-                <w:kern w:val="0"/>
-                <w:lang w:val="en-US" w:eastAsia="es-CO"/>
-                <w14:ligatures w14:val="none"/>
-              </w:rPr>
-              <w:t>lace name and the species name</w:t>
-            </w:r>
-            <w:r>
-              <w:rPr>
-                <w:rFonts w:ascii="Arial" w:eastAsia="Times New Roman" w:hAnsi="Arial" w:cs="Arial"/>
-                <w:kern w:val="0"/>
-                <w:lang w:val="en-US" w:eastAsia="es-CO"/>
-                <w14:ligatures w14:val="none"/>
-              </w:rPr>
-              <w:t xml:space="preserve"> to check the conditions above. The other information to associate a new species is </w:t>
-            </w:r>
-            <w:r>
-              <w:rPr>
-                <w:rFonts w:ascii="Arial" w:eastAsia="Times New Roman" w:hAnsi="Arial" w:cs="Arial"/>
-                <w:kern w:val="0"/>
-                <w:lang w:val="en-US" w:eastAsia="es-CO"/>
-                <w14:ligatures w14:val="none"/>
-              </w:rPr>
-              <w:t xml:space="preserve">a photo, and the local population count must be </w:t>
-            </w:r>
-            <w:r>
-              <w:rPr>
-                <w:rFonts w:ascii="Arial" w:eastAsia="Times New Roman" w:hAnsi="Arial" w:cs="Arial"/>
-                <w:kern w:val="0"/>
-                <w:lang w:val="en-US" w:eastAsia="es-CO"/>
-                <w14:ligatures w14:val="none"/>
-              </w:rPr>
-              <w:t>added. In case of the species type, a small menu showing the two possible options will be printed for the use to use from.</w:t>
-            </w:r>
-            <w:r>
-              <w:rPr>
-                <w:rFonts w:ascii="Arial" w:eastAsia="Times New Roman" w:hAnsi="Arial" w:cs="Arial"/>
-                <w:kern w:val="0"/>
-                <w:lang w:val="en-US" w:eastAsia="es-CO"/>
-                <w14:ligatures w14:val="none"/>
-              </w:rPr>
-              <w:t xml:space="preserve"> After the user enters all the necessary information, a message that a new species has been added to a Place. </w:t>
-            </w:r>
-            <w:r>
-              <w:rPr>
-                <w:rFonts w:ascii="Arial" w:eastAsia="Times New Roman" w:hAnsi="Arial" w:cs="Arial"/>
-                <w:kern w:val="0"/>
-                <w:lang w:val="en-US" w:eastAsia="es-CO"/>
-                <w14:ligatures w14:val="none"/>
-              </w:rPr>
-              <w:t xml:space="preserve">If any of the validations go wrong, the no space, the duplicate species the nonexistent community will be printed. </w:t>
-            </w:r>
-            <w:r>
-              <w:rPr>
-                <w:rFonts w:ascii="Arial" w:eastAsia="Times New Roman" w:hAnsi="Arial" w:cs="Arial"/>
-                <w:kern w:val="0"/>
-                <w:lang w:val="en-US" w:eastAsia="es-CO"/>
-                <w14:ligatures w14:val="none"/>
-              </w:rPr>
-              <w:t xml:space="preserve">If </w:t>
-            </w:r>
-            <w:r>
-              <w:rPr>
-                <w:rFonts w:ascii="Arial" w:eastAsia="Times New Roman" w:hAnsi="Arial" w:cs="Arial"/>
-                <w:kern w:val="0"/>
-                <w:lang w:val="en-US" w:eastAsia="es-CO"/>
-                <w14:ligatures w14:val="none"/>
-              </w:rPr>
-              <w:t>there was any other source of error</w:t>
-            </w:r>
-            <w:r>
-              <w:rPr>
-                <w:rFonts w:ascii="Arial" w:eastAsia="Times New Roman" w:hAnsi="Arial" w:cs="Arial"/>
-                <w:kern w:val="0"/>
-                <w:lang w:val="en-US" w:eastAsia="es-CO"/>
-                <w14:ligatures w14:val="none"/>
-              </w:rPr>
-              <w:t>, the appropriate message of error, incomplete information or invalid information will be printed depending on the situation.</w:t>
+          </w:p>
+        </w:tc>
+        <w:tc>
+          <w:tcPr>
+            <w:tcW w:w="0" w:type="auto"/>
+            <w:tcBorders>
+              <w:top w:val="single" w:sz="8" w:space="0" w:color="000000"/>
+              <w:left w:val="single" w:sz="8" w:space="0" w:color="000000"/>
+              <w:bottom w:val="single" w:sz="8" w:space="0" w:color="000000"/>
+              <w:right w:val="single" w:sz="8" w:space="0" w:color="000000"/>
+            </w:tcBorders>
+            <w:tcMar>
+              <w:top w:w="100" w:type="dxa"/>
+              <w:left w:w="100" w:type="dxa"/>
+              <w:bottom w:w="100" w:type="dxa"/>
+              <w:right w:w="100" w:type="dxa"/>
+            </w:tcMar>
+          </w:tcPr>
+          <w:p>
+            <w:pPr>
+              <w:spacing w:after="0" w:line="240" w:lineRule="auto"/>
+              <w:rPr>
+                <w:rFonts w:ascii="Arial" w:eastAsia="Times New Roman" w:hAnsi="Arial" w:cs="Arial"/>
+                <w:kern w:val="0"/>
+                <w:lang w:val="en-US" w:eastAsia="es-CO"/>
+                <w14:ligatures w14:val="none"/>
+              </w:rPr>
+            </w:pPr>
+            <w:r>
+              <w:rPr>
+                <w:rFonts w:ascii="Arial" w:eastAsia="Times New Roman" w:hAnsi="Arial" w:cs="Arial"/>
+                <w:kern w:val="0"/>
+                <w:lang w:val="en-US" w:eastAsia="es-CO"/>
+                <w14:ligatures w14:val="none"/>
+              </w:rPr>
+              <w:t>Added New species</w:t>
+            </w:r>
+          </w:p>
+        </w:tc>
+        <w:tc>
+          <w:tcPr>
+            <w:tcW w:w="0" w:type="auto"/>
+            <w:tcBorders>
+              <w:top w:val="single" w:sz="8" w:space="0" w:color="000000"/>
+              <w:left w:val="single" w:sz="8" w:space="0" w:color="000000"/>
+              <w:bottom w:val="single" w:sz="8" w:space="0" w:color="000000"/>
+              <w:right w:val="single" w:sz="8" w:space="0" w:color="000000"/>
+            </w:tcBorders>
+            <w:tcMar>
+              <w:top w:w="100" w:type="dxa"/>
+              <w:left w:w="100" w:type="dxa"/>
+              <w:bottom w:w="100" w:type="dxa"/>
+              <w:right w:w="100" w:type="dxa"/>
+            </w:tcMar>
+          </w:tcPr>
+          <w:p>
+            <w:pPr>
+              <w:spacing w:after="0" w:line="240" w:lineRule="auto"/>
+              <w:rPr>
+                <w:rFonts w:ascii="Arial" w:eastAsia="Times New Roman" w:hAnsi="Arial" w:cs="Arial"/>
+                <w:kern w:val="0"/>
+                <w:lang w:val="en-US" w:eastAsia="es-CO"/>
+                <w14:ligatures w14:val="none"/>
+              </w:rPr>
+            </w:pPr>
+            <w:r>
+              <w:rPr>
+                <w:rFonts w:ascii="Arial" w:eastAsia="Times New Roman" w:hAnsi="Arial" w:cs="Arial"/>
+                <w:kern w:val="0"/>
+                <w:lang w:val="en-US" w:eastAsia="es-CO"/>
+                <w14:ligatures w14:val="none"/>
+              </w:rPr>
+              <w:t>String</w:t>
+            </w:r>
+          </w:p>
+        </w:tc>
+        <w:tc>
+          <w:tcPr>
+            <w:tcW w:w="0" w:type="auto"/>
+            <w:tcBorders>
+              <w:top w:val="single" w:sz="8" w:space="0" w:color="000000"/>
+              <w:left w:val="single" w:sz="8" w:space="0" w:color="000000"/>
+              <w:bottom w:val="single" w:sz="8" w:space="0" w:color="000000"/>
+              <w:right w:val="single" w:sz="8" w:space="0" w:color="000000"/>
+            </w:tcBorders>
+            <w:tcMar>
+              <w:top w:w="100" w:type="dxa"/>
+              <w:left w:w="100" w:type="dxa"/>
+              <w:bottom w:w="100" w:type="dxa"/>
+              <w:right w:w="100" w:type="dxa"/>
+            </w:tcMar>
+          </w:tcPr>
+          <w:p>
+            <w:pPr>
+              <w:spacing w:after="0" w:line="240" w:lineRule="auto"/>
+              <w:rPr>
+                <w:rFonts w:ascii="Arial" w:eastAsia="Times New Roman" w:hAnsi="Arial" w:cs="Arial"/>
+                <w:kern w:val="0"/>
+                <w:lang w:val="en-US" w:eastAsia="es-CO"/>
+                <w14:ligatures w14:val="none"/>
+              </w:rPr>
+            </w:pPr>
+            <w:r>
+              <w:rPr>
+                <w:rFonts w:ascii="Arial" w:eastAsia="Times New Roman" w:hAnsi="Arial" w:cs="Arial"/>
+                <w:kern w:val="0"/>
+                <w:lang w:val="en-US" w:eastAsia="es-CO"/>
+                <w14:ligatures w14:val="none"/>
+              </w:rPr>
+              <w:t>A message stating that the</w:t>
+            </w:r>
+            <w:r>
+              <w:rPr>
+                <w:rFonts w:ascii="Arial" w:eastAsia="Times New Roman" w:hAnsi="Arial" w:cs="Arial"/>
+                <w:kern w:val="0"/>
+                <w:lang w:val="en-US" w:eastAsia="es-CO"/>
+                <w14:ligatures w14:val="none"/>
+              </w:rPr>
+              <w:t xml:space="preserve"> species</w:t>
+            </w:r>
+            <w:r>
+              <w:rPr>
+                <w:rFonts w:ascii="Arial" w:eastAsia="Times New Roman" w:hAnsi="Arial" w:cs="Arial"/>
+                <w:kern w:val="0"/>
+                <w:lang w:val="en-US" w:eastAsia="es-CO"/>
+                <w14:ligatures w14:val="none"/>
+              </w:rPr>
+              <w:t xml:space="preserve"> was created and then registered successfully to a</w:t>
+            </w:r>
+            <w:r>
+              <w:rPr>
+                <w:rFonts w:ascii="Arial" w:eastAsia="Times New Roman" w:hAnsi="Arial" w:cs="Arial"/>
+                <w:kern w:val="0"/>
+                <w:lang w:val="en-US" w:eastAsia="es-CO"/>
+                <w14:ligatures w14:val="none"/>
+              </w:rPr>
+              <w:t xml:space="preserve"> place</w:t>
+            </w:r>
+            <w:r>
+              <w:rPr>
+                <w:rFonts w:ascii="Arial" w:eastAsia="Times New Roman" w:hAnsi="Arial" w:cs="Arial"/>
+                <w:kern w:val="0"/>
+                <w:lang w:val="en-US" w:eastAsia="es-CO"/>
+                <w14:ligatures w14:val="none"/>
+              </w:rPr>
+              <w:t xml:space="preserve"> will be printed.</w:t>
             </w:r>
           </w:p>
         </w:tc>
@@ -14197,164 +14687,153 @@
         <w:tc>
           <w:tcPr>
             <w:tcW w:w="0" w:type="auto"/>
-            <w:vMerge w:val="restart"/>
-            <w:tcBorders>
-              <w:top w:val="single" w:sz="8" w:space="0" w:color="000000"/>
-              <w:left w:val="single" w:sz="8" w:space="0" w:color="000000"/>
-              <w:right w:val="single" w:sz="8" w:space="0" w:color="000000"/>
-            </w:tcBorders>
-            <w:tcMar>
-              <w:top w:w="100" w:type="dxa"/>
-              <w:left w:w="100" w:type="dxa"/>
-              <w:bottom w:w="100" w:type="dxa"/>
-              <w:right w:w="100" w:type="dxa"/>
-            </w:tcMar>
-            <w:hideMark/>
-          </w:tcPr>
-          <w:p>
-            <w:pPr>
-              <w:spacing w:after="0" w:line="240" w:lineRule="auto"/>
-              <w:rPr>
-                <w:rFonts w:ascii="Arial" w:eastAsia="Times New Roman" w:hAnsi="Arial" w:cs="Arial"/>
-                <w:kern w:val="0"/>
-                <w:lang w:val="en-US" w:eastAsia="es-CO"/>
-                <w14:ligatures w14:val="none"/>
-              </w:rPr>
-            </w:pPr>
-            <w:r>
-              <w:rPr>
-                <w:rFonts w:ascii="Arial" w:eastAsia="Times New Roman" w:hAnsi="Arial" w:cs="Arial"/>
-                <w:b/>
-                <w:bCs/>
-                <w:color w:val="000000"/>
-                <w:kern w:val="0"/>
-                <w:lang w:val="en-US" w:eastAsia="es-CO"/>
-                <w14:ligatures w14:val="none"/>
-              </w:rPr>
-              <w:t>Outputs</w:t>
-            </w:r>
-          </w:p>
-        </w:tc>
-        <w:tc>
-          <w:tcPr>
-            <w:tcW w:w="0" w:type="auto"/>
-            <w:tcBorders>
-              <w:top w:val="single" w:sz="8" w:space="0" w:color="000000"/>
-              <w:left w:val="single" w:sz="8" w:space="0" w:color="000000"/>
-              <w:bottom w:val="single" w:sz="8" w:space="0" w:color="000000"/>
-              <w:right w:val="single" w:sz="8" w:space="0" w:color="000000"/>
-            </w:tcBorders>
-            <w:tcMar>
-              <w:top w:w="100" w:type="dxa"/>
-              <w:left w:w="100" w:type="dxa"/>
-              <w:bottom w:w="100" w:type="dxa"/>
-              <w:right w:w="100" w:type="dxa"/>
-            </w:tcMar>
-            <w:hideMark/>
-          </w:tcPr>
-          <w:p>
-            <w:pPr>
-              <w:spacing w:after="0" w:line="240" w:lineRule="auto"/>
-              <w:rPr>
-                <w:rFonts w:ascii="Arial" w:eastAsia="Times New Roman" w:hAnsi="Arial" w:cs="Arial"/>
-                <w:kern w:val="0"/>
-                <w:lang w:val="en-US" w:eastAsia="es-CO"/>
-                <w14:ligatures w14:val="none"/>
-              </w:rPr>
-            </w:pPr>
-            <w:r>
-              <w:rPr>
-                <w:rFonts w:ascii="Arial" w:eastAsia="Times New Roman" w:hAnsi="Arial" w:cs="Arial"/>
-                <w:b/>
-                <w:bCs/>
-                <w:color w:val="000000"/>
-                <w:kern w:val="0"/>
-                <w:lang w:val="en-US" w:eastAsia="es-CO"/>
-                <w14:ligatures w14:val="none"/>
-              </w:rPr>
-              <w:t>Output Name</w:t>
-            </w:r>
-          </w:p>
-        </w:tc>
-        <w:tc>
-          <w:tcPr>
-            <w:tcW w:w="0" w:type="auto"/>
-            <w:tcBorders>
-              <w:top w:val="single" w:sz="8" w:space="0" w:color="000000"/>
-              <w:left w:val="single" w:sz="8" w:space="0" w:color="000000"/>
-              <w:bottom w:val="single" w:sz="8" w:space="0" w:color="000000"/>
-              <w:right w:val="single" w:sz="8" w:space="0" w:color="000000"/>
-            </w:tcBorders>
-            <w:tcMar>
-              <w:top w:w="100" w:type="dxa"/>
-              <w:left w:w="100" w:type="dxa"/>
-              <w:bottom w:w="100" w:type="dxa"/>
-              <w:right w:w="100" w:type="dxa"/>
-            </w:tcMar>
-            <w:hideMark/>
-          </w:tcPr>
-          <w:p>
-            <w:pPr>
-              <w:spacing w:after="0" w:line="240" w:lineRule="auto"/>
-              <w:rPr>
-                <w:rFonts w:ascii="Arial" w:eastAsia="Times New Roman" w:hAnsi="Arial" w:cs="Arial"/>
-                <w:kern w:val="0"/>
-                <w:lang w:val="en-US" w:eastAsia="es-CO"/>
-                <w14:ligatures w14:val="none"/>
-              </w:rPr>
-            </w:pPr>
-            <w:r>
-              <w:rPr>
-                <w:rFonts w:ascii="Arial" w:eastAsia="Times New Roman" w:hAnsi="Arial" w:cs="Arial"/>
-                <w:b/>
-                <w:bCs/>
-                <w:color w:val="000000"/>
-                <w:kern w:val="0"/>
-                <w:lang w:val="en-US" w:eastAsia="es-CO"/>
-                <w14:ligatures w14:val="none"/>
-              </w:rPr>
-              <w:t>Data type</w:t>
-            </w:r>
-          </w:p>
-        </w:tc>
-        <w:tc>
-          <w:tcPr>
-            <w:tcW w:w="0" w:type="auto"/>
-            <w:tcBorders>
-              <w:top w:val="single" w:sz="8" w:space="0" w:color="000000"/>
-              <w:left w:val="single" w:sz="8" w:space="0" w:color="000000"/>
-              <w:bottom w:val="single" w:sz="8" w:space="0" w:color="000000"/>
-              <w:right w:val="single" w:sz="8" w:space="0" w:color="000000"/>
-            </w:tcBorders>
-            <w:tcMar>
-              <w:top w:w="100" w:type="dxa"/>
-              <w:left w:w="100" w:type="dxa"/>
-              <w:bottom w:w="100" w:type="dxa"/>
-              <w:right w:w="100" w:type="dxa"/>
-            </w:tcMar>
-            <w:hideMark/>
-          </w:tcPr>
-          <w:p>
-            <w:pPr>
-              <w:spacing w:after="0" w:line="240" w:lineRule="auto"/>
-              <w:rPr>
-                <w:rFonts w:ascii="Arial" w:eastAsia="Times New Roman" w:hAnsi="Arial" w:cs="Arial"/>
-                <w:kern w:val="0"/>
-                <w:lang w:val="en-US" w:eastAsia="es-CO"/>
-                <w14:ligatures w14:val="none"/>
-              </w:rPr>
-            </w:pPr>
-            <w:r>
-              <w:rPr>
-                <w:rFonts w:ascii="Arial" w:eastAsia="Times New Roman" w:hAnsi="Arial" w:cs="Arial"/>
-                <w:b/>
-                <w:bCs/>
-                <w:color w:val="000000"/>
-                <w:kern w:val="0"/>
-                <w:lang w:val="en-US" w:eastAsia="es-CO"/>
-                <w14:ligatures w14:val="none"/>
-              </w:rPr>
-              <w:t>Format</w:t>
+            <w:vMerge/>
+            <w:tcBorders>
+              <w:left w:val="single" w:sz="8" w:space="0" w:color="000000"/>
+              <w:right w:val="single" w:sz="8" w:space="0" w:color="000000"/>
+            </w:tcBorders>
+            <w:vAlign w:val="center"/>
+          </w:tcPr>
+          <w:p>
+            <w:pPr>
+              <w:spacing w:after="0" w:line="240" w:lineRule="auto"/>
+              <w:rPr>
+                <w:rFonts w:ascii="Arial" w:eastAsia="Times New Roman" w:hAnsi="Arial" w:cs="Arial"/>
+                <w:kern w:val="0"/>
+                <w:lang w:val="en-US" w:eastAsia="es-CO"/>
+                <w14:ligatures w14:val="none"/>
+              </w:rPr>
+            </w:pPr>
+          </w:p>
+        </w:tc>
+        <w:tc>
+          <w:tcPr>
+            <w:tcW w:w="0" w:type="auto"/>
+            <w:tcBorders>
+              <w:top w:val="single" w:sz="8" w:space="0" w:color="000000"/>
+              <w:left w:val="single" w:sz="8" w:space="0" w:color="000000"/>
+              <w:bottom w:val="single" w:sz="8" w:space="0" w:color="000000"/>
+              <w:right w:val="single" w:sz="8" w:space="0" w:color="000000"/>
+            </w:tcBorders>
+            <w:tcMar>
+              <w:top w:w="100" w:type="dxa"/>
+              <w:left w:w="100" w:type="dxa"/>
+              <w:bottom w:w="100" w:type="dxa"/>
+              <w:right w:w="100" w:type="dxa"/>
+            </w:tcMar>
+          </w:tcPr>
+          <w:p>
+            <w:pPr>
+              <w:spacing w:after="0" w:line="240" w:lineRule="auto"/>
+              <w:rPr>
+                <w:rFonts w:ascii="Arial" w:eastAsia="Times New Roman" w:hAnsi="Arial" w:cs="Arial"/>
+                <w:kern w:val="0"/>
+                <w:lang w:val="en-US" w:eastAsia="es-CO"/>
+                <w14:ligatures w14:val="none"/>
+              </w:rPr>
+            </w:pPr>
+            <w:r>
+              <w:rPr>
+                <w:rFonts w:ascii="Arial" w:eastAsia="Times New Roman" w:hAnsi="Arial" w:cs="Arial"/>
+                <w:kern w:val="0"/>
+                <w:lang w:val="en-US" w:eastAsia="es-CO"/>
+                <w14:ligatures w14:val="none"/>
+              </w:rPr>
+              <w:t>No preregistered places</w:t>
+            </w:r>
+          </w:p>
+        </w:tc>
+        <w:tc>
+          <w:tcPr>
+            <w:tcW w:w="0" w:type="auto"/>
+            <w:tcBorders>
+              <w:top w:val="single" w:sz="8" w:space="0" w:color="000000"/>
+              <w:left w:val="single" w:sz="8" w:space="0" w:color="000000"/>
+              <w:bottom w:val="single" w:sz="8" w:space="0" w:color="000000"/>
+              <w:right w:val="single" w:sz="8" w:space="0" w:color="000000"/>
+            </w:tcBorders>
+            <w:tcMar>
+              <w:top w:w="100" w:type="dxa"/>
+              <w:left w:w="100" w:type="dxa"/>
+              <w:bottom w:w="100" w:type="dxa"/>
+              <w:right w:w="100" w:type="dxa"/>
+            </w:tcMar>
+          </w:tcPr>
+          <w:p>
+            <w:pPr>
+              <w:spacing w:after="0" w:line="240" w:lineRule="auto"/>
+              <w:rPr>
+                <w:rFonts w:ascii="Arial" w:eastAsia="Times New Roman" w:hAnsi="Arial" w:cs="Arial"/>
+                <w:kern w:val="0"/>
+                <w:lang w:val="en-US" w:eastAsia="es-CO"/>
+                <w14:ligatures w14:val="none"/>
+              </w:rPr>
+            </w:pPr>
+            <w:r>
+              <w:rPr>
+                <w:rFonts w:ascii="Arial" w:eastAsia="Times New Roman" w:hAnsi="Arial" w:cs="Arial"/>
+                <w:kern w:val="0"/>
+                <w:lang w:val="en-US" w:eastAsia="es-CO"/>
+                <w14:ligatures w14:val="none"/>
+              </w:rPr>
+              <w:t>String</w:t>
+            </w:r>
+          </w:p>
+        </w:tc>
+        <w:tc>
+          <w:tcPr>
+            <w:tcW w:w="0" w:type="auto"/>
+            <w:tcBorders>
+              <w:top w:val="single" w:sz="8" w:space="0" w:color="000000"/>
+              <w:left w:val="single" w:sz="8" w:space="0" w:color="000000"/>
+              <w:bottom w:val="single" w:sz="8" w:space="0" w:color="000000"/>
+              <w:right w:val="single" w:sz="8" w:space="0" w:color="000000"/>
+            </w:tcBorders>
+            <w:tcMar>
+              <w:top w:w="100" w:type="dxa"/>
+              <w:left w:w="100" w:type="dxa"/>
+              <w:bottom w:w="100" w:type="dxa"/>
+              <w:right w:w="100" w:type="dxa"/>
+            </w:tcMar>
+          </w:tcPr>
+          <w:p>
+            <w:pPr>
+              <w:spacing w:after="0" w:line="240" w:lineRule="auto"/>
+              <w:rPr>
+                <w:rFonts w:ascii="Arial" w:eastAsia="Times New Roman" w:hAnsi="Arial" w:cs="Arial"/>
+                <w:kern w:val="0"/>
+                <w:lang w:val="en-US" w:eastAsia="es-CO"/>
+                <w14:ligatures w14:val="none"/>
+              </w:rPr>
+            </w:pPr>
+            <w:r>
+              <w:rPr>
+                <w:rFonts w:ascii="Arial" w:eastAsia="Times New Roman" w:hAnsi="Arial" w:cs="Arial"/>
+                <w:kern w:val="0"/>
+                <w:lang w:val="en-US" w:eastAsia="es-CO"/>
+                <w14:ligatures w14:val="none"/>
+              </w:rPr>
+              <w:t xml:space="preserve">A message showing stating that there is not at least one place to register a species </w:t>
+            </w:r>
+            <w:proofErr w:type="gramStart"/>
+            <w:r>
+              <w:rPr>
+                <w:rFonts w:ascii="Arial" w:eastAsia="Times New Roman" w:hAnsi="Arial" w:cs="Arial"/>
+                <w:kern w:val="0"/>
+                <w:lang w:val="en-US" w:eastAsia="es-CO"/>
+                <w14:ligatures w14:val="none"/>
+              </w:rPr>
+              <w:t>to will</w:t>
+            </w:r>
+            <w:proofErr w:type="gramEnd"/>
+            <w:r>
+              <w:rPr>
+                <w:rFonts w:ascii="Arial" w:eastAsia="Times New Roman" w:hAnsi="Arial" w:cs="Arial"/>
+                <w:kern w:val="0"/>
+                <w:lang w:val="en-US" w:eastAsia="es-CO"/>
+                <w14:ligatures w14:val="none"/>
+              </w:rPr>
+              <w:t xml:space="preserve"> be shown.</w:t>
             </w:r>
           </w:p>
         </w:tc>
@@ -14372,54 +14851,53 @@
               <w:right w:val="single" w:sz="8" w:space="0" w:color="000000"/>
             </w:tcBorders>
             <w:vAlign w:val="center"/>
-            <w:hideMark/>
-          </w:tcPr>
-          <w:p>
-            <w:pPr>
-              <w:spacing w:after="0" w:line="240" w:lineRule="auto"/>
-              <w:rPr>
-                <w:rFonts w:ascii="Arial" w:eastAsia="Times New Roman" w:hAnsi="Arial" w:cs="Arial"/>
-                <w:kern w:val="0"/>
-                <w:lang w:val="en-US" w:eastAsia="es-CO"/>
-                <w14:ligatures w14:val="none"/>
-              </w:rPr>
-            </w:pPr>
-          </w:p>
-        </w:tc>
-        <w:tc>
-          <w:tcPr>
-            <w:tcW w:w="0" w:type="auto"/>
-            <w:tcBorders>
-              <w:top w:val="single" w:sz="8" w:space="0" w:color="000000"/>
-              <w:left w:val="single" w:sz="8" w:space="0" w:color="000000"/>
-              <w:bottom w:val="single" w:sz="8" w:space="0" w:color="000000"/>
-              <w:right w:val="single" w:sz="8" w:space="0" w:color="000000"/>
-            </w:tcBorders>
-            <w:tcMar>
-              <w:top w:w="100" w:type="dxa"/>
-              <w:left w:w="100" w:type="dxa"/>
-              <w:bottom w:w="100" w:type="dxa"/>
-              <w:right w:w="100" w:type="dxa"/>
-            </w:tcMar>
-          </w:tcPr>
-          <w:p>
-            <w:pPr>
-              <w:spacing w:after="0" w:line="240" w:lineRule="auto"/>
-              <w:rPr>
-                <w:rFonts w:ascii="Arial" w:eastAsia="Times New Roman" w:hAnsi="Arial" w:cs="Arial"/>
-                <w:kern w:val="0"/>
-                <w:lang w:val="en-US" w:eastAsia="es-CO"/>
-                <w14:ligatures w14:val="none"/>
-              </w:rPr>
-            </w:pPr>
-            <w:r>
-              <w:rPr>
-                <w:rFonts w:ascii="Arial" w:eastAsia="Times New Roman" w:hAnsi="Arial" w:cs="Arial"/>
-                <w:kern w:val="0"/>
-                <w:lang w:val="en-US" w:eastAsia="es-CO"/>
-                <w14:ligatures w14:val="none"/>
-              </w:rPr>
-              <w:t>Added New species</w:t>
+          </w:tcPr>
+          <w:p>
+            <w:pPr>
+              <w:spacing w:after="0" w:line="240" w:lineRule="auto"/>
+              <w:rPr>
+                <w:rFonts w:ascii="Arial" w:eastAsia="Times New Roman" w:hAnsi="Arial" w:cs="Arial"/>
+                <w:kern w:val="0"/>
+                <w:lang w:val="en-US" w:eastAsia="es-CO"/>
+                <w14:ligatures w14:val="none"/>
+              </w:rPr>
+            </w:pPr>
+          </w:p>
+        </w:tc>
+        <w:tc>
+          <w:tcPr>
+            <w:tcW w:w="0" w:type="auto"/>
+            <w:tcBorders>
+              <w:top w:val="single" w:sz="8" w:space="0" w:color="000000"/>
+              <w:left w:val="single" w:sz="8" w:space="0" w:color="000000"/>
+              <w:bottom w:val="single" w:sz="8" w:space="0" w:color="000000"/>
+              <w:right w:val="single" w:sz="8" w:space="0" w:color="000000"/>
+            </w:tcBorders>
+            <w:tcMar>
+              <w:top w:w="100" w:type="dxa"/>
+              <w:left w:w="100" w:type="dxa"/>
+              <w:bottom w:w="100" w:type="dxa"/>
+              <w:right w:w="100" w:type="dxa"/>
+            </w:tcMar>
+          </w:tcPr>
+          <w:p>
+            <w:pPr>
+              <w:spacing w:after="0" w:line="240" w:lineRule="auto"/>
+              <w:rPr>
+                <w:rFonts w:ascii="Arial" w:eastAsia="Times New Roman" w:hAnsi="Arial" w:cs="Arial"/>
+                <w:kern w:val="0"/>
+                <w:lang w:val="en-US" w:eastAsia="es-CO"/>
+                <w14:ligatures w14:val="none"/>
+              </w:rPr>
+            </w:pPr>
+            <w:r>
+              <w:rPr>
+                <w:rFonts w:ascii="Arial" w:eastAsia="Times New Roman" w:hAnsi="Arial" w:cs="Arial"/>
+                <w:kern w:val="0"/>
+                <w:lang w:val="en-US" w:eastAsia="es-CO"/>
+                <w14:ligatures w14:val="none"/>
+              </w:rPr>
+              <w:t>No space for new Species</w:t>
             </w:r>
           </w:p>
         </w:tc>
@@ -14493,43 +14971,7 @@
                 <w:lang w:val="en-US" w:eastAsia="es-CO"/>
                 <w14:ligatures w14:val="none"/>
               </w:rPr>
-              <w:t>A message stating that the</w:t>
-            </w:r>
-            <w:r>
-              <w:rPr>
-                <w:rFonts w:ascii="Arial" w:eastAsia="Times New Roman" w:hAnsi="Arial" w:cs="Arial"/>
-                <w:kern w:val="0"/>
-                <w:lang w:val="en-US" w:eastAsia="es-CO"/>
-                <w14:ligatures w14:val="none"/>
-              </w:rPr>
-              <w:t xml:space="preserve"> species</w:t>
-            </w:r>
-            <w:r>
-              <w:rPr>
-                <w:rFonts w:ascii="Arial" w:eastAsia="Times New Roman" w:hAnsi="Arial" w:cs="Arial"/>
-                <w:kern w:val="0"/>
-                <w:lang w:val="en-US" w:eastAsia="es-CO"/>
-                <w14:ligatures w14:val="none"/>
-              </w:rPr>
-              <w:t xml:space="preserve"> was created and then registered successfully to a</w:t>
-            </w:r>
-            <w:r>
-              <w:rPr>
-                <w:rFonts w:ascii="Arial" w:eastAsia="Times New Roman" w:hAnsi="Arial" w:cs="Arial"/>
-                <w:kern w:val="0"/>
-                <w:lang w:val="en-US" w:eastAsia="es-CO"/>
-                <w14:ligatures w14:val="none"/>
-              </w:rPr>
-              <w:t xml:space="preserve"> place</w:t>
-            </w:r>
-            <w:r>
-              <w:rPr>
-                <w:rFonts w:ascii="Arial" w:eastAsia="Times New Roman" w:hAnsi="Arial" w:cs="Arial"/>
-                <w:kern w:val="0"/>
-                <w:lang w:val="en-US" w:eastAsia="es-CO"/>
-                <w14:ligatures w14:val="none"/>
-              </w:rPr>
-              <w:t xml:space="preserve"> will be printed.</w:t>
+              <w:t>A message stating that the entire array has been filled and there is no more space to register any other species will be printed.</w:t>
             </w:r>
           </w:p>
         </w:tc>
@@ -14593,7 +15035,7 @@
                 <w:lang w:val="en-US" w:eastAsia="es-CO"/>
                 <w14:ligatures w14:val="none"/>
               </w:rPr>
-              <w:t>No space for new Species</w:t>
+              <w:t>Duplicate species</w:t>
             </w:r>
           </w:p>
         </w:tc>
@@ -14667,7 +15109,7 @@
                 <w:lang w:val="en-US" w:eastAsia="es-CO"/>
                 <w14:ligatures w14:val="none"/>
               </w:rPr>
-              <w:t>A message stating that the entire array has been filled and there is no more space to register any other species will be printed.</w:t>
+              <w:t>A message saying that the species that is trying to be added already exists will pop up.</w:t>
             </w:r>
           </w:p>
         </w:tc>
@@ -14685,53 +15127,54 @@
               <w:right w:val="single" w:sz="8" w:space="0" w:color="000000"/>
             </w:tcBorders>
             <w:vAlign w:val="center"/>
-          </w:tcPr>
-          <w:p>
-            <w:pPr>
-              <w:spacing w:after="0" w:line="240" w:lineRule="auto"/>
-              <w:rPr>
-                <w:rFonts w:ascii="Arial" w:eastAsia="Times New Roman" w:hAnsi="Arial" w:cs="Arial"/>
-                <w:kern w:val="0"/>
-                <w:lang w:val="en-US" w:eastAsia="es-CO"/>
-                <w14:ligatures w14:val="none"/>
-              </w:rPr>
-            </w:pPr>
-          </w:p>
-        </w:tc>
-        <w:tc>
-          <w:tcPr>
-            <w:tcW w:w="0" w:type="auto"/>
-            <w:tcBorders>
-              <w:top w:val="single" w:sz="8" w:space="0" w:color="000000"/>
-              <w:left w:val="single" w:sz="8" w:space="0" w:color="000000"/>
-              <w:bottom w:val="single" w:sz="8" w:space="0" w:color="000000"/>
-              <w:right w:val="single" w:sz="8" w:space="0" w:color="000000"/>
-            </w:tcBorders>
-            <w:tcMar>
-              <w:top w:w="100" w:type="dxa"/>
-              <w:left w:w="100" w:type="dxa"/>
-              <w:bottom w:w="100" w:type="dxa"/>
-              <w:right w:w="100" w:type="dxa"/>
-            </w:tcMar>
-          </w:tcPr>
-          <w:p>
-            <w:pPr>
-              <w:spacing w:after="0" w:line="240" w:lineRule="auto"/>
-              <w:rPr>
-                <w:rFonts w:ascii="Arial" w:eastAsia="Times New Roman" w:hAnsi="Arial" w:cs="Arial"/>
-                <w:kern w:val="0"/>
-                <w:lang w:val="en-US" w:eastAsia="es-CO"/>
-                <w14:ligatures w14:val="none"/>
-              </w:rPr>
-            </w:pPr>
-            <w:r>
-              <w:rPr>
-                <w:rFonts w:ascii="Arial" w:eastAsia="Times New Roman" w:hAnsi="Arial" w:cs="Arial"/>
-                <w:kern w:val="0"/>
-                <w:lang w:val="en-US" w:eastAsia="es-CO"/>
-                <w14:ligatures w14:val="none"/>
-              </w:rPr>
-              <w:t>Duplicate species</w:t>
+            <w:hideMark/>
+          </w:tcPr>
+          <w:p>
+            <w:pPr>
+              <w:spacing w:after="0" w:line="240" w:lineRule="auto"/>
+              <w:rPr>
+                <w:rFonts w:ascii="Arial" w:eastAsia="Times New Roman" w:hAnsi="Arial" w:cs="Arial"/>
+                <w:kern w:val="0"/>
+                <w:lang w:val="en-US" w:eastAsia="es-CO"/>
+                <w14:ligatures w14:val="none"/>
+              </w:rPr>
+            </w:pPr>
+          </w:p>
+        </w:tc>
+        <w:tc>
+          <w:tcPr>
+            <w:tcW w:w="0" w:type="auto"/>
+            <w:tcBorders>
+              <w:top w:val="single" w:sz="8" w:space="0" w:color="000000"/>
+              <w:left w:val="single" w:sz="8" w:space="0" w:color="000000"/>
+              <w:bottom w:val="single" w:sz="8" w:space="0" w:color="000000"/>
+              <w:right w:val="single" w:sz="8" w:space="0" w:color="000000"/>
+            </w:tcBorders>
+            <w:tcMar>
+              <w:top w:w="100" w:type="dxa"/>
+              <w:left w:w="100" w:type="dxa"/>
+              <w:bottom w:w="100" w:type="dxa"/>
+              <w:right w:w="100" w:type="dxa"/>
+            </w:tcMar>
+          </w:tcPr>
+          <w:p>
+            <w:pPr>
+              <w:spacing w:after="0" w:line="240" w:lineRule="auto"/>
+              <w:rPr>
+                <w:rFonts w:ascii="Arial" w:eastAsia="Times New Roman" w:hAnsi="Arial" w:cs="Arial"/>
+                <w:kern w:val="0"/>
+                <w:lang w:val="en-US" w:eastAsia="es-CO"/>
+                <w14:ligatures w14:val="none"/>
+              </w:rPr>
+            </w:pPr>
+            <w:r>
+              <w:rPr>
+                <w:rFonts w:ascii="Arial" w:eastAsia="Times New Roman" w:hAnsi="Arial" w:cs="Arial"/>
+                <w:kern w:val="0"/>
+                <w:lang w:val="en-US" w:eastAsia="es-CO"/>
+                <w14:ligatures w14:val="none"/>
+              </w:rPr>
+              <w:t>Error</w:t>
             </w:r>
           </w:p>
         </w:tc>
@@ -14805,321 +15248,7 @@
                 <w:lang w:val="en-US" w:eastAsia="es-CO"/>
                 <w14:ligatures w14:val="none"/>
               </w:rPr>
-              <w:t>A message saying that the species that is trying to be added already exists will pop up.</w:t>
-            </w:r>
-          </w:p>
-        </w:tc>
-      </w:tr>
-      <w:tr>
-        <w:trPr>
-          <w:trHeight w:val="420"/>
-        </w:trPr>
-        <w:tc>
-          <w:tcPr>
-            <w:tcW w:w="0" w:type="auto"/>
-            <w:vMerge/>
-            <w:tcBorders>
-              <w:left w:val="single" w:sz="8" w:space="0" w:color="000000"/>
-              <w:right w:val="single" w:sz="8" w:space="0" w:color="000000"/>
-            </w:tcBorders>
-            <w:vAlign w:val="center"/>
-          </w:tcPr>
-          <w:p>
-            <w:pPr>
-              <w:spacing w:after="0" w:line="240" w:lineRule="auto"/>
-              <w:rPr>
-                <w:rFonts w:ascii="Arial" w:eastAsia="Times New Roman" w:hAnsi="Arial" w:cs="Arial"/>
-                <w:kern w:val="0"/>
-                <w:lang w:val="en-US" w:eastAsia="es-CO"/>
-                <w14:ligatures w14:val="none"/>
-              </w:rPr>
-            </w:pPr>
-          </w:p>
-        </w:tc>
-        <w:tc>
-          <w:tcPr>
-            <w:tcW w:w="0" w:type="auto"/>
-            <w:tcBorders>
-              <w:top w:val="single" w:sz="8" w:space="0" w:color="000000"/>
-              <w:left w:val="single" w:sz="8" w:space="0" w:color="000000"/>
-              <w:bottom w:val="single" w:sz="8" w:space="0" w:color="000000"/>
-              <w:right w:val="single" w:sz="8" w:space="0" w:color="000000"/>
-            </w:tcBorders>
-            <w:tcMar>
-              <w:top w:w="100" w:type="dxa"/>
-              <w:left w:w="100" w:type="dxa"/>
-              <w:bottom w:w="100" w:type="dxa"/>
-              <w:right w:w="100" w:type="dxa"/>
-            </w:tcMar>
-          </w:tcPr>
-          <w:p>
-            <w:pPr>
-              <w:spacing w:after="0" w:line="240" w:lineRule="auto"/>
-              <w:rPr>
-                <w:rFonts w:ascii="Arial" w:eastAsia="Times New Roman" w:hAnsi="Arial" w:cs="Arial"/>
-                <w:kern w:val="0"/>
-                <w:lang w:val="en-US" w:eastAsia="es-CO"/>
-                <w14:ligatures w14:val="none"/>
-              </w:rPr>
-            </w:pPr>
-            <w:r>
-              <w:rPr>
-                <w:rFonts w:ascii="Arial" w:eastAsia="Times New Roman" w:hAnsi="Arial" w:cs="Arial"/>
-                <w:kern w:val="0"/>
-                <w:lang w:val="en-US" w:eastAsia="es-CO"/>
-                <w14:ligatures w14:val="none"/>
-              </w:rPr>
-              <w:t xml:space="preserve">Nonexistent </w:t>
-            </w:r>
-            <w:r>
-              <w:rPr>
-                <w:rFonts w:ascii="Arial" w:eastAsia="Times New Roman" w:hAnsi="Arial" w:cs="Arial"/>
-                <w:kern w:val="0"/>
-                <w:lang w:val="en-US" w:eastAsia="es-CO"/>
-                <w14:ligatures w14:val="none"/>
-              </w:rPr>
-              <w:t>place</w:t>
-            </w:r>
-          </w:p>
-        </w:tc>
-        <w:tc>
-          <w:tcPr>
-            <w:tcW w:w="0" w:type="auto"/>
-            <w:tcBorders>
-              <w:top w:val="single" w:sz="8" w:space="0" w:color="000000"/>
-              <w:left w:val="single" w:sz="8" w:space="0" w:color="000000"/>
-              <w:bottom w:val="single" w:sz="8" w:space="0" w:color="000000"/>
-              <w:right w:val="single" w:sz="8" w:space="0" w:color="000000"/>
-            </w:tcBorders>
-            <w:tcMar>
-              <w:top w:w="100" w:type="dxa"/>
-              <w:left w:w="100" w:type="dxa"/>
-              <w:bottom w:w="100" w:type="dxa"/>
-              <w:right w:w="100" w:type="dxa"/>
-            </w:tcMar>
-          </w:tcPr>
-          <w:p>
-            <w:pPr>
-              <w:spacing w:after="0" w:line="240" w:lineRule="auto"/>
-              <w:rPr>
-                <w:rFonts w:ascii="Arial" w:eastAsia="Times New Roman" w:hAnsi="Arial" w:cs="Arial"/>
-                <w:kern w:val="0"/>
-                <w:lang w:val="en-US" w:eastAsia="es-CO"/>
-                <w14:ligatures w14:val="none"/>
-              </w:rPr>
-            </w:pPr>
-            <w:r>
-              <w:rPr>
-                <w:rFonts w:ascii="Arial" w:eastAsia="Times New Roman" w:hAnsi="Arial" w:cs="Arial"/>
-                <w:kern w:val="0"/>
-                <w:lang w:val="en-US" w:eastAsia="es-CO"/>
-                <w14:ligatures w14:val="none"/>
-              </w:rPr>
-              <w:t>String</w:t>
-            </w:r>
-          </w:p>
-        </w:tc>
-        <w:tc>
-          <w:tcPr>
-            <w:tcW w:w="0" w:type="auto"/>
-            <w:tcBorders>
-              <w:top w:val="single" w:sz="8" w:space="0" w:color="000000"/>
-              <w:left w:val="single" w:sz="8" w:space="0" w:color="000000"/>
-              <w:bottom w:val="single" w:sz="8" w:space="0" w:color="000000"/>
-              <w:right w:val="single" w:sz="8" w:space="0" w:color="000000"/>
-            </w:tcBorders>
-            <w:tcMar>
-              <w:top w:w="100" w:type="dxa"/>
-              <w:left w:w="100" w:type="dxa"/>
-              <w:bottom w:w="100" w:type="dxa"/>
-              <w:right w:w="100" w:type="dxa"/>
-            </w:tcMar>
-          </w:tcPr>
-          <w:p>
-            <w:pPr>
-              <w:spacing w:after="0" w:line="240" w:lineRule="auto"/>
-              <w:rPr>
-                <w:rFonts w:ascii="Arial" w:eastAsia="Times New Roman" w:hAnsi="Arial" w:cs="Arial"/>
-                <w:kern w:val="0"/>
-                <w:lang w:val="en-US" w:eastAsia="es-CO"/>
-                <w14:ligatures w14:val="none"/>
-              </w:rPr>
-            </w:pPr>
-            <w:r>
-              <w:rPr>
-                <w:rFonts w:ascii="Arial" w:eastAsia="Times New Roman" w:hAnsi="Arial" w:cs="Arial"/>
-                <w:kern w:val="0"/>
-                <w:lang w:val="en-US" w:eastAsia="es-CO"/>
-                <w14:ligatures w14:val="none"/>
-              </w:rPr>
-              <w:t xml:space="preserve">A message showing that the entered </w:t>
-            </w:r>
-            <w:r>
-              <w:rPr>
-                <w:rFonts w:ascii="Arial" w:eastAsia="Times New Roman" w:hAnsi="Arial" w:cs="Arial"/>
-                <w:kern w:val="0"/>
-                <w:lang w:val="en-US" w:eastAsia="es-CO"/>
-                <w14:ligatures w14:val="none"/>
-              </w:rPr>
-              <w:t xml:space="preserve">place </w:t>
-            </w:r>
-            <w:r>
-              <w:rPr>
-                <w:rFonts w:ascii="Arial" w:eastAsia="Times New Roman" w:hAnsi="Arial" w:cs="Arial"/>
-                <w:kern w:val="0"/>
-                <w:lang w:val="en-US" w:eastAsia="es-CO"/>
-                <w14:ligatures w14:val="none"/>
-              </w:rPr>
-              <w:t>is not registered yet will be shown.</w:t>
-            </w:r>
-          </w:p>
-        </w:tc>
-      </w:tr>
-      <w:tr>
-        <w:trPr>
-          <w:trHeight w:val="420"/>
-        </w:trPr>
-        <w:tc>
-          <w:tcPr>
-            <w:tcW w:w="0" w:type="auto"/>
-            <w:vMerge/>
-            <w:tcBorders>
-              <w:left w:val="single" w:sz="8" w:space="0" w:color="000000"/>
-              <w:right w:val="single" w:sz="8" w:space="0" w:color="000000"/>
-            </w:tcBorders>
-            <w:vAlign w:val="center"/>
-            <w:hideMark/>
-          </w:tcPr>
-          <w:p>
-            <w:pPr>
-              <w:spacing w:after="0" w:line="240" w:lineRule="auto"/>
-              <w:rPr>
-                <w:rFonts w:ascii="Arial" w:eastAsia="Times New Roman" w:hAnsi="Arial" w:cs="Arial"/>
-                <w:kern w:val="0"/>
-                <w:lang w:val="en-US" w:eastAsia="es-CO"/>
-                <w14:ligatures w14:val="none"/>
-              </w:rPr>
-            </w:pPr>
-          </w:p>
-        </w:tc>
-        <w:tc>
-          <w:tcPr>
-            <w:tcW w:w="0" w:type="auto"/>
-            <w:tcBorders>
-              <w:top w:val="single" w:sz="8" w:space="0" w:color="000000"/>
-              <w:left w:val="single" w:sz="8" w:space="0" w:color="000000"/>
-              <w:bottom w:val="single" w:sz="8" w:space="0" w:color="000000"/>
-              <w:right w:val="single" w:sz="8" w:space="0" w:color="000000"/>
-            </w:tcBorders>
-            <w:tcMar>
-              <w:top w:w="100" w:type="dxa"/>
-              <w:left w:w="100" w:type="dxa"/>
-              <w:bottom w:w="100" w:type="dxa"/>
-              <w:right w:w="100" w:type="dxa"/>
-            </w:tcMar>
-          </w:tcPr>
-          <w:p>
-            <w:pPr>
-              <w:spacing w:after="0" w:line="240" w:lineRule="auto"/>
-              <w:rPr>
-                <w:rFonts w:ascii="Arial" w:eastAsia="Times New Roman" w:hAnsi="Arial" w:cs="Arial"/>
-                <w:kern w:val="0"/>
-                <w:lang w:val="en-US" w:eastAsia="es-CO"/>
-                <w14:ligatures w14:val="none"/>
-              </w:rPr>
-            </w:pPr>
-            <w:r>
-              <w:rPr>
-                <w:rFonts w:ascii="Arial" w:eastAsia="Times New Roman" w:hAnsi="Arial" w:cs="Arial"/>
-                <w:kern w:val="0"/>
-                <w:lang w:val="en-US" w:eastAsia="es-CO"/>
-                <w14:ligatures w14:val="none"/>
-              </w:rPr>
-              <w:t>Error</w:t>
-            </w:r>
-          </w:p>
-        </w:tc>
-        <w:tc>
-          <w:tcPr>
-            <w:tcW w:w="0" w:type="auto"/>
-            <w:tcBorders>
-              <w:top w:val="single" w:sz="8" w:space="0" w:color="000000"/>
-              <w:left w:val="single" w:sz="8" w:space="0" w:color="000000"/>
-              <w:bottom w:val="single" w:sz="8" w:space="0" w:color="000000"/>
-              <w:right w:val="single" w:sz="8" w:space="0" w:color="000000"/>
-            </w:tcBorders>
-            <w:tcMar>
-              <w:top w:w="100" w:type="dxa"/>
-              <w:left w:w="100" w:type="dxa"/>
-              <w:bottom w:w="100" w:type="dxa"/>
-              <w:right w:w="100" w:type="dxa"/>
-            </w:tcMar>
-          </w:tcPr>
-          <w:p>
-            <w:pPr>
-              <w:spacing w:after="0" w:line="240" w:lineRule="auto"/>
-              <w:rPr>
-                <w:rFonts w:ascii="Arial" w:eastAsia="Times New Roman" w:hAnsi="Arial" w:cs="Arial"/>
-                <w:kern w:val="0"/>
-                <w:lang w:val="en-US" w:eastAsia="es-CO"/>
-                <w14:ligatures w14:val="none"/>
-              </w:rPr>
-            </w:pPr>
-            <w:r>
-              <w:rPr>
-                <w:rFonts w:ascii="Arial" w:eastAsia="Times New Roman" w:hAnsi="Arial" w:cs="Arial"/>
-                <w:kern w:val="0"/>
-                <w:lang w:val="en-US" w:eastAsia="es-CO"/>
-                <w14:ligatures w14:val="none"/>
-              </w:rPr>
-              <w:t>String</w:t>
-            </w:r>
-          </w:p>
-        </w:tc>
-        <w:tc>
-          <w:tcPr>
-            <w:tcW w:w="0" w:type="auto"/>
-            <w:tcBorders>
-              <w:top w:val="single" w:sz="8" w:space="0" w:color="000000"/>
-              <w:left w:val="single" w:sz="8" w:space="0" w:color="000000"/>
-              <w:bottom w:val="single" w:sz="8" w:space="0" w:color="000000"/>
-              <w:right w:val="single" w:sz="8" w:space="0" w:color="000000"/>
-            </w:tcBorders>
-            <w:tcMar>
-              <w:top w:w="100" w:type="dxa"/>
-              <w:left w:w="100" w:type="dxa"/>
-              <w:bottom w:w="100" w:type="dxa"/>
-              <w:right w:w="100" w:type="dxa"/>
-            </w:tcMar>
-          </w:tcPr>
-          <w:p>
-            <w:pPr>
-              <w:spacing w:after="0" w:line="240" w:lineRule="auto"/>
-              <w:rPr>
-                <w:rFonts w:ascii="Arial" w:eastAsia="Times New Roman" w:hAnsi="Arial" w:cs="Arial"/>
-                <w:kern w:val="0"/>
-                <w:lang w:val="en-US" w:eastAsia="es-CO"/>
-                <w14:ligatures w14:val="none"/>
-              </w:rPr>
-            </w:pPr>
-            <w:r>
-              <w:rPr>
-                <w:rFonts w:ascii="Arial" w:eastAsia="Times New Roman" w:hAnsi="Arial" w:cs="Arial"/>
-                <w:kern w:val="0"/>
-                <w:lang w:val="en-US" w:eastAsia="es-CO"/>
-                <w14:ligatures w14:val="none"/>
-              </w:rPr>
-              <w:t xml:space="preserve">A message stating there was an error of unknown cause that didn't allow </w:t>
-            </w:r>
-            <w:r>
-              <w:rPr>
-                <w:rFonts w:ascii="Arial" w:eastAsia="Times New Roman" w:hAnsi="Arial" w:cs="Arial"/>
-                <w:kern w:val="0"/>
-                <w:lang w:val="en-US" w:eastAsia="es-CO"/>
-                <w14:ligatures w14:val="none"/>
-              </w:rPr>
-              <w:lastRenderedPageBreak/>
-              <w:t>the species to be registered to a place will be printed.</w:t>
+              <w:t>A message stating there was an error of unknown cause that didn't allow the species to be registered to a place will be printed.</w:t>
             </w:r>
           </w:p>
         </w:tc>
@@ -16175,6 +16304,7 @@
                 <w:lang w:val="en-US" w:eastAsia="es-CO"/>
                 <w14:ligatures w14:val="none"/>
               </w:rPr>
+              <w:lastRenderedPageBreak/>
               <w:t>Mandatory</w:t>
             </w:r>
           </w:p>
@@ -20692,7 +20822,17 @@
                 <w:lang w:val="en-US" w:eastAsia="es-CO"/>
                 <w14:ligatures w14:val="none"/>
               </w:rPr>
-              <w:t xml:space="preserve">If there entered name of the department doesn’t exist a nonexistent department message will appear. If the community does exist, it will gather all the information of every community and display it (without showing any duplicates). On the other hand, if the selected department doesn’t have any community inside, then an empty error message will pop up. </w:t>
+              <w:t xml:space="preserve">If there entered name of the department doesn’t exist a nonexistent department message will appear. If the community does exist, it will gather all the information of every community and display it (without showing any duplicates). On the other hand, if the selected department doesn’t have any community inside, then an empty error </w:t>
+            </w:r>
+            <w:r>
+              <w:rPr>
+                <w:rFonts w:ascii="Arial" w:eastAsia="Times New Roman" w:hAnsi="Arial" w:cs="Arial"/>
+                <w:kern w:val="0"/>
+                <w:lang w:val="en-US" w:eastAsia="es-CO"/>
+                <w14:ligatures w14:val="none"/>
+              </w:rPr>
+              <w:lastRenderedPageBreak/>
+              <w:t xml:space="preserve">message will pop up. </w:t>
             </w:r>
             <w:r>
               <w:rPr>
@@ -20747,6 +20887,7 @@
                 <w:lang w:val="en-US" w:eastAsia="es-CO"/>
                 <w14:ligatures w14:val="none"/>
               </w:rPr>
+              <w:lastRenderedPageBreak/>
               <w:t>Outputs</w:t>
             </w:r>
           </w:p>
@@ -22655,17 +22796,7 @@
                 <w:lang w:val="en-US" w:eastAsia="es-CO"/>
                 <w14:ligatures w14:val="none"/>
               </w:rPr>
-              <w:t xml:space="preserve">The system will print out all the information (grouped by community) about all the communities that show either of those main problematics </w:t>
-            </w:r>
-            <w:r>
-              <w:rPr>
-                <w:rFonts w:ascii="Arial" w:eastAsia="Times New Roman" w:hAnsi="Arial" w:cs="Arial"/>
-                <w:kern w:val="0"/>
-                <w:lang w:val="en-US" w:eastAsia="es-CO"/>
-                <w14:ligatures w14:val="none"/>
-              </w:rPr>
-              <w:lastRenderedPageBreak/>
-              <w:t>(</w:t>
+              <w:t>The system will print out all the information (grouped by community) about all the communities that show either of those main problematics (</w:t>
             </w:r>
             <w:r>
               <w:rPr>
@@ -22767,7 +22898,6 @@
                 <w:lang w:val="en-US" w:eastAsia="es-CO"/>
                 <w14:ligatures w14:val="none"/>
               </w:rPr>
-              <w:lastRenderedPageBreak/>
               <w:t>Outputs</w:t>
             </w:r>
           </w:p>
@@ -24024,6 +24154,7 @@
                 <w:lang w:val="en-US" w:eastAsia="es-CO"/>
                 <w14:ligatures w14:val="none"/>
               </w:rPr>
+              <w:lastRenderedPageBreak/>
               <w:t>Inputs</w:t>
             </w:r>
           </w:p>
@@ -24334,7 +24465,6 @@
                 <w:lang w:val="en-US" w:eastAsia="es-CO"/>
                 <w14:ligatures w14:val="none"/>
               </w:rPr>
-              <w:lastRenderedPageBreak/>
               <w:t>Results or postcondition</w:t>
             </w:r>
           </w:p>
@@ -25724,7 +25854,17 @@
                 <w:lang w:val="en-US" w:eastAsia="es-CO"/>
                 <w14:ligatures w14:val="none"/>
               </w:rPr>
-              <w:t>If all the places had the same area (or any population count number is repeated), it would choose the first 3 that come in order</w:t>
+              <w:t xml:space="preserve">If all the places had the same area (or any population count number is repeated), it </w:t>
+            </w:r>
+            <w:r>
+              <w:rPr>
+                <w:rFonts w:ascii="Arial" w:eastAsia="Times New Roman" w:hAnsi="Arial" w:cs="Arial"/>
+                <w:kern w:val="0"/>
+                <w:lang w:val="en-US" w:eastAsia="es-CO"/>
+                <w14:ligatures w14:val="none"/>
+              </w:rPr>
+              <w:lastRenderedPageBreak/>
+              <w:t>would choose the first 3 that come in order</w:t>
             </w:r>
             <w:r>
               <w:rPr>
@@ -25798,6 +25938,7 @@
                 <w:lang w:val="en-US" w:eastAsia="es-CO"/>
                 <w14:ligatures w14:val="none"/>
               </w:rPr>
+              <w:lastRenderedPageBreak/>
               <w:t>Outputs</w:t>
             </w:r>
           </w:p>
@@ -28246,6 +28387,116 @@
     </w:lvl>
   </w:abstractNum>
   <w:abstractNum w:abstractNumId="15" w15:restartNumberingAfterBreak="0">
+    <w:nsid w:val="5F160F3A"/>
+    <w:multiLevelType w:val="hybridMultilevel"/>
+    <w:tmpl w:val="0658D56C"/>
+    <w:lvl w:ilvl="0" w:tplc="FFFFFFFF">
+      <w:start w:val="1"/>
+      <w:numFmt w:val="bullet"/>
+      <w:lvlText w:val=""/>
+      <w:lvlJc w:val="left"/>
+      <w:pPr>
+        <w:ind w:left="720" w:hanging="360"/>
+      </w:pPr>
+      <w:rPr>
+        <w:rFonts w:ascii="Symbol" w:hAnsi="Symbol" w:hint="default"/>
+      </w:rPr>
+    </w:lvl>
+    <w:lvl w:ilvl="1" w:tplc="240A000F">
+      <w:start w:val="1"/>
+      <w:numFmt w:val="decimal"/>
+      <w:lvlText w:val="%2."/>
+      <w:lvlJc w:val="left"/>
+      <w:pPr>
+        <w:ind w:left="1440" w:hanging="360"/>
+      </w:pPr>
+    </w:lvl>
+    <w:lvl w:ilvl="2" w:tplc="FFFFFFFF" w:tentative="1">
+      <w:start w:val="1"/>
+      <w:numFmt w:val="bullet"/>
+      <w:lvlText w:val=""/>
+      <w:lvlJc w:val="left"/>
+      <w:pPr>
+        <w:ind w:left="2160" w:hanging="360"/>
+      </w:pPr>
+      <w:rPr>
+        <w:rFonts w:ascii="Wingdings" w:hAnsi="Wingdings" w:hint="default"/>
+      </w:rPr>
+    </w:lvl>
+    <w:lvl w:ilvl="3" w:tplc="FFFFFFFF" w:tentative="1">
+      <w:start w:val="1"/>
+      <w:numFmt w:val="bullet"/>
+      <w:lvlText w:val=""/>
+      <w:lvlJc w:val="left"/>
+      <w:pPr>
+        <w:ind w:left="2880" w:hanging="360"/>
+      </w:pPr>
+      <w:rPr>
+        <w:rFonts w:ascii="Symbol" w:hAnsi="Symbol" w:hint="default"/>
+      </w:rPr>
+    </w:lvl>
+    <w:lvl w:ilvl="4" w:tplc="FFFFFFFF" w:tentative="1">
+      <w:start w:val="1"/>
+      <w:numFmt w:val="bullet"/>
+      <w:lvlText w:val="o"/>
+      <w:lvlJc w:val="left"/>
+      <w:pPr>
+        <w:ind w:left="3600" w:hanging="360"/>
+      </w:pPr>
+      <w:rPr>
+        <w:rFonts w:ascii="Courier New" w:hAnsi="Courier New" w:cs="Courier New" w:hint="default"/>
+      </w:rPr>
+    </w:lvl>
+    <w:lvl w:ilvl="5" w:tplc="FFFFFFFF" w:tentative="1">
+      <w:start w:val="1"/>
+      <w:numFmt w:val="bullet"/>
+      <w:lvlText w:val=""/>
+      <w:lvlJc w:val="left"/>
+      <w:pPr>
+        <w:ind w:left="4320" w:hanging="360"/>
+      </w:pPr>
+      <w:rPr>
+        <w:rFonts w:ascii="Wingdings" w:hAnsi="Wingdings" w:hint="default"/>
+      </w:rPr>
+    </w:lvl>
+    <w:lvl w:ilvl="6" w:tplc="FFFFFFFF" w:tentative="1">
+      <w:start w:val="1"/>
+      <w:numFmt w:val="bullet"/>
+      <w:lvlText w:val=""/>
+      <w:lvlJc w:val="left"/>
+      <w:pPr>
+        <w:ind w:left="5040" w:hanging="360"/>
+      </w:pPr>
+      <w:rPr>
+        <w:rFonts w:ascii="Symbol" w:hAnsi="Symbol" w:hint="default"/>
+      </w:rPr>
+    </w:lvl>
+    <w:lvl w:ilvl="7" w:tplc="FFFFFFFF" w:tentative="1">
+      <w:start w:val="1"/>
+      <w:numFmt w:val="bullet"/>
+      <w:lvlText w:val="o"/>
+      <w:lvlJc w:val="left"/>
+      <w:pPr>
+        <w:ind w:left="5760" w:hanging="360"/>
+      </w:pPr>
+      <w:rPr>
+        <w:rFonts w:ascii="Courier New" w:hAnsi="Courier New" w:cs="Courier New" w:hint="default"/>
+      </w:rPr>
+    </w:lvl>
+    <w:lvl w:ilvl="8" w:tplc="FFFFFFFF" w:tentative="1">
+      <w:start w:val="1"/>
+      <w:numFmt w:val="bullet"/>
+      <w:lvlText w:val=""/>
+      <w:lvlJc w:val="left"/>
+      <w:pPr>
+        <w:ind w:left="6480" w:hanging="360"/>
+      </w:pPr>
+      <w:rPr>
+        <w:rFonts w:ascii="Wingdings" w:hAnsi="Wingdings" w:hint="default"/>
+      </w:rPr>
+    </w:lvl>
+  </w:abstractNum>
+  <w:abstractNum w:abstractNumId="16" w15:restartNumberingAfterBreak="0">
     <w:nsid w:val="6B4D243E"/>
     <w:multiLevelType w:val="hybridMultilevel"/>
     <w:tmpl w:val="92EAB8AE"/>
@@ -28355,7 +28606,7 @@
       </w:rPr>
     </w:lvl>
   </w:abstractNum>
-  <w:abstractNum w:abstractNumId="16" w15:restartNumberingAfterBreak="0">
+  <w:abstractNum w:abstractNumId="17" w15:restartNumberingAfterBreak="0">
     <w:nsid w:val="706641C3"/>
     <w:multiLevelType w:val="multilevel"/>
     <w:tmpl w:val="147635A2"/>
@@ -28504,7 +28755,7 @@
       </w:rPr>
     </w:lvl>
   </w:abstractNum>
-  <w:abstractNum w:abstractNumId="17" w15:restartNumberingAfterBreak="0">
+  <w:abstractNum w:abstractNumId="18" w15:restartNumberingAfterBreak="0">
     <w:nsid w:val="72207331"/>
     <w:multiLevelType w:val="hybridMultilevel"/>
     <w:tmpl w:val="E9142376"/>
@@ -28617,7 +28868,7 @@
       </w:rPr>
     </w:lvl>
   </w:abstractNum>
-  <w:abstractNum w:abstractNumId="18" w15:restartNumberingAfterBreak="0">
+  <w:abstractNum w:abstractNumId="19" w15:restartNumberingAfterBreak="0">
     <w:nsid w:val="78912FBC"/>
     <w:multiLevelType w:val="hybridMultilevel"/>
     <w:tmpl w:val="F36C3234"/>
@@ -28727,7 +28978,7 @@
       </w:rPr>
     </w:lvl>
   </w:abstractNum>
-  <w:abstractNum w:abstractNumId="19" w15:restartNumberingAfterBreak="0">
+  <w:abstractNum w:abstractNumId="20" w15:restartNumberingAfterBreak="0">
     <w:nsid w:val="78D55F5F"/>
     <w:multiLevelType w:val="hybridMultilevel"/>
     <w:tmpl w:val="A76EC2D2"/>
@@ -28844,7 +29095,7 @@
     <w:abstractNumId w:val="3"/>
   </w:num>
   <w:num w:numId="2" w16cid:durableId="2081053308">
-    <w:abstractNumId w:val="16"/>
+    <w:abstractNumId w:val="17"/>
   </w:num>
   <w:num w:numId="3" w16cid:durableId="1243948641">
     <w:abstractNumId w:val="14"/>
@@ -28874,10 +29125,10 @@
     <w:abstractNumId w:val="2"/>
   </w:num>
   <w:num w:numId="12" w16cid:durableId="1281109234">
-    <w:abstractNumId w:val="17"/>
+    <w:abstractNumId w:val="18"/>
   </w:num>
   <w:num w:numId="13" w16cid:durableId="765200135">
-    <w:abstractNumId w:val="19"/>
+    <w:abstractNumId w:val="20"/>
   </w:num>
   <w:num w:numId="14" w16cid:durableId="1049110374">
     <w:abstractNumId w:val="11"/>
@@ -28892,13 +29143,16 @@
     <w:abstractNumId w:val="12"/>
   </w:num>
   <w:num w:numId="18" w16cid:durableId="566380813">
-    <w:abstractNumId w:val="15"/>
+    <w:abstractNumId w:val="16"/>
   </w:num>
   <w:num w:numId="19" w16cid:durableId="769014007">
     <w:abstractNumId w:val="0"/>
   </w:num>
   <w:num w:numId="20" w16cid:durableId="169679165">
-    <w:abstractNumId w:val="18"/>
+    <w:abstractNumId w:val="19"/>
+  </w:num>
+  <w:num w:numId="21" w16cid:durableId="1637833039">
+    <w:abstractNumId w:val="15"/>
   </w:num>
 </w:numbering>
 </file>

</xml_diff>

<commit_message>
Modified the traceability diagram and problem analysis information about the method to modify the information of a species within a place. Must add duplicate check for the species new name.
</commit_message>
<xml_diff>
--- a/docs/Problem analysis.docx
+++ b/docs/Problem analysis.docx
@@ -14149,27 +14149,7 @@
                 <w:lang w:val="en-US" w:eastAsia="es-CO"/>
                 <w14:ligatures w14:val="none"/>
               </w:rPr>
-              <w:t xml:space="preserve"> (selected from a list of preregistered places) and if at least </w:t>
-            </w:r>
-            <w:proofErr w:type="gramStart"/>
-            <w:r>
-              <w:rPr>
-                <w:rFonts w:ascii="Arial" w:eastAsia="Times New Roman" w:hAnsi="Arial" w:cs="Arial"/>
-                <w:kern w:val="0"/>
-                <w:lang w:val="en-US" w:eastAsia="es-CO"/>
-                <w14:ligatures w14:val="none"/>
-              </w:rPr>
-              <w:t>on</w:t>
-            </w:r>
-            <w:proofErr w:type="gramEnd"/>
-            <w:r>
-              <w:rPr>
-                <w:rFonts w:ascii="Arial" w:eastAsia="Times New Roman" w:hAnsi="Arial" w:cs="Arial"/>
-                <w:kern w:val="0"/>
-                <w:lang w:val="en-US" w:eastAsia="es-CO"/>
-                <w14:ligatures w14:val="none"/>
-              </w:rPr>
-              <w:t xml:space="preserve"> place has been registered before selecting this option. Otherwise, a “no preregistered place” message will be printed). </w:t>
+              <w:t xml:space="preserve"> (selected from a list of preregistered places) and if at least on place has been registered before selecting this option. Otherwise, a “no preregistered place” message will be printed). </w:t>
             </w:r>
             <w:r>
               <w:rPr>
@@ -15559,10 +15539,10 @@
         <w:tblLook w:val="04A0" w:firstRow="1" w:lastRow="0" w:firstColumn="1" w:lastColumn="0" w:noHBand="0" w:noVBand="1"/>
       </w:tblPr>
       <w:tblGrid>
-        <w:gridCol w:w="1739"/>
-        <w:gridCol w:w="1579"/>
-        <w:gridCol w:w="1556"/>
-        <w:gridCol w:w="3944"/>
+        <w:gridCol w:w="1724"/>
+        <w:gridCol w:w="1536"/>
+        <w:gridCol w:w="1532"/>
+        <w:gridCol w:w="4026"/>
       </w:tblGrid>
       <w:tr>
         <w:trPr>
@@ -15761,16 +15741,110 @@
                 <w:lang w:val="en-US" w:eastAsia="es-CO"/>
                 <w14:ligatures w14:val="none"/>
               </w:rPr>
-              <w:t xml:space="preserve"> If neither of those two exist, a nonexistent community or species message will be printed. The system will need to check if the new species name is not duplicated with any other registered species’ name.  If the validation step passes</w:t>
-            </w:r>
-            <w:r>
-              <w:rPr>
-                <w:rFonts w:ascii="Arial" w:eastAsia="Times New Roman" w:hAnsi="Arial" w:cs="Arial"/>
-                <w:kern w:val="0"/>
-                <w:lang w:val="en-US" w:eastAsia="es-CO"/>
-                <w14:ligatures w14:val="none"/>
-              </w:rPr>
-              <w:t xml:space="preserve">, the information that wants to be changed should be entered (Species name, type, photo, and/or local population count). </w:t>
+              <w:t xml:space="preserve"> </w:t>
+            </w:r>
+            <w:r>
+              <w:rPr>
+                <w:rFonts w:ascii="Arial" w:eastAsia="Times New Roman" w:hAnsi="Arial" w:cs="Arial"/>
+                <w:kern w:val="0"/>
+                <w:lang w:val="en-US" w:eastAsia="es-CO"/>
+                <w14:ligatures w14:val="none"/>
+              </w:rPr>
+              <w:t xml:space="preserve">The system will first check if there is at least </w:t>
+            </w:r>
+            <w:proofErr w:type="gramStart"/>
+            <w:r>
+              <w:rPr>
+                <w:rFonts w:ascii="Arial" w:eastAsia="Times New Roman" w:hAnsi="Arial" w:cs="Arial"/>
+                <w:kern w:val="0"/>
+                <w:lang w:val="en-US" w:eastAsia="es-CO"/>
+                <w14:ligatures w14:val="none"/>
+              </w:rPr>
+              <w:t>on</w:t>
+            </w:r>
+            <w:proofErr w:type="gramEnd"/>
+            <w:r>
+              <w:rPr>
+                <w:rFonts w:ascii="Arial" w:eastAsia="Times New Roman" w:hAnsi="Arial" w:cs="Arial"/>
+                <w:kern w:val="0"/>
+                <w:lang w:val="en-US" w:eastAsia="es-CO"/>
+                <w14:ligatures w14:val="none"/>
+              </w:rPr>
+              <w:t xml:space="preserve"> registered place and a species to modify the information to (showing a “at least one place” or a “at least one species” message if any of those isn’t true). </w:t>
+            </w:r>
+            <w:r>
+              <w:rPr>
+                <w:rFonts w:ascii="Arial" w:eastAsia="Times New Roman" w:hAnsi="Arial" w:cs="Arial"/>
+                <w:kern w:val="0"/>
+                <w:lang w:val="en-US" w:eastAsia="es-CO"/>
+                <w14:ligatures w14:val="none"/>
+              </w:rPr>
+              <w:t>The system will need to check if the new species name is not duplicated with any other registered species’ name</w:t>
+            </w:r>
+            <w:r>
+              <w:rPr>
+                <w:rFonts w:ascii="Arial" w:eastAsia="Times New Roman" w:hAnsi="Arial" w:cs="Arial"/>
+                <w:kern w:val="0"/>
+                <w:lang w:val="en-US" w:eastAsia="es-CO"/>
+                <w14:ligatures w14:val="none"/>
+              </w:rPr>
+              <w:t xml:space="preserve"> before changing the name of a species</w:t>
+            </w:r>
+            <w:r>
+              <w:rPr>
+                <w:rFonts w:ascii="Arial" w:eastAsia="Times New Roman" w:hAnsi="Arial" w:cs="Arial"/>
+                <w:kern w:val="0"/>
+                <w:lang w:val="en-US" w:eastAsia="es-CO"/>
+                <w14:ligatures w14:val="none"/>
+              </w:rPr>
+              <w:t>. If the validation step passes</w:t>
+            </w:r>
+            <w:r>
+              <w:rPr>
+                <w:rFonts w:ascii="Arial" w:eastAsia="Times New Roman" w:hAnsi="Arial" w:cs="Arial"/>
+                <w:kern w:val="0"/>
+                <w:lang w:val="en-US" w:eastAsia="es-CO"/>
+                <w14:ligatures w14:val="none"/>
+              </w:rPr>
+              <w:t xml:space="preserve">, the information that wants to be changed should be entered </w:t>
+            </w:r>
+            <w:r>
+              <w:rPr>
+                <w:rFonts w:ascii="Arial" w:eastAsia="Times New Roman" w:hAnsi="Arial" w:cs="Arial"/>
+                <w:kern w:val="0"/>
+                <w:lang w:val="en-US" w:eastAsia="es-CO"/>
+                <w14:ligatures w14:val="none"/>
+              </w:rPr>
+              <w:t xml:space="preserve">as an </w:t>
+            </w:r>
+            <w:proofErr w:type="gramStart"/>
+            <w:r>
+              <w:rPr>
+                <w:rFonts w:ascii="Arial" w:eastAsia="Times New Roman" w:hAnsi="Arial" w:cs="Arial"/>
+                <w:kern w:val="0"/>
+                <w:lang w:val="en-US" w:eastAsia="es-CO"/>
+                <w14:ligatures w14:val="none"/>
+              </w:rPr>
+              <w:t>int</w:t>
+            </w:r>
+            <w:r>
+              <w:rPr>
+                <w:rFonts w:ascii="Arial" w:eastAsia="Times New Roman" w:hAnsi="Arial" w:cs="Arial"/>
+                <w:kern w:val="0"/>
+                <w:lang w:val="en-US" w:eastAsia="es-CO"/>
+                <w14:ligatures w14:val="none"/>
+              </w:rPr>
+              <w:t>(</w:t>
+            </w:r>
+            <w:proofErr w:type="gramEnd"/>
+            <w:r>
+              <w:rPr>
+                <w:rFonts w:ascii="Arial" w:eastAsia="Times New Roman" w:hAnsi="Arial" w:cs="Arial"/>
+                <w:kern w:val="0"/>
+                <w:lang w:val="en-US" w:eastAsia="es-CO"/>
+                <w14:ligatures w14:val="none"/>
+              </w:rPr>
+              <w:t xml:space="preserve">Species name, type, photo, or local population count). </w:t>
             </w:r>
             <w:r>
               <w:rPr>
@@ -16015,51 +16089,53 @@
                 <w14:ligatures w14:val="none"/>
               </w:rPr>
             </w:pPr>
-            <w:r>
-              <w:rPr>
-                <w:rFonts w:ascii="Arial" w:eastAsia="Times New Roman" w:hAnsi="Arial" w:cs="Arial"/>
-                <w:kern w:val="0"/>
-                <w:lang w:val="en-US" w:eastAsia="es-CO"/>
-                <w14:ligatures w14:val="none"/>
-              </w:rPr>
-              <w:t>Place name</w:t>
-            </w:r>
-          </w:p>
-        </w:tc>
-        <w:tc>
-          <w:tcPr>
-            <w:tcW w:w="0" w:type="auto"/>
-            <w:tcBorders>
-              <w:top w:val="single" w:sz="8" w:space="0" w:color="000000"/>
-              <w:left w:val="single" w:sz="8" w:space="0" w:color="000000"/>
-              <w:bottom w:val="single" w:sz="8" w:space="0" w:color="000000"/>
-              <w:right w:val="single" w:sz="8" w:space="0" w:color="000000"/>
-            </w:tcBorders>
-            <w:tcMar>
-              <w:top w:w="100" w:type="dxa"/>
-              <w:left w:w="100" w:type="dxa"/>
-              <w:bottom w:w="100" w:type="dxa"/>
-              <w:right w:w="100" w:type="dxa"/>
-            </w:tcMar>
-          </w:tcPr>
-          <w:p>
-            <w:pPr>
-              <w:spacing w:after="0" w:line="240" w:lineRule="auto"/>
-              <w:rPr>
-                <w:rFonts w:ascii="Arial" w:eastAsia="Times New Roman" w:hAnsi="Arial" w:cs="Arial"/>
-                <w:kern w:val="0"/>
-                <w:lang w:val="en-US" w:eastAsia="es-CO"/>
-                <w14:ligatures w14:val="none"/>
-              </w:rPr>
-            </w:pPr>
-            <w:r>
-              <w:rPr>
-                <w:rFonts w:ascii="Arial" w:eastAsia="Times New Roman" w:hAnsi="Arial" w:cs="Arial"/>
-                <w:kern w:val="0"/>
-                <w:lang w:val="en-US" w:eastAsia="es-CO"/>
-                <w14:ligatures w14:val="none"/>
-              </w:rPr>
-              <w:t>String</w:t>
+            <w:proofErr w:type="spellStart"/>
+            <w:r>
+              <w:rPr>
+                <w:rFonts w:ascii="Arial" w:eastAsia="Times New Roman" w:hAnsi="Arial" w:cs="Arial"/>
+                <w:kern w:val="0"/>
+                <w:lang w:val="en-US" w:eastAsia="es-CO"/>
+                <w14:ligatures w14:val="none"/>
+              </w:rPr>
+              <w:t>intPlace</w:t>
+            </w:r>
+            <w:proofErr w:type="spellEnd"/>
+          </w:p>
+        </w:tc>
+        <w:tc>
+          <w:tcPr>
+            <w:tcW w:w="0" w:type="auto"/>
+            <w:tcBorders>
+              <w:top w:val="single" w:sz="8" w:space="0" w:color="000000"/>
+              <w:left w:val="single" w:sz="8" w:space="0" w:color="000000"/>
+              <w:bottom w:val="single" w:sz="8" w:space="0" w:color="000000"/>
+              <w:right w:val="single" w:sz="8" w:space="0" w:color="000000"/>
+            </w:tcBorders>
+            <w:tcMar>
+              <w:top w:w="100" w:type="dxa"/>
+              <w:left w:w="100" w:type="dxa"/>
+              <w:bottom w:w="100" w:type="dxa"/>
+              <w:right w:w="100" w:type="dxa"/>
+            </w:tcMar>
+          </w:tcPr>
+          <w:p>
+            <w:pPr>
+              <w:spacing w:after="0" w:line="240" w:lineRule="auto"/>
+              <w:rPr>
+                <w:rFonts w:ascii="Arial" w:eastAsia="Times New Roman" w:hAnsi="Arial" w:cs="Arial"/>
+                <w:kern w:val="0"/>
+                <w:lang w:val="en-US" w:eastAsia="es-CO"/>
+                <w14:ligatures w14:val="none"/>
+              </w:rPr>
+            </w:pPr>
+            <w:r>
+              <w:rPr>
+                <w:rFonts w:ascii="Arial" w:eastAsia="Times New Roman" w:hAnsi="Arial" w:cs="Arial"/>
+                <w:kern w:val="0"/>
+                <w:lang w:val="en-US" w:eastAsia="es-CO"/>
+                <w14:ligatures w14:val="none"/>
+              </w:rPr>
+              <w:t>int</w:t>
             </w:r>
           </w:p>
         </w:tc>
@@ -16101,7 +16177,34 @@
                 <w:lang w:val="en-US" w:eastAsia="es-CO"/>
                 <w14:ligatures w14:val="none"/>
               </w:rPr>
-              <w:t>The name should already make part of one of the preexisting places in the system.</w:t>
+              <w:t xml:space="preserve">The </w:t>
+            </w:r>
+            <w:r>
+              <w:rPr>
+                <w:rFonts w:ascii="Arial" w:eastAsia="Times New Roman" w:hAnsi="Arial" w:cs="Arial"/>
+                <w:kern w:val="0"/>
+                <w:lang w:val="en-US" w:eastAsia="es-CO"/>
+                <w14:ligatures w14:val="none"/>
+              </w:rPr>
+              <w:t xml:space="preserve">int represents a </w:t>
+            </w:r>
+            <w:r>
+              <w:rPr>
+                <w:rFonts w:ascii="Arial" w:eastAsia="Times New Roman" w:hAnsi="Arial" w:cs="Arial"/>
+                <w:kern w:val="0"/>
+                <w:lang w:val="en-US" w:eastAsia="es-CO"/>
+                <w14:ligatures w14:val="none"/>
+              </w:rPr>
+              <w:t xml:space="preserve">place </w:t>
+            </w:r>
+            <w:r>
+              <w:rPr>
+                <w:rFonts w:ascii="Arial" w:eastAsia="Times New Roman" w:hAnsi="Arial" w:cs="Arial"/>
+                <w:kern w:val="0"/>
+                <w:lang w:val="en-US" w:eastAsia="es-CO"/>
+                <w14:ligatures w14:val="none"/>
+              </w:rPr>
+              <w:t>from the list of preexisting places already registered in the system.</w:t>
             </w:r>
           </w:p>
           <w:p>
@@ -16184,60 +16287,53 @@
                 <w14:ligatures w14:val="none"/>
               </w:rPr>
             </w:pPr>
-            <w:r>
-              <w:rPr>
-                <w:rFonts w:ascii="Arial" w:eastAsia="Times New Roman" w:hAnsi="Arial" w:cs="Arial"/>
-                <w:kern w:val="0"/>
-                <w:lang w:val="en-US" w:eastAsia="es-CO"/>
-                <w14:ligatures w14:val="none"/>
-              </w:rPr>
-              <w:t>Old s</w:t>
-            </w:r>
-            <w:r>
-              <w:rPr>
-                <w:rFonts w:ascii="Arial" w:eastAsia="Times New Roman" w:hAnsi="Arial" w:cs="Arial"/>
-                <w:kern w:val="0"/>
-                <w:lang w:val="en-US" w:eastAsia="es-CO"/>
-                <w14:ligatures w14:val="none"/>
-              </w:rPr>
-              <w:t>pecies name</w:t>
-            </w:r>
-          </w:p>
-        </w:tc>
-        <w:tc>
-          <w:tcPr>
-            <w:tcW w:w="0" w:type="auto"/>
-            <w:tcBorders>
-              <w:top w:val="single" w:sz="8" w:space="0" w:color="000000"/>
-              <w:left w:val="single" w:sz="8" w:space="0" w:color="000000"/>
-              <w:bottom w:val="single" w:sz="8" w:space="0" w:color="000000"/>
-              <w:right w:val="single" w:sz="8" w:space="0" w:color="000000"/>
-            </w:tcBorders>
-            <w:tcMar>
-              <w:top w:w="100" w:type="dxa"/>
-              <w:left w:w="100" w:type="dxa"/>
-              <w:bottom w:w="100" w:type="dxa"/>
-              <w:right w:w="100" w:type="dxa"/>
-            </w:tcMar>
-          </w:tcPr>
-          <w:p>
-            <w:pPr>
-              <w:spacing w:after="0" w:line="240" w:lineRule="auto"/>
-              <w:rPr>
-                <w:rFonts w:ascii="Arial" w:eastAsia="Times New Roman" w:hAnsi="Arial" w:cs="Arial"/>
-                <w:kern w:val="0"/>
-                <w:lang w:val="en-US" w:eastAsia="es-CO"/>
-                <w14:ligatures w14:val="none"/>
-              </w:rPr>
-            </w:pPr>
-            <w:r>
-              <w:rPr>
-                <w:rFonts w:ascii="Arial" w:eastAsia="Times New Roman" w:hAnsi="Arial" w:cs="Arial"/>
-                <w:kern w:val="0"/>
-                <w:lang w:val="en-US" w:eastAsia="es-CO"/>
-                <w14:ligatures w14:val="none"/>
-              </w:rPr>
-              <w:t>String</w:t>
+            <w:proofErr w:type="spellStart"/>
+            <w:r>
+              <w:rPr>
+                <w:rFonts w:ascii="Arial" w:eastAsia="Times New Roman" w:hAnsi="Arial" w:cs="Arial"/>
+                <w:kern w:val="0"/>
+                <w:lang w:val="en-US" w:eastAsia="es-CO"/>
+                <w14:ligatures w14:val="none"/>
+              </w:rPr>
+              <w:t>intSpecies</w:t>
+            </w:r>
+            <w:proofErr w:type="spellEnd"/>
+          </w:p>
+        </w:tc>
+        <w:tc>
+          <w:tcPr>
+            <w:tcW w:w="0" w:type="auto"/>
+            <w:tcBorders>
+              <w:top w:val="single" w:sz="8" w:space="0" w:color="000000"/>
+              <w:left w:val="single" w:sz="8" w:space="0" w:color="000000"/>
+              <w:bottom w:val="single" w:sz="8" w:space="0" w:color="000000"/>
+              <w:right w:val="single" w:sz="8" w:space="0" w:color="000000"/>
+            </w:tcBorders>
+            <w:tcMar>
+              <w:top w:w="100" w:type="dxa"/>
+              <w:left w:w="100" w:type="dxa"/>
+              <w:bottom w:w="100" w:type="dxa"/>
+              <w:right w:w="100" w:type="dxa"/>
+            </w:tcMar>
+          </w:tcPr>
+          <w:p>
+            <w:pPr>
+              <w:spacing w:after="0" w:line="240" w:lineRule="auto"/>
+              <w:rPr>
+                <w:rFonts w:ascii="Arial" w:eastAsia="Times New Roman" w:hAnsi="Arial" w:cs="Arial"/>
+                <w:kern w:val="0"/>
+                <w:lang w:val="en-US" w:eastAsia="es-CO"/>
+                <w14:ligatures w14:val="none"/>
+              </w:rPr>
+            </w:pPr>
+            <w:r>
+              <w:rPr>
+                <w:rFonts w:ascii="Arial" w:eastAsia="Times New Roman" w:hAnsi="Arial" w:cs="Arial"/>
+                <w:kern w:val="0"/>
+                <w:lang w:val="en-US" w:eastAsia="es-CO"/>
+                <w14:ligatures w14:val="none"/>
+              </w:rPr>
+              <w:t>int</w:t>
             </w:r>
           </w:p>
         </w:tc>
@@ -16279,7 +16375,53 @@
                 <w:lang w:val="en-US" w:eastAsia="es-CO"/>
                 <w14:ligatures w14:val="none"/>
               </w:rPr>
-              <w:t>The name should already make part of one of the preexisting species inside a place in the system.</w:t>
+              <w:t>The int represents a</w:t>
+            </w:r>
+            <w:r>
+              <w:rPr>
+                <w:rFonts w:ascii="Arial" w:eastAsia="Times New Roman" w:hAnsi="Arial" w:cs="Arial"/>
+                <w:kern w:val="0"/>
+                <w:lang w:val="en-US" w:eastAsia="es-CO"/>
+                <w14:ligatures w14:val="none"/>
+              </w:rPr>
+              <w:t xml:space="preserve"> species</w:t>
+            </w:r>
+            <w:r>
+              <w:rPr>
+                <w:rFonts w:ascii="Arial" w:eastAsia="Times New Roman" w:hAnsi="Arial" w:cs="Arial"/>
+                <w:kern w:val="0"/>
+                <w:lang w:val="en-US" w:eastAsia="es-CO"/>
+                <w14:ligatures w14:val="none"/>
+              </w:rPr>
+              <w:t xml:space="preserve"> from the list of preexisting </w:t>
+            </w:r>
+            <w:r>
+              <w:rPr>
+                <w:rFonts w:ascii="Arial" w:eastAsia="Times New Roman" w:hAnsi="Arial" w:cs="Arial"/>
+                <w:kern w:val="0"/>
+                <w:lang w:val="en-US" w:eastAsia="es-CO"/>
+                <w14:ligatures w14:val="none"/>
+              </w:rPr>
+              <w:lastRenderedPageBreak/>
+              <w:t xml:space="preserve">species </w:t>
+            </w:r>
+            <w:r>
+              <w:rPr>
+                <w:rFonts w:ascii="Arial" w:eastAsia="Times New Roman" w:hAnsi="Arial" w:cs="Arial"/>
+                <w:kern w:val="0"/>
+                <w:lang w:val="en-US" w:eastAsia="es-CO"/>
+                <w14:ligatures w14:val="none"/>
+              </w:rPr>
+              <w:t xml:space="preserve">already registered </w:t>
+            </w:r>
+            <w:r>
+              <w:rPr>
+                <w:rFonts w:ascii="Arial" w:eastAsia="Times New Roman" w:hAnsi="Arial" w:cs="Arial"/>
+                <w:kern w:val="0"/>
+                <w:lang w:val="en-US" w:eastAsia="es-CO"/>
+                <w14:ligatures w14:val="none"/>
+              </w:rPr>
+              <w:t>within the place.</w:t>
             </w:r>
           </w:p>
           <w:p>
@@ -16304,7 +16446,6 @@
                 <w:lang w:val="en-US" w:eastAsia="es-CO"/>
                 <w14:ligatures w14:val="none"/>
               </w:rPr>
-              <w:lastRenderedPageBreak/>
               <w:t>Mandatory</w:t>
             </w:r>
           </w:p>
@@ -16369,6 +16510,274 @@
                 <w:lang w:val="en-US" w:eastAsia="es-CO"/>
                 <w14:ligatures w14:val="none"/>
               </w:rPr>
+              <w:t>Int modification</w:t>
+            </w:r>
+          </w:p>
+        </w:tc>
+        <w:tc>
+          <w:tcPr>
+            <w:tcW w:w="0" w:type="auto"/>
+            <w:tcBorders>
+              <w:top w:val="single" w:sz="8" w:space="0" w:color="000000"/>
+              <w:left w:val="single" w:sz="8" w:space="0" w:color="000000"/>
+              <w:bottom w:val="single" w:sz="8" w:space="0" w:color="000000"/>
+              <w:right w:val="single" w:sz="8" w:space="0" w:color="000000"/>
+            </w:tcBorders>
+            <w:tcMar>
+              <w:top w:w="100" w:type="dxa"/>
+              <w:left w:w="100" w:type="dxa"/>
+              <w:bottom w:w="100" w:type="dxa"/>
+              <w:right w:w="100" w:type="dxa"/>
+            </w:tcMar>
+          </w:tcPr>
+          <w:p>
+            <w:pPr>
+              <w:spacing w:after="0" w:line="240" w:lineRule="auto"/>
+              <w:rPr>
+                <w:rFonts w:ascii="Arial" w:eastAsia="Times New Roman" w:hAnsi="Arial" w:cs="Arial"/>
+                <w:kern w:val="0"/>
+                <w:lang w:val="en-US" w:eastAsia="es-CO"/>
+                <w14:ligatures w14:val="none"/>
+              </w:rPr>
+            </w:pPr>
+            <w:r>
+              <w:rPr>
+                <w:rFonts w:ascii="Arial" w:eastAsia="Times New Roman" w:hAnsi="Arial" w:cs="Arial"/>
+                <w:kern w:val="0"/>
+                <w:lang w:val="en-US" w:eastAsia="es-CO"/>
+                <w14:ligatures w14:val="none"/>
+              </w:rPr>
+              <w:t>int</w:t>
+            </w:r>
+          </w:p>
+        </w:tc>
+        <w:tc>
+          <w:tcPr>
+            <w:tcW w:w="0" w:type="auto"/>
+            <w:tcBorders>
+              <w:top w:val="single" w:sz="8" w:space="0" w:color="000000"/>
+              <w:left w:val="single" w:sz="8" w:space="0" w:color="000000"/>
+              <w:bottom w:val="single" w:sz="8" w:space="0" w:color="000000"/>
+              <w:right w:val="single" w:sz="8" w:space="0" w:color="000000"/>
+            </w:tcBorders>
+            <w:tcMar>
+              <w:top w:w="100" w:type="dxa"/>
+              <w:left w:w="100" w:type="dxa"/>
+              <w:bottom w:w="100" w:type="dxa"/>
+              <w:right w:w="100" w:type="dxa"/>
+            </w:tcMar>
+          </w:tcPr>
+          <w:p>
+            <w:pPr>
+              <w:pStyle w:val="ListParagraph"/>
+              <w:numPr>
+                <w:ilvl w:val="0"/>
+                <w:numId w:val="22"/>
+              </w:numPr>
+              <w:spacing w:after="0" w:line="240" w:lineRule="auto"/>
+              <w:rPr>
+                <w:rFonts w:ascii="Arial" w:eastAsia="Times New Roman" w:hAnsi="Arial" w:cs="Arial"/>
+                <w:kern w:val="0"/>
+                <w:lang w:val="en-US" w:eastAsia="es-CO"/>
+                <w14:ligatures w14:val="none"/>
+              </w:rPr>
+            </w:pPr>
+            <w:r>
+              <w:rPr>
+                <w:rFonts w:ascii="Arial" w:eastAsia="Times New Roman" w:hAnsi="Arial" w:cs="Arial"/>
+                <w:kern w:val="0"/>
+                <w:lang w:val="en-US" w:eastAsia="es-CO"/>
+                <w14:ligatures w14:val="none"/>
+              </w:rPr>
+              <w:t>Should represent one of the following options:</w:t>
+            </w:r>
+          </w:p>
+          <w:p>
+            <w:pPr>
+              <w:pStyle w:val="ListParagraph"/>
+              <w:numPr>
+                <w:ilvl w:val="1"/>
+                <w:numId w:val="22"/>
+              </w:numPr>
+              <w:spacing w:after="0" w:line="240" w:lineRule="auto"/>
+              <w:rPr>
+                <w:rFonts w:ascii="Arial" w:eastAsia="Times New Roman" w:hAnsi="Arial" w:cs="Arial"/>
+                <w:kern w:val="0"/>
+                <w:lang w:val="en-US" w:eastAsia="es-CO"/>
+                <w14:ligatures w14:val="none"/>
+              </w:rPr>
+            </w:pPr>
+            <w:r>
+              <w:rPr>
+                <w:rFonts w:ascii="Arial" w:eastAsia="Times New Roman" w:hAnsi="Arial" w:cs="Arial"/>
+                <w:kern w:val="0"/>
+                <w:lang w:val="en-US" w:eastAsia="es-CO"/>
+                <w14:ligatures w14:val="none"/>
+              </w:rPr>
+              <w:t>Name</w:t>
+            </w:r>
+          </w:p>
+          <w:p>
+            <w:pPr>
+              <w:pStyle w:val="ListParagraph"/>
+              <w:numPr>
+                <w:ilvl w:val="1"/>
+                <w:numId w:val="22"/>
+              </w:numPr>
+              <w:spacing w:after="0" w:line="240" w:lineRule="auto"/>
+              <w:rPr>
+                <w:rFonts w:ascii="Arial" w:eastAsia="Times New Roman" w:hAnsi="Arial" w:cs="Arial"/>
+                <w:kern w:val="0"/>
+                <w:lang w:val="en-US" w:eastAsia="es-CO"/>
+                <w14:ligatures w14:val="none"/>
+              </w:rPr>
+            </w:pPr>
+            <w:r>
+              <w:rPr>
+                <w:rFonts w:ascii="Arial" w:eastAsia="Times New Roman" w:hAnsi="Arial" w:cs="Arial"/>
+                <w:kern w:val="0"/>
+                <w:lang w:val="en-US" w:eastAsia="es-CO"/>
+                <w14:ligatures w14:val="none"/>
+              </w:rPr>
+              <w:t>Photo</w:t>
+            </w:r>
+          </w:p>
+          <w:p>
+            <w:pPr>
+              <w:pStyle w:val="ListParagraph"/>
+              <w:numPr>
+                <w:ilvl w:val="1"/>
+                <w:numId w:val="22"/>
+              </w:numPr>
+              <w:spacing w:after="0" w:line="240" w:lineRule="auto"/>
+              <w:rPr>
+                <w:rFonts w:ascii="Arial" w:eastAsia="Times New Roman" w:hAnsi="Arial" w:cs="Arial"/>
+                <w:kern w:val="0"/>
+                <w:lang w:val="en-US" w:eastAsia="es-CO"/>
+                <w14:ligatures w14:val="none"/>
+              </w:rPr>
+            </w:pPr>
+            <w:r>
+              <w:rPr>
+                <w:rFonts w:ascii="Arial" w:eastAsia="Times New Roman" w:hAnsi="Arial" w:cs="Arial"/>
+                <w:kern w:val="0"/>
+                <w:lang w:val="en-US" w:eastAsia="es-CO"/>
+                <w14:ligatures w14:val="none"/>
+              </w:rPr>
+              <w:t>Type</w:t>
+            </w:r>
+          </w:p>
+          <w:p>
+            <w:pPr>
+              <w:pStyle w:val="ListParagraph"/>
+              <w:numPr>
+                <w:ilvl w:val="1"/>
+                <w:numId w:val="22"/>
+              </w:numPr>
+              <w:spacing w:after="0" w:line="240" w:lineRule="auto"/>
+              <w:rPr>
+                <w:rFonts w:ascii="Arial" w:eastAsia="Times New Roman" w:hAnsi="Arial" w:cs="Arial"/>
+                <w:kern w:val="0"/>
+                <w:lang w:val="en-US" w:eastAsia="es-CO"/>
+                <w14:ligatures w14:val="none"/>
+              </w:rPr>
+            </w:pPr>
+            <w:r>
+              <w:rPr>
+                <w:rFonts w:ascii="Arial" w:eastAsia="Times New Roman" w:hAnsi="Arial" w:cs="Arial"/>
+                <w:kern w:val="0"/>
+                <w:lang w:val="en-US" w:eastAsia="es-CO"/>
+                <w14:ligatures w14:val="none"/>
+              </w:rPr>
+              <w:t>Local population Count</w:t>
+            </w:r>
+          </w:p>
+          <w:p>
+            <w:pPr>
+              <w:pStyle w:val="ListParagraph"/>
+              <w:numPr>
+                <w:ilvl w:val="0"/>
+                <w:numId w:val="22"/>
+              </w:numPr>
+              <w:spacing w:after="0" w:line="240" w:lineRule="auto"/>
+              <w:rPr>
+                <w:rFonts w:ascii="Arial" w:eastAsia="Times New Roman" w:hAnsi="Arial" w:cs="Arial"/>
+                <w:kern w:val="0"/>
+                <w:lang w:val="en-US" w:eastAsia="es-CO"/>
+                <w14:ligatures w14:val="none"/>
+              </w:rPr>
+            </w:pPr>
+            <w:r>
+              <w:rPr>
+                <w:rFonts w:ascii="Arial" w:eastAsia="Times New Roman" w:hAnsi="Arial" w:cs="Arial"/>
+                <w:kern w:val="0"/>
+                <w:lang w:val="en-US" w:eastAsia="es-CO"/>
+                <w14:ligatures w14:val="none"/>
+              </w:rPr>
+              <w:t>Mandatory</w:t>
+            </w:r>
+          </w:p>
+        </w:tc>
+      </w:tr>
+      <w:tr>
+        <w:trPr>
+          <w:trHeight w:val="420"/>
+        </w:trPr>
+        <w:tc>
+          <w:tcPr>
+            <w:tcW w:w="0" w:type="auto"/>
+            <w:vMerge/>
+            <w:tcBorders>
+              <w:left w:val="single" w:sz="8" w:space="0" w:color="000000"/>
+              <w:right w:val="single" w:sz="8" w:space="0" w:color="000000"/>
+            </w:tcBorders>
+            <w:vAlign w:val="center"/>
+          </w:tcPr>
+          <w:p>
+            <w:pPr>
+              <w:spacing w:after="0" w:line="240" w:lineRule="auto"/>
+              <w:rPr>
+                <w:rFonts w:ascii="Arial" w:eastAsia="Times New Roman" w:hAnsi="Arial" w:cs="Arial"/>
+                <w:kern w:val="0"/>
+                <w:lang w:val="en-US" w:eastAsia="es-CO"/>
+                <w14:ligatures w14:val="none"/>
+              </w:rPr>
+            </w:pPr>
+          </w:p>
+        </w:tc>
+        <w:tc>
+          <w:tcPr>
+            <w:tcW w:w="0" w:type="auto"/>
+            <w:tcBorders>
+              <w:top w:val="single" w:sz="8" w:space="0" w:color="000000"/>
+              <w:left w:val="single" w:sz="8" w:space="0" w:color="000000"/>
+              <w:bottom w:val="single" w:sz="8" w:space="0" w:color="000000"/>
+              <w:right w:val="single" w:sz="8" w:space="0" w:color="000000"/>
+            </w:tcBorders>
+            <w:tcMar>
+              <w:top w:w="100" w:type="dxa"/>
+              <w:left w:w="100" w:type="dxa"/>
+              <w:bottom w:w="100" w:type="dxa"/>
+              <w:right w:w="100" w:type="dxa"/>
+            </w:tcMar>
+          </w:tcPr>
+          <w:p>
+            <w:pPr>
+              <w:spacing w:after="0" w:line="240" w:lineRule="auto"/>
+              <w:rPr>
+                <w:rFonts w:ascii="Arial" w:eastAsia="Times New Roman" w:hAnsi="Arial" w:cs="Arial"/>
+                <w:kern w:val="0"/>
+                <w:lang w:val="en-US" w:eastAsia="es-CO"/>
+                <w14:ligatures w14:val="none"/>
+              </w:rPr>
+            </w:pPr>
+            <w:r>
+              <w:rPr>
+                <w:rFonts w:ascii="Arial" w:eastAsia="Times New Roman" w:hAnsi="Arial" w:cs="Arial"/>
+                <w:kern w:val="0"/>
+                <w:lang w:val="en-US" w:eastAsia="es-CO"/>
+                <w14:ligatures w14:val="none"/>
+              </w:rPr>
               <w:t>New species name</w:t>
             </w:r>
           </w:p>
@@ -16448,31 +16857,6 @@
                 <w:lang w:val="en-US" w:eastAsia="es-CO"/>
                 <w14:ligatures w14:val="none"/>
               </w:rPr>
-              <w:t>Characters &gt; 2</w:t>
-            </w:r>
-          </w:p>
-          <w:p>
-            <w:pPr>
-              <w:pStyle w:val="ListParagraph"/>
-              <w:numPr>
-                <w:ilvl w:val="0"/>
-                <w:numId w:val="14"/>
-              </w:numPr>
-              <w:spacing w:after="0" w:line="240" w:lineRule="auto"/>
-              <w:rPr>
-                <w:rFonts w:ascii="Arial" w:eastAsia="Times New Roman" w:hAnsi="Arial" w:cs="Arial"/>
-                <w:kern w:val="0"/>
-                <w:lang w:val="en-US" w:eastAsia="es-CO"/>
-                <w14:ligatures w14:val="none"/>
-              </w:rPr>
-            </w:pPr>
-            <w:r>
-              <w:rPr>
-                <w:rFonts w:ascii="Arial" w:eastAsia="Times New Roman" w:hAnsi="Arial" w:cs="Arial"/>
-                <w:kern w:val="0"/>
-                <w:lang w:val="en-US" w:eastAsia="es-CO"/>
-                <w14:ligatures w14:val="none"/>
-              </w:rPr>
               <w:t>Optional</w:t>
             </w:r>
           </w:p>
@@ -16618,7 +17002,25 @@
                 <w:lang w:val="en-US" w:eastAsia="es-CO"/>
                 <w14:ligatures w14:val="none"/>
               </w:rPr>
-              <w:t>Must select one of the following options:</w:t>
+              <w:t>Must select one of the following options</w:t>
+            </w:r>
+            <w:r>
+              <w:rPr>
+                <w:rFonts w:ascii="Arial" w:eastAsia="Times New Roman" w:hAnsi="Arial" w:cs="Arial"/>
+                <w:kern w:val="0"/>
+                <w:lang w:val="en-US" w:eastAsia="es-CO"/>
+                <w14:ligatures w14:val="none"/>
+              </w:rPr>
+              <w:t xml:space="preserve"> represented by a number from the list</w:t>
+            </w:r>
+            <w:r>
+              <w:rPr>
+                <w:rFonts w:ascii="Arial" w:eastAsia="Times New Roman" w:hAnsi="Arial" w:cs="Arial"/>
+                <w:kern w:val="0"/>
+                <w:lang w:val="en-US" w:eastAsia="es-CO"/>
+                <w14:ligatures w14:val="none"/>
+              </w:rPr>
+              <w:t>:</w:t>
             </w:r>
           </w:p>
           <w:p>
@@ -16626,7 +17028,7 @@
               <w:pStyle w:val="ListParagraph"/>
               <w:numPr>
                 <w:ilvl w:val="1"/>
-                <w:numId w:val="13"/>
+                <w:numId w:val="23"/>
               </w:numPr>
               <w:spacing w:after="0" w:line="240" w:lineRule="auto"/>
               <w:rPr>
@@ -16651,7 +17053,7 @@
               <w:pStyle w:val="ListParagraph"/>
               <w:numPr>
                 <w:ilvl w:val="1"/>
-                <w:numId w:val="13"/>
+                <w:numId w:val="23"/>
               </w:numPr>
               <w:spacing w:after="0" w:line="240" w:lineRule="auto"/>
               <w:rPr>
@@ -16861,31 +17263,6 @@
                 <w:lang w:val="en-US" w:eastAsia="es-CO"/>
                 <w14:ligatures w14:val="none"/>
               </w:rPr>
-              <w:t>Only one image</w:t>
-            </w:r>
-          </w:p>
-          <w:p>
-            <w:pPr>
-              <w:pStyle w:val="ListParagraph"/>
-              <w:numPr>
-                <w:ilvl w:val="0"/>
-                <w:numId w:val="8"/>
-              </w:numPr>
-              <w:spacing w:after="0" w:line="240" w:lineRule="auto"/>
-              <w:rPr>
-                <w:rFonts w:ascii="Arial" w:eastAsia="Times New Roman" w:hAnsi="Arial" w:cs="Arial"/>
-                <w:kern w:val="0"/>
-                <w:lang w:val="en-US" w:eastAsia="es-CO"/>
-                <w14:ligatures w14:val="none"/>
-              </w:rPr>
-            </w:pPr>
-            <w:r>
-              <w:rPr>
-                <w:rFonts w:ascii="Arial" w:eastAsia="Times New Roman" w:hAnsi="Arial" w:cs="Arial"/>
-                <w:kern w:val="0"/>
-                <w:lang w:val="en-US" w:eastAsia="es-CO"/>
-                <w14:ligatures w14:val="none"/>
-              </w:rPr>
               <w:t>Optional</w:t>
             </w:r>
           </w:p>
@@ -17030,31 +17407,6 @@
                 <w:lang w:val="en-US" w:eastAsia="es-CO"/>
                 <w14:ligatures w14:val="none"/>
               </w:rPr>
-              <w:t>Int &gt; 0</w:t>
-            </w:r>
-          </w:p>
-          <w:p>
-            <w:pPr>
-              <w:pStyle w:val="ListParagraph"/>
-              <w:numPr>
-                <w:ilvl w:val="0"/>
-                <w:numId w:val="13"/>
-              </w:numPr>
-              <w:spacing w:after="0" w:line="240" w:lineRule="auto"/>
-              <w:rPr>
-                <w:rFonts w:ascii="Arial" w:eastAsia="Times New Roman" w:hAnsi="Arial" w:cs="Arial"/>
-                <w:kern w:val="0"/>
-                <w:lang w:val="en-US" w:eastAsia="es-CO"/>
-                <w14:ligatures w14:val="none"/>
-              </w:rPr>
-            </w:pPr>
-            <w:r>
-              <w:rPr>
-                <w:rFonts w:ascii="Arial" w:eastAsia="Times New Roman" w:hAnsi="Arial" w:cs="Arial"/>
-                <w:kern w:val="0"/>
-                <w:lang w:val="en-US" w:eastAsia="es-CO"/>
-                <w14:ligatures w14:val="none"/>
-              </w:rPr>
               <w:t>Optional</w:t>
             </w:r>
           </w:p>
@@ -17142,7 +17494,7 @@
                 <w:lang w:val="en-US" w:eastAsia="es-CO"/>
                 <w14:ligatures w14:val="none"/>
               </w:rPr>
-              <w:t xml:space="preserve">The system should allow the user to enter the name of a preexisting species inside a preexisting place so the information can be modified. </w:t>
+              <w:t>The system will check if there is at least one place and then if there is at least one species inside the entered place to be able to modify the information of a species. Both the place and the species will be selected via two menus displaying all the preregistered places and species within the selected place. Afterwards, the user should enter what piece of information he wasn’t to modify from a species using the small, printed menu. In case the user wants to change the name of a species,</w:t>
             </w:r>
             <w:r>
               <w:rPr>
@@ -17152,7 +17504,7 @@
                 <w:lang w:val="en-US" w:eastAsia="es-CO"/>
                 <w14:ligatures w14:val="none"/>
               </w:rPr>
-              <w:t xml:space="preserve">If neither of those exist, a nonexistent community or species will be printed. Additionally, if the user wants to change a new species name, it will be checked if that name isn’t already registered (it will throw another duplicate message). </w:t>
+              <w:t xml:space="preserve"> it will be checked if that name isn’t already registered (it will throw another duplicate message). </w:t>
             </w:r>
             <w:r>
               <w:rPr>
@@ -17202,7 +17554,27 @@
                 <w:lang w:val="en-US" w:eastAsia="es-CO"/>
                 <w14:ligatures w14:val="none"/>
               </w:rPr>
-              <w:t xml:space="preserve">Next, the program shows a message of success showing that the information of the species inside the place was modified. In other cases, the </w:t>
+              <w:t>Next, the program shows a message of success showing that the information of the species inside the place was modified</w:t>
+            </w:r>
+            <w:r>
+              <w:rPr>
+                <w:rFonts w:ascii="Arial" w:eastAsia="Times New Roman" w:hAnsi="Arial" w:cs="Arial"/>
+                <w:color w:val="000000"/>
+                <w:kern w:val="0"/>
+                <w:lang w:val="en-US" w:eastAsia="es-CO"/>
+                <w14:ligatures w14:val="none"/>
+              </w:rPr>
+              <w:t xml:space="preserve"> (stating which part specifically).</w:t>
+            </w:r>
+            <w:r>
+              <w:rPr>
+                <w:rFonts w:ascii="Arial" w:eastAsia="Times New Roman" w:hAnsi="Arial" w:cs="Arial"/>
+                <w:color w:val="000000"/>
+                <w:kern w:val="0"/>
+                <w:lang w:val="en-US" w:eastAsia="es-CO"/>
+                <w14:ligatures w14:val="none"/>
+              </w:rPr>
+              <w:t xml:space="preserve"> In other cases, the </w:t>
             </w:r>
             <w:r>
               <w:rPr>
@@ -17520,7 +17892,35 @@
                 <w:lang w:val="en-US" w:eastAsia="es-CO"/>
                 <w14:ligatures w14:val="none"/>
               </w:rPr>
-              <w:t>A message stating that the information of a species inside a place was modified correctly will be printed.</w:t>
+              <w:t xml:space="preserve">A message stating that the information of a species inside a place was </w:t>
+            </w:r>
+            <w:r>
+              <w:rPr>
+                <w:rFonts w:ascii="Arial" w:eastAsia="Times New Roman" w:hAnsi="Arial" w:cs="Arial"/>
+                <w:kern w:val="0"/>
+                <w:lang w:val="en-US" w:eastAsia="es-CO"/>
+                <w14:ligatures w14:val="none"/>
+              </w:rPr>
+              <w:lastRenderedPageBreak/>
+              <w:t>modified correctly will be printed</w:t>
+            </w:r>
+            <w:r>
+              <w:rPr>
+                <w:rFonts w:ascii="Arial" w:eastAsia="Times New Roman" w:hAnsi="Arial" w:cs="Arial"/>
+                <w:kern w:val="0"/>
+                <w:lang w:val="en-US" w:eastAsia="es-CO"/>
+                <w14:ligatures w14:val="none"/>
+              </w:rPr>
+              <w:t xml:space="preserve"> (it shows which part of the species was modified)</w:t>
+            </w:r>
+            <w:r>
+              <w:rPr>
+                <w:rFonts w:ascii="Arial" w:eastAsia="Times New Roman" w:hAnsi="Arial" w:cs="Arial"/>
+                <w:kern w:val="0"/>
+                <w:lang w:val="en-US" w:eastAsia="es-CO"/>
+                <w14:ligatures w14:val="none"/>
+              </w:rPr>
+              <w:t>.</w:t>
             </w:r>
           </w:p>
         </w:tc>
@@ -17584,7 +17984,7 @@
                 <w:lang w:val="en-US" w:eastAsia="es-CO"/>
                 <w14:ligatures w14:val="none"/>
               </w:rPr>
-              <w:t>duplicate species</w:t>
+              <w:t>At least one place</w:t>
             </w:r>
           </w:p>
         </w:tc>
@@ -17658,7 +18058,7 @@
                 <w:lang w:val="en-US" w:eastAsia="es-CO"/>
                 <w14:ligatures w14:val="none"/>
               </w:rPr>
-              <w:t>A message saying that the new species name that is trying to be modified already exists will pop up.</w:t>
+              <w:t>A message showing that there is no place registered already so there is no species to modify the information to.</w:t>
             </w:r>
           </w:p>
         </w:tc>
@@ -17715,14 +18115,25 @@
                 <w14:ligatures w14:val="none"/>
               </w:rPr>
             </w:pPr>
-            <w:r>
-              <w:rPr>
-                <w:rFonts w:ascii="Arial" w:eastAsia="Times New Roman" w:hAnsi="Arial" w:cs="Arial"/>
-                <w:kern w:val="0"/>
-                <w:lang w:val="en-US" w:eastAsia="es-CO"/>
-                <w14:ligatures w14:val="none"/>
-              </w:rPr>
-              <w:t>Nonexistent place</w:t>
+            <w:proofErr w:type="spellStart"/>
+            <w:r>
+              <w:rPr>
+                <w:rFonts w:ascii="Arial" w:eastAsia="Times New Roman" w:hAnsi="Arial" w:cs="Arial"/>
+                <w:kern w:val="0"/>
+                <w:lang w:val="en-US" w:eastAsia="es-CO"/>
+                <w14:ligatures w14:val="none"/>
+              </w:rPr>
+              <w:t>Atleast</w:t>
+            </w:r>
+            <w:proofErr w:type="spellEnd"/>
+            <w:r>
+              <w:rPr>
+                <w:rFonts w:ascii="Arial" w:eastAsia="Times New Roman" w:hAnsi="Arial" w:cs="Arial"/>
+                <w:kern w:val="0"/>
+                <w:lang w:val="en-US" w:eastAsia="es-CO"/>
+                <w14:ligatures w14:val="none"/>
+              </w:rPr>
+              <w:t xml:space="preserve"> one species</w:t>
             </w:r>
           </w:p>
         </w:tc>
@@ -17796,7 +18207,7 @@
                 <w:lang w:val="en-US" w:eastAsia="es-CO"/>
                 <w14:ligatures w14:val="none"/>
               </w:rPr>
-              <w:t>A message showing that the entered place is not registered yet will be shown.</w:t>
+              <w:t>A message showing that there is not any species registered to the place to modify the information to.</w:t>
             </w:r>
           </w:p>
         </w:tc>
@@ -17860,7 +18271,7 @@
                 <w:lang w:val="en-US" w:eastAsia="es-CO"/>
                 <w14:ligatures w14:val="none"/>
               </w:rPr>
-              <w:t>Nonexistent species</w:t>
+              <w:t>duplicate species</w:t>
             </w:r>
           </w:p>
         </w:tc>
@@ -17934,7 +18345,7 @@
                 <w:lang w:val="en-US" w:eastAsia="es-CO"/>
                 <w14:ligatures w14:val="none"/>
               </w:rPr>
-              <w:t>A message showing that the entered name of the species is not registered yet will be shown.</w:t>
+              <w:t>A message saying that the new species name that is trying to be modified already exists will pop up.</w:t>
             </w:r>
           </w:p>
         </w:tc>
@@ -19002,6 +19413,7 @@
                 <w:lang w:val="en-US" w:eastAsia="es-CO"/>
                 <w14:ligatures w14:val="none"/>
               </w:rPr>
+              <w:lastRenderedPageBreak/>
               <w:t>Results or postcondition</w:t>
             </w:r>
           </w:p>
@@ -20822,17 +21234,7 @@
                 <w:lang w:val="en-US" w:eastAsia="es-CO"/>
                 <w14:ligatures w14:val="none"/>
               </w:rPr>
-              <w:t xml:space="preserve">If there entered name of the department doesn’t exist a nonexistent department message will appear. If the community does exist, it will gather all the information of every community and display it (without showing any duplicates). On the other hand, if the selected department doesn’t have any community inside, then an empty error </w:t>
-            </w:r>
-            <w:r>
-              <w:rPr>
-                <w:rFonts w:ascii="Arial" w:eastAsia="Times New Roman" w:hAnsi="Arial" w:cs="Arial"/>
-                <w:kern w:val="0"/>
-                <w:lang w:val="en-US" w:eastAsia="es-CO"/>
-                <w14:ligatures w14:val="none"/>
-              </w:rPr>
-              <w:lastRenderedPageBreak/>
-              <w:t xml:space="preserve">message will pop up. </w:t>
+              <w:t xml:space="preserve">If there entered name of the department doesn’t exist a nonexistent department message will appear. If the community does exist, it will gather all the information of every community and display it (without showing any duplicates). On the other hand, if the selected department doesn’t have any community inside, then an empty error message will pop up. </w:t>
             </w:r>
             <w:r>
               <w:rPr>
@@ -20887,7 +21289,6 @@
                 <w:lang w:val="en-US" w:eastAsia="es-CO"/>
                 <w14:ligatures w14:val="none"/>
               </w:rPr>
-              <w:lastRenderedPageBreak/>
               <w:t>Outputs</w:t>
             </w:r>
           </w:p>
@@ -21985,6 +22386,7 @@
                 <w:lang w:val="en-US" w:eastAsia="es-CO"/>
                 <w14:ligatures w14:val="none"/>
               </w:rPr>
+              <w:lastRenderedPageBreak/>
               <w:t>Identifier and Name:</w:t>
             </w:r>
           </w:p>
@@ -24154,7 +24556,6 @@
                 <w:lang w:val="en-US" w:eastAsia="es-CO"/>
                 <w14:ligatures w14:val="none"/>
               </w:rPr>
-              <w:lastRenderedPageBreak/>
               <w:t>Inputs</w:t>
             </w:r>
           </w:p>
@@ -24503,27 +24904,7 @@
                 <w:lang w:val="en-US" w:eastAsia="es-CO"/>
                 <w14:ligatures w14:val="none"/>
               </w:rPr>
-              <w:t xml:space="preserve">The system will use the information stored </w:t>
-            </w:r>
-            <w:proofErr w:type="gramStart"/>
-            <w:r>
-              <w:rPr>
-                <w:rFonts w:ascii="Arial" w:eastAsia="Times New Roman" w:hAnsi="Arial" w:cs="Arial"/>
-                <w:kern w:val="0"/>
-                <w:lang w:val="en-US" w:eastAsia="es-CO"/>
-                <w14:ligatures w14:val="none"/>
-              </w:rPr>
-              <w:t>of</w:t>
-            </w:r>
-            <w:proofErr w:type="gramEnd"/>
-            <w:r>
-              <w:rPr>
-                <w:rFonts w:ascii="Arial" w:eastAsia="Times New Roman" w:hAnsi="Arial" w:cs="Arial"/>
-                <w:kern w:val="0"/>
-                <w:lang w:val="en-US" w:eastAsia="es-CO"/>
-                <w14:ligatures w14:val="none"/>
-              </w:rPr>
-              <w:t xml:space="preserve"> every place and then compare which has the most registered species. </w:t>
+              <w:t xml:space="preserve">The system will use the information stored of every place and then compare which has the most registered species. </w:t>
             </w:r>
             <w:r>
               <w:rPr>
@@ -25369,7 +25750,17 @@
                 <w:lang w:val="en-US" w:eastAsia="es-CO"/>
                 <w14:ligatures w14:val="none"/>
               </w:rPr>
-              <w:t xml:space="preserve"> In the case that there is not enough information (at least 3 registered places) then a “not enough data” message will be printed.</w:t>
+              <w:t xml:space="preserve"> In the case that there is </w:t>
+            </w:r>
+            <w:r>
+              <w:rPr>
+                <w:rFonts w:ascii="Arial" w:eastAsia="Times New Roman" w:hAnsi="Arial" w:cs="Arial"/>
+                <w:kern w:val="0"/>
+                <w:lang w:val="en-US" w:eastAsia="es-CO"/>
+                <w14:ligatures w14:val="none"/>
+              </w:rPr>
+              <w:lastRenderedPageBreak/>
+              <w:t>not enough information (at least 3 registered places) then a “not enough data” message will be printed.</w:t>
             </w:r>
             <w:r>
               <w:rPr>
@@ -25470,6 +25861,7 @@
                 <w:lang w:val="en-US" w:eastAsia="es-CO"/>
                 <w14:ligatures w14:val="none"/>
               </w:rPr>
+              <w:lastRenderedPageBreak/>
               <w:t>Inputs</w:t>
             </w:r>
           </w:p>
@@ -25854,17 +26246,7 @@
                 <w:lang w:val="en-US" w:eastAsia="es-CO"/>
                 <w14:ligatures w14:val="none"/>
               </w:rPr>
-              <w:t xml:space="preserve">If all the places had the same area (or any population count number is repeated), it </w:t>
-            </w:r>
-            <w:r>
-              <w:rPr>
-                <w:rFonts w:ascii="Arial" w:eastAsia="Times New Roman" w:hAnsi="Arial" w:cs="Arial"/>
-                <w:kern w:val="0"/>
-                <w:lang w:val="en-US" w:eastAsia="es-CO"/>
-                <w14:ligatures w14:val="none"/>
-              </w:rPr>
-              <w:lastRenderedPageBreak/>
-              <w:t>would choose the first 3 that come in order</w:t>
+              <w:t>If all the places had the same area (or any population count number is repeated), it would choose the first 3 that come in order</w:t>
             </w:r>
             <w:r>
               <w:rPr>
@@ -25938,7 +26320,6 @@
                 <w:lang w:val="en-US" w:eastAsia="es-CO"/>
                 <w14:ligatures w14:val="none"/>
               </w:rPr>
-              <w:lastRenderedPageBreak/>
               <w:t>Outputs</w:t>
             </w:r>
           </w:p>
@@ -28125,6 +28506,116 @@
     </w:lvl>
   </w:abstractNum>
   <w:abstractNum w:abstractNumId="13" w15:restartNumberingAfterBreak="0">
+    <w:nsid w:val="4D783140"/>
+    <w:multiLevelType w:val="hybridMultilevel"/>
+    <w:tmpl w:val="53BA9FBC"/>
+    <w:lvl w:ilvl="0" w:tplc="240A0001">
+      <w:start w:val="1"/>
+      <w:numFmt w:val="bullet"/>
+      <w:lvlText w:val=""/>
+      <w:lvlJc w:val="left"/>
+      <w:pPr>
+        <w:ind w:left="1080" w:hanging="360"/>
+      </w:pPr>
+      <w:rPr>
+        <w:rFonts w:ascii="Symbol" w:hAnsi="Symbol" w:hint="default"/>
+      </w:rPr>
+    </w:lvl>
+    <w:lvl w:ilvl="1" w:tplc="240A000F">
+      <w:start w:val="1"/>
+      <w:numFmt w:val="decimal"/>
+      <w:lvlText w:val="%2."/>
+      <w:lvlJc w:val="left"/>
+      <w:pPr>
+        <w:ind w:left="1440" w:hanging="360"/>
+      </w:pPr>
+    </w:lvl>
+    <w:lvl w:ilvl="2" w:tplc="240A0005" w:tentative="1">
+      <w:start w:val="1"/>
+      <w:numFmt w:val="bullet"/>
+      <w:lvlText w:val=""/>
+      <w:lvlJc w:val="left"/>
+      <w:pPr>
+        <w:ind w:left="2520" w:hanging="360"/>
+      </w:pPr>
+      <w:rPr>
+        <w:rFonts w:ascii="Wingdings" w:hAnsi="Wingdings" w:hint="default"/>
+      </w:rPr>
+    </w:lvl>
+    <w:lvl w:ilvl="3" w:tplc="240A0001" w:tentative="1">
+      <w:start w:val="1"/>
+      <w:numFmt w:val="bullet"/>
+      <w:lvlText w:val=""/>
+      <w:lvlJc w:val="left"/>
+      <w:pPr>
+        <w:ind w:left="3240" w:hanging="360"/>
+      </w:pPr>
+      <w:rPr>
+        <w:rFonts w:ascii="Symbol" w:hAnsi="Symbol" w:hint="default"/>
+      </w:rPr>
+    </w:lvl>
+    <w:lvl w:ilvl="4" w:tplc="240A0003" w:tentative="1">
+      <w:start w:val="1"/>
+      <w:numFmt w:val="bullet"/>
+      <w:lvlText w:val="o"/>
+      <w:lvlJc w:val="left"/>
+      <w:pPr>
+        <w:ind w:left="3960" w:hanging="360"/>
+      </w:pPr>
+      <w:rPr>
+        <w:rFonts w:ascii="Courier New" w:hAnsi="Courier New" w:cs="Courier New" w:hint="default"/>
+      </w:rPr>
+    </w:lvl>
+    <w:lvl w:ilvl="5" w:tplc="240A0005" w:tentative="1">
+      <w:start w:val="1"/>
+      <w:numFmt w:val="bullet"/>
+      <w:lvlText w:val=""/>
+      <w:lvlJc w:val="left"/>
+      <w:pPr>
+        <w:ind w:left="4680" w:hanging="360"/>
+      </w:pPr>
+      <w:rPr>
+        <w:rFonts w:ascii="Wingdings" w:hAnsi="Wingdings" w:hint="default"/>
+      </w:rPr>
+    </w:lvl>
+    <w:lvl w:ilvl="6" w:tplc="240A0001" w:tentative="1">
+      <w:start w:val="1"/>
+      <w:numFmt w:val="bullet"/>
+      <w:lvlText w:val=""/>
+      <w:lvlJc w:val="left"/>
+      <w:pPr>
+        <w:ind w:left="5400" w:hanging="360"/>
+      </w:pPr>
+      <w:rPr>
+        <w:rFonts w:ascii="Symbol" w:hAnsi="Symbol" w:hint="default"/>
+      </w:rPr>
+    </w:lvl>
+    <w:lvl w:ilvl="7" w:tplc="240A0003" w:tentative="1">
+      <w:start w:val="1"/>
+      <w:numFmt w:val="bullet"/>
+      <w:lvlText w:val="o"/>
+      <w:lvlJc w:val="left"/>
+      <w:pPr>
+        <w:ind w:left="6120" w:hanging="360"/>
+      </w:pPr>
+      <w:rPr>
+        <w:rFonts w:ascii="Courier New" w:hAnsi="Courier New" w:cs="Courier New" w:hint="default"/>
+      </w:rPr>
+    </w:lvl>
+    <w:lvl w:ilvl="8" w:tplc="240A0005" w:tentative="1">
+      <w:start w:val="1"/>
+      <w:numFmt w:val="bullet"/>
+      <w:lvlText w:val=""/>
+      <w:lvlJc w:val="left"/>
+      <w:pPr>
+        <w:ind w:left="6840" w:hanging="360"/>
+      </w:pPr>
+      <w:rPr>
+        <w:rFonts w:ascii="Wingdings" w:hAnsi="Wingdings" w:hint="default"/>
+      </w:rPr>
+    </w:lvl>
+  </w:abstractNum>
+  <w:abstractNum w:abstractNumId="14" w15:restartNumberingAfterBreak="0">
     <w:nsid w:val="51AC7D8B"/>
     <w:multiLevelType w:val="hybridMultilevel"/>
     <w:tmpl w:val="3F32E6EE"/>
@@ -28237,7 +28728,7 @@
       </w:rPr>
     </w:lvl>
   </w:abstractNum>
-  <w:abstractNum w:abstractNumId="14" w15:restartNumberingAfterBreak="0">
+  <w:abstractNum w:abstractNumId="15" w15:restartNumberingAfterBreak="0">
     <w:nsid w:val="5E181754"/>
     <w:multiLevelType w:val="multilevel"/>
     <w:tmpl w:val="6AFA76C4"/>
@@ -28386,7 +28877,7 @@
       </w:rPr>
     </w:lvl>
   </w:abstractNum>
-  <w:abstractNum w:abstractNumId="15" w15:restartNumberingAfterBreak="0">
+  <w:abstractNum w:abstractNumId="16" w15:restartNumberingAfterBreak="0">
     <w:nsid w:val="5F160F3A"/>
     <w:multiLevelType w:val="hybridMultilevel"/>
     <w:tmpl w:val="0658D56C"/>
@@ -28496,7 +28987,7 @@
       </w:rPr>
     </w:lvl>
   </w:abstractNum>
-  <w:abstractNum w:abstractNumId="16" w15:restartNumberingAfterBreak="0">
+  <w:abstractNum w:abstractNumId="17" w15:restartNumberingAfterBreak="0">
     <w:nsid w:val="6B4D243E"/>
     <w:multiLevelType w:val="hybridMultilevel"/>
     <w:tmpl w:val="92EAB8AE"/>
@@ -28606,7 +29097,7 @@
       </w:rPr>
     </w:lvl>
   </w:abstractNum>
-  <w:abstractNum w:abstractNumId="17" w15:restartNumberingAfterBreak="0">
+  <w:abstractNum w:abstractNumId="18" w15:restartNumberingAfterBreak="0">
     <w:nsid w:val="706641C3"/>
     <w:multiLevelType w:val="multilevel"/>
     <w:tmpl w:val="147635A2"/>
@@ -28755,7 +29246,7 @@
       </w:rPr>
     </w:lvl>
   </w:abstractNum>
-  <w:abstractNum w:abstractNumId="18" w15:restartNumberingAfterBreak="0">
+  <w:abstractNum w:abstractNumId="19" w15:restartNumberingAfterBreak="0">
     <w:nsid w:val="72207331"/>
     <w:multiLevelType w:val="hybridMultilevel"/>
     <w:tmpl w:val="E9142376"/>
@@ -28868,7 +29359,7 @@
       </w:rPr>
     </w:lvl>
   </w:abstractNum>
-  <w:abstractNum w:abstractNumId="19" w15:restartNumberingAfterBreak="0">
+  <w:abstractNum w:abstractNumId="20" w15:restartNumberingAfterBreak="0">
     <w:nsid w:val="78912FBC"/>
     <w:multiLevelType w:val="hybridMultilevel"/>
     <w:tmpl w:val="F36C3234"/>
@@ -28978,7 +29469,7 @@
       </w:rPr>
     </w:lvl>
   </w:abstractNum>
-  <w:abstractNum w:abstractNumId="20" w15:restartNumberingAfterBreak="0">
+  <w:abstractNum w:abstractNumId="21" w15:restartNumberingAfterBreak="0">
     <w:nsid w:val="78D55F5F"/>
     <w:multiLevelType w:val="hybridMultilevel"/>
     <w:tmpl w:val="A76EC2D2"/>
@@ -29091,14 +29582,124 @@
       </w:rPr>
     </w:lvl>
   </w:abstractNum>
+  <w:abstractNum w:abstractNumId="22" w15:restartNumberingAfterBreak="0">
+    <w:nsid w:val="7AF3154C"/>
+    <w:multiLevelType w:val="hybridMultilevel"/>
+    <w:tmpl w:val="BE9ACEF4"/>
+    <w:lvl w:ilvl="0" w:tplc="FFFFFFFF">
+      <w:start w:val="1"/>
+      <w:numFmt w:val="bullet"/>
+      <w:lvlText w:val=""/>
+      <w:lvlJc w:val="left"/>
+      <w:pPr>
+        <w:ind w:left="720" w:hanging="360"/>
+      </w:pPr>
+      <w:rPr>
+        <w:rFonts w:ascii="Symbol" w:hAnsi="Symbol" w:hint="default"/>
+      </w:rPr>
+    </w:lvl>
+    <w:lvl w:ilvl="1" w:tplc="240A000F">
+      <w:start w:val="1"/>
+      <w:numFmt w:val="decimal"/>
+      <w:lvlText w:val="%2."/>
+      <w:lvlJc w:val="left"/>
+      <w:pPr>
+        <w:ind w:left="1440" w:hanging="360"/>
+      </w:pPr>
+    </w:lvl>
+    <w:lvl w:ilvl="2" w:tplc="FFFFFFFF" w:tentative="1">
+      <w:start w:val="1"/>
+      <w:numFmt w:val="bullet"/>
+      <w:lvlText w:val=""/>
+      <w:lvlJc w:val="left"/>
+      <w:pPr>
+        <w:ind w:left="2160" w:hanging="360"/>
+      </w:pPr>
+      <w:rPr>
+        <w:rFonts w:ascii="Wingdings" w:hAnsi="Wingdings" w:hint="default"/>
+      </w:rPr>
+    </w:lvl>
+    <w:lvl w:ilvl="3" w:tplc="FFFFFFFF" w:tentative="1">
+      <w:start w:val="1"/>
+      <w:numFmt w:val="bullet"/>
+      <w:lvlText w:val=""/>
+      <w:lvlJc w:val="left"/>
+      <w:pPr>
+        <w:ind w:left="2880" w:hanging="360"/>
+      </w:pPr>
+      <w:rPr>
+        <w:rFonts w:ascii="Symbol" w:hAnsi="Symbol" w:hint="default"/>
+      </w:rPr>
+    </w:lvl>
+    <w:lvl w:ilvl="4" w:tplc="FFFFFFFF" w:tentative="1">
+      <w:start w:val="1"/>
+      <w:numFmt w:val="bullet"/>
+      <w:lvlText w:val="o"/>
+      <w:lvlJc w:val="left"/>
+      <w:pPr>
+        <w:ind w:left="3600" w:hanging="360"/>
+      </w:pPr>
+      <w:rPr>
+        <w:rFonts w:ascii="Courier New" w:hAnsi="Courier New" w:cs="Courier New" w:hint="default"/>
+      </w:rPr>
+    </w:lvl>
+    <w:lvl w:ilvl="5" w:tplc="FFFFFFFF" w:tentative="1">
+      <w:start w:val="1"/>
+      <w:numFmt w:val="bullet"/>
+      <w:lvlText w:val=""/>
+      <w:lvlJc w:val="left"/>
+      <w:pPr>
+        <w:ind w:left="4320" w:hanging="360"/>
+      </w:pPr>
+      <w:rPr>
+        <w:rFonts w:ascii="Wingdings" w:hAnsi="Wingdings" w:hint="default"/>
+      </w:rPr>
+    </w:lvl>
+    <w:lvl w:ilvl="6" w:tplc="FFFFFFFF" w:tentative="1">
+      <w:start w:val="1"/>
+      <w:numFmt w:val="bullet"/>
+      <w:lvlText w:val=""/>
+      <w:lvlJc w:val="left"/>
+      <w:pPr>
+        <w:ind w:left="5040" w:hanging="360"/>
+      </w:pPr>
+      <w:rPr>
+        <w:rFonts w:ascii="Symbol" w:hAnsi="Symbol" w:hint="default"/>
+      </w:rPr>
+    </w:lvl>
+    <w:lvl w:ilvl="7" w:tplc="FFFFFFFF" w:tentative="1">
+      <w:start w:val="1"/>
+      <w:numFmt w:val="bullet"/>
+      <w:lvlText w:val="o"/>
+      <w:lvlJc w:val="left"/>
+      <w:pPr>
+        <w:ind w:left="5760" w:hanging="360"/>
+      </w:pPr>
+      <w:rPr>
+        <w:rFonts w:ascii="Courier New" w:hAnsi="Courier New" w:cs="Courier New" w:hint="default"/>
+      </w:rPr>
+    </w:lvl>
+    <w:lvl w:ilvl="8" w:tplc="FFFFFFFF" w:tentative="1">
+      <w:start w:val="1"/>
+      <w:numFmt w:val="bullet"/>
+      <w:lvlText w:val=""/>
+      <w:lvlJc w:val="left"/>
+      <w:pPr>
+        <w:ind w:left="6480" w:hanging="360"/>
+      </w:pPr>
+      <w:rPr>
+        <w:rFonts w:ascii="Wingdings" w:hAnsi="Wingdings" w:hint="default"/>
+      </w:rPr>
+    </w:lvl>
+  </w:abstractNum>
   <w:num w:numId="1" w16cid:durableId="1223054125">
     <w:abstractNumId w:val="3"/>
   </w:num>
   <w:num w:numId="2" w16cid:durableId="2081053308">
-    <w:abstractNumId w:val="17"/>
+    <w:abstractNumId w:val="18"/>
   </w:num>
   <w:num w:numId="3" w16cid:durableId="1243948641">
-    <w:abstractNumId w:val="14"/>
+    <w:abstractNumId w:val="15"/>
   </w:num>
   <w:num w:numId="4" w16cid:durableId="493960888">
     <w:abstractNumId w:val="8"/>
@@ -29116,7 +29717,7 @@
     <w:abstractNumId w:val="4"/>
   </w:num>
   <w:num w:numId="9" w16cid:durableId="1110051008">
-    <w:abstractNumId w:val="13"/>
+    <w:abstractNumId w:val="14"/>
   </w:num>
   <w:num w:numId="10" w16cid:durableId="1728139064">
     <w:abstractNumId w:val="1"/>
@@ -29125,10 +29726,10 @@
     <w:abstractNumId w:val="2"/>
   </w:num>
   <w:num w:numId="12" w16cid:durableId="1281109234">
-    <w:abstractNumId w:val="18"/>
+    <w:abstractNumId w:val="19"/>
   </w:num>
   <w:num w:numId="13" w16cid:durableId="765200135">
-    <w:abstractNumId w:val="20"/>
+    <w:abstractNumId w:val="21"/>
   </w:num>
   <w:num w:numId="14" w16cid:durableId="1049110374">
     <w:abstractNumId w:val="11"/>
@@ -29143,16 +29744,22 @@
     <w:abstractNumId w:val="12"/>
   </w:num>
   <w:num w:numId="18" w16cid:durableId="566380813">
-    <w:abstractNumId w:val="16"/>
+    <w:abstractNumId w:val="17"/>
   </w:num>
   <w:num w:numId="19" w16cid:durableId="769014007">
     <w:abstractNumId w:val="0"/>
   </w:num>
   <w:num w:numId="20" w16cid:durableId="169679165">
-    <w:abstractNumId w:val="19"/>
+    <w:abstractNumId w:val="20"/>
   </w:num>
   <w:num w:numId="21" w16cid:durableId="1637833039">
-    <w:abstractNumId w:val="15"/>
+    <w:abstractNumId w:val="16"/>
+  </w:num>
+  <w:num w:numId="22" w16cid:durableId="700933732">
+    <w:abstractNumId w:val="13"/>
+  </w:num>
+  <w:num w:numId="23" w16cid:durableId="965504209">
+    <w:abstractNumId w:val="22"/>
   </w:num>
 </w:numbering>
 </file>

</xml_diff>

<commit_message>
Modified the class diagram and problem analysis to add the information to access a place information. Generated the javadoc again.
</commit_message>
<xml_diff>
--- a/docs/Problem analysis.docx
+++ b/docs/Problem analysis.docx
@@ -1999,7 +1999,6 @@
                 <w14:ligatures w14:val="none"/>
               </w:rPr>
             </w:pPr>
-            <w:proofErr w:type="spellStart"/>
             <w:r>
               <w:rPr>
                 <w:rFonts w:ascii="Arial" w:eastAsia="Times New Roman" w:hAnsi="Arial" w:cs="Arial"/>
@@ -2009,7 +2008,6 @@
               </w:rPr>
               <w:t>intType</w:t>
             </w:r>
-            <w:proofErr w:type="spellEnd"/>
           </w:p>
         </w:tc>
         <w:tc>
@@ -2155,7 +2153,6 @@
                 <w14:ligatures w14:val="none"/>
               </w:rPr>
             </w:pPr>
-            <w:proofErr w:type="spellStart"/>
             <w:r>
               <w:rPr>
                 <w:rFonts w:ascii="Arial" w:eastAsia="Times New Roman" w:hAnsi="Arial" w:cs="Arial"/>
@@ -2165,7 +2162,6 @@
               </w:rPr>
               <w:t>Raizal</w:t>
             </w:r>
-            <w:proofErr w:type="spellEnd"/>
           </w:p>
           <w:p>
             <w:pPr>
@@ -3053,27 +3049,7 @@
                 <w:lang w:val="en-US" w:eastAsia="es-CO"/>
                 <w14:ligatures w14:val="none"/>
               </w:rPr>
-              <w:t xml:space="preserve"> (data type </w:t>
-            </w:r>
-            <w:proofErr w:type="gramStart"/>
-            <w:r>
-              <w:rPr>
-                <w:rFonts w:ascii="Arial" w:eastAsia="Times New Roman" w:hAnsi="Arial" w:cs="Arial"/>
-                <w:kern w:val="0"/>
-                <w:lang w:val="en-US" w:eastAsia="es-CO"/>
-                <w14:ligatures w14:val="none"/>
-              </w:rPr>
-              <w:t>product[</w:t>
-            </w:r>
-            <w:proofErr w:type="gramEnd"/>
-            <w:r>
-              <w:rPr>
-                <w:rFonts w:ascii="Arial" w:eastAsia="Times New Roman" w:hAnsi="Arial" w:cs="Arial"/>
-                <w:kern w:val="0"/>
-                <w:lang w:val="en-US" w:eastAsia="es-CO"/>
-                <w14:ligatures w14:val="none"/>
-              </w:rPr>
-              <w:t>])</w:t>
+              <w:t xml:space="preserve"> (data type product[])</w:t>
             </w:r>
             <w:r>
               <w:rPr>
@@ -3093,25 +3069,14 @@
               </w:rPr>
               <w:t xml:space="preserve"> </w:t>
             </w:r>
-            <w:proofErr w:type="gramStart"/>
-            <w:r>
-              <w:rPr>
-                <w:rFonts w:ascii="Arial" w:eastAsia="Times New Roman" w:hAnsi="Arial" w:cs="Arial"/>
-                <w:kern w:val="0"/>
-                <w:lang w:val="en-US" w:eastAsia="es-CO"/>
-                <w14:ligatures w14:val="none"/>
-              </w:rPr>
-              <w:t>In order to</w:t>
-            </w:r>
-            <w:proofErr w:type="gramEnd"/>
-            <w:r>
-              <w:rPr>
-                <w:rFonts w:ascii="Arial" w:eastAsia="Times New Roman" w:hAnsi="Arial" w:cs="Arial"/>
-                <w:kern w:val="0"/>
-                <w:lang w:val="en-US" w:eastAsia="es-CO"/>
-                <w14:ligatures w14:val="none"/>
-              </w:rPr>
-              <w:t xml:space="preserve"> register the enumeration like community type </w:t>
+            <w:r>
+              <w:rPr>
+                <w:rFonts w:ascii="Arial" w:eastAsia="Times New Roman" w:hAnsi="Arial" w:cs="Arial"/>
+                <w:kern w:val="0"/>
+                <w:lang w:val="en-US" w:eastAsia="es-CO"/>
+                <w14:ligatures w14:val="none"/>
+              </w:rPr>
+              <w:t xml:space="preserve">In order to register the enumeration like community type </w:t>
             </w:r>
             <w:r>
               <w:rPr>
@@ -4362,25 +4327,14 @@
               </w:rPr>
               <w:t xml:space="preserve">. </w:t>
             </w:r>
-            <w:proofErr w:type="gramStart"/>
-            <w:r>
-              <w:rPr>
-                <w:rFonts w:ascii="Arial" w:eastAsia="Times New Roman" w:hAnsi="Arial" w:cs="Arial"/>
-                <w:kern w:val="0"/>
-                <w:lang w:val="en-US" w:eastAsia="es-CO"/>
-                <w14:ligatures w14:val="none"/>
-              </w:rPr>
-              <w:t>In order to</w:t>
-            </w:r>
-            <w:proofErr w:type="gramEnd"/>
-            <w:r>
-              <w:rPr>
-                <w:rFonts w:ascii="Arial" w:eastAsia="Times New Roman" w:hAnsi="Arial" w:cs="Arial"/>
-                <w:kern w:val="0"/>
-                <w:lang w:val="en-US" w:eastAsia="es-CO"/>
-                <w14:ligatures w14:val="none"/>
-              </w:rPr>
-              <w:t xml:space="preserve"> select the caregiving community, a small menu displaying all the registered communities will be shown so the user enters one option. </w:t>
+            <w:r>
+              <w:rPr>
+                <w:rFonts w:ascii="Arial" w:eastAsia="Times New Roman" w:hAnsi="Arial" w:cs="Arial"/>
+                <w:kern w:val="0"/>
+                <w:lang w:val="en-US" w:eastAsia="es-CO"/>
+                <w14:ligatures w14:val="none"/>
+              </w:rPr>
+              <w:t xml:space="preserve">In order to select the caregiving community, a small menu displaying all the registered communities will be shown so the user enters one option. </w:t>
             </w:r>
             <w:r>
               <w:rPr>
@@ -4807,7 +4761,6 @@
                 <w14:ligatures w14:val="none"/>
               </w:rPr>
             </w:pPr>
-            <w:proofErr w:type="spellStart"/>
             <w:r>
               <w:rPr>
                 <w:rFonts w:ascii="Arial" w:eastAsia="Times New Roman" w:hAnsi="Arial" w:cs="Arial"/>
@@ -4826,7 +4779,6 @@
               </w:rPr>
               <w:t>Department</w:t>
             </w:r>
-            <w:proofErr w:type="spellEnd"/>
           </w:p>
         </w:tc>
         <w:tc>
@@ -5229,7 +5181,6 @@
                 <w14:ligatures w14:val="none"/>
               </w:rPr>
             </w:pPr>
-            <w:proofErr w:type="spellStart"/>
             <w:r>
               <w:rPr>
                 <w:rFonts w:ascii="Arial" w:eastAsia="Times New Roman" w:hAnsi="Arial" w:cs="Arial"/>
@@ -5248,7 +5199,6 @@
               </w:rPr>
               <w:t>Type</w:t>
             </w:r>
-            <w:proofErr w:type="spellEnd"/>
           </w:p>
         </w:tc>
         <w:tc>
@@ -5544,19 +5494,8 @@
                 <w:lang w:val="en-US" w:eastAsia="es-CO"/>
                 <w14:ligatures w14:val="none"/>
               </w:rPr>
-              <w:t>dd-mm-</w:t>
-            </w:r>
-            <w:proofErr w:type="spellStart"/>
-            <w:r>
-              <w:rPr>
-                <w:rFonts w:ascii="Arial" w:eastAsia="Times New Roman" w:hAnsi="Arial" w:cs="Arial"/>
-                <w:kern w:val="0"/>
-                <w:lang w:val="en-US" w:eastAsia="es-CO"/>
-                <w14:ligatures w14:val="none"/>
-              </w:rPr>
-              <w:t>aaaa</w:t>
-            </w:r>
-            <w:proofErr w:type="spellEnd"/>
+              <w:t>dd-mm-aaaa</w:t>
+            </w:r>
           </w:p>
           <w:p>
             <w:pPr>
@@ -5814,7 +5753,6 @@
                 <w14:ligatures w14:val="none"/>
               </w:rPr>
             </w:pPr>
-            <w:proofErr w:type="spellStart"/>
             <w:r>
               <w:rPr>
                 <w:rFonts w:ascii="Arial" w:eastAsia="Times New Roman" w:hAnsi="Arial" w:cs="Arial"/>
@@ -5824,7 +5762,6 @@
               </w:rPr>
               <w:t>intCommunty</w:t>
             </w:r>
-            <w:proofErr w:type="spellEnd"/>
           </w:p>
         </w:tc>
         <w:tc>
@@ -6262,27 +6199,7 @@
                 <w:lang w:val="en-US" w:eastAsia="es-CO"/>
                 <w14:ligatures w14:val="none"/>
               </w:rPr>
-              <w:t xml:space="preserve">will create an empty array with 50 spaces to fill with the species that are present in the area (data type </w:t>
-            </w:r>
-            <w:proofErr w:type="gramStart"/>
-            <w:r>
-              <w:rPr>
-                <w:rFonts w:ascii="Arial" w:eastAsia="Times New Roman" w:hAnsi="Arial" w:cs="Arial"/>
-                <w:kern w:val="0"/>
-                <w:lang w:val="en-US" w:eastAsia="es-CO"/>
-                <w14:ligatures w14:val="none"/>
-              </w:rPr>
-              <w:t>Species[</w:t>
-            </w:r>
-            <w:proofErr w:type="gramEnd"/>
-            <w:r>
-              <w:rPr>
-                <w:rFonts w:ascii="Arial" w:eastAsia="Times New Roman" w:hAnsi="Arial" w:cs="Arial"/>
-                <w:kern w:val="0"/>
-                <w:lang w:val="en-US" w:eastAsia="es-CO"/>
-                <w14:ligatures w14:val="none"/>
-              </w:rPr>
-              <w:t>]). The name of the possible registered caregiving communities will be displayed for the user to choose one from</w:t>
+              <w:t>will create an empty array with 50 spaces to fill with the species that are present in the area (data type Species[]). The name of the possible registered caregiving communities will be displayed for the user to choose one from</w:t>
             </w:r>
             <w:r>
               <w:rPr>
@@ -7724,27 +7641,7 @@
                 <w:lang w:val="en-US" w:eastAsia="es-CO"/>
                 <w14:ligatures w14:val="none"/>
               </w:rPr>
-              <w:t xml:space="preserve">re are registered communities beforehand (throwing an empty </w:t>
-            </w:r>
-            <w:proofErr w:type="gramStart"/>
-            <w:r>
-              <w:rPr>
-                <w:rFonts w:ascii="Arial" w:eastAsia="Times New Roman" w:hAnsi="Arial" w:cs="Arial"/>
-                <w:kern w:val="0"/>
-                <w:lang w:val="en-US" w:eastAsia="es-CO"/>
-                <w14:ligatures w14:val="none"/>
-              </w:rPr>
-              <w:t>communities</w:t>
-            </w:r>
-            <w:proofErr w:type="gramEnd"/>
-            <w:r>
-              <w:rPr>
-                <w:rFonts w:ascii="Arial" w:eastAsia="Times New Roman" w:hAnsi="Arial" w:cs="Arial"/>
-                <w:kern w:val="0"/>
-                <w:lang w:val="en-US" w:eastAsia="es-CO"/>
-                <w14:ligatures w14:val="none"/>
-              </w:rPr>
-              <w:t xml:space="preserve"> message if there are none), an int representing a community</w:t>
+              <w:t>re are registered communities beforehand (throwing an empty communities message if there are none), an int representing a community</w:t>
             </w:r>
             <w:r>
               <w:rPr>
@@ -8098,7 +7995,6 @@
                 <w14:ligatures w14:val="none"/>
               </w:rPr>
             </w:pPr>
-            <w:proofErr w:type="spellStart"/>
             <w:r>
               <w:rPr>
                 <w:rFonts w:ascii="Arial" w:eastAsia="Times New Roman" w:hAnsi="Arial" w:cs="Arial"/>
@@ -8108,7 +8004,6 @@
               </w:rPr>
               <w:t>intCommunity</w:t>
             </w:r>
-            <w:proofErr w:type="spellEnd"/>
           </w:p>
         </w:tc>
         <w:tc>
@@ -8583,7 +8478,6 @@
                 <w14:ligatures w14:val="none"/>
               </w:rPr>
             </w:pPr>
-            <w:proofErr w:type="spellStart"/>
             <w:r>
               <w:rPr>
                 <w:rFonts w:ascii="Arial" w:eastAsia="Times New Roman" w:hAnsi="Arial" w:cs="Arial"/>
@@ -8602,7 +8496,6 @@
               </w:rPr>
               <w:t>Type</w:t>
             </w:r>
-            <w:proofErr w:type="spellEnd"/>
           </w:p>
         </w:tc>
         <w:tc>
@@ -11037,7 +10930,6 @@
                 <w14:ligatures w14:val="none"/>
               </w:rPr>
             </w:pPr>
-            <w:proofErr w:type="spellStart"/>
             <w:r>
               <w:rPr>
                 <w:rFonts w:ascii="Arial" w:eastAsia="Times New Roman" w:hAnsi="Arial" w:cs="Arial"/>
@@ -11047,7 +10939,6 @@
               </w:rPr>
               <w:t>IntCommunity</w:t>
             </w:r>
-            <w:proofErr w:type="spellEnd"/>
           </w:p>
         </w:tc>
         <w:tc>
@@ -11210,7 +11101,6 @@
                 <w14:ligatures w14:val="none"/>
               </w:rPr>
             </w:pPr>
-            <w:proofErr w:type="spellStart"/>
             <w:r>
               <w:rPr>
                 <w:rFonts w:ascii="Arial" w:eastAsia="Times New Roman" w:hAnsi="Arial" w:cs="Arial"/>
@@ -11220,7 +11110,6 @@
               </w:rPr>
               <w:t>intProduct</w:t>
             </w:r>
-            <w:proofErr w:type="spellEnd"/>
           </w:p>
         </w:tc>
         <w:tc>
@@ -11416,27 +11305,7 @@
                 <w:lang w:val="en-US" w:eastAsia="es-CO"/>
                 <w14:ligatures w14:val="none"/>
               </w:rPr>
-              <w:t xml:space="preserve"> from two separate menus represented by </w:t>
-            </w:r>
-            <w:proofErr w:type="spellStart"/>
-            <w:r>
-              <w:rPr>
-                <w:rFonts w:ascii="Arial" w:eastAsia="Times New Roman" w:hAnsi="Arial" w:cs="Arial"/>
-                <w:kern w:val="0"/>
-                <w:lang w:val="en-US" w:eastAsia="es-CO"/>
-                <w14:ligatures w14:val="none"/>
-              </w:rPr>
-              <w:t>ints</w:t>
-            </w:r>
-            <w:proofErr w:type="spellEnd"/>
-            <w:r>
-              <w:rPr>
-                <w:rFonts w:ascii="Arial" w:eastAsia="Times New Roman" w:hAnsi="Arial" w:cs="Arial"/>
-                <w:kern w:val="0"/>
-                <w:lang w:val="en-US" w:eastAsia="es-CO"/>
-                <w14:ligatures w14:val="none"/>
-              </w:rPr>
-              <w:t xml:space="preserve">, the system will allow the product to be deleted. If there are no preregistered communities or products within a community two different no preregistered messages will appear. </w:t>
+              <w:t xml:space="preserve"> from two separate menus represented by ints, the system will allow the product to be deleted. If there are no preregistered communities or products within a community two different no preregistered messages will appear. </w:t>
             </w:r>
             <w:r>
               <w:rPr>
@@ -12764,27 +12633,7 @@
                 <w:lang w:val="en-US" w:eastAsia="es-CO"/>
                 <w14:ligatures w14:val="none"/>
               </w:rPr>
-              <w:t xml:space="preserve"> register a species </w:t>
-            </w:r>
-            <w:proofErr w:type="gramStart"/>
-            <w:r>
-              <w:rPr>
-                <w:rFonts w:ascii="Arial" w:eastAsia="Times New Roman" w:hAnsi="Arial" w:cs="Arial"/>
-                <w:kern w:val="0"/>
-                <w:lang w:val="en-US" w:eastAsia="es-CO"/>
-                <w14:ligatures w14:val="none"/>
-              </w:rPr>
-              <w:t>as long as</w:t>
-            </w:r>
-            <w:proofErr w:type="gramEnd"/>
-            <w:r>
-              <w:rPr>
-                <w:rFonts w:ascii="Arial" w:eastAsia="Times New Roman" w:hAnsi="Arial" w:cs="Arial"/>
-                <w:kern w:val="0"/>
-                <w:lang w:val="en-US" w:eastAsia="es-CO"/>
-                <w14:ligatures w14:val="none"/>
-              </w:rPr>
-              <w:t xml:space="preserve"> he enters </w:t>
+              <w:t xml:space="preserve"> register a species as long as he enters </w:t>
             </w:r>
             <w:r>
               <w:rPr>
@@ -13279,27 +13128,7 @@
                 <w:lang w:val="en-US" w:eastAsia="es-CO"/>
                 <w14:ligatures w14:val="none"/>
               </w:rPr>
-              <w:t xml:space="preserve">The number is chosen from a provided list of pre-registered places so the </w:t>
-            </w:r>
-            <w:proofErr w:type="gramStart"/>
-            <w:r>
-              <w:rPr>
-                <w:rFonts w:ascii="Arial" w:eastAsia="Times New Roman" w:hAnsi="Arial" w:cs="Arial"/>
-                <w:kern w:val="0"/>
-                <w:lang w:val="en-US" w:eastAsia="es-CO"/>
-                <w14:ligatures w14:val="none"/>
-              </w:rPr>
-              <w:t>use</w:t>
-            </w:r>
-            <w:proofErr w:type="gramEnd"/>
-            <w:r>
-              <w:rPr>
-                <w:rFonts w:ascii="Arial" w:eastAsia="Times New Roman" w:hAnsi="Arial" w:cs="Arial"/>
-                <w:kern w:val="0"/>
-                <w:lang w:val="en-US" w:eastAsia="es-CO"/>
-                <w14:ligatures w14:val="none"/>
-              </w:rPr>
-              <w:t xml:space="preserve"> must select a </w:t>
+              <w:t xml:space="preserve">The number is chosen from a provided list of pre-registered places so the use must select a </w:t>
             </w:r>
             <w:r>
               <w:rPr>
@@ -13554,7 +13383,6 @@
                 <w14:ligatures w14:val="none"/>
               </w:rPr>
             </w:pPr>
-            <w:proofErr w:type="spellStart"/>
             <w:r>
               <w:rPr>
                 <w:rFonts w:ascii="Arial" w:eastAsia="Times New Roman" w:hAnsi="Arial" w:cs="Arial"/>
@@ -13573,7 +13401,6 @@
               </w:rPr>
               <w:t>Type</w:t>
             </w:r>
-            <w:proofErr w:type="spellEnd"/>
           </w:p>
         </w:tc>
         <w:tc>
@@ -14793,27 +14620,7 @@
                 <w:lang w:val="en-US" w:eastAsia="es-CO"/>
                 <w14:ligatures w14:val="none"/>
               </w:rPr>
-              <w:t xml:space="preserve">A message showing stating that there is not at least one place to register a species </w:t>
-            </w:r>
-            <w:proofErr w:type="gramStart"/>
-            <w:r>
-              <w:rPr>
-                <w:rFonts w:ascii="Arial" w:eastAsia="Times New Roman" w:hAnsi="Arial" w:cs="Arial"/>
-                <w:kern w:val="0"/>
-                <w:lang w:val="en-US" w:eastAsia="es-CO"/>
-                <w14:ligatures w14:val="none"/>
-              </w:rPr>
-              <w:t>to will</w:t>
-            </w:r>
-            <w:proofErr w:type="gramEnd"/>
-            <w:r>
-              <w:rPr>
-                <w:rFonts w:ascii="Arial" w:eastAsia="Times New Roman" w:hAnsi="Arial" w:cs="Arial"/>
-                <w:kern w:val="0"/>
-                <w:lang w:val="en-US" w:eastAsia="es-CO"/>
-                <w14:ligatures w14:val="none"/>
-              </w:rPr>
-              <w:t xml:space="preserve"> be shown.</w:t>
+              <w:t>A message showing stating that there is not at least one place to register a species to will be shown.</w:t>
             </w:r>
           </w:p>
         </w:tc>
@@ -15750,27 +15557,7 @@
                 <w:lang w:val="en-US" w:eastAsia="es-CO"/>
                 <w14:ligatures w14:val="none"/>
               </w:rPr>
-              <w:t xml:space="preserve">The system will first check if there is at least </w:t>
-            </w:r>
-            <w:proofErr w:type="gramStart"/>
-            <w:r>
-              <w:rPr>
-                <w:rFonts w:ascii="Arial" w:eastAsia="Times New Roman" w:hAnsi="Arial" w:cs="Arial"/>
-                <w:kern w:val="0"/>
-                <w:lang w:val="en-US" w:eastAsia="es-CO"/>
-                <w14:ligatures w14:val="none"/>
-              </w:rPr>
-              <w:t>on</w:t>
-            </w:r>
-            <w:proofErr w:type="gramEnd"/>
-            <w:r>
-              <w:rPr>
-                <w:rFonts w:ascii="Arial" w:eastAsia="Times New Roman" w:hAnsi="Arial" w:cs="Arial"/>
-                <w:kern w:val="0"/>
-                <w:lang w:val="en-US" w:eastAsia="es-CO"/>
-                <w14:ligatures w14:val="none"/>
-              </w:rPr>
-              <w:t xml:space="preserve"> registered place and a species to modify the information to (showing a “at least one place” or a “at least one species” message if any of those isn’t true). </w:t>
+              <w:t xml:space="preserve">The system will first check if there is at least on registered place and a species to modify the information to (showing a “at least one place” or a “at least one species” message if any of those isn’t true). </w:t>
             </w:r>
             <w:r>
               <w:rPr>
@@ -15815,36 +15602,16 @@
                 <w:lang w:val="en-US" w:eastAsia="es-CO"/>
                 <w14:ligatures w14:val="none"/>
               </w:rPr>
-              <w:t xml:space="preserve">as an </w:t>
-            </w:r>
-            <w:proofErr w:type="gramStart"/>
-            <w:r>
-              <w:rPr>
-                <w:rFonts w:ascii="Arial" w:eastAsia="Times New Roman" w:hAnsi="Arial" w:cs="Arial"/>
-                <w:kern w:val="0"/>
-                <w:lang w:val="en-US" w:eastAsia="es-CO"/>
-                <w14:ligatures w14:val="none"/>
-              </w:rPr>
-              <w:t>int</w:t>
-            </w:r>
-            <w:r>
-              <w:rPr>
-                <w:rFonts w:ascii="Arial" w:eastAsia="Times New Roman" w:hAnsi="Arial" w:cs="Arial"/>
-                <w:kern w:val="0"/>
-                <w:lang w:val="en-US" w:eastAsia="es-CO"/>
-                <w14:ligatures w14:val="none"/>
-              </w:rPr>
-              <w:t>(</w:t>
-            </w:r>
-            <w:proofErr w:type="gramEnd"/>
-            <w:r>
-              <w:rPr>
-                <w:rFonts w:ascii="Arial" w:eastAsia="Times New Roman" w:hAnsi="Arial" w:cs="Arial"/>
-                <w:kern w:val="0"/>
-                <w:lang w:val="en-US" w:eastAsia="es-CO"/>
-                <w14:ligatures w14:val="none"/>
-              </w:rPr>
-              <w:t xml:space="preserve">Species name, type, photo, or local population count). </w:t>
+              <w:t>as an int</w:t>
+            </w:r>
+            <w:r>
+              <w:rPr>
+                <w:rFonts w:ascii="Arial" w:eastAsia="Times New Roman" w:hAnsi="Arial" w:cs="Arial"/>
+                <w:kern w:val="0"/>
+                <w:lang w:val="en-US" w:eastAsia="es-CO"/>
+                <w14:ligatures w14:val="none"/>
+              </w:rPr>
+              <w:t xml:space="preserve">(Species name, type, photo, or local population count). </w:t>
             </w:r>
             <w:r>
               <w:rPr>
@@ -16089,7 +15856,6 @@
                 <w14:ligatures w14:val="none"/>
               </w:rPr>
             </w:pPr>
-            <w:proofErr w:type="spellStart"/>
             <w:r>
               <w:rPr>
                 <w:rFonts w:ascii="Arial" w:eastAsia="Times New Roman" w:hAnsi="Arial" w:cs="Arial"/>
@@ -16099,7 +15865,6 @@
               </w:rPr>
               <w:t>intPlace</w:t>
             </w:r>
-            <w:proofErr w:type="spellEnd"/>
           </w:p>
         </w:tc>
         <w:tc>
@@ -16287,7 +16052,6 @@
                 <w14:ligatures w14:val="none"/>
               </w:rPr>
             </w:pPr>
-            <w:proofErr w:type="spellStart"/>
             <w:r>
               <w:rPr>
                 <w:rFonts w:ascii="Arial" w:eastAsia="Times New Roman" w:hAnsi="Arial" w:cs="Arial"/>
@@ -16297,7 +16061,6 @@
               </w:rPr>
               <w:t>intSpecies</w:t>
             </w:r>
-            <w:proofErr w:type="spellEnd"/>
           </w:p>
         </w:tc>
         <w:tc>
@@ -16951,7 +16714,6 @@
                 <w14:ligatures w14:val="none"/>
               </w:rPr>
             </w:pPr>
-            <w:proofErr w:type="spellStart"/>
             <w:r>
               <w:rPr>
                 <w:rFonts w:ascii="Arial" w:eastAsia="Times New Roman" w:hAnsi="Arial" w:cs="Arial"/>
@@ -16961,7 +16723,6 @@
               </w:rPr>
               <w:t>SpeciesType</w:t>
             </w:r>
-            <w:proofErr w:type="spellEnd"/>
           </w:p>
         </w:tc>
         <w:tc>
@@ -18115,25 +17876,32 @@
                 <w14:ligatures w14:val="none"/>
               </w:rPr>
             </w:pPr>
-            <w:proofErr w:type="spellStart"/>
-            <w:r>
-              <w:rPr>
-                <w:rFonts w:ascii="Arial" w:eastAsia="Times New Roman" w:hAnsi="Arial" w:cs="Arial"/>
-                <w:kern w:val="0"/>
-                <w:lang w:val="en-US" w:eastAsia="es-CO"/>
-                <w14:ligatures w14:val="none"/>
-              </w:rPr>
-              <w:t>Atleast</w:t>
-            </w:r>
-            <w:proofErr w:type="spellEnd"/>
-            <w:r>
-              <w:rPr>
-                <w:rFonts w:ascii="Arial" w:eastAsia="Times New Roman" w:hAnsi="Arial" w:cs="Arial"/>
-                <w:kern w:val="0"/>
-                <w:lang w:val="en-US" w:eastAsia="es-CO"/>
-                <w14:ligatures w14:val="none"/>
-              </w:rPr>
-              <w:t xml:space="preserve"> one species</w:t>
+            <w:r>
+              <w:rPr>
+                <w:rFonts w:ascii="Arial" w:eastAsia="Times New Roman" w:hAnsi="Arial" w:cs="Arial"/>
+                <w:kern w:val="0"/>
+                <w:lang w:val="en-US" w:eastAsia="es-CO"/>
+                <w14:ligatures w14:val="none"/>
+              </w:rPr>
+              <w:t>At</w:t>
+            </w:r>
+            <w:r>
+              <w:rPr>
+                <w:rFonts w:ascii="Arial" w:eastAsia="Times New Roman" w:hAnsi="Arial" w:cs="Arial"/>
+                <w:kern w:val="0"/>
+                <w:lang w:val="en-US" w:eastAsia="es-CO"/>
+                <w14:ligatures w14:val="none"/>
+              </w:rPr>
+              <w:t xml:space="preserve"> </w:t>
+            </w:r>
+            <w:r>
+              <w:rPr>
+                <w:rFonts w:ascii="Arial" w:eastAsia="Times New Roman" w:hAnsi="Arial" w:cs="Arial"/>
+                <w:kern w:val="0"/>
+                <w:lang w:val="en-US" w:eastAsia="es-CO"/>
+                <w14:ligatures w14:val="none"/>
+              </w:rPr>
+              <w:t>least one species</w:t>
             </w:r>
           </w:p>
         </w:tc>
@@ -18795,10 +18563,10 @@
         <w:tblLook w:val="04A0" w:firstRow="1" w:lastRow="0" w:firstColumn="1" w:lastColumn="0" w:noHBand="0" w:noVBand="1"/>
       </w:tblPr>
       <w:tblGrid>
-        <w:gridCol w:w="1775"/>
-        <w:gridCol w:w="1811"/>
-        <w:gridCol w:w="999"/>
-        <w:gridCol w:w="4233"/>
+        <w:gridCol w:w="1778"/>
+        <w:gridCol w:w="1628"/>
+        <w:gridCol w:w="993"/>
+        <w:gridCol w:w="4419"/>
       </w:tblGrid>
       <w:tr>
         <w:trPr>
@@ -19008,25 +18776,43 @@
                 <w:lang w:val="en-US" w:eastAsia="es-CO"/>
                 <w14:ligatures w14:val="none"/>
               </w:rPr>
-              <w:t xml:space="preserve">For the system to print all the information from a place, the user must enter the place’s name. Next, the existence will be checked </w:t>
-            </w:r>
-            <w:r>
-              <w:rPr>
-                <w:rFonts w:ascii="Arial" w:eastAsia="Times New Roman" w:hAnsi="Arial" w:cs="Arial"/>
-                <w:kern w:val="0"/>
-                <w:lang w:val="en-US" w:eastAsia="es-CO"/>
-                <w14:ligatures w14:val="none"/>
-              </w:rPr>
-              <w:t>and in case it doesn’t exist a nonexistent place message will be shown. If the name does match with one of the registered place’s names,</w:t>
-            </w:r>
-            <w:r>
-              <w:rPr>
-                <w:rFonts w:ascii="Arial" w:eastAsia="Times New Roman" w:hAnsi="Arial" w:cs="Arial"/>
-                <w:kern w:val="0"/>
-                <w:lang w:val="en-US" w:eastAsia="es-CO"/>
-                <w14:ligatures w14:val="none"/>
-              </w:rPr>
-              <w:t xml:space="preserve"> then the entire information of the place will be printed. If the information is not printed, an error message, incomplete information message or invalid information message will be printed depending on the source of the error.</w:t>
+              <w:t xml:space="preserve">For the system to print all the information from a place, the user must </w:t>
+            </w:r>
+            <w:r>
+              <w:rPr>
+                <w:rFonts w:ascii="Arial" w:eastAsia="Times New Roman" w:hAnsi="Arial" w:cs="Arial"/>
+                <w:kern w:val="0"/>
+                <w:lang w:val="en-US" w:eastAsia="es-CO"/>
+                <w14:ligatures w14:val="none"/>
+              </w:rPr>
+              <w:t xml:space="preserve">do is enter the number from the list (that is printed) that matches the place’s name. There must be registered at least one place to access the function, otherwise, an “at least on place” message will be shown. </w:t>
+            </w:r>
+            <w:r>
+              <w:rPr>
+                <w:rFonts w:ascii="Arial" w:eastAsia="Times New Roman" w:hAnsi="Arial" w:cs="Arial"/>
+                <w:kern w:val="0"/>
+                <w:lang w:val="en-US" w:eastAsia="es-CO"/>
+                <w14:ligatures w14:val="none"/>
+              </w:rPr>
+              <w:t>If the information is not printed, an error message</w:t>
+            </w:r>
+            <w:r>
+              <w:rPr>
+                <w:rFonts w:ascii="Arial" w:eastAsia="Times New Roman" w:hAnsi="Arial" w:cs="Arial"/>
+                <w:kern w:val="0"/>
+                <w:lang w:val="en-US" w:eastAsia="es-CO"/>
+                <w14:ligatures w14:val="none"/>
+              </w:rPr>
+              <w:t xml:space="preserve"> or</w:t>
+            </w:r>
+            <w:r>
+              <w:rPr>
+                <w:rFonts w:ascii="Arial" w:eastAsia="Times New Roman" w:hAnsi="Arial" w:cs="Arial"/>
+                <w:kern w:val="0"/>
+                <w:lang w:val="en-US" w:eastAsia="es-CO"/>
+                <w14:ligatures w14:val="none"/>
+              </w:rPr>
+              <w:t xml:space="preserve"> invalid information message will be printed depending on the source of the error.</w:t>
             </w:r>
           </w:p>
         </w:tc>
@@ -19263,44 +19049,44 @@
                 <w:lang w:val="en-US" w:eastAsia="es-CO"/>
                 <w14:ligatures w14:val="none"/>
               </w:rPr>
-              <w:t>Place name</w:t>
-            </w:r>
-          </w:p>
-        </w:tc>
-        <w:tc>
-          <w:tcPr>
-            <w:tcW w:w="0" w:type="auto"/>
-            <w:tcBorders>
-              <w:top w:val="single" w:sz="8" w:space="0" w:color="000000"/>
-              <w:left w:val="single" w:sz="8" w:space="0" w:color="000000"/>
-              <w:bottom w:val="single" w:sz="8" w:space="0" w:color="000000"/>
-              <w:right w:val="single" w:sz="8" w:space="0" w:color="000000"/>
-            </w:tcBorders>
-            <w:tcMar>
-              <w:top w:w="100" w:type="dxa"/>
-              <w:left w:w="100" w:type="dxa"/>
-              <w:bottom w:w="100" w:type="dxa"/>
-              <w:right w:w="100" w:type="dxa"/>
-            </w:tcMar>
-          </w:tcPr>
-          <w:p>
-            <w:pPr>
-              <w:spacing w:after="0" w:line="240" w:lineRule="auto"/>
-              <w:rPr>
-                <w:rFonts w:ascii="Arial" w:eastAsia="Times New Roman" w:hAnsi="Arial" w:cs="Arial"/>
-                <w:kern w:val="0"/>
-                <w:lang w:val="en-US" w:eastAsia="es-CO"/>
-                <w14:ligatures w14:val="none"/>
-              </w:rPr>
-            </w:pPr>
-            <w:r>
-              <w:rPr>
-                <w:rFonts w:ascii="Arial" w:eastAsia="Times New Roman" w:hAnsi="Arial" w:cs="Arial"/>
-                <w:kern w:val="0"/>
-                <w:lang w:val="en-US" w:eastAsia="es-CO"/>
-                <w14:ligatures w14:val="none"/>
-              </w:rPr>
-              <w:t>String</w:t>
+              <w:t>intPlace</w:t>
+            </w:r>
+          </w:p>
+        </w:tc>
+        <w:tc>
+          <w:tcPr>
+            <w:tcW w:w="0" w:type="auto"/>
+            <w:tcBorders>
+              <w:top w:val="single" w:sz="8" w:space="0" w:color="000000"/>
+              <w:left w:val="single" w:sz="8" w:space="0" w:color="000000"/>
+              <w:bottom w:val="single" w:sz="8" w:space="0" w:color="000000"/>
+              <w:right w:val="single" w:sz="8" w:space="0" w:color="000000"/>
+            </w:tcBorders>
+            <w:tcMar>
+              <w:top w:w="100" w:type="dxa"/>
+              <w:left w:w="100" w:type="dxa"/>
+              <w:bottom w:w="100" w:type="dxa"/>
+              <w:right w:w="100" w:type="dxa"/>
+            </w:tcMar>
+          </w:tcPr>
+          <w:p>
+            <w:pPr>
+              <w:spacing w:after="0" w:line="240" w:lineRule="auto"/>
+              <w:rPr>
+                <w:rFonts w:ascii="Arial" w:eastAsia="Times New Roman" w:hAnsi="Arial" w:cs="Arial"/>
+                <w:kern w:val="0"/>
+                <w:lang w:val="en-US" w:eastAsia="es-CO"/>
+                <w14:ligatures w14:val="none"/>
+              </w:rPr>
+            </w:pPr>
+            <w:r>
+              <w:rPr>
+                <w:rFonts w:ascii="Arial" w:eastAsia="Times New Roman" w:hAnsi="Arial" w:cs="Arial"/>
+                <w:kern w:val="0"/>
+                <w:lang w:val="en-US" w:eastAsia="es-CO"/>
+                <w14:ligatures w14:val="none"/>
+              </w:rPr>
+              <w:t>int</w:t>
             </w:r>
           </w:p>
         </w:tc>
@@ -19342,7 +19128,7 @@
                 <w:lang w:val="en-US" w:eastAsia="es-CO"/>
                 <w14:ligatures w14:val="none"/>
               </w:rPr>
-              <w:t>The name should already make part of one of the preexisting places in the system.</w:t>
+              <w:t>The int represents a place from the list of preexisting places already registered in the system.</w:t>
             </w:r>
           </w:p>
           <w:p>
@@ -19452,6 +19238,15 @@
                 <w:lang w:val="en-US" w:eastAsia="es-CO"/>
                 <w14:ligatures w14:val="none"/>
               </w:rPr>
+              <w:t xml:space="preserve">The system will first make sure that there is at least one preregistered place to make the function work (throwing an error message if there is none). </w:t>
+            </w:r>
+            <w:r>
+              <w:rPr>
+                <w:rFonts w:ascii="Arial" w:eastAsia="Times New Roman" w:hAnsi="Arial" w:cs="Arial"/>
+                <w:kern w:val="0"/>
+                <w:lang w:val="en-US" w:eastAsia="es-CO"/>
+                <w14:ligatures w14:val="none"/>
+              </w:rPr>
               <w:t xml:space="preserve">After the user </w:t>
             </w:r>
             <w:r>
@@ -19461,16 +19256,34 @@
                 <w:lang w:val="en-US" w:eastAsia="es-CO"/>
                 <w14:ligatures w14:val="none"/>
               </w:rPr>
-              <w:t xml:space="preserve">enters the name of the place, the system will </w:t>
-            </w:r>
-            <w:r>
-              <w:rPr>
-                <w:rFonts w:ascii="Arial" w:eastAsia="Times New Roman" w:hAnsi="Arial" w:cs="Arial"/>
-                <w:kern w:val="0"/>
-                <w:lang w:val="en-US" w:eastAsia="es-CO"/>
-                <w14:ligatures w14:val="none"/>
-              </w:rPr>
-              <w:t xml:space="preserve">check first that the name is already registered (if it’s not, a nonexistent place message will be printed). If the place’s name does exist, the system will </w:t>
+              <w:t xml:space="preserve">enters the </w:t>
+            </w:r>
+            <w:r>
+              <w:rPr>
+                <w:rFonts w:ascii="Arial" w:eastAsia="Times New Roman" w:hAnsi="Arial" w:cs="Arial"/>
+                <w:kern w:val="0"/>
+                <w:lang w:val="en-US" w:eastAsia="es-CO"/>
+                <w14:ligatures w14:val="none"/>
+              </w:rPr>
+              <w:t>int that represents the name of the place,</w:t>
+            </w:r>
+            <w:r>
+              <w:rPr>
+                <w:rFonts w:ascii="Arial" w:eastAsia="Times New Roman" w:hAnsi="Arial" w:cs="Arial"/>
+                <w:kern w:val="0"/>
+                <w:lang w:val="en-US" w:eastAsia="es-CO"/>
+                <w14:ligatures w14:val="none"/>
+              </w:rPr>
+              <w:t xml:space="preserve"> </w:t>
+            </w:r>
+            <w:r>
+              <w:rPr>
+                <w:rFonts w:ascii="Arial" w:eastAsia="Times New Roman" w:hAnsi="Arial" w:cs="Arial"/>
+                <w:kern w:val="0"/>
+                <w:lang w:val="en-US" w:eastAsia="es-CO"/>
+                <w14:ligatures w14:val="none"/>
+              </w:rPr>
+              <w:t xml:space="preserve">the system will </w:t>
             </w:r>
             <w:r>
               <w:rPr>
@@ -19488,16 +19301,52 @@
                 <w:lang w:val="en-US" w:eastAsia="es-CO"/>
                 <w14:ligatures w14:val="none"/>
               </w:rPr>
-              <w:t>information that is stored about that place. If the</w:t>
-            </w:r>
-            <w:r>
-              <w:rPr>
-                <w:rFonts w:ascii="Arial" w:eastAsia="Times New Roman" w:hAnsi="Arial" w:cs="Arial"/>
-                <w:kern w:val="0"/>
-                <w:lang w:val="en-US" w:eastAsia="es-CO"/>
-                <w14:ligatures w14:val="none"/>
-              </w:rPr>
-              <w:t xml:space="preserve"> information is not printed, a message of error, incomplete information or invalid information will be printed instead (depending on the situation).</w:t>
+              <w:t>information that is stored about that place.</w:t>
+            </w:r>
+            <w:r>
+              <w:rPr>
+                <w:rFonts w:ascii="Arial" w:eastAsia="Times New Roman" w:hAnsi="Arial" w:cs="Arial"/>
+                <w:kern w:val="0"/>
+                <w:lang w:val="en-US" w:eastAsia="es-CO"/>
+                <w14:ligatures w14:val="none"/>
+              </w:rPr>
+              <w:t xml:space="preserve"> For the caregiving place and the species it has saved, it will only print the names.</w:t>
+            </w:r>
+            <w:r>
+              <w:rPr>
+                <w:rFonts w:ascii="Arial" w:eastAsia="Times New Roman" w:hAnsi="Arial" w:cs="Arial"/>
+                <w:kern w:val="0"/>
+                <w:lang w:val="en-US" w:eastAsia="es-CO"/>
+                <w14:ligatures w14:val="none"/>
+              </w:rPr>
+              <w:t xml:space="preserve"> If the</w:t>
+            </w:r>
+            <w:r>
+              <w:rPr>
+                <w:rFonts w:ascii="Arial" w:eastAsia="Times New Roman" w:hAnsi="Arial" w:cs="Arial"/>
+                <w:kern w:val="0"/>
+                <w:lang w:val="en-US" w:eastAsia="es-CO"/>
+                <w14:ligatures w14:val="none"/>
+              </w:rPr>
+              <w:t xml:space="preserve"> information is not printed, a message of error</w:t>
+            </w:r>
+            <w:r>
+              <w:rPr>
+                <w:rFonts w:ascii="Arial" w:eastAsia="Times New Roman" w:hAnsi="Arial" w:cs="Arial"/>
+                <w:kern w:val="0"/>
+                <w:lang w:val="en-US" w:eastAsia="es-CO"/>
+                <w14:ligatures w14:val="none"/>
+              </w:rPr>
+              <w:t xml:space="preserve"> </w:t>
+            </w:r>
+            <w:r>
+              <w:rPr>
+                <w:rFonts w:ascii="Arial" w:eastAsia="Times New Roman" w:hAnsi="Arial" w:cs="Arial"/>
+                <w:kern w:val="0"/>
+                <w:lang w:val="en-US" w:eastAsia="es-CO"/>
+                <w14:ligatures w14:val="none"/>
+              </w:rPr>
+              <w:t>or invalid information will be printed instead (depending on the situation).</w:t>
             </w:r>
           </w:p>
         </w:tc>
@@ -19878,7 +19727,7 @@
                 <w:lang w:val="en-US" w:eastAsia="es-CO"/>
                 <w14:ligatures w14:val="none"/>
               </w:rPr>
-              <w:t>Nonexistent place</w:t>
+              <w:t>At least one place</w:t>
             </w:r>
           </w:p>
         </w:tc>
@@ -19952,7 +19801,16 @@
                 <w:lang w:val="en-US" w:eastAsia="es-CO"/>
                 <w14:ligatures w14:val="none"/>
               </w:rPr>
-              <w:t>A message showing that the entered place is not registered yet will be shown.</w:t>
+              <w:t xml:space="preserve">A message showing that there is no place registered already so there is </w:t>
+            </w:r>
+            <w:r>
+              <w:rPr>
+                <w:rFonts w:ascii="Arial" w:eastAsia="Times New Roman" w:hAnsi="Arial" w:cs="Arial"/>
+                <w:kern w:val="0"/>
+                <w:lang w:val="en-US" w:eastAsia="es-CO"/>
+                <w14:ligatures w14:val="none"/>
+              </w:rPr>
+              <w:t>nothing to extract the information from.</w:t>
             </w:r>
           </w:p>
         </w:tc>
@@ -20092,144 +19950,6 @@
                 <w14:ligatures w14:val="none"/>
               </w:rPr>
               <w:t>A message stating there was an error of unknown cause that didn't allow the information to be printed</w:t>
-            </w:r>
-          </w:p>
-        </w:tc>
-      </w:tr>
-      <w:tr>
-        <w:trPr>
-          <w:trHeight w:val="420"/>
-        </w:trPr>
-        <w:tc>
-          <w:tcPr>
-            <w:tcW w:w="0" w:type="auto"/>
-            <w:vMerge/>
-            <w:tcBorders>
-              <w:left w:val="single" w:sz="8" w:space="0" w:color="000000"/>
-              <w:right w:val="single" w:sz="8" w:space="0" w:color="000000"/>
-            </w:tcBorders>
-            <w:vAlign w:val="center"/>
-          </w:tcPr>
-          <w:p>
-            <w:pPr>
-              <w:spacing w:after="0" w:line="240" w:lineRule="auto"/>
-              <w:rPr>
-                <w:rFonts w:ascii="Arial" w:eastAsia="Times New Roman" w:hAnsi="Arial" w:cs="Arial"/>
-                <w:kern w:val="0"/>
-                <w:lang w:val="en-US" w:eastAsia="es-CO"/>
-                <w14:ligatures w14:val="none"/>
-              </w:rPr>
-            </w:pPr>
-          </w:p>
-        </w:tc>
-        <w:tc>
-          <w:tcPr>
-            <w:tcW w:w="0" w:type="auto"/>
-            <w:tcBorders>
-              <w:top w:val="single" w:sz="8" w:space="0" w:color="000000"/>
-              <w:left w:val="single" w:sz="8" w:space="0" w:color="000000"/>
-              <w:bottom w:val="single" w:sz="8" w:space="0" w:color="000000"/>
-              <w:right w:val="single" w:sz="8" w:space="0" w:color="000000"/>
-            </w:tcBorders>
-            <w:tcMar>
-              <w:top w:w="100" w:type="dxa"/>
-              <w:left w:w="100" w:type="dxa"/>
-              <w:bottom w:w="100" w:type="dxa"/>
-              <w:right w:w="100" w:type="dxa"/>
-            </w:tcMar>
-          </w:tcPr>
-          <w:p>
-            <w:pPr>
-              <w:spacing w:after="0" w:line="240" w:lineRule="auto"/>
-              <w:rPr>
-                <w:rFonts w:ascii="Arial" w:eastAsia="Times New Roman" w:hAnsi="Arial" w:cs="Arial"/>
-                <w:kern w:val="0"/>
-                <w:lang w:val="en-US" w:eastAsia="es-CO"/>
-                <w14:ligatures w14:val="none"/>
-              </w:rPr>
-            </w:pPr>
-            <w:r>
-              <w:rPr>
-                <w:rFonts w:ascii="Arial" w:eastAsia="Times New Roman" w:hAnsi="Arial" w:cs="Arial"/>
-                <w:kern w:val="0"/>
-                <w:lang w:val="en-US" w:eastAsia="es-CO"/>
-                <w14:ligatures w14:val="none"/>
-              </w:rPr>
-              <w:t>Incomplete information</w:t>
-            </w:r>
-          </w:p>
-        </w:tc>
-        <w:tc>
-          <w:tcPr>
-            <w:tcW w:w="0" w:type="auto"/>
-            <w:tcBorders>
-              <w:top w:val="single" w:sz="8" w:space="0" w:color="000000"/>
-              <w:left w:val="single" w:sz="8" w:space="0" w:color="000000"/>
-              <w:bottom w:val="single" w:sz="8" w:space="0" w:color="000000"/>
-              <w:right w:val="single" w:sz="8" w:space="0" w:color="000000"/>
-            </w:tcBorders>
-            <w:tcMar>
-              <w:top w:w="100" w:type="dxa"/>
-              <w:left w:w="100" w:type="dxa"/>
-              <w:bottom w:w="100" w:type="dxa"/>
-              <w:right w:w="100" w:type="dxa"/>
-            </w:tcMar>
-          </w:tcPr>
-          <w:p>
-            <w:pPr>
-              <w:spacing w:after="0" w:line="240" w:lineRule="auto"/>
-              <w:rPr>
-                <w:rFonts w:ascii="Arial" w:eastAsia="Times New Roman" w:hAnsi="Arial" w:cs="Arial"/>
-                <w:kern w:val="0"/>
-                <w:lang w:val="en-US" w:eastAsia="es-CO"/>
-                <w14:ligatures w14:val="none"/>
-              </w:rPr>
-            </w:pPr>
-            <w:r>
-              <w:rPr>
-                <w:rFonts w:ascii="Arial" w:eastAsia="Times New Roman" w:hAnsi="Arial" w:cs="Arial"/>
-                <w:kern w:val="0"/>
-                <w:lang w:val="en-US" w:eastAsia="es-CO"/>
-                <w14:ligatures w14:val="none"/>
-              </w:rPr>
-              <w:t>String</w:t>
-            </w:r>
-          </w:p>
-        </w:tc>
-        <w:tc>
-          <w:tcPr>
-            <w:tcW w:w="0" w:type="auto"/>
-            <w:tcBorders>
-              <w:top w:val="single" w:sz="8" w:space="0" w:color="000000"/>
-              <w:left w:val="single" w:sz="8" w:space="0" w:color="000000"/>
-              <w:bottom w:val="single" w:sz="8" w:space="0" w:color="000000"/>
-              <w:right w:val="single" w:sz="8" w:space="0" w:color="000000"/>
-            </w:tcBorders>
-            <w:tcMar>
-              <w:top w:w="100" w:type="dxa"/>
-              <w:left w:w="100" w:type="dxa"/>
-              <w:bottom w:w="100" w:type="dxa"/>
-              <w:right w:w="100" w:type="dxa"/>
-            </w:tcMar>
-          </w:tcPr>
-          <w:p>
-            <w:pPr>
-              <w:spacing w:after="0" w:line="240" w:lineRule="auto"/>
-              <w:rPr>
-                <w:rFonts w:ascii="Arial" w:eastAsia="Times New Roman" w:hAnsi="Arial" w:cs="Arial"/>
-                <w:kern w:val="0"/>
-                <w:lang w:val="en-US" w:eastAsia="es-CO"/>
-                <w14:ligatures w14:val="none"/>
-              </w:rPr>
-            </w:pPr>
-            <w:r>
-              <w:rPr>
-                <w:rFonts w:ascii="Arial" w:eastAsia="Times New Roman" w:hAnsi="Arial" w:cs="Arial"/>
-                <w:kern w:val="0"/>
-                <w:lang w:val="en-US" w:eastAsia="es-CO"/>
-                <w14:ligatures w14:val="none"/>
-              </w:rPr>
-              <w:t>A message stating that not all the mandatory fields where filled will be printed.</w:t>
             </w:r>
           </w:p>
         </w:tc>
@@ -21039,6 +20759,7 @@
                 <w:lang w:val="en-US" w:eastAsia="es-CO"/>
                 <w14:ligatures w14:val="none"/>
               </w:rPr>
+              <w:lastRenderedPageBreak/>
               <w:t>Valle</w:t>
             </w:r>
           </w:p>
@@ -21160,6 +20881,7 @@
                 <w:lang w:val="en-US" w:eastAsia="es-CO"/>
                 <w14:ligatures w14:val="none"/>
               </w:rPr>
+              <w:lastRenderedPageBreak/>
               <w:t>Results or postcondition</w:t>
             </w:r>
           </w:p>
@@ -22386,7 +22108,6 @@
                 <w:lang w:val="en-US" w:eastAsia="es-CO"/>
                 <w14:ligatures w14:val="none"/>
               </w:rPr>
-              <w:lastRenderedPageBreak/>
               <w:t>Identifier and Name:</w:t>
             </w:r>
           </w:p>
@@ -22565,6 +22286,7 @@
                 <w:lang w:val="en-US" w:eastAsia="es-CO"/>
                 <w14:ligatures w14:val="none"/>
               </w:rPr>
+              <w:lastRenderedPageBreak/>
               <w:t>Summary:</w:t>
             </w:r>
           </w:p>
@@ -23216,27 +22938,7 @@
                 <w:lang w:val="en-US" w:eastAsia="es-CO"/>
                 <w14:ligatures w14:val="none"/>
               </w:rPr>
-              <w:t xml:space="preserve">). If </w:t>
-            </w:r>
-            <w:proofErr w:type="gramStart"/>
-            <w:r>
-              <w:rPr>
-                <w:rFonts w:ascii="Arial" w:eastAsia="Times New Roman" w:hAnsi="Arial" w:cs="Arial"/>
-                <w:kern w:val="0"/>
-                <w:lang w:val="en-US" w:eastAsia="es-CO"/>
-                <w14:ligatures w14:val="none"/>
-              </w:rPr>
-              <w:t>both of the mentioned</w:t>
-            </w:r>
-            <w:proofErr w:type="gramEnd"/>
-            <w:r>
-              <w:rPr>
-                <w:rFonts w:ascii="Arial" w:eastAsia="Times New Roman" w:hAnsi="Arial" w:cs="Arial"/>
-                <w:kern w:val="0"/>
-                <w:lang w:val="en-US" w:eastAsia="es-CO"/>
-                <w14:ligatures w14:val="none"/>
-              </w:rPr>
-              <w:t xml:space="preserve"> challenges don’t make part of the communities registered in the program, an empty challenge message will be printed. </w:t>
+              <w:t xml:space="preserve">). If both of the mentioned challenges don’t make part of the communities registered in the program, an empty challenge message will be printed. </w:t>
             </w:r>
             <w:r>
               <w:rPr>
@@ -24913,27 +24615,7 @@
                 <w:lang w:val="en-US" w:eastAsia="es-CO"/>
                 <w14:ligatures w14:val="none"/>
               </w:rPr>
-              <w:t xml:space="preserve">If two or more places had the same number of registered species the system will choose one </w:t>
-            </w:r>
-            <w:proofErr w:type="gramStart"/>
-            <w:r>
-              <w:rPr>
-                <w:rFonts w:ascii="Arial" w:eastAsia="Times New Roman" w:hAnsi="Arial" w:cs="Arial"/>
-                <w:kern w:val="0"/>
-                <w:lang w:val="en-US" w:eastAsia="es-CO"/>
-                <w14:ligatures w14:val="none"/>
-              </w:rPr>
-              <w:t>depending</w:t>
-            </w:r>
-            <w:proofErr w:type="gramEnd"/>
-            <w:r>
-              <w:rPr>
-                <w:rFonts w:ascii="Arial" w:eastAsia="Times New Roman" w:hAnsi="Arial" w:cs="Arial"/>
-                <w:kern w:val="0"/>
-                <w:lang w:val="en-US" w:eastAsia="es-CO"/>
-                <w14:ligatures w14:val="none"/>
-              </w:rPr>
-              <w:t xml:space="preserve"> on the order the places are extracted and compared. In general,</w:t>
+              <w:t>If two or more places had the same number of registered species the system will choose one depending on the order the places are extracted and compared. In general,</w:t>
             </w:r>
             <w:r>
               <w:rPr>
@@ -25750,17 +25432,7 @@
                 <w:lang w:val="en-US" w:eastAsia="es-CO"/>
                 <w14:ligatures w14:val="none"/>
               </w:rPr>
-              <w:t xml:space="preserve"> In the case that there is </w:t>
-            </w:r>
-            <w:r>
-              <w:rPr>
-                <w:rFonts w:ascii="Arial" w:eastAsia="Times New Roman" w:hAnsi="Arial" w:cs="Arial"/>
-                <w:kern w:val="0"/>
-                <w:lang w:val="en-US" w:eastAsia="es-CO"/>
-                <w14:ligatures w14:val="none"/>
-              </w:rPr>
-              <w:lastRenderedPageBreak/>
-              <w:t>not enough information (at least 3 registered places) then a “not enough data” message will be printed.</w:t>
+              <w:t xml:space="preserve"> In the case that there is not enough information (at least 3 registered places) then a “not enough data” message will be printed.</w:t>
             </w:r>
             <w:r>
               <w:rPr>

</xml_diff>

<commit_message>
Edited the traceability diagram, Class diagram and problem analysis to correctly inform about the function to access the information of a community from a specific department.
</commit_message>
<xml_diff>
--- a/docs/Problem analysis.docx
+++ b/docs/Problem analysis.docx
@@ -1,6 +1,6 @@
 
 <file path=word/document.xml><?xml version="1.0" encoding="utf-8"?>
-<w:document xmlns:wpc="http://schemas.microsoft.com/office/word/2010/wordprocessingCanvas" xmlns:cx="http://schemas.microsoft.com/office/drawing/2014/chartex" xmlns:cx1="http://schemas.microsoft.com/office/drawing/2015/9/8/chartex" xmlns:cx2="http://schemas.microsoft.com/office/drawing/2015/10/21/chartex" xmlns:cx3="http://schemas.microsoft.com/office/drawing/2016/5/9/chartex" xmlns:cx4="http://schemas.microsoft.com/office/drawing/2016/5/10/chartex" xmlns:cx5="http://schemas.microsoft.com/office/drawing/2016/5/11/chartex" xmlns:cx6="http://schemas.microsoft.com/office/drawing/2016/5/12/chartex" xmlns:cx7="http://schemas.microsoft.com/office/drawing/2016/5/13/chartex" xmlns:cx8="http://schemas.microsoft.com/office/drawing/2016/5/14/chartex" xmlns:mc="http://schemas.openxmlformats.org/markup-compatibility/2006" xmlns:aink="http://schemas.microsoft.com/office/drawing/2016/ink" xmlns:am3d="http://schemas.microsoft.com/office/drawing/2017/model3d" xmlns:o="urn:schemas-microsoft-com:office:office" xmlns:oel="http://schemas.microsoft.com/office/2019/extlst" xmlns:r="http://schemas.openxmlformats.org/officeDocument/2006/relationships" xmlns:m="http://schemas.openxmlformats.org/officeDocument/2006/math" xmlns:v="urn:schemas-microsoft-com:vml" xmlns:wp14="http://schemas.microsoft.com/office/word/2010/wordprocessingDrawing" xmlns:wp="http://schemas.openxmlformats.org/drawingml/2006/wordprocessingDrawing" xmlns:w10="urn:schemas-microsoft-com:office:word" xmlns:w="http://schemas.openxmlformats.org/wordprocessingml/2006/main" xmlns:w14="http://schemas.microsoft.com/office/word/2010/wordml" xmlns:w15="http://schemas.microsoft.com/office/word/2012/wordml" xmlns:w16cex="http://schemas.microsoft.com/office/word/2018/wordml/cex" xmlns:w16cid="http://schemas.microsoft.com/office/word/2016/wordml/cid" xmlns:w16="http://schemas.microsoft.com/office/word/2018/wordml" xmlns:w16du="http://schemas.microsoft.com/office/word/2023/wordml/word16du" xmlns:w16sdtdh="http://schemas.microsoft.com/office/word/2020/wordml/sdtdatahash" xmlns:w16se="http://schemas.microsoft.com/office/word/2015/wordml/symex" xmlns:wpg="http://schemas.microsoft.com/office/word/2010/wordprocessingGroup" xmlns:wpi="http://schemas.microsoft.com/office/word/2010/wordprocessingInk" xmlns:wne="http://schemas.microsoft.com/office/word/2006/wordml" xmlns:wps="http://schemas.microsoft.com/office/word/2010/wordprocessingShape" mc:Ignorable="w14 w15 w16se w16cid w16 w16cex w16sdtdh w16du wp14">
+<w:document xmlns:wpc="http://schemas.microsoft.com/office/word/2010/wordprocessingCanvas" xmlns:cx="http://schemas.microsoft.com/office/drawing/2014/chartex" xmlns:cx1="http://schemas.microsoft.com/office/drawing/2015/9/8/chartex" xmlns:cx2="http://schemas.microsoft.com/office/drawing/2015/10/21/chartex" xmlns:cx3="http://schemas.microsoft.com/office/drawing/2016/5/9/chartex" xmlns:cx4="http://schemas.microsoft.com/office/drawing/2016/5/10/chartex" xmlns:cx5="http://schemas.microsoft.com/office/drawing/2016/5/11/chartex" xmlns:cx6="http://schemas.microsoft.com/office/drawing/2016/5/12/chartex" xmlns:cx7="http://schemas.microsoft.com/office/drawing/2016/5/13/chartex" xmlns:cx8="http://schemas.microsoft.com/office/drawing/2016/5/14/chartex" xmlns:mc="http://schemas.openxmlformats.org/markup-compatibility/2006" xmlns:aink="http://schemas.microsoft.com/office/drawing/2016/ink" xmlns:am3d="http://schemas.microsoft.com/office/drawing/2017/model3d" xmlns:o="urn:schemas-microsoft-com:office:office" xmlns:r="http://schemas.openxmlformats.org/officeDocument/2006/relationships" xmlns:m="http://schemas.openxmlformats.org/officeDocument/2006/math" xmlns:v="urn:schemas-microsoft-com:vml" xmlns:wp14="http://schemas.microsoft.com/office/word/2010/wordprocessingDrawing" xmlns:wp="http://schemas.openxmlformats.org/drawingml/2006/wordprocessingDrawing" xmlns:w10="urn:schemas-microsoft-com:office:word" xmlns:w="http://schemas.openxmlformats.org/wordprocessingml/2006/main" xmlns:w14="http://schemas.microsoft.com/office/word/2010/wordml" xmlns:w15="http://schemas.microsoft.com/office/word/2012/wordml" xmlns:w16cex="http://schemas.microsoft.com/office/word/2018/wordml/cex" xmlns:w16cid="http://schemas.microsoft.com/office/word/2016/wordml/cid" xmlns:w16="http://schemas.microsoft.com/office/word/2018/wordml" xmlns:w16sdtdh="http://schemas.microsoft.com/office/word/2020/wordml/sdtdatahash" xmlns:w16se="http://schemas.microsoft.com/office/word/2015/wordml/symex" xmlns:wpg="http://schemas.microsoft.com/office/word/2010/wordprocessingGroup" xmlns:wpi="http://schemas.microsoft.com/office/word/2010/wordprocessingInk" xmlns:wne="http://schemas.microsoft.com/office/word/2006/wordml" xmlns:wps="http://schemas.microsoft.com/office/word/2010/wordprocessingShape" mc:Ignorable="w14 w15 w16se w16cid w16 w16cex w16sdtdh wp14">
   <w:body>
     <w:p>
       <w:pPr>
@@ -126,7 +126,7 @@
           </w:tcPr>
           <w:p>
             <w:pPr>
-              <w:pStyle w:val="ListParagraph"/>
+              <w:pStyle w:val="Prrafodelista"/>
               <w:numPr>
                 <w:ilvl w:val="0"/>
                 <w:numId w:val="6"/>
@@ -241,7 +241,7 @@
           </w:tcPr>
           <w:p>
             <w:pPr>
-              <w:pStyle w:val="ListParagraph"/>
+              <w:pStyle w:val="Prrafodelista"/>
               <w:numPr>
                 <w:ilvl w:val="0"/>
                 <w:numId w:val="6"/>
@@ -836,7 +836,7 @@
           </w:tcPr>
           <w:p>
             <w:pPr>
-              <w:pStyle w:val="ListParagraph"/>
+              <w:pStyle w:val="Prrafodelista"/>
               <w:numPr>
                 <w:ilvl w:val="0"/>
                 <w:numId w:val="6"/>
@@ -905,7 +905,7 @@
           </w:p>
           <w:p>
             <w:pPr>
-              <w:pStyle w:val="ListParagraph"/>
+              <w:pStyle w:val="Prrafodelista"/>
               <w:numPr>
                 <w:ilvl w:val="0"/>
                 <w:numId w:val="6"/>
@@ -933,7 +933,7 @@
           </w:p>
           <w:p>
             <w:pPr>
-              <w:pStyle w:val="ListParagraph"/>
+              <w:pStyle w:val="Prrafodelista"/>
               <w:numPr>
                 <w:ilvl w:val="0"/>
                 <w:numId w:val="6"/>
@@ -1103,7 +1103,7 @@
           </w:tcPr>
           <w:p>
             <w:pPr>
-              <w:pStyle w:val="ListParagraph"/>
+              <w:pStyle w:val="Prrafodelista"/>
               <w:numPr>
                 <w:ilvl w:val="0"/>
                 <w:numId w:val="6"/>
@@ -1131,7 +1131,7 @@
           </w:p>
           <w:p>
             <w:pPr>
-              <w:pStyle w:val="ListParagraph"/>
+              <w:pStyle w:val="Prrafodelista"/>
               <w:numPr>
                 <w:ilvl w:val="0"/>
                 <w:numId w:val="6"/>
@@ -1189,7 +1189,7 @@
           </w:p>
           <w:p>
             <w:pPr>
-              <w:pStyle w:val="ListParagraph"/>
+              <w:pStyle w:val="Prrafodelista"/>
               <w:numPr>
                 <w:ilvl w:val="0"/>
                 <w:numId w:val="6"/>
@@ -1243,6 +1243,7 @@
           <w:color w:val="000000"/>
         </w:rPr>
       </w:pPr>
+      <w:proofErr w:type="spellStart"/>
       <w:r>
         <w:rPr>
           <w:rStyle w:val="normaltextrun"/>
@@ -1252,8 +1253,33 @@
           <w:color w:val="000000"/>
           <w:highlight w:val="yellow"/>
         </w:rPr>
-        <w:t>Requirement specifications</w:t>
+        <w:t>Requirement</w:t>
       </w:r>
+      <w:proofErr w:type="spellEnd"/>
+      <w:r>
+        <w:rPr>
+          <w:rStyle w:val="normaltextrun"/>
+          <w:rFonts w:ascii="Arial" w:eastAsiaTheme="majorEastAsia" w:hAnsi="Arial" w:cs="Arial"/>
+          <w:b/>
+          <w:bCs/>
+          <w:color w:val="000000"/>
+          <w:highlight w:val="yellow"/>
+        </w:rPr>
+        <w:t xml:space="preserve"> </w:t>
+      </w:r>
+      <w:proofErr w:type="spellStart"/>
+      <w:r>
+        <w:rPr>
+          <w:rStyle w:val="normaltextrun"/>
+          <w:rFonts w:ascii="Arial" w:eastAsiaTheme="majorEastAsia" w:hAnsi="Arial" w:cs="Arial"/>
+          <w:b/>
+          <w:bCs/>
+          <w:color w:val="000000"/>
+          <w:highlight w:val="yellow"/>
+        </w:rPr>
+        <w:t>specifications</w:t>
+      </w:r>
+      <w:proofErr w:type="spellEnd"/>
     </w:p>
     <w:tbl>
       <w:tblPr>
@@ -1887,7 +1913,7 @@
           </w:tcPr>
           <w:p>
             <w:pPr>
-              <w:pStyle w:val="ListParagraph"/>
+              <w:pStyle w:val="Prrafodelista"/>
               <w:numPr>
                 <w:ilvl w:val="0"/>
                 <w:numId w:val="11"/>
@@ -1921,7 +1947,7 @@
           </w:p>
           <w:p>
             <w:pPr>
-              <w:pStyle w:val="ListParagraph"/>
+              <w:pStyle w:val="Prrafodelista"/>
               <w:numPr>
                 <w:ilvl w:val="0"/>
                 <w:numId w:val="11"/>
@@ -1999,6 +2025,7 @@
                 <w14:ligatures w14:val="none"/>
               </w:rPr>
             </w:pPr>
+            <w:proofErr w:type="spellStart"/>
             <w:r>
               <w:rPr>
                 <w:rFonts w:ascii="Arial" w:eastAsia="Times New Roman" w:hAnsi="Arial" w:cs="Arial"/>
@@ -2008,6 +2035,7 @@
               </w:rPr>
               <w:t>intType</w:t>
             </w:r>
+            <w:proofErr w:type="spellEnd"/>
           </w:p>
         </w:tc>
         <w:tc>
@@ -2065,7 +2093,7 @@
           </w:tcPr>
           <w:p>
             <w:pPr>
-              <w:pStyle w:val="ListParagraph"/>
+              <w:pStyle w:val="Prrafodelista"/>
               <w:numPr>
                 <w:ilvl w:val="0"/>
                 <w:numId w:val="11"/>
@@ -2090,7 +2118,7 @@
           </w:p>
           <w:p>
             <w:pPr>
-              <w:pStyle w:val="ListParagraph"/>
+              <w:pStyle w:val="Prrafodelista"/>
               <w:numPr>
                 <w:ilvl w:val="1"/>
                 <w:numId w:val="16"/>
@@ -2115,7 +2143,7 @@
           </w:p>
           <w:p>
             <w:pPr>
-              <w:pStyle w:val="ListParagraph"/>
+              <w:pStyle w:val="Prrafodelista"/>
               <w:numPr>
                 <w:ilvl w:val="1"/>
                 <w:numId w:val="16"/>
@@ -2140,7 +2168,7 @@
           </w:p>
           <w:p>
             <w:pPr>
-              <w:pStyle w:val="ListParagraph"/>
+              <w:pStyle w:val="Prrafodelista"/>
               <w:numPr>
                 <w:ilvl w:val="1"/>
                 <w:numId w:val="16"/>
@@ -2153,6 +2181,7 @@
                 <w14:ligatures w14:val="none"/>
               </w:rPr>
             </w:pPr>
+            <w:proofErr w:type="spellStart"/>
             <w:r>
               <w:rPr>
                 <w:rFonts w:ascii="Arial" w:eastAsia="Times New Roman" w:hAnsi="Arial" w:cs="Arial"/>
@@ -2162,10 +2191,11 @@
               </w:rPr>
               <w:t>Raizal</w:t>
             </w:r>
-          </w:p>
-          <w:p>
-            <w:pPr>
-              <w:pStyle w:val="ListParagraph"/>
+            <w:proofErr w:type="spellEnd"/>
+          </w:p>
+          <w:p>
+            <w:pPr>
+              <w:pStyle w:val="Prrafodelista"/>
               <w:numPr>
                 <w:ilvl w:val="0"/>
                 <w:numId w:val="11"/>
@@ -2308,7 +2338,7 @@
           </w:tcPr>
           <w:p>
             <w:pPr>
-              <w:pStyle w:val="ListParagraph"/>
+              <w:pStyle w:val="Prrafodelista"/>
               <w:numPr>
                 <w:ilvl w:val="0"/>
                 <w:numId w:val="11"/>
@@ -2451,7 +2481,7 @@
           </w:tcPr>
           <w:p>
             <w:pPr>
-              <w:pStyle w:val="ListParagraph"/>
+              <w:pStyle w:val="Prrafodelista"/>
               <w:numPr>
                 <w:ilvl w:val="0"/>
                 <w:numId w:val="11"/>
@@ -2594,7 +2624,7 @@
           </w:tcPr>
           <w:p>
             <w:pPr>
-              <w:pStyle w:val="ListParagraph"/>
+              <w:pStyle w:val="Prrafodelista"/>
               <w:numPr>
                 <w:ilvl w:val="0"/>
                 <w:numId w:val="11"/>
@@ -2737,7 +2767,7 @@
           </w:tcPr>
           <w:p>
             <w:pPr>
-              <w:pStyle w:val="ListParagraph"/>
+              <w:pStyle w:val="Prrafodelista"/>
               <w:numPr>
                 <w:ilvl w:val="0"/>
                 <w:numId w:val="11"/>
@@ -2762,7 +2792,7 @@
           </w:p>
           <w:p>
             <w:pPr>
-              <w:pStyle w:val="ListParagraph"/>
+              <w:pStyle w:val="Prrafodelista"/>
               <w:numPr>
                 <w:ilvl w:val="1"/>
                 <w:numId w:val="17"/>
@@ -2796,7 +2826,7 @@
           </w:p>
           <w:p>
             <w:pPr>
-              <w:pStyle w:val="ListParagraph"/>
+              <w:pStyle w:val="Prrafodelista"/>
               <w:numPr>
                 <w:ilvl w:val="1"/>
                 <w:numId w:val="17"/>
@@ -2830,7 +2860,7 @@
           </w:p>
           <w:p>
             <w:pPr>
-              <w:pStyle w:val="ListParagraph"/>
+              <w:pStyle w:val="Prrafodelista"/>
               <w:numPr>
                 <w:ilvl w:val="1"/>
                 <w:numId w:val="17"/>
@@ -2864,7 +2894,7 @@
           </w:p>
           <w:p>
             <w:pPr>
-              <w:pStyle w:val="ListParagraph"/>
+              <w:pStyle w:val="Prrafodelista"/>
               <w:numPr>
                 <w:ilvl w:val="1"/>
                 <w:numId w:val="17"/>
@@ -3049,7 +3079,27 @@
                 <w:lang w:val="en-US" w:eastAsia="es-CO"/>
                 <w14:ligatures w14:val="none"/>
               </w:rPr>
-              <w:t xml:space="preserve"> (data type product[])</w:t>
+              <w:t xml:space="preserve"> (data type </w:t>
+            </w:r>
+            <w:proofErr w:type="gramStart"/>
+            <w:r>
+              <w:rPr>
+                <w:rFonts w:ascii="Arial" w:eastAsia="Times New Roman" w:hAnsi="Arial" w:cs="Arial"/>
+                <w:kern w:val="0"/>
+                <w:lang w:val="en-US" w:eastAsia="es-CO"/>
+                <w14:ligatures w14:val="none"/>
+              </w:rPr>
+              <w:t>product[</w:t>
+            </w:r>
+            <w:proofErr w:type="gramEnd"/>
+            <w:r>
+              <w:rPr>
+                <w:rFonts w:ascii="Arial" w:eastAsia="Times New Roman" w:hAnsi="Arial" w:cs="Arial"/>
+                <w:kern w:val="0"/>
+                <w:lang w:val="en-US" w:eastAsia="es-CO"/>
+                <w14:ligatures w14:val="none"/>
+              </w:rPr>
+              <w:t>])</w:t>
             </w:r>
             <w:r>
               <w:rPr>
@@ -4683,7 +4733,7 @@
           </w:tcPr>
           <w:p>
             <w:pPr>
-              <w:pStyle w:val="ListParagraph"/>
+              <w:pStyle w:val="Prrafodelista"/>
               <w:numPr>
                 <w:ilvl w:val="0"/>
                 <w:numId w:val="8"/>
@@ -4761,6 +4811,7 @@
                 <w14:ligatures w14:val="none"/>
               </w:rPr>
             </w:pPr>
+            <w:proofErr w:type="spellStart"/>
             <w:r>
               <w:rPr>
                 <w:rFonts w:ascii="Arial" w:eastAsia="Times New Roman" w:hAnsi="Arial" w:cs="Arial"/>
@@ -4779,6 +4830,7 @@
               </w:rPr>
               <w:t>Department</w:t>
             </w:r>
+            <w:proofErr w:type="spellEnd"/>
           </w:p>
         </w:tc>
         <w:tc>
@@ -4836,7 +4888,7 @@
           </w:tcPr>
           <w:p>
             <w:pPr>
-              <w:pStyle w:val="ListParagraph"/>
+              <w:pStyle w:val="Prrafodelista"/>
               <w:numPr>
                 <w:ilvl w:val="0"/>
                 <w:numId w:val="8"/>
@@ -4861,7 +4913,7 @@
           </w:p>
           <w:p>
             <w:pPr>
-              <w:pStyle w:val="ListParagraph"/>
+              <w:pStyle w:val="Prrafodelista"/>
               <w:numPr>
                 <w:ilvl w:val="1"/>
                 <w:numId w:val="18"/>
@@ -4886,7 +4938,7 @@
           </w:p>
           <w:p>
             <w:pPr>
-              <w:pStyle w:val="ListParagraph"/>
+              <w:pStyle w:val="Prrafodelista"/>
               <w:numPr>
                 <w:ilvl w:val="1"/>
                 <w:numId w:val="18"/>
@@ -4911,7 +4963,7 @@
           </w:p>
           <w:p>
             <w:pPr>
-              <w:pStyle w:val="ListParagraph"/>
+              <w:pStyle w:val="Prrafodelista"/>
               <w:numPr>
                 <w:ilvl w:val="1"/>
                 <w:numId w:val="18"/>
@@ -4936,7 +4988,7 @@
           </w:p>
           <w:p>
             <w:pPr>
-              <w:pStyle w:val="ListParagraph"/>
+              <w:pStyle w:val="Prrafodelista"/>
               <w:numPr>
                 <w:ilvl w:val="1"/>
                 <w:numId w:val="18"/>
@@ -4961,7 +5013,7 @@
           </w:p>
           <w:p>
             <w:pPr>
-              <w:pStyle w:val="ListParagraph"/>
+              <w:pStyle w:val="Prrafodelista"/>
               <w:numPr>
                 <w:ilvl w:val="0"/>
                 <w:numId w:val="8"/>
@@ -5104,7 +5156,7 @@
           </w:tcPr>
           <w:p>
             <w:pPr>
-              <w:pStyle w:val="ListParagraph"/>
+              <w:pStyle w:val="Prrafodelista"/>
               <w:numPr>
                 <w:ilvl w:val="0"/>
                 <w:numId w:val="8"/>
@@ -5181,6 +5233,7 @@
                 <w14:ligatures w14:val="none"/>
               </w:rPr>
             </w:pPr>
+            <w:proofErr w:type="spellStart"/>
             <w:r>
               <w:rPr>
                 <w:rFonts w:ascii="Arial" w:eastAsia="Times New Roman" w:hAnsi="Arial" w:cs="Arial"/>
@@ -5199,6 +5252,7 @@
               </w:rPr>
               <w:t>Type</w:t>
             </w:r>
+            <w:proofErr w:type="spellEnd"/>
           </w:p>
         </w:tc>
         <w:tc>
@@ -5256,7 +5310,7 @@
           </w:tcPr>
           <w:p>
             <w:pPr>
-              <w:pStyle w:val="ListParagraph"/>
+              <w:pStyle w:val="Prrafodelista"/>
               <w:numPr>
                 <w:ilvl w:val="0"/>
                 <w:numId w:val="8"/>
@@ -5281,7 +5335,7 @@
           </w:p>
           <w:p>
             <w:pPr>
-              <w:pStyle w:val="ListParagraph"/>
+              <w:pStyle w:val="Prrafodelista"/>
               <w:numPr>
                 <w:ilvl w:val="1"/>
                 <w:numId w:val="19"/>
@@ -5306,7 +5360,7 @@
           </w:p>
           <w:p>
             <w:pPr>
-              <w:pStyle w:val="ListParagraph"/>
+              <w:pStyle w:val="Prrafodelista"/>
               <w:numPr>
                 <w:ilvl w:val="1"/>
                 <w:numId w:val="19"/>
@@ -5331,7 +5385,7 @@
           </w:p>
           <w:p>
             <w:pPr>
-              <w:pStyle w:val="ListParagraph"/>
+              <w:pStyle w:val="Prrafodelista"/>
               <w:numPr>
                 <w:ilvl w:val="1"/>
                 <w:numId w:val="19"/>
@@ -5474,7 +5528,7 @@
           </w:tcPr>
           <w:p>
             <w:pPr>
-              <w:pStyle w:val="ListParagraph"/>
+              <w:pStyle w:val="Prrafodelista"/>
               <w:numPr>
                 <w:ilvl w:val="0"/>
                 <w:numId w:val="8"/>
@@ -5494,12 +5548,23 @@
                 <w:lang w:val="en-US" w:eastAsia="es-CO"/>
                 <w14:ligatures w14:val="none"/>
               </w:rPr>
-              <w:t>dd-mm-aaaa</w:t>
-            </w:r>
-          </w:p>
-          <w:p>
-            <w:pPr>
-              <w:pStyle w:val="ListParagraph"/>
+              <w:t>dd-mm-</w:t>
+            </w:r>
+            <w:proofErr w:type="spellStart"/>
+            <w:r>
+              <w:rPr>
+                <w:rFonts w:ascii="Arial" w:eastAsia="Times New Roman" w:hAnsi="Arial" w:cs="Arial"/>
+                <w:kern w:val="0"/>
+                <w:lang w:val="en-US" w:eastAsia="es-CO"/>
+                <w14:ligatures w14:val="none"/>
+              </w:rPr>
+              <w:t>aaaa</w:t>
+            </w:r>
+            <w:proofErr w:type="spellEnd"/>
+          </w:p>
+          <w:p>
+            <w:pPr>
+              <w:pStyle w:val="Prrafodelista"/>
               <w:numPr>
                 <w:ilvl w:val="0"/>
                 <w:numId w:val="8"/>
@@ -5651,7 +5716,7 @@
           </w:tcPr>
           <w:p>
             <w:pPr>
-              <w:pStyle w:val="ListParagraph"/>
+              <w:pStyle w:val="Prrafodelista"/>
               <w:numPr>
                 <w:ilvl w:val="0"/>
                 <w:numId w:val="8"/>
@@ -5676,7 +5741,7 @@
           </w:p>
           <w:p>
             <w:pPr>
-              <w:pStyle w:val="ListParagraph"/>
+              <w:pStyle w:val="Prrafodelista"/>
               <w:numPr>
                 <w:ilvl w:val="0"/>
                 <w:numId w:val="8"/>
@@ -5753,6 +5818,7 @@
                 <w14:ligatures w14:val="none"/>
               </w:rPr>
             </w:pPr>
+            <w:proofErr w:type="spellStart"/>
             <w:r>
               <w:rPr>
                 <w:rFonts w:ascii="Arial" w:eastAsia="Times New Roman" w:hAnsi="Arial" w:cs="Arial"/>
@@ -5762,6 +5828,7 @@
               </w:rPr>
               <w:t>intCommunty</w:t>
             </w:r>
+            <w:proofErr w:type="spellEnd"/>
           </w:p>
         </w:tc>
         <w:tc>
@@ -5819,7 +5886,7 @@
           </w:tcPr>
           <w:p>
             <w:pPr>
-              <w:pStyle w:val="ListParagraph"/>
+              <w:pStyle w:val="Prrafodelista"/>
               <w:numPr>
                 <w:ilvl w:val="0"/>
                 <w:numId w:val="10"/>
@@ -5871,7 +5938,7 @@
           </w:p>
           <w:p>
             <w:pPr>
-              <w:pStyle w:val="ListParagraph"/>
+              <w:pStyle w:val="Prrafodelista"/>
               <w:numPr>
                 <w:ilvl w:val="0"/>
                 <w:numId w:val="10"/>
@@ -6014,7 +6081,7 @@
           </w:tcPr>
           <w:p>
             <w:pPr>
-              <w:pStyle w:val="ListParagraph"/>
+              <w:pStyle w:val="Prrafodelista"/>
               <w:numPr>
                 <w:ilvl w:val="0"/>
                 <w:numId w:val="8"/>
@@ -6199,7 +6266,27 @@
                 <w:lang w:val="en-US" w:eastAsia="es-CO"/>
                 <w14:ligatures w14:val="none"/>
               </w:rPr>
-              <w:t>will create an empty array with 50 spaces to fill with the species that are present in the area (data type Species[]). The name of the possible registered caregiving communities will be displayed for the user to choose one from</w:t>
+              <w:t xml:space="preserve">will create an empty array with 50 spaces to fill with the species that are present in the area (data type </w:t>
+            </w:r>
+            <w:proofErr w:type="gramStart"/>
+            <w:r>
+              <w:rPr>
+                <w:rFonts w:ascii="Arial" w:eastAsia="Times New Roman" w:hAnsi="Arial" w:cs="Arial"/>
+                <w:kern w:val="0"/>
+                <w:lang w:val="en-US" w:eastAsia="es-CO"/>
+                <w14:ligatures w14:val="none"/>
+              </w:rPr>
+              <w:t>Species[</w:t>
+            </w:r>
+            <w:proofErr w:type="gramEnd"/>
+            <w:r>
+              <w:rPr>
+                <w:rFonts w:ascii="Arial" w:eastAsia="Times New Roman" w:hAnsi="Arial" w:cs="Arial"/>
+                <w:kern w:val="0"/>
+                <w:lang w:val="en-US" w:eastAsia="es-CO"/>
+                <w14:ligatures w14:val="none"/>
+              </w:rPr>
+              <w:t>]). The name of the possible registered caregiving communities will be displayed for the user to choose one from</w:t>
             </w:r>
             <w:r>
               <w:rPr>
@@ -7641,7 +7728,27 @@
                 <w:lang w:val="en-US" w:eastAsia="es-CO"/>
                 <w14:ligatures w14:val="none"/>
               </w:rPr>
-              <w:t>re are registered communities beforehand (throwing an empty communities message if there are none), an int representing a community</w:t>
+              <w:t xml:space="preserve">re are registered communities beforehand (throwing an empty </w:t>
+            </w:r>
+            <w:proofErr w:type="gramStart"/>
+            <w:r>
+              <w:rPr>
+                <w:rFonts w:ascii="Arial" w:eastAsia="Times New Roman" w:hAnsi="Arial" w:cs="Arial"/>
+                <w:kern w:val="0"/>
+                <w:lang w:val="en-US" w:eastAsia="es-CO"/>
+                <w14:ligatures w14:val="none"/>
+              </w:rPr>
+              <w:t>communities</w:t>
+            </w:r>
+            <w:proofErr w:type="gramEnd"/>
+            <w:r>
+              <w:rPr>
+                <w:rFonts w:ascii="Arial" w:eastAsia="Times New Roman" w:hAnsi="Arial" w:cs="Arial"/>
+                <w:kern w:val="0"/>
+                <w:lang w:val="en-US" w:eastAsia="es-CO"/>
+                <w14:ligatures w14:val="none"/>
+              </w:rPr>
+              <w:t xml:space="preserve"> message if there are none), an int representing a community</w:t>
             </w:r>
             <w:r>
               <w:rPr>
@@ -7995,6 +8102,7 @@
                 <w14:ligatures w14:val="none"/>
               </w:rPr>
             </w:pPr>
+            <w:proofErr w:type="spellStart"/>
             <w:r>
               <w:rPr>
                 <w:rFonts w:ascii="Arial" w:eastAsia="Times New Roman" w:hAnsi="Arial" w:cs="Arial"/>
@@ -8004,6 +8112,7 @@
               </w:rPr>
               <w:t>intCommunity</w:t>
             </w:r>
+            <w:proofErr w:type="spellEnd"/>
           </w:p>
         </w:tc>
         <w:tc>
@@ -8061,7 +8170,7 @@
           </w:tcPr>
           <w:p>
             <w:pPr>
-              <w:pStyle w:val="ListParagraph"/>
+              <w:pStyle w:val="Prrafodelista"/>
               <w:numPr>
                 <w:ilvl w:val="0"/>
                 <w:numId w:val="12"/>
@@ -8095,7 +8204,7 @@
           </w:p>
           <w:p>
             <w:pPr>
-              <w:pStyle w:val="ListParagraph"/>
+              <w:pStyle w:val="Prrafodelista"/>
               <w:numPr>
                 <w:ilvl w:val="0"/>
                 <w:numId w:val="12"/>
@@ -8248,7 +8357,7 @@
           </w:tcPr>
           <w:p>
             <w:pPr>
-              <w:pStyle w:val="ListParagraph"/>
+              <w:pStyle w:val="Prrafodelista"/>
               <w:numPr>
                 <w:ilvl w:val="0"/>
                 <w:numId w:val="12"/>
@@ -8401,7 +8510,7 @@
           </w:tcPr>
           <w:p>
             <w:pPr>
-              <w:pStyle w:val="ListParagraph"/>
+              <w:pStyle w:val="Prrafodelista"/>
               <w:numPr>
                 <w:ilvl w:val="0"/>
                 <w:numId w:val="12"/>
@@ -8478,6 +8587,7 @@
                 <w14:ligatures w14:val="none"/>
               </w:rPr>
             </w:pPr>
+            <w:proofErr w:type="spellStart"/>
             <w:r>
               <w:rPr>
                 <w:rFonts w:ascii="Arial" w:eastAsia="Times New Roman" w:hAnsi="Arial" w:cs="Arial"/>
@@ -8496,6 +8606,7 @@
               </w:rPr>
               <w:t>Type</w:t>
             </w:r>
+            <w:proofErr w:type="spellEnd"/>
           </w:p>
         </w:tc>
         <w:tc>
@@ -8553,7 +8664,7 @@
           </w:tcPr>
           <w:p>
             <w:pPr>
-              <w:pStyle w:val="ListParagraph"/>
+              <w:pStyle w:val="Prrafodelista"/>
               <w:numPr>
                 <w:ilvl w:val="0"/>
                 <w:numId w:val="12"/>
@@ -8578,7 +8689,7 @@
           </w:p>
           <w:p>
             <w:pPr>
-              <w:pStyle w:val="ListParagraph"/>
+              <w:pStyle w:val="Prrafodelista"/>
               <w:numPr>
                 <w:ilvl w:val="1"/>
                 <w:numId w:val="20"/>
@@ -8603,7 +8714,7 @@
           </w:p>
           <w:p>
             <w:pPr>
-              <w:pStyle w:val="ListParagraph"/>
+              <w:pStyle w:val="Prrafodelista"/>
               <w:numPr>
                 <w:ilvl w:val="1"/>
                 <w:numId w:val="20"/>
@@ -8628,7 +8739,7 @@
           </w:p>
           <w:p>
             <w:pPr>
-              <w:pStyle w:val="ListParagraph"/>
+              <w:pStyle w:val="Prrafodelista"/>
               <w:numPr>
                 <w:ilvl w:val="0"/>
                 <w:numId w:val="12"/>
@@ -8781,7 +8892,7 @@
           </w:tcPr>
           <w:p>
             <w:pPr>
-              <w:pStyle w:val="ListParagraph"/>
+              <w:pStyle w:val="Prrafodelista"/>
               <w:numPr>
                 <w:ilvl w:val="0"/>
                 <w:numId w:val="12"/>
@@ -8806,7 +8917,7 @@
           </w:p>
           <w:p>
             <w:pPr>
-              <w:pStyle w:val="ListParagraph"/>
+              <w:pStyle w:val="Prrafodelista"/>
               <w:numPr>
                 <w:ilvl w:val="1"/>
                 <w:numId w:val="12"/>
@@ -8831,7 +8942,7 @@
           </w:p>
           <w:p>
             <w:pPr>
-              <w:pStyle w:val="ListParagraph"/>
+              <w:pStyle w:val="Prrafodelista"/>
               <w:numPr>
                 <w:ilvl w:val="1"/>
                 <w:numId w:val="12"/>
@@ -8856,7 +8967,7 @@
           </w:p>
           <w:p>
             <w:pPr>
-              <w:pStyle w:val="ListParagraph"/>
+              <w:pStyle w:val="Prrafodelista"/>
               <w:numPr>
                 <w:ilvl w:val="0"/>
                 <w:numId w:val="12"/>
@@ -10930,6 +11041,7 @@
                 <w14:ligatures w14:val="none"/>
               </w:rPr>
             </w:pPr>
+            <w:proofErr w:type="spellStart"/>
             <w:r>
               <w:rPr>
                 <w:rFonts w:ascii="Arial" w:eastAsia="Times New Roman" w:hAnsi="Arial" w:cs="Arial"/>
@@ -10939,6 +11051,7 @@
               </w:rPr>
               <w:t>IntCommunity</w:t>
             </w:r>
+            <w:proofErr w:type="spellEnd"/>
           </w:p>
         </w:tc>
         <w:tc>
@@ -10996,7 +11109,7 @@
           </w:tcPr>
           <w:p>
             <w:pPr>
-              <w:pStyle w:val="ListParagraph"/>
+              <w:pStyle w:val="Prrafodelista"/>
               <w:numPr>
                 <w:ilvl w:val="0"/>
                 <w:numId w:val="14"/>
@@ -11021,7 +11134,7 @@
           </w:p>
           <w:p>
             <w:pPr>
-              <w:pStyle w:val="ListParagraph"/>
+              <w:pStyle w:val="Prrafodelista"/>
               <w:numPr>
                 <w:ilvl w:val="0"/>
                 <w:numId w:val="14"/>
@@ -11101,6 +11214,7 @@
                 <w14:ligatures w14:val="none"/>
               </w:rPr>
             </w:pPr>
+            <w:proofErr w:type="spellStart"/>
             <w:r>
               <w:rPr>
                 <w:rFonts w:ascii="Arial" w:eastAsia="Times New Roman" w:hAnsi="Arial" w:cs="Arial"/>
@@ -11110,6 +11224,7 @@
               </w:rPr>
               <w:t>intProduct</w:t>
             </w:r>
+            <w:proofErr w:type="spellEnd"/>
           </w:p>
         </w:tc>
         <w:tc>
@@ -11167,7 +11282,7 @@
           </w:tcPr>
           <w:p>
             <w:pPr>
-              <w:pStyle w:val="ListParagraph"/>
+              <w:pStyle w:val="Prrafodelista"/>
               <w:numPr>
                 <w:ilvl w:val="0"/>
                 <w:numId w:val="14"/>
@@ -11192,7 +11307,7 @@
           </w:p>
           <w:p>
             <w:pPr>
-              <w:pStyle w:val="ListParagraph"/>
+              <w:pStyle w:val="Prrafodelista"/>
               <w:numPr>
                 <w:ilvl w:val="0"/>
                 <w:numId w:val="14"/>
@@ -11305,7 +11420,27 @@
                 <w:lang w:val="en-US" w:eastAsia="es-CO"/>
                 <w14:ligatures w14:val="none"/>
               </w:rPr>
-              <w:t xml:space="preserve"> from two separate menus represented by ints, the system will allow the product to be deleted. If there are no preregistered communities or products within a community two different no preregistered messages will appear. </w:t>
+              <w:t xml:space="preserve"> from two separate menus represented by </w:t>
+            </w:r>
+            <w:proofErr w:type="spellStart"/>
+            <w:r>
+              <w:rPr>
+                <w:rFonts w:ascii="Arial" w:eastAsia="Times New Roman" w:hAnsi="Arial" w:cs="Arial"/>
+                <w:kern w:val="0"/>
+                <w:lang w:val="en-US" w:eastAsia="es-CO"/>
+                <w14:ligatures w14:val="none"/>
+              </w:rPr>
+              <w:t>ints</w:t>
+            </w:r>
+            <w:proofErr w:type="spellEnd"/>
+            <w:r>
+              <w:rPr>
+                <w:rFonts w:ascii="Arial" w:eastAsia="Times New Roman" w:hAnsi="Arial" w:cs="Arial"/>
+                <w:kern w:val="0"/>
+                <w:lang w:val="en-US" w:eastAsia="es-CO"/>
+                <w14:ligatures w14:val="none"/>
+              </w:rPr>
+              <w:t xml:space="preserve">, the system will allow the product to be deleted. If there are no preregistered communities or products within a community two different no preregistered messages will appear. </w:t>
             </w:r>
             <w:r>
               <w:rPr>
@@ -13108,7 +13243,7 @@
           </w:tcPr>
           <w:p>
             <w:pPr>
-              <w:pStyle w:val="ListParagraph"/>
+              <w:pStyle w:val="Prrafodelista"/>
               <w:numPr>
                 <w:ilvl w:val="0"/>
                 <w:numId w:val="13"/>
@@ -13143,7 +13278,7 @@
           </w:p>
           <w:p>
             <w:pPr>
-              <w:pStyle w:val="ListParagraph"/>
+              <w:pStyle w:val="Prrafodelista"/>
               <w:numPr>
                 <w:ilvl w:val="0"/>
                 <w:numId w:val="13"/>
@@ -13305,7 +13440,7 @@
           </w:tcPr>
           <w:p>
             <w:pPr>
-              <w:pStyle w:val="ListParagraph"/>
+              <w:pStyle w:val="Prrafodelista"/>
               <w:numPr>
                 <w:ilvl w:val="0"/>
                 <w:numId w:val="13"/>
@@ -13383,6 +13518,7 @@
                 <w14:ligatures w14:val="none"/>
               </w:rPr>
             </w:pPr>
+            <w:proofErr w:type="spellStart"/>
             <w:r>
               <w:rPr>
                 <w:rFonts w:ascii="Arial" w:eastAsia="Times New Roman" w:hAnsi="Arial" w:cs="Arial"/>
@@ -13401,6 +13537,7 @@
               </w:rPr>
               <w:t>Type</w:t>
             </w:r>
+            <w:proofErr w:type="spellEnd"/>
           </w:p>
         </w:tc>
         <w:tc>
@@ -13458,7 +13595,7 @@
           </w:tcPr>
           <w:p>
             <w:pPr>
-              <w:pStyle w:val="ListParagraph"/>
+              <w:pStyle w:val="Prrafodelista"/>
               <w:numPr>
                 <w:ilvl w:val="0"/>
                 <w:numId w:val="13"/>
@@ -13501,7 +13638,7 @@
           </w:p>
           <w:p>
             <w:pPr>
-              <w:pStyle w:val="ListParagraph"/>
+              <w:pStyle w:val="Prrafodelista"/>
               <w:numPr>
                 <w:ilvl w:val="1"/>
                 <w:numId w:val="21"/>
@@ -13526,7 +13663,7 @@
           </w:p>
           <w:p>
             <w:pPr>
-              <w:pStyle w:val="ListParagraph"/>
+              <w:pStyle w:val="Prrafodelista"/>
               <w:numPr>
                 <w:ilvl w:val="1"/>
                 <w:numId w:val="21"/>
@@ -13551,7 +13688,7 @@
           </w:p>
           <w:p>
             <w:pPr>
-              <w:pStyle w:val="ListParagraph"/>
+              <w:pStyle w:val="Prrafodelista"/>
               <w:numPr>
                 <w:ilvl w:val="0"/>
                 <w:numId w:val="13"/>
@@ -13694,7 +13831,7 @@
           </w:tcPr>
           <w:p>
             <w:pPr>
-              <w:pStyle w:val="ListParagraph"/>
+              <w:pStyle w:val="Prrafodelista"/>
               <w:numPr>
                 <w:ilvl w:val="0"/>
                 <w:numId w:val="8"/>
@@ -13719,7 +13856,7 @@
           </w:p>
           <w:p>
             <w:pPr>
-              <w:pStyle w:val="ListParagraph"/>
+              <w:pStyle w:val="Prrafodelista"/>
               <w:numPr>
                 <w:ilvl w:val="0"/>
                 <w:numId w:val="8"/>
@@ -13863,7 +14000,7 @@
           </w:tcPr>
           <w:p>
             <w:pPr>
-              <w:pStyle w:val="ListParagraph"/>
+              <w:pStyle w:val="Prrafodelista"/>
               <w:numPr>
                 <w:ilvl w:val="0"/>
                 <w:numId w:val="13"/>
@@ -15602,16 +15739,36 @@
                 <w:lang w:val="en-US" w:eastAsia="es-CO"/>
                 <w14:ligatures w14:val="none"/>
               </w:rPr>
-              <w:t>as an int</w:t>
-            </w:r>
-            <w:r>
-              <w:rPr>
-                <w:rFonts w:ascii="Arial" w:eastAsia="Times New Roman" w:hAnsi="Arial" w:cs="Arial"/>
-                <w:kern w:val="0"/>
-                <w:lang w:val="en-US" w:eastAsia="es-CO"/>
-                <w14:ligatures w14:val="none"/>
-              </w:rPr>
-              <w:t xml:space="preserve">(Species name, type, photo, or local population count). </w:t>
+              <w:t xml:space="preserve">as an </w:t>
+            </w:r>
+            <w:proofErr w:type="gramStart"/>
+            <w:r>
+              <w:rPr>
+                <w:rFonts w:ascii="Arial" w:eastAsia="Times New Roman" w:hAnsi="Arial" w:cs="Arial"/>
+                <w:kern w:val="0"/>
+                <w:lang w:val="en-US" w:eastAsia="es-CO"/>
+                <w14:ligatures w14:val="none"/>
+              </w:rPr>
+              <w:t>int</w:t>
+            </w:r>
+            <w:r>
+              <w:rPr>
+                <w:rFonts w:ascii="Arial" w:eastAsia="Times New Roman" w:hAnsi="Arial" w:cs="Arial"/>
+                <w:kern w:val="0"/>
+                <w:lang w:val="en-US" w:eastAsia="es-CO"/>
+                <w14:ligatures w14:val="none"/>
+              </w:rPr>
+              <w:t>(</w:t>
+            </w:r>
+            <w:proofErr w:type="gramEnd"/>
+            <w:r>
+              <w:rPr>
+                <w:rFonts w:ascii="Arial" w:eastAsia="Times New Roman" w:hAnsi="Arial" w:cs="Arial"/>
+                <w:kern w:val="0"/>
+                <w:lang w:val="en-US" w:eastAsia="es-CO"/>
+                <w14:ligatures w14:val="none"/>
+              </w:rPr>
+              <w:t xml:space="preserve">Species name, type, photo, or local population count). </w:t>
             </w:r>
             <w:r>
               <w:rPr>
@@ -15856,6 +16013,7 @@
                 <w14:ligatures w14:val="none"/>
               </w:rPr>
             </w:pPr>
+            <w:proofErr w:type="spellStart"/>
             <w:r>
               <w:rPr>
                 <w:rFonts w:ascii="Arial" w:eastAsia="Times New Roman" w:hAnsi="Arial" w:cs="Arial"/>
@@ -15865,6 +16023,7 @@
               </w:rPr>
               <w:t>intPlace</w:t>
             </w:r>
+            <w:proofErr w:type="spellEnd"/>
           </w:p>
         </w:tc>
         <w:tc>
@@ -15922,7 +16081,7 @@
           </w:tcPr>
           <w:p>
             <w:pPr>
-              <w:pStyle w:val="ListParagraph"/>
+              <w:pStyle w:val="Prrafodelista"/>
               <w:numPr>
                 <w:ilvl w:val="0"/>
                 <w:numId w:val="14"/>
@@ -15974,7 +16133,7 @@
           </w:p>
           <w:p>
             <w:pPr>
-              <w:pStyle w:val="ListParagraph"/>
+              <w:pStyle w:val="Prrafodelista"/>
               <w:numPr>
                 <w:ilvl w:val="0"/>
                 <w:numId w:val="14"/>
@@ -16052,6 +16211,7 @@
                 <w14:ligatures w14:val="none"/>
               </w:rPr>
             </w:pPr>
+            <w:proofErr w:type="spellStart"/>
             <w:r>
               <w:rPr>
                 <w:rFonts w:ascii="Arial" w:eastAsia="Times New Roman" w:hAnsi="Arial" w:cs="Arial"/>
@@ -16061,6 +16221,7 @@
               </w:rPr>
               <w:t>intSpecies</w:t>
             </w:r>
+            <w:proofErr w:type="spellEnd"/>
           </w:p>
         </w:tc>
         <w:tc>
@@ -16118,7 +16279,7 @@
           </w:tcPr>
           <w:p>
             <w:pPr>
-              <w:pStyle w:val="ListParagraph"/>
+              <w:pStyle w:val="Prrafodelista"/>
               <w:numPr>
                 <w:ilvl w:val="0"/>
                 <w:numId w:val="14"/>
@@ -16189,7 +16350,7 @@
           </w:p>
           <w:p>
             <w:pPr>
-              <w:pStyle w:val="ListParagraph"/>
+              <w:pStyle w:val="Prrafodelista"/>
               <w:numPr>
                 <w:ilvl w:val="0"/>
                 <w:numId w:val="14"/>
@@ -16332,7 +16493,7 @@
           </w:tcPr>
           <w:p>
             <w:pPr>
-              <w:pStyle w:val="ListParagraph"/>
+              <w:pStyle w:val="Prrafodelista"/>
               <w:numPr>
                 <w:ilvl w:val="0"/>
                 <w:numId w:val="22"/>
@@ -16357,7 +16518,7 @@
           </w:p>
           <w:p>
             <w:pPr>
-              <w:pStyle w:val="ListParagraph"/>
+              <w:pStyle w:val="Prrafodelista"/>
               <w:numPr>
                 <w:ilvl w:val="1"/>
                 <w:numId w:val="22"/>
@@ -16382,7 +16543,7 @@
           </w:p>
           <w:p>
             <w:pPr>
-              <w:pStyle w:val="ListParagraph"/>
+              <w:pStyle w:val="Prrafodelista"/>
               <w:numPr>
                 <w:ilvl w:val="1"/>
                 <w:numId w:val="22"/>
@@ -16407,7 +16568,7 @@
           </w:p>
           <w:p>
             <w:pPr>
-              <w:pStyle w:val="ListParagraph"/>
+              <w:pStyle w:val="Prrafodelista"/>
               <w:numPr>
                 <w:ilvl w:val="1"/>
                 <w:numId w:val="22"/>
@@ -16432,7 +16593,7 @@
           </w:p>
           <w:p>
             <w:pPr>
-              <w:pStyle w:val="ListParagraph"/>
+              <w:pStyle w:val="Prrafodelista"/>
               <w:numPr>
                 <w:ilvl w:val="1"/>
                 <w:numId w:val="22"/>
@@ -16457,7 +16618,7 @@
           </w:p>
           <w:p>
             <w:pPr>
-              <w:pStyle w:val="ListParagraph"/>
+              <w:pStyle w:val="Prrafodelista"/>
               <w:numPr>
                 <w:ilvl w:val="0"/>
                 <w:numId w:val="22"/>
@@ -16600,7 +16761,7 @@
           </w:tcPr>
           <w:p>
             <w:pPr>
-              <w:pStyle w:val="ListParagraph"/>
+              <w:pStyle w:val="Prrafodelista"/>
               <w:numPr>
                 <w:ilvl w:val="0"/>
                 <w:numId w:val="14"/>
@@ -16714,6 +16875,7 @@
                 <w14:ligatures w14:val="none"/>
               </w:rPr>
             </w:pPr>
+            <w:proofErr w:type="spellStart"/>
             <w:r>
               <w:rPr>
                 <w:rFonts w:ascii="Arial" w:eastAsia="Times New Roman" w:hAnsi="Arial" w:cs="Arial"/>
@@ -16723,27 +16885,28 @@
               </w:rPr>
               <w:t>SpeciesType</w:t>
             </w:r>
-          </w:p>
-        </w:tc>
-        <w:tc>
-          <w:tcPr>
-            <w:tcW w:w="0" w:type="auto"/>
-            <w:tcBorders>
-              <w:top w:val="single" w:sz="8" w:space="0" w:color="000000"/>
-              <w:left w:val="single" w:sz="8" w:space="0" w:color="000000"/>
-              <w:bottom w:val="single" w:sz="8" w:space="0" w:color="000000"/>
-              <w:right w:val="single" w:sz="8" w:space="0" w:color="000000"/>
-            </w:tcBorders>
-            <w:tcMar>
-              <w:top w:w="100" w:type="dxa"/>
-              <w:left w:w="100" w:type="dxa"/>
-              <w:bottom w:w="100" w:type="dxa"/>
-              <w:right w:w="100" w:type="dxa"/>
-            </w:tcMar>
-          </w:tcPr>
-          <w:p>
-            <w:pPr>
-              <w:pStyle w:val="ListParagraph"/>
+            <w:proofErr w:type="spellEnd"/>
+          </w:p>
+        </w:tc>
+        <w:tc>
+          <w:tcPr>
+            <w:tcW w:w="0" w:type="auto"/>
+            <w:tcBorders>
+              <w:top w:val="single" w:sz="8" w:space="0" w:color="000000"/>
+              <w:left w:val="single" w:sz="8" w:space="0" w:color="000000"/>
+              <w:bottom w:val="single" w:sz="8" w:space="0" w:color="000000"/>
+              <w:right w:val="single" w:sz="8" w:space="0" w:color="000000"/>
+            </w:tcBorders>
+            <w:tcMar>
+              <w:top w:w="100" w:type="dxa"/>
+              <w:left w:w="100" w:type="dxa"/>
+              <w:bottom w:w="100" w:type="dxa"/>
+              <w:right w:w="100" w:type="dxa"/>
+            </w:tcMar>
+          </w:tcPr>
+          <w:p>
+            <w:pPr>
+              <w:pStyle w:val="Prrafodelista"/>
               <w:numPr>
                 <w:ilvl w:val="0"/>
                 <w:numId w:val="13"/>
@@ -16786,7 +16949,7 @@
           </w:p>
           <w:p>
             <w:pPr>
-              <w:pStyle w:val="ListParagraph"/>
+              <w:pStyle w:val="Prrafodelista"/>
               <w:numPr>
                 <w:ilvl w:val="1"/>
                 <w:numId w:val="23"/>
@@ -16811,7 +16974,7 @@
           </w:p>
           <w:p>
             <w:pPr>
-              <w:pStyle w:val="ListParagraph"/>
+              <w:pStyle w:val="Prrafodelista"/>
               <w:numPr>
                 <w:ilvl w:val="1"/>
                 <w:numId w:val="23"/>
@@ -16836,7 +16999,7 @@
           </w:p>
           <w:p>
             <w:pPr>
-              <w:pStyle w:val="ListParagraph"/>
+              <w:pStyle w:val="Prrafodelista"/>
               <w:numPr>
                 <w:ilvl w:val="0"/>
                 <w:numId w:val="13"/>
@@ -16979,7 +17142,7 @@
           </w:tcPr>
           <w:p>
             <w:pPr>
-              <w:pStyle w:val="ListParagraph"/>
+              <w:pStyle w:val="Prrafodelista"/>
               <w:numPr>
                 <w:ilvl w:val="0"/>
                 <w:numId w:val="8"/>
@@ -17004,7 +17167,7 @@
           </w:p>
           <w:p>
             <w:pPr>
-              <w:pStyle w:val="ListParagraph"/>
+              <w:pStyle w:val="Prrafodelista"/>
               <w:numPr>
                 <w:ilvl w:val="0"/>
                 <w:numId w:val="8"/>
@@ -17148,7 +17311,7 @@
           </w:tcPr>
           <w:p>
             <w:pPr>
-              <w:pStyle w:val="ListParagraph"/>
+              <w:pStyle w:val="Prrafodelista"/>
               <w:numPr>
                 <w:ilvl w:val="0"/>
                 <w:numId w:val="13"/>
@@ -19042,6 +19205,7 @@
                 <w14:ligatures w14:val="none"/>
               </w:rPr>
             </w:pPr>
+            <w:proofErr w:type="spellStart"/>
             <w:r>
               <w:rPr>
                 <w:rFonts w:ascii="Arial" w:eastAsia="Times New Roman" w:hAnsi="Arial" w:cs="Arial"/>
@@ -19051,6 +19215,7 @@
               </w:rPr>
               <w:t>intPlace</w:t>
             </w:r>
+            <w:proofErr w:type="spellEnd"/>
           </w:p>
         </w:tc>
         <w:tc>
@@ -19108,7 +19273,7 @@
           </w:tcPr>
           <w:p>
             <w:pPr>
-              <w:pStyle w:val="ListParagraph"/>
+              <w:pStyle w:val="Prrafodelista"/>
               <w:numPr>
                 <w:ilvl w:val="0"/>
                 <w:numId w:val="14"/>
@@ -19133,7 +19298,7 @@
           </w:p>
           <w:p>
             <w:pPr>
-              <w:pStyle w:val="ListParagraph"/>
+              <w:pStyle w:val="Prrafodelista"/>
               <w:numPr>
                 <w:ilvl w:val="0"/>
                 <w:numId w:val="14"/>
@@ -19310,7 +19475,27 @@
                 <w:lang w:val="en-US" w:eastAsia="es-CO"/>
                 <w14:ligatures w14:val="none"/>
               </w:rPr>
-              <w:t xml:space="preserve"> For the caregiving place and the species it has saved, it will only print the names.</w:t>
+              <w:t xml:space="preserve"> For the caregiving place and the </w:t>
+            </w:r>
+            <w:proofErr w:type="gramStart"/>
+            <w:r>
+              <w:rPr>
+                <w:rFonts w:ascii="Arial" w:eastAsia="Times New Roman" w:hAnsi="Arial" w:cs="Arial"/>
+                <w:kern w:val="0"/>
+                <w:lang w:val="en-US" w:eastAsia="es-CO"/>
+                <w14:ligatures w14:val="none"/>
+              </w:rPr>
+              <w:t>species</w:t>
+            </w:r>
+            <w:proofErr w:type="gramEnd"/>
+            <w:r>
+              <w:rPr>
+                <w:rFonts w:ascii="Arial" w:eastAsia="Times New Roman" w:hAnsi="Arial" w:cs="Arial"/>
+                <w:kern w:val="0"/>
+                <w:lang w:val="en-US" w:eastAsia="es-CO"/>
+                <w14:ligatures w14:val="none"/>
+              </w:rPr>
+              <w:t xml:space="preserve"> it has saved, it will only print the names.</w:t>
             </w:r>
             <w:r>
               <w:rPr>
@@ -19801,16 +19986,7 @@
                 <w:lang w:val="en-US" w:eastAsia="es-CO"/>
                 <w14:ligatures w14:val="none"/>
               </w:rPr>
-              <w:t xml:space="preserve">A message showing that there is no place registered already so there is </w:t>
-            </w:r>
-            <w:r>
-              <w:rPr>
-                <w:rFonts w:ascii="Arial" w:eastAsia="Times New Roman" w:hAnsi="Arial" w:cs="Arial"/>
-                <w:kern w:val="0"/>
-                <w:lang w:val="en-US" w:eastAsia="es-CO"/>
-                <w14:ligatures w14:val="none"/>
-              </w:rPr>
-              <w:t>nothing to extract the information from.</w:t>
+              <w:t>A message showing that there is no place registered already so there is nothing to extract the information from.</w:t>
             </w:r>
           </w:p>
         </w:tc>
@@ -20122,10 +20298,10 @@
         <w:tblLook w:val="04A0" w:firstRow="1" w:lastRow="0" w:firstColumn="1" w:lastColumn="0" w:noHBand="0" w:noVBand="1"/>
       </w:tblPr>
       <w:tblGrid>
-        <w:gridCol w:w="1744"/>
-        <w:gridCol w:w="1666"/>
-        <w:gridCol w:w="1460"/>
-        <w:gridCol w:w="3948"/>
+        <w:gridCol w:w="1757"/>
+        <w:gridCol w:w="2034"/>
+        <w:gridCol w:w="918"/>
+        <w:gridCol w:w="4109"/>
       </w:tblGrid>
       <w:tr>
         <w:trPr>
@@ -20345,43 +20521,97 @@
                 <w:lang w:val="en-US" w:eastAsia="es-CO"/>
                 <w14:ligatures w14:val="none"/>
               </w:rPr>
-              <w:t>For the user to retrieve all the information of all the communities in one department, first, he will need to provide the name of the department.</w:t>
-            </w:r>
-            <w:r>
-              <w:rPr>
-                <w:rFonts w:ascii="Arial" w:eastAsia="Times New Roman" w:hAnsi="Arial" w:cs="Arial"/>
-                <w:kern w:val="0"/>
-                <w:lang w:val="en-US" w:eastAsia="es-CO"/>
-                <w14:ligatures w14:val="none"/>
-              </w:rPr>
-              <w:t xml:space="preserve"> Second, the system will check that the department’s name provided does exist, showing a nonexistent department message in case the name doesn’t match any of the registered departments. </w:t>
-            </w:r>
-            <w:r>
-              <w:rPr>
-                <w:rFonts w:ascii="Arial" w:eastAsia="Times New Roman" w:hAnsi="Arial" w:cs="Arial"/>
-                <w:kern w:val="0"/>
-                <w:lang w:val="en-US" w:eastAsia="es-CO"/>
-                <w14:ligatures w14:val="none"/>
-              </w:rPr>
-              <w:t>After the system finds the information, it will print the data of every community</w:t>
-            </w:r>
-            <w:r>
-              <w:rPr>
-                <w:rFonts w:ascii="Arial" w:eastAsia="Times New Roman" w:hAnsi="Arial" w:cs="Arial"/>
-                <w:kern w:val="0"/>
-                <w:lang w:val="en-US" w:eastAsia="es-CO"/>
-                <w14:ligatures w14:val="none"/>
-              </w:rPr>
-              <w:t xml:space="preserve"> without duplicating the information of a community in case it takes care of more than one place</w:t>
-            </w:r>
-            <w:r>
-              <w:rPr>
-                <w:rFonts w:ascii="Arial" w:eastAsia="Times New Roman" w:hAnsi="Arial" w:cs="Arial"/>
-                <w:kern w:val="0"/>
-                <w:lang w:val="en-US" w:eastAsia="es-CO"/>
-                <w14:ligatures w14:val="none"/>
-              </w:rPr>
-              <w:t>. If the department was empty, it would be an “empty” message. Alternatively, if the information was not printed, then an error, incomplete information or invalid information will be printed.</w:t>
+              <w:t xml:space="preserve">First, the system will make sure that there is at least on registered place (if there isn’t any, an “at least one place” message will be printed. </w:t>
+            </w:r>
+            <w:r>
+              <w:rPr>
+                <w:rFonts w:ascii="Arial" w:eastAsia="Times New Roman" w:hAnsi="Arial" w:cs="Arial"/>
+                <w:kern w:val="0"/>
+                <w:lang w:val="en-US" w:eastAsia="es-CO"/>
+                <w14:ligatures w14:val="none"/>
+              </w:rPr>
+              <w:t>For the user to retrieve all the information of all the communities in one department, he will need to provide</w:t>
+            </w:r>
+            <w:r>
+              <w:rPr>
+                <w:rFonts w:ascii="Arial" w:eastAsia="Times New Roman" w:hAnsi="Arial" w:cs="Arial"/>
+                <w:kern w:val="0"/>
+                <w:lang w:val="en-US" w:eastAsia="es-CO"/>
+                <w14:ligatures w14:val="none"/>
+              </w:rPr>
+              <w:t xml:space="preserve"> an int that is selected from the list of departments that is printed</w:t>
+            </w:r>
+            <w:r>
+              <w:rPr>
+                <w:rFonts w:ascii="Arial" w:eastAsia="Times New Roman" w:hAnsi="Arial" w:cs="Arial"/>
+                <w:kern w:val="0"/>
+                <w:lang w:val="en-US" w:eastAsia="es-CO"/>
+                <w14:ligatures w14:val="none"/>
+              </w:rPr>
+              <w:t>.</w:t>
+            </w:r>
+            <w:r>
+              <w:rPr>
+                <w:rFonts w:ascii="Arial" w:eastAsia="Times New Roman" w:hAnsi="Arial" w:cs="Arial"/>
+                <w:kern w:val="0"/>
+                <w:lang w:val="en-US" w:eastAsia="es-CO"/>
+                <w14:ligatures w14:val="none"/>
+              </w:rPr>
+              <w:t xml:space="preserve"> If there are no communities inside that place, a “no registered community in the department” message will be printed</w:t>
+            </w:r>
+            <w:r>
+              <w:rPr>
+                <w:rFonts w:ascii="Arial" w:eastAsia="Times New Roman" w:hAnsi="Arial" w:cs="Arial"/>
+                <w:kern w:val="0"/>
+                <w:lang w:val="en-US" w:eastAsia="es-CO"/>
+                <w14:ligatures w14:val="none"/>
+              </w:rPr>
+              <w:t xml:space="preserve">. </w:t>
+            </w:r>
+            <w:r>
+              <w:rPr>
+                <w:rFonts w:ascii="Arial" w:eastAsia="Times New Roman" w:hAnsi="Arial" w:cs="Arial"/>
+                <w:kern w:val="0"/>
+                <w:lang w:val="en-US" w:eastAsia="es-CO"/>
+                <w14:ligatures w14:val="none"/>
+              </w:rPr>
+              <w:t>If there is at least one community, then it will print the name of the communities that there are inside that department (</w:t>
+            </w:r>
+            <w:r>
+              <w:rPr>
+                <w:rFonts w:ascii="Arial" w:eastAsia="Times New Roman" w:hAnsi="Arial" w:cs="Arial"/>
+                <w:kern w:val="0"/>
+                <w:lang w:val="en-US" w:eastAsia="es-CO"/>
+                <w14:ligatures w14:val="none"/>
+              </w:rPr>
+              <w:t>without</w:t>
+            </w:r>
+            <w:r>
+              <w:rPr>
+                <w:rFonts w:ascii="Arial" w:eastAsia="Times New Roman" w:hAnsi="Arial" w:cs="Arial"/>
+                <w:kern w:val="0"/>
+                <w:lang w:val="en-US" w:eastAsia="es-CO"/>
+                <w14:ligatures w14:val="none"/>
+              </w:rPr>
+              <w:t xml:space="preserve"> repeating their names). The user then must enter the int from the list of communities</w:t>
+            </w:r>
+            <w:r>
+              <w:rPr>
+                <w:rFonts w:ascii="Arial" w:eastAsia="Times New Roman" w:hAnsi="Arial" w:cs="Arial"/>
+                <w:kern w:val="0"/>
+                <w:lang w:val="en-US" w:eastAsia="es-CO"/>
+                <w14:ligatures w14:val="none"/>
+              </w:rPr>
+              <w:t xml:space="preserve"> to return all the information from that community. </w:t>
+            </w:r>
+            <w:r>
+              <w:rPr>
+                <w:rFonts w:ascii="Arial" w:eastAsia="Times New Roman" w:hAnsi="Arial" w:cs="Arial"/>
+                <w:kern w:val="0"/>
+                <w:lang w:val="en-US" w:eastAsia="es-CO"/>
+                <w14:ligatures w14:val="none"/>
+              </w:rPr>
+              <w:t>Alternatively, if the information was not printed, then an error, incomplete information or invalid information will be printed.</w:t>
             </w:r>
           </w:p>
         </w:tc>
@@ -20623,76 +20853,78 @@
                 <w14:ligatures w14:val="none"/>
               </w:rPr>
             </w:pPr>
-            <w:r>
-              <w:rPr>
-                <w:rFonts w:ascii="Arial" w:eastAsia="Times New Roman" w:hAnsi="Arial" w:cs="Arial"/>
-                <w:kern w:val="0"/>
-                <w:lang w:val="en-US" w:eastAsia="es-CO"/>
-                <w14:ligatures w14:val="none"/>
-              </w:rPr>
-              <w:t>Department name</w:t>
-            </w:r>
-          </w:p>
-        </w:tc>
-        <w:tc>
-          <w:tcPr>
-            <w:tcW w:w="0" w:type="auto"/>
-            <w:tcBorders>
-              <w:top w:val="single" w:sz="8" w:space="0" w:color="000000"/>
-              <w:left w:val="single" w:sz="8" w:space="0" w:color="000000"/>
-              <w:bottom w:val="single" w:sz="8" w:space="0" w:color="000000"/>
-              <w:right w:val="single" w:sz="8" w:space="0" w:color="000000"/>
-            </w:tcBorders>
-            <w:tcMar>
-              <w:top w:w="100" w:type="dxa"/>
-              <w:left w:w="100" w:type="dxa"/>
-              <w:bottom w:w="100" w:type="dxa"/>
-              <w:right w:w="100" w:type="dxa"/>
-            </w:tcMar>
-          </w:tcPr>
-          <w:p>
-            <w:pPr>
-              <w:spacing w:after="0" w:line="240" w:lineRule="auto"/>
-              <w:rPr>
-                <w:rFonts w:ascii="Arial" w:eastAsia="Times New Roman" w:hAnsi="Arial" w:cs="Arial"/>
-                <w:kern w:val="0"/>
-                <w:lang w:val="en-US" w:eastAsia="es-CO"/>
-                <w14:ligatures w14:val="none"/>
-              </w:rPr>
-            </w:pPr>
-            <w:r>
-              <w:rPr>
-                <w:rFonts w:ascii="Arial" w:eastAsia="Times New Roman" w:hAnsi="Arial" w:cs="Arial"/>
-                <w:kern w:val="0"/>
-                <w:lang w:val="en-US" w:eastAsia="es-CO"/>
-                <w14:ligatures w14:val="none"/>
-              </w:rPr>
-              <w:t>Department</w:t>
-            </w:r>
-          </w:p>
-        </w:tc>
-        <w:tc>
-          <w:tcPr>
-            <w:tcW w:w="0" w:type="auto"/>
-            <w:tcBorders>
-              <w:top w:val="single" w:sz="8" w:space="0" w:color="000000"/>
-              <w:left w:val="single" w:sz="8" w:space="0" w:color="000000"/>
-              <w:bottom w:val="single" w:sz="8" w:space="0" w:color="000000"/>
-              <w:right w:val="single" w:sz="8" w:space="0" w:color="000000"/>
-            </w:tcBorders>
-            <w:tcMar>
-              <w:top w:w="100" w:type="dxa"/>
-              <w:left w:w="100" w:type="dxa"/>
-              <w:bottom w:w="100" w:type="dxa"/>
-              <w:right w:w="100" w:type="dxa"/>
-            </w:tcMar>
-          </w:tcPr>
-          <w:p>
-            <w:pPr>
-              <w:pStyle w:val="ListParagraph"/>
+            <w:proofErr w:type="spellStart"/>
+            <w:r>
+              <w:rPr>
+                <w:rFonts w:ascii="Arial" w:eastAsia="Times New Roman" w:hAnsi="Arial" w:cs="Arial"/>
+                <w:kern w:val="0"/>
+                <w:lang w:val="en-US" w:eastAsia="es-CO"/>
+                <w14:ligatures w14:val="none"/>
+              </w:rPr>
+              <w:t>IntDepartment</w:t>
+            </w:r>
+            <w:proofErr w:type="spellEnd"/>
+          </w:p>
+        </w:tc>
+        <w:tc>
+          <w:tcPr>
+            <w:tcW w:w="0" w:type="auto"/>
+            <w:tcBorders>
+              <w:top w:val="single" w:sz="8" w:space="0" w:color="000000"/>
+              <w:left w:val="single" w:sz="8" w:space="0" w:color="000000"/>
+              <w:bottom w:val="single" w:sz="8" w:space="0" w:color="000000"/>
+              <w:right w:val="single" w:sz="8" w:space="0" w:color="000000"/>
+            </w:tcBorders>
+            <w:tcMar>
+              <w:top w:w="100" w:type="dxa"/>
+              <w:left w:w="100" w:type="dxa"/>
+              <w:bottom w:w="100" w:type="dxa"/>
+              <w:right w:w="100" w:type="dxa"/>
+            </w:tcMar>
+          </w:tcPr>
+          <w:p>
+            <w:pPr>
+              <w:spacing w:after="0" w:line="240" w:lineRule="auto"/>
+              <w:rPr>
+                <w:rFonts w:ascii="Arial" w:eastAsia="Times New Roman" w:hAnsi="Arial" w:cs="Arial"/>
+                <w:kern w:val="0"/>
+                <w:lang w:val="en-US" w:eastAsia="es-CO"/>
+                <w14:ligatures w14:val="none"/>
+              </w:rPr>
+            </w:pPr>
+            <w:r>
+              <w:rPr>
+                <w:rFonts w:ascii="Arial" w:eastAsia="Times New Roman" w:hAnsi="Arial" w:cs="Arial"/>
+                <w:kern w:val="0"/>
+                <w:lang w:val="en-US" w:eastAsia="es-CO"/>
+                <w14:ligatures w14:val="none"/>
+              </w:rPr>
+              <w:t>int</w:t>
+            </w:r>
+          </w:p>
+        </w:tc>
+        <w:tc>
+          <w:tcPr>
+            <w:tcW w:w="0" w:type="auto"/>
+            <w:tcBorders>
+              <w:top w:val="single" w:sz="8" w:space="0" w:color="000000"/>
+              <w:left w:val="single" w:sz="8" w:space="0" w:color="000000"/>
+              <w:bottom w:val="single" w:sz="8" w:space="0" w:color="000000"/>
+              <w:right w:val="single" w:sz="8" w:space="0" w:color="000000"/>
+            </w:tcBorders>
+            <w:tcMar>
+              <w:top w:w="100" w:type="dxa"/>
+              <w:left w:w="100" w:type="dxa"/>
+              <w:bottom w:w="100" w:type="dxa"/>
+              <w:right w:w="100" w:type="dxa"/>
+            </w:tcMar>
+          </w:tcPr>
+          <w:p>
+            <w:pPr>
+              <w:pStyle w:val="Prrafodelista"/>
               <w:numPr>
                 <w:ilvl w:val="0"/>
-                <w:numId w:val="14"/>
+                <w:numId w:val="8"/>
               </w:numPr>
               <w:spacing w:after="0" w:line="240" w:lineRule="auto"/>
               <w:rPr>
@@ -20709,15 +20941,15 @@
                 <w:lang w:val="en-US" w:eastAsia="es-CO"/>
                 <w14:ligatures w14:val="none"/>
               </w:rPr>
-              <w:t>Must select one of the following options:</w:t>
-            </w:r>
-          </w:p>
-          <w:p>
-            <w:pPr>
-              <w:pStyle w:val="ListParagraph"/>
+              <w:t>Must be one of the following options:</w:t>
+            </w:r>
+          </w:p>
+          <w:p>
+            <w:pPr>
+              <w:pStyle w:val="Prrafodelista"/>
               <w:numPr>
-                <w:ilvl w:val="1"/>
-                <w:numId w:val="14"/>
+                <w:ilvl w:val="0"/>
+                <w:numId w:val="24"/>
               </w:numPr>
               <w:spacing w:after="0" w:line="240" w:lineRule="auto"/>
               <w:rPr>
@@ -20739,10 +20971,10 @@
           </w:p>
           <w:p>
             <w:pPr>
-              <w:pStyle w:val="ListParagraph"/>
+              <w:pStyle w:val="Prrafodelista"/>
               <w:numPr>
-                <w:ilvl w:val="1"/>
-                <w:numId w:val="14"/>
+                <w:ilvl w:val="0"/>
+                <w:numId w:val="24"/>
               </w:numPr>
               <w:spacing w:after="0" w:line="240" w:lineRule="auto"/>
               <w:rPr>
@@ -20759,16 +20991,15 @@
                 <w:lang w:val="en-US" w:eastAsia="es-CO"/>
                 <w14:ligatures w14:val="none"/>
               </w:rPr>
-              <w:lastRenderedPageBreak/>
               <w:t>Valle</w:t>
             </w:r>
           </w:p>
           <w:p>
             <w:pPr>
-              <w:pStyle w:val="ListParagraph"/>
+              <w:pStyle w:val="Prrafodelista"/>
               <w:numPr>
-                <w:ilvl w:val="1"/>
-                <w:numId w:val="14"/>
+                <w:ilvl w:val="0"/>
+                <w:numId w:val="24"/>
               </w:numPr>
               <w:spacing w:after="0" w:line="240" w:lineRule="auto"/>
               <w:rPr>
@@ -20790,10 +21021,10 @@
           </w:p>
           <w:p>
             <w:pPr>
-              <w:pStyle w:val="ListParagraph"/>
+              <w:pStyle w:val="Prrafodelista"/>
               <w:numPr>
-                <w:ilvl w:val="1"/>
-                <w:numId w:val="14"/>
+                <w:ilvl w:val="0"/>
+                <w:numId w:val="24"/>
               </w:numPr>
               <w:spacing w:after="0" w:line="240" w:lineRule="auto"/>
               <w:rPr>
@@ -20815,7 +21046,7 @@
           </w:p>
           <w:p>
             <w:pPr>
-              <w:pStyle w:val="ListParagraph"/>
+              <w:pStyle w:val="Prrafodelista"/>
               <w:numPr>
                 <w:ilvl w:val="0"/>
                 <w:numId w:val="14"/>
@@ -20853,119 +21084,160 @@
               <w:bottom w:val="single" w:sz="8" w:space="0" w:color="000000"/>
               <w:right w:val="single" w:sz="8" w:space="0" w:color="000000"/>
             </w:tcBorders>
-            <w:tcMar>
-              <w:top w:w="100" w:type="dxa"/>
-              <w:left w:w="100" w:type="dxa"/>
-              <w:bottom w:w="100" w:type="dxa"/>
-              <w:right w:w="100" w:type="dxa"/>
-            </w:tcMar>
-            <w:hideMark/>
-          </w:tcPr>
-          <w:p>
-            <w:pPr>
-              <w:spacing w:after="0" w:line="240" w:lineRule="auto"/>
-              <w:rPr>
-                <w:rFonts w:ascii="Arial" w:eastAsia="Times New Roman" w:hAnsi="Arial" w:cs="Arial"/>
-                <w:kern w:val="0"/>
-                <w:lang w:val="en-US" w:eastAsia="es-CO"/>
-                <w14:ligatures w14:val="none"/>
-              </w:rPr>
-            </w:pPr>
-            <w:r>
-              <w:rPr>
-                <w:rFonts w:ascii="Arial" w:eastAsia="Times New Roman" w:hAnsi="Arial" w:cs="Arial"/>
-                <w:b/>
-                <w:bCs/>
-                <w:color w:val="000000"/>
-                <w:kern w:val="0"/>
-                <w:lang w:val="en-US" w:eastAsia="es-CO"/>
-                <w14:ligatures w14:val="none"/>
-              </w:rPr>
-              <w:lastRenderedPageBreak/>
-              <w:t>Results or postcondition</w:t>
-            </w:r>
-          </w:p>
-        </w:tc>
-        <w:tc>
-          <w:tcPr>
-            <w:tcW w:w="0" w:type="auto"/>
-            <w:gridSpan w:val="3"/>
-            <w:tcBorders>
-              <w:top w:val="single" w:sz="8" w:space="0" w:color="000000"/>
-              <w:left w:val="single" w:sz="8" w:space="0" w:color="000000"/>
-              <w:bottom w:val="single" w:sz="8" w:space="0" w:color="000000"/>
-              <w:right w:val="single" w:sz="8" w:space="0" w:color="000000"/>
-            </w:tcBorders>
-            <w:tcMar>
-              <w:top w:w="100" w:type="dxa"/>
-              <w:left w:w="100" w:type="dxa"/>
-              <w:bottom w:w="100" w:type="dxa"/>
-              <w:right w:w="100" w:type="dxa"/>
-            </w:tcMar>
-          </w:tcPr>
-          <w:p>
-            <w:pPr>
-              <w:spacing w:after="0" w:line="240" w:lineRule="auto"/>
-              <w:rPr>
-                <w:rFonts w:ascii="Arial" w:eastAsia="Times New Roman" w:hAnsi="Arial" w:cs="Arial"/>
-                <w:kern w:val="0"/>
-                <w:lang w:val="en-US" w:eastAsia="es-CO"/>
-                <w14:ligatures w14:val="none"/>
-              </w:rPr>
-            </w:pPr>
-            <w:r>
-              <w:rPr>
-                <w:rFonts w:ascii="Arial" w:eastAsia="Times New Roman" w:hAnsi="Arial" w:cs="Arial"/>
-                <w:kern w:val="0"/>
-                <w:lang w:val="en-US" w:eastAsia="es-CO"/>
-                <w14:ligatures w14:val="none"/>
-              </w:rPr>
-              <w:t xml:space="preserve">The system will print out all the information (grouped by community) </w:t>
-            </w:r>
-            <w:r>
-              <w:rPr>
-                <w:rFonts w:ascii="Arial" w:eastAsia="Times New Roman" w:hAnsi="Arial" w:cs="Arial"/>
-                <w:kern w:val="0"/>
-                <w:lang w:val="en-US" w:eastAsia="es-CO"/>
-                <w14:ligatures w14:val="none"/>
-              </w:rPr>
-              <w:t xml:space="preserve">about all the communities that are inside the selected </w:t>
-            </w:r>
-            <w:r>
-              <w:rPr>
-                <w:rFonts w:ascii="Arial" w:eastAsia="Times New Roman" w:hAnsi="Arial" w:cs="Arial"/>
-                <w:kern w:val="0"/>
-                <w:lang w:val="en-US" w:eastAsia="es-CO"/>
-                <w14:ligatures w14:val="none"/>
-              </w:rPr>
-              <w:t>department</w:t>
-            </w:r>
-            <w:r>
-              <w:rPr>
-                <w:rFonts w:ascii="Arial" w:eastAsia="Times New Roman" w:hAnsi="Arial" w:cs="Arial"/>
-                <w:kern w:val="0"/>
-                <w:lang w:val="en-US" w:eastAsia="es-CO"/>
-                <w14:ligatures w14:val="none"/>
-              </w:rPr>
-              <w:t xml:space="preserve">. </w:t>
-            </w:r>
-            <w:r>
-              <w:rPr>
-                <w:rFonts w:ascii="Arial" w:eastAsia="Times New Roman" w:hAnsi="Arial" w:cs="Arial"/>
-                <w:kern w:val="0"/>
-                <w:lang w:val="en-US" w:eastAsia="es-CO"/>
-                <w14:ligatures w14:val="none"/>
-              </w:rPr>
-              <w:t xml:space="preserve">If there entered name of the department doesn’t exist a nonexistent department message will appear. If the community does exist, it will gather all the information of every community and display it (without showing any duplicates). On the other hand, if the selected department doesn’t have any community inside, then an empty error message will pop up. </w:t>
-            </w:r>
-            <w:r>
-              <w:rPr>
-                <w:rFonts w:ascii="Arial" w:eastAsia="Times New Roman" w:hAnsi="Arial" w:cs="Arial"/>
-                <w:kern w:val="0"/>
-                <w:lang w:val="en-US" w:eastAsia="es-CO"/>
-                <w14:ligatures w14:val="none"/>
-              </w:rPr>
-              <w:t>If the information can’t be printed, it will show a message of error, incomplete information, or invalid information depending on the cause of the error.</w:t>
+            <w:vAlign w:val="center"/>
+          </w:tcPr>
+          <w:p>
+            <w:pPr>
+              <w:spacing w:after="0" w:line="240" w:lineRule="auto"/>
+              <w:rPr>
+                <w:rFonts w:ascii="Arial" w:eastAsia="Times New Roman" w:hAnsi="Arial" w:cs="Arial"/>
+                <w:kern w:val="0"/>
+                <w:lang w:val="en-US" w:eastAsia="es-CO"/>
+                <w14:ligatures w14:val="none"/>
+              </w:rPr>
+            </w:pPr>
+          </w:p>
+        </w:tc>
+        <w:tc>
+          <w:tcPr>
+            <w:tcW w:w="0" w:type="auto"/>
+            <w:tcBorders>
+              <w:top w:val="single" w:sz="8" w:space="0" w:color="000000"/>
+              <w:left w:val="single" w:sz="8" w:space="0" w:color="000000"/>
+              <w:bottom w:val="single" w:sz="8" w:space="0" w:color="000000"/>
+              <w:right w:val="single" w:sz="8" w:space="0" w:color="000000"/>
+            </w:tcBorders>
+            <w:tcMar>
+              <w:top w:w="100" w:type="dxa"/>
+              <w:left w:w="100" w:type="dxa"/>
+              <w:bottom w:w="100" w:type="dxa"/>
+              <w:right w:w="100" w:type="dxa"/>
+            </w:tcMar>
+          </w:tcPr>
+          <w:p>
+            <w:pPr>
+              <w:spacing w:after="0" w:line="240" w:lineRule="auto"/>
+              <w:rPr>
+                <w:rFonts w:ascii="Arial" w:eastAsia="Times New Roman" w:hAnsi="Arial" w:cs="Arial"/>
+                <w:kern w:val="0"/>
+                <w:lang w:val="en-US" w:eastAsia="es-CO"/>
+                <w14:ligatures w14:val="none"/>
+              </w:rPr>
+            </w:pPr>
+            <w:proofErr w:type="spellStart"/>
+            <w:r>
+              <w:rPr>
+                <w:rFonts w:ascii="Arial" w:eastAsia="Times New Roman" w:hAnsi="Arial" w:cs="Arial"/>
+                <w:kern w:val="0"/>
+                <w:lang w:val="en-US" w:eastAsia="es-CO"/>
+                <w14:ligatures w14:val="none"/>
+              </w:rPr>
+              <w:t>IntCommunity</w:t>
+            </w:r>
+            <w:proofErr w:type="spellEnd"/>
+          </w:p>
+        </w:tc>
+        <w:tc>
+          <w:tcPr>
+            <w:tcW w:w="0" w:type="auto"/>
+            <w:tcBorders>
+              <w:top w:val="single" w:sz="8" w:space="0" w:color="000000"/>
+              <w:left w:val="single" w:sz="8" w:space="0" w:color="000000"/>
+              <w:bottom w:val="single" w:sz="8" w:space="0" w:color="000000"/>
+              <w:right w:val="single" w:sz="8" w:space="0" w:color="000000"/>
+            </w:tcBorders>
+            <w:tcMar>
+              <w:top w:w="100" w:type="dxa"/>
+              <w:left w:w="100" w:type="dxa"/>
+              <w:bottom w:w="100" w:type="dxa"/>
+              <w:right w:w="100" w:type="dxa"/>
+            </w:tcMar>
+          </w:tcPr>
+          <w:p>
+            <w:pPr>
+              <w:spacing w:after="0" w:line="240" w:lineRule="auto"/>
+              <w:rPr>
+                <w:rFonts w:ascii="Arial" w:eastAsia="Times New Roman" w:hAnsi="Arial" w:cs="Arial"/>
+                <w:kern w:val="0"/>
+                <w:lang w:val="en-US" w:eastAsia="es-CO"/>
+                <w14:ligatures w14:val="none"/>
+              </w:rPr>
+            </w:pPr>
+            <w:r>
+              <w:rPr>
+                <w:rFonts w:ascii="Arial" w:eastAsia="Times New Roman" w:hAnsi="Arial" w:cs="Arial"/>
+                <w:kern w:val="0"/>
+                <w:lang w:val="en-US" w:eastAsia="es-CO"/>
+                <w14:ligatures w14:val="none"/>
+              </w:rPr>
+              <w:t>int</w:t>
+            </w:r>
+          </w:p>
+        </w:tc>
+        <w:tc>
+          <w:tcPr>
+            <w:tcW w:w="0" w:type="auto"/>
+            <w:tcBorders>
+              <w:top w:val="single" w:sz="8" w:space="0" w:color="000000"/>
+              <w:left w:val="single" w:sz="8" w:space="0" w:color="000000"/>
+              <w:bottom w:val="single" w:sz="8" w:space="0" w:color="000000"/>
+              <w:right w:val="single" w:sz="8" w:space="0" w:color="000000"/>
+            </w:tcBorders>
+            <w:tcMar>
+              <w:top w:w="100" w:type="dxa"/>
+              <w:left w:w="100" w:type="dxa"/>
+              <w:bottom w:w="100" w:type="dxa"/>
+              <w:right w:w="100" w:type="dxa"/>
+            </w:tcMar>
+          </w:tcPr>
+          <w:p>
+            <w:pPr>
+              <w:pStyle w:val="Prrafodelista"/>
+              <w:numPr>
+                <w:ilvl w:val="0"/>
+                <w:numId w:val="8"/>
+              </w:numPr>
+              <w:spacing w:after="0" w:line="240" w:lineRule="auto"/>
+              <w:rPr>
+                <w:rFonts w:ascii="Arial" w:eastAsia="Times New Roman" w:hAnsi="Arial" w:cs="Arial"/>
+                <w:kern w:val="0"/>
+                <w:lang w:val="en-US" w:eastAsia="es-CO"/>
+                <w14:ligatures w14:val="none"/>
+              </w:rPr>
+            </w:pPr>
+            <w:r>
+              <w:rPr>
+                <w:rFonts w:ascii="Arial" w:eastAsia="Times New Roman" w:hAnsi="Arial" w:cs="Arial"/>
+                <w:kern w:val="0"/>
+                <w:lang w:val="en-US" w:eastAsia="es-CO"/>
+                <w14:ligatures w14:val="none"/>
+              </w:rPr>
+              <w:t>Must select one of the numbers that represents one of the community names from the list of printed communities.</w:t>
+            </w:r>
+          </w:p>
+          <w:p>
+            <w:pPr>
+              <w:pStyle w:val="Prrafodelista"/>
+              <w:numPr>
+                <w:ilvl w:val="0"/>
+                <w:numId w:val="8"/>
+              </w:numPr>
+              <w:spacing w:after="0" w:line="240" w:lineRule="auto"/>
+              <w:rPr>
+                <w:rFonts w:ascii="Arial" w:eastAsia="Times New Roman" w:hAnsi="Arial" w:cs="Arial"/>
+                <w:kern w:val="0"/>
+                <w:lang w:val="en-US" w:eastAsia="es-CO"/>
+                <w14:ligatures w14:val="none"/>
+              </w:rPr>
+            </w:pPr>
+            <w:r>
+              <w:rPr>
+                <w:rFonts w:ascii="Arial" w:eastAsia="Times New Roman" w:hAnsi="Arial" w:cs="Arial"/>
+                <w:kern w:val="0"/>
+                <w:lang w:val="en-US" w:eastAsia="es-CO"/>
+                <w14:ligatures w14:val="none"/>
+              </w:rPr>
+              <w:t>Mandatory</w:t>
             </w:r>
           </w:p>
         </w:tc>
@@ -20977,10 +21249,10 @@
         <w:tc>
           <w:tcPr>
             <w:tcW w:w="0" w:type="auto"/>
-            <w:vMerge w:val="restart"/>
-            <w:tcBorders>
-              <w:top w:val="single" w:sz="8" w:space="0" w:color="000000"/>
-              <w:left w:val="single" w:sz="8" w:space="0" w:color="000000"/>
+            <w:tcBorders>
+              <w:top w:val="single" w:sz="8" w:space="0" w:color="000000"/>
+              <w:left w:val="single" w:sz="8" w:space="0" w:color="000000"/>
+              <w:bottom w:val="single" w:sz="8" w:space="0" w:color="000000"/>
               <w:right w:val="single" w:sz="8" w:space="0" w:color="000000"/>
             </w:tcBorders>
             <w:tcMar>
@@ -21011,130 +21283,45 @@
                 <w:lang w:val="en-US" w:eastAsia="es-CO"/>
                 <w14:ligatures w14:val="none"/>
               </w:rPr>
-              <w:t>Outputs</w:t>
-            </w:r>
-          </w:p>
-        </w:tc>
-        <w:tc>
-          <w:tcPr>
-            <w:tcW w:w="0" w:type="auto"/>
-            <w:tcBorders>
-              <w:top w:val="single" w:sz="8" w:space="0" w:color="000000"/>
-              <w:left w:val="single" w:sz="8" w:space="0" w:color="000000"/>
-              <w:bottom w:val="single" w:sz="8" w:space="0" w:color="000000"/>
-              <w:right w:val="single" w:sz="8" w:space="0" w:color="000000"/>
-            </w:tcBorders>
-            <w:tcMar>
-              <w:top w:w="100" w:type="dxa"/>
-              <w:left w:w="100" w:type="dxa"/>
-              <w:bottom w:w="100" w:type="dxa"/>
-              <w:right w:w="100" w:type="dxa"/>
-            </w:tcMar>
-            <w:hideMark/>
-          </w:tcPr>
-          <w:p>
-            <w:pPr>
-              <w:spacing w:after="0" w:line="240" w:lineRule="auto"/>
-              <w:rPr>
-                <w:rFonts w:ascii="Arial" w:eastAsia="Times New Roman" w:hAnsi="Arial" w:cs="Arial"/>
-                <w:kern w:val="0"/>
-                <w:lang w:val="en-US" w:eastAsia="es-CO"/>
-                <w14:ligatures w14:val="none"/>
-              </w:rPr>
-            </w:pPr>
-            <w:r>
-              <w:rPr>
-                <w:rFonts w:ascii="Arial" w:eastAsia="Times New Roman" w:hAnsi="Arial" w:cs="Arial"/>
-                <w:b/>
-                <w:bCs/>
-                <w:color w:val="000000"/>
-                <w:kern w:val="0"/>
-                <w:lang w:val="en-US" w:eastAsia="es-CO"/>
-                <w14:ligatures w14:val="none"/>
-              </w:rPr>
-              <w:t>Output Name</w:t>
-            </w:r>
-          </w:p>
-        </w:tc>
-        <w:tc>
-          <w:tcPr>
-            <w:tcW w:w="0" w:type="auto"/>
-            <w:tcBorders>
-              <w:top w:val="single" w:sz="8" w:space="0" w:color="000000"/>
-              <w:left w:val="single" w:sz="8" w:space="0" w:color="000000"/>
-              <w:bottom w:val="single" w:sz="8" w:space="0" w:color="000000"/>
-              <w:right w:val="single" w:sz="8" w:space="0" w:color="000000"/>
-            </w:tcBorders>
-            <w:tcMar>
-              <w:top w:w="100" w:type="dxa"/>
-              <w:left w:w="100" w:type="dxa"/>
-              <w:bottom w:w="100" w:type="dxa"/>
-              <w:right w:w="100" w:type="dxa"/>
-            </w:tcMar>
-            <w:hideMark/>
-          </w:tcPr>
-          <w:p>
-            <w:pPr>
-              <w:spacing w:after="0" w:line="240" w:lineRule="auto"/>
-              <w:rPr>
-                <w:rFonts w:ascii="Arial" w:eastAsia="Times New Roman" w:hAnsi="Arial" w:cs="Arial"/>
-                <w:kern w:val="0"/>
-                <w:lang w:val="en-US" w:eastAsia="es-CO"/>
-                <w14:ligatures w14:val="none"/>
-              </w:rPr>
-            </w:pPr>
-            <w:r>
-              <w:rPr>
-                <w:rFonts w:ascii="Arial" w:eastAsia="Times New Roman" w:hAnsi="Arial" w:cs="Arial"/>
-                <w:b/>
-                <w:bCs/>
-                <w:color w:val="000000"/>
-                <w:kern w:val="0"/>
-                <w:lang w:val="en-US" w:eastAsia="es-CO"/>
-                <w14:ligatures w14:val="none"/>
-              </w:rPr>
-              <w:t>Data type</w:t>
-            </w:r>
-          </w:p>
-        </w:tc>
-        <w:tc>
-          <w:tcPr>
-            <w:tcW w:w="0" w:type="auto"/>
-            <w:tcBorders>
-              <w:top w:val="single" w:sz="8" w:space="0" w:color="000000"/>
-              <w:left w:val="single" w:sz="8" w:space="0" w:color="000000"/>
-              <w:bottom w:val="single" w:sz="8" w:space="0" w:color="000000"/>
-              <w:right w:val="single" w:sz="8" w:space="0" w:color="000000"/>
-            </w:tcBorders>
-            <w:tcMar>
-              <w:top w:w="100" w:type="dxa"/>
-              <w:left w:w="100" w:type="dxa"/>
-              <w:bottom w:w="100" w:type="dxa"/>
-              <w:right w:w="100" w:type="dxa"/>
-            </w:tcMar>
-            <w:hideMark/>
-          </w:tcPr>
-          <w:p>
-            <w:pPr>
-              <w:spacing w:after="0" w:line="240" w:lineRule="auto"/>
-              <w:rPr>
-                <w:rFonts w:ascii="Arial" w:eastAsia="Times New Roman" w:hAnsi="Arial" w:cs="Arial"/>
-                <w:kern w:val="0"/>
-                <w:lang w:val="en-US" w:eastAsia="es-CO"/>
-                <w14:ligatures w14:val="none"/>
-              </w:rPr>
-            </w:pPr>
-            <w:r>
-              <w:rPr>
-                <w:rFonts w:ascii="Arial" w:eastAsia="Times New Roman" w:hAnsi="Arial" w:cs="Arial"/>
-                <w:b/>
-                <w:bCs/>
-                <w:color w:val="000000"/>
-                <w:kern w:val="0"/>
-                <w:lang w:val="en-US" w:eastAsia="es-CO"/>
-                <w14:ligatures w14:val="none"/>
-              </w:rPr>
-              <w:t>Format</w:t>
+              <w:t>Results or postcondition</w:t>
+            </w:r>
+          </w:p>
+        </w:tc>
+        <w:tc>
+          <w:tcPr>
+            <w:tcW w:w="0" w:type="auto"/>
+            <w:gridSpan w:val="3"/>
+            <w:tcBorders>
+              <w:top w:val="single" w:sz="8" w:space="0" w:color="000000"/>
+              <w:left w:val="single" w:sz="8" w:space="0" w:color="000000"/>
+              <w:bottom w:val="single" w:sz="8" w:space="0" w:color="000000"/>
+              <w:right w:val="single" w:sz="8" w:space="0" w:color="000000"/>
+            </w:tcBorders>
+            <w:tcMar>
+              <w:top w:w="100" w:type="dxa"/>
+              <w:left w:w="100" w:type="dxa"/>
+              <w:bottom w:w="100" w:type="dxa"/>
+              <w:right w:w="100" w:type="dxa"/>
+            </w:tcMar>
+          </w:tcPr>
+          <w:p>
+            <w:pPr>
+              <w:spacing w:after="0" w:line="240" w:lineRule="auto"/>
+              <w:rPr>
+                <w:rFonts w:ascii="Arial" w:eastAsia="Times New Roman" w:hAnsi="Arial" w:cs="Arial"/>
+                <w:kern w:val="0"/>
+                <w:lang w:val="en-US" w:eastAsia="es-CO"/>
+                <w14:ligatures w14:val="none"/>
+              </w:rPr>
+            </w:pPr>
+            <w:r>
+              <w:rPr>
+                <w:rFonts w:ascii="Arial" w:eastAsia="Times New Roman" w:hAnsi="Arial" w:cs="Arial"/>
+                <w:kern w:val="0"/>
+                <w:lang w:val="en-US" w:eastAsia="es-CO"/>
+                <w14:ligatures w14:val="none"/>
+              </w:rPr>
+              <w:t>First, the system will ensure there's at least one registered place. If none exist, it'll print a message indicating the need for at least one place. To retrieve information about communities within a specific department, the user must select a department from a displayed list by providing its corresponding integer. If no communities exist within the selected department, a message stating "no registered community in the department" will appear. If there's at least one community, the system will display the names of the communities within that department, avoiding repetition. The user then inputs the integer corresponding to the desired community from the list displayed to retrieve its information. In case the information isn't printed, an error message indicating incomplete or invalid information will be displayed.</w:t>
             </w:r>
           </w:p>
         </w:tc>
@@ -21146,12 +21333,18 @@
         <w:tc>
           <w:tcPr>
             <w:tcW w:w="0" w:type="auto"/>
-            <w:vMerge/>
-            <w:tcBorders>
-              <w:left w:val="single" w:sz="8" w:space="0" w:color="000000"/>
-              <w:right w:val="single" w:sz="8" w:space="0" w:color="000000"/>
-            </w:tcBorders>
-            <w:vAlign w:val="center"/>
+            <w:vMerge w:val="restart"/>
+            <w:tcBorders>
+              <w:top w:val="single" w:sz="8" w:space="0" w:color="000000"/>
+              <w:left w:val="single" w:sz="8" w:space="0" w:color="000000"/>
+              <w:right w:val="single" w:sz="8" w:space="0" w:color="000000"/>
+            </w:tcBorders>
+            <w:tcMar>
+              <w:top w:w="100" w:type="dxa"/>
+              <w:left w:w="100" w:type="dxa"/>
+              <w:bottom w:w="100" w:type="dxa"/>
+              <w:right w:w="100" w:type="dxa"/>
+            </w:tcMar>
             <w:hideMark/>
           </w:tcPr>
           <w:p>
@@ -21164,125 +21357,140 @@
                 <w14:ligatures w14:val="none"/>
               </w:rPr>
             </w:pPr>
-          </w:p>
-        </w:tc>
-        <w:tc>
-          <w:tcPr>
-            <w:tcW w:w="0" w:type="auto"/>
-            <w:tcBorders>
-              <w:top w:val="single" w:sz="8" w:space="0" w:color="000000"/>
-              <w:left w:val="single" w:sz="8" w:space="0" w:color="000000"/>
-              <w:bottom w:val="single" w:sz="8" w:space="0" w:color="000000"/>
-              <w:right w:val="single" w:sz="8" w:space="0" w:color="000000"/>
-            </w:tcBorders>
-            <w:tcMar>
-              <w:top w:w="100" w:type="dxa"/>
-              <w:left w:w="100" w:type="dxa"/>
-              <w:bottom w:w="100" w:type="dxa"/>
-              <w:right w:w="100" w:type="dxa"/>
-            </w:tcMar>
-          </w:tcPr>
-          <w:p>
-            <w:pPr>
-              <w:spacing w:after="0" w:line="240" w:lineRule="auto"/>
-              <w:rPr>
-                <w:rFonts w:ascii="Arial" w:eastAsia="Times New Roman" w:hAnsi="Arial" w:cs="Arial"/>
-                <w:kern w:val="0"/>
-                <w:lang w:val="en-US" w:eastAsia="es-CO"/>
-                <w14:ligatures w14:val="none"/>
-              </w:rPr>
-            </w:pPr>
-            <w:r>
-              <w:rPr>
-                <w:rFonts w:ascii="Arial" w:eastAsia="Times New Roman" w:hAnsi="Arial" w:cs="Arial"/>
-                <w:kern w:val="0"/>
-                <w:lang w:val="en-US" w:eastAsia="es-CO"/>
-                <w14:ligatures w14:val="none"/>
-              </w:rPr>
-              <w:t>Community information</w:t>
-            </w:r>
-          </w:p>
-        </w:tc>
-        <w:tc>
-          <w:tcPr>
-            <w:tcW w:w="0" w:type="auto"/>
-            <w:tcBorders>
-              <w:top w:val="single" w:sz="8" w:space="0" w:color="000000"/>
-              <w:left w:val="single" w:sz="8" w:space="0" w:color="000000"/>
-              <w:bottom w:val="single" w:sz="8" w:space="0" w:color="000000"/>
-              <w:right w:val="single" w:sz="8" w:space="0" w:color="000000"/>
-            </w:tcBorders>
-            <w:tcMar>
-              <w:top w:w="100" w:type="dxa"/>
-              <w:left w:w="100" w:type="dxa"/>
-              <w:bottom w:w="100" w:type="dxa"/>
-              <w:right w:w="100" w:type="dxa"/>
-            </w:tcMar>
-          </w:tcPr>
-          <w:p>
-            <w:pPr>
-              <w:spacing w:after="0" w:line="240" w:lineRule="auto"/>
-              <w:rPr>
-                <w:rFonts w:ascii="Arial" w:eastAsia="Times New Roman" w:hAnsi="Arial" w:cs="Arial"/>
-                <w:kern w:val="0"/>
-                <w:lang w:val="en-US" w:eastAsia="es-CO"/>
-                <w14:ligatures w14:val="none"/>
-              </w:rPr>
-            </w:pPr>
-            <w:r>
-              <w:rPr>
-                <w:rFonts w:ascii="Arial" w:eastAsia="Times New Roman" w:hAnsi="Arial" w:cs="Arial"/>
-                <w:kern w:val="0"/>
-                <w:lang w:val="en-US" w:eastAsia="es-CO"/>
-                <w14:ligatures w14:val="none"/>
-              </w:rPr>
-              <w:t>String</w:t>
-            </w:r>
-          </w:p>
-        </w:tc>
-        <w:tc>
-          <w:tcPr>
-            <w:tcW w:w="0" w:type="auto"/>
-            <w:tcBorders>
-              <w:top w:val="single" w:sz="8" w:space="0" w:color="000000"/>
-              <w:left w:val="single" w:sz="8" w:space="0" w:color="000000"/>
-              <w:bottom w:val="single" w:sz="8" w:space="0" w:color="000000"/>
-              <w:right w:val="single" w:sz="8" w:space="0" w:color="000000"/>
-            </w:tcBorders>
-            <w:tcMar>
-              <w:top w:w="100" w:type="dxa"/>
-              <w:left w:w="100" w:type="dxa"/>
-              <w:bottom w:w="100" w:type="dxa"/>
-              <w:right w:w="100" w:type="dxa"/>
-            </w:tcMar>
-          </w:tcPr>
-          <w:p>
-            <w:pPr>
-              <w:spacing w:after="0" w:line="240" w:lineRule="auto"/>
-              <w:rPr>
-                <w:rFonts w:ascii="Arial" w:eastAsia="Times New Roman" w:hAnsi="Arial" w:cs="Arial"/>
-                <w:kern w:val="0"/>
-                <w:lang w:val="en-US" w:eastAsia="es-CO"/>
-                <w14:ligatures w14:val="none"/>
-              </w:rPr>
-            </w:pPr>
-            <w:r>
-              <w:rPr>
-                <w:rFonts w:ascii="Arial" w:eastAsia="Times New Roman" w:hAnsi="Arial" w:cs="Arial"/>
-                <w:kern w:val="0"/>
-                <w:lang w:val="en-US" w:eastAsia="es-CO"/>
-                <w14:ligatures w14:val="none"/>
-              </w:rPr>
-              <w:t xml:space="preserve">The entire information of the communities that are registered inside the same department will be </w:t>
-            </w:r>
-            <w:r>
-              <w:rPr>
-                <w:rFonts w:ascii="Arial" w:eastAsia="Times New Roman" w:hAnsi="Arial" w:cs="Arial"/>
-                <w:kern w:val="0"/>
-                <w:lang w:val="en-US" w:eastAsia="es-CO"/>
-                <w14:ligatures w14:val="none"/>
-              </w:rPr>
-              <w:t>printed.</w:t>
+            <w:r>
+              <w:rPr>
+                <w:rFonts w:ascii="Arial" w:eastAsia="Times New Roman" w:hAnsi="Arial" w:cs="Arial"/>
+                <w:b/>
+                <w:bCs/>
+                <w:color w:val="000000"/>
+                <w:kern w:val="0"/>
+                <w:lang w:val="en-US" w:eastAsia="es-CO"/>
+                <w14:ligatures w14:val="none"/>
+              </w:rPr>
+              <w:t>Outputs</w:t>
+            </w:r>
+          </w:p>
+        </w:tc>
+        <w:tc>
+          <w:tcPr>
+            <w:tcW w:w="0" w:type="auto"/>
+            <w:tcBorders>
+              <w:top w:val="single" w:sz="8" w:space="0" w:color="000000"/>
+              <w:left w:val="single" w:sz="8" w:space="0" w:color="000000"/>
+              <w:bottom w:val="single" w:sz="8" w:space="0" w:color="000000"/>
+              <w:right w:val="single" w:sz="8" w:space="0" w:color="000000"/>
+            </w:tcBorders>
+            <w:tcMar>
+              <w:top w:w="100" w:type="dxa"/>
+              <w:left w:w="100" w:type="dxa"/>
+              <w:bottom w:w="100" w:type="dxa"/>
+              <w:right w:w="100" w:type="dxa"/>
+            </w:tcMar>
+            <w:hideMark/>
+          </w:tcPr>
+          <w:p>
+            <w:pPr>
+              <w:spacing w:after="0" w:line="240" w:lineRule="auto"/>
+              <w:rPr>
+                <w:rFonts w:ascii="Arial" w:eastAsia="Times New Roman" w:hAnsi="Arial" w:cs="Arial"/>
+                <w:kern w:val="0"/>
+                <w:lang w:val="en-US" w:eastAsia="es-CO"/>
+                <w14:ligatures w14:val="none"/>
+              </w:rPr>
+            </w:pPr>
+            <w:r>
+              <w:rPr>
+                <w:rFonts w:ascii="Arial" w:eastAsia="Times New Roman" w:hAnsi="Arial" w:cs="Arial"/>
+                <w:b/>
+                <w:bCs/>
+                <w:color w:val="000000"/>
+                <w:kern w:val="0"/>
+                <w:lang w:val="en-US" w:eastAsia="es-CO"/>
+                <w14:ligatures w14:val="none"/>
+              </w:rPr>
+              <w:t>Output Name</w:t>
+            </w:r>
+          </w:p>
+        </w:tc>
+        <w:tc>
+          <w:tcPr>
+            <w:tcW w:w="0" w:type="auto"/>
+            <w:tcBorders>
+              <w:top w:val="single" w:sz="8" w:space="0" w:color="000000"/>
+              <w:left w:val="single" w:sz="8" w:space="0" w:color="000000"/>
+              <w:bottom w:val="single" w:sz="8" w:space="0" w:color="000000"/>
+              <w:right w:val="single" w:sz="8" w:space="0" w:color="000000"/>
+            </w:tcBorders>
+            <w:tcMar>
+              <w:top w:w="100" w:type="dxa"/>
+              <w:left w:w="100" w:type="dxa"/>
+              <w:bottom w:w="100" w:type="dxa"/>
+              <w:right w:w="100" w:type="dxa"/>
+            </w:tcMar>
+            <w:hideMark/>
+          </w:tcPr>
+          <w:p>
+            <w:pPr>
+              <w:spacing w:after="0" w:line="240" w:lineRule="auto"/>
+              <w:rPr>
+                <w:rFonts w:ascii="Arial" w:eastAsia="Times New Roman" w:hAnsi="Arial" w:cs="Arial"/>
+                <w:kern w:val="0"/>
+                <w:lang w:val="en-US" w:eastAsia="es-CO"/>
+                <w14:ligatures w14:val="none"/>
+              </w:rPr>
+            </w:pPr>
+            <w:r>
+              <w:rPr>
+                <w:rFonts w:ascii="Arial" w:eastAsia="Times New Roman" w:hAnsi="Arial" w:cs="Arial"/>
+                <w:b/>
+                <w:bCs/>
+                <w:color w:val="000000"/>
+                <w:kern w:val="0"/>
+                <w:lang w:val="en-US" w:eastAsia="es-CO"/>
+                <w14:ligatures w14:val="none"/>
+              </w:rPr>
+              <w:t>Data type</w:t>
+            </w:r>
+          </w:p>
+        </w:tc>
+        <w:tc>
+          <w:tcPr>
+            <w:tcW w:w="0" w:type="auto"/>
+            <w:tcBorders>
+              <w:top w:val="single" w:sz="8" w:space="0" w:color="000000"/>
+              <w:left w:val="single" w:sz="8" w:space="0" w:color="000000"/>
+              <w:bottom w:val="single" w:sz="8" w:space="0" w:color="000000"/>
+              <w:right w:val="single" w:sz="8" w:space="0" w:color="000000"/>
+            </w:tcBorders>
+            <w:tcMar>
+              <w:top w:w="100" w:type="dxa"/>
+              <w:left w:w="100" w:type="dxa"/>
+              <w:bottom w:w="100" w:type="dxa"/>
+              <w:right w:w="100" w:type="dxa"/>
+            </w:tcMar>
+            <w:hideMark/>
+          </w:tcPr>
+          <w:p>
+            <w:pPr>
+              <w:spacing w:after="0" w:line="240" w:lineRule="auto"/>
+              <w:rPr>
+                <w:rFonts w:ascii="Arial" w:eastAsia="Times New Roman" w:hAnsi="Arial" w:cs="Arial"/>
+                <w:kern w:val="0"/>
+                <w:lang w:val="en-US" w:eastAsia="es-CO"/>
+                <w14:ligatures w14:val="none"/>
+              </w:rPr>
+            </w:pPr>
+            <w:r>
+              <w:rPr>
+                <w:rFonts w:ascii="Arial" w:eastAsia="Times New Roman" w:hAnsi="Arial" w:cs="Arial"/>
+                <w:b/>
+                <w:bCs/>
+                <w:color w:val="000000"/>
+                <w:kern w:val="0"/>
+                <w:lang w:val="en-US" w:eastAsia="es-CO"/>
+                <w14:ligatures w14:val="none"/>
+              </w:rPr>
+              <w:t>Format</w:t>
             </w:r>
           </w:p>
         </w:tc>
@@ -21300,53 +21508,54 @@
               <w:right w:val="single" w:sz="8" w:space="0" w:color="000000"/>
             </w:tcBorders>
             <w:vAlign w:val="center"/>
-          </w:tcPr>
-          <w:p>
-            <w:pPr>
-              <w:spacing w:after="0" w:line="240" w:lineRule="auto"/>
-              <w:rPr>
-                <w:rFonts w:ascii="Arial" w:eastAsia="Times New Roman" w:hAnsi="Arial" w:cs="Arial"/>
-                <w:kern w:val="0"/>
-                <w:lang w:val="en-US" w:eastAsia="es-CO"/>
-                <w14:ligatures w14:val="none"/>
-              </w:rPr>
-            </w:pPr>
-          </w:p>
-        </w:tc>
-        <w:tc>
-          <w:tcPr>
-            <w:tcW w:w="0" w:type="auto"/>
-            <w:tcBorders>
-              <w:top w:val="single" w:sz="8" w:space="0" w:color="000000"/>
-              <w:left w:val="single" w:sz="8" w:space="0" w:color="000000"/>
-              <w:bottom w:val="single" w:sz="8" w:space="0" w:color="000000"/>
-              <w:right w:val="single" w:sz="8" w:space="0" w:color="000000"/>
-            </w:tcBorders>
-            <w:tcMar>
-              <w:top w:w="100" w:type="dxa"/>
-              <w:left w:w="100" w:type="dxa"/>
-              <w:bottom w:w="100" w:type="dxa"/>
-              <w:right w:w="100" w:type="dxa"/>
-            </w:tcMar>
-          </w:tcPr>
-          <w:p>
-            <w:pPr>
-              <w:spacing w:after="0" w:line="240" w:lineRule="auto"/>
-              <w:rPr>
-                <w:rFonts w:ascii="Arial" w:eastAsia="Times New Roman" w:hAnsi="Arial" w:cs="Arial"/>
-                <w:kern w:val="0"/>
-                <w:lang w:val="en-US" w:eastAsia="es-CO"/>
-                <w14:ligatures w14:val="none"/>
-              </w:rPr>
-            </w:pPr>
-            <w:r>
-              <w:rPr>
-                <w:rFonts w:ascii="Arial" w:eastAsia="Times New Roman" w:hAnsi="Arial" w:cs="Arial"/>
-                <w:kern w:val="0"/>
-                <w:lang w:val="en-US" w:eastAsia="es-CO"/>
-                <w14:ligatures w14:val="none"/>
-              </w:rPr>
-              <w:t>Nonexistent Department</w:t>
+            <w:hideMark/>
+          </w:tcPr>
+          <w:p>
+            <w:pPr>
+              <w:spacing w:after="0" w:line="240" w:lineRule="auto"/>
+              <w:rPr>
+                <w:rFonts w:ascii="Arial" w:eastAsia="Times New Roman" w:hAnsi="Arial" w:cs="Arial"/>
+                <w:kern w:val="0"/>
+                <w:lang w:val="en-US" w:eastAsia="es-CO"/>
+                <w14:ligatures w14:val="none"/>
+              </w:rPr>
+            </w:pPr>
+          </w:p>
+        </w:tc>
+        <w:tc>
+          <w:tcPr>
+            <w:tcW w:w="0" w:type="auto"/>
+            <w:tcBorders>
+              <w:top w:val="single" w:sz="8" w:space="0" w:color="000000"/>
+              <w:left w:val="single" w:sz="8" w:space="0" w:color="000000"/>
+              <w:bottom w:val="single" w:sz="8" w:space="0" w:color="000000"/>
+              <w:right w:val="single" w:sz="8" w:space="0" w:color="000000"/>
+            </w:tcBorders>
+            <w:tcMar>
+              <w:top w:w="100" w:type="dxa"/>
+              <w:left w:w="100" w:type="dxa"/>
+              <w:bottom w:w="100" w:type="dxa"/>
+              <w:right w:w="100" w:type="dxa"/>
+            </w:tcMar>
+          </w:tcPr>
+          <w:p>
+            <w:pPr>
+              <w:spacing w:after="0" w:line="240" w:lineRule="auto"/>
+              <w:rPr>
+                <w:rFonts w:ascii="Arial" w:eastAsia="Times New Roman" w:hAnsi="Arial" w:cs="Arial"/>
+                <w:kern w:val="0"/>
+                <w:lang w:val="en-US" w:eastAsia="es-CO"/>
+                <w14:ligatures w14:val="none"/>
+              </w:rPr>
+            </w:pPr>
+            <w:r>
+              <w:rPr>
+                <w:rFonts w:ascii="Arial" w:eastAsia="Times New Roman" w:hAnsi="Arial" w:cs="Arial"/>
+                <w:kern w:val="0"/>
+                <w:lang w:val="en-US" w:eastAsia="es-CO"/>
+                <w14:ligatures w14:val="none"/>
+              </w:rPr>
+              <w:t>Community information</w:t>
             </w:r>
           </w:p>
         </w:tc>
@@ -21420,7 +21629,34 @@
                 <w:lang w:val="en-US" w:eastAsia="es-CO"/>
                 <w14:ligatures w14:val="none"/>
               </w:rPr>
-              <w:t>A message showing that the entered department doesn’t make part of the considered group by the system.</w:t>
+              <w:t xml:space="preserve">The entire information of </w:t>
+            </w:r>
+            <w:r>
+              <w:rPr>
+                <w:rFonts w:ascii="Arial" w:eastAsia="Times New Roman" w:hAnsi="Arial" w:cs="Arial"/>
+                <w:kern w:val="0"/>
+                <w:lang w:val="en-US" w:eastAsia="es-CO"/>
+                <w14:ligatures w14:val="none"/>
+              </w:rPr>
+              <w:t>the selected community in the department</w:t>
+            </w:r>
+            <w:r>
+              <w:rPr>
+                <w:rFonts w:ascii="Arial" w:eastAsia="Times New Roman" w:hAnsi="Arial" w:cs="Arial"/>
+                <w:kern w:val="0"/>
+                <w:lang w:val="en-US" w:eastAsia="es-CO"/>
+                <w14:ligatures w14:val="none"/>
+              </w:rPr>
+              <w:t xml:space="preserve"> will be </w:t>
+            </w:r>
+            <w:r>
+              <w:rPr>
+                <w:rFonts w:ascii="Arial" w:eastAsia="Times New Roman" w:hAnsi="Arial" w:cs="Arial"/>
+                <w:kern w:val="0"/>
+                <w:lang w:val="en-US" w:eastAsia="es-CO"/>
+                <w14:ligatures w14:val="none"/>
+              </w:rPr>
+              <w:t>printed.</w:t>
             </w:r>
           </w:p>
         </w:tc>
@@ -21484,7 +21720,145 @@
                 <w:lang w:val="en-US" w:eastAsia="es-CO"/>
                 <w14:ligatures w14:val="none"/>
               </w:rPr>
-              <w:t>Empty department</w:t>
+              <w:t>At least one place</w:t>
+            </w:r>
+          </w:p>
+        </w:tc>
+        <w:tc>
+          <w:tcPr>
+            <w:tcW w:w="0" w:type="auto"/>
+            <w:tcBorders>
+              <w:top w:val="single" w:sz="8" w:space="0" w:color="000000"/>
+              <w:left w:val="single" w:sz="8" w:space="0" w:color="000000"/>
+              <w:bottom w:val="single" w:sz="8" w:space="0" w:color="000000"/>
+              <w:right w:val="single" w:sz="8" w:space="0" w:color="000000"/>
+            </w:tcBorders>
+            <w:tcMar>
+              <w:top w:w="100" w:type="dxa"/>
+              <w:left w:w="100" w:type="dxa"/>
+              <w:bottom w:w="100" w:type="dxa"/>
+              <w:right w:w="100" w:type="dxa"/>
+            </w:tcMar>
+          </w:tcPr>
+          <w:p>
+            <w:pPr>
+              <w:spacing w:after="0" w:line="240" w:lineRule="auto"/>
+              <w:rPr>
+                <w:rFonts w:ascii="Arial" w:eastAsia="Times New Roman" w:hAnsi="Arial" w:cs="Arial"/>
+                <w:kern w:val="0"/>
+                <w:lang w:val="en-US" w:eastAsia="es-CO"/>
+                <w14:ligatures w14:val="none"/>
+              </w:rPr>
+            </w:pPr>
+            <w:r>
+              <w:rPr>
+                <w:rFonts w:ascii="Arial" w:eastAsia="Times New Roman" w:hAnsi="Arial" w:cs="Arial"/>
+                <w:kern w:val="0"/>
+                <w:lang w:val="en-US" w:eastAsia="es-CO"/>
+                <w14:ligatures w14:val="none"/>
+              </w:rPr>
+              <w:t>String</w:t>
+            </w:r>
+          </w:p>
+        </w:tc>
+        <w:tc>
+          <w:tcPr>
+            <w:tcW w:w="0" w:type="auto"/>
+            <w:tcBorders>
+              <w:top w:val="single" w:sz="8" w:space="0" w:color="000000"/>
+              <w:left w:val="single" w:sz="8" w:space="0" w:color="000000"/>
+              <w:bottom w:val="single" w:sz="8" w:space="0" w:color="000000"/>
+              <w:right w:val="single" w:sz="8" w:space="0" w:color="000000"/>
+            </w:tcBorders>
+            <w:tcMar>
+              <w:top w:w="100" w:type="dxa"/>
+              <w:left w:w="100" w:type="dxa"/>
+              <w:bottom w:w="100" w:type="dxa"/>
+              <w:right w:w="100" w:type="dxa"/>
+            </w:tcMar>
+          </w:tcPr>
+          <w:p>
+            <w:pPr>
+              <w:spacing w:after="0" w:line="240" w:lineRule="auto"/>
+              <w:rPr>
+                <w:rFonts w:ascii="Arial" w:eastAsia="Times New Roman" w:hAnsi="Arial" w:cs="Arial"/>
+                <w:kern w:val="0"/>
+                <w:lang w:val="en-US" w:eastAsia="es-CO"/>
+                <w14:ligatures w14:val="none"/>
+              </w:rPr>
+            </w:pPr>
+            <w:r>
+              <w:rPr>
+                <w:rFonts w:ascii="Arial" w:eastAsia="Times New Roman" w:hAnsi="Arial" w:cs="Arial"/>
+                <w:kern w:val="0"/>
+                <w:lang w:val="en-US" w:eastAsia="es-CO"/>
+                <w14:ligatures w14:val="none"/>
+              </w:rPr>
+              <w:t>A message showing that there is no place registered already so there is nothing to extract the information from.</w:t>
+            </w:r>
+          </w:p>
+        </w:tc>
+      </w:tr>
+      <w:tr>
+        <w:trPr>
+          <w:trHeight w:val="420"/>
+        </w:trPr>
+        <w:tc>
+          <w:tcPr>
+            <w:tcW w:w="0" w:type="auto"/>
+            <w:vMerge/>
+            <w:tcBorders>
+              <w:left w:val="single" w:sz="8" w:space="0" w:color="000000"/>
+              <w:right w:val="single" w:sz="8" w:space="0" w:color="000000"/>
+            </w:tcBorders>
+            <w:vAlign w:val="center"/>
+          </w:tcPr>
+          <w:p>
+            <w:pPr>
+              <w:spacing w:after="0" w:line="240" w:lineRule="auto"/>
+              <w:rPr>
+                <w:rFonts w:ascii="Arial" w:eastAsia="Times New Roman" w:hAnsi="Arial" w:cs="Arial"/>
+                <w:kern w:val="0"/>
+                <w:lang w:val="en-US" w:eastAsia="es-CO"/>
+                <w14:ligatures w14:val="none"/>
+              </w:rPr>
+            </w:pPr>
+          </w:p>
+        </w:tc>
+        <w:tc>
+          <w:tcPr>
+            <w:tcW w:w="0" w:type="auto"/>
+            <w:tcBorders>
+              <w:top w:val="single" w:sz="8" w:space="0" w:color="000000"/>
+              <w:left w:val="single" w:sz="8" w:space="0" w:color="000000"/>
+              <w:bottom w:val="single" w:sz="8" w:space="0" w:color="000000"/>
+              <w:right w:val="single" w:sz="8" w:space="0" w:color="000000"/>
+            </w:tcBorders>
+            <w:tcMar>
+              <w:top w:w="100" w:type="dxa"/>
+              <w:left w:w="100" w:type="dxa"/>
+              <w:bottom w:w="100" w:type="dxa"/>
+              <w:right w:w="100" w:type="dxa"/>
+            </w:tcMar>
+          </w:tcPr>
+          <w:p>
+            <w:pPr>
+              <w:spacing w:after="0" w:line="240" w:lineRule="auto"/>
+              <w:rPr>
+                <w:rFonts w:ascii="Arial" w:eastAsia="Times New Roman" w:hAnsi="Arial" w:cs="Arial"/>
+                <w:kern w:val="0"/>
+                <w:lang w:val="en-US" w:eastAsia="es-CO"/>
+                <w14:ligatures w14:val="none"/>
+              </w:rPr>
+            </w:pPr>
+            <w:r>
+              <w:rPr>
+                <w:rFonts w:ascii="Arial" w:eastAsia="Times New Roman" w:hAnsi="Arial" w:cs="Arial"/>
+                <w:kern w:val="0"/>
+                <w:lang w:val="en-US" w:eastAsia="es-CO"/>
+                <w14:ligatures w14:val="none"/>
+              </w:rPr>
+              <w:t>No Community in the department</w:t>
             </w:r>
           </w:p>
         </w:tc>
@@ -22286,7 +22660,6 @@
                 <w:lang w:val="en-US" w:eastAsia="es-CO"/>
                 <w14:ligatures w14:val="none"/>
               </w:rPr>
-              <w:lastRenderedPageBreak/>
               <w:t>Summary:</w:t>
             </w:r>
           </w:p>
@@ -22766,7 +23139,7 @@
           </w:tcPr>
           <w:p>
             <w:pPr>
-              <w:pStyle w:val="ListParagraph"/>
+              <w:pStyle w:val="Prrafodelista"/>
               <w:numPr>
                 <w:ilvl w:val="0"/>
                 <w:numId w:val="14"/>
@@ -22791,7 +23164,7 @@
           </w:p>
           <w:p>
             <w:pPr>
-              <w:pStyle w:val="ListParagraph"/>
+              <w:pStyle w:val="Prrafodelista"/>
               <w:numPr>
                 <w:ilvl w:val="1"/>
                 <w:numId w:val="14"/>
@@ -22816,7 +23189,7 @@
           </w:p>
           <w:p>
             <w:pPr>
-              <w:pStyle w:val="ListParagraph"/>
+              <w:pStyle w:val="Prrafodelista"/>
               <w:numPr>
                 <w:ilvl w:val="1"/>
                 <w:numId w:val="14"/>
@@ -25533,7 +25906,6 @@
                 <w:lang w:val="en-US" w:eastAsia="es-CO"/>
                 <w14:ligatures w14:val="none"/>
               </w:rPr>
-              <w:lastRenderedPageBreak/>
               <w:t>Inputs</w:t>
             </w:r>
           </w:p>
@@ -26572,7 +26944,7 @@
 </file>
 
 <file path=word/numbering.xml><?xml version="1.0" encoding="utf-8"?>
-<w:numbering xmlns:wpc="http://schemas.microsoft.com/office/word/2010/wordprocessingCanvas" xmlns:cx="http://schemas.microsoft.com/office/drawing/2014/chartex" xmlns:cx1="http://schemas.microsoft.com/office/drawing/2015/9/8/chartex" xmlns:cx2="http://schemas.microsoft.com/office/drawing/2015/10/21/chartex" xmlns:cx3="http://schemas.microsoft.com/office/drawing/2016/5/9/chartex" xmlns:cx4="http://schemas.microsoft.com/office/drawing/2016/5/10/chartex" xmlns:cx5="http://schemas.microsoft.com/office/drawing/2016/5/11/chartex" xmlns:cx6="http://schemas.microsoft.com/office/drawing/2016/5/12/chartex" xmlns:cx7="http://schemas.microsoft.com/office/drawing/2016/5/13/chartex" xmlns:cx8="http://schemas.microsoft.com/office/drawing/2016/5/14/chartex" xmlns:mc="http://schemas.openxmlformats.org/markup-compatibility/2006" xmlns:aink="http://schemas.microsoft.com/office/drawing/2016/ink" xmlns:am3d="http://schemas.microsoft.com/office/drawing/2017/model3d" xmlns:o="urn:schemas-microsoft-com:office:office" xmlns:oel="http://schemas.microsoft.com/office/2019/extlst" xmlns:r="http://schemas.openxmlformats.org/officeDocument/2006/relationships" xmlns:m="http://schemas.openxmlformats.org/officeDocument/2006/math" xmlns:v="urn:schemas-microsoft-com:vml" xmlns:wp14="http://schemas.microsoft.com/office/word/2010/wordprocessingDrawing" xmlns:wp="http://schemas.openxmlformats.org/drawingml/2006/wordprocessingDrawing" xmlns:w10="urn:schemas-microsoft-com:office:word" xmlns:w="http://schemas.openxmlformats.org/wordprocessingml/2006/main" xmlns:w14="http://schemas.microsoft.com/office/word/2010/wordml" xmlns:w15="http://schemas.microsoft.com/office/word/2012/wordml" xmlns:w16cex="http://schemas.microsoft.com/office/word/2018/wordml/cex" xmlns:w16cid="http://schemas.microsoft.com/office/word/2016/wordml/cid" xmlns:w16="http://schemas.microsoft.com/office/word/2018/wordml" xmlns:w16du="http://schemas.microsoft.com/office/word/2023/wordml/word16du" xmlns:w16sdtdh="http://schemas.microsoft.com/office/word/2020/wordml/sdtdatahash" xmlns:w16se="http://schemas.microsoft.com/office/word/2015/wordml/symex" xmlns:wpg="http://schemas.microsoft.com/office/word/2010/wordprocessingGroup" xmlns:wpi="http://schemas.microsoft.com/office/word/2010/wordprocessingInk" xmlns:wne="http://schemas.microsoft.com/office/word/2006/wordml" xmlns:wps="http://schemas.microsoft.com/office/word/2010/wordprocessingShape" mc:Ignorable="w14 w15 w16se w16cid w16 w16cex w16sdtdh w16du wp14">
+<w:numbering xmlns:wpc="http://schemas.microsoft.com/office/word/2010/wordprocessingCanvas" xmlns:cx="http://schemas.microsoft.com/office/drawing/2014/chartex" xmlns:cx1="http://schemas.microsoft.com/office/drawing/2015/9/8/chartex" xmlns:cx2="http://schemas.microsoft.com/office/drawing/2015/10/21/chartex" xmlns:cx3="http://schemas.microsoft.com/office/drawing/2016/5/9/chartex" xmlns:cx4="http://schemas.microsoft.com/office/drawing/2016/5/10/chartex" xmlns:cx5="http://schemas.microsoft.com/office/drawing/2016/5/11/chartex" xmlns:cx6="http://schemas.microsoft.com/office/drawing/2016/5/12/chartex" xmlns:cx7="http://schemas.microsoft.com/office/drawing/2016/5/13/chartex" xmlns:cx8="http://schemas.microsoft.com/office/drawing/2016/5/14/chartex" xmlns:mc="http://schemas.openxmlformats.org/markup-compatibility/2006" xmlns:aink="http://schemas.microsoft.com/office/drawing/2016/ink" xmlns:am3d="http://schemas.microsoft.com/office/drawing/2017/model3d" xmlns:o="urn:schemas-microsoft-com:office:office" xmlns:r="http://schemas.openxmlformats.org/officeDocument/2006/relationships" xmlns:m="http://schemas.openxmlformats.org/officeDocument/2006/math" xmlns:v="urn:schemas-microsoft-com:vml" xmlns:wp14="http://schemas.microsoft.com/office/word/2010/wordprocessingDrawing" xmlns:wp="http://schemas.openxmlformats.org/drawingml/2006/wordprocessingDrawing" xmlns:w10="urn:schemas-microsoft-com:office:word" xmlns:w="http://schemas.openxmlformats.org/wordprocessingml/2006/main" xmlns:w14="http://schemas.microsoft.com/office/word/2010/wordml" xmlns:w15="http://schemas.microsoft.com/office/word/2012/wordml" xmlns:w16cex="http://schemas.microsoft.com/office/word/2018/wordml/cex" xmlns:w16cid="http://schemas.microsoft.com/office/word/2016/wordml/cid" xmlns:w16="http://schemas.microsoft.com/office/word/2018/wordml" xmlns:w16sdtdh="http://schemas.microsoft.com/office/word/2020/wordml/sdtdatahash" xmlns:w16se="http://schemas.microsoft.com/office/word/2015/wordml/symex" xmlns:wpg="http://schemas.microsoft.com/office/word/2010/wordprocessingGroup" xmlns:wpi="http://schemas.microsoft.com/office/word/2010/wordprocessingInk" xmlns:wne="http://schemas.microsoft.com/office/word/2006/wordml" xmlns:wps="http://schemas.microsoft.com/office/word/2010/wordprocessingShape" mc:Ignorable="w14 w15 w16se w16cid w16 w16cex w16sdtdh wp14">
   <w:abstractNum w:abstractNumId="0" w15:restartNumberingAfterBreak="0">
     <w:nsid w:val="042C2FE5"/>
     <w:multiLevelType w:val="hybridMultilevel"/>
@@ -26910,6 +27282,95 @@
     </w:lvl>
   </w:abstractNum>
   <w:abstractNum w:abstractNumId="3" w15:restartNumberingAfterBreak="0">
+    <w:nsid w:val="14261952"/>
+    <w:multiLevelType w:val="hybridMultilevel"/>
+    <w:tmpl w:val="AB9ABE7C"/>
+    <w:lvl w:ilvl="0" w:tplc="27CAD9F2">
+      <w:start w:val="1"/>
+      <w:numFmt w:val="decimal"/>
+      <w:lvlText w:val="%1."/>
+      <w:lvlJc w:val="left"/>
+      <w:pPr>
+        <w:ind w:left="1440" w:hanging="360"/>
+      </w:pPr>
+      <w:rPr>
+        <w:rFonts w:hint="default"/>
+      </w:rPr>
+    </w:lvl>
+    <w:lvl w:ilvl="1" w:tplc="240A0019">
+      <w:start w:val="1"/>
+      <w:numFmt w:val="lowerLetter"/>
+      <w:lvlText w:val="%2."/>
+      <w:lvlJc w:val="left"/>
+      <w:pPr>
+        <w:ind w:left="2160" w:hanging="360"/>
+      </w:pPr>
+    </w:lvl>
+    <w:lvl w:ilvl="2" w:tplc="240A001B" w:tentative="1">
+      <w:start w:val="1"/>
+      <w:numFmt w:val="lowerRoman"/>
+      <w:lvlText w:val="%3."/>
+      <w:lvlJc w:val="right"/>
+      <w:pPr>
+        <w:ind w:left="2880" w:hanging="180"/>
+      </w:pPr>
+    </w:lvl>
+    <w:lvl w:ilvl="3" w:tplc="240A000F" w:tentative="1">
+      <w:start w:val="1"/>
+      <w:numFmt w:val="decimal"/>
+      <w:lvlText w:val="%4."/>
+      <w:lvlJc w:val="left"/>
+      <w:pPr>
+        <w:ind w:left="3600" w:hanging="360"/>
+      </w:pPr>
+    </w:lvl>
+    <w:lvl w:ilvl="4" w:tplc="240A0019" w:tentative="1">
+      <w:start w:val="1"/>
+      <w:numFmt w:val="lowerLetter"/>
+      <w:lvlText w:val="%5."/>
+      <w:lvlJc w:val="left"/>
+      <w:pPr>
+        <w:ind w:left="4320" w:hanging="360"/>
+      </w:pPr>
+    </w:lvl>
+    <w:lvl w:ilvl="5" w:tplc="240A001B" w:tentative="1">
+      <w:start w:val="1"/>
+      <w:numFmt w:val="lowerRoman"/>
+      <w:lvlText w:val="%6."/>
+      <w:lvlJc w:val="right"/>
+      <w:pPr>
+        <w:ind w:left="5040" w:hanging="180"/>
+      </w:pPr>
+    </w:lvl>
+    <w:lvl w:ilvl="6" w:tplc="240A000F" w:tentative="1">
+      <w:start w:val="1"/>
+      <w:numFmt w:val="decimal"/>
+      <w:lvlText w:val="%7."/>
+      <w:lvlJc w:val="left"/>
+      <w:pPr>
+        <w:ind w:left="5760" w:hanging="360"/>
+      </w:pPr>
+    </w:lvl>
+    <w:lvl w:ilvl="7" w:tplc="240A0019" w:tentative="1">
+      <w:start w:val="1"/>
+      <w:numFmt w:val="lowerLetter"/>
+      <w:lvlText w:val="%8."/>
+      <w:lvlJc w:val="left"/>
+      <w:pPr>
+        <w:ind w:left="6480" w:hanging="360"/>
+      </w:pPr>
+    </w:lvl>
+    <w:lvl w:ilvl="8" w:tplc="240A001B" w:tentative="1">
+      <w:start w:val="1"/>
+      <w:numFmt w:val="lowerRoman"/>
+      <w:lvlText w:val="%9."/>
+      <w:lvlJc w:val="right"/>
+      <w:pPr>
+        <w:ind w:left="7200" w:hanging="180"/>
+      </w:pPr>
+    </w:lvl>
+  </w:abstractNum>
+  <w:abstractNum w:abstractNumId="4" w15:restartNumberingAfterBreak="0">
     <w:nsid w:val="1509268F"/>
     <w:multiLevelType w:val="multilevel"/>
     <w:tmpl w:val="10DC2048"/>
@@ -27058,7 +27519,7 @@
       </w:rPr>
     </w:lvl>
   </w:abstractNum>
-  <w:abstractNum w:abstractNumId="4" w15:restartNumberingAfterBreak="0">
+  <w:abstractNum w:abstractNumId="5" w15:restartNumberingAfterBreak="0">
     <w:nsid w:val="1A8F0F98"/>
     <w:multiLevelType w:val="hybridMultilevel"/>
     <w:tmpl w:val="8416CA7A"/>
@@ -27171,7 +27632,7 @@
       </w:rPr>
     </w:lvl>
   </w:abstractNum>
-  <w:abstractNum w:abstractNumId="5" w15:restartNumberingAfterBreak="0">
+  <w:abstractNum w:abstractNumId="6" w15:restartNumberingAfterBreak="0">
     <w:nsid w:val="1AD91C4E"/>
     <w:multiLevelType w:val="hybridMultilevel"/>
     <w:tmpl w:val="7346D2E0"/>
@@ -27284,7 +27745,7 @@
       </w:rPr>
     </w:lvl>
   </w:abstractNum>
-  <w:abstractNum w:abstractNumId="6" w15:restartNumberingAfterBreak="0">
+  <w:abstractNum w:abstractNumId="7" w15:restartNumberingAfterBreak="0">
     <w:nsid w:val="1D3F23C4"/>
     <w:multiLevelType w:val="hybridMultilevel"/>
     <w:tmpl w:val="78B6631A"/>
@@ -27394,7 +27855,7 @@
       </w:rPr>
     </w:lvl>
   </w:abstractNum>
-  <w:abstractNum w:abstractNumId="7" w15:restartNumberingAfterBreak="0">
+  <w:abstractNum w:abstractNumId="8" w15:restartNumberingAfterBreak="0">
     <w:nsid w:val="22611FE9"/>
     <w:multiLevelType w:val="multilevel"/>
     <w:tmpl w:val="ACD60EEE"/>
@@ -27543,7 +28004,7 @@
       </w:rPr>
     </w:lvl>
   </w:abstractNum>
-  <w:abstractNum w:abstractNumId="8" w15:restartNumberingAfterBreak="0">
+  <w:abstractNum w:abstractNumId="9" w15:restartNumberingAfterBreak="0">
     <w:nsid w:val="2CB90173"/>
     <w:multiLevelType w:val="multilevel"/>
     <w:tmpl w:val="8182D6FE"/>
@@ -27692,7 +28153,7 @@
       </w:rPr>
     </w:lvl>
   </w:abstractNum>
-  <w:abstractNum w:abstractNumId="9" w15:restartNumberingAfterBreak="0">
+  <w:abstractNum w:abstractNumId="10" w15:restartNumberingAfterBreak="0">
     <w:nsid w:val="423F1A2D"/>
     <w:multiLevelType w:val="multilevel"/>
     <w:tmpl w:val="CCD251DA"/>
@@ -27841,7 +28302,7 @@
       </w:rPr>
     </w:lvl>
   </w:abstractNum>
-  <w:abstractNum w:abstractNumId="10" w15:restartNumberingAfterBreak="0">
+  <w:abstractNum w:abstractNumId="11" w15:restartNumberingAfterBreak="0">
     <w:nsid w:val="465E3C1D"/>
     <w:multiLevelType w:val="hybridMultilevel"/>
     <w:tmpl w:val="E7DA4468"/>
@@ -27954,7 +28415,7 @@
       </w:rPr>
     </w:lvl>
   </w:abstractNum>
-  <w:abstractNum w:abstractNumId="11" w15:restartNumberingAfterBreak="0">
+  <w:abstractNum w:abstractNumId="12" w15:restartNumberingAfterBreak="0">
     <w:nsid w:val="4B693405"/>
     <w:multiLevelType w:val="hybridMultilevel"/>
     <w:tmpl w:val="EBE2F28E"/>
@@ -28067,7 +28528,7 @@
       </w:rPr>
     </w:lvl>
   </w:abstractNum>
-  <w:abstractNum w:abstractNumId="12" w15:restartNumberingAfterBreak="0">
+  <w:abstractNum w:abstractNumId="13" w15:restartNumberingAfterBreak="0">
     <w:nsid w:val="4CAB00AD"/>
     <w:multiLevelType w:val="hybridMultilevel"/>
     <w:tmpl w:val="E65CD4B8"/>
@@ -28177,7 +28638,7 @@
       </w:rPr>
     </w:lvl>
   </w:abstractNum>
-  <w:abstractNum w:abstractNumId="13" w15:restartNumberingAfterBreak="0">
+  <w:abstractNum w:abstractNumId="14" w15:restartNumberingAfterBreak="0">
     <w:nsid w:val="4D783140"/>
     <w:multiLevelType w:val="hybridMultilevel"/>
     <w:tmpl w:val="53BA9FBC"/>
@@ -28287,7 +28748,7 @@
       </w:rPr>
     </w:lvl>
   </w:abstractNum>
-  <w:abstractNum w:abstractNumId="14" w15:restartNumberingAfterBreak="0">
+  <w:abstractNum w:abstractNumId="15" w15:restartNumberingAfterBreak="0">
     <w:nsid w:val="51AC7D8B"/>
     <w:multiLevelType w:val="hybridMultilevel"/>
     <w:tmpl w:val="3F32E6EE"/>
@@ -28400,7 +28861,7 @@
       </w:rPr>
     </w:lvl>
   </w:abstractNum>
-  <w:abstractNum w:abstractNumId="15" w15:restartNumberingAfterBreak="0">
+  <w:abstractNum w:abstractNumId="16" w15:restartNumberingAfterBreak="0">
     <w:nsid w:val="5E181754"/>
     <w:multiLevelType w:val="multilevel"/>
     <w:tmpl w:val="6AFA76C4"/>
@@ -28549,7 +29010,7 @@
       </w:rPr>
     </w:lvl>
   </w:abstractNum>
-  <w:abstractNum w:abstractNumId="16" w15:restartNumberingAfterBreak="0">
+  <w:abstractNum w:abstractNumId="17" w15:restartNumberingAfterBreak="0">
     <w:nsid w:val="5F160F3A"/>
     <w:multiLevelType w:val="hybridMultilevel"/>
     <w:tmpl w:val="0658D56C"/>
@@ -28659,7 +29120,7 @@
       </w:rPr>
     </w:lvl>
   </w:abstractNum>
-  <w:abstractNum w:abstractNumId="17" w15:restartNumberingAfterBreak="0">
+  <w:abstractNum w:abstractNumId="18" w15:restartNumberingAfterBreak="0">
     <w:nsid w:val="6B4D243E"/>
     <w:multiLevelType w:val="hybridMultilevel"/>
     <w:tmpl w:val="92EAB8AE"/>
@@ -28769,7 +29230,7 @@
       </w:rPr>
     </w:lvl>
   </w:abstractNum>
-  <w:abstractNum w:abstractNumId="18" w15:restartNumberingAfterBreak="0">
+  <w:abstractNum w:abstractNumId="19" w15:restartNumberingAfterBreak="0">
     <w:nsid w:val="706641C3"/>
     <w:multiLevelType w:val="multilevel"/>
     <w:tmpl w:val="147635A2"/>
@@ -28918,7 +29379,7 @@
       </w:rPr>
     </w:lvl>
   </w:abstractNum>
-  <w:abstractNum w:abstractNumId="19" w15:restartNumberingAfterBreak="0">
+  <w:abstractNum w:abstractNumId="20" w15:restartNumberingAfterBreak="0">
     <w:nsid w:val="72207331"/>
     <w:multiLevelType w:val="hybridMultilevel"/>
     <w:tmpl w:val="E9142376"/>
@@ -29031,7 +29492,7 @@
       </w:rPr>
     </w:lvl>
   </w:abstractNum>
-  <w:abstractNum w:abstractNumId="20" w15:restartNumberingAfterBreak="0">
+  <w:abstractNum w:abstractNumId="21" w15:restartNumberingAfterBreak="0">
     <w:nsid w:val="78912FBC"/>
     <w:multiLevelType w:val="hybridMultilevel"/>
     <w:tmpl w:val="F36C3234"/>
@@ -29141,7 +29602,7 @@
       </w:rPr>
     </w:lvl>
   </w:abstractNum>
-  <w:abstractNum w:abstractNumId="21" w15:restartNumberingAfterBreak="0">
+  <w:abstractNum w:abstractNumId="22" w15:restartNumberingAfterBreak="0">
     <w:nsid w:val="78D55F5F"/>
     <w:multiLevelType w:val="hybridMultilevel"/>
     <w:tmpl w:val="A76EC2D2"/>
@@ -29254,7 +29715,7 @@
       </w:rPr>
     </w:lvl>
   </w:abstractNum>
-  <w:abstractNum w:abstractNumId="22" w15:restartNumberingAfterBreak="0">
+  <w:abstractNum w:abstractNumId="23" w15:restartNumberingAfterBreak="0">
     <w:nsid w:val="7AF3154C"/>
     <w:multiLevelType w:val="hybridMultilevel"/>
     <w:tmpl w:val="BE9ACEF4"/>
@@ -29364,80 +29825,83 @@
       </w:rPr>
     </w:lvl>
   </w:abstractNum>
-  <w:num w:numId="1" w16cid:durableId="1223054125">
-    <w:abstractNumId w:val="3"/>
+  <w:num w:numId="1">
+    <w:abstractNumId w:val="4"/>
   </w:num>
-  <w:num w:numId="2" w16cid:durableId="2081053308">
+  <w:num w:numId="2">
+    <w:abstractNumId w:val="19"/>
+  </w:num>
+  <w:num w:numId="3">
+    <w:abstractNumId w:val="16"/>
+  </w:num>
+  <w:num w:numId="4">
+    <w:abstractNumId w:val="9"/>
+  </w:num>
+  <w:num w:numId="5">
+    <w:abstractNumId w:val="10"/>
+  </w:num>
+  <w:num w:numId="6">
+    <w:abstractNumId w:val="6"/>
+  </w:num>
+  <w:num w:numId="7">
+    <w:abstractNumId w:val="11"/>
+  </w:num>
+  <w:num w:numId="8">
+    <w:abstractNumId w:val="5"/>
+  </w:num>
+  <w:num w:numId="9">
+    <w:abstractNumId w:val="15"/>
+  </w:num>
+  <w:num w:numId="10">
+    <w:abstractNumId w:val="1"/>
+  </w:num>
+  <w:num w:numId="11">
+    <w:abstractNumId w:val="2"/>
+  </w:num>
+  <w:num w:numId="12">
+    <w:abstractNumId w:val="20"/>
+  </w:num>
+  <w:num w:numId="13">
+    <w:abstractNumId w:val="22"/>
+  </w:num>
+  <w:num w:numId="14">
+    <w:abstractNumId w:val="12"/>
+  </w:num>
+  <w:num w:numId="15">
+    <w:abstractNumId w:val="8"/>
+  </w:num>
+  <w:num w:numId="16">
+    <w:abstractNumId w:val="7"/>
+  </w:num>
+  <w:num w:numId="17">
+    <w:abstractNumId w:val="13"/>
+  </w:num>
+  <w:num w:numId="18">
     <w:abstractNumId w:val="18"/>
   </w:num>
-  <w:num w:numId="3" w16cid:durableId="1243948641">
-    <w:abstractNumId w:val="15"/>
+  <w:num w:numId="19">
+    <w:abstractNumId w:val="0"/>
   </w:num>
-  <w:num w:numId="4" w16cid:durableId="493960888">
-    <w:abstractNumId w:val="8"/>
+  <w:num w:numId="20">
+    <w:abstractNumId w:val="21"/>
   </w:num>
-  <w:num w:numId="5" w16cid:durableId="549001393">
-    <w:abstractNumId w:val="9"/>
+  <w:num w:numId="21">
+    <w:abstractNumId w:val="17"/>
   </w:num>
-  <w:num w:numId="6" w16cid:durableId="850804120">
-    <w:abstractNumId w:val="5"/>
-  </w:num>
-  <w:num w:numId="7" w16cid:durableId="2060133125">
-    <w:abstractNumId w:val="10"/>
-  </w:num>
-  <w:num w:numId="8" w16cid:durableId="705834323">
-    <w:abstractNumId w:val="4"/>
-  </w:num>
-  <w:num w:numId="9" w16cid:durableId="1110051008">
+  <w:num w:numId="22">
     <w:abstractNumId w:val="14"/>
   </w:num>
-  <w:num w:numId="10" w16cid:durableId="1728139064">
-    <w:abstractNumId w:val="1"/>
+  <w:num w:numId="23">
+    <w:abstractNumId w:val="23"/>
   </w:num>
-  <w:num w:numId="11" w16cid:durableId="1566791541">
-    <w:abstractNumId w:val="2"/>
-  </w:num>
-  <w:num w:numId="12" w16cid:durableId="1281109234">
-    <w:abstractNumId w:val="19"/>
-  </w:num>
-  <w:num w:numId="13" w16cid:durableId="765200135">
-    <w:abstractNumId w:val="21"/>
-  </w:num>
-  <w:num w:numId="14" w16cid:durableId="1049110374">
-    <w:abstractNumId w:val="11"/>
-  </w:num>
-  <w:num w:numId="15" w16cid:durableId="83117695">
-    <w:abstractNumId w:val="7"/>
-  </w:num>
-  <w:num w:numId="16" w16cid:durableId="1533610786">
-    <w:abstractNumId w:val="6"/>
-  </w:num>
-  <w:num w:numId="17" w16cid:durableId="587232826">
-    <w:abstractNumId w:val="12"/>
-  </w:num>
-  <w:num w:numId="18" w16cid:durableId="566380813">
-    <w:abstractNumId w:val="17"/>
-  </w:num>
-  <w:num w:numId="19" w16cid:durableId="769014007">
-    <w:abstractNumId w:val="0"/>
-  </w:num>
-  <w:num w:numId="20" w16cid:durableId="169679165">
-    <w:abstractNumId w:val="20"/>
-  </w:num>
-  <w:num w:numId="21" w16cid:durableId="1637833039">
-    <w:abstractNumId w:val="16"/>
-  </w:num>
-  <w:num w:numId="22" w16cid:durableId="700933732">
-    <w:abstractNumId w:val="13"/>
-  </w:num>
-  <w:num w:numId="23" w16cid:durableId="965504209">
-    <w:abstractNumId w:val="22"/>
+  <w:num w:numId="24">
+    <w:abstractNumId w:val="3"/>
   </w:num>
 </w:numbering>
 </file>
 
 <file path=word/styles.xml><?xml version="1.0" encoding="utf-8"?>
-<w:styles xmlns:mc="http://schemas.openxmlformats.org/markup-compatibility/2006" xmlns:r="http://schemas.openxmlformats.org/officeDocument/2006/relationships" xmlns:w="http://schemas.openxmlformats.org/wordprocessingml/2006/main" xmlns:w14="http://schemas.microsoft.com/office/word/2010/wordml" xmlns:w15="http://schemas.microsoft.com/office/word/2012/wordml" xmlns:w16cex="http://schemas.microsoft.com/office/word/2018/wordml/cex" xmlns:w16cid="http://schemas.microsoft.com/office/word/2016/wordml/cid" xmlns:w16="http://schemas.microsoft.com/office/word/2018/wordml" xmlns:w16du="http://schemas.microsoft.com/office/word/2023/wordml/word16du" xmlns:w16sdtdh="http://schemas.microsoft.com/office/word/2020/wordml/sdtdatahash" xmlns:w16se="http://schemas.microsoft.com/office/word/2015/wordml/symex" mc:Ignorable="w14 w15 w16se w16cid w16 w16cex w16sdtdh w16du">
+<w:styles xmlns:mc="http://schemas.openxmlformats.org/markup-compatibility/2006" xmlns:r="http://schemas.openxmlformats.org/officeDocument/2006/relationships" xmlns:w="http://schemas.openxmlformats.org/wordprocessingml/2006/main" xmlns:w14="http://schemas.microsoft.com/office/word/2010/wordml" xmlns:w15="http://schemas.microsoft.com/office/word/2012/wordml" xmlns:w16cex="http://schemas.microsoft.com/office/word/2018/wordml/cex" xmlns:w16cid="http://schemas.microsoft.com/office/word/2016/wordml/cid" xmlns:w16="http://schemas.microsoft.com/office/word/2018/wordml" xmlns:w16sdtdh="http://schemas.microsoft.com/office/word/2020/wordml/sdtdatahash" xmlns:w16se="http://schemas.microsoft.com/office/word/2015/wordml/symex" mc:Ignorable="w14 w15 w16se w16cid w16 w16cex w16sdtdh">
   <w:docDefaults>
     <w:rPrDefault>
       <w:rPr>
@@ -29837,11 +30301,11 @@
     <w:name w:val="Normal"/>
     <w:qFormat/>
   </w:style>
-  <w:style w:type="paragraph" w:styleId="Heading1">
+  <w:style w:type="paragraph" w:styleId="Ttulo1">
     <w:name w:val="heading 1"/>
     <w:basedOn w:val="Normal"/>
     <w:next w:val="Normal"/>
-    <w:link w:val="Heading1Char"/>
+    <w:link w:val="Ttulo1Car"/>
     <w:uiPriority w:val="9"/>
     <w:qFormat/>
     <w:rsid w:val="004A095F"/>
@@ -29858,11 +30322,11 @@
       <w:szCs w:val="40"/>
     </w:rPr>
   </w:style>
-  <w:style w:type="paragraph" w:styleId="Heading2">
+  <w:style w:type="paragraph" w:styleId="Ttulo2">
     <w:name w:val="heading 2"/>
     <w:basedOn w:val="Normal"/>
     <w:next w:val="Normal"/>
-    <w:link w:val="Heading2Char"/>
+    <w:link w:val="Ttulo2Car"/>
     <w:uiPriority w:val="9"/>
     <w:semiHidden/>
     <w:unhideWhenUsed/>
@@ -29881,11 +30345,11 @@
       <w:szCs w:val="32"/>
     </w:rPr>
   </w:style>
-  <w:style w:type="paragraph" w:styleId="Heading3">
+  <w:style w:type="paragraph" w:styleId="Ttulo3">
     <w:name w:val="heading 3"/>
     <w:basedOn w:val="Normal"/>
     <w:next w:val="Normal"/>
-    <w:link w:val="Heading3Char"/>
+    <w:link w:val="Ttulo3Car"/>
     <w:uiPriority w:val="9"/>
     <w:semiHidden/>
     <w:unhideWhenUsed/>
@@ -29904,11 +30368,11 @@
       <w:szCs w:val="28"/>
     </w:rPr>
   </w:style>
-  <w:style w:type="paragraph" w:styleId="Heading4">
+  <w:style w:type="paragraph" w:styleId="Ttulo4">
     <w:name w:val="heading 4"/>
     <w:basedOn w:val="Normal"/>
     <w:next w:val="Normal"/>
-    <w:link w:val="Heading4Char"/>
+    <w:link w:val="Ttulo4Car"/>
     <w:uiPriority w:val="9"/>
     <w:semiHidden/>
     <w:unhideWhenUsed/>
@@ -29927,11 +30391,11 @@
       <w:color w:val="0F4761" w:themeColor="accent1" w:themeShade="BF"/>
     </w:rPr>
   </w:style>
-  <w:style w:type="paragraph" w:styleId="Heading5">
+  <w:style w:type="paragraph" w:styleId="Ttulo5">
     <w:name w:val="heading 5"/>
     <w:basedOn w:val="Normal"/>
     <w:next w:val="Normal"/>
-    <w:link w:val="Heading5Char"/>
+    <w:link w:val="Ttulo5Car"/>
     <w:uiPriority w:val="9"/>
     <w:semiHidden/>
     <w:unhideWhenUsed/>
@@ -29948,11 +30412,11 @@
       <w:color w:val="0F4761" w:themeColor="accent1" w:themeShade="BF"/>
     </w:rPr>
   </w:style>
-  <w:style w:type="paragraph" w:styleId="Heading6">
+  <w:style w:type="paragraph" w:styleId="Ttulo6">
     <w:name w:val="heading 6"/>
     <w:basedOn w:val="Normal"/>
     <w:next w:val="Normal"/>
-    <w:link w:val="Heading6Char"/>
+    <w:link w:val="Ttulo6Car"/>
     <w:uiPriority w:val="9"/>
     <w:semiHidden/>
     <w:unhideWhenUsed/>
@@ -29971,11 +30435,11 @@
       <w:color w:val="595959" w:themeColor="text1" w:themeTint="A6"/>
     </w:rPr>
   </w:style>
-  <w:style w:type="paragraph" w:styleId="Heading7">
+  <w:style w:type="paragraph" w:styleId="Ttulo7">
     <w:name w:val="heading 7"/>
     <w:basedOn w:val="Normal"/>
     <w:next w:val="Normal"/>
-    <w:link w:val="Heading7Char"/>
+    <w:link w:val="Ttulo7Car"/>
     <w:uiPriority w:val="9"/>
     <w:semiHidden/>
     <w:unhideWhenUsed/>
@@ -29992,11 +30456,11 @@
       <w:color w:val="595959" w:themeColor="text1" w:themeTint="A6"/>
     </w:rPr>
   </w:style>
-  <w:style w:type="paragraph" w:styleId="Heading8">
+  <w:style w:type="paragraph" w:styleId="Ttulo8">
     <w:name w:val="heading 8"/>
     <w:basedOn w:val="Normal"/>
     <w:next w:val="Normal"/>
-    <w:link w:val="Heading8Char"/>
+    <w:link w:val="Ttulo8Car"/>
     <w:uiPriority w:val="9"/>
     <w:semiHidden/>
     <w:unhideWhenUsed/>
@@ -30015,11 +30479,11 @@
       <w:color w:val="272727" w:themeColor="text1" w:themeTint="D8"/>
     </w:rPr>
   </w:style>
-  <w:style w:type="paragraph" w:styleId="Heading9">
+  <w:style w:type="paragraph" w:styleId="Ttulo9">
     <w:name w:val="heading 9"/>
     <w:basedOn w:val="Normal"/>
     <w:next w:val="Normal"/>
-    <w:link w:val="Heading9Char"/>
+    <w:link w:val="Ttulo9Car"/>
     <w:uiPriority w:val="9"/>
     <w:semiHidden/>
     <w:unhideWhenUsed/>
@@ -30036,13 +30500,13 @@
       <w:color w:val="272727" w:themeColor="text1" w:themeTint="D8"/>
     </w:rPr>
   </w:style>
-  <w:style w:type="character" w:default="1" w:styleId="DefaultParagraphFont">
+  <w:style w:type="character" w:default="1" w:styleId="Fuentedeprrafopredeter">
     <w:name w:val="Default Paragraph Font"/>
     <w:uiPriority w:val="1"/>
     <w:semiHidden/>
     <w:unhideWhenUsed/>
   </w:style>
-  <w:style w:type="table" w:default="1" w:styleId="TableNormal">
+  <w:style w:type="table" w:default="1" w:styleId="Tablanormal">
     <w:name w:val="Normal Table"/>
     <w:uiPriority w:val="99"/>
     <w:semiHidden/>
@@ -30057,16 +30521,16 @@
       </w:tblCellMar>
     </w:tblPr>
   </w:style>
-  <w:style w:type="numbering" w:default="1" w:styleId="NoList">
+  <w:style w:type="numbering" w:default="1" w:styleId="Sinlista">
     <w:name w:val="No List"/>
     <w:uiPriority w:val="99"/>
     <w:semiHidden/>
     <w:unhideWhenUsed/>
   </w:style>
-  <w:style w:type="character" w:customStyle="1" w:styleId="Heading1Char">
-    <w:name w:val="Heading 1 Char"/>
-    <w:basedOn w:val="DefaultParagraphFont"/>
-    <w:link w:val="Heading1"/>
+  <w:style w:type="character" w:customStyle="1" w:styleId="Ttulo1Car">
+    <w:name w:val="Título 1 Car"/>
+    <w:basedOn w:val="Fuentedeprrafopredeter"/>
+    <w:link w:val="Ttulo1"/>
     <w:uiPriority w:val="9"/>
     <w:rsid w:val="004A095F"/>
     <w:rPr>
@@ -30076,10 +30540,10 @@
       <w:szCs w:val="40"/>
     </w:rPr>
   </w:style>
-  <w:style w:type="character" w:customStyle="1" w:styleId="Heading2Char">
-    <w:name w:val="Heading 2 Char"/>
-    <w:basedOn w:val="DefaultParagraphFont"/>
-    <w:link w:val="Heading2"/>
+  <w:style w:type="character" w:customStyle="1" w:styleId="Ttulo2Car">
+    <w:name w:val="Título 2 Car"/>
+    <w:basedOn w:val="Fuentedeprrafopredeter"/>
+    <w:link w:val="Ttulo2"/>
     <w:uiPriority w:val="9"/>
     <w:semiHidden/>
     <w:rsid w:val="004A095F"/>
@@ -30090,10 +30554,10 @@
       <w:szCs w:val="32"/>
     </w:rPr>
   </w:style>
-  <w:style w:type="character" w:customStyle="1" w:styleId="Heading3Char">
-    <w:name w:val="Heading 3 Char"/>
-    <w:basedOn w:val="DefaultParagraphFont"/>
-    <w:link w:val="Heading3"/>
+  <w:style w:type="character" w:customStyle="1" w:styleId="Ttulo3Car">
+    <w:name w:val="Título 3 Car"/>
+    <w:basedOn w:val="Fuentedeprrafopredeter"/>
+    <w:link w:val="Ttulo3"/>
     <w:uiPriority w:val="9"/>
     <w:semiHidden/>
     <w:rsid w:val="004A095F"/>
@@ -30104,10 +30568,10 @@
       <w:szCs w:val="28"/>
     </w:rPr>
   </w:style>
-  <w:style w:type="character" w:customStyle="1" w:styleId="Heading4Char">
-    <w:name w:val="Heading 4 Char"/>
-    <w:basedOn w:val="DefaultParagraphFont"/>
-    <w:link w:val="Heading4"/>
+  <w:style w:type="character" w:customStyle="1" w:styleId="Ttulo4Car">
+    <w:name w:val="Título 4 Car"/>
+    <w:basedOn w:val="Fuentedeprrafopredeter"/>
+    <w:link w:val="Ttulo4"/>
     <w:uiPriority w:val="9"/>
     <w:semiHidden/>
     <w:rsid w:val="004A095F"/>
@@ -30118,10 +30582,10 @@
       <w:color w:val="0F4761" w:themeColor="accent1" w:themeShade="BF"/>
     </w:rPr>
   </w:style>
-  <w:style w:type="character" w:customStyle="1" w:styleId="Heading5Char">
-    <w:name w:val="Heading 5 Char"/>
-    <w:basedOn w:val="DefaultParagraphFont"/>
-    <w:link w:val="Heading5"/>
+  <w:style w:type="character" w:customStyle="1" w:styleId="Ttulo5Car">
+    <w:name w:val="Título 5 Car"/>
+    <w:basedOn w:val="Fuentedeprrafopredeter"/>
+    <w:link w:val="Ttulo5"/>
     <w:uiPriority w:val="9"/>
     <w:semiHidden/>
     <w:rsid w:val="004A095F"/>
@@ -30130,10 +30594,10 @@
       <w:color w:val="0F4761" w:themeColor="accent1" w:themeShade="BF"/>
     </w:rPr>
   </w:style>
-  <w:style w:type="character" w:customStyle="1" w:styleId="Heading6Char">
-    <w:name w:val="Heading 6 Char"/>
-    <w:basedOn w:val="DefaultParagraphFont"/>
-    <w:link w:val="Heading6"/>
+  <w:style w:type="character" w:customStyle="1" w:styleId="Ttulo6Car">
+    <w:name w:val="Título 6 Car"/>
+    <w:basedOn w:val="Fuentedeprrafopredeter"/>
+    <w:link w:val="Ttulo6"/>
     <w:uiPriority w:val="9"/>
     <w:semiHidden/>
     <w:rsid w:val="004A095F"/>
@@ -30144,10 +30608,10 @@
       <w:color w:val="595959" w:themeColor="text1" w:themeTint="A6"/>
     </w:rPr>
   </w:style>
-  <w:style w:type="character" w:customStyle="1" w:styleId="Heading7Char">
-    <w:name w:val="Heading 7 Char"/>
-    <w:basedOn w:val="DefaultParagraphFont"/>
-    <w:link w:val="Heading7"/>
+  <w:style w:type="character" w:customStyle="1" w:styleId="Ttulo7Car">
+    <w:name w:val="Título 7 Car"/>
+    <w:basedOn w:val="Fuentedeprrafopredeter"/>
+    <w:link w:val="Ttulo7"/>
     <w:uiPriority w:val="9"/>
     <w:semiHidden/>
     <w:rsid w:val="004A095F"/>
@@ -30156,10 +30620,10 @@
       <w:color w:val="595959" w:themeColor="text1" w:themeTint="A6"/>
     </w:rPr>
   </w:style>
-  <w:style w:type="character" w:customStyle="1" w:styleId="Heading8Char">
-    <w:name w:val="Heading 8 Char"/>
-    <w:basedOn w:val="DefaultParagraphFont"/>
-    <w:link w:val="Heading8"/>
+  <w:style w:type="character" w:customStyle="1" w:styleId="Ttulo8Car">
+    <w:name w:val="Título 8 Car"/>
+    <w:basedOn w:val="Fuentedeprrafopredeter"/>
+    <w:link w:val="Ttulo8"/>
     <w:uiPriority w:val="9"/>
     <w:semiHidden/>
     <w:rsid w:val="004A095F"/>
@@ -30170,10 +30634,10 @@
       <w:color w:val="272727" w:themeColor="text1" w:themeTint="D8"/>
     </w:rPr>
   </w:style>
-  <w:style w:type="character" w:customStyle="1" w:styleId="Heading9Char">
-    <w:name w:val="Heading 9 Char"/>
-    <w:basedOn w:val="DefaultParagraphFont"/>
-    <w:link w:val="Heading9"/>
+  <w:style w:type="character" w:customStyle="1" w:styleId="Ttulo9Car">
+    <w:name w:val="Título 9 Car"/>
+    <w:basedOn w:val="Fuentedeprrafopredeter"/>
+    <w:link w:val="Ttulo9"/>
     <w:uiPriority w:val="9"/>
     <w:semiHidden/>
     <w:rsid w:val="004A095F"/>
@@ -30182,11 +30646,11 @@
       <w:color w:val="272727" w:themeColor="text1" w:themeTint="D8"/>
     </w:rPr>
   </w:style>
-  <w:style w:type="paragraph" w:styleId="Title">
+  <w:style w:type="paragraph" w:styleId="Ttulo">
     <w:name w:val="Title"/>
     <w:basedOn w:val="Normal"/>
     <w:next w:val="Normal"/>
-    <w:link w:val="TitleChar"/>
+    <w:link w:val="TtuloCar"/>
     <w:uiPriority w:val="10"/>
     <w:qFormat/>
     <w:rsid w:val="004A095F"/>
@@ -30202,10 +30666,10 @@
       <w:szCs w:val="56"/>
     </w:rPr>
   </w:style>
-  <w:style w:type="character" w:customStyle="1" w:styleId="TitleChar">
-    <w:name w:val="Title Char"/>
-    <w:basedOn w:val="DefaultParagraphFont"/>
-    <w:link w:val="Title"/>
+  <w:style w:type="character" w:customStyle="1" w:styleId="TtuloCar">
+    <w:name w:val="Título Car"/>
+    <w:basedOn w:val="Fuentedeprrafopredeter"/>
+    <w:link w:val="Ttulo"/>
     <w:uiPriority w:val="10"/>
     <w:rsid w:val="004A095F"/>
     <w:rPr>
@@ -30216,11 +30680,11 @@
       <w:szCs w:val="56"/>
     </w:rPr>
   </w:style>
-  <w:style w:type="paragraph" w:styleId="Subtitle">
+  <w:style w:type="paragraph" w:styleId="Subttulo">
     <w:name w:val="Subtitle"/>
     <w:basedOn w:val="Normal"/>
     <w:next w:val="Normal"/>
-    <w:link w:val="SubtitleChar"/>
+    <w:link w:val="SubttuloCar"/>
     <w:uiPriority w:val="11"/>
     <w:qFormat/>
     <w:rsid w:val="004A095F"/>
@@ -30237,10 +30701,10 @@
       <w:szCs w:val="28"/>
     </w:rPr>
   </w:style>
-  <w:style w:type="character" w:customStyle="1" w:styleId="SubtitleChar">
-    <w:name w:val="Subtitle Char"/>
-    <w:basedOn w:val="DefaultParagraphFont"/>
-    <w:link w:val="Subtitle"/>
+  <w:style w:type="character" w:customStyle="1" w:styleId="SubttuloCar">
+    <w:name w:val="Subtítulo Car"/>
+    <w:basedOn w:val="Fuentedeprrafopredeter"/>
+    <w:link w:val="Subttulo"/>
     <w:uiPriority w:val="11"/>
     <w:rsid w:val="004A095F"/>
     <w:rPr>
@@ -30251,11 +30715,11 @@
       <w:szCs w:val="28"/>
     </w:rPr>
   </w:style>
-  <w:style w:type="paragraph" w:styleId="Quote">
+  <w:style w:type="paragraph" w:styleId="Cita">
     <w:name w:val="Quote"/>
     <w:basedOn w:val="Normal"/>
     <w:next w:val="Normal"/>
-    <w:link w:val="QuoteChar"/>
+    <w:link w:val="CitaCar"/>
     <w:uiPriority w:val="29"/>
     <w:qFormat/>
     <w:rsid w:val="004A095F"/>
@@ -30269,10 +30733,10 @@
       <w:color w:val="404040" w:themeColor="text1" w:themeTint="BF"/>
     </w:rPr>
   </w:style>
-  <w:style w:type="character" w:customStyle="1" w:styleId="QuoteChar">
-    <w:name w:val="Quote Char"/>
-    <w:basedOn w:val="DefaultParagraphFont"/>
-    <w:link w:val="Quote"/>
+  <w:style w:type="character" w:customStyle="1" w:styleId="CitaCar">
+    <w:name w:val="Cita Car"/>
+    <w:basedOn w:val="Fuentedeprrafopredeter"/>
+    <w:link w:val="Cita"/>
     <w:uiPriority w:val="29"/>
     <w:rsid w:val="004A095F"/>
     <w:rPr>
@@ -30281,7 +30745,7 @@
       <w:color w:val="404040" w:themeColor="text1" w:themeTint="BF"/>
     </w:rPr>
   </w:style>
-  <w:style w:type="paragraph" w:styleId="ListParagraph">
+  <w:style w:type="paragraph" w:styleId="Prrafodelista">
     <w:name w:val="List Paragraph"/>
     <w:basedOn w:val="Normal"/>
     <w:uiPriority w:val="34"/>
@@ -30292,9 +30756,9 @@
       <w:contextualSpacing/>
     </w:pPr>
   </w:style>
-  <w:style w:type="character" w:styleId="IntenseEmphasis">
+  <w:style w:type="character" w:styleId="nfasisintenso">
     <w:name w:val="Intense Emphasis"/>
-    <w:basedOn w:val="DefaultParagraphFont"/>
+    <w:basedOn w:val="Fuentedeprrafopredeter"/>
     <w:uiPriority w:val="21"/>
     <w:qFormat/>
     <w:rsid w:val="004A095F"/>
@@ -30304,11 +30768,11 @@
       <w:color w:val="0F4761" w:themeColor="accent1" w:themeShade="BF"/>
     </w:rPr>
   </w:style>
-  <w:style w:type="paragraph" w:styleId="IntenseQuote">
+  <w:style w:type="paragraph" w:styleId="Citadestacada">
     <w:name w:val="Intense Quote"/>
     <w:basedOn w:val="Normal"/>
     <w:next w:val="Normal"/>
-    <w:link w:val="IntenseQuoteChar"/>
+    <w:link w:val="CitadestacadaCar"/>
     <w:uiPriority w:val="30"/>
     <w:qFormat/>
     <w:rsid w:val="004A095F"/>
@@ -30327,10 +30791,10 @@
       <w:color w:val="0F4761" w:themeColor="accent1" w:themeShade="BF"/>
     </w:rPr>
   </w:style>
-  <w:style w:type="character" w:customStyle="1" w:styleId="IntenseQuoteChar">
-    <w:name w:val="Intense Quote Char"/>
-    <w:basedOn w:val="DefaultParagraphFont"/>
-    <w:link w:val="IntenseQuote"/>
+  <w:style w:type="character" w:customStyle="1" w:styleId="CitadestacadaCar">
+    <w:name w:val="Cita destacada Car"/>
+    <w:basedOn w:val="Fuentedeprrafopredeter"/>
+    <w:link w:val="Citadestacada"/>
     <w:uiPriority w:val="30"/>
     <w:rsid w:val="004A095F"/>
     <w:rPr>
@@ -30339,9 +30803,9 @@
       <w:color w:val="0F4761" w:themeColor="accent1" w:themeShade="BF"/>
     </w:rPr>
   </w:style>
-  <w:style w:type="character" w:styleId="IntenseReference">
+  <w:style w:type="character" w:styleId="Referenciaintensa">
     <w:name w:val="Intense Reference"/>
-    <w:basedOn w:val="DefaultParagraphFont"/>
+    <w:basedOn w:val="Fuentedeprrafopredeter"/>
     <w:uiPriority w:val="32"/>
     <w:qFormat/>
     <w:rsid w:val="004A095F"/>
@@ -30390,12 +30854,12 @@
   </w:style>
   <w:style w:type="character" w:customStyle="1" w:styleId="normaltextrun">
     <w:name w:val="normaltextrun"/>
-    <w:basedOn w:val="DefaultParagraphFont"/>
+    <w:basedOn w:val="Fuentedeprrafopredeter"/>
     <w:rsid w:val="00A33183"/>
   </w:style>
   <w:style w:type="character" w:customStyle="1" w:styleId="eop">
     <w:name w:val="eop"/>
-    <w:basedOn w:val="DefaultParagraphFont"/>
+    <w:basedOn w:val="Fuentedeprrafopredeter"/>
     <w:rsid w:val="00A33183"/>
   </w:style>
 </w:styles>

</xml_diff>

<commit_message>
Edited the class diagram, problem analysus and traceability diagram to have the correct information for the function to access information of communities with two specific problematics. Changed the name of some methods with similar names.
</commit_message>
<xml_diff>
--- a/docs/Problem analysis.docx
+++ b/docs/Problem analysis.docx
@@ -1,6 +1,6 @@
 
 <file path=word/document.xml><?xml version="1.0" encoding="utf-8"?>
-<w:document xmlns:wpc="http://schemas.microsoft.com/office/word/2010/wordprocessingCanvas" xmlns:cx="http://schemas.microsoft.com/office/drawing/2014/chartex" xmlns:cx1="http://schemas.microsoft.com/office/drawing/2015/9/8/chartex" xmlns:cx2="http://schemas.microsoft.com/office/drawing/2015/10/21/chartex" xmlns:cx3="http://schemas.microsoft.com/office/drawing/2016/5/9/chartex" xmlns:cx4="http://schemas.microsoft.com/office/drawing/2016/5/10/chartex" xmlns:cx5="http://schemas.microsoft.com/office/drawing/2016/5/11/chartex" xmlns:cx6="http://schemas.microsoft.com/office/drawing/2016/5/12/chartex" xmlns:cx7="http://schemas.microsoft.com/office/drawing/2016/5/13/chartex" xmlns:cx8="http://schemas.microsoft.com/office/drawing/2016/5/14/chartex" xmlns:mc="http://schemas.openxmlformats.org/markup-compatibility/2006" xmlns:aink="http://schemas.microsoft.com/office/drawing/2016/ink" xmlns:am3d="http://schemas.microsoft.com/office/drawing/2017/model3d" xmlns:o="urn:schemas-microsoft-com:office:office" xmlns:r="http://schemas.openxmlformats.org/officeDocument/2006/relationships" xmlns:m="http://schemas.openxmlformats.org/officeDocument/2006/math" xmlns:v="urn:schemas-microsoft-com:vml" xmlns:wp14="http://schemas.microsoft.com/office/word/2010/wordprocessingDrawing" xmlns:wp="http://schemas.openxmlformats.org/drawingml/2006/wordprocessingDrawing" xmlns:w10="urn:schemas-microsoft-com:office:word" xmlns:w="http://schemas.openxmlformats.org/wordprocessingml/2006/main" xmlns:w14="http://schemas.microsoft.com/office/word/2010/wordml" xmlns:w15="http://schemas.microsoft.com/office/word/2012/wordml" xmlns:w16cex="http://schemas.microsoft.com/office/word/2018/wordml/cex" xmlns:w16cid="http://schemas.microsoft.com/office/word/2016/wordml/cid" xmlns:w16="http://schemas.microsoft.com/office/word/2018/wordml" xmlns:w16sdtdh="http://schemas.microsoft.com/office/word/2020/wordml/sdtdatahash" xmlns:w16se="http://schemas.microsoft.com/office/word/2015/wordml/symex" xmlns:wpg="http://schemas.microsoft.com/office/word/2010/wordprocessingGroup" xmlns:wpi="http://schemas.microsoft.com/office/word/2010/wordprocessingInk" xmlns:wne="http://schemas.microsoft.com/office/word/2006/wordml" xmlns:wps="http://schemas.microsoft.com/office/word/2010/wordprocessingShape" mc:Ignorable="w14 w15 w16se w16cid w16 w16cex w16sdtdh wp14">
+<w:document xmlns:wpc="http://schemas.microsoft.com/office/word/2010/wordprocessingCanvas" xmlns:cx="http://schemas.microsoft.com/office/drawing/2014/chartex" xmlns:cx1="http://schemas.microsoft.com/office/drawing/2015/9/8/chartex" xmlns:cx2="http://schemas.microsoft.com/office/drawing/2015/10/21/chartex" xmlns:cx3="http://schemas.microsoft.com/office/drawing/2016/5/9/chartex" xmlns:cx4="http://schemas.microsoft.com/office/drawing/2016/5/10/chartex" xmlns:cx5="http://schemas.microsoft.com/office/drawing/2016/5/11/chartex" xmlns:cx6="http://schemas.microsoft.com/office/drawing/2016/5/12/chartex" xmlns:cx7="http://schemas.microsoft.com/office/drawing/2016/5/13/chartex" xmlns:cx8="http://schemas.microsoft.com/office/drawing/2016/5/14/chartex" xmlns:mc="http://schemas.openxmlformats.org/markup-compatibility/2006" xmlns:aink="http://schemas.microsoft.com/office/drawing/2016/ink" xmlns:am3d="http://schemas.microsoft.com/office/drawing/2017/model3d" xmlns:o="urn:schemas-microsoft-com:office:office" xmlns:oel="http://schemas.microsoft.com/office/2019/extlst" xmlns:r="http://schemas.openxmlformats.org/officeDocument/2006/relationships" xmlns:m="http://schemas.openxmlformats.org/officeDocument/2006/math" xmlns:v="urn:schemas-microsoft-com:vml" xmlns:wp14="http://schemas.microsoft.com/office/word/2010/wordprocessingDrawing" xmlns:wp="http://schemas.openxmlformats.org/drawingml/2006/wordprocessingDrawing" xmlns:w10="urn:schemas-microsoft-com:office:word" xmlns:w="http://schemas.openxmlformats.org/wordprocessingml/2006/main" xmlns:w14="http://schemas.microsoft.com/office/word/2010/wordml" xmlns:w15="http://schemas.microsoft.com/office/word/2012/wordml" xmlns:w16cex="http://schemas.microsoft.com/office/word/2018/wordml/cex" xmlns:w16cid="http://schemas.microsoft.com/office/word/2016/wordml/cid" xmlns:w16="http://schemas.microsoft.com/office/word/2018/wordml" xmlns:w16du="http://schemas.microsoft.com/office/word/2023/wordml/word16du" xmlns:w16sdtdh="http://schemas.microsoft.com/office/word/2020/wordml/sdtdatahash" xmlns:w16se="http://schemas.microsoft.com/office/word/2015/wordml/symex" xmlns:wpg="http://schemas.microsoft.com/office/word/2010/wordprocessingGroup" xmlns:wpi="http://schemas.microsoft.com/office/word/2010/wordprocessingInk" xmlns:wne="http://schemas.microsoft.com/office/word/2006/wordml" xmlns:wps="http://schemas.microsoft.com/office/word/2010/wordprocessingShape" mc:Ignorable="w14 w15 w16se w16cid w16 w16cex w16sdtdh w16du wp14">
   <w:body>
     <w:p>
       <w:pPr>
@@ -126,7 +126,7 @@
           </w:tcPr>
           <w:p>
             <w:pPr>
-              <w:pStyle w:val="Prrafodelista"/>
+              <w:pStyle w:val="ListParagraph"/>
               <w:numPr>
                 <w:ilvl w:val="0"/>
                 <w:numId w:val="6"/>
@@ -241,7 +241,7 @@
           </w:tcPr>
           <w:p>
             <w:pPr>
-              <w:pStyle w:val="Prrafodelista"/>
+              <w:pStyle w:val="ListParagraph"/>
               <w:numPr>
                 <w:ilvl w:val="0"/>
                 <w:numId w:val="6"/>
@@ -836,7 +836,7 @@
           </w:tcPr>
           <w:p>
             <w:pPr>
-              <w:pStyle w:val="Prrafodelista"/>
+              <w:pStyle w:val="ListParagraph"/>
               <w:numPr>
                 <w:ilvl w:val="0"/>
                 <w:numId w:val="6"/>
@@ -905,7 +905,7 @@
           </w:p>
           <w:p>
             <w:pPr>
-              <w:pStyle w:val="Prrafodelista"/>
+              <w:pStyle w:val="ListParagraph"/>
               <w:numPr>
                 <w:ilvl w:val="0"/>
                 <w:numId w:val="6"/>
@@ -933,7 +933,7 @@
           </w:p>
           <w:p>
             <w:pPr>
-              <w:pStyle w:val="Prrafodelista"/>
+              <w:pStyle w:val="ListParagraph"/>
               <w:numPr>
                 <w:ilvl w:val="0"/>
                 <w:numId w:val="6"/>
@@ -1103,7 +1103,7 @@
           </w:tcPr>
           <w:p>
             <w:pPr>
-              <w:pStyle w:val="Prrafodelista"/>
+              <w:pStyle w:val="ListParagraph"/>
               <w:numPr>
                 <w:ilvl w:val="0"/>
                 <w:numId w:val="6"/>
@@ -1131,7 +1131,7 @@
           </w:p>
           <w:p>
             <w:pPr>
-              <w:pStyle w:val="Prrafodelista"/>
+              <w:pStyle w:val="ListParagraph"/>
               <w:numPr>
                 <w:ilvl w:val="0"/>
                 <w:numId w:val="6"/>
@@ -1189,7 +1189,7 @@
           </w:p>
           <w:p>
             <w:pPr>
-              <w:pStyle w:val="Prrafodelista"/>
+              <w:pStyle w:val="ListParagraph"/>
               <w:numPr>
                 <w:ilvl w:val="0"/>
                 <w:numId w:val="6"/>
@@ -1913,7 +1913,7 @@
           </w:tcPr>
           <w:p>
             <w:pPr>
-              <w:pStyle w:val="Prrafodelista"/>
+              <w:pStyle w:val="ListParagraph"/>
               <w:numPr>
                 <w:ilvl w:val="0"/>
                 <w:numId w:val="11"/>
@@ -1947,7 +1947,7 @@
           </w:p>
           <w:p>
             <w:pPr>
-              <w:pStyle w:val="Prrafodelista"/>
+              <w:pStyle w:val="ListParagraph"/>
               <w:numPr>
                 <w:ilvl w:val="0"/>
                 <w:numId w:val="11"/>
@@ -2093,7 +2093,7 @@
           </w:tcPr>
           <w:p>
             <w:pPr>
-              <w:pStyle w:val="Prrafodelista"/>
+              <w:pStyle w:val="ListParagraph"/>
               <w:numPr>
                 <w:ilvl w:val="0"/>
                 <w:numId w:val="11"/>
@@ -2118,7 +2118,7 @@
           </w:p>
           <w:p>
             <w:pPr>
-              <w:pStyle w:val="Prrafodelista"/>
+              <w:pStyle w:val="ListParagraph"/>
               <w:numPr>
                 <w:ilvl w:val="1"/>
                 <w:numId w:val="16"/>
@@ -2143,7 +2143,7 @@
           </w:p>
           <w:p>
             <w:pPr>
-              <w:pStyle w:val="Prrafodelista"/>
+              <w:pStyle w:val="ListParagraph"/>
               <w:numPr>
                 <w:ilvl w:val="1"/>
                 <w:numId w:val="16"/>
@@ -2168,7 +2168,7 @@
           </w:p>
           <w:p>
             <w:pPr>
-              <w:pStyle w:val="Prrafodelista"/>
+              <w:pStyle w:val="ListParagraph"/>
               <w:numPr>
                 <w:ilvl w:val="1"/>
                 <w:numId w:val="16"/>
@@ -2195,7 +2195,7 @@
           </w:p>
           <w:p>
             <w:pPr>
-              <w:pStyle w:val="Prrafodelista"/>
+              <w:pStyle w:val="ListParagraph"/>
               <w:numPr>
                 <w:ilvl w:val="0"/>
                 <w:numId w:val="11"/>
@@ -2338,7 +2338,7 @@
           </w:tcPr>
           <w:p>
             <w:pPr>
-              <w:pStyle w:val="Prrafodelista"/>
+              <w:pStyle w:val="ListParagraph"/>
               <w:numPr>
                 <w:ilvl w:val="0"/>
                 <w:numId w:val="11"/>
@@ -2481,7 +2481,7 @@
           </w:tcPr>
           <w:p>
             <w:pPr>
-              <w:pStyle w:val="Prrafodelista"/>
+              <w:pStyle w:val="ListParagraph"/>
               <w:numPr>
                 <w:ilvl w:val="0"/>
                 <w:numId w:val="11"/>
@@ -2624,7 +2624,7 @@
           </w:tcPr>
           <w:p>
             <w:pPr>
-              <w:pStyle w:val="Prrafodelista"/>
+              <w:pStyle w:val="ListParagraph"/>
               <w:numPr>
                 <w:ilvl w:val="0"/>
                 <w:numId w:val="11"/>
@@ -2767,7 +2767,7 @@
           </w:tcPr>
           <w:p>
             <w:pPr>
-              <w:pStyle w:val="Prrafodelista"/>
+              <w:pStyle w:val="ListParagraph"/>
               <w:numPr>
                 <w:ilvl w:val="0"/>
                 <w:numId w:val="11"/>
@@ -2792,7 +2792,7 @@
           </w:p>
           <w:p>
             <w:pPr>
-              <w:pStyle w:val="Prrafodelista"/>
+              <w:pStyle w:val="ListParagraph"/>
               <w:numPr>
                 <w:ilvl w:val="1"/>
                 <w:numId w:val="17"/>
@@ -2826,7 +2826,7 @@
           </w:p>
           <w:p>
             <w:pPr>
-              <w:pStyle w:val="Prrafodelista"/>
+              <w:pStyle w:val="ListParagraph"/>
               <w:numPr>
                 <w:ilvl w:val="1"/>
                 <w:numId w:val="17"/>
@@ -2860,7 +2860,7 @@
           </w:p>
           <w:p>
             <w:pPr>
-              <w:pStyle w:val="Prrafodelista"/>
+              <w:pStyle w:val="ListParagraph"/>
               <w:numPr>
                 <w:ilvl w:val="1"/>
                 <w:numId w:val="17"/>
@@ -2894,7 +2894,7 @@
           </w:p>
           <w:p>
             <w:pPr>
-              <w:pStyle w:val="Prrafodelista"/>
+              <w:pStyle w:val="ListParagraph"/>
               <w:numPr>
                 <w:ilvl w:val="1"/>
                 <w:numId w:val="17"/>
@@ -4733,7 +4733,7 @@
           </w:tcPr>
           <w:p>
             <w:pPr>
-              <w:pStyle w:val="Prrafodelista"/>
+              <w:pStyle w:val="ListParagraph"/>
               <w:numPr>
                 <w:ilvl w:val="0"/>
                 <w:numId w:val="8"/>
@@ -4888,7 +4888,7 @@
           </w:tcPr>
           <w:p>
             <w:pPr>
-              <w:pStyle w:val="Prrafodelista"/>
+              <w:pStyle w:val="ListParagraph"/>
               <w:numPr>
                 <w:ilvl w:val="0"/>
                 <w:numId w:val="8"/>
@@ -4913,7 +4913,7 @@
           </w:p>
           <w:p>
             <w:pPr>
-              <w:pStyle w:val="Prrafodelista"/>
+              <w:pStyle w:val="ListParagraph"/>
               <w:numPr>
                 <w:ilvl w:val="1"/>
                 <w:numId w:val="18"/>
@@ -4938,7 +4938,7 @@
           </w:p>
           <w:p>
             <w:pPr>
-              <w:pStyle w:val="Prrafodelista"/>
+              <w:pStyle w:val="ListParagraph"/>
               <w:numPr>
                 <w:ilvl w:val="1"/>
                 <w:numId w:val="18"/>
@@ -4963,7 +4963,7 @@
           </w:p>
           <w:p>
             <w:pPr>
-              <w:pStyle w:val="Prrafodelista"/>
+              <w:pStyle w:val="ListParagraph"/>
               <w:numPr>
                 <w:ilvl w:val="1"/>
                 <w:numId w:val="18"/>
@@ -4988,7 +4988,7 @@
           </w:p>
           <w:p>
             <w:pPr>
-              <w:pStyle w:val="Prrafodelista"/>
+              <w:pStyle w:val="ListParagraph"/>
               <w:numPr>
                 <w:ilvl w:val="1"/>
                 <w:numId w:val="18"/>
@@ -5013,7 +5013,7 @@
           </w:p>
           <w:p>
             <w:pPr>
-              <w:pStyle w:val="Prrafodelista"/>
+              <w:pStyle w:val="ListParagraph"/>
               <w:numPr>
                 <w:ilvl w:val="0"/>
                 <w:numId w:val="8"/>
@@ -5156,7 +5156,7 @@
           </w:tcPr>
           <w:p>
             <w:pPr>
-              <w:pStyle w:val="Prrafodelista"/>
+              <w:pStyle w:val="ListParagraph"/>
               <w:numPr>
                 <w:ilvl w:val="0"/>
                 <w:numId w:val="8"/>
@@ -5310,7 +5310,7 @@
           </w:tcPr>
           <w:p>
             <w:pPr>
-              <w:pStyle w:val="Prrafodelista"/>
+              <w:pStyle w:val="ListParagraph"/>
               <w:numPr>
                 <w:ilvl w:val="0"/>
                 <w:numId w:val="8"/>
@@ -5335,7 +5335,7 @@
           </w:p>
           <w:p>
             <w:pPr>
-              <w:pStyle w:val="Prrafodelista"/>
+              <w:pStyle w:val="ListParagraph"/>
               <w:numPr>
                 <w:ilvl w:val="1"/>
                 <w:numId w:val="19"/>
@@ -5360,7 +5360,7 @@
           </w:p>
           <w:p>
             <w:pPr>
-              <w:pStyle w:val="Prrafodelista"/>
+              <w:pStyle w:val="ListParagraph"/>
               <w:numPr>
                 <w:ilvl w:val="1"/>
                 <w:numId w:val="19"/>
@@ -5385,7 +5385,7 @@
           </w:p>
           <w:p>
             <w:pPr>
-              <w:pStyle w:val="Prrafodelista"/>
+              <w:pStyle w:val="ListParagraph"/>
               <w:numPr>
                 <w:ilvl w:val="1"/>
                 <w:numId w:val="19"/>
@@ -5528,7 +5528,7 @@
           </w:tcPr>
           <w:p>
             <w:pPr>
-              <w:pStyle w:val="Prrafodelista"/>
+              <w:pStyle w:val="ListParagraph"/>
               <w:numPr>
                 <w:ilvl w:val="0"/>
                 <w:numId w:val="8"/>
@@ -5564,7 +5564,7 @@
           </w:p>
           <w:p>
             <w:pPr>
-              <w:pStyle w:val="Prrafodelista"/>
+              <w:pStyle w:val="ListParagraph"/>
               <w:numPr>
                 <w:ilvl w:val="0"/>
                 <w:numId w:val="8"/>
@@ -5716,7 +5716,7 @@
           </w:tcPr>
           <w:p>
             <w:pPr>
-              <w:pStyle w:val="Prrafodelista"/>
+              <w:pStyle w:val="ListParagraph"/>
               <w:numPr>
                 <w:ilvl w:val="0"/>
                 <w:numId w:val="8"/>
@@ -5741,7 +5741,7 @@
           </w:p>
           <w:p>
             <w:pPr>
-              <w:pStyle w:val="Prrafodelista"/>
+              <w:pStyle w:val="ListParagraph"/>
               <w:numPr>
                 <w:ilvl w:val="0"/>
                 <w:numId w:val="8"/>
@@ -5886,7 +5886,7 @@
           </w:tcPr>
           <w:p>
             <w:pPr>
-              <w:pStyle w:val="Prrafodelista"/>
+              <w:pStyle w:val="ListParagraph"/>
               <w:numPr>
                 <w:ilvl w:val="0"/>
                 <w:numId w:val="10"/>
@@ -5938,7 +5938,7 @@
           </w:p>
           <w:p>
             <w:pPr>
-              <w:pStyle w:val="Prrafodelista"/>
+              <w:pStyle w:val="ListParagraph"/>
               <w:numPr>
                 <w:ilvl w:val="0"/>
                 <w:numId w:val="10"/>
@@ -6081,7 +6081,7 @@
           </w:tcPr>
           <w:p>
             <w:pPr>
-              <w:pStyle w:val="Prrafodelista"/>
+              <w:pStyle w:val="ListParagraph"/>
               <w:numPr>
                 <w:ilvl w:val="0"/>
                 <w:numId w:val="8"/>
@@ -8170,7 +8170,7 @@
           </w:tcPr>
           <w:p>
             <w:pPr>
-              <w:pStyle w:val="Prrafodelista"/>
+              <w:pStyle w:val="ListParagraph"/>
               <w:numPr>
                 <w:ilvl w:val="0"/>
                 <w:numId w:val="12"/>
@@ -8204,7 +8204,7 @@
           </w:p>
           <w:p>
             <w:pPr>
-              <w:pStyle w:val="Prrafodelista"/>
+              <w:pStyle w:val="ListParagraph"/>
               <w:numPr>
                 <w:ilvl w:val="0"/>
                 <w:numId w:val="12"/>
@@ -8357,7 +8357,7 @@
           </w:tcPr>
           <w:p>
             <w:pPr>
-              <w:pStyle w:val="Prrafodelista"/>
+              <w:pStyle w:val="ListParagraph"/>
               <w:numPr>
                 <w:ilvl w:val="0"/>
                 <w:numId w:val="12"/>
@@ -8510,7 +8510,7 @@
           </w:tcPr>
           <w:p>
             <w:pPr>
-              <w:pStyle w:val="Prrafodelista"/>
+              <w:pStyle w:val="ListParagraph"/>
               <w:numPr>
                 <w:ilvl w:val="0"/>
                 <w:numId w:val="12"/>
@@ -8664,7 +8664,7 @@
           </w:tcPr>
           <w:p>
             <w:pPr>
-              <w:pStyle w:val="Prrafodelista"/>
+              <w:pStyle w:val="ListParagraph"/>
               <w:numPr>
                 <w:ilvl w:val="0"/>
                 <w:numId w:val="12"/>
@@ -8689,7 +8689,7 @@
           </w:p>
           <w:p>
             <w:pPr>
-              <w:pStyle w:val="Prrafodelista"/>
+              <w:pStyle w:val="ListParagraph"/>
               <w:numPr>
                 <w:ilvl w:val="1"/>
                 <w:numId w:val="20"/>
@@ -8714,7 +8714,7 @@
           </w:p>
           <w:p>
             <w:pPr>
-              <w:pStyle w:val="Prrafodelista"/>
+              <w:pStyle w:val="ListParagraph"/>
               <w:numPr>
                 <w:ilvl w:val="1"/>
                 <w:numId w:val="20"/>
@@ -8739,7 +8739,7 @@
           </w:p>
           <w:p>
             <w:pPr>
-              <w:pStyle w:val="Prrafodelista"/>
+              <w:pStyle w:val="ListParagraph"/>
               <w:numPr>
                 <w:ilvl w:val="0"/>
                 <w:numId w:val="12"/>
@@ -8892,7 +8892,7 @@
           </w:tcPr>
           <w:p>
             <w:pPr>
-              <w:pStyle w:val="Prrafodelista"/>
+              <w:pStyle w:val="ListParagraph"/>
               <w:numPr>
                 <w:ilvl w:val="0"/>
                 <w:numId w:val="12"/>
@@ -8917,7 +8917,7 @@
           </w:p>
           <w:p>
             <w:pPr>
-              <w:pStyle w:val="Prrafodelista"/>
+              <w:pStyle w:val="ListParagraph"/>
               <w:numPr>
                 <w:ilvl w:val="1"/>
                 <w:numId w:val="12"/>
@@ -8942,7 +8942,7 @@
           </w:p>
           <w:p>
             <w:pPr>
-              <w:pStyle w:val="Prrafodelista"/>
+              <w:pStyle w:val="ListParagraph"/>
               <w:numPr>
                 <w:ilvl w:val="1"/>
                 <w:numId w:val="12"/>
@@ -8967,7 +8967,7 @@
           </w:p>
           <w:p>
             <w:pPr>
-              <w:pStyle w:val="Prrafodelista"/>
+              <w:pStyle w:val="ListParagraph"/>
               <w:numPr>
                 <w:ilvl w:val="0"/>
                 <w:numId w:val="12"/>
@@ -11109,7 +11109,7 @@
           </w:tcPr>
           <w:p>
             <w:pPr>
-              <w:pStyle w:val="Prrafodelista"/>
+              <w:pStyle w:val="ListParagraph"/>
               <w:numPr>
                 <w:ilvl w:val="0"/>
                 <w:numId w:val="14"/>
@@ -11134,7 +11134,7 @@
           </w:p>
           <w:p>
             <w:pPr>
-              <w:pStyle w:val="Prrafodelista"/>
+              <w:pStyle w:val="ListParagraph"/>
               <w:numPr>
                 <w:ilvl w:val="0"/>
                 <w:numId w:val="14"/>
@@ -11282,7 +11282,7 @@
           </w:tcPr>
           <w:p>
             <w:pPr>
-              <w:pStyle w:val="Prrafodelista"/>
+              <w:pStyle w:val="ListParagraph"/>
               <w:numPr>
                 <w:ilvl w:val="0"/>
                 <w:numId w:val="14"/>
@@ -11307,7 +11307,7 @@
           </w:p>
           <w:p>
             <w:pPr>
-              <w:pStyle w:val="Prrafodelista"/>
+              <w:pStyle w:val="ListParagraph"/>
               <w:numPr>
                 <w:ilvl w:val="0"/>
                 <w:numId w:val="14"/>
@@ -13243,7 +13243,7 @@
           </w:tcPr>
           <w:p>
             <w:pPr>
-              <w:pStyle w:val="Prrafodelista"/>
+              <w:pStyle w:val="ListParagraph"/>
               <w:numPr>
                 <w:ilvl w:val="0"/>
                 <w:numId w:val="13"/>
@@ -13278,7 +13278,7 @@
           </w:p>
           <w:p>
             <w:pPr>
-              <w:pStyle w:val="Prrafodelista"/>
+              <w:pStyle w:val="ListParagraph"/>
               <w:numPr>
                 <w:ilvl w:val="0"/>
                 <w:numId w:val="13"/>
@@ -13440,7 +13440,7 @@
           </w:tcPr>
           <w:p>
             <w:pPr>
-              <w:pStyle w:val="Prrafodelista"/>
+              <w:pStyle w:val="ListParagraph"/>
               <w:numPr>
                 <w:ilvl w:val="0"/>
                 <w:numId w:val="13"/>
@@ -13595,7 +13595,7 @@
           </w:tcPr>
           <w:p>
             <w:pPr>
-              <w:pStyle w:val="Prrafodelista"/>
+              <w:pStyle w:val="ListParagraph"/>
               <w:numPr>
                 <w:ilvl w:val="0"/>
                 <w:numId w:val="13"/>
@@ -13638,7 +13638,7 @@
           </w:p>
           <w:p>
             <w:pPr>
-              <w:pStyle w:val="Prrafodelista"/>
+              <w:pStyle w:val="ListParagraph"/>
               <w:numPr>
                 <w:ilvl w:val="1"/>
                 <w:numId w:val="21"/>
@@ -13663,7 +13663,7 @@
           </w:p>
           <w:p>
             <w:pPr>
-              <w:pStyle w:val="Prrafodelista"/>
+              <w:pStyle w:val="ListParagraph"/>
               <w:numPr>
                 <w:ilvl w:val="1"/>
                 <w:numId w:val="21"/>
@@ -13688,7 +13688,7 @@
           </w:p>
           <w:p>
             <w:pPr>
-              <w:pStyle w:val="Prrafodelista"/>
+              <w:pStyle w:val="ListParagraph"/>
               <w:numPr>
                 <w:ilvl w:val="0"/>
                 <w:numId w:val="13"/>
@@ -13831,7 +13831,7 @@
           </w:tcPr>
           <w:p>
             <w:pPr>
-              <w:pStyle w:val="Prrafodelista"/>
+              <w:pStyle w:val="ListParagraph"/>
               <w:numPr>
                 <w:ilvl w:val="0"/>
                 <w:numId w:val="8"/>
@@ -13856,7 +13856,7 @@
           </w:p>
           <w:p>
             <w:pPr>
-              <w:pStyle w:val="Prrafodelista"/>
+              <w:pStyle w:val="ListParagraph"/>
               <w:numPr>
                 <w:ilvl w:val="0"/>
                 <w:numId w:val="8"/>
@@ -14000,7 +14000,7 @@
           </w:tcPr>
           <w:p>
             <w:pPr>
-              <w:pStyle w:val="Prrafodelista"/>
+              <w:pStyle w:val="ListParagraph"/>
               <w:numPr>
                 <w:ilvl w:val="0"/>
                 <w:numId w:val="13"/>
@@ -16081,7 +16081,7 @@
           </w:tcPr>
           <w:p>
             <w:pPr>
-              <w:pStyle w:val="Prrafodelista"/>
+              <w:pStyle w:val="ListParagraph"/>
               <w:numPr>
                 <w:ilvl w:val="0"/>
                 <w:numId w:val="14"/>
@@ -16133,7 +16133,7 @@
           </w:p>
           <w:p>
             <w:pPr>
-              <w:pStyle w:val="Prrafodelista"/>
+              <w:pStyle w:val="ListParagraph"/>
               <w:numPr>
                 <w:ilvl w:val="0"/>
                 <w:numId w:val="14"/>
@@ -16279,7 +16279,7 @@
           </w:tcPr>
           <w:p>
             <w:pPr>
-              <w:pStyle w:val="Prrafodelista"/>
+              <w:pStyle w:val="ListParagraph"/>
               <w:numPr>
                 <w:ilvl w:val="0"/>
                 <w:numId w:val="14"/>
@@ -16350,7 +16350,7 @@
           </w:p>
           <w:p>
             <w:pPr>
-              <w:pStyle w:val="Prrafodelista"/>
+              <w:pStyle w:val="ListParagraph"/>
               <w:numPr>
                 <w:ilvl w:val="0"/>
                 <w:numId w:val="14"/>
@@ -16493,7 +16493,7 @@
           </w:tcPr>
           <w:p>
             <w:pPr>
-              <w:pStyle w:val="Prrafodelista"/>
+              <w:pStyle w:val="ListParagraph"/>
               <w:numPr>
                 <w:ilvl w:val="0"/>
                 <w:numId w:val="22"/>
@@ -16518,7 +16518,7 @@
           </w:p>
           <w:p>
             <w:pPr>
-              <w:pStyle w:val="Prrafodelista"/>
+              <w:pStyle w:val="ListParagraph"/>
               <w:numPr>
                 <w:ilvl w:val="1"/>
                 <w:numId w:val="22"/>
@@ -16543,7 +16543,7 @@
           </w:p>
           <w:p>
             <w:pPr>
-              <w:pStyle w:val="Prrafodelista"/>
+              <w:pStyle w:val="ListParagraph"/>
               <w:numPr>
                 <w:ilvl w:val="1"/>
                 <w:numId w:val="22"/>
@@ -16568,7 +16568,7 @@
           </w:p>
           <w:p>
             <w:pPr>
-              <w:pStyle w:val="Prrafodelista"/>
+              <w:pStyle w:val="ListParagraph"/>
               <w:numPr>
                 <w:ilvl w:val="1"/>
                 <w:numId w:val="22"/>
@@ -16593,7 +16593,7 @@
           </w:p>
           <w:p>
             <w:pPr>
-              <w:pStyle w:val="Prrafodelista"/>
+              <w:pStyle w:val="ListParagraph"/>
               <w:numPr>
                 <w:ilvl w:val="1"/>
                 <w:numId w:val="22"/>
@@ -16618,7 +16618,7 @@
           </w:p>
           <w:p>
             <w:pPr>
-              <w:pStyle w:val="Prrafodelista"/>
+              <w:pStyle w:val="ListParagraph"/>
               <w:numPr>
                 <w:ilvl w:val="0"/>
                 <w:numId w:val="22"/>
@@ -16761,7 +16761,7 @@
           </w:tcPr>
           <w:p>
             <w:pPr>
-              <w:pStyle w:val="Prrafodelista"/>
+              <w:pStyle w:val="ListParagraph"/>
               <w:numPr>
                 <w:ilvl w:val="0"/>
                 <w:numId w:val="14"/>
@@ -16906,7 +16906,7 @@
           </w:tcPr>
           <w:p>
             <w:pPr>
-              <w:pStyle w:val="Prrafodelista"/>
+              <w:pStyle w:val="ListParagraph"/>
               <w:numPr>
                 <w:ilvl w:val="0"/>
                 <w:numId w:val="13"/>
@@ -16949,7 +16949,7 @@
           </w:p>
           <w:p>
             <w:pPr>
-              <w:pStyle w:val="Prrafodelista"/>
+              <w:pStyle w:val="ListParagraph"/>
               <w:numPr>
                 <w:ilvl w:val="1"/>
                 <w:numId w:val="23"/>
@@ -16974,7 +16974,7 @@
           </w:p>
           <w:p>
             <w:pPr>
-              <w:pStyle w:val="Prrafodelista"/>
+              <w:pStyle w:val="ListParagraph"/>
               <w:numPr>
                 <w:ilvl w:val="1"/>
                 <w:numId w:val="23"/>
@@ -16999,7 +16999,7 @@
           </w:p>
           <w:p>
             <w:pPr>
-              <w:pStyle w:val="Prrafodelista"/>
+              <w:pStyle w:val="ListParagraph"/>
               <w:numPr>
                 <w:ilvl w:val="0"/>
                 <w:numId w:val="13"/>
@@ -17142,7 +17142,7 @@
           </w:tcPr>
           <w:p>
             <w:pPr>
-              <w:pStyle w:val="Prrafodelista"/>
+              <w:pStyle w:val="ListParagraph"/>
               <w:numPr>
                 <w:ilvl w:val="0"/>
                 <w:numId w:val="8"/>
@@ -17167,7 +17167,7 @@
           </w:p>
           <w:p>
             <w:pPr>
-              <w:pStyle w:val="Prrafodelista"/>
+              <w:pStyle w:val="ListParagraph"/>
               <w:numPr>
                 <w:ilvl w:val="0"/>
                 <w:numId w:val="8"/>
@@ -17311,7 +17311,7 @@
           </w:tcPr>
           <w:p>
             <w:pPr>
-              <w:pStyle w:val="Prrafodelista"/>
+              <w:pStyle w:val="ListParagraph"/>
               <w:numPr>
                 <w:ilvl w:val="0"/>
                 <w:numId w:val="13"/>
@@ -19273,7 +19273,7 @@
           </w:tcPr>
           <w:p>
             <w:pPr>
-              <w:pStyle w:val="Prrafodelista"/>
+              <w:pStyle w:val="ListParagraph"/>
               <w:numPr>
                 <w:ilvl w:val="0"/>
                 <w:numId w:val="14"/>
@@ -19298,7 +19298,7 @@
           </w:p>
           <w:p>
             <w:pPr>
-              <w:pStyle w:val="Prrafodelista"/>
+              <w:pStyle w:val="ListParagraph"/>
               <w:numPr>
                 <w:ilvl w:val="0"/>
                 <w:numId w:val="14"/>
@@ -20921,7 +20921,7 @@
           </w:tcPr>
           <w:p>
             <w:pPr>
-              <w:pStyle w:val="Prrafodelista"/>
+              <w:pStyle w:val="ListParagraph"/>
               <w:numPr>
                 <w:ilvl w:val="0"/>
                 <w:numId w:val="8"/>
@@ -20946,7 +20946,7 @@
           </w:p>
           <w:p>
             <w:pPr>
-              <w:pStyle w:val="Prrafodelista"/>
+              <w:pStyle w:val="ListParagraph"/>
               <w:numPr>
                 <w:ilvl w:val="0"/>
                 <w:numId w:val="24"/>
@@ -20971,7 +20971,7 @@
           </w:p>
           <w:p>
             <w:pPr>
-              <w:pStyle w:val="Prrafodelista"/>
+              <w:pStyle w:val="ListParagraph"/>
               <w:numPr>
                 <w:ilvl w:val="0"/>
                 <w:numId w:val="24"/>
@@ -20996,7 +20996,7 @@
           </w:p>
           <w:p>
             <w:pPr>
-              <w:pStyle w:val="Prrafodelista"/>
+              <w:pStyle w:val="ListParagraph"/>
               <w:numPr>
                 <w:ilvl w:val="0"/>
                 <w:numId w:val="24"/>
@@ -21021,7 +21021,7 @@
           </w:p>
           <w:p>
             <w:pPr>
-              <w:pStyle w:val="Prrafodelista"/>
+              <w:pStyle w:val="ListParagraph"/>
               <w:numPr>
                 <w:ilvl w:val="0"/>
                 <w:numId w:val="24"/>
@@ -21046,7 +21046,7 @@
           </w:p>
           <w:p>
             <w:pPr>
-              <w:pStyle w:val="Prrafodelista"/>
+              <w:pStyle w:val="ListParagraph"/>
               <w:numPr>
                 <w:ilvl w:val="0"/>
                 <w:numId w:val="14"/>
@@ -21192,7 +21192,7 @@
           </w:tcPr>
           <w:p>
             <w:pPr>
-              <w:pStyle w:val="Prrafodelista"/>
+              <w:pStyle w:val="ListParagraph"/>
               <w:numPr>
                 <w:ilvl w:val="0"/>
                 <w:numId w:val="8"/>
@@ -21217,7 +21217,7 @@
           </w:p>
           <w:p>
             <w:pPr>
-              <w:pStyle w:val="Prrafodelista"/>
+              <w:pStyle w:val="ListParagraph"/>
               <w:numPr>
                 <w:ilvl w:val="0"/>
                 <w:numId w:val="8"/>
@@ -22436,10 +22436,10 @@
         <w:tblLook w:val="04A0" w:firstRow="1" w:lastRow="0" w:firstColumn="1" w:lastColumn="0" w:noHBand="0" w:noVBand="1"/>
       </w:tblPr>
       <w:tblGrid>
-        <w:gridCol w:w="1742"/>
-        <w:gridCol w:w="1559"/>
-        <w:gridCol w:w="1264"/>
-        <w:gridCol w:w="4253"/>
+        <w:gridCol w:w="1796"/>
+        <w:gridCol w:w="1784"/>
+        <w:gridCol w:w="1001"/>
+        <w:gridCol w:w="4237"/>
       </w:tblGrid>
       <w:tr>
         <w:trPr>
@@ -22699,151 +22699,7 @@
                 <w:lang w:val="en-US" w:eastAsia="es-CO"/>
                 <w14:ligatures w14:val="none"/>
               </w:rPr>
-              <w:t xml:space="preserve">Firstly, it's designed to print out all information grouped by community, particularly highlighting areas facing challenges </w:t>
-            </w:r>
-            <w:r>
-              <w:rPr>
-                <w:rFonts w:ascii="Arial" w:eastAsia="Times New Roman" w:hAnsi="Arial" w:cs="Arial"/>
-                <w:kern w:val="0"/>
-                <w:lang w:val="en-US" w:eastAsia="es-CO"/>
-                <w14:ligatures w14:val="none"/>
-              </w:rPr>
-              <w:t>“</w:t>
-            </w:r>
-            <w:r>
-              <w:rPr>
-                <w:rFonts w:ascii="Arial" w:eastAsia="Times New Roman" w:hAnsi="Arial" w:cs="Arial"/>
-                <w:kern w:val="0"/>
-                <w:lang w:val="en-US" w:eastAsia="es-CO"/>
-                <w14:ligatures w14:val="none"/>
-              </w:rPr>
-              <w:t>absence of hospitals</w:t>
-            </w:r>
-            <w:r>
-              <w:rPr>
-                <w:rFonts w:ascii="Arial" w:eastAsia="Times New Roman" w:hAnsi="Arial" w:cs="Arial"/>
-                <w:kern w:val="0"/>
-                <w:lang w:val="en-US" w:eastAsia="es-CO"/>
-                <w14:ligatures w14:val="none"/>
-              </w:rPr>
-              <w:t>”</w:t>
-            </w:r>
-            <w:r>
-              <w:rPr>
-                <w:rFonts w:ascii="Arial" w:eastAsia="Times New Roman" w:hAnsi="Arial" w:cs="Arial"/>
-                <w:kern w:val="0"/>
-                <w:lang w:val="en-US" w:eastAsia="es-CO"/>
-                <w14:ligatures w14:val="none"/>
-              </w:rPr>
-              <w:t xml:space="preserve"> </w:t>
-            </w:r>
-            <w:r>
-              <w:rPr>
-                <w:rFonts w:ascii="Arial" w:eastAsia="Times New Roman" w:hAnsi="Arial" w:cs="Arial"/>
-                <w:kern w:val="0"/>
-                <w:lang w:val="en-US" w:eastAsia="es-CO"/>
-                <w14:ligatures w14:val="none"/>
-              </w:rPr>
-              <w:t>and “lack of school</w:t>
-            </w:r>
-            <w:r>
-              <w:rPr>
-                <w:rFonts w:ascii="Arial" w:eastAsia="Times New Roman" w:hAnsi="Arial" w:cs="Arial"/>
-                <w:kern w:val="0"/>
-                <w:lang w:val="en-US" w:eastAsia="es-CO"/>
-                <w14:ligatures w14:val="none"/>
-              </w:rPr>
-              <w:t>s</w:t>
-            </w:r>
-            <w:r>
-              <w:rPr>
-                <w:rFonts w:ascii="Arial" w:eastAsia="Times New Roman" w:hAnsi="Arial" w:cs="Arial"/>
-                <w:kern w:val="0"/>
-                <w:lang w:val="en-US" w:eastAsia="es-CO"/>
-                <w14:ligatures w14:val="none"/>
-              </w:rPr>
-              <w:t>”</w:t>
-            </w:r>
-            <w:r>
-              <w:rPr>
-                <w:rFonts w:ascii="Arial" w:eastAsia="Times New Roman" w:hAnsi="Arial" w:cs="Arial"/>
-                <w:kern w:val="0"/>
-                <w:lang w:val="en-US" w:eastAsia="es-CO"/>
-                <w14:ligatures w14:val="none"/>
-              </w:rPr>
-              <w:t>.</w:t>
-            </w:r>
-            <w:r>
-              <w:rPr>
-                <w:rFonts w:ascii="Arial" w:eastAsia="Times New Roman" w:hAnsi="Arial" w:cs="Arial"/>
-                <w:kern w:val="0"/>
-                <w:lang w:val="en-US" w:eastAsia="es-CO"/>
-                <w14:ligatures w14:val="none"/>
-              </w:rPr>
-              <w:t xml:space="preserve"> </w:t>
-            </w:r>
-            <w:r>
-              <w:rPr>
-                <w:rFonts w:ascii="Arial" w:eastAsia="Times New Roman" w:hAnsi="Arial" w:cs="Arial"/>
-                <w:kern w:val="0"/>
-                <w:lang w:val="en-US" w:eastAsia="es-CO"/>
-                <w14:ligatures w14:val="none"/>
-              </w:rPr>
-              <w:t>Before proceeding with the printing process</w:t>
-            </w:r>
-            <w:r>
-              <w:rPr>
-                <w:rFonts w:ascii="Arial" w:eastAsia="Times New Roman" w:hAnsi="Arial" w:cs="Arial"/>
-                <w:kern w:val="0"/>
-                <w:lang w:val="en-US" w:eastAsia="es-CO"/>
-                <w14:ligatures w14:val="none"/>
-              </w:rPr>
-              <w:t>, i</w:t>
-            </w:r>
-            <w:r>
-              <w:rPr>
-                <w:rFonts w:ascii="Arial" w:eastAsia="Times New Roman" w:hAnsi="Arial" w:cs="Arial"/>
-                <w:kern w:val="0"/>
-                <w:lang w:val="en-US" w:eastAsia="es-CO"/>
-                <w14:ligatures w14:val="none"/>
-              </w:rPr>
-              <w:t xml:space="preserve">t verifies if </w:t>
-            </w:r>
-            <w:r>
-              <w:rPr>
-                <w:rFonts w:ascii="Arial" w:eastAsia="Times New Roman" w:hAnsi="Arial" w:cs="Arial"/>
-                <w:kern w:val="0"/>
-                <w:lang w:val="en-US" w:eastAsia="es-CO"/>
-                <w14:ligatures w14:val="none"/>
-              </w:rPr>
-              <w:t>both</w:t>
-            </w:r>
-            <w:r>
-              <w:rPr>
-                <w:rFonts w:ascii="Arial" w:eastAsia="Times New Roman" w:hAnsi="Arial" w:cs="Arial"/>
-                <w:kern w:val="0"/>
-                <w:lang w:val="en-US" w:eastAsia="es-CO"/>
-                <w14:ligatures w14:val="none"/>
-              </w:rPr>
-              <w:t xml:space="preserve"> challenges do have any community</w:t>
-            </w:r>
-            <w:r>
-              <w:rPr>
-                <w:rFonts w:ascii="Arial" w:eastAsia="Times New Roman" w:hAnsi="Arial" w:cs="Arial"/>
-                <w:kern w:val="0"/>
-                <w:lang w:val="en-US" w:eastAsia="es-CO"/>
-                <w14:ligatures w14:val="none"/>
-              </w:rPr>
-              <w:t xml:space="preserve"> confronting this challenge (if not, an empty message will be printed under the empty challenge)</w:t>
-            </w:r>
-            <w:r>
-              <w:rPr>
-                <w:rFonts w:ascii="Arial" w:eastAsia="Times New Roman" w:hAnsi="Arial" w:cs="Arial"/>
-                <w:kern w:val="0"/>
-                <w:lang w:val="en-US" w:eastAsia="es-CO"/>
-                <w14:ligatures w14:val="none"/>
-              </w:rPr>
-              <w:t>. Should any errors arise during the printing process, the system provides appropriate feedback. This includes messages indicating an error, incomplete information, or invalid data, depending on the specific issue encountered.</w:t>
+              <w:t>Before starting the displaying any information, the system will check if there is at least one community that faces both problematics (if there is none, a “not one community” message will be displayed). Afterwards, the system will print all the information of every community that faces both an absence and a lack of schools in the form of an organized list. If the information is not printed, an error message will be printed.</w:t>
             </w:r>
           </w:p>
         </w:tc>
@@ -22855,7 +22711,6 @@
         <w:tc>
           <w:tcPr>
             <w:tcW w:w="0" w:type="auto"/>
-            <w:vMerge w:val="restart"/>
             <w:tcBorders>
               <w:top w:val="single" w:sz="8" w:space="0" w:color="000000"/>
               <w:left w:val="single" w:sz="8" w:space="0" w:color="000000"/>
@@ -23025,191 +22880,148 @@
         <w:tc>
           <w:tcPr>
             <w:tcW w:w="0" w:type="auto"/>
-            <w:vMerge/>
-            <w:tcBorders>
-              <w:top w:val="single" w:sz="8" w:space="0" w:color="000000"/>
-              <w:left w:val="single" w:sz="8" w:space="0" w:color="000000"/>
-              <w:bottom w:val="single" w:sz="8" w:space="0" w:color="000000"/>
-              <w:right w:val="single" w:sz="8" w:space="0" w:color="000000"/>
-            </w:tcBorders>
-            <w:vAlign w:val="center"/>
-            <w:hideMark/>
-          </w:tcPr>
-          <w:p>
-            <w:pPr>
-              <w:spacing w:after="0" w:line="240" w:lineRule="auto"/>
-              <w:rPr>
-                <w:rFonts w:ascii="Arial" w:eastAsia="Times New Roman" w:hAnsi="Arial" w:cs="Arial"/>
-                <w:kern w:val="0"/>
-                <w:lang w:val="en-US" w:eastAsia="es-CO"/>
-                <w14:ligatures w14:val="none"/>
-              </w:rPr>
-            </w:pPr>
-          </w:p>
-        </w:tc>
-        <w:tc>
-          <w:tcPr>
-            <w:tcW w:w="0" w:type="auto"/>
-            <w:tcBorders>
-              <w:top w:val="single" w:sz="8" w:space="0" w:color="000000"/>
-              <w:left w:val="single" w:sz="8" w:space="0" w:color="000000"/>
-              <w:bottom w:val="single" w:sz="8" w:space="0" w:color="000000"/>
-              <w:right w:val="single" w:sz="8" w:space="0" w:color="000000"/>
-            </w:tcBorders>
-            <w:tcMar>
-              <w:top w:w="100" w:type="dxa"/>
-              <w:left w:w="100" w:type="dxa"/>
-              <w:bottom w:w="100" w:type="dxa"/>
-              <w:right w:w="100" w:type="dxa"/>
-            </w:tcMar>
-          </w:tcPr>
-          <w:p>
-            <w:pPr>
-              <w:spacing w:after="0" w:line="240" w:lineRule="auto"/>
-              <w:rPr>
-                <w:rFonts w:ascii="Arial" w:eastAsia="Times New Roman" w:hAnsi="Arial" w:cs="Arial"/>
-                <w:kern w:val="0"/>
-                <w:lang w:val="en-US" w:eastAsia="es-CO"/>
-                <w14:ligatures w14:val="none"/>
-              </w:rPr>
-            </w:pPr>
-            <w:r>
-              <w:rPr>
-                <w:rFonts w:ascii="Arial" w:eastAsia="Times New Roman" w:hAnsi="Arial" w:cs="Arial"/>
-                <w:kern w:val="0"/>
-                <w:lang w:val="en-US" w:eastAsia="es-CO"/>
-                <w14:ligatures w14:val="none"/>
-              </w:rPr>
-              <w:t>Main problematic</w:t>
-            </w:r>
-          </w:p>
-        </w:tc>
-        <w:tc>
-          <w:tcPr>
-            <w:tcW w:w="0" w:type="auto"/>
-            <w:tcBorders>
-              <w:top w:val="single" w:sz="8" w:space="0" w:color="000000"/>
-              <w:left w:val="single" w:sz="8" w:space="0" w:color="000000"/>
-              <w:bottom w:val="single" w:sz="8" w:space="0" w:color="000000"/>
-              <w:right w:val="single" w:sz="8" w:space="0" w:color="000000"/>
-            </w:tcBorders>
-            <w:tcMar>
-              <w:top w:w="100" w:type="dxa"/>
-              <w:left w:w="100" w:type="dxa"/>
-              <w:bottom w:w="100" w:type="dxa"/>
-              <w:right w:w="100" w:type="dxa"/>
-            </w:tcMar>
-          </w:tcPr>
-          <w:p>
-            <w:pPr>
-              <w:spacing w:after="0" w:line="240" w:lineRule="auto"/>
-              <w:rPr>
-                <w:rFonts w:ascii="Arial" w:eastAsia="Times New Roman" w:hAnsi="Arial" w:cs="Arial"/>
-                <w:kern w:val="0"/>
-                <w:lang w:val="en-US" w:eastAsia="es-CO"/>
-                <w14:ligatures w14:val="none"/>
-              </w:rPr>
-            </w:pPr>
-            <w:r>
-              <w:rPr>
-                <w:rFonts w:ascii="Arial" w:eastAsia="Times New Roman" w:hAnsi="Arial" w:cs="Arial"/>
-                <w:kern w:val="0"/>
-                <w:lang w:val="en-US" w:eastAsia="es-CO"/>
-                <w14:ligatures w14:val="none"/>
-              </w:rPr>
-              <w:t>Challenge</w:t>
-            </w:r>
-          </w:p>
-        </w:tc>
-        <w:tc>
-          <w:tcPr>
-            <w:tcW w:w="0" w:type="auto"/>
-            <w:tcBorders>
-              <w:top w:val="single" w:sz="8" w:space="0" w:color="000000"/>
-              <w:left w:val="single" w:sz="8" w:space="0" w:color="000000"/>
-              <w:bottom w:val="single" w:sz="8" w:space="0" w:color="000000"/>
-              <w:right w:val="single" w:sz="8" w:space="0" w:color="000000"/>
-            </w:tcBorders>
-            <w:tcMar>
-              <w:top w:w="100" w:type="dxa"/>
-              <w:left w:w="100" w:type="dxa"/>
-              <w:bottom w:w="100" w:type="dxa"/>
-              <w:right w:w="100" w:type="dxa"/>
-            </w:tcMar>
-          </w:tcPr>
-          <w:p>
-            <w:pPr>
-              <w:pStyle w:val="Prrafodelista"/>
-              <w:numPr>
-                <w:ilvl w:val="0"/>
-                <w:numId w:val="14"/>
-              </w:numPr>
-              <w:spacing w:after="0" w:line="240" w:lineRule="auto"/>
-              <w:rPr>
-                <w:rFonts w:ascii="Arial" w:eastAsia="Times New Roman" w:hAnsi="Arial" w:cs="Arial"/>
-                <w:kern w:val="0"/>
-                <w:lang w:val="en-US" w:eastAsia="es-CO"/>
-                <w14:ligatures w14:val="none"/>
-              </w:rPr>
-            </w:pPr>
-            <w:r>
-              <w:rPr>
-                <w:rFonts w:ascii="Arial" w:eastAsia="Times New Roman" w:hAnsi="Arial" w:cs="Arial"/>
-                <w:kern w:val="0"/>
-                <w:lang w:val="en-US" w:eastAsia="es-CO"/>
-                <w14:ligatures w14:val="none"/>
-              </w:rPr>
-              <w:t>Must select one of the following options:</w:t>
-            </w:r>
-          </w:p>
-          <w:p>
-            <w:pPr>
-              <w:pStyle w:val="Prrafodelista"/>
-              <w:numPr>
-                <w:ilvl w:val="1"/>
-                <w:numId w:val="14"/>
-              </w:numPr>
-              <w:spacing w:after="0" w:line="240" w:lineRule="auto"/>
-              <w:rPr>
-                <w:rFonts w:ascii="Arial" w:eastAsia="Times New Roman" w:hAnsi="Arial" w:cs="Arial"/>
-                <w:kern w:val="0"/>
-                <w:lang w:val="en-US" w:eastAsia="es-CO"/>
-                <w14:ligatures w14:val="none"/>
-              </w:rPr>
-            </w:pPr>
-            <w:r>
-              <w:rPr>
-                <w:rFonts w:ascii="Arial" w:eastAsia="Times New Roman" w:hAnsi="Arial" w:cs="Arial"/>
-                <w:kern w:val="0"/>
-                <w:lang w:val="en-US" w:eastAsia="es-CO"/>
-                <w14:ligatures w14:val="none"/>
-              </w:rPr>
-              <w:t>Absence of hospitals</w:t>
-            </w:r>
-          </w:p>
-          <w:p>
-            <w:pPr>
-              <w:pStyle w:val="Prrafodelista"/>
-              <w:numPr>
-                <w:ilvl w:val="1"/>
-                <w:numId w:val="14"/>
-              </w:numPr>
-              <w:spacing w:after="0" w:line="240" w:lineRule="auto"/>
-              <w:rPr>
-                <w:rFonts w:ascii="Arial" w:eastAsia="Times New Roman" w:hAnsi="Arial" w:cs="Arial"/>
-                <w:kern w:val="0"/>
-                <w:lang w:val="en-US" w:eastAsia="es-CO"/>
-                <w14:ligatures w14:val="none"/>
-              </w:rPr>
-            </w:pPr>
-            <w:r>
-              <w:rPr>
-                <w:rFonts w:ascii="Arial" w:eastAsia="Times New Roman" w:hAnsi="Arial" w:cs="Arial"/>
-                <w:kern w:val="0"/>
-                <w:lang w:val="en-US" w:eastAsia="es-CO"/>
-                <w14:ligatures w14:val="none"/>
-              </w:rPr>
-              <w:t>Lack of schools</w:t>
+            <w:tcBorders>
+              <w:top w:val="single" w:sz="8" w:space="0" w:color="000000"/>
+              <w:left w:val="single" w:sz="8" w:space="0" w:color="000000"/>
+              <w:bottom w:val="single" w:sz="8" w:space="0" w:color="000000"/>
+              <w:right w:val="single" w:sz="8" w:space="0" w:color="000000"/>
+            </w:tcBorders>
+            <w:tcMar>
+              <w:top w:w="100" w:type="dxa"/>
+              <w:left w:w="100" w:type="dxa"/>
+              <w:bottom w:w="100" w:type="dxa"/>
+              <w:right w:w="100" w:type="dxa"/>
+            </w:tcMar>
+          </w:tcPr>
+          <w:p>
+            <w:pPr>
+              <w:spacing w:after="0" w:line="240" w:lineRule="auto"/>
+              <w:rPr>
+                <w:rFonts w:ascii="Arial" w:eastAsia="Times New Roman" w:hAnsi="Arial" w:cs="Arial"/>
+                <w:b/>
+                <w:bCs/>
+                <w:color w:val="000000"/>
+                <w:kern w:val="0"/>
+                <w:lang w:val="en-US" w:eastAsia="es-CO"/>
+                <w14:ligatures w14:val="none"/>
+              </w:rPr>
+            </w:pPr>
+          </w:p>
+        </w:tc>
+        <w:tc>
+          <w:tcPr>
+            <w:tcW w:w="0" w:type="auto"/>
+            <w:tcBorders>
+              <w:top w:val="single" w:sz="8" w:space="0" w:color="000000"/>
+              <w:left w:val="single" w:sz="8" w:space="0" w:color="000000"/>
+              <w:bottom w:val="single" w:sz="8" w:space="0" w:color="000000"/>
+              <w:right w:val="single" w:sz="8" w:space="0" w:color="000000"/>
+            </w:tcBorders>
+            <w:tcMar>
+              <w:top w:w="100" w:type="dxa"/>
+              <w:left w:w="100" w:type="dxa"/>
+              <w:bottom w:w="100" w:type="dxa"/>
+              <w:right w:w="100" w:type="dxa"/>
+            </w:tcMar>
+          </w:tcPr>
+          <w:p>
+            <w:pPr>
+              <w:spacing w:after="0" w:line="240" w:lineRule="auto"/>
+              <w:rPr>
+                <w:rFonts w:ascii="Arial" w:eastAsia="Times New Roman" w:hAnsi="Arial" w:cs="Arial"/>
+                <w:color w:val="000000"/>
+                <w:kern w:val="0"/>
+                <w:lang w:val="en-US" w:eastAsia="es-CO"/>
+                <w14:ligatures w14:val="none"/>
+              </w:rPr>
+            </w:pPr>
+            <w:r>
+              <w:rPr>
+                <w:rFonts w:ascii="Arial" w:eastAsia="Times New Roman" w:hAnsi="Arial" w:cs="Arial"/>
+                <w:color w:val="000000"/>
+                <w:kern w:val="0"/>
+                <w:lang w:val="en-US" w:eastAsia="es-CO"/>
+                <w14:ligatures w14:val="none"/>
+              </w:rPr>
+              <w:t>N/A</w:t>
+            </w:r>
+          </w:p>
+        </w:tc>
+        <w:tc>
+          <w:tcPr>
+            <w:tcW w:w="0" w:type="auto"/>
+            <w:tcBorders>
+              <w:top w:val="single" w:sz="8" w:space="0" w:color="000000"/>
+              <w:left w:val="single" w:sz="8" w:space="0" w:color="000000"/>
+              <w:bottom w:val="single" w:sz="8" w:space="0" w:color="000000"/>
+              <w:right w:val="single" w:sz="8" w:space="0" w:color="000000"/>
+            </w:tcBorders>
+            <w:tcMar>
+              <w:top w:w="100" w:type="dxa"/>
+              <w:left w:w="100" w:type="dxa"/>
+              <w:bottom w:w="100" w:type="dxa"/>
+              <w:right w:w="100" w:type="dxa"/>
+            </w:tcMar>
+          </w:tcPr>
+          <w:p>
+            <w:pPr>
+              <w:spacing w:after="0" w:line="240" w:lineRule="auto"/>
+              <w:rPr>
+                <w:rFonts w:ascii="Arial" w:eastAsia="Times New Roman" w:hAnsi="Arial" w:cs="Arial"/>
+                <w:color w:val="000000"/>
+                <w:kern w:val="0"/>
+                <w:lang w:val="en-US" w:eastAsia="es-CO"/>
+                <w14:ligatures w14:val="none"/>
+              </w:rPr>
+            </w:pPr>
+            <w:r>
+              <w:rPr>
+                <w:rFonts w:ascii="Arial" w:eastAsia="Times New Roman" w:hAnsi="Arial" w:cs="Arial"/>
+                <w:color w:val="000000"/>
+                <w:kern w:val="0"/>
+                <w:lang w:val="en-US" w:eastAsia="es-CO"/>
+                <w14:ligatures w14:val="none"/>
+              </w:rPr>
+              <w:t>N/A</w:t>
+            </w:r>
+          </w:p>
+        </w:tc>
+        <w:tc>
+          <w:tcPr>
+            <w:tcW w:w="0" w:type="auto"/>
+            <w:tcBorders>
+              <w:top w:val="single" w:sz="8" w:space="0" w:color="000000"/>
+              <w:left w:val="single" w:sz="8" w:space="0" w:color="000000"/>
+              <w:bottom w:val="single" w:sz="8" w:space="0" w:color="000000"/>
+              <w:right w:val="single" w:sz="8" w:space="0" w:color="000000"/>
+            </w:tcBorders>
+            <w:tcMar>
+              <w:top w:w="100" w:type="dxa"/>
+              <w:left w:w="100" w:type="dxa"/>
+              <w:bottom w:w="100" w:type="dxa"/>
+              <w:right w:w="100" w:type="dxa"/>
+            </w:tcMar>
+          </w:tcPr>
+          <w:p>
+            <w:pPr>
+              <w:spacing w:after="0" w:line="240" w:lineRule="auto"/>
+              <w:rPr>
+                <w:rFonts w:ascii="Arial" w:eastAsia="Times New Roman" w:hAnsi="Arial" w:cs="Arial"/>
+                <w:color w:val="000000"/>
+                <w:kern w:val="0"/>
+                <w:lang w:val="en-US" w:eastAsia="es-CO"/>
+                <w14:ligatures w14:val="none"/>
+              </w:rPr>
+            </w:pPr>
+            <w:r>
+              <w:rPr>
+                <w:rFonts w:ascii="Arial" w:eastAsia="Times New Roman" w:hAnsi="Arial" w:cs="Arial"/>
+                <w:color w:val="000000"/>
+                <w:kern w:val="0"/>
+                <w:lang w:val="en-US" w:eastAsia="es-CO"/>
+                <w14:ligatures w14:val="none"/>
+              </w:rPr>
+              <w:t>N/A</w:t>
             </w:r>
           </w:p>
         </w:tc>
@@ -23637,16 +23449,25 @@
                 <w:lang w:val="en-US" w:eastAsia="es-CO"/>
                 <w14:ligatures w14:val="none"/>
               </w:rPr>
-              <w:t xml:space="preserve">All the information stored about the communities that had </w:t>
-            </w:r>
-            <w:r>
-              <w:rPr>
-                <w:rFonts w:ascii="Arial" w:eastAsia="Times New Roman" w:hAnsi="Arial" w:cs="Arial"/>
-                <w:kern w:val="0"/>
-                <w:lang w:val="en-US" w:eastAsia="es-CO"/>
-                <w14:ligatures w14:val="none"/>
-              </w:rPr>
-              <w:t>shown either of the two challenges (absence of hospitals or lack of schools) will be printed.</w:t>
+              <w:t xml:space="preserve">All the information stored about the communities that </w:t>
+            </w:r>
+            <w:r>
+              <w:rPr>
+                <w:rFonts w:ascii="Arial" w:eastAsia="Times New Roman" w:hAnsi="Arial" w:cs="Arial"/>
+                <w:kern w:val="0"/>
+                <w:lang w:val="en-US" w:eastAsia="es-CO"/>
+                <w14:ligatures w14:val="none"/>
+              </w:rPr>
+              <w:t xml:space="preserve">face both problematics </w:t>
+            </w:r>
+            <w:r>
+              <w:rPr>
+                <w:rFonts w:ascii="Arial" w:eastAsia="Times New Roman" w:hAnsi="Arial" w:cs="Arial"/>
+                <w:kern w:val="0"/>
+                <w:lang w:val="en-US" w:eastAsia="es-CO"/>
+                <w14:ligatures w14:val="none"/>
+              </w:rPr>
+              <w:t>will be printed.</w:t>
             </w:r>
           </w:p>
         </w:tc>
@@ -23710,7 +23531,7 @@
                 <w:lang w:val="en-US" w:eastAsia="es-CO"/>
                 <w14:ligatures w14:val="none"/>
               </w:rPr>
-              <w:t>Empty challenge</w:t>
+              <w:t>Not one community</w:t>
             </w:r>
           </w:p>
         </w:tc>
@@ -23784,43 +23605,16 @@
                 <w:lang w:val="en-US" w:eastAsia="es-CO"/>
                 <w14:ligatures w14:val="none"/>
               </w:rPr>
-              <w:t xml:space="preserve">A message showing that </w:t>
-            </w:r>
-            <w:r>
-              <w:rPr>
-                <w:rFonts w:ascii="Arial" w:eastAsia="Times New Roman" w:hAnsi="Arial" w:cs="Arial"/>
-                <w:kern w:val="0"/>
-                <w:lang w:val="en-US" w:eastAsia="es-CO"/>
-                <w14:ligatures w14:val="none"/>
-              </w:rPr>
-              <w:t>there is no community that is going through “lack of schools” and/</w:t>
-            </w:r>
-            <w:r>
-              <w:rPr>
-                <w:rFonts w:ascii="Arial" w:eastAsia="Times New Roman" w:hAnsi="Arial" w:cs="Arial"/>
-                <w:kern w:val="0"/>
-                <w:lang w:val="en-US" w:eastAsia="es-CO"/>
-                <w14:ligatures w14:val="none"/>
-              </w:rPr>
-              <w:t>or “</w:t>
-            </w:r>
-            <w:r>
-              <w:rPr>
-                <w:rFonts w:ascii="Arial" w:eastAsia="Times New Roman" w:hAnsi="Arial" w:cs="Arial"/>
-                <w:kern w:val="0"/>
-                <w:lang w:val="en-US" w:eastAsia="es-CO"/>
-                <w14:ligatures w14:val="none"/>
-              </w:rPr>
-              <w:t xml:space="preserve">absence of hospitals” </w:t>
-            </w:r>
-            <w:r>
-              <w:rPr>
-                <w:rFonts w:ascii="Arial" w:eastAsia="Times New Roman" w:hAnsi="Arial" w:cs="Arial"/>
-                <w:kern w:val="0"/>
-                <w:lang w:val="en-US" w:eastAsia="es-CO"/>
-                <w14:ligatures w14:val="none"/>
-              </w:rPr>
-              <w:t>within the program will be printed</w:t>
+              <w:t xml:space="preserve">A message showing </w:t>
+            </w:r>
+            <w:r>
+              <w:rPr>
+                <w:rFonts w:ascii="Arial" w:eastAsia="Times New Roman" w:hAnsi="Arial" w:cs="Arial"/>
+                <w:kern w:val="0"/>
+                <w:lang w:val="en-US" w:eastAsia="es-CO"/>
+                <w14:ligatures w14:val="none"/>
+              </w:rPr>
+              <w:t>that there is not any community the goes through both challenges will be printed</w:t>
             </w:r>
             <w:r>
               <w:rPr>
@@ -23996,301 +23790,6 @@
                 <w14:ligatures w14:val="none"/>
               </w:rPr>
               <w:t xml:space="preserve"> will be printed.</w:t>
-            </w:r>
-          </w:p>
-        </w:tc>
-      </w:tr>
-      <w:tr>
-        <w:trPr>
-          <w:trHeight w:val="420"/>
-        </w:trPr>
-        <w:tc>
-          <w:tcPr>
-            <w:tcW w:w="0" w:type="auto"/>
-            <w:vMerge/>
-            <w:tcBorders>
-              <w:left w:val="single" w:sz="8" w:space="0" w:color="000000"/>
-              <w:right w:val="single" w:sz="8" w:space="0" w:color="000000"/>
-            </w:tcBorders>
-            <w:vAlign w:val="center"/>
-          </w:tcPr>
-          <w:p>
-            <w:pPr>
-              <w:spacing w:after="0" w:line="240" w:lineRule="auto"/>
-              <w:rPr>
-                <w:rFonts w:ascii="Arial" w:eastAsia="Times New Roman" w:hAnsi="Arial" w:cs="Arial"/>
-                <w:kern w:val="0"/>
-                <w:lang w:val="en-US" w:eastAsia="es-CO"/>
-                <w14:ligatures w14:val="none"/>
-              </w:rPr>
-            </w:pPr>
-          </w:p>
-        </w:tc>
-        <w:tc>
-          <w:tcPr>
-            <w:tcW w:w="0" w:type="auto"/>
-            <w:tcBorders>
-              <w:top w:val="single" w:sz="8" w:space="0" w:color="000000"/>
-              <w:left w:val="single" w:sz="8" w:space="0" w:color="000000"/>
-              <w:bottom w:val="single" w:sz="8" w:space="0" w:color="000000"/>
-              <w:right w:val="single" w:sz="8" w:space="0" w:color="000000"/>
-            </w:tcBorders>
-            <w:tcMar>
-              <w:top w:w="100" w:type="dxa"/>
-              <w:left w:w="100" w:type="dxa"/>
-              <w:bottom w:w="100" w:type="dxa"/>
-              <w:right w:w="100" w:type="dxa"/>
-            </w:tcMar>
-          </w:tcPr>
-          <w:p>
-            <w:pPr>
-              <w:spacing w:after="0" w:line="240" w:lineRule="auto"/>
-              <w:rPr>
-                <w:rFonts w:ascii="Arial" w:eastAsia="Times New Roman" w:hAnsi="Arial" w:cs="Arial"/>
-                <w:kern w:val="0"/>
-                <w:lang w:val="en-US" w:eastAsia="es-CO"/>
-                <w14:ligatures w14:val="none"/>
-              </w:rPr>
-            </w:pPr>
-            <w:r>
-              <w:rPr>
-                <w:rFonts w:ascii="Arial" w:eastAsia="Times New Roman" w:hAnsi="Arial" w:cs="Arial"/>
-                <w:kern w:val="0"/>
-                <w:lang w:val="en-US" w:eastAsia="es-CO"/>
-                <w14:ligatures w14:val="none"/>
-              </w:rPr>
-              <w:t>Incomplete information</w:t>
-            </w:r>
-          </w:p>
-        </w:tc>
-        <w:tc>
-          <w:tcPr>
-            <w:tcW w:w="0" w:type="auto"/>
-            <w:tcBorders>
-              <w:top w:val="single" w:sz="8" w:space="0" w:color="000000"/>
-              <w:left w:val="single" w:sz="8" w:space="0" w:color="000000"/>
-              <w:bottom w:val="single" w:sz="8" w:space="0" w:color="000000"/>
-              <w:right w:val="single" w:sz="8" w:space="0" w:color="000000"/>
-            </w:tcBorders>
-            <w:tcMar>
-              <w:top w:w="100" w:type="dxa"/>
-              <w:left w:w="100" w:type="dxa"/>
-              <w:bottom w:w="100" w:type="dxa"/>
-              <w:right w:w="100" w:type="dxa"/>
-            </w:tcMar>
-          </w:tcPr>
-          <w:p>
-            <w:pPr>
-              <w:spacing w:after="0" w:line="240" w:lineRule="auto"/>
-              <w:rPr>
-                <w:rFonts w:ascii="Arial" w:eastAsia="Times New Roman" w:hAnsi="Arial" w:cs="Arial"/>
-                <w:kern w:val="0"/>
-                <w:lang w:val="en-US" w:eastAsia="es-CO"/>
-                <w14:ligatures w14:val="none"/>
-              </w:rPr>
-            </w:pPr>
-            <w:r>
-              <w:rPr>
-                <w:rFonts w:ascii="Arial" w:eastAsia="Times New Roman" w:hAnsi="Arial" w:cs="Arial"/>
-                <w:kern w:val="0"/>
-                <w:lang w:val="en-US" w:eastAsia="es-CO"/>
-                <w14:ligatures w14:val="none"/>
-              </w:rPr>
-              <w:t>String</w:t>
-            </w:r>
-          </w:p>
-        </w:tc>
-        <w:tc>
-          <w:tcPr>
-            <w:tcW w:w="0" w:type="auto"/>
-            <w:tcBorders>
-              <w:top w:val="single" w:sz="8" w:space="0" w:color="000000"/>
-              <w:left w:val="single" w:sz="8" w:space="0" w:color="000000"/>
-              <w:bottom w:val="single" w:sz="8" w:space="0" w:color="000000"/>
-              <w:right w:val="single" w:sz="8" w:space="0" w:color="000000"/>
-            </w:tcBorders>
-            <w:tcMar>
-              <w:top w:w="100" w:type="dxa"/>
-              <w:left w:w="100" w:type="dxa"/>
-              <w:bottom w:w="100" w:type="dxa"/>
-              <w:right w:w="100" w:type="dxa"/>
-            </w:tcMar>
-          </w:tcPr>
-          <w:p>
-            <w:pPr>
-              <w:spacing w:after="0" w:line="240" w:lineRule="auto"/>
-              <w:rPr>
-                <w:rFonts w:ascii="Arial" w:eastAsia="Times New Roman" w:hAnsi="Arial" w:cs="Arial"/>
-                <w:kern w:val="0"/>
-                <w:lang w:val="en-US" w:eastAsia="es-CO"/>
-                <w14:ligatures w14:val="none"/>
-              </w:rPr>
-            </w:pPr>
-            <w:r>
-              <w:rPr>
-                <w:rFonts w:ascii="Arial" w:eastAsia="Times New Roman" w:hAnsi="Arial" w:cs="Arial"/>
-                <w:kern w:val="0"/>
-                <w:lang w:val="en-US" w:eastAsia="es-CO"/>
-                <w14:ligatures w14:val="none"/>
-              </w:rPr>
-              <w:t>A message stating that not all the mandatory fields where filled will be printed.</w:t>
-            </w:r>
-          </w:p>
-        </w:tc>
-      </w:tr>
-      <w:tr>
-        <w:trPr>
-          <w:trHeight w:val="420"/>
-        </w:trPr>
-        <w:tc>
-          <w:tcPr>
-            <w:tcW w:w="0" w:type="auto"/>
-            <w:vMerge/>
-            <w:tcBorders>
-              <w:left w:val="single" w:sz="8" w:space="0" w:color="000000"/>
-              <w:bottom w:val="single" w:sz="8" w:space="0" w:color="000000"/>
-              <w:right w:val="single" w:sz="8" w:space="0" w:color="000000"/>
-            </w:tcBorders>
-            <w:vAlign w:val="center"/>
-          </w:tcPr>
-          <w:p>
-            <w:pPr>
-              <w:spacing w:after="0" w:line="240" w:lineRule="auto"/>
-              <w:rPr>
-                <w:rFonts w:ascii="Arial" w:eastAsia="Times New Roman" w:hAnsi="Arial" w:cs="Arial"/>
-                <w:kern w:val="0"/>
-                <w:lang w:val="en-US" w:eastAsia="es-CO"/>
-                <w14:ligatures w14:val="none"/>
-              </w:rPr>
-            </w:pPr>
-          </w:p>
-        </w:tc>
-        <w:tc>
-          <w:tcPr>
-            <w:tcW w:w="0" w:type="auto"/>
-            <w:tcBorders>
-              <w:top w:val="single" w:sz="8" w:space="0" w:color="000000"/>
-              <w:left w:val="single" w:sz="8" w:space="0" w:color="000000"/>
-              <w:bottom w:val="single" w:sz="8" w:space="0" w:color="000000"/>
-              <w:right w:val="single" w:sz="8" w:space="0" w:color="000000"/>
-            </w:tcBorders>
-            <w:tcMar>
-              <w:top w:w="100" w:type="dxa"/>
-              <w:left w:w="100" w:type="dxa"/>
-              <w:bottom w:w="100" w:type="dxa"/>
-              <w:right w:w="100" w:type="dxa"/>
-            </w:tcMar>
-          </w:tcPr>
-          <w:p>
-            <w:pPr>
-              <w:spacing w:after="0" w:line="240" w:lineRule="auto"/>
-              <w:rPr>
-                <w:rFonts w:ascii="Arial" w:eastAsia="Times New Roman" w:hAnsi="Arial" w:cs="Arial"/>
-                <w:kern w:val="0"/>
-                <w:lang w:val="en-US" w:eastAsia="es-CO"/>
-                <w14:ligatures w14:val="none"/>
-              </w:rPr>
-            </w:pPr>
-            <w:r>
-              <w:rPr>
-                <w:rFonts w:ascii="Arial" w:eastAsia="Times New Roman" w:hAnsi="Arial" w:cs="Arial"/>
-                <w:kern w:val="0"/>
-                <w:lang w:val="en-US" w:eastAsia="es-CO"/>
-                <w14:ligatures w14:val="none"/>
-              </w:rPr>
-              <w:t>Invalid information</w:t>
-            </w:r>
-          </w:p>
-        </w:tc>
-        <w:tc>
-          <w:tcPr>
-            <w:tcW w:w="0" w:type="auto"/>
-            <w:tcBorders>
-              <w:top w:val="single" w:sz="8" w:space="0" w:color="000000"/>
-              <w:left w:val="single" w:sz="8" w:space="0" w:color="000000"/>
-              <w:bottom w:val="single" w:sz="8" w:space="0" w:color="000000"/>
-              <w:right w:val="single" w:sz="8" w:space="0" w:color="000000"/>
-            </w:tcBorders>
-            <w:tcMar>
-              <w:top w:w="100" w:type="dxa"/>
-              <w:left w:w="100" w:type="dxa"/>
-              <w:bottom w:w="100" w:type="dxa"/>
-              <w:right w:w="100" w:type="dxa"/>
-            </w:tcMar>
-          </w:tcPr>
-          <w:p>
-            <w:pPr>
-              <w:spacing w:after="0" w:line="240" w:lineRule="auto"/>
-              <w:rPr>
-                <w:rFonts w:ascii="Arial" w:eastAsia="Times New Roman" w:hAnsi="Arial" w:cs="Arial"/>
-                <w:kern w:val="0"/>
-                <w:lang w:val="en-US" w:eastAsia="es-CO"/>
-                <w14:ligatures w14:val="none"/>
-              </w:rPr>
-            </w:pPr>
-            <w:r>
-              <w:rPr>
-                <w:rFonts w:ascii="Arial" w:eastAsia="Times New Roman" w:hAnsi="Arial" w:cs="Arial"/>
-                <w:kern w:val="0"/>
-                <w:lang w:val="en-US" w:eastAsia="es-CO"/>
-                <w14:ligatures w14:val="none"/>
-              </w:rPr>
-              <w:t>String</w:t>
-            </w:r>
-          </w:p>
-        </w:tc>
-        <w:tc>
-          <w:tcPr>
-            <w:tcW w:w="0" w:type="auto"/>
-            <w:tcBorders>
-              <w:top w:val="single" w:sz="8" w:space="0" w:color="000000"/>
-              <w:left w:val="single" w:sz="8" w:space="0" w:color="000000"/>
-              <w:bottom w:val="single" w:sz="8" w:space="0" w:color="000000"/>
-              <w:right w:val="single" w:sz="8" w:space="0" w:color="000000"/>
-            </w:tcBorders>
-            <w:tcMar>
-              <w:top w:w="100" w:type="dxa"/>
-              <w:left w:w="100" w:type="dxa"/>
-              <w:bottom w:w="100" w:type="dxa"/>
-              <w:right w:w="100" w:type="dxa"/>
-            </w:tcMar>
-          </w:tcPr>
-          <w:p>
-            <w:pPr>
-              <w:spacing w:after="0" w:line="240" w:lineRule="auto"/>
-              <w:rPr>
-                <w:rFonts w:ascii="Arial" w:eastAsia="Times New Roman" w:hAnsi="Arial" w:cs="Arial"/>
-                <w:kern w:val="0"/>
-                <w:lang w:val="en-US" w:eastAsia="es-CO"/>
-                <w14:ligatures w14:val="none"/>
-              </w:rPr>
-            </w:pPr>
-            <w:r>
-              <w:rPr>
-                <w:rFonts w:ascii="Arial" w:eastAsia="Times New Roman" w:hAnsi="Arial" w:cs="Arial"/>
-                <w:kern w:val="0"/>
-                <w:lang w:val="en-US" w:eastAsia="es-CO"/>
-                <w14:ligatures w14:val="none"/>
-              </w:rPr>
-              <w:t xml:space="preserve">A message stating that there are mistakes in the </w:t>
-            </w:r>
-            <w:r>
-              <w:rPr>
-                <w:rFonts w:ascii="Arial" w:eastAsia="Times New Roman" w:hAnsi="Arial" w:cs="Arial"/>
-                <w:kern w:val="0"/>
-                <w:lang w:val="en-US" w:eastAsia="es-CO"/>
-                <w14:ligatures w14:val="none"/>
-              </w:rPr>
-              <w:t>inputted</w:t>
-            </w:r>
-            <w:r>
-              <w:rPr>
-                <w:rFonts w:ascii="Arial" w:eastAsia="Times New Roman" w:hAnsi="Arial" w:cs="Arial"/>
-                <w:kern w:val="0"/>
-                <w:lang w:val="en-US" w:eastAsia="es-CO"/>
-                <w14:ligatures w14:val="none"/>
-              </w:rPr>
-              <w:t xml:space="preserve"> information (don’t follow the conditions)</w:t>
             </w:r>
           </w:p>
         </w:tc>
@@ -24370,6 +23869,7 @@
                 <w:lang w:val="en-US" w:eastAsia="es-CO"/>
                 <w14:ligatures w14:val="none"/>
               </w:rPr>
+              <w:lastRenderedPageBreak/>
               <w:t>Identifier and Name:</w:t>
             </w:r>
           </w:p>
@@ -26944,7 +26444,7 @@
 </file>
 
 <file path=word/numbering.xml><?xml version="1.0" encoding="utf-8"?>
-<w:numbering xmlns:wpc="http://schemas.microsoft.com/office/word/2010/wordprocessingCanvas" xmlns:cx="http://schemas.microsoft.com/office/drawing/2014/chartex" xmlns:cx1="http://schemas.microsoft.com/office/drawing/2015/9/8/chartex" xmlns:cx2="http://schemas.microsoft.com/office/drawing/2015/10/21/chartex" xmlns:cx3="http://schemas.microsoft.com/office/drawing/2016/5/9/chartex" xmlns:cx4="http://schemas.microsoft.com/office/drawing/2016/5/10/chartex" xmlns:cx5="http://schemas.microsoft.com/office/drawing/2016/5/11/chartex" xmlns:cx6="http://schemas.microsoft.com/office/drawing/2016/5/12/chartex" xmlns:cx7="http://schemas.microsoft.com/office/drawing/2016/5/13/chartex" xmlns:cx8="http://schemas.microsoft.com/office/drawing/2016/5/14/chartex" xmlns:mc="http://schemas.openxmlformats.org/markup-compatibility/2006" xmlns:aink="http://schemas.microsoft.com/office/drawing/2016/ink" xmlns:am3d="http://schemas.microsoft.com/office/drawing/2017/model3d" xmlns:o="urn:schemas-microsoft-com:office:office" xmlns:r="http://schemas.openxmlformats.org/officeDocument/2006/relationships" xmlns:m="http://schemas.openxmlformats.org/officeDocument/2006/math" xmlns:v="urn:schemas-microsoft-com:vml" xmlns:wp14="http://schemas.microsoft.com/office/word/2010/wordprocessingDrawing" xmlns:wp="http://schemas.openxmlformats.org/drawingml/2006/wordprocessingDrawing" xmlns:w10="urn:schemas-microsoft-com:office:word" xmlns:w="http://schemas.openxmlformats.org/wordprocessingml/2006/main" xmlns:w14="http://schemas.microsoft.com/office/word/2010/wordml" xmlns:w15="http://schemas.microsoft.com/office/word/2012/wordml" xmlns:w16cex="http://schemas.microsoft.com/office/word/2018/wordml/cex" xmlns:w16cid="http://schemas.microsoft.com/office/word/2016/wordml/cid" xmlns:w16="http://schemas.microsoft.com/office/word/2018/wordml" xmlns:w16sdtdh="http://schemas.microsoft.com/office/word/2020/wordml/sdtdatahash" xmlns:w16se="http://schemas.microsoft.com/office/word/2015/wordml/symex" xmlns:wpg="http://schemas.microsoft.com/office/word/2010/wordprocessingGroup" xmlns:wpi="http://schemas.microsoft.com/office/word/2010/wordprocessingInk" xmlns:wne="http://schemas.microsoft.com/office/word/2006/wordml" xmlns:wps="http://schemas.microsoft.com/office/word/2010/wordprocessingShape" mc:Ignorable="w14 w15 w16se w16cid w16 w16cex w16sdtdh wp14">
+<w:numbering xmlns:wpc="http://schemas.microsoft.com/office/word/2010/wordprocessingCanvas" xmlns:cx="http://schemas.microsoft.com/office/drawing/2014/chartex" xmlns:cx1="http://schemas.microsoft.com/office/drawing/2015/9/8/chartex" xmlns:cx2="http://schemas.microsoft.com/office/drawing/2015/10/21/chartex" xmlns:cx3="http://schemas.microsoft.com/office/drawing/2016/5/9/chartex" xmlns:cx4="http://schemas.microsoft.com/office/drawing/2016/5/10/chartex" xmlns:cx5="http://schemas.microsoft.com/office/drawing/2016/5/11/chartex" xmlns:cx6="http://schemas.microsoft.com/office/drawing/2016/5/12/chartex" xmlns:cx7="http://schemas.microsoft.com/office/drawing/2016/5/13/chartex" xmlns:cx8="http://schemas.microsoft.com/office/drawing/2016/5/14/chartex" xmlns:mc="http://schemas.openxmlformats.org/markup-compatibility/2006" xmlns:aink="http://schemas.microsoft.com/office/drawing/2016/ink" xmlns:am3d="http://schemas.microsoft.com/office/drawing/2017/model3d" xmlns:o="urn:schemas-microsoft-com:office:office" xmlns:oel="http://schemas.microsoft.com/office/2019/extlst" xmlns:r="http://schemas.openxmlformats.org/officeDocument/2006/relationships" xmlns:m="http://schemas.openxmlformats.org/officeDocument/2006/math" xmlns:v="urn:schemas-microsoft-com:vml" xmlns:wp14="http://schemas.microsoft.com/office/word/2010/wordprocessingDrawing" xmlns:wp="http://schemas.openxmlformats.org/drawingml/2006/wordprocessingDrawing" xmlns:w10="urn:schemas-microsoft-com:office:word" xmlns:w="http://schemas.openxmlformats.org/wordprocessingml/2006/main" xmlns:w14="http://schemas.microsoft.com/office/word/2010/wordml" xmlns:w15="http://schemas.microsoft.com/office/word/2012/wordml" xmlns:w16cex="http://schemas.microsoft.com/office/word/2018/wordml/cex" xmlns:w16cid="http://schemas.microsoft.com/office/word/2016/wordml/cid" xmlns:w16="http://schemas.microsoft.com/office/word/2018/wordml" xmlns:w16du="http://schemas.microsoft.com/office/word/2023/wordml/word16du" xmlns:w16sdtdh="http://schemas.microsoft.com/office/word/2020/wordml/sdtdatahash" xmlns:w16se="http://schemas.microsoft.com/office/word/2015/wordml/symex" xmlns:wpg="http://schemas.microsoft.com/office/word/2010/wordprocessingGroup" xmlns:wpi="http://schemas.microsoft.com/office/word/2010/wordprocessingInk" xmlns:wne="http://schemas.microsoft.com/office/word/2006/wordml" xmlns:wps="http://schemas.microsoft.com/office/word/2010/wordprocessingShape" mc:Ignorable="w14 w15 w16se w16cid w16 w16cex w16sdtdh w16du wp14">
   <w:abstractNum w:abstractNumId="0" w15:restartNumberingAfterBreak="0">
     <w:nsid w:val="042C2FE5"/>
     <w:multiLevelType w:val="hybridMultilevel"/>
@@ -29825,83 +29325,83 @@
       </w:rPr>
     </w:lvl>
   </w:abstractNum>
-  <w:num w:numId="1">
+  <w:num w:numId="1" w16cid:durableId="722951138">
     <w:abstractNumId w:val="4"/>
   </w:num>
-  <w:num w:numId="2">
+  <w:num w:numId="2" w16cid:durableId="1962108516">
     <w:abstractNumId w:val="19"/>
   </w:num>
-  <w:num w:numId="3">
+  <w:num w:numId="3" w16cid:durableId="1426422099">
     <w:abstractNumId w:val="16"/>
   </w:num>
-  <w:num w:numId="4">
+  <w:num w:numId="4" w16cid:durableId="506407059">
     <w:abstractNumId w:val="9"/>
   </w:num>
-  <w:num w:numId="5">
+  <w:num w:numId="5" w16cid:durableId="54814437">
     <w:abstractNumId w:val="10"/>
   </w:num>
-  <w:num w:numId="6">
+  <w:num w:numId="6" w16cid:durableId="897980223">
     <w:abstractNumId w:val="6"/>
   </w:num>
-  <w:num w:numId="7">
+  <w:num w:numId="7" w16cid:durableId="2090350318">
     <w:abstractNumId w:val="11"/>
   </w:num>
-  <w:num w:numId="8">
+  <w:num w:numId="8" w16cid:durableId="151995050">
     <w:abstractNumId w:val="5"/>
   </w:num>
-  <w:num w:numId="9">
+  <w:num w:numId="9" w16cid:durableId="853760989">
     <w:abstractNumId w:val="15"/>
   </w:num>
-  <w:num w:numId="10">
+  <w:num w:numId="10" w16cid:durableId="1215432578">
     <w:abstractNumId w:val="1"/>
   </w:num>
-  <w:num w:numId="11">
+  <w:num w:numId="11" w16cid:durableId="922420929">
     <w:abstractNumId w:val="2"/>
   </w:num>
-  <w:num w:numId="12">
+  <w:num w:numId="12" w16cid:durableId="2026706678">
     <w:abstractNumId w:val="20"/>
   </w:num>
-  <w:num w:numId="13">
+  <w:num w:numId="13" w16cid:durableId="26175788">
     <w:abstractNumId w:val="22"/>
   </w:num>
-  <w:num w:numId="14">
+  <w:num w:numId="14" w16cid:durableId="773206536">
     <w:abstractNumId w:val="12"/>
   </w:num>
-  <w:num w:numId="15">
+  <w:num w:numId="15" w16cid:durableId="497428399">
     <w:abstractNumId w:val="8"/>
   </w:num>
-  <w:num w:numId="16">
+  <w:num w:numId="16" w16cid:durableId="1964924204">
     <w:abstractNumId w:val="7"/>
   </w:num>
-  <w:num w:numId="17">
+  <w:num w:numId="17" w16cid:durableId="1626887836">
     <w:abstractNumId w:val="13"/>
   </w:num>
-  <w:num w:numId="18">
+  <w:num w:numId="18" w16cid:durableId="578060046">
     <w:abstractNumId w:val="18"/>
   </w:num>
-  <w:num w:numId="19">
+  <w:num w:numId="19" w16cid:durableId="1278484714">
     <w:abstractNumId w:val="0"/>
   </w:num>
-  <w:num w:numId="20">
+  <w:num w:numId="20" w16cid:durableId="1141508447">
     <w:abstractNumId w:val="21"/>
   </w:num>
-  <w:num w:numId="21">
+  <w:num w:numId="21" w16cid:durableId="828327713">
     <w:abstractNumId w:val="17"/>
   </w:num>
-  <w:num w:numId="22">
+  <w:num w:numId="22" w16cid:durableId="2090733699">
     <w:abstractNumId w:val="14"/>
   </w:num>
-  <w:num w:numId="23">
+  <w:num w:numId="23" w16cid:durableId="1384869634">
     <w:abstractNumId w:val="23"/>
   </w:num>
-  <w:num w:numId="24">
+  <w:num w:numId="24" w16cid:durableId="233201913">
     <w:abstractNumId w:val="3"/>
   </w:num>
 </w:numbering>
 </file>
 
 <file path=word/styles.xml><?xml version="1.0" encoding="utf-8"?>
-<w:styles xmlns:mc="http://schemas.openxmlformats.org/markup-compatibility/2006" xmlns:r="http://schemas.openxmlformats.org/officeDocument/2006/relationships" xmlns:w="http://schemas.openxmlformats.org/wordprocessingml/2006/main" xmlns:w14="http://schemas.microsoft.com/office/word/2010/wordml" xmlns:w15="http://schemas.microsoft.com/office/word/2012/wordml" xmlns:w16cex="http://schemas.microsoft.com/office/word/2018/wordml/cex" xmlns:w16cid="http://schemas.microsoft.com/office/word/2016/wordml/cid" xmlns:w16="http://schemas.microsoft.com/office/word/2018/wordml" xmlns:w16sdtdh="http://schemas.microsoft.com/office/word/2020/wordml/sdtdatahash" xmlns:w16se="http://schemas.microsoft.com/office/word/2015/wordml/symex" mc:Ignorable="w14 w15 w16se w16cid w16 w16cex w16sdtdh">
+<w:styles xmlns:mc="http://schemas.openxmlformats.org/markup-compatibility/2006" xmlns:r="http://schemas.openxmlformats.org/officeDocument/2006/relationships" xmlns:w="http://schemas.openxmlformats.org/wordprocessingml/2006/main" xmlns:w14="http://schemas.microsoft.com/office/word/2010/wordml" xmlns:w15="http://schemas.microsoft.com/office/word/2012/wordml" xmlns:w16cex="http://schemas.microsoft.com/office/word/2018/wordml/cex" xmlns:w16cid="http://schemas.microsoft.com/office/word/2016/wordml/cid" xmlns:w16="http://schemas.microsoft.com/office/word/2018/wordml" xmlns:w16du="http://schemas.microsoft.com/office/word/2023/wordml/word16du" xmlns:w16sdtdh="http://schemas.microsoft.com/office/word/2020/wordml/sdtdatahash" xmlns:w16se="http://schemas.microsoft.com/office/word/2015/wordml/symex" mc:Ignorable="w14 w15 w16se w16cid w16 w16cex w16sdtdh w16du">
   <w:docDefaults>
     <w:rPrDefault>
       <w:rPr>
@@ -30301,11 +29801,11 @@
     <w:name w:val="Normal"/>
     <w:qFormat/>
   </w:style>
-  <w:style w:type="paragraph" w:styleId="Ttulo1">
+  <w:style w:type="paragraph" w:styleId="Heading1">
     <w:name w:val="heading 1"/>
     <w:basedOn w:val="Normal"/>
     <w:next w:val="Normal"/>
-    <w:link w:val="Ttulo1Car"/>
+    <w:link w:val="Heading1Char"/>
     <w:uiPriority w:val="9"/>
     <w:qFormat/>
     <w:rsid w:val="004A095F"/>
@@ -30322,11 +29822,11 @@
       <w:szCs w:val="40"/>
     </w:rPr>
   </w:style>
-  <w:style w:type="paragraph" w:styleId="Ttulo2">
+  <w:style w:type="paragraph" w:styleId="Heading2">
     <w:name w:val="heading 2"/>
     <w:basedOn w:val="Normal"/>
     <w:next w:val="Normal"/>
-    <w:link w:val="Ttulo2Car"/>
+    <w:link w:val="Heading2Char"/>
     <w:uiPriority w:val="9"/>
     <w:semiHidden/>
     <w:unhideWhenUsed/>
@@ -30345,11 +29845,11 @@
       <w:szCs w:val="32"/>
     </w:rPr>
   </w:style>
-  <w:style w:type="paragraph" w:styleId="Ttulo3">
+  <w:style w:type="paragraph" w:styleId="Heading3">
     <w:name w:val="heading 3"/>
     <w:basedOn w:val="Normal"/>
     <w:next w:val="Normal"/>
-    <w:link w:val="Ttulo3Car"/>
+    <w:link w:val="Heading3Char"/>
     <w:uiPriority w:val="9"/>
     <w:semiHidden/>
     <w:unhideWhenUsed/>
@@ -30368,11 +29868,11 @@
       <w:szCs w:val="28"/>
     </w:rPr>
   </w:style>
-  <w:style w:type="paragraph" w:styleId="Ttulo4">
+  <w:style w:type="paragraph" w:styleId="Heading4">
     <w:name w:val="heading 4"/>
     <w:basedOn w:val="Normal"/>
     <w:next w:val="Normal"/>
-    <w:link w:val="Ttulo4Car"/>
+    <w:link w:val="Heading4Char"/>
     <w:uiPriority w:val="9"/>
     <w:semiHidden/>
     <w:unhideWhenUsed/>
@@ -30391,11 +29891,11 @@
       <w:color w:val="0F4761" w:themeColor="accent1" w:themeShade="BF"/>
     </w:rPr>
   </w:style>
-  <w:style w:type="paragraph" w:styleId="Ttulo5">
+  <w:style w:type="paragraph" w:styleId="Heading5">
     <w:name w:val="heading 5"/>
     <w:basedOn w:val="Normal"/>
     <w:next w:val="Normal"/>
-    <w:link w:val="Ttulo5Car"/>
+    <w:link w:val="Heading5Char"/>
     <w:uiPriority w:val="9"/>
     <w:semiHidden/>
     <w:unhideWhenUsed/>
@@ -30412,11 +29912,11 @@
       <w:color w:val="0F4761" w:themeColor="accent1" w:themeShade="BF"/>
     </w:rPr>
   </w:style>
-  <w:style w:type="paragraph" w:styleId="Ttulo6">
+  <w:style w:type="paragraph" w:styleId="Heading6">
     <w:name w:val="heading 6"/>
     <w:basedOn w:val="Normal"/>
     <w:next w:val="Normal"/>
-    <w:link w:val="Ttulo6Car"/>
+    <w:link w:val="Heading6Char"/>
     <w:uiPriority w:val="9"/>
     <w:semiHidden/>
     <w:unhideWhenUsed/>
@@ -30435,11 +29935,11 @@
       <w:color w:val="595959" w:themeColor="text1" w:themeTint="A6"/>
     </w:rPr>
   </w:style>
-  <w:style w:type="paragraph" w:styleId="Ttulo7">
+  <w:style w:type="paragraph" w:styleId="Heading7">
     <w:name w:val="heading 7"/>
     <w:basedOn w:val="Normal"/>
     <w:next w:val="Normal"/>
-    <w:link w:val="Ttulo7Car"/>
+    <w:link w:val="Heading7Char"/>
     <w:uiPriority w:val="9"/>
     <w:semiHidden/>
     <w:unhideWhenUsed/>
@@ -30456,11 +29956,11 @@
       <w:color w:val="595959" w:themeColor="text1" w:themeTint="A6"/>
     </w:rPr>
   </w:style>
-  <w:style w:type="paragraph" w:styleId="Ttulo8">
+  <w:style w:type="paragraph" w:styleId="Heading8">
     <w:name w:val="heading 8"/>
     <w:basedOn w:val="Normal"/>
     <w:next w:val="Normal"/>
-    <w:link w:val="Ttulo8Car"/>
+    <w:link w:val="Heading8Char"/>
     <w:uiPriority w:val="9"/>
     <w:semiHidden/>
     <w:unhideWhenUsed/>
@@ -30479,11 +29979,11 @@
       <w:color w:val="272727" w:themeColor="text1" w:themeTint="D8"/>
     </w:rPr>
   </w:style>
-  <w:style w:type="paragraph" w:styleId="Ttulo9">
+  <w:style w:type="paragraph" w:styleId="Heading9">
     <w:name w:val="heading 9"/>
     <w:basedOn w:val="Normal"/>
     <w:next w:val="Normal"/>
-    <w:link w:val="Ttulo9Car"/>
+    <w:link w:val="Heading9Char"/>
     <w:uiPriority w:val="9"/>
     <w:semiHidden/>
     <w:unhideWhenUsed/>
@@ -30500,13 +30000,13 @@
       <w:color w:val="272727" w:themeColor="text1" w:themeTint="D8"/>
     </w:rPr>
   </w:style>
-  <w:style w:type="character" w:default="1" w:styleId="Fuentedeprrafopredeter">
+  <w:style w:type="character" w:default="1" w:styleId="DefaultParagraphFont">
     <w:name w:val="Default Paragraph Font"/>
     <w:uiPriority w:val="1"/>
     <w:semiHidden/>
     <w:unhideWhenUsed/>
   </w:style>
-  <w:style w:type="table" w:default="1" w:styleId="Tablanormal">
+  <w:style w:type="table" w:default="1" w:styleId="TableNormal">
     <w:name w:val="Normal Table"/>
     <w:uiPriority w:val="99"/>
     <w:semiHidden/>
@@ -30521,16 +30021,16 @@
       </w:tblCellMar>
     </w:tblPr>
   </w:style>
-  <w:style w:type="numbering" w:default="1" w:styleId="Sinlista">
+  <w:style w:type="numbering" w:default="1" w:styleId="NoList">
     <w:name w:val="No List"/>
     <w:uiPriority w:val="99"/>
     <w:semiHidden/>
     <w:unhideWhenUsed/>
   </w:style>
-  <w:style w:type="character" w:customStyle="1" w:styleId="Ttulo1Car">
-    <w:name w:val="Título 1 Car"/>
-    <w:basedOn w:val="Fuentedeprrafopredeter"/>
-    <w:link w:val="Ttulo1"/>
+  <w:style w:type="character" w:customStyle="1" w:styleId="Heading1Char">
+    <w:name w:val="Heading 1 Char"/>
+    <w:basedOn w:val="DefaultParagraphFont"/>
+    <w:link w:val="Heading1"/>
     <w:uiPriority w:val="9"/>
     <w:rsid w:val="004A095F"/>
     <w:rPr>
@@ -30540,10 +30040,10 @@
       <w:szCs w:val="40"/>
     </w:rPr>
   </w:style>
-  <w:style w:type="character" w:customStyle="1" w:styleId="Ttulo2Car">
-    <w:name w:val="Título 2 Car"/>
-    <w:basedOn w:val="Fuentedeprrafopredeter"/>
-    <w:link w:val="Ttulo2"/>
+  <w:style w:type="character" w:customStyle="1" w:styleId="Heading2Char">
+    <w:name w:val="Heading 2 Char"/>
+    <w:basedOn w:val="DefaultParagraphFont"/>
+    <w:link w:val="Heading2"/>
     <w:uiPriority w:val="9"/>
     <w:semiHidden/>
     <w:rsid w:val="004A095F"/>
@@ -30554,10 +30054,10 @@
       <w:szCs w:val="32"/>
     </w:rPr>
   </w:style>
-  <w:style w:type="character" w:customStyle="1" w:styleId="Ttulo3Car">
-    <w:name w:val="Título 3 Car"/>
-    <w:basedOn w:val="Fuentedeprrafopredeter"/>
-    <w:link w:val="Ttulo3"/>
+  <w:style w:type="character" w:customStyle="1" w:styleId="Heading3Char">
+    <w:name w:val="Heading 3 Char"/>
+    <w:basedOn w:val="DefaultParagraphFont"/>
+    <w:link w:val="Heading3"/>
     <w:uiPriority w:val="9"/>
     <w:semiHidden/>
     <w:rsid w:val="004A095F"/>
@@ -30568,10 +30068,10 @@
       <w:szCs w:val="28"/>
     </w:rPr>
   </w:style>
-  <w:style w:type="character" w:customStyle="1" w:styleId="Ttulo4Car">
-    <w:name w:val="Título 4 Car"/>
-    <w:basedOn w:val="Fuentedeprrafopredeter"/>
-    <w:link w:val="Ttulo4"/>
+  <w:style w:type="character" w:customStyle="1" w:styleId="Heading4Char">
+    <w:name w:val="Heading 4 Char"/>
+    <w:basedOn w:val="DefaultParagraphFont"/>
+    <w:link w:val="Heading4"/>
     <w:uiPriority w:val="9"/>
     <w:semiHidden/>
     <w:rsid w:val="004A095F"/>
@@ -30582,10 +30082,10 @@
       <w:color w:val="0F4761" w:themeColor="accent1" w:themeShade="BF"/>
     </w:rPr>
   </w:style>
-  <w:style w:type="character" w:customStyle="1" w:styleId="Ttulo5Car">
-    <w:name w:val="Título 5 Car"/>
-    <w:basedOn w:val="Fuentedeprrafopredeter"/>
-    <w:link w:val="Ttulo5"/>
+  <w:style w:type="character" w:customStyle="1" w:styleId="Heading5Char">
+    <w:name w:val="Heading 5 Char"/>
+    <w:basedOn w:val="DefaultParagraphFont"/>
+    <w:link w:val="Heading5"/>
     <w:uiPriority w:val="9"/>
     <w:semiHidden/>
     <w:rsid w:val="004A095F"/>
@@ -30594,10 +30094,10 @@
       <w:color w:val="0F4761" w:themeColor="accent1" w:themeShade="BF"/>
     </w:rPr>
   </w:style>
-  <w:style w:type="character" w:customStyle="1" w:styleId="Ttulo6Car">
-    <w:name w:val="Título 6 Car"/>
-    <w:basedOn w:val="Fuentedeprrafopredeter"/>
-    <w:link w:val="Ttulo6"/>
+  <w:style w:type="character" w:customStyle="1" w:styleId="Heading6Char">
+    <w:name w:val="Heading 6 Char"/>
+    <w:basedOn w:val="DefaultParagraphFont"/>
+    <w:link w:val="Heading6"/>
     <w:uiPriority w:val="9"/>
     <w:semiHidden/>
     <w:rsid w:val="004A095F"/>
@@ -30608,10 +30108,10 @@
       <w:color w:val="595959" w:themeColor="text1" w:themeTint="A6"/>
     </w:rPr>
   </w:style>
-  <w:style w:type="character" w:customStyle="1" w:styleId="Ttulo7Car">
-    <w:name w:val="Título 7 Car"/>
-    <w:basedOn w:val="Fuentedeprrafopredeter"/>
-    <w:link w:val="Ttulo7"/>
+  <w:style w:type="character" w:customStyle="1" w:styleId="Heading7Char">
+    <w:name w:val="Heading 7 Char"/>
+    <w:basedOn w:val="DefaultParagraphFont"/>
+    <w:link w:val="Heading7"/>
     <w:uiPriority w:val="9"/>
     <w:semiHidden/>
     <w:rsid w:val="004A095F"/>
@@ -30620,10 +30120,10 @@
       <w:color w:val="595959" w:themeColor="text1" w:themeTint="A6"/>
     </w:rPr>
   </w:style>
-  <w:style w:type="character" w:customStyle="1" w:styleId="Ttulo8Car">
-    <w:name w:val="Título 8 Car"/>
-    <w:basedOn w:val="Fuentedeprrafopredeter"/>
-    <w:link w:val="Ttulo8"/>
+  <w:style w:type="character" w:customStyle="1" w:styleId="Heading8Char">
+    <w:name w:val="Heading 8 Char"/>
+    <w:basedOn w:val="DefaultParagraphFont"/>
+    <w:link w:val="Heading8"/>
     <w:uiPriority w:val="9"/>
     <w:semiHidden/>
     <w:rsid w:val="004A095F"/>
@@ -30634,10 +30134,10 @@
       <w:color w:val="272727" w:themeColor="text1" w:themeTint="D8"/>
     </w:rPr>
   </w:style>
-  <w:style w:type="character" w:customStyle="1" w:styleId="Ttulo9Car">
-    <w:name w:val="Título 9 Car"/>
-    <w:basedOn w:val="Fuentedeprrafopredeter"/>
-    <w:link w:val="Ttulo9"/>
+  <w:style w:type="character" w:customStyle="1" w:styleId="Heading9Char">
+    <w:name w:val="Heading 9 Char"/>
+    <w:basedOn w:val="DefaultParagraphFont"/>
+    <w:link w:val="Heading9"/>
     <w:uiPriority w:val="9"/>
     <w:semiHidden/>
     <w:rsid w:val="004A095F"/>
@@ -30646,11 +30146,11 @@
       <w:color w:val="272727" w:themeColor="text1" w:themeTint="D8"/>
     </w:rPr>
   </w:style>
-  <w:style w:type="paragraph" w:styleId="Ttulo">
+  <w:style w:type="paragraph" w:styleId="Title">
     <w:name w:val="Title"/>
     <w:basedOn w:val="Normal"/>
     <w:next w:val="Normal"/>
-    <w:link w:val="TtuloCar"/>
+    <w:link w:val="TitleChar"/>
     <w:uiPriority w:val="10"/>
     <w:qFormat/>
     <w:rsid w:val="004A095F"/>
@@ -30666,10 +30166,10 @@
       <w:szCs w:val="56"/>
     </w:rPr>
   </w:style>
-  <w:style w:type="character" w:customStyle="1" w:styleId="TtuloCar">
-    <w:name w:val="Título Car"/>
-    <w:basedOn w:val="Fuentedeprrafopredeter"/>
-    <w:link w:val="Ttulo"/>
+  <w:style w:type="character" w:customStyle="1" w:styleId="TitleChar">
+    <w:name w:val="Title Char"/>
+    <w:basedOn w:val="DefaultParagraphFont"/>
+    <w:link w:val="Title"/>
     <w:uiPriority w:val="10"/>
     <w:rsid w:val="004A095F"/>
     <w:rPr>
@@ -30680,11 +30180,11 @@
       <w:szCs w:val="56"/>
     </w:rPr>
   </w:style>
-  <w:style w:type="paragraph" w:styleId="Subttulo">
+  <w:style w:type="paragraph" w:styleId="Subtitle">
     <w:name w:val="Subtitle"/>
     <w:basedOn w:val="Normal"/>
     <w:next w:val="Normal"/>
-    <w:link w:val="SubttuloCar"/>
+    <w:link w:val="SubtitleChar"/>
     <w:uiPriority w:val="11"/>
     <w:qFormat/>
     <w:rsid w:val="004A095F"/>
@@ -30701,10 +30201,10 @@
       <w:szCs w:val="28"/>
     </w:rPr>
   </w:style>
-  <w:style w:type="character" w:customStyle="1" w:styleId="SubttuloCar">
-    <w:name w:val="Subtítulo Car"/>
-    <w:basedOn w:val="Fuentedeprrafopredeter"/>
-    <w:link w:val="Subttulo"/>
+  <w:style w:type="character" w:customStyle="1" w:styleId="SubtitleChar">
+    <w:name w:val="Subtitle Char"/>
+    <w:basedOn w:val="DefaultParagraphFont"/>
+    <w:link w:val="Subtitle"/>
     <w:uiPriority w:val="11"/>
     <w:rsid w:val="004A095F"/>
     <w:rPr>
@@ -30715,11 +30215,11 @@
       <w:szCs w:val="28"/>
     </w:rPr>
   </w:style>
-  <w:style w:type="paragraph" w:styleId="Cita">
+  <w:style w:type="paragraph" w:styleId="Quote">
     <w:name w:val="Quote"/>
     <w:basedOn w:val="Normal"/>
     <w:next w:val="Normal"/>
-    <w:link w:val="CitaCar"/>
+    <w:link w:val="QuoteChar"/>
     <w:uiPriority w:val="29"/>
     <w:qFormat/>
     <w:rsid w:val="004A095F"/>
@@ -30733,10 +30233,10 @@
       <w:color w:val="404040" w:themeColor="text1" w:themeTint="BF"/>
     </w:rPr>
   </w:style>
-  <w:style w:type="character" w:customStyle="1" w:styleId="CitaCar">
-    <w:name w:val="Cita Car"/>
-    <w:basedOn w:val="Fuentedeprrafopredeter"/>
-    <w:link w:val="Cita"/>
+  <w:style w:type="character" w:customStyle="1" w:styleId="QuoteChar">
+    <w:name w:val="Quote Char"/>
+    <w:basedOn w:val="DefaultParagraphFont"/>
+    <w:link w:val="Quote"/>
     <w:uiPriority w:val="29"/>
     <w:rsid w:val="004A095F"/>
     <w:rPr>
@@ -30745,7 +30245,7 @@
       <w:color w:val="404040" w:themeColor="text1" w:themeTint="BF"/>
     </w:rPr>
   </w:style>
-  <w:style w:type="paragraph" w:styleId="Prrafodelista">
+  <w:style w:type="paragraph" w:styleId="ListParagraph">
     <w:name w:val="List Paragraph"/>
     <w:basedOn w:val="Normal"/>
     <w:uiPriority w:val="34"/>
@@ -30756,9 +30256,9 @@
       <w:contextualSpacing/>
     </w:pPr>
   </w:style>
-  <w:style w:type="character" w:styleId="nfasisintenso">
+  <w:style w:type="character" w:styleId="IntenseEmphasis">
     <w:name w:val="Intense Emphasis"/>
-    <w:basedOn w:val="Fuentedeprrafopredeter"/>
+    <w:basedOn w:val="DefaultParagraphFont"/>
     <w:uiPriority w:val="21"/>
     <w:qFormat/>
     <w:rsid w:val="004A095F"/>
@@ -30768,11 +30268,11 @@
       <w:color w:val="0F4761" w:themeColor="accent1" w:themeShade="BF"/>
     </w:rPr>
   </w:style>
-  <w:style w:type="paragraph" w:styleId="Citadestacada">
+  <w:style w:type="paragraph" w:styleId="IntenseQuote">
     <w:name w:val="Intense Quote"/>
     <w:basedOn w:val="Normal"/>
     <w:next w:val="Normal"/>
-    <w:link w:val="CitadestacadaCar"/>
+    <w:link w:val="IntenseQuoteChar"/>
     <w:uiPriority w:val="30"/>
     <w:qFormat/>
     <w:rsid w:val="004A095F"/>
@@ -30791,10 +30291,10 @@
       <w:color w:val="0F4761" w:themeColor="accent1" w:themeShade="BF"/>
     </w:rPr>
   </w:style>
-  <w:style w:type="character" w:customStyle="1" w:styleId="CitadestacadaCar">
-    <w:name w:val="Cita destacada Car"/>
-    <w:basedOn w:val="Fuentedeprrafopredeter"/>
-    <w:link w:val="Citadestacada"/>
+  <w:style w:type="character" w:customStyle="1" w:styleId="IntenseQuoteChar">
+    <w:name w:val="Intense Quote Char"/>
+    <w:basedOn w:val="DefaultParagraphFont"/>
+    <w:link w:val="IntenseQuote"/>
     <w:uiPriority w:val="30"/>
     <w:rsid w:val="004A095F"/>
     <w:rPr>
@@ -30803,9 +30303,9 @@
       <w:color w:val="0F4761" w:themeColor="accent1" w:themeShade="BF"/>
     </w:rPr>
   </w:style>
-  <w:style w:type="character" w:styleId="Referenciaintensa">
+  <w:style w:type="character" w:styleId="IntenseReference">
     <w:name w:val="Intense Reference"/>
-    <w:basedOn w:val="Fuentedeprrafopredeter"/>
+    <w:basedOn w:val="DefaultParagraphFont"/>
     <w:uiPriority w:val="32"/>
     <w:qFormat/>
     <w:rsid w:val="004A095F"/>
@@ -30854,12 +30354,12 @@
   </w:style>
   <w:style w:type="character" w:customStyle="1" w:styleId="normaltextrun">
     <w:name w:val="normaltextrun"/>
-    <w:basedOn w:val="Fuentedeprrafopredeter"/>
+    <w:basedOn w:val="DefaultParagraphFont"/>
     <w:rsid w:val="00A33183"/>
   </w:style>
   <w:style w:type="character" w:customStyle="1" w:styleId="eop">
     <w:name w:val="eop"/>
-    <w:basedOn w:val="Fuentedeprrafopredeter"/>
+    <w:basedOn w:val="DefaultParagraphFont"/>
     <w:rsid w:val="00A33183"/>
   </w:style>
 </w:styles>

</xml_diff>

<commit_message>
Edited the class diagram and problem analysis to properly portray the last functions information.
</commit_message>
<xml_diff>
--- a/docs/Problem analysis.docx
+++ b/docs/Problem analysis.docx
@@ -23092,17 +23092,15 @@
               </w:rPr>
               <w:t xml:space="preserve">). If </w:t>
             </w:r>
-            <w:proofErr w:type="gramStart"/>
-            <w:r>
-              <w:rPr>
-                <w:rFonts w:ascii="Arial" w:eastAsia="Times New Roman" w:hAnsi="Arial" w:cs="Arial"/>
-                <w:kern w:val="0"/>
-                <w:lang w:eastAsia="es-CO"/>
-                <w14:ligatures w14:val="none"/>
-              </w:rPr>
-              <w:t>both of the mentioned</w:t>
-            </w:r>
-            <w:proofErr w:type="gramEnd"/>
+            <w:r>
+              <w:rPr>
+                <w:rFonts w:ascii="Arial" w:eastAsia="Times New Roman" w:hAnsi="Arial" w:cs="Arial"/>
+                <w:kern w:val="0"/>
+                <w:lang w:eastAsia="es-CO"/>
+                <w14:ligatures w14:val="none"/>
+              </w:rPr>
+              <w:t>both mentioned</w:t>
+            </w:r>
             <w:r>
               <w:rPr>
                 <w:rFonts w:ascii="Arial" w:eastAsia="Times New Roman" w:hAnsi="Arial" w:cs="Arial"/>
@@ -25281,10 +25279,10 @@
         <w:tblLook w:val="04A0" w:firstRow="1" w:lastRow="0" w:firstColumn="1" w:lastColumn="0" w:noHBand="0" w:noVBand="1"/>
       </w:tblPr>
       <w:tblGrid>
-        <w:gridCol w:w="1805"/>
-        <w:gridCol w:w="1359"/>
+        <w:gridCol w:w="1806"/>
+        <w:gridCol w:w="1356"/>
         <w:gridCol w:w="990"/>
-        <w:gridCol w:w="4664"/>
+        <w:gridCol w:w="4666"/>
       </w:tblGrid>
       <w:tr>
         <w:trPr>
@@ -25521,7 +25519,61 @@
                 <w:lang w:eastAsia="es-CO"/>
                 <w14:ligatures w14:val="none"/>
               </w:rPr>
-              <w:t xml:space="preserve"> In the case that there is not enough information (at least 3 registered places) then a “not enough data” message will be printed.</w:t>
+              <w:t xml:space="preserve"> In the case that there is not enough information (at least 3 registered places) then a</w:t>
+            </w:r>
+            <w:r>
+              <w:rPr>
+                <w:rFonts w:ascii="Arial" w:eastAsia="Times New Roman" w:hAnsi="Arial" w:cs="Arial"/>
+                <w:kern w:val="0"/>
+                <w:lang w:eastAsia="es-CO"/>
+                <w14:ligatures w14:val="none"/>
+              </w:rPr>
+              <w:t>n</w:t>
+            </w:r>
+            <w:r>
+              <w:rPr>
+                <w:rFonts w:ascii="Arial" w:eastAsia="Times New Roman" w:hAnsi="Arial" w:cs="Arial"/>
+                <w:kern w:val="0"/>
+                <w:lang w:eastAsia="es-CO"/>
+                <w14:ligatures w14:val="none"/>
+              </w:rPr>
+              <w:t xml:space="preserve"> “</w:t>
+            </w:r>
+            <w:r>
+              <w:rPr>
+                <w:rFonts w:ascii="Arial" w:eastAsia="Times New Roman" w:hAnsi="Arial" w:cs="Arial"/>
+                <w:kern w:val="0"/>
+                <w:lang w:eastAsia="es-CO"/>
+                <w14:ligatures w14:val="none"/>
+              </w:rPr>
+              <w:t xml:space="preserve">at </w:t>
+            </w:r>
+            <w:r>
+              <w:rPr>
+                <w:rFonts w:ascii="Arial" w:eastAsia="Times New Roman" w:hAnsi="Arial" w:cs="Arial"/>
+                <w:kern w:val="0"/>
+                <w:lang w:eastAsia="es-CO"/>
+                <w14:ligatures w14:val="none"/>
+              </w:rPr>
+              <w:t>least three</w:t>
+            </w:r>
+            <w:r>
+              <w:rPr>
+                <w:rFonts w:ascii="Arial" w:eastAsia="Times New Roman" w:hAnsi="Arial" w:cs="Arial"/>
+                <w:kern w:val="0"/>
+                <w:lang w:eastAsia="es-CO"/>
+                <w14:ligatures w14:val="none"/>
+              </w:rPr>
+              <w:t xml:space="preserve"> places” </w:t>
+            </w:r>
+            <w:r>
+              <w:rPr>
+                <w:rFonts w:ascii="Arial" w:eastAsia="Times New Roman" w:hAnsi="Arial" w:cs="Arial"/>
+                <w:kern w:val="0"/>
+                <w:lang w:eastAsia="es-CO"/>
+                <w14:ligatures w14:val="none"/>
+              </w:rPr>
+              <w:t>message will be printed.</w:t>
             </w:r>
             <w:r>
               <w:rPr>
@@ -25566,7 +25618,25 @@
                 <w:lang w:eastAsia="es-CO"/>
                 <w14:ligatures w14:val="none"/>
               </w:rPr>
-              <w:t>, the error message would be printed</w:t>
+              <w:t xml:space="preserve">, </w:t>
+            </w:r>
+            <w:r>
+              <w:rPr>
+                <w:rFonts w:ascii="Arial" w:eastAsia="Times New Roman" w:hAnsi="Arial" w:cs="Arial"/>
+                <w:kern w:val="0"/>
+                <w:lang w:eastAsia="es-CO"/>
+                <w14:ligatures w14:val="none"/>
+              </w:rPr>
+              <w:t>an</w:t>
+            </w:r>
+            <w:r>
+              <w:rPr>
+                <w:rFonts w:ascii="Arial" w:eastAsia="Times New Roman" w:hAnsi="Arial" w:cs="Arial"/>
+                <w:kern w:val="0"/>
+                <w:lang w:eastAsia="es-CO"/>
+                <w14:ligatures w14:val="none"/>
+              </w:rPr>
+              <w:t xml:space="preserve"> error message would be printed</w:t>
             </w:r>
             <w:r>
               <w:rPr>
@@ -25970,70 +26040,7 @@
                 <w:lang w:eastAsia="es-CO"/>
                 <w14:ligatures w14:val="none"/>
               </w:rPr>
-              <w:t xml:space="preserve">The system will </w:t>
-            </w:r>
-            <w:r>
-              <w:rPr>
-                <w:rFonts w:ascii="Arial" w:eastAsia="Times New Roman" w:hAnsi="Arial" w:cs="Arial"/>
-                <w:kern w:val="0"/>
-                <w:lang w:eastAsia="es-CO"/>
-                <w14:ligatures w14:val="none"/>
-              </w:rPr>
-              <w:t>compare the area information of the registered places, organize it, and print the</w:t>
-            </w:r>
-            <w:r>
-              <w:rPr>
-                <w:rFonts w:ascii="Arial" w:eastAsia="Times New Roman" w:hAnsi="Arial" w:cs="Arial"/>
-                <w:kern w:val="0"/>
-                <w:lang w:eastAsia="es-CO"/>
-                <w14:ligatures w14:val="none"/>
-              </w:rPr>
-              <w:t xml:space="preserve"> names of the top three places with the biggest area. </w:t>
-            </w:r>
-            <w:r>
-              <w:rPr>
-                <w:rFonts w:ascii="Arial" w:eastAsia="Times New Roman" w:hAnsi="Arial" w:cs="Arial"/>
-                <w:kern w:val="0"/>
-                <w:lang w:eastAsia="es-CO"/>
-                <w14:ligatures w14:val="none"/>
-              </w:rPr>
-              <w:t xml:space="preserve">Before starting the extraction process, the system will make sure there are at least 3 registered places (if the condition is not met, a “not enough data” message will be printed). </w:t>
-            </w:r>
-            <w:r>
-              <w:rPr>
-                <w:rFonts w:ascii="Arial" w:eastAsia="Times New Roman" w:hAnsi="Arial" w:cs="Arial"/>
-                <w:kern w:val="0"/>
-                <w:lang w:eastAsia="es-CO"/>
-                <w14:ligatures w14:val="none"/>
-              </w:rPr>
-              <w:t>If all the places had the same area (or any population count number is repeated), it would choose the first 3 that come in order</w:t>
-            </w:r>
-            <w:r>
-              <w:rPr>
-                <w:rFonts w:ascii="Arial" w:eastAsia="Times New Roman" w:hAnsi="Arial" w:cs="Arial"/>
-                <w:kern w:val="0"/>
-                <w:lang w:eastAsia="es-CO"/>
-                <w14:ligatures w14:val="none"/>
-              </w:rPr>
-              <w:t xml:space="preserve"> as the system reads the program</w:t>
-            </w:r>
-            <w:r>
-              <w:rPr>
-                <w:rFonts w:ascii="Arial" w:eastAsia="Times New Roman" w:hAnsi="Arial" w:cs="Arial"/>
-                <w:kern w:val="0"/>
-                <w:lang w:eastAsia="es-CO"/>
-                <w14:ligatures w14:val="none"/>
-              </w:rPr>
-              <w:t xml:space="preserve">. </w:t>
-            </w:r>
-            <w:r>
-              <w:rPr>
-                <w:rFonts w:ascii="Arial" w:eastAsia="Times New Roman" w:hAnsi="Arial" w:cs="Arial"/>
-                <w:kern w:val="0"/>
-                <w:lang w:eastAsia="es-CO"/>
-                <w14:ligatures w14:val="none"/>
-              </w:rPr>
-              <w:t>If the names are not printed, a message of error will appear.</w:t>
+              <w:t>The system will first make sure there are at least three places preregistered to continue with the ranking process (if there are not enough places, an “at least 3 places” message will pop up). After the validation passes, the system will look through the places array, extract the names of the places with the biggest areas, rank them and finally printing it. If this information doesn’t come up, an error message will be printed instead.</w:t>
             </w:r>
           </w:p>
         </w:tc>
@@ -26410,7 +26417,7 @@
                 <w:lang w:eastAsia="es-CO"/>
                 <w14:ligatures w14:val="none"/>
               </w:rPr>
-              <w:t>Not enough data</w:t>
+              <w:t>At least 3 places</w:t>
             </w:r>
           </w:p>
         </w:tc>

</xml_diff>